<commit_message>
begin first algorithm description
</commit_message>
<xml_diff>
--- a/secure-interactions-modeling-project-Ivan-Chuchulski-4MI3400043.docx
+++ b/secure-interactions-modeling-project-Ivan-Chuchulski-4MI3400043.docx
@@ -7,14 +7,14 @@
         <w:jc w:val="center"/>
       </w:pPr>
       <w:r>
-        <w:object w:dxaOrig="1866" w:dyaOrig="2179">
-          <v:shape id="ole_rId2" o:spid="_x0000_i1025" style="width:93.3pt;height:108.95pt" coordsize="" o:spt="100" adj="0,,0" path="" stroked="f">
+        <w:object w:dxaOrig="1860" w:dyaOrig="2175">
+          <v:shape id="ole_rId2" o:spid="_x0000_i1025" style="width:93pt;height:108.75pt" coordsize="" o:spt="100" adj="0,,0" path="" stroked="f">
             <v:stroke joinstyle="miter"/>
             <v:imagedata r:id="rId6" o:title=""/>
             <v:formulas/>
             <v:path o:connecttype="segments"/>
           </v:shape>
-          <o:OLEObject Type="Embed" ProgID="Word.Picture.8" ShapeID="ole_rId2" DrawAspect="Content" ObjectID="_1717256351" r:id="rId7"/>
+          <o:OLEObject Type="Embed" ProgID="Word.Picture.8" ShapeID="ole_rId2" DrawAspect="Content" ObjectID="_1717359275" r:id="rId7"/>
         </w:object>
       </w:r>
     </w:p>
@@ -511,7 +511,7 @@
             </w:rPr>
             <w:fldChar w:fldCharType="separate"/>
           </w:r>
-          <w:hyperlink w:anchor="_Toc106642902" w:history="1">
+          <w:hyperlink w:anchor="_Toc106743936" w:history="1">
             <w:r>
               <w:rPr>
                 <w:rStyle w:val="a5"/>
@@ -557,7 +557,7 @@
                 <w:noProof/>
                 <w:webHidden/>
               </w:rPr>
-              <w:instrText xml:space="preserve"> PAGEREF _Toc106642902 \h </w:instrText>
+              <w:instrText xml:space="preserve"> PAGEREF _Toc106743936 \h </w:instrText>
             </w:r>
             <w:r>
               <w:rPr>
@@ -601,7 +601,7 @@
               <w:lang w:eastAsia="bg-BG"/>
             </w:rPr>
           </w:pPr>
-          <w:hyperlink w:anchor="_Toc106642903" w:history="1">
+          <w:hyperlink w:anchor="_Toc106743937" w:history="1">
             <w:r>
               <w:rPr>
                 <w:rStyle w:val="a5"/>
@@ -647,7 +647,7 @@
                 <w:noProof/>
                 <w:webHidden/>
               </w:rPr>
-              <w:instrText xml:space="preserve"> PAGEREF _Toc106642903 \h </w:instrText>
+              <w:instrText xml:space="preserve"> PAGEREF _Toc106743937 \h </w:instrText>
             </w:r>
             <w:r>
               <w:rPr>
@@ -668,6 +668,726 @@
                 <w:webHidden/>
               </w:rPr>
               <w:t>3</w:t>
+            </w:r>
+            <w:r>
+              <w:rPr>
+                <w:noProof/>
+                <w:webHidden/>
+              </w:rPr>
+              <w:fldChar w:fldCharType="end"/>
+            </w:r>
+          </w:hyperlink>
+        </w:p>
+        <w:p>
+          <w:pPr>
+            <w:pStyle w:val="11"/>
+            <w:tabs>
+              <w:tab w:val="left" w:pos="440"/>
+              <w:tab w:val="right" w:leader="dot" w:pos="9062"/>
+            </w:tabs>
+            <w:rPr>
+              <w:rFonts w:eastAsiaTheme="minorEastAsia"/>
+              <w:noProof/>
+              <w:lang w:eastAsia="bg-BG"/>
+            </w:rPr>
+          </w:pPr>
+          <w:hyperlink w:anchor="_Toc106743938" w:history="1">
+            <w:r>
+              <w:rPr>
+                <w:rStyle w:val="a5"/>
+                <w:rFonts w:ascii="Arial" w:hAnsi="Arial" w:cs="Arial"/>
+                <w:b/>
+                <w:noProof/>
+              </w:rPr>
+              <w:t>3.</w:t>
+            </w:r>
+            <w:r>
+              <w:rPr>
+                <w:rFonts w:eastAsiaTheme="minorEastAsia"/>
+                <w:noProof/>
+                <w:lang w:eastAsia="bg-BG"/>
+              </w:rPr>
+              <w:tab/>
+            </w:r>
+            <w:r>
+              <w:rPr>
+                <w:rStyle w:val="a5"/>
+                <w:rFonts w:ascii="Arial" w:hAnsi="Arial" w:cs="Arial"/>
+                <w:b/>
+                <w:noProof/>
+              </w:rPr>
+              <w:t>Описание на основните алгоритми в системата</w:t>
+            </w:r>
+            <w:r>
+              <w:rPr>
+                <w:noProof/>
+                <w:webHidden/>
+              </w:rPr>
+              <w:tab/>
+            </w:r>
+            <w:r>
+              <w:rPr>
+                <w:noProof/>
+                <w:webHidden/>
+              </w:rPr>
+              <w:fldChar w:fldCharType="begin"/>
+            </w:r>
+            <w:r>
+              <w:rPr>
+                <w:noProof/>
+                <w:webHidden/>
+              </w:rPr>
+              <w:instrText xml:space="preserve"> PAGEREF _Toc106743938 \h </w:instrText>
+            </w:r>
+            <w:r>
+              <w:rPr>
+                <w:noProof/>
+                <w:webHidden/>
+              </w:rPr>
+            </w:r>
+            <w:r>
+              <w:rPr>
+                <w:noProof/>
+                <w:webHidden/>
+              </w:rPr>
+              <w:fldChar w:fldCharType="separate"/>
+            </w:r>
+            <w:r>
+              <w:rPr>
+                <w:noProof/>
+                <w:webHidden/>
+              </w:rPr>
+              <w:t>5</w:t>
+            </w:r>
+            <w:r>
+              <w:rPr>
+                <w:noProof/>
+                <w:webHidden/>
+              </w:rPr>
+              <w:fldChar w:fldCharType="end"/>
+            </w:r>
+          </w:hyperlink>
+        </w:p>
+        <w:p>
+          <w:pPr>
+            <w:pStyle w:val="21"/>
+            <w:tabs>
+              <w:tab w:val="left" w:pos="880"/>
+              <w:tab w:val="right" w:leader="dot" w:pos="9062"/>
+            </w:tabs>
+            <w:rPr>
+              <w:rFonts w:eastAsiaTheme="minorEastAsia"/>
+              <w:noProof/>
+              <w:lang w:eastAsia="bg-BG"/>
+            </w:rPr>
+          </w:pPr>
+          <w:hyperlink w:anchor="_Toc106743939" w:history="1">
+            <w:r>
+              <w:rPr>
+                <w:rStyle w:val="a5"/>
+                <w:rFonts w:ascii="Arial" w:hAnsi="Arial" w:cs="Arial"/>
+                <w:b/>
+                <w:noProof/>
+              </w:rPr>
+              <w:t>3.1</w:t>
+            </w:r>
+            <w:r>
+              <w:rPr>
+                <w:rFonts w:eastAsiaTheme="minorEastAsia"/>
+                <w:noProof/>
+                <w:lang w:eastAsia="bg-BG"/>
+              </w:rPr>
+              <w:tab/>
+            </w:r>
+            <w:r>
+              <w:rPr>
+                <w:rStyle w:val="a5"/>
+                <w:rFonts w:ascii="Arial" w:hAnsi="Arial" w:cs="Arial"/>
+                <w:b/>
+                <w:noProof/>
+              </w:rPr>
+              <w:t>Основни функционални възможности на потребителите</w:t>
+            </w:r>
+            <w:r>
+              <w:rPr>
+                <w:noProof/>
+                <w:webHidden/>
+              </w:rPr>
+              <w:tab/>
+            </w:r>
+            <w:r>
+              <w:rPr>
+                <w:noProof/>
+                <w:webHidden/>
+              </w:rPr>
+              <w:fldChar w:fldCharType="begin"/>
+            </w:r>
+            <w:r>
+              <w:rPr>
+                <w:noProof/>
+                <w:webHidden/>
+              </w:rPr>
+              <w:instrText xml:space="preserve"> PAGEREF _Toc106743939 \h </w:instrText>
+            </w:r>
+            <w:r>
+              <w:rPr>
+                <w:noProof/>
+                <w:webHidden/>
+              </w:rPr>
+            </w:r>
+            <w:r>
+              <w:rPr>
+                <w:noProof/>
+                <w:webHidden/>
+              </w:rPr>
+              <w:fldChar w:fldCharType="separate"/>
+            </w:r>
+            <w:r>
+              <w:rPr>
+                <w:noProof/>
+                <w:webHidden/>
+              </w:rPr>
+              <w:t>5</w:t>
+            </w:r>
+            <w:r>
+              <w:rPr>
+                <w:noProof/>
+                <w:webHidden/>
+              </w:rPr>
+              <w:fldChar w:fldCharType="end"/>
+            </w:r>
+          </w:hyperlink>
+        </w:p>
+        <w:p>
+          <w:pPr>
+            <w:pStyle w:val="21"/>
+            <w:tabs>
+              <w:tab w:val="left" w:pos="880"/>
+              <w:tab w:val="right" w:leader="dot" w:pos="9062"/>
+            </w:tabs>
+            <w:rPr>
+              <w:rFonts w:eastAsiaTheme="minorEastAsia"/>
+              <w:noProof/>
+              <w:lang w:eastAsia="bg-BG"/>
+            </w:rPr>
+          </w:pPr>
+          <w:hyperlink w:anchor="_Toc106743940" w:history="1">
+            <w:r>
+              <w:rPr>
+                <w:rStyle w:val="a5"/>
+                <w:rFonts w:ascii="Arial" w:hAnsi="Arial" w:cs="Arial"/>
+                <w:b/>
+                <w:noProof/>
+              </w:rPr>
+              <w:t>3.2</w:t>
+            </w:r>
+            <w:r>
+              <w:rPr>
+                <w:rFonts w:eastAsiaTheme="minorEastAsia"/>
+                <w:noProof/>
+                <w:lang w:eastAsia="bg-BG"/>
+              </w:rPr>
+              <w:tab/>
+            </w:r>
+            <w:r>
+              <w:rPr>
+                <w:rStyle w:val="a5"/>
+                <w:rFonts w:ascii="Arial" w:hAnsi="Arial" w:cs="Arial"/>
+                <w:b/>
+                <w:noProof/>
+              </w:rPr>
+              <w:t>Регистрация и влизане в системата</w:t>
+            </w:r>
+            <w:r>
+              <w:rPr>
+                <w:noProof/>
+                <w:webHidden/>
+              </w:rPr>
+              <w:tab/>
+            </w:r>
+            <w:r>
+              <w:rPr>
+                <w:noProof/>
+                <w:webHidden/>
+              </w:rPr>
+              <w:fldChar w:fldCharType="begin"/>
+            </w:r>
+            <w:r>
+              <w:rPr>
+                <w:noProof/>
+                <w:webHidden/>
+              </w:rPr>
+              <w:instrText xml:space="preserve"> PAGEREF _Toc106743940 \h </w:instrText>
+            </w:r>
+            <w:r>
+              <w:rPr>
+                <w:noProof/>
+                <w:webHidden/>
+              </w:rPr>
+            </w:r>
+            <w:r>
+              <w:rPr>
+                <w:noProof/>
+                <w:webHidden/>
+              </w:rPr>
+              <w:fldChar w:fldCharType="separate"/>
+            </w:r>
+            <w:r>
+              <w:rPr>
+                <w:noProof/>
+                <w:webHidden/>
+              </w:rPr>
+              <w:t>6</w:t>
+            </w:r>
+            <w:r>
+              <w:rPr>
+                <w:noProof/>
+                <w:webHidden/>
+              </w:rPr>
+              <w:fldChar w:fldCharType="end"/>
+            </w:r>
+          </w:hyperlink>
+        </w:p>
+        <w:p>
+          <w:pPr>
+            <w:pStyle w:val="21"/>
+            <w:tabs>
+              <w:tab w:val="left" w:pos="880"/>
+              <w:tab w:val="right" w:leader="dot" w:pos="9062"/>
+            </w:tabs>
+            <w:rPr>
+              <w:rFonts w:eastAsiaTheme="minorEastAsia"/>
+              <w:noProof/>
+              <w:lang w:eastAsia="bg-BG"/>
+            </w:rPr>
+          </w:pPr>
+          <w:hyperlink w:anchor="_Toc106743941" w:history="1">
+            <w:r>
+              <w:rPr>
+                <w:rStyle w:val="a5"/>
+                <w:rFonts w:ascii="Arial" w:hAnsi="Arial" w:cs="Arial"/>
+                <w:b/>
+                <w:noProof/>
+              </w:rPr>
+              <w:t>3.3</w:t>
+            </w:r>
+            <w:r>
+              <w:rPr>
+                <w:rFonts w:eastAsiaTheme="minorEastAsia"/>
+                <w:noProof/>
+                <w:lang w:eastAsia="bg-BG"/>
+              </w:rPr>
+              <w:tab/>
+            </w:r>
+            <w:r>
+              <w:rPr>
+                <w:rStyle w:val="a5"/>
+                <w:rFonts w:ascii="Arial" w:hAnsi="Arial" w:cs="Arial"/>
+                <w:b/>
+                <w:noProof/>
+              </w:rPr>
+              <w:t>Процедура по добавяне на данни за автентикация</w:t>
+            </w:r>
+            <w:r>
+              <w:rPr>
+                <w:noProof/>
+                <w:webHidden/>
+              </w:rPr>
+              <w:tab/>
+            </w:r>
+            <w:r>
+              <w:rPr>
+                <w:noProof/>
+                <w:webHidden/>
+              </w:rPr>
+              <w:fldChar w:fldCharType="begin"/>
+            </w:r>
+            <w:r>
+              <w:rPr>
+                <w:noProof/>
+                <w:webHidden/>
+              </w:rPr>
+              <w:instrText xml:space="preserve"> PAGEREF _Toc106743941 \h </w:instrText>
+            </w:r>
+            <w:r>
+              <w:rPr>
+                <w:noProof/>
+                <w:webHidden/>
+              </w:rPr>
+            </w:r>
+            <w:r>
+              <w:rPr>
+                <w:noProof/>
+                <w:webHidden/>
+              </w:rPr>
+              <w:fldChar w:fldCharType="separate"/>
+            </w:r>
+            <w:r>
+              <w:rPr>
+                <w:noProof/>
+                <w:webHidden/>
+              </w:rPr>
+              <w:t>6</w:t>
+            </w:r>
+            <w:r>
+              <w:rPr>
+                <w:noProof/>
+                <w:webHidden/>
+              </w:rPr>
+              <w:fldChar w:fldCharType="end"/>
+            </w:r>
+          </w:hyperlink>
+        </w:p>
+        <w:p>
+          <w:pPr>
+            <w:pStyle w:val="21"/>
+            <w:tabs>
+              <w:tab w:val="left" w:pos="880"/>
+              <w:tab w:val="right" w:leader="dot" w:pos="9062"/>
+            </w:tabs>
+            <w:rPr>
+              <w:rFonts w:eastAsiaTheme="minorEastAsia"/>
+              <w:noProof/>
+              <w:lang w:eastAsia="bg-BG"/>
+            </w:rPr>
+          </w:pPr>
+          <w:hyperlink w:anchor="_Toc106743942" w:history="1">
+            <w:r>
+              <w:rPr>
+                <w:rStyle w:val="a5"/>
+                <w:rFonts w:ascii="Arial" w:hAnsi="Arial" w:cs="Arial"/>
+                <w:b/>
+                <w:noProof/>
+              </w:rPr>
+              <w:t>3.4</w:t>
+            </w:r>
+            <w:r>
+              <w:rPr>
+                <w:rFonts w:eastAsiaTheme="minorEastAsia"/>
+                <w:noProof/>
+                <w:lang w:eastAsia="bg-BG"/>
+              </w:rPr>
+              <w:tab/>
+            </w:r>
+            <w:r>
+              <w:rPr>
+                <w:rStyle w:val="a5"/>
+                <w:rFonts w:ascii="Arial" w:hAnsi="Arial" w:cs="Arial"/>
+                <w:b/>
+                <w:noProof/>
+              </w:rPr>
+              <w:t>Процедура по генериране данни за автентикация</w:t>
+            </w:r>
+            <w:r>
+              <w:rPr>
+                <w:noProof/>
+                <w:webHidden/>
+              </w:rPr>
+              <w:tab/>
+            </w:r>
+            <w:r>
+              <w:rPr>
+                <w:noProof/>
+                <w:webHidden/>
+              </w:rPr>
+              <w:fldChar w:fldCharType="begin"/>
+            </w:r>
+            <w:r>
+              <w:rPr>
+                <w:noProof/>
+                <w:webHidden/>
+              </w:rPr>
+              <w:instrText xml:space="preserve"> PAGEREF _Toc106743942 \h </w:instrText>
+            </w:r>
+            <w:r>
+              <w:rPr>
+                <w:noProof/>
+                <w:webHidden/>
+              </w:rPr>
+            </w:r>
+            <w:r>
+              <w:rPr>
+                <w:noProof/>
+                <w:webHidden/>
+              </w:rPr>
+              <w:fldChar w:fldCharType="separate"/>
+            </w:r>
+            <w:r>
+              <w:rPr>
+                <w:noProof/>
+                <w:webHidden/>
+              </w:rPr>
+              <w:t>7</w:t>
+            </w:r>
+            <w:r>
+              <w:rPr>
+                <w:noProof/>
+                <w:webHidden/>
+              </w:rPr>
+              <w:fldChar w:fldCharType="end"/>
+            </w:r>
+          </w:hyperlink>
+        </w:p>
+        <w:p>
+          <w:pPr>
+            <w:pStyle w:val="21"/>
+            <w:tabs>
+              <w:tab w:val="left" w:pos="880"/>
+              <w:tab w:val="right" w:leader="dot" w:pos="9062"/>
+            </w:tabs>
+            <w:rPr>
+              <w:rFonts w:eastAsiaTheme="minorEastAsia"/>
+              <w:noProof/>
+              <w:lang w:eastAsia="bg-BG"/>
+            </w:rPr>
+          </w:pPr>
+          <w:hyperlink w:anchor="_Toc106743943" w:history="1">
+            <w:r>
+              <w:rPr>
+                <w:rStyle w:val="a5"/>
+                <w:rFonts w:ascii="Arial" w:hAnsi="Arial" w:cs="Arial"/>
+                <w:b/>
+                <w:noProof/>
+              </w:rPr>
+              <w:t>3.5</w:t>
+            </w:r>
+            <w:r>
+              <w:rPr>
+                <w:rFonts w:eastAsiaTheme="minorEastAsia"/>
+                <w:noProof/>
+                <w:lang w:eastAsia="bg-BG"/>
+              </w:rPr>
+              <w:tab/>
+            </w:r>
+            <w:r>
+              <w:rPr>
+                <w:rStyle w:val="a5"/>
+                <w:rFonts w:ascii="Arial" w:hAnsi="Arial" w:cs="Arial"/>
+                <w:b/>
+                <w:noProof/>
+              </w:rPr>
+              <w:t>Процедура по проверяване сигурността на данни за автентикация</w:t>
+            </w:r>
+            <w:r>
+              <w:rPr>
+                <w:noProof/>
+                <w:webHidden/>
+              </w:rPr>
+              <w:tab/>
+            </w:r>
+            <w:r>
+              <w:rPr>
+                <w:noProof/>
+                <w:webHidden/>
+              </w:rPr>
+              <w:fldChar w:fldCharType="begin"/>
+            </w:r>
+            <w:r>
+              <w:rPr>
+                <w:noProof/>
+                <w:webHidden/>
+              </w:rPr>
+              <w:instrText xml:space="preserve"> PAGEREF _Toc106743943 \h </w:instrText>
+            </w:r>
+            <w:r>
+              <w:rPr>
+                <w:noProof/>
+                <w:webHidden/>
+              </w:rPr>
+            </w:r>
+            <w:r>
+              <w:rPr>
+                <w:noProof/>
+                <w:webHidden/>
+              </w:rPr>
+              <w:fldChar w:fldCharType="separate"/>
+            </w:r>
+            <w:r>
+              <w:rPr>
+                <w:noProof/>
+                <w:webHidden/>
+              </w:rPr>
+              <w:t>7</w:t>
+            </w:r>
+            <w:r>
+              <w:rPr>
+                <w:noProof/>
+                <w:webHidden/>
+              </w:rPr>
+              <w:fldChar w:fldCharType="end"/>
+            </w:r>
+          </w:hyperlink>
+        </w:p>
+        <w:p>
+          <w:pPr>
+            <w:pStyle w:val="21"/>
+            <w:tabs>
+              <w:tab w:val="left" w:pos="880"/>
+              <w:tab w:val="right" w:leader="dot" w:pos="9062"/>
+            </w:tabs>
+            <w:rPr>
+              <w:rFonts w:eastAsiaTheme="minorEastAsia"/>
+              <w:noProof/>
+              <w:lang w:eastAsia="bg-BG"/>
+            </w:rPr>
+          </w:pPr>
+          <w:hyperlink w:anchor="_Toc106743944" w:history="1">
+            <w:r>
+              <w:rPr>
+                <w:rStyle w:val="a5"/>
+                <w:rFonts w:ascii="Arial" w:hAnsi="Arial" w:cs="Arial"/>
+                <w:b/>
+                <w:noProof/>
+              </w:rPr>
+              <w:t>3.6</w:t>
+            </w:r>
+            <w:r>
+              <w:rPr>
+                <w:rFonts w:eastAsiaTheme="minorEastAsia"/>
+                <w:noProof/>
+                <w:lang w:eastAsia="bg-BG"/>
+              </w:rPr>
+              <w:tab/>
+            </w:r>
+            <w:r>
+              <w:rPr>
+                <w:rStyle w:val="a5"/>
+                <w:rFonts w:ascii="Arial" w:hAnsi="Arial" w:cs="Arial"/>
+                <w:b/>
+                <w:noProof/>
+              </w:rPr>
+              <w:t>Процедура по извличане на данни за автентикация</w:t>
+            </w:r>
+            <w:r>
+              <w:rPr>
+                <w:noProof/>
+                <w:webHidden/>
+              </w:rPr>
+              <w:tab/>
+            </w:r>
+            <w:r>
+              <w:rPr>
+                <w:noProof/>
+                <w:webHidden/>
+              </w:rPr>
+              <w:fldChar w:fldCharType="begin"/>
+            </w:r>
+            <w:r>
+              <w:rPr>
+                <w:noProof/>
+                <w:webHidden/>
+              </w:rPr>
+              <w:instrText xml:space="preserve"> PAGEREF _Toc106743944 \h </w:instrText>
+            </w:r>
+            <w:r>
+              <w:rPr>
+                <w:noProof/>
+                <w:webHidden/>
+              </w:rPr>
+            </w:r>
+            <w:r>
+              <w:rPr>
+                <w:noProof/>
+                <w:webHidden/>
+              </w:rPr>
+              <w:fldChar w:fldCharType="separate"/>
+            </w:r>
+            <w:r>
+              <w:rPr>
+                <w:noProof/>
+                <w:webHidden/>
+              </w:rPr>
+              <w:t>7</w:t>
+            </w:r>
+            <w:r>
+              <w:rPr>
+                <w:noProof/>
+                <w:webHidden/>
+              </w:rPr>
+              <w:fldChar w:fldCharType="end"/>
+            </w:r>
+          </w:hyperlink>
+        </w:p>
+        <w:p>
+          <w:pPr>
+            <w:pStyle w:val="21"/>
+            <w:tabs>
+              <w:tab w:val="left" w:pos="880"/>
+              <w:tab w:val="right" w:leader="dot" w:pos="9062"/>
+            </w:tabs>
+            <w:rPr>
+              <w:rFonts w:eastAsiaTheme="minorEastAsia"/>
+              <w:noProof/>
+              <w:lang w:eastAsia="bg-BG"/>
+            </w:rPr>
+          </w:pPr>
+          <w:hyperlink w:anchor="_Toc106743945" w:history="1">
+            <w:r>
+              <w:rPr>
+                <w:rStyle w:val="a5"/>
+                <w:rFonts w:ascii="Arial" w:hAnsi="Arial" w:cs="Arial"/>
+                <w:b/>
+                <w:noProof/>
+              </w:rPr>
+              <w:t>3.7</w:t>
+            </w:r>
+            <w:r>
+              <w:rPr>
+                <w:rFonts w:eastAsiaTheme="minorEastAsia"/>
+                <w:noProof/>
+                <w:lang w:eastAsia="bg-BG"/>
+              </w:rPr>
+              <w:tab/>
+            </w:r>
+            <w:r>
+              <w:rPr>
+                <w:rStyle w:val="a5"/>
+                <w:rFonts w:ascii="Arial" w:hAnsi="Arial" w:cs="Arial"/>
+                <w:b/>
+                <w:noProof/>
+              </w:rPr>
+              <w:t>Процедура по премахване на данни за автентикация</w:t>
+            </w:r>
+            <w:r>
+              <w:rPr>
+                <w:noProof/>
+                <w:webHidden/>
+              </w:rPr>
+              <w:tab/>
+            </w:r>
+            <w:r>
+              <w:rPr>
+                <w:noProof/>
+                <w:webHidden/>
+              </w:rPr>
+              <w:fldChar w:fldCharType="begin"/>
+            </w:r>
+            <w:r>
+              <w:rPr>
+                <w:noProof/>
+                <w:webHidden/>
+              </w:rPr>
+              <w:instrText xml:space="preserve"> PAGEREF _Toc106743945 \h </w:instrText>
+            </w:r>
+            <w:r>
+              <w:rPr>
+                <w:noProof/>
+                <w:webHidden/>
+              </w:rPr>
+            </w:r>
+            <w:r>
+              <w:rPr>
+                <w:noProof/>
+                <w:webHidden/>
+              </w:rPr>
+              <w:fldChar w:fldCharType="separate"/>
+            </w:r>
+            <w:r>
+              <w:rPr>
+                <w:noProof/>
+                <w:webHidden/>
+              </w:rPr>
+              <w:t>7</w:t>
             </w:r>
             <w:r>
               <w:rPr>
@@ -852,41 +1572,6 @@
     </w:p>
     <w:p>
       <w:pPr>
-        <w:rPr>
-          <w:lang w:val="en-US"/>
-        </w:rPr>
-      </w:pPr>
-    </w:p>
-    <w:p>
-      <w:pPr>
-        <w:rPr>
-          <w:lang w:val="en-US"/>
-        </w:rPr>
-      </w:pPr>
-    </w:p>
-    <w:p>
-      <w:pPr>
-        <w:rPr>
-          <w:lang w:val="en-US"/>
-        </w:rPr>
-      </w:pPr>
-    </w:p>
-    <w:p>
-      <w:pPr>
-        <w:rPr>
-          <w:lang w:val="en-US"/>
-        </w:rPr>
-      </w:pPr>
-    </w:p>
-    <w:p>
-      <w:pPr>
-        <w:rPr>
-          <w:lang w:val="en-US"/>
-        </w:rPr>
-      </w:pPr>
-    </w:p>
-    <w:p>
-      <w:pPr>
         <w:pStyle w:val="1"/>
         <w:numPr>
           <w:ilvl w:val="0"/>
@@ -899,7 +1584,7 @@
           <w:color w:val="auto"/>
         </w:rPr>
       </w:pPr>
-      <w:bookmarkStart w:id="0" w:name="_Toc106642902"/>
+      <w:bookmarkStart w:id="0" w:name="_Toc106743936"/>
       <w:r>
         <w:rPr>
           <w:rFonts w:ascii="Arial" w:hAnsi="Arial" w:cs="Arial"/>
@@ -1038,7 +1723,23 @@
           <w:sz w:val="24"/>
           <w:szCs w:val="24"/>
         </w:rPr>
-        <w:t xml:space="preserve">клиент-сървър приложение, което позволява на потребителите да записват пароли за използвани от тях уеб сайтове или други услуги. Приложението ще възможност за генериране на сигурна парола за конкретна услуга,  ако потребителите не желаят да измислят такава. </w:t>
+        <w:t xml:space="preserve">клиент-сървър приложение, което позволява на потребителите да записват пароли за използвани от тях уеб сайтове или други услуги. Приложението </w:t>
+      </w:r>
+      <w:r>
+        <w:rPr>
+          <w:rFonts w:ascii="Arial" w:hAnsi="Arial" w:cs="Arial"/>
+          <w:sz w:val="24"/>
+          <w:szCs w:val="24"/>
+        </w:rPr>
+        <w:t xml:space="preserve">дава </w:t>
+      </w:r>
+      <w:r>
+        <w:rPr>
+          <w:rFonts w:ascii="Arial" w:hAnsi="Arial" w:cs="Arial"/>
+          <w:sz w:val="24"/>
+          <w:szCs w:val="24"/>
+        </w:rPr>
+        <w:t xml:space="preserve">възможност за генериране на сигурна парола за конкретна услуга, ако потребителите не желаят да измислят такава. </w:t>
       </w:r>
     </w:p>
     <w:p>
@@ -1075,7 +1776,7 @@
           <w:color w:val="auto"/>
         </w:rPr>
       </w:pPr>
-      <w:bookmarkStart w:id="1" w:name="_Toc106642903"/>
+      <w:bookmarkStart w:id="1" w:name="_Toc106743937"/>
       <w:r>
         <w:rPr>
           <w:rFonts w:ascii="Arial" w:hAnsi="Arial" w:cs="Arial"/>
@@ -1123,7 +1824,7 @@
           <w:sz w:val="24"/>
           <w:szCs w:val="24"/>
         </w:rPr>
-        <w:t xml:space="preserve">Паролите, които потребителите подават при регистрация в системата ще преобразуваме с помощта на криптографска хеш функция и ще пазим в базата от данни резултата от пресмятането, който е поредица от байтовете на техния хеш. При опит за влизане в системата се пресмята хеша на въведената от потребителя парола и за успешен вход е необходимо той да съвпада с този в базата данни. Допълнителна сигурност ще ни донесе използването на т.нар. salt – това е поредица от байтове, която произволно генерираме при регистрация, долепяме към подадената парола и така пресмятаме хеша. По този начин се предпазваме от варианта, в който паролите за достъп на потребителите съвпадат и резултата от хеш функцията </w:t>
+        <w:t xml:space="preserve">Паролите, които потребителите подават при регистрация в системата ще преобразуваме с помощта на криптографска хеш функция и ще пазим в базата от данни резултата от пресмятането, който е поредица от байтовете на техния хеш. При опит за влизане в системата се пресмята хеша на въведената от потребителя парола и за успешен вход е необходимо той да съвпада с този в базата данни. Допълнителна сигурност ще ни донесе използването на т.нар. salt – това е поредица от байтове, която произволно генерираме при регистрация, долепяме към подадената парола и така </w:t>
       </w:r>
       <w:r>
         <w:rPr>
@@ -1132,7 +1833,7 @@
           <w:szCs w:val="24"/>
         </w:rPr>
         <w:lastRenderedPageBreak/>
-        <w:t xml:space="preserve">ще е еднакъв, а също така и на практика обезсмисляме много от brute-force атаките и атаките с rainbow таблици. Ще използваме 16-байтов salt и </w:t>
+        <w:t xml:space="preserve">пресмятаме хеша. По този начин се предпазваме от варианта, в който паролите за достъп на потребителите съвпадат и резултата от хеш функцията ще е еднакъв, а също така и на практика обезсмисляме много от brute-force атаките и атаките с rainbow таблици. Ще използваме 16-байтов </w:t>
       </w:r>
       <w:proofErr w:type="spellStart"/>
       <w:r>
@@ -1141,6 +1842,24 @@
           <w:sz w:val="24"/>
           <w:szCs w:val="24"/>
         </w:rPr>
+        <w:t>salt</w:t>
+      </w:r>
+      <w:proofErr w:type="spellEnd"/>
+      <w:r>
+        <w:rPr>
+          <w:rFonts w:ascii="Arial" w:hAnsi="Arial" w:cs="Arial"/>
+          <w:sz w:val="24"/>
+          <w:szCs w:val="24"/>
+        </w:rPr>
+        <w:t xml:space="preserve"> и </w:t>
+      </w:r>
+      <w:proofErr w:type="spellStart"/>
+      <w:r>
+        <w:rPr>
+          <w:rFonts w:ascii="Arial" w:hAnsi="Arial" w:cs="Arial"/>
+          <w:sz w:val="24"/>
+          <w:szCs w:val="24"/>
+        </w:rPr>
         <w:t>криптографската</w:t>
       </w:r>
       <w:proofErr w:type="spellEnd"/>
@@ -1150,7 +1869,25 @@
           <w:sz w:val="24"/>
           <w:szCs w:val="24"/>
         </w:rPr>
-        <w:t xml:space="preserve"> хеш функцията SHA-512.</w:t>
+        <w:t xml:space="preserve"> </w:t>
+      </w:r>
+      <w:proofErr w:type="spellStart"/>
+      <w:r>
+        <w:rPr>
+          <w:rFonts w:ascii="Arial" w:hAnsi="Arial" w:cs="Arial"/>
+          <w:sz w:val="24"/>
+          <w:szCs w:val="24"/>
+        </w:rPr>
+        <w:t>хеш</w:t>
+      </w:r>
+      <w:proofErr w:type="spellEnd"/>
+      <w:r>
+        <w:rPr>
+          <w:rFonts w:ascii="Arial" w:hAnsi="Arial" w:cs="Arial"/>
+          <w:sz w:val="24"/>
+          <w:szCs w:val="24"/>
+        </w:rPr>
+        <w:t xml:space="preserve"> функцията SHA-512.</w:t>
       </w:r>
     </w:p>
     <w:p>
@@ -1291,25 +2028,7 @@
           <w:sz w:val="24"/>
           <w:szCs w:val="24"/>
         </w:rPr>
-        <w:t>Тъй като приложението цели да предостави възможността на потребителите да могат да записват пароли за използвани от тях услуги е нужно записаната информация да бъде записана достатъчно сигурно, но да може да възстановена в явен вид. Това се постига с използването на симетрична криптографска функция, която използва един частен ключ, който трябва да остане таен за криптиране и декриптиране на информацията. За генерирането на този частен ключ ще изискваме от потребителя т.нар. “</w:t>
-      </w:r>
-      <w:proofErr w:type="gramStart"/>
-      <w:r>
-        <w:rPr>
-          <w:rFonts w:ascii="Arial" w:hAnsi="Arial" w:cs="Arial"/>
-          <w:sz w:val="24"/>
-          <w:szCs w:val="24"/>
-        </w:rPr>
-        <w:t>master</w:t>
-      </w:r>
-      <w:proofErr w:type="gramEnd"/>
-      <w:r>
-        <w:rPr>
-          <w:rFonts w:ascii="Arial" w:hAnsi="Arial" w:cs="Arial"/>
-          <w:sz w:val="24"/>
-          <w:szCs w:val="24"/>
-        </w:rPr>
-        <w:t xml:space="preserve">” парола, която той трябва да въведе при регистрация. При нужда от добавяне или генериране на парола е необходимо потребителят да въведе своята “master” парола отново, като това добавя още едно ниво на сигурност и автентикация след влизането в системата. </w:t>
+        <w:t xml:space="preserve">Тъй като приложението цели да предостави възможността на потребителите да могат да записват пароли за използвани от тях услуги е нужно записаната информация да бъде записана достатъчно сигурно, но да може да възстановена в явен вид. Това се постига с използването на симетрична криптографска функция, която използва един частен ключ, който трябва да остане таен за криптиране и декриптиране на информацията. За генерирането на този частен ключ ще изискваме от потребителя т.нар. “master” парола, която той трябва да въведе при регистрация. При нужда от добавяне или генериране на парола е необходимо потребителят да въведе своята “master” парола отново, като това добавя още едно ниво на сигурност и автентикация след влизането в системата. </w:t>
       </w:r>
     </w:p>
     <w:p>
@@ -1389,12 +2108,21 @@
         <w:t xml:space="preserve">Фигура </w:t>
       </w:r>
       <w:r>
+        <w:rPr>
+          <w:noProof/>
+        </w:rPr>
         <w:fldChar w:fldCharType="begin"/>
       </w:r>
       <w:r>
+        <w:rPr>
+          <w:noProof/>
+        </w:rPr>
         <w:instrText xml:space="preserve"> SEQ Фигура \* ARABIC </w:instrText>
       </w:r>
       <w:r>
+        <w:rPr>
+          <w:noProof/>
+        </w:rPr>
         <w:fldChar w:fldCharType="separate"/>
       </w:r>
       <w:r>
@@ -1404,6 +2132,9 @@
         <w:t>2</w:t>
       </w:r>
       <w:r>
+        <w:rPr>
+          <w:noProof/>
+        </w:rPr>
         <w:fldChar w:fldCharType="end"/>
       </w:r>
       <w:r>
@@ -1418,8 +2149,6 @@
         </w:rPr>
         <w:t xml:space="preserve"> </w:t>
       </w:r>
-      <w:bookmarkStart w:id="2" w:name="_GoBack"/>
-      <w:bookmarkEnd w:id="2"/>
       <w:r>
         <w:t>Симетрично криптиране</w:t>
       </w:r>
@@ -1484,6 +2213,3026 @@
     </w:p>
     <w:p>
       <w:pPr>
+        <w:pStyle w:val="1"/>
+        <w:numPr>
+          <w:ilvl w:val="0"/>
+          <w:numId w:val="2"/>
+        </w:numPr>
+        <w:spacing w:line="360" w:lineRule="auto"/>
+        <w:rPr>
+          <w:rFonts w:ascii="Arial" w:hAnsi="Arial" w:cs="Arial"/>
+          <w:b/>
+          <w:color w:val="auto"/>
+        </w:rPr>
+      </w:pPr>
+      <w:bookmarkStart w:id="2" w:name="_Toc106743938"/>
+      <w:r>
+        <w:rPr>
+          <w:rFonts w:ascii="Arial" w:hAnsi="Arial" w:cs="Arial"/>
+          <w:b/>
+          <w:color w:val="auto"/>
+        </w:rPr>
+        <w:t xml:space="preserve">Описание на </w:t>
+      </w:r>
+      <w:r>
+        <w:rPr>
+          <w:rFonts w:ascii="Arial" w:hAnsi="Arial" w:cs="Arial"/>
+          <w:b/>
+          <w:color w:val="auto"/>
+        </w:rPr>
+        <w:t>основните алгоритми</w:t>
+      </w:r>
+      <w:r>
+        <w:rPr>
+          <w:rFonts w:ascii="Arial" w:hAnsi="Arial" w:cs="Arial"/>
+          <w:b/>
+          <w:color w:val="auto"/>
+        </w:rPr>
+        <w:t xml:space="preserve"> в системата</w:t>
+      </w:r>
+      <w:bookmarkEnd w:id="2"/>
+    </w:p>
+    <w:p>
+      <w:pPr>
+        <w:pStyle w:val="2"/>
+        <w:numPr>
+          <w:ilvl w:val="1"/>
+          <w:numId w:val="2"/>
+        </w:numPr>
+        <w:spacing w:line="360" w:lineRule="auto"/>
+        <w:jc w:val="both"/>
+        <w:rPr>
+          <w:rFonts w:ascii="Arial" w:hAnsi="Arial" w:cs="Arial"/>
+          <w:b/>
+          <w:color w:val="auto"/>
+          <w:sz w:val="24"/>
+          <w:szCs w:val="24"/>
+        </w:rPr>
+      </w:pPr>
+      <w:bookmarkStart w:id="3" w:name="_Toc106743939"/>
+      <w:r>
+        <w:rPr>
+          <w:rFonts w:ascii="Arial" w:hAnsi="Arial" w:cs="Arial"/>
+          <w:b/>
+          <w:color w:val="auto"/>
+          <w:sz w:val="24"/>
+          <w:szCs w:val="24"/>
+        </w:rPr>
+        <w:t>Основни функционални възможности на потребителите</w:t>
+      </w:r>
+      <w:bookmarkEnd w:id="3"/>
+    </w:p>
+    <w:p>
+      <w:pPr>
+        <w:spacing w:line="360" w:lineRule="auto"/>
+        <w:ind w:left="708"/>
+        <w:jc w:val="both"/>
+        <w:rPr>
+          <w:rFonts w:ascii="Arial" w:hAnsi="Arial" w:cs="Arial"/>
+          <w:sz w:val="24"/>
+          <w:szCs w:val="24"/>
+        </w:rPr>
+      </w:pPr>
+      <w:r>
+        <w:rPr>
+          <w:rFonts w:ascii="Arial" w:hAnsi="Arial" w:cs="Arial"/>
+          <w:sz w:val="24"/>
+          <w:szCs w:val="24"/>
+        </w:rPr>
+        <w:t>Потребителите в системата могат да изпълняват следните основни действия:</w:t>
+      </w:r>
+    </w:p>
+    <w:p>
+      <w:pPr>
+        <w:pStyle w:val="a3"/>
+        <w:numPr>
+          <w:ilvl w:val="0"/>
+          <w:numId w:val="3"/>
+        </w:numPr>
+        <w:spacing w:line="360" w:lineRule="auto"/>
+        <w:jc w:val="both"/>
+        <w:rPr>
+          <w:rFonts w:ascii="Arial" w:hAnsi="Arial" w:cs="Arial"/>
+          <w:sz w:val="24"/>
+          <w:szCs w:val="24"/>
+        </w:rPr>
+      </w:pPr>
+      <w:r>
+        <w:rPr>
+          <w:rFonts w:ascii="Arial" w:hAnsi="Arial" w:cs="Arial"/>
+          <w:sz w:val="24"/>
+          <w:szCs w:val="24"/>
+        </w:rPr>
+        <w:t>Вписване(регистрация) в системата</w:t>
+      </w:r>
+    </w:p>
+    <w:p>
+      <w:pPr>
+        <w:pStyle w:val="a3"/>
+        <w:numPr>
+          <w:ilvl w:val="0"/>
+          <w:numId w:val="3"/>
+        </w:numPr>
+        <w:spacing w:line="360" w:lineRule="auto"/>
+        <w:jc w:val="both"/>
+        <w:rPr>
+          <w:rFonts w:ascii="Arial" w:hAnsi="Arial" w:cs="Arial"/>
+          <w:sz w:val="24"/>
+          <w:szCs w:val="24"/>
+        </w:rPr>
+      </w:pPr>
+      <w:r>
+        <w:rPr>
+          <w:rFonts w:ascii="Arial" w:hAnsi="Arial" w:cs="Arial"/>
+          <w:sz w:val="24"/>
+          <w:szCs w:val="24"/>
+        </w:rPr>
+        <w:t xml:space="preserve">Заявяване на </w:t>
+      </w:r>
+      <w:r>
+        <w:rPr>
+          <w:rFonts w:ascii="Arial" w:hAnsi="Arial" w:cs="Arial"/>
+          <w:sz w:val="24"/>
+          <w:szCs w:val="24"/>
+        </w:rPr>
+        <w:t>достъп до системата</w:t>
+      </w:r>
+      <w:r>
+        <w:rPr>
+          <w:rFonts w:ascii="Arial" w:hAnsi="Arial" w:cs="Arial"/>
+          <w:sz w:val="24"/>
+          <w:szCs w:val="24"/>
+        </w:rPr>
+        <w:t>(</w:t>
+      </w:r>
+      <w:proofErr w:type="spellStart"/>
+      <w:r>
+        <w:rPr>
+          <w:rFonts w:ascii="Arial" w:hAnsi="Arial" w:cs="Arial"/>
+          <w:sz w:val="24"/>
+          <w:szCs w:val="24"/>
+        </w:rPr>
+        <w:t>Логин</w:t>
+      </w:r>
+      <w:proofErr w:type="spellEnd"/>
+      <w:r>
+        <w:rPr>
+          <w:rFonts w:ascii="Arial" w:hAnsi="Arial" w:cs="Arial"/>
+          <w:sz w:val="24"/>
+          <w:szCs w:val="24"/>
+        </w:rPr>
+        <w:t>)</w:t>
+      </w:r>
+    </w:p>
+    <w:p>
+      <w:pPr>
+        <w:pStyle w:val="a3"/>
+        <w:numPr>
+          <w:ilvl w:val="0"/>
+          <w:numId w:val="3"/>
+        </w:numPr>
+        <w:spacing w:line="360" w:lineRule="auto"/>
+        <w:jc w:val="both"/>
+        <w:rPr>
+          <w:rFonts w:ascii="Arial" w:hAnsi="Arial" w:cs="Arial"/>
+          <w:sz w:val="24"/>
+          <w:szCs w:val="24"/>
+        </w:rPr>
+      </w:pPr>
+      <w:r>
+        <w:rPr>
+          <w:rFonts w:ascii="Arial" w:hAnsi="Arial" w:cs="Arial"/>
+          <w:sz w:val="24"/>
+          <w:szCs w:val="24"/>
+        </w:rPr>
+        <w:lastRenderedPageBreak/>
+        <w:t xml:space="preserve">Получаване на </w:t>
+      </w:r>
+      <w:r>
+        <w:rPr>
+          <w:rFonts w:ascii="Arial" w:hAnsi="Arial" w:cs="Arial"/>
+          <w:sz w:val="24"/>
+          <w:szCs w:val="24"/>
+        </w:rPr>
+        <w:t>отговор от системата</w:t>
+      </w:r>
+    </w:p>
+    <w:p>
+      <w:pPr>
+        <w:pStyle w:val="a3"/>
+        <w:numPr>
+          <w:ilvl w:val="0"/>
+          <w:numId w:val="3"/>
+        </w:numPr>
+        <w:spacing w:line="360" w:lineRule="auto"/>
+        <w:jc w:val="both"/>
+        <w:rPr>
+          <w:rFonts w:ascii="Arial" w:hAnsi="Arial" w:cs="Arial"/>
+          <w:sz w:val="24"/>
+          <w:szCs w:val="24"/>
+        </w:rPr>
+      </w:pPr>
+      <w:r>
+        <w:rPr>
+          <w:rFonts w:ascii="Arial" w:hAnsi="Arial" w:cs="Arial"/>
+          <w:sz w:val="24"/>
+          <w:szCs w:val="24"/>
+        </w:rPr>
+        <w:t>Анализ и визуализация на отговора</w:t>
+      </w:r>
+    </w:p>
+    <w:p>
+      <w:pPr>
+        <w:pStyle w:val="a3"/>
+        <w:numPr>
+          <w:ilvl w:val="0"/>
+          <w:numId w:val="3"/>
+        </w:numPr>
+        <w:spacing w:line="360" w:lineRule="auto"/>
+        <w:jc w:val="both"/>
+        <w:rPr>
+          <w:rFonts w:ascii="Arial" w:hAnsi="Arial" w:cs="Arial"/>
+          <w:sz w:val="24"/>
+          <w:szCs w:val="24"/>
+        </w:rPr>
+      </w:pPr>
+      <w:r>
+        <w:rPr>
+          <w:rFonts w:ascii="Arial" w:hAnsi="Arial" w:cs="Arial"/>
+          <w:sz w:val="24"/>
+          <w:szCs w:val="24"/>
+        </w:rPr>
+        <w:t>Проверка на наличните функционалности на приложението</w:t>
+      </w:r>
+      <w:r>
+        <w:rPr>
+          <w:rFonts w:ascii="Arial" w:hAnsi="Arial" w:cs="Arial"/>
+          <w:sz w:val="24"/>
+          <w:szCs w:val="24"/>
+        </w:rPr>
+        <w:t>(Помощ)</w:t>
+      </w:r>
+    </w:p>
+    <w:p>
+      <w:pPr>
+        <w:pStyle w:val="a3"/>
+        <w:numPr>
+          <w:ilvl w:val="0"/>
+          <w:numId w:val="3"/>
+        </w:numPr>
+        <w:spacing w:line="360" w:lineRule="auto"/>
+        <w:jc w:val="both"/>
+        <w:rPr>
+          <w:rFonts w:ascii="Arial" w:hAnsi="Arial" w:cs="Arial"/>
+          <w:sz w:val="24"/>
+          <w:szCs w:val="24"/>
+        </w:rPr>
+      </w:pPr>
+      <w:r>
+        <w:rPr>
+          <w:rFonts w:ascii="Arial" w:hAnsi="Arial" w:cs="Arial"/>
+          <w:sz w:val="24"/>
+          <w:szCs w:val="24"/>
+        </w:rPr>
+        <w:t>Въвеждане на данни за автентикация в услуга без проверка на тяхната сигурност</w:t>
+      </w:r>
+    </w:p>
+    <w:p>
+      <w:pPr>
+        <w:pStyle w:val="a3"/>
+        <w:numPr>
+          <w:ilvl w:val="0"/>
+          <w:numId w:val="3"/>
+        </w:numPr>
+        <w:spacing w:line="360" w:lineRule="auto"/>
+        <w:jc w:val="both"/>
+        <w:rPr>
+          <w:rFonts w:ascii="Arial" w:hAnsi="Arial" w:cs="Arial"/>
+          <w:sz w:val="24"/>
+          <w:szCs w:val="24"/>
+        </w:rPr>
+      </w:pPr>
+      <w:r>
+        <w:rPr>
+          <w:rFonts w:ascii="Arial" w:hAnsi="Arial" w:cs="Arial"/>
+          <w:sz w:val="24"/>
+          <w:szCs w:val="24"/>
+        </w:rPr>
+        <w:t>Въвеждане на данни за автентикация в услуга с проверка на тяхната сигурност</w:t>
+      </w:r>
+    </w:p>
+    <w:p>
+      <w:pPr>
+        <w:pStyle w:val="a3"/>
+        <w:numPr>
+          <w:ilvl w:val="0"/>
+          <w:numId w:val="3"/>
+        </w:numPr>
+        <w:spacing w:line="360" w:lineRule="auto"/>
+        <w:jc w:val="both"/>
+        <w:rPr>
+          <w:rFonts w:ascii="Arial" w:hAnsi="Arial" w:cs="Arial"/>
+          <w:sz w:val="24"/>
+          <w:szCs w:val="24"/>
+        </w:rPr>
+      </w:pPr>
+      <w:r>
+        <w:rPr>
+          <w:rFonts w:ascii="Arial" w:hAnsi="Arial" w:cs="Arial"/>
+          <w:sz w:val="24"/>
+          <w:szCs w:val="24"/>
+        </w:rPr>
+        <w:t xml:space="preserve">Въвеждане на данни за автентикация в услуга и генерация на </w:t>
+      </w:r>
+      <w:r>
+        <w:rPr>
+          <w:rFonts w:ascii="Arial" w:hAnsi="Arial" w:cs="Arial"/>
+          <w:sz w:val="24"/>
+          <w:szCs w:val="24"/>
+        </w:rPr>
+        <w:t>парола</w:t>
+      </w:r>
+    </w:p>
+    <w:p>
+      <w:pPr>
+        <w:pStyle w:val="a3"/>
+        <w:numPr>
+          <w:ilvl w:val="0"/>
+          <w:numId w:val="3"/>
+        </w:numPr>
+        <w:spacing w:line="360" w:lineRule="auto"/>
+        <w:jc w:val="both"/>
+        <w:rPr>
+          <w:rFonts w:ascii="Arial" w:hAnsi="Arial" w:cs="Arial"/>
+          <w:sz w:val="24"/>
+          <w:szCs w:val="24"/>
+        </w:rPr>
+      </w:pPr>
+      <w:r>
+        <w:rPr>
+          <w:rFonts w:ascii="Arial" w:hAnsi="Arial" w:cs="Arial"/>
+          <w:sz w:val="24"/>
+          <w:szCs w:val="24"/>
+        </w:rPr>
+        <w:t>Проверка сигурността на данни за автентикация</w:t>
+      </w:r>
+    </w:p>
+    <w:p>
+      <w:pPr>
+        <w:pStyle w:val="a3"/>
+        <w:numPr>
+          <w:ilvl w:val="0"/>
+          <w:numId w:val="3"/>
+        </w:numPr>
+        <w:spacing w:line="360" w:lineRule="auto"/>
+        <w:jc w:val="both"/>
+        <w:rPr>
+          <w:rFonts w:ascii="Arial" w:hAnsi="Arial" w:cs="Arial"/>
+          <w:sz w:val="24"/>
+          <w:szCs w:val="24"/>
+        </w:rPr>
+      </w:pPr>
+      <w:r>
+        <w:rPr>
+          <w:rFonts w:ascii="Arial" w:hAnsi="Arial" w:cs="Arial"/>
+          <w:sz w:val="24"/>
+          <w:szCs w:val="24"/>
+        </w:rPr>
+        <w:t>Изход от системата</w:t>
+      </w:r>
+    </w:p>
+    <w:p>
+      <w:pPr>
+        <w:pStyle w:val="2"/>
+        <w:numPr>
+          <w:ilvl w:val="1"/>
+          <w:numId w:val="2"/>
+        </w:numPr>
+        <w:spacing w:line="360" w:lineRule="auto"/>
+        <w:jc w:val="both"/>
+        <w:rPr>
+          <w:rFonts w:ascii="Arial" w:hAnsi="Arial" w:cs="Arial"/>
+          <w:b/>
+          <w:color w:val="auto"/>
+          <w:sz w:val="24"/>
+          <w:szCs w:val="24"/>
+        </w:rPr>
+      </w:pPr>
+      <w:bookmarkStart w:id="4" w:name="_Toc106743940"/>
+      <w:r>
+        <w:rPr>
+          <w:rFonts w:ascii="Arial" w:hAnsi="Arial" w:cs="Arial"/>
+          <w:b/>
+          <w:color w:val="auto"/>
+          <w:sz w:val="24"/>
+          <w:szCs w:val="24"/>
+        </w:rPr>
+        <w:t>Регистрация и влизане в системата</w:t>
+      </w:r>
+      <w:bookmarkEnd w:id="4"/>
+    </w:p>
+    <w:p>
+      <w:pPr>
+        <w:pStyle w:val="2"/>
+        <w:numPr>
+          <w:ilvl w:val="1"/>
+          <w:numId w:val="2"/>
+        </w:numPr>
+        <w:spacing w:line="360" w:lineRule="auto"/>
+        <w:jc w:val="both"/>
+        <w:rPr>
+          <w:rFonts w:ascii="Arial" w:hAnsi="Arial" w:cs="Arial"/>
+          <w:b/>
+          <w:color w:val="auto"/>
+          <w:sz w:val="24"/>
+          <w:szCs w:val="24"/>
+        </w:rPr>
+      </w:pPr>
+      <w:bookmarkStart w:id="5" w:name="_Toc106743941"/>
+      <w:r>
+        <w:rPr>
+          <w:rFonts w:ascii="Arial" w:hAnsi="Arial" w:cs="Arial"/>
+          <w:b/>
+          <w:color w:val="auto"/>
+          <w:sz w:val="24"/>
+          <w:szCs w:val="24"/>
+        </w:rPr>
+        <w:t xml:space="preserve">Процедура по добавяне на </w:t>
+      </w:r>
+      <w:r>
+        <w:rPr>
+          <w:rFonts w:ascii="Arial" w:hAnsi="Arial" w:cs="Arial"/>
+          <w:b/>
+          <w:color w:val="auto"/>
+          <w:sz w:val="24"/>
+          <w:szCs w:val="24"/>
+        </w:rPr>
+        <w:t>данни за автентикация</w:t>
+      </w:r>
+      <w:bookmarkEnd w:id="5"/>
+    </w:p>
+    <w:p>
+      <w:pPr>
+        <w:spacing w:line="360" w:lineRule="auto"/>
+        <w:ind w:left="708"/>
+        <w:jc w:val="both"/>
+        <w:rPr>
+          <w:rFonts w:ascii="Arial" w:hAnsi="Arial" w:cs="Arial"/>
+          <w:sz w:val="24"/>
+          <w:szCs w:val="24"/>
+        </w:rPr>
+      </w:pPr>
+      <w:r>
+        <w:rPr>
+          <w:rFonts w:ascii="Arial" w:hAnsi="Arial" w:cs="Arial"/>
+          <w:sz w:val="24"/>
+          <w:szCs w:val="24"/>
+        </w:rPr>
+        <w:t xml:space="preserve">Алгоритъмът за добавяне на парола е последователен. </w:t>
+      </w:r>
+    </w:p>
+    <w:p>
+      <w:pPr>
+        <w:spacing w:line="360" w:lineRule="auto"/>
+        <w:ind w:left="708"/>
+        <w:jc w:val="both"/>
+        <w:rPr>
+          <w:rFonts w:ascii="Arial" w:hAnsi="Arial" w:cs="Arial"/>
+          <w:sz w:val="24"/>
+          <w:szCs w:val="24"/>
+        </w:rPr>
+      </w:pPr>
+      <w:r>
+        <w:rPr>
+          <w:rFonts w:ascii="Arial" w:hAnsi="Arial" w:cs="Arial"/>
+          <w:sz w:val="24"/>
+          <w:szCs w:val="24"/>
+        </w:rPr>
+        <w:t>Основните с</w:t>
+      </w:r>
+      <w:r>
+        <w:rPr>
+          <w:rFonts w:ascii="Arial" w:hAnsi="Arial" w:cs="Arial"/>
+          <w:sz w:val="24"/>
+          <w:szCs w:val="24"/>
+        </w:rPr>
+        <w:t>ъстояния</w:t>
+      </w:r>
+      <w:r>
+        <w:rPr>
+          <w:rFonts w:ascii="Arial" w:hAnsi="Arial" w:cs="Arial"/>
+          <w:sz w:val="24"/>
+          <w:szCs w:val="24"/>
+        </w:rPr>
+        <w:t xml:space="preserve"> </w:t>
+      </w:r>
+      <w:r>
+        <w:rPr>
+          <w:rFonts w:ascii="Arial" w:hAnsi="Arial" w:cs="Arial"/>
+          <w:sz w:val="24"/>
+          <w:szCs w:val="24"/>
+        </w:rPr>
+        <w:t>на заявка по добавяне на парола</w:t>
+      </w:r>
+      <w:r>
+        <w:rPr>
+          <w:rFonts w:ascii="Arial" w:hAnsi="Arial" w:cs="Arial"/>
+          <w:sz w:val="24"/>
+          <w:szCs w:val="24"/>
+        </w:rPr>
+        <w:t xml:space="preserve"> са:</w:t>
+      </w:r>
+    </w:p>
+    <w:p>
+      <w:pPr>
+        <w:pStyle w:val="a3"/>
+        <w:numPr>
+          <w:ilvl w:val="0"/>
+          <w:numId w:val="4"/>
+        </w:numPr>
+        <w:spacing w:line="360" w:lineRule="auto"/>
+        <w:jc w:val="both"/>
+        <w:rPr>
+          <w:rFonts w:ascii="Arial" w:hAnsi="Arial" w:cs="Arial"/>
+          <w:sz w:val="24"/>
+          <w:szCs w:val="24"/>
+          <w:lang w:val="en-US"/>
+        </w:rPr>
+      </w:pPr>
+      <w:r>
+        <w:rPr>
+          <w:rFonts w:ascii="Arial" w:hAnsi="Arial" w:cs="Arial"/>
+          <w:sz w:val="24"/>
+          <w:szCs w:val="24"/>
+          <w:lang w:val="en-US"/>
+        </w:rPr>
+        <w:t>s</w:t>
+      </w:r>
+      <w:r>
+        <w:rPr>
+          <w:rFonts w:ascii="Arial" w:hAnsi="Arial" w:cs="Arial"/>
+          <w:sz w:val="24"/>
+          <w:szCs w:val="24"/>
+        </w:rPr>
+        <w:t>1</w:t>
+      </w:r>
+      <w:r>
+        <w:rPr>
+          <w:rFonts w:ascii="Arial" w:hAnsi="Arial" w:cs="Arial"/>
+          <w:sz w:val="24"/>
+          <w:szCs w:val="24"/>
+          <w:lang w:val="en-US"/>
+        </w:rPr>
+        <w:t xml:space="preserve">: </w:t>
+      </w:r>
+      <w:r>
+        <w:rPr>
+          <w:rFonts w:ascii="Arial" w:hAnsi="Arial" w:cs="Arial"/>
+          <w:sz w:val="24"/>
+          <w:szCs w:val="24"/>
+        </w:rPr>
+        <w:t>постъпила е нова заявка</w:t>
+      </w:r>
+    </w:p>
+    <w:p>
+      <w:pPr>
+        <w:pStyle w:val="a3"/>
+        <w:numPr>
+          <w:ilvl w:val="0"/>
+          <w:numId w:val="4"/>
+        </w:numPr>
+        <w:spacing w:line="360" w:lineRule="auto"/>
+        <w:jc w:val="both"/>
+        <w:rPr>
+          <w:rFonts w:ascii="Arial" w:hAnsi="Arial" w:cs="Arial"/>
+          <w:sz w:val="24"/>
+          <w:szCs w:val="24"/>
+          <w:lang w:val="en-US"/>
+        </w:rPr>
+      </w:pPr>
+      <w:r>
+        <w:rPr>
+          <w:rFonts w:ascii="Arial" w:hAnsi="Arial" w:cs="Arial"/>
+          <w:sz w:val="24"/>
+          <w:szCs w:val="24"/>
+          <w:lang w:val="en-US"/>
+        </w:rPr>
+        <w:t>s2</w:t>
+      </w:r>
+      <w:r>
+        <w:rPr>
+          <w:rFonts w:ascii="Arial" w:hAnsi="Arial" w:cs="Arial"/>
+          <w:sz w:val="24"/>
+          <w:szCs w:val="24"/>
+          <w:lang w:val="en-US"/>
+        </w:rPr>
+        <w:t xml:space="preserve">: </w:t>
+      </w:r>
+      <w:r>
+        <w:rPr>
+          <w:rFonts w:ascii="Arial" w:hAnsi="Arial" w:cs="Arial"/>
+          <w:sz w:val="24"/>
+          <w:szCs w:val="24"/>
+        </w:rPr>
+        <w:t xml:space="preserve">заявката е за </w:t>
+      </w:r>
+      <w:r>
+        <w:rPr>
+          <w:rFonts w:ascii="Arial" w:hAnsi="Arial" w:cs="Arial"/>
+          <w:sz w:val="24"/>
+          <w:szCs w:val="24"/>
+        </w:rPr>
+        <w:t>добавяне на данни за автентикация</w:t>
+      </w:r>
+    </w:p>
+    <w:p>
+      <w:pPr>
+        <w:pStyle w:val="a3"/>
+        <w:numPr>
+          <w:ilvl w:val="0"/>
+          <w:numId w:val="4"/>
+        </w:numPr>
+        <w:spacing w:line="360" w:lineRule="auto"/>
+        <w:jc w:val="both"/>
+        <w:rPr>
+          <w:rFonts w:ascii="Arial" w:hAnsi="Arial" w:cs="Arial"/>
+          <w:sz w:val="24"/>
+          <w:szCs w:val="24"/>
+          <w:lang w:val="en-US"/>
+        </w:rPr>
+      </w:pPr>
+      <w:r>
+        <w:rPr>
+          <w:rFonts w:ascii="Arial" w:hAnsi="Arial" w:cs="Arial"/>
+          <w:sz w:val="24"/>
+          <w:szCs w:val="24"/>
+          <w:lang w:val="en-US"/>
+        </w:rPr>
+        <w:t xml:space="preserve">s3: </w:t>
+      </w:r>
+      <w:r>
+        <w:rPr>
+          <w:rFonts w:ascii="Arial" w:hAnsi="Arial" w:cs="Arial"/>
+          <w:sz w:val="24"/>
+          <w:szCs w:val="24"/>
+        </w:rPr>
+        <w:t>съобщение за грешка</w:t>
+      </w:r>
+    </w:p>
+    <w:p>
+      <w:pPr>
+        <w:pStyle w:val="a3"/>
+        <w:numPr>
+          <w:ilvl w:val="0"/>
+          <w:numId w:val="4"/>
+        </w:numPr>
+        <w:spacing w:line="360" w:lineRule="auto"/>
+        <w:jc w:val="both"/>
+        <w:rPr>
+          <w:rFonts w:ascii="Arial" w:hAnsi="Arial" w:cs="Arial"/>
+          <w:sz w:val="24"/>
+          <w:szCs w:val="24"/>
+          <w:lang w:val="en-US"/>
+        </w:rPr>
+      </w:pPr>
+      <w:r>
+        <w:rPr>
+          <w:rFonts w:ascii="Arial" w:hAnsi="Arial" w:cs="Arial"/>
+          <w:sz w:val="24"/>
+          <w:szCs w:val="24"/>
+          <w:lang w:val="en-US"/>
+        </w:rPr>
+        <w:t xml:space="preserve">s4: </w:t>
+      </w:r>
+      <w:r>
+        <w:rPr>
+          <w:rFonts w:ascii="Arial" w:hAnsi="Arial" w:cs="Arial"/>
+          <w:sz w:val="24"/>
+          <w:szCs w:val="24"/>
+        </w:rPr>
+        <w:t>потребителят има валидна сесия</w:t>
+      </w:r>
+    </w:p>
+    <w:p>
+      <w:pPr>
+        <w:pStyle w:val="a3"/>
+        <w:numPr>
+          <w:ilvl w:val="0"/>
+          <w:numId w:val="4"/>
+        </w:numPr>
+        <w:spacing w:line="360" w:lineRule="auto"/>
+        <w:jc w:val="both"/>
+        <w:rPr>
+          <w:rFonts w:ascii="Arial" w:hAnsi="Arial" w:cs="Arial"/>
+          <w:sz w:val="24"/>
+          <w:szCs w:val="24"/>
+          <w:lang w:val="en-US"/>
+        </w:rPr>
+      </w:pPr>
+      <w:r>
+        <w:rPr>
+          <w:rFonts w:ascii="Arial" w:hAnsi="Arial" w:cs="Arial"/>
+          <w:sz w:val="24"/>
+          <w:szCs w:val="24"/>
+          <w:lang w:val="en-US"/>
+        </w:rPr>
+        <w:t>s</w:t>
+      </w:r>
+      <w:r>
+        <w:rPr>
+          <w:rFonts w:ascii="Arial" w:hAnsi="Arial" w:cs="Arial"/>
+          <w:sz w:val="24"/>
+          <w:szCs w:val="24"/>
+          <w:lang w:val="en-US"/>
+        </w:rPr>
+        <w:t>4</w:t>
+      </w:r>
+      <w:r>
+        <w:rPr>
+          <w:rFonts w:ascii="Arial" w:hAnsi="Arial" w:cs="Arial"/>
+          <w:sz w:val="24"/>
+          <w:szCs w:val="24"/>
+          <w:lang w:val="en-US"/>
+        </w:rPr>
+        <w:t xml:space="preserve">: </w:t>
+      </w:r>
+      <w:r>
+        <w:rPr>
+          <w:rFonts w:ascii="Arial" w:hAnsi="Arial" w:cs="Arial"/>
+          <w:sz w:val="24"/>
+          <w:szCs w:val="24"/>
+          <w:lang w:val="en-US"/>
+        </w:rPr>
+        <w:t xml:space="preserve">master </w:t>
+      </w:r>
+      <w:r>
+        <w:rPr>
+          <w:rFonts w:ascii="Arial" w:hAnsi="Arial" w:cs="Arial"/>
+          <w:sz w:val="24"/>
+          <w:szCs w:val="24"/>
+        </w:rPr>
+        <w:t>паролата</w:t>
+      </w:r>
+      <w:r>
+        <w:rPr>
+          <w:rFonts w:ascii="Arial" w:hAnsi="Arial" w:cs="Arial"/>
+          <w:sz w:val="24"/>
+          <w:szCs w:val="24"/>
+          <w:lang w:val="en-US"/>
+        </w:rPr>
+        <w:t xml:space="preserve"> e </w:t>
+      </w:r>
+      <w:r>
+        <w:rPr>
+          <w:rFonts w:ascii="Arial" w:hAnsi="Arial" w:cs="Arial"/>
+          <w:sz w:val="24"/>
+          <w:szCs w:val="24"/>
+        </w:rPr>
+        <w:t>успешно извлечена</w:t>
+      </w:r>
+      <w:r>
+        <w:rPr>
+          <w:rFonts w:ascii="Arial" w:hAnsi="Arial" w:cs="Arial"/>
+          <w:sz w:val="24"/>
+          <w:szCs w:val="24"/>
+        </w:rPr>
+        <w:t xml:space="preserve"> от базата данни</w:t>
+      </w:r>
+    </w:p>
+    <w:p>
+      <w:pPr>
+        <w:pStyle w:val="a3"/>
+        <w:numPr>
+          <w:ilvl w:val="0"/>
+          <w:numId w:val="4"/>
+        </w:numPr>
+        <w:spacing w:line="360" w:lineRule="auto"/>
+        <w:jc w:val="both"/>
+        <w:rPr>
+          <w:rFonts w:ascii="Arial" w:hAnsi="Arial" w:cs="Arial"/>
+          <w:sz w:val="24"/>
+          <w:szCs w:val="24"/>
+          <w:lang w:val="en-US"/>
+        </w:rPr>
+      </w:pPr>
+      <w:r>
+        <w:rPr>
+          <w:rFonts w:ascii="Arial" w:hAnsi="Arial" w:cs="Arial"/>
+          <w:sz w:val="24"/>
+          <w:szCs w:val="24"/>
+          <w:lang w:val="en-US"/>
+        </w:rPr>
+        <w:t>s</w:t>
+      </w:r>
+      <w:r>
+        <w:rPr>
+          <w:rFonts w:ascii="Arial" w:hAnsi="Arial" w:cs="Arial"/>
+          <w:sz w:val="24"/>
+          <w:szCs w:val="24"/>
+          <w:lang w:val="en-US"/>
+        </w:rPr>
+        <w:t>5</w:t>
+      </w:r>
+      <w:r>
+        <w:rPr>
+          <w:rFonts w:ascii="Arial" w:hAnsi="Arial" w:cs="Arial"/>
+          <w:sz w:val="24"/>
+          <w:szCs w:val="24"/>
+        </w:rPr>
+        <w:t xml:space="preserve">: </w:t>
+      </w:r>
+      <w:r>
+        <w:rPr>
+          <w:rFonts w:ascii="Arial" w:hAnsi="Arial" w:cs="Arial"/>
+          <w:sz w:val="24"/>
+          <w:szCs w:val="24"/>
+        </w:rPr>
+        <w:t>въведената парола</w:t>
+      </w:r>
+      <w:r>
+        <w:rPr>
+          <w:rFonts w:ascii="Arial" w:hAnsi="Arial" w:cs="Arial"/>
+          <w:sz w:val="24"/>
+          <w:szCs w:val="24"/>
+        </w:rPr>
+        <w:t xml:space="preserve"> е </w:t>
+      </w:r>
+      <w:r>
+        <w:rPr>
+          <w:rFonts w:ascii="Arial" w:hAnsi="Arial" w:cs="Arial"/>
+          <w:sz w:val="24"/>
+          <w:szCs w:val="24"/>
+        </w:rPr>
+        <w:t xml:space="preserve">криптирането </w:t>
+      </w:r>
+      <w:r>
+        <w:rPr>
+          <w:rFonts w:ascii="Arial" w:hAnsi="Arial" w:cs="Arial"/>
+          <w:sz w:val="24"/>
+          <w:szCs w:val="24"/>
+        </w:rPr>
+        <w:t>успешно</w:t>
+      </w:r>
+    </w:p>
+    <w:p>
+      <w:pPr>
+        <w:pStyle w:val="a3"/>
+        <w:numPr>
+          <w:ilvl w:val="0"/>
+          <w:numId w:val="4"/>
+        </w:numPr>
+        <w:spacing w:line="360" w:lineRule="auto"/>
+        <w:jc w:val="both"/>
+        <w:rPr>
+          <w:rFonts w:ascii="Arial" w:hAnsi="Arial" w:cs="Arial"/>
+          <w:sz w:val="24"/>
+          <w:szCs w:val="24"/>
+          <w:lang w:val="en-US"/>
+        </w:rPr>
+      </w:pPr>
+      <w:r>
+        <w:rPr>
+          <w:rFonts w:ascii="Arial" w:hAnsi="Arial" w:cs="Arial"/>
+          <w:sz w:val="24"/>
+          <w:szCs w:val="24"/>
+          <w:lang w:val="en-US"/>
+        </w:rPr>
+        <w:t>s6</w:t>
+      </w:r>
+      <w:r>
+        <w:rPr>
+          <w:rFonts w:ascii="Arial" w:hAnsi="Arial" w:cs="Arial"/>
+          <w:sz w:val="24"/>
+          <w:szCs w:val="24"/>
+          <w:lang w:val="en-US"/>
+        </w:rPr>
+        <w:t xml:space="preserve">: </w:t>
+      </w:r>
+      <w:r>
+        <w:rPr>
+          <w:rFonts w:ascii="Arial" w:hAnsi="Arial" w:cs="Arial"/>
+          <w:sz w:val="24"/>
+          <w:szCs w:val="24"/>
+        </w:rPr>
+        <w:t xml:space="preserve">успешно добавяне на </w:t>
+      </w:r>
+      <w:r>
+        <w:rPr>
+          <w:rFonts w:ascii="Arial" w:hAnsi="Arial" w:cs="Arial"/>
+          <w:sz w:val="24"/>
+          <w:szCs w:val="24"/>
+        </w:rPr>
+        <w:t>новите данни в базата данни</w:t>
+      </w:r>
+    </w:p>
+    <w:p>
+      <w:pPr>
+        <w:pStyle w:val="a3"/>
+        <w:numPr>
+          <w:ilvl w:val="0"/>
+          <w:numId w:val="4"/>
+        </w:numPr>
+        <w:spacing w:line="360" w:lineRule="auto"/>
+        <w:jc w:val="both"/>
+        <w:rPr>
+          <w:rFonts w:ascii="Arial" w:hAnsi="Arial" w:cs="Arial"/>
+          <w:sz w:val="24"/>
+          <w:szCs w:val="24"/>
+          <w:lang w:val="en-US"/>
+        </w:rPr>
+      </w:pPr>
+      <w:r>
+        <w:rPr>
+          <w:rFonts w:ascii="Arial" w:hAnsi="Arial" w:cs="Arial"/>
+          <w:sz w:val="24"/>
+          <w:szCs w:val="24"/>
+          <w:lang w:val="en-US"/>
+        </w:rPr>
+        <w:t xml:space="preserve">s7: </w:t>
+      </w:r>
+      <w:r>
+        <w:rPr>
+          <w:rFonts w:ascii="Arial" w:hAnsi="Arial" w:cs="Arial"/>
+          <w:sz w:val="24"/>
+          <w:szCs w:val="24"/>
+        </w:rPr>
+        <w:t>заявката е обработена</w:t>
+      </w:r>
+    </w:p>
+    <w:p>
+      <w:pPr>
+        <w:spacing w:line="360" w:lineRule="auto"/>
+        <w:ind w:left="708"/>
+        <w:rPr>
+          <w:rFonts w:ascii="Arial" w:hAnsi="Arial" w:cs="Arial"/>
+          <w:sz w:val="24"/>
+          <w:szCs w:val="24"/>
+        </w:rPr>
+      </w:pPr>
+      <w:r>
+        <w:rPr>
+          <w:rFonts w:ascii="Arial" w:hAnsi="Arial" w:cs="Arial"/>
+          <w:sz w:val="24"/>
+          <w:szCs w:val="24"/>
+        </w:rPr>
+        <w:t>Основните събития, извършващи преходи и промяна състоянието на</w:t>
+      </w:r>
+      <w:r>
+        <w:rPr>
+          <w:rFonts w:ascii="Arial" w:hAnsi="Arial" w:cs="Arial"/>
+          <w:sz w:val="24"/>
+          <w:szCs w:val="24"/>
+        </w:rPr>
+        <w:t xml:space="preserve"> </w:t>
+      </w:r>
+      <w:r>
+        <w:rPr>
+          <w:rFonts w:ascii="Arial" w:hAnsi="Arial" w:cs="Arial"/>
+          <w:sz w:val="24"/>
+          <w:szCs w:val="24"/>
+        </w:rPr>
+        <w:t>з</w:t>
+      </w:r>
+      <w:r>
+        <w:rPr>
+          <w:rFonts w:ascii="Arial" w:hAnsi="Arial" w:cs="Arial"/>
+          <w:sz w:val="24"/>
+          <w:szCs w:val="24"/>
+        </w:rPr>
+        <w:t>аявка по добавяне на парола</w:t>
+      </w:r>
+      <w:r>
+        <w:rPr>
+          <w:rFonts w:ascii="Arial" w:hAnsi="Arial" w:cs="Arial"/>
+          <w:sz w:val="24"/>
+          <w:szCs w:val="24"/>
+        </w:rPr>
+        <w:t xml:space="preserve"> са:</w:t>
+      </w:r>
+    </w:p>
+    <w:p>
+      <w:pPr>
+        <w:pStyle w:val="a3"/>
+        <w:numPr>
+          <w:ilvl w:val="0"/>
+          <w:numId w:val="4"/>
+        </w:numPr>
+        <w:spacing w:line="360" w:lineRule="auto"/>
+        <w:rPr>
+          <w:rFonts w:ascii="Arial" w:hAnsi="Arial" w:cs="Arial"/>
+          <w:sz w:val="24"/>
+          <w:szCs w:val="24"/>
+        </w:rPr>
+      </w:pPr>
+      <w:r>
+        <w:rPr>
+          <w:rFonts w:ascii="Arial" w:hAnsi="Arial" w:cs="Arial"/>
+          <w:sz w:val="24"/>
+          <w:szCs w:val="24"/>
+          <w:lang w:val="en-US"/>
+        </w:rPr>
+        <w:t>a</w:t>
+      </w:r>
+      <w:r>
+        <w:rPr>
+          <w:rFonts w:ascii="Arial" w:hAnsi="Arial" w:cs="Arial"/>
+          <w:sz w:val="24"/>
+          <w:szCs w:val="24"/>
+        </w:rPr>
+        <w:t>1</w:t>
+      </w:r>
+      <w:r>
+        <w:rPr>
+          <w:rFonts w:ascii="Arial" w:hAnsi="Arial" w:cs="Arial"/>
+          <w:sz w:val="24"/>
+          <w:szCs w:val="24"/>
+          <w:lang w:val="en-US"/>
+        </w:rPr>
+        <w:t>:</w:t>
+      </w:r>
+      <w:r>
+        <w:rPr>
+          <w:rFonts w:ascii="Arial" w:hAnsi="Arial" w:cs="Arial"/>
+          <w:sz w:val="24"/>
+          <w:szCs w:val="24"/>
+          <w:lang w:val="en-US"/>
+        </w:rPr>
+        <w:t xml:space="preserve"> </w:t>
+      </w:r>
+      <w:r>
+        <w:rPr>
+          <w:rFonts w:ascii="Arial" w:hAnsi="Arial" w:cs="Arial"/>
+          <w:sz w:val="24"/>
+          <w:szCs w:val="24"/>
+        </w:rPr>
+        <w:t xml:space="preserve">постъпва заявка за добавяне на </w:t>
+      </w:r>
+      <w:r>
+        <w:rPr>
+          <w:rFonts w:ascii="Arial" w:hAnsi="Arial" w:cs="Arial"/>
+          <w:sz w:val="24"/>
+          <w:szCs w:val="24"/>
+        </w:rPr>
+        <w:t>парола</w:t>
+      </w:r>
+    </w:p>
+    <w:p>
+      <w:pPr>
+        <w:pStyle w:val="a3"/>
+        <w:numPr>
+          <w:ilvl w:val="0"/>
+          <w:numId w:val="4"/>
+        </w:numPr>
+        <w:spacing w:line="360" w:lineRule="auto"/>
+        <w:rPr>
+          <w:rFonts w:ascii="Arial" w:hAnsi="Arial" w:cs="Arial"/>
+          <w:sz w:val="24"/>
+          <w:szCs w:val="24"/>
+        </w:rPr>
+      </w:pPr>
+      <w:r>
+        <w:rPr>
+          <w:rFonts w:ascii="Arial" w:hAnsi="Arial" w:cs="Arial"/>
+          <w:sz w:val="24"/>
+          <w:szCs w:val="24"/>
+          <w:lang w:val="en-US"/>
+        </w:rPr>
+        <w:t xml:space="preserve">a2: </w:t>
+      </w:r>
+      <w:r>
+        <w:rPr>
+          <w:rFonts w:ascii="Arial" w:hAnsi="Arial" w:cs="Arial"/>
+          <w:sz w:val="24"/>
+          <w:szCs w:val="24"/>
+        </w:rPr>
+        <w:t>сесията на потребителя е изтекла</w:t>
+      </w:r>
+    </w:p>
+    <w:p>
+      <w:pPr>
+        <w:pStyle w:val="a3"/>
+        <w:numPr>
+          <w:ilvl w:val="0"/>
+          <w:numId w:val="4"/>
+        </w:numPr>
+        <w:spacing w:line="360" w:lineRule="auto"/>
+        <w:rPr>
+          <w:rFonts w:ascii="Arial" w:hAnsi="Arial" w:cs="Arial"/>
+          <w:sz w:val="24"/>
+          <w:szCs w:val="24"/>
+        </w:rPr>
+      </w:pPr>
+      <w:r>
+        <w:rPr>
+          <w:rFonts w:ascii="Arial" w:hAnsi="Arial" w:cs="Arial"/>
+          <w:sz w:val="24"/>
+          <w:szCs w:val="24"/>
+          <w:lang w:val="en-US"/>
+        </w:rPr>
+        <w:t xml:space="preserve">a3: </w:t>
+      </w:r>
+      <w:r>
+        <w:rPr>
+          <w:rFonts w:ascii="Arial" w:hAnsi="Arial" w:cs="Arial"/>
+          <w:sz w:val="24"/>
+          <w:szCs w:val="24"/>
+        </w:rPr>
+        <w:t>параметрите на заявката</w:t>
+      </w:r>
+      <w:r>
+        <w:rPr>
+          <w:rFonts w:ascii="Arial" w:hAnsi="Arial" w:cs="Arial"/>
+          <w:sz w:val="24"/>
+          <w:szCs w:val="24"/>
+          <w:lang w:val="en-US"/>
+        </w:rPr>
+        <w:t xml:space="preserve"> </w:t>
+      </w:r>
+      <w:r>
+        <w:rPr>
+          <w:rFonts w:ascii="Arial" w:hAnsi="Arial" w:cs="Arial"/>
+          <w:sz w:val="24"/>
+          <w:szCs w:val="24"/>
+        </w:rPr>
+        <w:t>са невалидни</w:t>
+      </w:r>
+    </w:p>
+    <w:p>
+      <w:pPr>
+        <w:pStyle w:val="a3"/>
+        <w:numPr>
+          <w:ilvl w:val="0"/>
+          <w:numId w:val="4"/>
+        </w:numPr>
+        <w:spacing w:line="360" w:lineRule="auto"/>
+        <w:rPr>
+          <w:rFonts w:ascii="Arial" w:hAnsi="Arial" w:cs="Arial"/>
+          <w:sz w:val="24"/>
+          <w:szCs w:val="24"/>
+        </w:rPr>
+      </w:pPr>
+      <w:r>
+        <w:rPr>
+          <w:rFonts w:ascii="Arial" w:hAnsi="Arial" w:cs="Arial"/>
+          <w:sz w:val="24"/>
+          <w:szCs w:val="24"/>
+          <w:lang w:val="en-US"/>
+        </w:rPr>
+        <w:t>a4</w:t>
+      </w:r>
+      <w:r>
+        <w:rPr>
+          <w:rFonts w:ascii="Arial" w:hAnsi="Arial" w:cs="Arial"/>
+          <w:sz w:val="24"/>
+          <w:szCs w:val="24"/>
+          <w:lang w:val="en-US"/>
+        </w:rPr>
+        <w:t xml:space="preserve">: </w:t>
+      </w:r>
+      <w:r>
+        <w:rPr>
+          <w:rFonts w:ascii="Arial" w:hAnsi="Arial" w:cs="Arial"/>
+          <w:sz w:val="24"/>
+          <w:szCs w:val="24"/>
+        </w:rPr>
+        <w:t xml:space="preserve">извличане на записаната </w:t>
+      </w:r>
+      <w:r>
+        <w:rPr>
+          <w:rFonts w:ascii="Arial" w:hAnsi="Arial" w:cs="Arial"/>
+          <w:sz w:val="24"/>
+          <w:szCs w:val="24"/>
+          <w:lang w:val="en-US"/>
+        </w:rPr>
+        <w:t xml:space="preserve">master </w:t>
+      </w:r>
+      <w:r>
+        <w:rPr>
+          <w:rFonts w:ascii="Arial" w:hAnsi="Arial" w:cs="Arial"/>
+          <w:sz w:val="24"/>
+          <w:szCs w:val="24"/>
+        </w:rPr>
+        <w:t>парола</w:t>
+      </w:r>
+    </w:p>
+    <w:p>
+      <w:pPr>
+        <w:pStyle w:val="a3"/>
+        <w:numPr>
+          <w:ilvl w:val="0"/>
+          <w:numId w:val="4"/>
+        </w:numPr>
+        <w:spacing w:line="360" w:lineRule="auto"/>
+        <w:rPr>
+          <w:rFonts w:ascii="Arial" w:hAnsi="Arial" w:cs="Arial"/>
+          <w:sz w:val="24"/>
+          <w:szCs w:val="24"/>
+        </w:rPr>
+      </w:pPr>
+      <w:r>
+        <w:rPr>
+          <w:rFonts w:ascii="Arial" w:hAnsi="Arial" w:cs="Arial"/>
+          <w:sz w:val="24"/>
+          <w:szCs w:val="24"/>
+          <w:lang w:val="en-US"/>
+        </w:rPr>
+        <w:t>a5</w:t>
+      </w:r>
+      <w:r>
+        <w:rPr>
+          <w:rFonts w:ascii="Arial" w:hAnsi="Arial" w:cs="Arial"/>
+          <w:sz w:val="24"/>
+          <w:szCs w:val="24"/>
+          <w:lang w:val="en-US"/>
+        </w:rPr>
+        <w:t>:</w:t>
+      </w:r>
+      <w:r>
+        <w:rPr>
+          <w:rFonts w:ascii="Arial" w:hAnsi="Arial" w:cs="Arial"/>
+          <w:sz w:val="24"/>
+          <w:szCs w:val="24"/>
+        </w:rPr>
+        <w:t xml:space="preserve"> извършване на криптиране на паролата</w:t>
+      </w:r>
+    </w:p>
+    <w:p>
+      <w:pPr>
+        <w:pStyle w:val="a3"/>
+        <w:numPr>
+          <w:ilvl w:val="0"/>
+          <w:numId w:val="4"/>
+        </w:numPr>
+        <w:spacing w:line="360" w:lineRule="auto"/>
+        <w:rPr>
+          <w:rFonts w:ascii="Arial" w:hAnsi="Arial" w:cs="Arial"/>
+          <w:sz w:val="24"/>
+          <w:szCs w:val="24"/>
+        </w:rPr>
+      </w:pPr>
+      <w:r>
+        <w:rPr>
+          <w:rFonts w:ascii="Arial" w:hAnsi="Arial" w:cs="Arial"/>
+          <w:sz w:val="24"/>
+          <w:szCs w:val="24"/>
+          <w:lang w:val="en-US"/>
+        </w:rPr>
+        <w:t>a</w:t>
+      </w:r>
+      <w:r>
+        <w:rPr>
+          <w:rFonts w:ascii="Arial" w:hAnsi="Arial" w:cs="Arial"/>
+          <w:sz w:val="24"/>
+          <w:szCs w:val="24"/>
+          <w:lang w:val="en-US"/>
+        </w:rPr>
+        <w:t>6</w:t>
+      </w:r>
+      <w:r>
+        <w:rPr>
+          <w:rFonts w:ascii="Arial" w:hAnsi="Arial" w:cs="Arial"/>
+          <w:sz w:val="24"/>
+          <w:szCs w:val="24"/>
+          <w:lang w:val="en-US"/>
+        </w:rPr>
+        <w:t xml:space="preserve">: </w:t>
+      </w:r>
+      <w:r>
+        <w:rPr>
+          <w:rFonts w:ascii="Arial" w:hAnsi="Arial" w:cs="Arial"/>
+          <w:sz w:val="24"/>
+          <w:szCs w:val="24"/>
+        </w:rPr>
+        <w:t>добавяне на новите данни за автентикация в базата данни</w:t>
+      </w:r>
+    </w:p>
+    <w:p>
+      <w:pPr>
+        <w:pStyle w:val="a3"/>
+        <w:numPr>
+          <w:ilvl w:val="0"/>
+          <w:numId w:val="4"/>
+        </w:numPr>
+        <w:spacing w:line="360" w:lineRule="auto"/>
+        <w:rPr>
+          <w:rFonts w:ascii="Arial" w:hAnsi="Arial" w:cs="Arial"/>
+          <w:sz w:val="24"/>
+          <w:szCs w:val="24"/>
+        </w:rPr>
+      </w:pPr>
+      <w:r>
+        <w:rPr>
+          <w:rFonts w:ascii="Arial" w:hAnsi="Arial" w:cs="Arial"/>
+          <w:sz w:val="24"/>
+          <w:szCs w:val="24"/>
+          <w:lang w:val="en-US"/>
+        </w:rPr>
+        <w:lastRenderedPageBreak/>
+        <w:t>a</w:t>
+      </w:r>
+      <w:r>
+        <w:rPr>
+          <w:rFonts w:ascii="Arial" w:hAnsi="Arial" w:cs="Arial"/>
+          <w:sz w:val="24"/>
+          <w:szCs w:val="24"/>
+          <w:lang w:val="en-US"/>
+        </w:rPr>
+        <w:t>7</w:t>
+      </w:r>
+      <w:r>
+        <w:rPr>
+          <w:rFonts w:ascii="Arial" w:hAnsi="Arial" w:cs="Arial"/>
+          <w:sz w:val="24"/>
+          <w:szCs w:val="24"/>
+          <w:lang w:val="en-US"/>
+        </w:rPr>
+        <w:t xml:space="preserve">: </w:t>
+      </w:r>
+      <w:r>
+        <w:rPr>
+          <w:rFonts w:ascii="Arial" w:hAnsi="Arial" w:cs="Arial"/>
+          <w:sz w:val="24"/>
+          <w:szCs w:val="24"/>
+        </w:rPr>
+        <w:t>записване на потребителското действие в системния дневник</w:t>
+      </w:r>
+    </w:p>
+    <w:p>
+      <w:pPr>
+        <w:pStyle w:val="a3"/>
+        <w:numPr>
+          <w:ilvl w:val="0"/>
+          <w:numId w:val="4"/>
+        </w:numPr>
+        <w:spacing w:line="360" w:lineRule="auto"/>
+        <w:rPr>
+          <w:rFonts w:ascii="Arial" w:hAnsi="Arial" w:cs="Arial"/>
+          <w:sz w:val="24"/>
+          <w:szCs w:val="24"/>
+        </w:rPr>
+      </w:pPr>
+      <w:r>
+        <w:rPr>
+          <w:rFonts w:ascii="Arial" w:hAnsi="Arial" w:cs="Arial"/>
+          <w:sz w:val="24"/>
+          <w:szCs w:val="24"/>
+          <w:lang w:val="en-US"/>
+        </w:rPr>
+        <w:t>a</w:t>
+      </w:r>
+      <w:r>
+        <w:rPr>
+          <w:rFonts w:ascii="Arial" w:hAnsi="Arial" w:cs="Arial"/>
+          <w:sz w:val="24"/>
+          <w:szCs w:val="24"/>
+          <w:lang w:val="en-US"/>
+        </w:rPr>
+        <w:t>8</w:t>
+      </w:r>
+      <w:r>
+        <w:rPr>
+          <w:rFonts w:ascii="Arial" w:hAnsi="Arial" w:cs="Arial"/>
+          <w:sz w:val="24"/>
+          <w:szCs w:val="24"/>
+          <w:lang w:val="en-US"/>
+        </w:rPr>
+        <w:t xml:space="preserve">: </w:t>
+      </w:r>
+      <w:r>
+        <w:rPr>
+          <w:rFonts w:ascii="Arial" w:hAnsi="Arial" w:cs="Arial"/>
+          <w:sz w:val="24"/>
+          <w:szCs w:val="24"/>
+        </w:rPr>
+        <w:t xml:space="preserve">връщане на </w:t>
+      </w:r>
+      <w:r>
+        <w:rPr>
+          <w:rFonts w:ascii="Arial" w:hAnsi="Arial" w:cs="Arial"/>
+          <w:sz w:val="24"/>
+          <w:szCs w:val="24"/>
+        </w:rPr>
+        <w:t>отговор</w:t>
+      </w:r>
+      <w:r>
+        <w:rPr>
+          <w:rFonts w:ascii="Arial" w:hAnsi="Arial" w:cs="Arial"/>
+          <w:sz w:val="24"/>
+          <w:szCs w:val="24"/>
+        </w:rPr>
+        <w:t xml:space="preserve"> и преминаване към следваща заявка</w:t>
+      </w:r>
+    </w:p>
+    <w:p>
+      <w:pPr>
+        <w:spacing w:line="360" w:lineRule="auto"/>
+        <w:ind w:left="708"/>
+        <w:rPr>
+          <w:rFonts w:ascii="Arial" w:hAnsi="Arial" w:cs="Arial"/>
+          <w:sz w:val="24"/>
+          <w:szCs w:val="24"/>
+        </w:rPr>
+      </w:pPr>
+      <w:r>
+        <w:rPr>
+          <w:rFonts w:ascii="Arial" w:hAnsi="Arial" w:cs="Arial"/>
+          <w:sz w:val="24"/>
+          <w:szCs w:val="24"/>
+        </w:rPr>
+        <w:t>Таблица на състоянията и преходите</w:t>
+      </w:r>
+      <w:r>
+        <w:rPr>
+          <w:rFonts w:ascii="Arial" w:hAnsi="Arial" w:cs="Arial"/>
+          <w:sz w:val="24"/>
+          <w:szCs w:val="24"/>
+        </w:rPr>
+        <w:t xml:space="preserve"> при процедура за добавяне на данни за автентикация</w:t>
+      </w:r>
+    </w:p>
+    <w:tbl>
+      <w:tblPr>
+        <w:tblStyle w:val="a7"/>
+        <w:tblW w:w="0" w:type="auto"/>
+        <w:tblInd w:w="708" w:type="dxa"/>
+        <w:tblLook w:val="04A0" w:firstRow="1" w:lastRow="0" w:firstColumn="1" w:lastColumn="0" w:noHBand="0" w:noVBand="1"/>
+      </w:tblPr>
+      <w:tblGrid>
+        <w:gridCol w:w="938"/>
+        <w:gridCol w:w="943"/>
+        <w:gridCol w:w="944"/>
+        <w:gridCol w:w="944"/>
+        <w:gridCol w:w="944"/>
+        <w:gridCol w:w="944"/>
+        <w:gridCol w:w="944"/>
+        <w:gridCol w:w="901"/>
+        <w:gridCol w:w="852"/>
+      </w:tblGrid>
+      <w:tr>
+        <w:tc>
+          <w:tcPr>
+            <w:tcW w:w="938" w:type="dxa"/>
+          </w:tcPr>
+          <w:p>
+            <w:pPr>
+              <w:spacing w:line="360" w:lineRule="auto"/>
+              <w:rPr>
+                <w:rFonts w:ascii="Arial" w:hAnsi="Arial" w:cs="Arial"/>
+                <w:sz w:val="24"/>
+                <w:szCs w:val="24"/>
+              </w:rPr>
+            </w:pPr>
+          </w:p>
+        </w:tc>
+        <w:tc>
+          <w:tcPr>
+            <w:tcW w:w="943" w:type="dxa"/>
+          </w:tcPr>
+          <w:p>
+            <w:pPr>
+              <w:spacing w:line="360" w:lineRule="auto"/>
+              <w:rPr>
+                <w:rFonts w:ascii="Arial" w:hAnsi="Arial" w:cs="Arial"/>
+                <w:sz w:val="24"/>
+                <w:szCs w:val="24"/>
+                <w:lang w:val="en-US"/>
+              </w:rPr>
+            </w:pPr>
+            <w:r>
+              <w:rPr>
+                <w:rFonts w:ascii="Arial" w:hAnsi="Arial" w:cs="Arial"/>
+                <w:sz w:val="24"/>
+                <w:szCs w:val="24"/>
+                <w:lang w:val="en-US"/>
+              </w:rPr>
+              <w:t>a1</w:t>
+            </w:r>
+          </w:p>
+        </w:tc>
+        <w:tc>
+          <w:tcPr>
+            <w:tcW w:w="944" w:type="dxa"/>
+          </w:tcPr>
+          <w:p>
+            <w:pPr>
+              <w:spacing w:line="360" w:lineRule="auto"/>
+              <w:rPr>
+                <w:rFonts w:ascii="Arial" w:hAnsi="Arial" w:cs="Arial"/>
+                <w:sz w:val="24"/>
+                <w:szCs w:val="24"/>
+                <w:lang w:val="en-US"/>
+              </w:rPr>
+            </w:pPr>
+            <w:r>
+              <w:rPr>
+                <w:rFonts w:ascii="Arial" w:hAnsi="Arial" w:cs="Arial"/>
+                <w:sz w:val="24"/>
+                <w:szCs w:val="24"/>
+                <w:lang w:val="en-US"/>
+              </w:rPr>
+              <w:t>a2</w:t>
+            </w:r>
+          </w:p>
+        </w:tc>
+        <w:tc>
+          <w:tcPr>
+            <w:tcW w:w="944" w:type="dxa"/>
+          </w:tcPr>
+          <w:p>
+            <w:pPr>
+              <w:spacing w:line="360" w:lineRule="auto"/>
+              <w:rPr>
+                <w:rFonts w:ascii="Arial" w:hAnsi="Arial" w:cs="Arial"/>
+                <w:sz w:val="24"/>
+                <w:szCs w:val="24"/>
+                <w:lang w:val="en-US"/>
+              </w:rPr>
+            </w:pPr>
+            <w:r>
+              <w:rPr>
+                <w:rFonts w:ascii="Arial" w:hAnsi="Arial" w:cs="Arial"/>
+                <w:sz w:val="24"/>
+                <w:szCs w:val="24"/>
+                <w:lang w:val="en-US"/>
+              </w:rPr>
+              <w:t>a3</w:t>
+            </w:r>
+          </w:p>
+        </w:tc>
+        <w:tc>
+          <w:tcPr>
+            <w:tcW w:w="944" w:type="dxa"/>
+          </w:tcPr>
+          <w:p>
+            <w:pPr>
+              <w:spacing w:line="360" w:lineRule="auto"/>
+              <w:rPr>
+                <w:rFonts w:ascii="Arial" w:hAnsi="Arial" w:cs="Arial"/>
+                <w:sz w:val="24"/>
+                <w:szCs w:val="24"/>
+                <w:lang w:val="en-US"/>
+              </w:rPr>
+            </w:pPr>
+            <w:r>
+              <w:rPr>
+                <w:rFonts w:ascii="Arial" w:hAnsi="Arial" w:cs="Arial"/>
+                <w:sz w:val="24"/>
+                <w:szCs w:val="24"/>
+                <w:lang w:val="en-US"/>
+              </w:rPr>
+              <w:t>a4</w:t>
+            </w:r>
+          </w:p>
+        </w:tc>
+        <w:tc>
+          <w:tcPr>
+            <w:tcW w:w="944" w:type="dxa"/>
+          </w:tcPr>
+          <w:p>
+            <w:pPr>
+              <w:spacing w:line="360" w:lineRule="auto"/>
+              <w:rPr>
+                <w:rFonts w:ascii="Arial" w:hAnsi="Arial" w:cs="Arial"/>
+                <w:sz w:val="24"/>
+                <w:szCs w:val="24"/>
+                <w:lang w:val="en-US"/>
+              </w:rPr>
+            </w:pPr>
+            <w:r>
+              <w:rPr>
+                <w:rFonts w:ascii="Arial" w:hAnsi="Arial" w:cs="Arial"/>
+                <w:sz w:val="24"/>
+                <w:szCs w:val="24"/>
+                <w:lang w:val="en-US"/>
+              </w:rPr>
+              <w:t>a5</w:t>
+            </w:r>
+          </w:p>
+        </w:tc>
+        <w:tc>
+          <w:tcPr>
+            <w:tcW w:w="944" w:type="dxa"/>
+          </w:tcPr>
+          <w:p>
+            <w:pPr>
+              <w:spacing w:line="360" w:lineRule="auto"/>
+              <w:rPr>
+                <w:rFonts w:ascii="Arial" w:hAnsi="Arial" w:cs="Arial"/>
+                <w:sz w:val="24"/>
+                <w:szCs w:val="24"/>
+                <w:lang w:val="en-US"/>
+              </w:rPr>
+            </w:pPr>
+            <w:r>
+              <w:rPr>
+                <w:rFonts w:ascii="Arial" w:hAnsi="Arial" w:cs="Arial"/>
+                <w:sz w:val="24"/>
+                <w:szCs w:val="24"/>
+                <w:lang w:val="en-US"/>
+              </w:rPr>
+              <w:t>a6</w:t>
+            </w:r>
+          </w:p>
+        </w:tc>
+        <w:tc>
+          <w:tcPr>
+            <w:tcW w:w="901" w:type="dxa"/>
+          </w:tcPr>
+          <w:p>
+            <w:pPr>
+              <w:spacing w:line="360" w:lineRule="auto"/>
+              <w:rPr>
+                <w:rFonts w:ascii="Arial" w:hAnsi="Arial" w:cs="Arial"/>
+                <w:sz w:val="24"/>
+                <w:szCs w:val="24"/>
+                <w:lang w:val="en-US"/>
+              </w:rPr>
+            </w:pPr>
+            <w:r>
+              <w:rPr>
+                <w:rFonts w:ascii="Arial" w:hAnsi="Arial" w:cs="Arial"/>
+                <w:sz w:val="24"/>
+                <w:szCs w:val="24"/>
+                <w:lang w:val="en-US"/>
+              </w:rPr>
+              <w:t>a7</w:t>
+            </w:r>
+          </w:p>
+        </w:tc>
+        <w:tc>
+          <w:tcPr>
+            <w:tcW w:w="852" w:type="dxa"/>
+          </w:tcPr>
+          <w:p>
+            <w:pPr>
+              <w:spacing w:line="360" w:lineRule="auto"/>
+              <w:rPr>
+                <w:rFonts w:ascii="Arial" w:hAnsi="Arial" w:cs="Arial"/>
+                <w:sz w:val="24"/>
+                <w:szCs w:val="24"/>
+                <w:lang w:val="en-US"/>
+              </w:rPr>
+            </w:pPr>
+            <w:r>
+              <w:rPr>
+                <w:rFonts w:ascii="Arial" w:hAnsi="Arial" w:cs="Arial"/>
+                <w:sz w:val="24"/>
+                <w:szCs w:val="24"/>
+                <w:lang w:val="en-US"/>
+              </w:rPr>
+              <w:t>a8</w:t>
+            </w:r>
+          </w:p>
+        </w:tc>
+      </w:tr>
+      <w:tr>
+        <w:tc>
+          <w:tcPr>
+            <w:tcW w:w="938" w:type="dxa"/>
+          </w:tcPr>
+          <w:p>
+            <w:pPr>
+              <w:spacing w:line="360" w:lineRule="auto"/>
+              <w:rPr>
+                <w:rFonts w:ascii="Arial" w:hAnsi="Arial" w:cs="Arial"/>
+                <w:sz w:val="24"/>
+                <w:szCs w:val="24"/>
+                <w:lang w:val="en-US"/>
+              </w:rPr>
+            </w:pPr>
+            <w:r>
+              <w:rPr>
+                <w:rFonts w:ascii="Arial" w:hAnsi="Arial" w:cs="Arial"/>
+                <w:sz w:val="24"/>
+                <w:szCs w:val="24"/>
+                <w:lang w:val="en-US"/>
+              </w:rPr>
+              <w:t>s1</w:t>
+            </w:r>
+          </w:p>
+        </w:tc>
+        <w:tc>
+          <w:tcPr>
+            <w:tcW w:w="943" w:type="dxa"/>
+          </w:tcPr>
+          <w:p>
+            <w:pPr>
+              <w:spacing w:line="360" w:lineRule="auto"/>
+              <w:rPr>
+                <w:rFonts w:ascii="Arial" w:hAnsi="Arial" w:cs="Arial"/>
+                <w:sz w:val="24"/>
+                <w:szCs w:val="24"/>
+                <w:lang w:val="en-US"/>
+              </w:rPr>
+            </w:pPr>
+            <w:r>
+              <w:rPr>
+                <w:rFonts w:ascii="Arial" w:hAnsi="Arial" w:cs="Arial"/>
+                <w:sz w:val="24"/>
+                <w:szCs w:val="24"/>
+                <w:lang w:val="en-US"/>
+              </w:rPr>
+              <w:t>s2</w:t>
+            </w:r>
+          </w:p>
+        </w:tc>
+        <w:tc>
+          <w:tcPr>
+            <w:tcW w:w="944" w:type="dxa"/>
+          </w:tcPr>
+          <w:p>
+            <w:pPr>
+              <w:spacing w:line="360" w:lineRule="auto"/>
+              <w:rPr>
+                <w:rFonts w:ascii="Arial" w:hAnsi="Arial" w:cs="Arial"/>
+                <w:sz w:val="24"/>
+                <w:szCs w:val="24"/>
+                <w:lang w:val="en-US"/>
+              </w:rPr>
+            </w:pPr>
+          </w:p>
+        </w:tc>
+        <w:tc>
+          <w:tcPr>
+            <w:tcW w:w="944" w:type="dxa"/>
+          </w:tcPr>
+          <w:p>
+            <w:pPr>
+              <w:spacing w:line="360" w:lineRule="auto"/>
+              <w:rPr>
+                <w:rFonts w:ascii="Arial" w:hAnsi="Arial" w:cs="Arial"/>
+                <w:sz w:val="24"/>
+                <w:szCs w:val="24"/>
+                <w:lang w:val="en-US"/>
+              </w:rPr>
+            </w:pPr>
+          </w:p>
+        </w:tc>
+        <w:tc>
+          <w:tcPr>
+            <w:tcW w:w="944" w:type="dxa"/>
+          </w:tcPr>
+          <w:p>
+            <w:pPr>
+              <w:spacing w:line="360" w:lineRule="auto"/>
+              <w:rPr>
+                <w:rFonts w:ascii="Arial" w:hAnsi="Arial" w:cs="Arial"/>
+                <w:sz w:val="24"/>
+                <w:szCs w:val="24"/>
+                <w:lang w:val="en-US"/>
+              </w:rPr>
+            </w:pPr>
+          </w:p>
+        </w:tc>
+        <w:tc>
+          <w:tcPr>
+            <w:tcW w:w="944" w:type="dxa"/>
+          </w:tcPr>
+          <w:p>
+            <w:pPr>
+              <w:spacing w:line="360" w:lineRule="auto"/>
+              <w:rPr>
+                <w:rFonts w:ascii="Arial" w:hAnsi="Arial" w:cs="Arial"/>
+                <w:sz w:val="24"/>
+                <w:szCs w:val="24"/>
+                <w:lang w:val="en-US"/>
+              </w:rPr>
+            </w:pPr>
+          </w:p>
+        </w:tc>
+        <w:tc>
+          <w:tcPr>
+            <w:tcW w:w="944" w:type="dxa"/>
+          </w:tcPr>
+          <w:p>
+            <w:pPr>
+              <w:spacing w:line="360" w:lineRule="auto"/>
+              <w:rPr>
+                <w:rFonts w:ascii="Arial" w:hAnsi="Arial" w:cs="Arial"/>
+                <w:sz w:val="24"/>
+                <w:szCs w:val="24"/>
+                <w:lang w:val="en-US"/>
+              </w:rPr>
+            </w:pPr>
+          </w:p>
+        </w:tc>
+        <w:tc>
+          <w:tcPr>
+            <w:tcW w:w="901" w:type="dxa"/>
+          </w:tcPr>
+          <w:p>
+            <w:pPr>
+              <w:spacing w:line="360" w:lineRule="auto"/>
+              <w:rPr>
+                <w:rFonts w:ascii="Arial" w:hAnsi="Arial" w:cs="Arial"/>
+                <w:sz w:val="24"/>
+                <w:szCs w:val="24"/>
+                <w:lang w:val="en-US"/>
+              </w:rPr>
+            </w:pPr>
+          </w:p>
+        </w:tc>
+        <w:tc>
+          <w:tcPr>
+            <w:tcW w:w="852" w:type="dxa"/>
+          </w:tcPr>
+          <w:p>
+            <w:pPr>
+              <w:spacing w:line="360" w:lineRule="auto"/>
+              <w:rPr>
+                <w:rFonts w:ascii="Arial" w:hAnsi="Arial" w:cs="Arial"/>
+                <w:sz w:val="24"/>
+                <w:szCs w:val="24"/>
+                <w:lang w:val="en-US"/>
+              </w:rPr>
+            </w:pPr>
+          </w:p>
+        </w:tc>
+      </w:tr>
+      <w:tr>
+        <w:tc>
+          <w:tcPr>
+            <w:tcW w:w="938" w:type="dxa"/>
+          </w:tcPr>
+          <w:p>
+            <w:pPr>
+              <w:spacing w:line="360" w:lineRule="auto"/>
+              <w:rPr>
+                <w:rFonts w:ascii="Arial" w:hAnsi="Arial" w:cs="Arial"/>
+                <w:sz w:val="24"/>
+                <w:szCs w:val="24"/>
+                <w:lang w:val="en-US"/>
+              </w:rPr>
+            </w:pPr>
+            <w:r>
+              <w:rPr>
+                <w:rFonts w:ascii="Arial" w:hAnsi="Arial" w:cs="Arial"/>
+                <w:sz w:val="24"/>
+                <w:szCs w:val="24"/>
+                <w:lang w:val="en-US"/>
+              </w:rPr>
+              <w:t>s2</w:t>
+            </w:r>
+          </w:p>
+        </w:tc>
+        <w:tc>
+          <w:tcPr>
+            <w:tcW w:w="943" w:type="dxa"/>
+          </w:tcPr>
+          <w:p>
+            <w:pPr>
+              <w:spacing w:line="360" w:lineRule="auto"/>
+              <w:rPr>
+                <w:rFonts w:ascii="Arial" w:hAnsi="Arial" w:cs="Arial"/>
+                <w:sz w:val="24"/>
+                <w:szCs w:val="24"/>
+                <w:lang w:val="en-US"/>
+              </w:rPr>
+            </w:pPr>
+          </w:p>
+        </w:tc>
+        <w:tc>
+          <w:tcPr>
+            <w:tcW w:w="944" w:type="dxa"/>
+          </w:tcPr>
+          <w:p>
+            <w:pPr>
+              <w:spacing w:line="360" w:lineRule="auto"/>
+              <w:rPr>
+                <w:rFonts w:ascii="Arial" w:hAnsi="Arial" w:cs="Arial"/>
+                <w:sz w:val="24"/>
+                <w:szCs w:val="24"/>
+                <w:lang w:val="en-US"/>
+              </w:rPr>
+            </w:pPr>
+            <w:r>
+              <w:rPr>
+                <w:rFonts w:ascii="Arial" w:hAnsi="Arial" w:cs="Arial"/>
+                <w:sz w:val="24"/>
+                <w:szCs w:val="24"/>
+                <w:lang w:val="en-US"/>
+              </w:rPr>
+              <w:t>s3</w:t>
+            </w:r>
+          </w:p>
+        </w:tc>
+        <w:tc>
+          <w:tcPr>
+            <w:tcW w:w="944" w:type="dxa"/>
+          </w:tcPr>
+          <w:p>
+            <w:pPr>
+              <w:spacing w:line="360" w:lineRule="auto"/>
+              <w:rPr>
+                <w:rFonts w:ascii="Arial" w:hAnsi="Arial" w:cs="Arial"/>
+                <w:sz w:val="24"/>
+                <w:szCs w:val="24"/>
+                <w:lang w:val="en-US"/>
+              </w:rPr>
+            </w:pPr>
+          </w:p>
+        </w:tc>
+        <w:tc>
+          <w:tcPr>
+            <w:tcW w:w="944" w:type="dxa"/>
+          </w:tcPr>
+          <w:p>
+            <w:pPr>
+              <w:spacing w:line="360" w:lineRule="auto"/>
+              <w:rPr>
+                <w:rFonts w:ascii="Arial" w:hAnsi="Arial" w:cs="Arial"/>
+                <w:sz w:val="24"/>
+                <w:szCs w:val="24"/>
+                <w:lang w:val="en-US"/>
+              </w:rPr>
+            </w:pPr>
+          </w:p>
+        </w:tc>
+        <w:tc>
+          <w:tcPr>
+            <w:tcW w:w="944" w:type="dxa"/>
+          </w:tcPr>
+          <w:p>
+            <w:pPr>
+              <w:spacing w:line="360" w:lineRule="auto"/>
+              <w:rPr>
+                <w:rFonts w:ascii="Arial" w:hAnsi="Arial" w:cs="Arial"/>
+                <w:sz w:val="24"/>
+                <w:szCs w:val="24"/>
+                <w:lang w:val="en-US"/>
+              </w:rPr>
+            </w:pPr>
+          </w:p>
+        </w:tc>
+        <w:tc>
+          <w:tcPr>
+            <w:tcW w:w="944" w:type="dxa"/>
+          </w:tcPr>
+          <w:p>
+            <w:pPr>
+              <w:spacing w:line="360" w:lineRule="auto"/>
+              <w:rPr>
+                <w:rFonts w:ascii="Arial" w:hAnsi="Arial" w:cs="Arial"/>
+                <w:sz w:val="24"/>
+                <w:szCs w:val="24"/>
+                <w:lang w:val="en-US"/>
+              </w:rPr>
+            </w:pPr>
+          </w:p>
+        </w:tc>
+        <w:tc>
+          <w:tcPr>
+            <w:tcW w:w="901" w:type="dxa"/>
+          </w:tcPr>
+          <w:p>
+            <w:pPr>
+              <w:spacing w:line="360" w:lineRule="auto"/>
+              <w:rPr>
+                <w:rFonts w:ascii="Arial" w:hAnsi="Arial" w:cs="Arial"/>
+                <w:sz w:val="24"/>
+                <w:szCs w:val="24"/>
+                <w:lang w:val="en-US"/>
+              </w:rPr>
+            </w:pPr>
+          </w:p>
+        </w:tc>
+        <w:tc>
+          <w:tcPr>
+            <w:tcW w:w="852" w:type="dxa"/>
+          </w:tcPr>
+          <w:p>
+            <w:pPr>
+              <w:spacing w:line="360" w:lineRule="auto"/>
+              <w:rPr>
+                <w:rFonts w:ascii="Arial" w:hAnsi="Arial" w:cs="Arial"/>
+                <w:sz w:val="24"/>
+                <w:szCs w:val="24"/>
+                <w:lang w:val="en-US"/>
+              </w:rPr>
+            </w:pPr>
+          </w:p>
+        </w:tc>
+      </w:tr>
+      <w:tr>
+        <w:tc>
+          <w:tcPr>
+            <w:tcW w:w="938" w:type="dxa"/>
+          </w:tcPr>
+          <w:p>
+            <w:pPr>
+              <w:spacing w:line="360" w:lineRule="auto"/>
+              <w:rPr>
+                <w:rFonts w:ascii="Arial" w:hAnsi="Arial" w:cs="Arial"/>
+                <w:sz w:val="24"/>
+                <w:szCs w:val="24"/>
+                <w:lang w:val="en-US"/>
+              </w:rPr>
+            </w:pPr>
+            <w:r>
+              <w:rPr>
+                <w:rFonts w:ascii="Arial" w:hAnsi="Arial" w:cs="Arial"/>
+                <w:sz w:val="24"/>
+                <w:szCs w:val="24"/>
+                <w:lang w:val="en-US"/>
+              </w:rPr>
+              <w:t>s3</w:t>
+            </w:r>
+          </w:p>
+        </w:tc>
+        <w:tc>
+          <w:tcPr>
+            <w:tcW w:w="943" w:type="dxa"/>
+          </w:tcPr>
+          <w:p>
+            <w:pPr>
+              <w:spacing w:line="360" w:lineRule="auto"/>
+              <w:rPr>
+                <w:rFonts w:ascii="Arial" w:hAnsi="Arial" w:cs="Arial"/>
+                <w:sz w:val="24"/>
+                <w:szCs w:val="24"/>
+                <w:lang w:val="en-US"/>
+              </w:rPr>
+            </w:pPr>
+          </w:p>
+        </w:tc>
+        <w:tc>
+          <w:tcPr>
+            <w:tcW w:w="944" w:type="dxa"/>
+          </w:tcPr>
+          <w:p>
+            <w:pPr>
+              <w:spacing w:line="360" w:lineRule="auto"/>
+              <w:rPr>
+                <w:rFonts w:ascii="Arial" w:hAnsi="Arial" w:cs="Arial"/>
+                <w:sz w:val="24"/>
+                <w:szCs w:val="24"/>
+                <w:lang w:val="en-US"/>
+              </w:rPr>
+            </w:pPr>
+          </w:p>
+        </w:tc>
+        <w:tc>
+          <w:tcPr>
+            <w:tcW w:w="944" w:type="dxa"/>
+          </w:tcPr>
+          <w:p>
+            <w:pPr>
+              <w:spacing w:line="360" w:lineRule="auto"/>
+              <w:rPr>
+                <w:rFonts w:ascii="Arial" w:hAnsi="Arial" w:cs="Arial"/>
+                <w:sz w:val="24"/>
+                <w:szCs w:val="24"/>
+                <w:lang w:val="en-US"/>
+              </w:rPr>
+            </w:pPr>
+          </w:p>
+        </w:tc>
+        <w:tc>
+          <w:tcPr>
+            <w:tcW w:w="944" w:type="dxa"/>
+          </w:tcPr>
+          <w:p>
+            <w:pPr>
+              <w:spacing w:line="360" w:lineRule="auto"/>
+              <w:rPr>
+                <w:rFonts w:ascii="Arial" w:hAnsi="Arial" w:cs="Arial"/>
+                <w:sz w:val="24"/>
+                <w:szCs w:val="24"/>
+                <w:lang w:val="en-US"/>
+              </w:rPr>
+            </w:pPr>
+          </w:p>
+        </w:tc>
+        <w:tc>
+          <w:tcPr>
+            <w:tcW w:w="944" w:type="dxa"/>
+          </w:tcPr>
+          <w:p>
+            <w:pPr>
+              <w:spacing w:line="360" w:lineRule="auto"/>
+              <w:rPr>
+                <w:rFonts w:ascii="Arial" w:hAnsi="Arial" w:cs="Arial"/>
+                <w:sz w:val="24"/>
+                <w:szCs w:val="24"/>
+                <w:lang w:val="en-US"/>
+              </w:rPr>
+            </w:pPr>
+          </w:p>
+        </w:tc>
+        <w:tc>
+          <w:tcPr>
+            <w:tcW w:w="944" w:type="dxa"/>
+          </w:tcPr>
+          <w:p>
+            <w:pPr>
+              <w:spacing w:line="360" w:lineRule="auto"/>
+              <w:rPr>
+                <w:rFonts w:ascii="Arial" w:hAnsi="Arial" w:cs="Arial"/>
+                <w:sz w:val="24"/>
+                <w:szCs w:val="24"/>
+                <w:lang w:val="en-US"/>
+              </w:rPr>
+            </w:pPr>
+          </w:p>
+        </w:tc>
+        <w:tc>
+          <w:tcPr>
+            <w:tcW w:w="901" w:type="dxa"/>
+          </w:tcPr>
+          <w:p>
+            <w:pPr>
+              <w:spacing w:line="360" w:lineRule="auto"/>
+              <w:rPr>
+                <w:rFonts w:ascii="Arial" w:hAnsi="Arial" w:cs="Arial"/>
+                <w:sz w:val="24"/>
+                <w:szCs w:val="24"/>
+                <w:lang w:val="en-US"/>
+              </w:rPr>
+            </w:pPr>
+            <w:r>
+              <w:rPr>
+                <w:rFonts w:ascii="Arial" w:hAnsi="Arial" w:cs="Arial"/>
+                <w:sz w:val="24"/>
+                <w:szCs w:val="24"/>
+                <w:lang w:val="en-US"/>
+              </w:rPr>
+              <w:t>s7</w:t>
+            </w:r>
+          </w:p>
+        </w:tc>
+        <w:tc>
+          <w:tcPr>
+            <w:tcW w:w="852" w:type="dxa"/>
+          </w:tcPr>
+          <w:p>
+            <w:pPr>
+              <w:spacing w:line="360" w:lineRule="auto"/>
+              <w:rPr>
+                <w:rFonts w:ascii="Arial" w:hAnsi="Arial" w:cs="Arial"/>
+                <w:sz w:val="24"/>
+                <w:szCs w:val="24"/>
+                <w:lang w:val="en-US"/>
+              </w:rPr>
+            </w:pPr>
+          </w:p>
+        </w:tc>
+      </w:tr>
+      <w:tr>
+        <w:tc>
+          <w:tcPr>
+            <w:tcW w:w="938" w:type="dxa"/>
+          </w:tcPr>
+          <w:p>
+            <w:pPr>
+              <w:spacing w:line="360" w:lineRule="auto"/>
+              <w:rPr>
+                <w:rFonts w:ascii="Arial" w:hAnsi="Arial" w:cs="Arial"/>
+                <w:sz w:val="24"/>
+                <w:szCs w:val="24"/>
+                <w:lang w:val="en-US"/>
+              </w:rPr>
+            </w:pPr>
+            <w:r>
+              <w:rPr>
+                <w:rFonts w:ascii="Arial" w:hAnsi="Arial" w:cs="Arial"/>
+                <w:sz w:val="24"/>
+                <w:szCs w:val="24"/>
+                <w:lang w:val="en-US"/>
+              </w:rPr>
+              <w:t>s4</w:t>
+            </w:r>
+          </w:p>
+        </w:tc>
+        <w:tc>
+          <w:tcPr>
+            <w:tcW w:w="943" w:type="dxa"/>
+          </w:tcPr>
+          <w:p>
+            <w:pPr>
+              <w:spacing w:line="360" w:lineRule="auto"/>
+              <w:rPr>
+                <w:rFonts w:ascii="Arial" w:hAnsi="Arial" w:cs="Arial"/>
+                <w:sz w:val="24"/>
+                <w:szCs w:val="24"/>
+                <w:lang w:val="en-US"/>
+              </w:rPr>
+            </w:pPr>
+          </w:p>
+        </w:tc>
+        <w:tc>
+          <w:tcPr>
+            <w:tcW w:w="944" w:type="dxa"/>
+          </w:tcPr>
+          <w:p>
+            <w:pPr>
+              <w:spacing w:line="360" w:lineRule="auto"/>
+              <w:rPr>
+                <w:rFonts w:ascii="Arial" w:hAnsi="Arial" w:cs="Arial"/>
+                <w:sz w:val="24"/>
+                <w:szCs w:val="24"/>
+                <w:lang w:val="en-US"/>
+              </w:rPr>
+            </w:pPr>
+          </w:p>
+        </w:tc>
+        <w:tc>
+          <w:tcPr>
+            <w:tcW w:w="944" w:type="dxa"/>
+          </w:tcPr>
+          <w:p>
+            <w:pPr>
+              <w:spacing w:line="360" w:lineRule="auto"/>
+              <w:rPr>
+                <w:rFonts w:ascii="Arial" w:hAnsi="Arial" w:cs="Arial"/>
+                <w:sz w:val="24"/>
+                <w:szCs w:val="24"/>
+                <w:lang w:val="en-US"/>
+              </w:rPr>
+            </w:pPr>
+          </w:p>
+        </w:tc>
+        <w:tc>
+          <w:tcPr>
+            <w:tcW w:w="944" w:type="dxa"/>
+          </w:tcPr>
+          <w:p>
+            <w:pPr>
+              <w:spacing w:line="360" w:lineRule="auto"/>
+              <w:rPr>
+                <w:rFonts w:ascii="Arial" w:hAnsi="Arial" w:cs="Arial"/>
+                <w:sz w:val="24"/>
+                <w:szCs w:val="24"/>
+                <w:lang w:val="en-US"/>
+              </w:rPr>
+            </w:pPr>
+          </w:p>
+        </w:tc>
+        <w:tc>
+          <w:tcPr>
+            <w:tcW w:w="944" w:type="dxa"/>
+          </w:tcPr>
+          <w:p>
+            <w:pPr>
+              <w:spacing w:line="360" w:lineRule="auto"/>
+              <w:rPr>
+                <w:rFonts w:ascii="Arial" w:hAnsi="Arial" w:cs="Arial"/>
+                <w:sz w:val="24"/>
+                <w:szCs w:val="24"/>
+                <w:lang w:val="en-US"/>
+              </w:rPr>
+            </w:pPr>
+            <w:r>
+              <w:rPr>
+                <w:rFonts w:ascii="Arial" w:hAnsi="Arial" w:cs="Arial"/>
+                <w:sz w:val="24"/>
+                <w:szCs w:val="24"/>
+                <w:lang w:val="en-US"/>
+              </w:rPr>
+              <w:t>s5</w:t>
+            </w:r>
+          </w:p>
+        </w:tc>
+        <w:tc>
+          <w:tcPr>
+            <w:tcW w:w="944" w:type="dxa"/>
+          </w:tcPr>
+          <w:p>
+            <w:pPr>
+              <w:spacing w:line="360" w:lineRule="auto"/>
+              <w:rPr>
+                <w:rFonts w:ascii="Arial" w:hAnsi="Arial" w:cs="Arial"/>
+                <w:sz w:val="24"/>
+                <w:szCs w:val="24"/>
+                <w:lang w:val="en-US"/>
+              </w:rPr>
+            </w:pPr>
+          </w:p>
+        </w:tc>
+        <w:tc>
+          <w:tcPr>
+            <w:tcW w:w="901" w:type="dxa"/>
+          </w:tcPr>
+          <w:p>
+            <w:pPr>
+              <w:spacing w:line="360" w:lineRule="auto"/>
+              <w:rPr>
+                <w:rFonts w:ascii="Arial" w:hAnsi="Arial" w:cs="Arial"/>
+                <w:sz w:val="24"/>
+                <w:szCs w:val="24"/>
+                <w:lang w:val="en-US"/>
+              </w:rPr>
+            </w:pPr>
+          </w:p>
+        </w:tc>
+        <w:tc>
+          <w:tcPr>
+            <w:tcW w:w="852" w:type="dxa"/>
+          </w:tcPr>
+          <w:p>
+            <w:pPr>
+              <w:spacing w:line="360" w:lineRule="auto"/>
+              <w:rPr>
+                <w:rFonts w:ascii="Arial" w:hAnsi="Arial" w:cs="Arial"/>
+                <w:sz w:val="24"/>
+                <w:szCs w:val="24"/>
+                <w:lang w:val="en-US"/>
+              </w:rPr>
+            </w:pPr>
+          </w:p>
+        </w:tc>
+      </w:tr>
+      <w:tr>
+        <w:tc>
+          <w:tcPr>
+            <w:tcW w:w="938" w:type="dxa"/>
+          </w:tcPr>
+          <w:p>
+            <w:pPr>
+              <w:spacing w:line="360" w:lineRule="auto"/>
+              <w:rPr>
+                <w:rFonts w:ascii="Arial" w:hAnsi="Arial" w:cs="Arial"/>
+                <w:sz w:val="24"/>
+                <w:szCs w:val="24"/>
+                <w:lang w:val="en-US"/>
+              </w:rPr>
+            </w:pPr>
+            <w:r>
+              <w:rPr>
+                <w:rFonts w:ascii="Arial" w:hAnsi="Arial" w:cs="Arial"/>
+                <w:sz w:val="24"/>
+                <w:szCs w:val="24"/>
+                <w:lang w:val="en-US"/>
+              </w:rPr>
+              <w:t>s5</w:t>
+            </w:r>
+          </w:p>
+        </w:tc>
+        <w:tc>
+          <w:tcPr>
+            <w:tcW w:w="943" w:type="dxa"/>
+          </w:tcPr>
+          <w:p>
+            <w:pPr>
+              <w:spacing w:line="360" w:lineRule="auto"/>
+              <w:rPr>
+                <w:rFonts w:ascii="Arial" w:hAnsi="Arial" w:cs="Arial"/>
+                <w:sz w:val="24"/>
+                <w:szCs w:val="24"/>
+                <w:lang w:val="en-US"/>
+              </w:rPr>
+            </w:pPr>
+          </w:p>
+        </w:tc>
+        <w:tc>
+          <w:tcPr>
+            <w:tcW w:w="944" w:type="dxa"/>
+          </w:tcPr>
+          <w:p>
+            <w:pPr>
+              <w:spacing w:line="360" w:lineRule="auto"/>
+              <w:rPr>
+                <w:rFonts w:ascii="Arial" w:hAnsi="Arial" w:cs="Arial"/>
+                <w:sz w:val="24"/>
+                <w:szCs w:val="24"/>
+                <w:lang w:val="en-US"/>
+              </w:rPr>
+            </w:pPr>
+          </w:p>
+        </w:tc>
+        <w:tc>
+          <w:tcPr>
+            <w:tcW w:w="944" w:type="dxa"/>
+          </w:tcPr>
+          <w:p>
+            <w:pPr>
+              <w:spacing w:line="360" w:lineRule="auto"/>
+              <w:rPr>
+                <w:rFonts w:ascii="Arial" w:hAnsi="Arial" w:cs="Arial"/>
+                <w:sz w:val="24"/>
+                <w:szCs w:val="24"/>
+                <w:lang w:val="en-US"/>
+              </w:rPr>
+            </w:pPr>
+          </w:p>
+        </w:tc>
+        <w:tc>
+          <w:tcPr>
+            <w:tcW w:w="944" w:type="dxa"/>
+          </w:tcPr>
+          <w:p>
+            <w:pPr>
+              <w:spacing w:line="360" w:lineRule="auto"/>
+              <w:rPr>
+                <w:rFonts w:ascii="Arial" w:hAnsi="Arial" w:cs="Arial"/>
+                <w:sz w:val="24"/>
+                <w:szCs w:val="24"/>
+                <w:lang w:val="en-US"/>
+              </w:rPr>
+            </w:pPr>
+          </w:p>
+        </w:tc>
+        <w:tc>
+          <w:tcPr>
+            <w:tcW w:w="944" w:type="dxa"/>
+          </w:tcPr>
+          <w:p>
+            <w:pPr>
+              <w:spacing w:line="360" w:lineRule="auto"/>
+              <w:rPr>
+                <w:rFonts w:ascii="Arial" w:hAnsi="Arial" w:cs="Arial"/>
+                <w:sz w:val="24"/>
+                <w:szCs w:val="24"/>
+                <w:lang w:val="en-US"/>
+              </w:rPr>
+            </w:pPr>
+          </w:p>
+        </w:tc>
+        <w:tc>
+          <w:tcPr>
+            <w:tcW w:w="944" w:type="dxa"/>
+          </w:tcPr>
+          <w:p>
+            <w:pPr>
+              <w:spacing w:line="360" w:lineRule="auto"/>
+              <w:rPr>
+                <w:rFonts w:ascii="Arial" w:hAnsi="Arial" w:cs="Arial"/>
+                <w:sz w:val="24"/>
+                <w:szCs w:val="24"/>
+                <w:lang w:val="en-US"/>
+              </w:rPr>
+            </w:pPr>
+            <w:r>
+              <w:rPr>
+                <w:rFonts w:ascii="Arial" w:hAnsi="Arial" w:cs="Arial"/>
+                <w:sz w:val="24"/>
+                <w:szCs w:val="24"/>
+                <w:lang w:val="en-US"/>
+              </w:rPr>
+              <w:t>s6</w:t>
+            </w:r>
+            <w:bookmarkStart w:id="6" w:name="_GoBack"/>
+            <w:bookmarkEnd w:id="6"/>
+          </w:p>
+        </w:tc>
+        <w:tc>
+          <w:tcPr>
+            <w:tcW w:w="901" w:type="dxa"/>
+          </w:tcPr>
+          <w:p>
+            <w:pPr>
+              <w:spacing w:line="360" w:lineRule="auto"/>
+              <w:rPr>
+                <w:rFonts w:ascii="Arial" w:hAnsi="Arial" w:cs="Arial"/>
+                <w:sz w:val="24"/>
+                <w:szCs w:val="24"/>
+                <w:lang w:val="en-US"/>
+              </w:rPr>
+            </w:pPr>
+          </w:p>
+        </w:tc>
+        <w:tc>
+          <w:tcPr>
+            <w:tcW w:w="852" w:type="dxa"/>
+          </w:tcPr>
+          <w:p>
+            <w:pPr>
+              <w:spacing w:line="360" w:lineRule="auto"/>
+              <w:rPr>
+                <w:rFonts w:ascii="Arial" w:hAnsi="Arial" w:cs="Arial"/>
+                <w:sz w:val="24"/>
+                <w:szCs w:val="24"/>
+                <w:lang w:val="en-US"/>
+              </w:rPr>
+            </w:pPr>
+          </w:p>
+        </w:tc>
+      </w:tr>
+      <w:tr>
+        <w:tc>
+          <w:tcPr>
+            <w:tcW w:w="938" w:type="dxa"/>
+          </w:tcPr>
+          <w:p>
+            <w:pPr>
+              <w:spacing w:line="360" w:lineRule="auto"/>
+              <w:rPr>
+                <w:rFonts w:ascii="Arial" w:hAnsi="Arial" w:cs="Arial"/>
+                <w:sz w:val="24"/>
+                <w:szCs w:val="24"/>
+                <w:lang w:val="en-US"/>
+              </w:rPr>
+            </w:pPr>
+            <w:r>
+              <w:rPr>
+                <w:rFonts w:ascii="Arial" w:hAnsi="Arial" w:cs="Arial"/>
+                <w:sz w:val="24"/>
+                <w:szCs w:val="24"/>
+                <w:lang w:val="en-US"/>
+              </w:rPr>
+              <w:t>s6</w:t>
+            </w:r>
+          </w:p>
+        </w:tc>
+        <w:tc>
+          <w:tcPr>
+            <w:tcW w:w="943" w:type="dxa"/>
+          </w:tcPr>
+          <w:p>
+            <w:pPr>
+              <w:spacing w:line="360" w:lineRule="auto"/>
+              <w:rPr>
+                <w:rFonts w:ascii="Arial" w:hAnsi="Arial" w:cs="Arial"/>
+                <w:sz w:val="24"/>
+                <w:szCs w:val="24"/>
+                <w:lang w:val="en-US"/>
+              </w:rPr>
+            </w:pPr>
+          </w:p>
+        </w:tc>
+        <w:tc>
+          <w:tcPr>
+            <w:tcW w:w="944" w:type="dxa"/>
+          </w:tcPr>
+          <w:p>
+            <w:pPr>
+              <w:spacing w:line="360" w:lineRule="auto"/>
+              <w:rPr>
+                <w:rFonts w:ascii="Arial" w:hAnsi="Arial" w:cs="Arial"/>
+                <w:sz w:val="24"/>
+                <w:szCs w:val="24"/>
+                <w:lang w:val="en-US"/>
+              </w:rPr>
+            </w:pPr>
+          </w:p>
+        </w:tc>
+        <w:tc>
+          <w:tcPr>
+            <w:tcW w:w="944" w:type="dxa"/>
+          </w:tcPr>
+          <w:p>
+            <w:pPr>
+              <w:spacing w:line="360" w:lineRule="auto"/>
+              <w:rPr>
+                <w:rFonts w:ascii="Arial" w:hAnsi="Arial" w:cs="Arial"/>
+                <w:sz w:val="24"/>
+                <w:szCs w:val="24"/>
+                <w:lang w:val="en-US"/>
+              </w:rPr>
+            </w:pPr>
+          </w:p>
+        </w:tc>
+        <w:tc>
+          <w:tcPr>
+            <w:tcW w:w="944" w:type="dxa"/>
+          </w:tcPr>
+          <w:p>
+            <w:pPr>
+              <w:spacing w:line="360" w:lineRule="auto"/>
+              <w:rPr>
+                <w:rFonts w:ascii="Arial" w:hAnsi="Arial" w:cs="Arial"/>
+                <w:sz w:val="24"/>
+                <w:szCs w:val="24"/>
+                <w:lang w:val="en-US"/>
+              </w:rPr>
+            </w:pPr>
+          </w:p>
+        </w:tc>
+        <w:tc>
+          <w:tcPr>
+            <w:tcW w:w="944" w:type="dxa"/>
+          </w:tcPr>
+          <w:p>
+            <w:pPr>
+              <w:spacing w:line="360" w:lineRule="auto"/>
+              <w:rPr>
+                <w:rFonts w:ascii="Arial" w:hAnsi="Arial" w:cs="Arial"/>
+                <w:sz w:val="24"/>
+                <w:szCs w:val="24"/>
+                <w:lang w:val="en-US"/>
+              </w:rPr>
+            </w:pPr>
+          </w:p>
+        </w:tc>
+        <w:tc>
+          <w:tcPr>
+            <w:tcW w:w="944" w:type="dxa"/>
+          </w:tcPr>
+          <w:p>
+            <w:pPr>
+              <w:spacing w:line="360" w:lineRule="auto"/>
+              <w:rPr>
+                <w:rFonts w:ascii="Arial" w:hAnsi="Arial" w:cs="Arial"/>
+                <w:sz w:val="24"/>
+                <w:szCs w:val="24"/>
+                <w:lang w:val="en-US"/>
+              </w:rPr>
+            </w:pPr>
+          </w:p>
+        </w:tc>
+        <w:tc>
+          <w:tcPr>
+            <w:tcW w:w="901" w:type="dxa"/>
+          </w:tcPr>
+          <w:p>
+            <w:pPr>
+              <w:spacing w:line="360" w:lineRule="auto"/>
+              <w:rPr>
+                <w:rFonts w:ascii="Arial" w:hAnsi="Arial" w:cs="Arial"/>
+                <w:sz w:val="24"/>
+                <w:szCs w:val="24"/>
+                <w:lang w:val="en-US"/>
+              </w:rPr>
+            </w:pPr>
+          </w:p>
+        </w:tc>
+        <w:tc>
+          <w:tcPr>
+            <w:tcW w:w="852" w:type="dxa"/>
+          </w:tcPr>
+          <w:p>
+            <w:pPr>
+              <w:spacing w:line="360" w:lineRule="auto"/>
+              <w:rPr>
+                <w:rFonts w:ascii="Arial" w:hAnsi="Arial" w:cs="Arial"/>
+                <w:sz w:val="24"/>
+                <w:szCs w:val="24"/>
+                <w:lang w:val="en-US"/>
+              </w:rPr>
+            </w:pPr>
+          </w:p>
+        </w:tc>
+      </w:tr>
+      <w:tr>
+        <w:tc>
+          <w:tcPr>
+            <w:tcW w:w="938" w:type="dxa"/>
+          </w:tcPr>
+          <w:p>
+            <w:pPr>
+              <w:spacing w:line="360" w:lineRule="auto"/>
+              <w:rPr>
+                <w:rFonts w:ascii="Arial" w:hAnsi="Arial" w:cs="Arial"/>
+                <w:sz w:val="24"/>
+                <w:szCs w:val="24"/>
+                <w:lang w:val="en-US"/>
+              </w:rPr>
+            </w:pPr>
+            <w:r>
+              <w:rPr>
+                <w:rFonts w:ascii="Arial" w:hAnsi="Arial" w:cs="Arial"/>
+                <w:sz w:val="24"/>
+                <w:szCs w:val="24"/>
+                <w:lang w:val="en-US"/>
+              </w:rPr>
+              <w:t>s7</w:t>
+            </w:r>
+          </w:p>
+        </w:tc>
+        <w:tc>
+          <w:tcPr>
+            <w:tcW w:w="943" w:type="dxa"/>
+          </w:tcPr>
+          <w:p>
+            <w:pPr>
+              <w:spacing w:line="360" w:lineRule="auto"/>
+              <w:rPr>
+                <w:rFonts w:ascii="Arial" w:hAnsi="Arial" w:cs="Arial"/>
+                <w:sz w:val="24"/>
+                <w:szCs w:val="24"/>
+                <w:lang w:val="en-US"/>
+              </w:rPr>
+            </w:pPr>
+          </w:p>
+        </w:tc>
+        <w:tc>
+          <w:tcPr>
+            <w:tcW w:w="944" w:type="dxa"/>
+          </w:tcPr>
+          <w:p>
+            <w:pPr>
+              <w:spacing w:line="360" w:lineRule="auto"/>
+              <w:rPr>
+                <w:rFonts w:ascii="Arial" w:hAnsi="Arial" w:cs="Arial"/>
+                <w:sz w:val="24"/>
+                <w:szCs w:val="24"/>
+                <w:lang w:val="en-US"/>
+              </w:rPr>
+            </w:pPr>
+          </w:p>
+        </w:tc>
+        <w:tc>
+          <w:tcPr>
+            <w:tcW w:w="944" w:type="dxa"/>
+          </w:tcPr>
+          <w:p>
+            <w:pPr>
+              <w:spacing w:line="360" w:lineRule="auto"/>
+              <w:rPr>
+                <w:rFonts w:ascii="Arial" w:hAnsi="Arial" w:cs="Arial"/>
+                <w:sz w:val="24"/>
+                <w:szCs w:val="24"/>
+                <w:lang w:val="en-US"/>
+              </w:rPr>
+            </w:pPr>
+          </w:p>
+        </w:tc>
+        <w:tc>
+          <w:tcPr>
+            <w:tcW w:w="944" w:type="dxa"/>
+          </w:tcPr>
+          <w:p>
+            <w:pPr>
+              <w:spacing w:line="360" w:lineRule="auto"/>
+              <w:rPr>
+                <w:rFonts w:ascii="Arial" w:hAnsi="Arial" w:cs="Arial"/>
+                <w:sz w:val="24"/>
+                <w:szCs w:val="24"/>
+                <w:lang w:val="en-US"/>
+              </w:rPr>
+            </w:pPr>
+          </w:p>
+        </w:tc>
+        <w:tc>
+          <w:tcPr>
+            <w:tcW w:w="944" w:type="dxa"/>
+          </w:tcPr>
+          <w:p>
+            <w:pPr>
+              <w:spacing w:line="360" w:lineRule="auto"/>
+              <w:rPr>
+                <w:rFonts w:ascii="Arial" w:hAnsi="Arial" w:cs="Arial"/>
+                <w:sz w:val="24"/>
+                <w:szCs w:val="24"/>
+                <w:lang w:val="en-US"/>
+              </w:rPr>
+            </w:pPr>
+          </w:p>
+        </w:tc>
+        <w:tc>
+          <w:tcPr>
+            <w:tcW w:w="944" w:type="dxa"/>
+          </w:tcPr>
+          <w:p>
+            <w:pPr>
+              <w:spacing w:line="360" w:lineRule="auto"/>
+              <w:rPr>
+                <w:rFonts w:ascii="Arial" w:hAnsi="Arial" w:cs="Arial"/>
+                <w:sz w:val="24"/>
+                <w:szCs w:val="24"/>
+                <w:lang w:val="en-US"/>
+              </w:rPr>
+            </w:pPr>
+          </w:p>
+        </w:tc>
+        <w:tc>
+          <w:tcPr>
+            <w:tcW w:w="901" w:type="dxa"/>
+          </w:tcPr>
+          <w:p>
+            <w:pPr>
+              <w:spacing w:line="360" w:lineRule="auto"/>
+              <w:rPr>
+                <w:rFonts w:ascii="Arial" w:hAnsi="Arial" w:cs="Arial"/>
+                <w:sz w:val="24"/>
+                <w:szCs w:val="24"/>
+                <w:lang w:val="en-US"/>
+              </w:rPr>
+            </w:pPr>
+          </w:p>
+        </w:tc>
+        <w:tc>
+          <w:tcPr>
+            <w:tcW w:w="852" w:type="dxa"/>
+          </w:tcPr>
+          <w:p>
+            <w:pPr>
+              <w:spacing w:line="360" w:lineRule="auto"/>
+              <w:rPr>
+                <w:rFonts w:ascii="Arial" w:hAnsi="Arial" w:cs="Arial"/>
+                <w:sz w:val="24"/>
+                <w:szCs w:val="24"/>
+                <w:lang w:val="en-US"/>
+              </w:rPr>
+            </w:pPr>
+          </w:p>
+        </w:tc>
+      </w:tr>
+    </w:tbl>
+    <w:p>
+      <w:pPr>
+        <w:spacing w:line="360" w:lineRule="auto"/>
+        <w:ind w:left="708"/>
+        <w:rPr>
+          <w:rFonts w:ascii="Arial" w:hAnsi="Arial" w:cs="Arial"/>
+          <w:sz w:val="24"/>
+          <w:szCs w:val="24"/>
+          <w:lang w:val="en-US"/>
+        </w:rPr>
+      </w:pPr>
+    </w:p>
+    <w:p>
+      <w:pPr>
+        <w:spacing w:line="360" w:lineRule="auto"/>
+        <w:ind w:left="708"/>
+        <w:rPr>
+          <w:rFonts w:ascii="Arial" w:hAnsi="Arial" w:cs="Arial"/>
+          <w:sz w:val="24"/>
+          <w:szCs w:val="24"/>
+        </w:rPr>
+      </w:pPr>
+    </w:p>
+    <w:p>
+      <w:pPr>
+        <w:pStyle w:val="2"/>
+        <w:numPr>
+          <w:ilvl w:val="1"/>
+          <w:numId w:val="2"/>
+        </w:numPr>
+        <w:spacing w:line="360" w:lineRule="auto"/>
+        <w:jc w:val="both"/>
+        <w:rPr>
+          <w:rFonts w:ascii="Arial" w:hAnsi="Arial" w:cs="Arial"/>
+          <w:b/>
+          <w:color w:val="auto"/>
+          <w:sz w:val="24"/>
+          <w:szCs w:val="24"/>
+        </w:rPr>
+      </w:pPr>
+      <w:bookmarkStart w:id="7" w:name="_Toc106743942"/>
+      <w:r>
+        <w:rPr>
+          <w:rFonts w:ascii="Arial" w:hAnsi="Arial" w:cs="Arial"/>
+          <w:b/>
+          <w:color w:val="auto"/>
+          <w:sz w:val="24"/>
+          <w:szCs w:val="24"/>
+        </w:rPr>
+        <w:t xml:space="preserve">Процедура по </w:t>
+      </w:r>
+      <w:r>
+        <w:rPr>
+          <w:rFonts w:ascii="Arial" w:hAnsi="Arial" w:cs="Arial"/>
+          <w:b/>
+          <w:color w:val="auto"/>
+          <w:sz w:val="24"/>
+          <w:szCs w:val="24"/>
+        </w:rPr>
+        <w:t xml:space="preserve">генериране </w:t>
+      </w:r>
+      <w:r>
+        <w:rPr>
+          <w:rFonts w:ascii="Arial" w:hAnsi="Arial" w:cs="Arial"/>
+          <w:b/>
+          <w:color w:val="auto"/>
+          <w:sz w:val="24"/>
+          <w:szCs w:val="24"/>
+        </w:rPr>
+        <w:t>данни за автентикация</w:t>
+      </w:r>
+      <w:bookmarkEnd w:id="7"/>
+    </w:p>
+    <w:p>
+      <w:pPr>
+        <w:pStyle w:val="2"/>
+        <w:numPr>
+          <w:ilvl w:val="1"/>
+          <w:numId w:val="2"/>
+        </w:numPr>
+        <w:spacing w:line="360" w:lineRule="auto"/>
+        <w:jc w:val="both"/>
+        <w:rPr>
+          <w:rFonts w:ascii="Arial" w:hAnsi="Arial" w:cs="Arial"/>
+          <w:b/>
+          <w:color w:val="auto"/>
+          <w:sz w:val="24"/>
+          <w:szCs w:val="24"/>
+        </w:rPr>
+      </w:pPr>
+      <w:bookmarkStart w:id="8" w:name="_Toc106743943"/>
+      <w:r>
+        <w:rPr>
+          <w:rFonts w:ascii="Arial" w:hAnsi="Arial" w:cs="Arial"/>
+          <w:b/>
+          <w:color w:val="auto"/>
+          <w:sz w:val="24"/>
+          <w:szCs w:val="24"/>
+        </w:rPr>
+        <w:t xml:space="preserve">Процедура по проверяване сигурността на </w:t>
+      </w:r>
+      <w:r>
+        <w:rPr>
+          <w:rFonts w:ascii="Arial" w:hAnsi="Arial" w:cs="Arial"/>
+          <w:b/>
+          <w:color w:val="auto"/>
+          <w:sz w:val="24"/>
+          <w:szCs w:val="24"/>
+        </w:rPr>
+        <w:t>данни за автентикация</w:t>
+      </w:r>
+      <w:bookmarkEnd w:id="8"/>
+    </w:p>
+    <w:p>
+      <w:pPr>
+        <w:pStyle w:val="2"/>
+        <w:numPr>
+          <w:ilvl w:val="1"/>
+          <w:numId w:val="2"/>
+        </w:numPr>
+        <w:spacing w:line="360" w:lineRule="auto"/>
+        <w:jc w:val="both"/>
+        <w:rPr>
+          <w:rFonts w:ascii="Arial" w:hAnsi="Arial" w:cs="Arial"/>
+          <w:b/>
+          <w:color w:val="auto"/>
+          <w:sz w:val="24"/>
+          <w:szCs w:val="24"/>
+        </w:rPr>
+      </w:pPr>
+      <w:bookmarkStart w:id="9" w:name="_Toc106743944"/>
+      <w:r>
+        <w:rPr>
+          <w:rFonts w:ascii="Arial" w:hAnsi="Arial" w:cs="Arial"/>
+          <w:b/>
+          <w:color w:val="auto"/>
+          <w:sz w:val="24"/>
+          <w:szCs w:val="24"/>
+        </w:rPr>
+        <w:t>Процедура по извличане на</w:t>
+      </w:r>
+      <w:r>
+        <w:rPr>
+          <w:rFonts w:ascii="Arial" w:hAnsi="Arial" w:cs="Arial"/>
+          <w:b/>
+          <w:color w:val="auto"/>
+          <w:sz w:val="24"/>
+          <w:szCs w:val="24"/>
+        </w:rPr>
+        <w:t xml:space="preserve"> </w:t>
+      </w:r>
+      <w:r>
+        <w:rPr>
+          <w:rFonts w:ascii="Arial" w:hAnsi="Arial" w:cs="Arial"/>
+          <w:b/>
+          <w:color w:val="auto"/>
+          <w:sz w:val="24"/>
+          <w:szCs w:val="24"/>
+        </w:rPr>
+        <w:t>данни за автентикация</w:t>
+      </w:r>
+      <w:bookmarkEnd w:id="9"/>
+    </w:p>
+    <w:p>
+      <w:pPr>
+        <w:pStyle w:val="2"/>
+        <w:numPr>
+          <w:ilvl w:val="1"/>
+          <w:numId w:val="2"/>
+        </w:numPr>
+        <w:spacing w:line="360" w:lineRule="auto"/>
+        <w:jc w:val="both"/>
+        <w:rPr>
+          <w:rFonts w:ascii="Arial" w:hAnsi="Arial" w:cs="Arial"/>
+          <w:b/>
+          <w:color w:val="auto"/>
+          <w:sz w:val="24"/>
+          <w:szCs w:val="24"/>
+        </w:rPr>
+      </w:pPr>
+      <w:bookmarkStart w:id="10" w:name="_Toc106743945"/>
+      <w:r>
+        <w:rPr>
+          <w:rFonts w:ascii="Arial" w:hAnsi="Arial" w:cs="Arial"/>
+          <w:b/>
+          <w:color w:val="auto"/>
+          <w:sz w:val="24"/>
+          <w:szCs w:val="24"/>
+        </w:rPr>
+        <w:t xml:space="preserve">Процедура по </w:t>
+      </w:r>
+      <w:r>
+        <w:rPr>
+          <w:rFonts w:ascii="Arial" w:hAnsi="Arial" w:cs="Arial"/>
+          <w:b/>
+          <w:color w:val="auto"/>
+          <w:sz w:val="24"/>
+          <w:szCs w:val="24"/>
+        </w:rPr>
+        <w:t xml:space="preserve">премахване на </w:t>
+      </w:r>
+      <w:r>
+        <w:rPr>
+          <w:rFonts w:ascii="Arial" w:hAnsi="Arial" w:cs="Arial"/>
+          <w:b/>
+          <w:color w:val="auto"/>
+          <w:sz w:val="24"/>
+          <w:szCs w:val="24"/>
+        </w:rPr>
+        <w:t>данни за автентикация</w:t>
+      </w:r>
+      <w:bookmarkEnd w:id="10"/>
+    </w:p>
+    <w:p>
+      <w:pPr>
         <w:spacing w:line="360" w:lineRule="auto"/>
         <w:ind w:left="360" w:firstLine="348"/>
         <w:jc w:val="both"/>
@@ -1504,13 +5253,7 @@
         </w:rPr>
       </w:pPr>
     </w:p>
-    <w:p>
-      <w:pPr>
-        <w:rPr>
-          <w:lang w:val="en-US"/>
-        </w:rPr>
-      </w:pPr>
-    </w:p>
+    <w:p/>
     <w:sectPr>
       <w:pgSz w:w="11906" w:h="16838"/>
       <w:pgMar w:top="1417" w:right="1417" w:bottom="1417" w:left="1417" w:header="708" w:footer="708" w:gutter="0"/>
@@ -1525,8 +5268,355 @@
 <w:numbering xmlns:wpc="http://schemas.microsoft.com/office/word/2010/wordprocessingCanvas" xmlns:mc="http://schemas.openxmlformats.org/markup-compatibility/2006" xmlns:o="urn:schemas-microsoft-com:office:office" xmlns:r="http://schemas.openxmlformats.org/officeDocument/2006/relationships" xmlns:m="http://schemas.openxmlformats.org/officeDocument/2006/math" xmlns:v="urn:schemas-microsoft-com:vml" xmlns:wp14="http://schemas.microsoft.com/office/word/2010/wordprocessingDrawing" xmlns:wp="http://schemas.openxmlformats.org/drawingml/2006/wordprocessingDrawing" xmlns:w10="urn:schemas-microsoft-com:office:word" xmlns:w="http://schemas.openxmlformats.org/wordprocessingml/2006/main" xmlns:w14="http://schemas.microsoft.com/office/word/2010/wordml" xmlns:w15="http://schemas.microsoft.com/office/word/2012/wordml" xmlns:wpg="http://schemas.microsoft.com/office/word/2010/wordprocessingGroup" xmlns:wpi="http://schemas.microsoft.com/office/word/2010/wordprocessingInk" xmlns:wne="http://schemas.microsoft.com/office/word/2006/wordml" xmlns:wps="http://schemas.microsoft.com/office/word/2010/wordprocessingShape" mc:Ignorable="w14 w15 wp14">
   <w:abstractNum w:abstractNumId="0" w15:restartNumberingAfterBreak="0">
     <w:nsid w:val="033B0E6D"/>
+    <w:multiLevelType w:val="multilevel"/>
+    <w:tmpl w:val="1ACC5FF6"/>
+    <w:lvl w:ilvl="0">
+      <w:start w:val="1"/>
+      <w:numFmt w:val="decimal"/>
+      <w:lvlText w:val="%1."/>
+      <w:lvlJc w:val="left"/>
+      <w:pPr>
+        <w:ind w:left="720" w:hanging="360"/>
+      </w:pPr>
+      <w:rPr>
+        <w:rFonts w:hint="default"/>
+      </w:rPr>
+    </w:lvl>
+    <w:lvl w:ilvl="1">
+      <w:start w:val="1"/>
+      <w:numFmt w:val="decimal"/>
+      <w:isLgl/>
+      <w:lvlText w:val="%1.%2"/>
+      <w:lvlJc w:val="left"/>
+      <w:pPr>
+        <w:ind w:left="1113" w:hanging="405"/>
+      </w:pPr>
+      <w:rPr>
+        <w:rFonts w:hint="default"/>
+      </w:rPr>
+    </w:lvl>
+    <w:lvl w:ilvl="2">
+      <w:start w:val="1"/>
+      <w:numFmt w:val="decimal"/>
+      <w:isLgl/>
+      <w:lvlText w:val="%1.%2.%3"/>
+      <w:lvlJc w:val="left"/>
+      <w:pPr>
+        <w:ind w:left="1776" w:hanging="720"/>
+      </w:pPr>
+      <w:rPr>
+        <w:rFonts w:hint="default"/>
+      </w:rPr>
+    </w:lvl>
+    <w:lvl w:ilvl="3">
+      <w:start w:val="1"/>
+      <w:numFmt w:val="decimal"/>
+      <w:isLgl/>
+      <w:lvlText w:val="%1.%2.%3.%4"/>
+      <w:lvlJc w:val="left"/>
+      <w:pPr>
+        <w:ind w:left="2124" w:hanging="720"/>
+      </w:pPr>
+      <w:rPr>
+        <w:rFonts w:hint="default"/>
+      </w:rPr>
+    </w:lvl>
+    <w:lvl w:ilvl="4">
+      <w:start w:val="1"/>
+      <w:numFmt w:val="decimal"/>
+      <w:isLgl/>
+      <w:lvlText w:val="%1.%2.%3.%4.%5"/>
+      <w:lvlJc w:val="left"/>
+      <w:pPr>
+        <w:ind w:left="2832" w:hanging="1080"/>
+      </w:pPr>
+      <w:rPr>
+        <w:rFonts w:hint="default"/>
+      </w:rPr>
+    </w:lvl>
+    <w:lvl w:ilvl="5">
+      <w:start w:val="1"/>
+      <w:numFmt w:val="decimal"/>
+      <w:isLgl/>
+      <w:lvlText w:val="%1.%2.%3.%4.%5.%6"/>
+      <w:lvlJc w:val="left"/>
+      <w:pPr>
+        <w:ind w:left="3180" w:hanging="1080"/>
+      </w:pPr>
+      <w:rPr>
+        <w:rFonts w:hint="default"/>
+      </w:rPr>
+    </w:lvl>
+    <w:lvl w:ilvl="6">
+      <w:start w:val="1"/>
+      <w:numFmt w:val="decimal"/>
+      <w:isLgl/>
+      <w:lvlText w:val="%1.%2.%3.%4.%5.%6.%7"/>
+      <w:lvlJc w:val="left"/>
+      <w:pPr>
+        <w:ind w:left="3888" w:hanging="1440"/>
+      </w:pPr>
+      <w:rPr>
+        <w:rFonts w:hint="default"/>
+      </w:rPr>
+    </w:lvl>
+    <w:lvl w:ilvl="7">
+      <w:start w:val="1"/>
+      <w:numFmt w:val="decimal"/>
+      <w:isLgl/>
+      <w:lvlText w:val="%1.%2.%3.%4.%5.%6.%7.%8"/>
+      <w:lvlJc w:val="left"/>
+      <w:pPr>
+        <w:ind w:left="4236" w:hanging="1440"/>
+      </w:pPr>
+      <w:rPr>
+        <w:rFonts w:hint="default"/>
+      </w:rPr>
+    </w:lvl>
+    <w:lvl w:ilvl="8">
+      <w:start w:val="1"/>
+      <w:numFmt w:val="decimal"/>
+      <w:isLgl/>
+      <w:lvlText w:val="%1.%2.%3.%4.%5.%6.%7.%8.%9"/>
+      <w:lvlJc w:val="left"/>
+      <w:pPr>
+        <w:ind w:left="4584" w:hanging="1440"/>
+      </w:pPr>
+      <w:rPr>
+        <w:rFonts w:hint="default"/>
+      </w:rPr>
+    </w:lvl>
+  </w:abstractNum>
+  <w:abstractNum w:abstractNumId="1" w15:restartNumberingAfterBreak="0">
+    <w:nsid w:val="10BF30B3"/>
     <w:multiLevelType w:val="hybridMultilevel"/>
-    <w:tmpl w:val="88A23DDA"/>
+    <w:tmpl w:val="DFD6AF6A"/>
+    <w:lvl w:ilvl="0" w:tplc="04020001">
+      <w:start w:val="1"/>
+      <w:numFmt w:val="bullet"/>
+      <w:lvlText w:val=""/>
+      <w:lvlJc w:val="left"/>
+      <w:pPr>
+        <w:ind w:left="1428" w:hanging="360"/>
+      </w:pPr>
+      <w:rPr>
+        <w:rFonts w:ascii="Symbol" w:hAnsi="Symbol" w:hint="default"/>
+      </w:rPr>
+    </w:lvl>
+    <w:lvl w:ilvl="1" w:tplc="04020003" w:tentative="1">
+      <w:start w:val="1"/>
+      <w:numFmt w:val="bullet"/>
+      <w:lvlText w:val="o"/>
+      <w:lvlJc w:val="left"/>
+      <w:pPr>
+        <w:ind w:left="2148" w:hanging="360"/>
+      </w:pPr>
+      <w:rPr>
+        <w:rFonts w:ascii="Courier New" w:hAnsi="Courier New" w:cs="Courier New" w:hint="default"/>
+      </w:rPr>
+    </w:lvl>
+    <w:lvl w:ilvl="2" w:tplc="04020005" w:tentative="1">
+      <w:start w:val="1"/>
+      <w:numFmt w:val="bullet"/>
+      <w:lvlText w:val=""/>
+      <w:lvlJc w:val="left"/>
+      <w:pPr>
+        <w:ind w:left="2868" w:hanging="360"/>
+      </w:pPr>
+      <w:rPr>
+        <w:rFonts w:ascii="Wingdings" w:hAnsi="Wingdings" w:hint="default"/>
+      </w:rPr>
+    </w:lvl>
+    <w:lvl w:ilvl="3" w:tplc="04020001" w:tentative="1">
+      <w:start w:val="1"/>
+      <w:numFmt w:val="bullet"/>
+      <w:lvlText w:val=""/>
+      <w:lvlJc w:val="left"/>
+      <w:pPr>
+        <w:ind w:left="3588" w:hanging="360"/>
+      </w:pPr>
+      <w:rPr>
+        <w:rFonts w:ascii="Symbol" w:hAnsi="Symbol" w:hint="default"/>
+      </w:rPr>
+    </w:lvl>
+    <w:lvl w:ilvl="4" w:tplc="04020003" w:tentative="1">
+      <w:start w:val="1"/>
+      <w:numFmt w:val="bullet"/>
+      <w:lvlText w:val="o"/>
+      <w:lvlJc w:val="left"/>
+      <w:pPr>
+        <w:ind w:left="4308" w:hanging="360"/>
+      </w:pPr>
+      <w:rPr>
+        <w:rFonts w:ascii="Courier New" w:hAnsi="Courier New" w:cs="Courier New" w:hint="default"/>
+      </w:rPr>
+    </w:lvl>
+    <w:lvl w:ilvl="5" w:tplc="04020005" w:tentative="1">
+      <w:start w:val="1"/>
+      <w:numFmt w:val="bullet"/>
+      <w:lvlText w:val=""/>
+      <w:lvlJc w:val="left"/>
+      <w:pPr>
+        <w:ind w:left="5028" w:hanging="360"/>
+      </w:pPr>
+      <w:rPr>
+        <w:rFonts w:ascii="Wingdings" w:hAnsi="Wingdings" w:hint="default"/>
+      </w:rPr>
+    </w:lvl>
+    <w:lvl w:ilvl="6" w:tplc="04020001" w:tentative="1">
+      <w:start w:val="1"/>
+      <w:numFmt w:val="bullet"/>
+      <w:lvlText w:val=""/>
+      <w:lvlJc w:val="left"/>
+      <w:pPr>
+        <w:ind w:left="5748" w:hanging="360"/>
+      </w:pPr>
+      <w:rPr>
+        <w:rFonts w:ascii="Symbol" w:hAnsi="Symbol" w:hint="default"/>
+      </w:rPr>
+    </w:lvl>
+    <w:lvl w:ilvl="7" w:tplc="04020003" w:tentative="1">
+      <w:start w:val="1"/>
+      <w:numFmt w:val="bullet"/>
+      <w:lvlText w:val="o"/>
+      <w:lvlJc w:val="left"/>
+      <w:pPr>
+        <w:ind w:left="6468" w:hanging="360"/>
+      </w:pPr>
+      <w:rPr>
+        <w:rFonts w:ascii="Courier New" w:hAnsi="Courier New" w:cs="Courier New" w:hint="default"/>
+      </w:rPr>
+    </w:lvl>
+    <w:lvl w:ilvl="8" w:tplc="04020005" w:tentative="1">
+      <w:start w:val="1"/>
+      <w:numFmt w:val="bullet"/>
+      <w:lvlText w:val=""/>
+      <w:lvlJc w:val="left"/>
+      <w:pPr>
+        <w:ind w:left="7188" w:hanging="360"/>
+      </w:pPr>
+      <w:rPr>
+        <w:rFonts w:ascii="Wingdings" w:hAnsi="Wingdings" w:hint="default"/>
+      </w:rPr>
+    </w:lvl>
+  </w:abstractNum>
+  <w:abstractNum w:abstractNumId="2" w15:restartNumberingAfterBreak="0">
+    <w:nsid w:val="65F54078"/>
+    <w:multiLevelType w:val="hybridMultilevel"/>
+    <w:tmpl w:val="FE80035A"/>
+    <w:lvl w:ilvl="0" w:tplc="04020001">
+      <w:start w:val="1"/>
+      <w:numFmt w:val="bullet"/>
+      <w:lvlText w:val=""/>
+      <w:lvlJc w:val="left"/>
+      <w:pPr>
+        <w:ind w:left="1428" w:hanging="360"/>
+      </w:pPr>
+      <w:rPr>
+        <w:rFonts w:ascii="Symbol" w:hAnsi="Symbol" w:hint="default"/>
+      </w:rPr>
+    </w:lvl>
+    <w:lvl w:ilvl="1" w:tplc="04020003" w:tentative="1">
+      <w:start w:val="1"/>
+      <w:numFmt w:val="bullet"/>
+      <w:lvlText w:val="o"/>
+      <w:lvlJc w:val="left"/>
+      <w:pPr>
+        <w:ind w:left="2148" w:hanging="360"/>
+      </w:pPr>
+      <w:rPr>
+        <w:rFonts w:ascii="Courier New" w:hAnsi="Courier New" w:cs="Courier New" w:hint="default"/>
+      </w:rPr>
+    </w:lvl>
+    <w:lvl w:ilvl="2" w:tplc="04020005" w:tentative="1">
+      <w:start w:val="1"/>
+      <w:numFmt w:val="bullet"/>
+      <w:lvlText w:val=""/>
+      <w:lvlJc w:val="left"/>
+      <w:pPr>
+        <w:ind w:left="2868" w:hanging="360"/>
+      </w:pPr>
+      <w:rPr>
+        <w:rFonts w:ascii="Wingdings" w:hAnsi="Wingdings" w:hint="default"/>
+      </w:rPr>
+    </w:lvl>
+    <w:lvl w:ilvl="3" w:tplc="04020001" w:tentative="1">
+      <w:start w:val="1"/>
+      <w:numFmt w:val="bullet"/>
+      <w:lvlText w:val=""/>
+      <w:lvlJc w:val="left"/>
+      <w:pPr>
+        <w:ind w:left="3588" w:hanging="360"/>
+      </w:pPr>
+      <w:rPr>
+        <w:rFonts w:ascii="Symbol" w:hAnsi="Symbol" w:hint="default"/>
+      </w:rPr>
+    </w:lvl>
+    <w:lvl w:ilvl="4" w:tplc="04020003" w:tentative="1">
+      <w:start w:val="1"/>
+      <w:numFmt w:val="bullet"/>
+      <w:lvlText w:val="o"/>
+      <w:lvlJc w:val="left"/>
+      <w:pPr>
+        <w:ind w:left="4308" w:hanging="360"/>
+      </w:pPr>
+      <w:rPr>
+        <w:rFonts w:ascii="Courier New" w:hAnsi="Courier New" w:cs="Courier New" w:hint="default"/>
+      </w:rPr>
+    </w:lvl>
+    <w:lvl w:ilvl="5" w:tplc="04020005" w:tentative="1">
+      <w:start w:val="1"/>
+      <w:numFmt w:val="bullet"/>
+      <w:lvlText w:val=""/>
+      <w:lvlJc w:val="left"/>
+      <w:pPr>
+        <w:ind w:left="5028" w:hanging="360"/>
+      </w:pPr>
+      <w:rPr>
+        <w:rFonts w:ascii="Wingdings" w:hAnsi="Wingdings" w:hint="default"/>
+      </w:rPr>
+    </w:lvl>
+    <w:lvl w:ilvl="6" w:tplc="04020001" w:tentative="1">
+      <w:start w:val="1"/>
+      <w:numFmt w:val="bullet"/>
+      <w:lvlText w:val=""/>
+      <w:lvlJc w:val="left"/>
+      <w:pPr>
+        <w:ind w:left="5748" w:hanging="360"/>
+      </w:pPr>
+      <w:rPr>
+        <w:rFonts w:ascii="Symbol" w:hAnsi="Symbol" w:hint="default"/>
+      </w:rPr>
+    </w:lvl>
+    <w:lvl w:ilvl="7" w:tplc="04020003" w:tentative="1">
+      <w:start w:val="1"/>
+      <w:numFmt w:val="bullet"/>
+      <w:lvlText w:val="o"/>
+      <w:lvlJc w:val="left"/>
+      <w:pPr>
+        <w:ind w:left="6468" w:hanging="360"/>
+      </w:pPr>
+      <w:rPr>
+        <w:rFonts w:ascii="Courier New" w:hAnsi="Courier New" w:cs="Courier New" w:hint="default"/>
+      </w:rPr>
+    </w:lvl>
+    <w:lvl w:ilvl="8" w:tplc="04020005" w:tentative="1">
+      <w:start w:val="1"/>
+      <w:numFmt w:val="bullet"/>
+      <w:lvlText w:val=""/>
+      <w:lvlJc w:val="left"/>
+      <w:pPr>
+        <w:ind w:left="7188" w:hanging="360"/>
+      </w:pPr>
+      <w:rPr>
+        <w:rFonts w:ascii="Wingdings" w:hAnsi="Wingdings" w:hint="default"/>
+      </w:rPr>
+    </w:lvl>
+  </w:abstractNum>
+  <w:abstractNum w:abstractNumId="3" w15:restartNumberingAfterBreak="0">
+    <w:nsid w:val="6A2318DE"/>
+    <w:multiLevelType w:val="hybridMultilevel"/>
+    <w:tmpl w:val="F07A1790"/>
     <w:lvl w:ilvl="0" w:tplc="0402000F">
       <w:start w:val="1"/>
       <w:numFmt w:val="decimal"/>
@@ -1612,100 +5702,17 @@
       </w:pPr>
     </w:lvl>
   </w:abstractNum>
-  <w:abstractNum w:abstractNumId="1" w15:restartNumberingAfterBreak="0">
-    <w:nsid w:val="6A2318DE"/>
-    <w:multiLevelType w:val="hybridMultilevel"/>
-    <w:tmpl w:val="F07A1790"/>
-    <w:lvl w:ilvl="0" w:tplc="0402000F">
-      <w:start w:val="1"/>
-      <w:numFmt w:val="decimal"/>
-      <w:lvlText w:val="%1."/>
-      <w:lvlJc w:val="left"/>
-      <w:pPr>
-        <w:ind w:left="720" w:hanging="360"/>
-      </w:pPr>
-      <w:rPr>
-        <w:rFonts w:hint="default"/>
-      </w:rPr>
-    </w:lvl>
-    <w:lvl w:ilvl="1" w:tplc="04020019" w:tentative="1">
-      <w:start w:val="1"/>
-      <w:numFmt w:val="lowerLetter"/>
-      <w:lvlText w:val="%2."/>
-      <w:lvlJc w:val="left"/>
-      <w:pPr>
-        <w:ind w:left="1440" w:hanging="360"/>
-      </w:pPr>
-    </w:lvl>
-    <w:lvl w:ilvl="2" w:tplc="0402001B" w:tentative="1">
-      <w:start w:val="1"/>
-      <w:numFmt w:val="lowerRoman"/>
-      <w:lvlText w:val="%3."/>
-      <w:lvlJc w:val="right"/>
-      <w:pPr>
-        <w:ind w:left="2160" w:hanging="180"/>
-      </w:pPr>
-    </w:lvl>
-    <w:lvl w:ilvl="3" w:tplc="0402000F" w:tentative="1">
-      <w:start w:val="1"/>
-      <w:numFmt w:val="decimal"/>
-      <w:lvlText w:val="%4."/>
-      <w:lvlJc w:val="left"/>
-      <w:pPr>
-        <w:ind w:left="2880" w:hanging="360"/>
-      </w:pPr>
-    </w:lvl>
-    <w:lvl w:ilvl="4" w:tplc="04020019" w:tentative="1">
-      <w:start w:val="1"/>
-      <w:numFmt w:val="lowerLetter"/>
-      <w:lvlText w:val="%5."/>
-      <w:lvlJc w:val="left"/>
-      <w:pPr>
-        <w:ind w:left="3600" w:hanging="360"/>
-      </w:pPr>
-    </w:lvl>
-    <w:lvl w:ilvl="5" w:tplc="0402001B" w:tentative="1">
-      <w:start w:val="1"/>
-      <w:numFmt w:val="lowerRoman"/>
-      <w:lvlText w:val="%6."/>
-      <w:lvlJc w:val="right"/>
-      <w:pPr>
-        <w:ind w:left="4320" w:hanging="180"/>
-      </w:pPr>
-    </w:lvl>
-    <w:lvl w:ilvl="6" w:tplc="0402000F" w:tentative="1">
-      <w:start w:val="1"/>
-      <w:numFmt w:val="decimal"/>
-      <w:lvlText w:val="%7."/>
-      <w:lvlJc w:val="left"/>
-      <w:pPr>
-        <w:ind w:left="5040" w:hanging="360"/>
-      </w:pPr>
-    </w:lvl>
-    <w:lvl w:ilvl="7" w:tplc="04020019" w:tentative="1">
-      <w:start w:val="1"/>
-      <w:numFmt w:val="lowerLetter"/>
-      <w:lvlText w:val="%8."/>
-      <w:lvlJc w:val="left"/>
-      <w:pPr>
-        <w:ind w:left="5760" w:hanging="360"/>
-      </w:pPr>
-    </w:lvl>
-    <w:lvl w:ilvl="8" w:tplc="0402001B" w:tentative="1">
-      <w:start w:val="1"/>
-      <w:numFmt w:val="lowerRoman"/>
-      <w:lvlText w:val="%9."/>
-      <w:lvlJc w:val="right"/>
-      <w:pPr>
-        <w:ind w:left="6480" w:hanging="180"/>
-      </w:pPr>
-    </w:lvl>
-  </w:abstractNum>
   <w:num w:numId="1">
-    <w:abstractNumId w:val="1"/>
+    <w:abstractNumId w:val="3"/>
   </w:num>
   <w:num w:numId="2">
     <w:abstractNumId w:val="0"/>
+  </w:num>
+  <w:num w:numId="3">
+    <w:abstractNumId w:val="1"/>
+  </w:num>
+  <w:num w:numId="4">
+    <w:abstractNumId w:val="2"/>
   </w:num>
 </w:numbering>
 </file>
@@ -2126,6 +6133,28 @@
       <w:szCs w:val="32"/>
     </w:rPr>
   </w:style>
+  <w:style w:type="paragraph" w:styleId="2">
+    <w:name w:val="heading 2"/>
+    <w:basedOn w:val="a"/>
+    <w:next w:val="a"/>
+    <w:link w:val="20"/>
+    <w:uiPriority w:val="9"/>
+    <w:unhideWhenUsed/>
+    <w:qFormat/>
+    <w:rsid w:val="0038024D"/>
+    <w:pPr>
+      <w:keepNext/>
+      <w:keepLines/>
+      <w:spacing w:before="40" w:after="0"/>
+      <w:outlineLvl w:val="1"/>
+    </w:pPr>
+    <w:rPr>
+      <w:rFonts w:asciiTheme="majorHAnsi" w:eastAsiaTheme="majorEastAsia" w:hAnsiTheme="majorHAnsi" w:cstheme="majorBidi"/>
+      <w:color w:val="2E74B5" w:themeColor="accent1" w:themeShade="BF"/>
+      <w:sz w:val="26"/>
+      <w:szCs w:val="26"/>
+    </w:rPr>
+  </w:style>
   <w:style w:type="character" w:default="1" w:styleId="a0">
     <w:name w:val="Default Paragraph Font"/>
     <w:uiPriority w:val="1"/>
@@ -2234,6 +6263,51 @@
       <w:sz w:val="18"/>
       <w:szCs w:val="18"/>
     </w:rPr>
+  </w:style>
+  <w:style w:type="character" w:customStyle="1" w:styleId="20">
+    <w:name w:val="Заглавие 2 Знак"/>
+    <w:basedOn w:val="a0"/>
+    <w:link w:val="2"/>
+    <w:uiPriority w:val="9"/>
+    <w:rsid w:val="0038024D"/>
+    <w:rPr>
+      <w:rFonts w:asciiTheme="majorHAnsi" w:eastAsiaTheme="majorEastAsia" w:hAnsiTheme="majorHAnsi" w:cstheme="majorBidi"/>
+      <w:color w:val="2E74B5" w:themeColor="accent1" w:themeShade="BF"/>
+      <w:sz w:val="26"/>
+      <w:szCs w:val="26"/>
+    </w:rPr>
+  </w:style>
+  <w:style w:type="paragraph" w:styleId="21">
+    <w:name w:val="toc 2"/>
+    <w:basedOn w:val="a"/>
+    <w:next w:val="a"/>
+    <w:autoRedefine/>
+    <w:uiPriority w:val="39"/>
+    <w:unhideWhenUsed/>
+    <w:rsid w:val="00AA16F0"/>
+    <w:pPr>
+      <w:spacing w:after="100"/>
+      <w:ind w:left="220"/>
+    </w:pPr>
+  </w:style>
+  <w:style w:type="table" w:styleId="a7">
+    <w:name w:val="Table Grid"/>
+    <w:basedOn w:val="a1"/>
+    <w:uiPriority w:val="39"/>
+    <w:rsid w:val="004248CB"/>
+    <w:pPr>
+      <w:spacing w:after="0" w:line="240" w:lineRule="auto"/>
+    </w:pPr>
+    <w:tblPr>
+      <w:tblBorders>
+        <w:top w:val="single" w:sz="4" w:space="0" w:color="auto"/>
+        <w:left w:val="single" w:sz="4" w:space="0" w:color="auto"/>
+        <w:bottom w:val="single" w:sz="4" w:space="0" w:color="auto"/>
+        <w:right w:val="single" w:sz="4" w:space="0" w:color="auto"/>
+        <w:insideH w:val="single" w:sz="4" w:space="0" w:color="auto"/>
+        <w:insideV w:val="single" w:sz="4" w:space="0" w:color="auto"/>
+      </w:tblBorders>
+    </w:tblPr>
   </w:style>
 </w:styles>
 </file>
@@ -2504,7 +6578,7 @@
 </file>
 
 <file path=customXml/itemProps1.xml><?xml version="1.0" encoding="utf-8"?>
-<ds:datastoreItem xmlns:ds="http://schemas.openxmlformats.org/officeDocument/2006/customXml" ds:itemID="{15B5E5B6-6BDA-4880-8643-1F1C3279CC02}">
+<ds:datastoreItem xmlns:ds="http://schemas.openxmlformats.org/officeDocument/2006/customXml" ds:itemID="{7E67111B-52F8-459C-9DB0-BF137E12471E}">
   <ds:schemaRefs>
     <ds:schemaRef ds:uri="http://schemas.openxmlformats.org/officeDocument/2006/bibliography"/>
   </ds:schemaRefs>

</xml_diff>

<commit_message>
add graph scheme for add password
</commit_message>
<xml_diff>
--- a/secure-interactions-modeling-project-Ivan-Chuchulski-4MI3400043.docx
+++ b/secure-interactions-modeling-project-Ivan-Chuchulski-4MI3400043.docx
@@ -7,14 +7,14 @@
         <w:jc w:val="center"/>
       </w:pPr>
       <w:r>
-        <w:object w:dxaOrig="1860" w:dyaOrig="2175">
-          <v:shape id="ole_rId2" o:spid="_x0000_i1025" style="width:93.05pt;height:108.7pt" coordsize="" o:spt="100" adj="0,,0" path="" stroked="f">
+        <w:object w:dxaOrig="1861" w:dyaOrig="2174">
+          <v:shape id="ole_rId2" o:spid="_x0000_i1025" style="width:93.5pt;height:108.55pt" coordsize="" o:spt="100" adj="0,,0" path="" stroked="f">
             <v:stroke joinstyle="miter"/>
             <v:imagedata r:id="rId6" o:title=""/>
             <v:formulas/>
             <v:path o:connecttype="segments"/>
           </v:shape>
-          <o:OLEObject Type="Embed" ProgID="Word.Picture.8" ShapeID="ole_rId2" DrawAspect="Content" ObjectID="_1717510598" r:id="rId7"/>
+          <o:OLEObject Type="Embed" ProgID="Word.Picture.8" ShapeID="ole_rId2" DrawAspect="Content" ObjectID="_1717529892" r:id="rId7"/>
         </w:object>
       </w:r>
     </w:p>
@@ -2343,15 +2343,32 @@
           <w:rFonts w:ascii="Arial" w:hAnsi="Arial" w:cs="Arial"/>
           <w:sz w:val="24"/>
           <w:szCs w:val="24"/>
-        </w:rPr>
-      </w:pPr>
-      <w:r>
-        <w:rPr>
-          <w:rFonts w:ascii="Arial" w:hAnsi="Arial" w:cs="Arial"/>
-          <w:sz w:val="24"/>
-          <w:szCs w:val="24"/>
-        </w:rPr>
-        <w:t>Потребителите в системата могат да изпълняват следните основни действия:</w:t>
+          <w:lang w:val="en-US"/>
+        </w:rPr>
+      </w:pPr>
+      <w:r>
+        <w:rPr>
+          <w:rFonts w:ascii="Arial" w:hAnsi="Arial" w:cs="Arial"/>
+          <w:sz w:val="24"/>
+          <w:szCs w:val="24"/>
+        </w:rPr>
+        <w:t>Потребителите в системата могат да изпъл</w:t>
+      </w:r>
+      <w:r>
+        <w:rPr>
+          <w:rFonts w:ascii="Arial" w:hAnsi="Arial" w:cs="Arial"/>
+          <w:sz w:val="24"/>
+          <w:szCs w:val="24"/>
+        </w:rPr>
+        <w:t xml:space="preserve">няват следните основни действия, като на всеки от тях ще асоциираме примитив, чрез който ще </w:t>
+      </w:r>
+      <w:r>
+        <w:rPr>
+          <w:rFonts w:ascii="Arial" w:hAnsi="Arial" w:cs="Arial"/>
+          <w:sz w:val="24"/>
+          <w:szCs w:val="24"/>
+        </w:rPr>
+        <w:t>ги идентифицираме в диаграмите.</w:t>
       </w:r>
     </w:p>
     <w:p>
@@ -2375,7 +2392,53 @@
           <w:sz w:val="24"/>
           <w:szCs w:val="24"/>
         </w:rPr>
+        <w:lastRenderedPageBreak/>
         <w:t>Вписване(регистрация) в системата</w:t>
+      </w:r>
+      <w:r>
+        <w:rPr>
+          <w:rFonts w:ascii="Arial" w:hAnsi="Arial" w:cs="Arial"/>
+          <w:sz w:val="24"/>
+          <w:szCs w:val="24"/>
+          <w:lang w:val="en-US"/>
+        </w:rPr>
+        <w:t>, примитив</w:t>
+      </w:r>
+      <w:r>
+        <w:rPr>
+          <w:rFonts w:ascii="Arial" w:hAnsi="Arial" w:cs="Arial"/>
+          <w:sz w:val="24"/>
+          <w:szCs w:val="24"/>
+          <w:lang w:val="en-US"/>
+        </w:rPr>
+        <w:t xml:space="preserve"> </w:t>
+      </w:r>
+      <w:r>
+        <w:rPr>
+          <w:rFonts w:ascii="Arial" w:hAnsi="Arial" w:cs="Arial"/>
+          <w:sz w:val="24"/>
+          <w:szCs w:val="24"/>
+          <w:lang w:val="en-US"/>
+        </w:rPr>
+        <w:t>“</w:t>
+      </w:r>
+      <w:r>
+        <w:rPr>
+          <w:rFonts w:ascii="Arial" w:hAnsi="Arial" w:cs="Arial"/>
+          <w:sz w:val="24"/>
+          <w:szCs w:val="24"/>
+          <w:lang w:val="en-US"/>
+        </w:rPr>
+        <w:t>Register</w:t>
+      </w:r>
+      <w:r>
+        <w:rPr>
+          <w:rFonts w:ascii="Arial" w:hAnsi="Arial" w:cs="Arial"/>
+          <w:sz w:val="24"/>
+          <w:szCs w:val="24"/>
+          <w:lang w:val="en-US"/>
+        </w:rPr>
+        <w:t>”</w:t>
       </w:r>
     </w:p>
     <w:p>
@@ -2399,7 +2462,6 @@
           <w:sz w:val="24"/>
           <w:szCs w:val="24"/>
         </w:rPr>
-        <w:lastRenderedPageBreak/>
         <w:t xml:space="preserve">Заявяване на </w:t>
       </w:r>
       <w:r>
@@ -2416,7 +2478,69 @@
           <w:sz w:val="24"/>
           <w:szCs w:val="24"/>
         </w:rPr>
-        <w:t>(Логин)</w:t>
+        <w:t>(</w:t>
+      </w:r>
+      <w:proofErr w:type="spellStart"/>
+      <w:r>
+        <w:rPr>
+          <w:rFonts w:ascii="Arial" w:hAnsi="Arial" w:cs="Arial"/>
+          <w:sz w:val="24"/>
+          <w:szCs w:val="24"/>
+        </w:rPr>
+        <w:t>Логин</w:t>
+      </w:r>
+      <w:proofErr w:type="spellEnd"/>
+      <w:r>
+        <w:rPr>
+          <w:rFonts w:ascii="Arial" w:hAnsi="Arial" w:cs="Arial"/>
+          <w:sz w:val="24"/>
+          <w:szCs w:val="24"/>
+        </w:rPr>
+        <w:t>)</w:t>
+      </w:r>
+      <w:r>
+        <w:rPr>
+          <w:rFonts w:ascii="Arial" w:hAnsi="Arial" w:cs="Arial"/>
+          <w:sz w:val="24"/>
+          <w:szCs w:val="24"/>
+          <w:lang w:val="en-US"/>
+        </w:rPr>
+        <w:t xml:space="preserve">, </w:t>
+      </w:r>
+      <w:r>
+        <w:rPr>
+          <w:rFonts w:ascii="Arial" w:hAnsi="Arial" w:cs="Arial"/>
+          <w:sz w:val="24"/>
+          <w:szCs w:val="24"/>
+        </w:rPr>
+        <w:t xml:space="preserve">примитив </w:t>
+      </w:r>
+      <w:r>
+        <w:rPr>
+          <w:rFonts w:ascii="Arial" w:hAnsi="Arial" w:cs="Arial"/>
+          <w:sz w:val="24"/>
+          <w:szCs w:val="24"/>
+          <w:lang w:val="en-US"/>
+        </w:rPr>
+        <w:t>“</w:t>
+      </w:r>
+      <w:r>
+        <w:rPr>
+          <w:rFonts w:ascii="Arial" w:hAnsi="Arial" w:cs="Arial"/>
+          <w:sz w:val="24"/>
+          <w:szCs w:val="24"/>
+          <w:lang w:val="en-US"/>
+        </w:rPr>
+        <w:t>Login</w:t>
+      </w:r>
+      <w:r>
+        <w:rPr>
+          <w:rFonts w:ascii="Arial" w:hAnsi="Arial" w:cs="Arial"/>
+          <w:sz w:val="24"/>
+          <w:szCs w:val="24"/>
+          <w:lang w:val="en-US"/>
+        </w:rPr>
+        <w:t>”</w:t>
       </w:r>
     </w:p>
     <w:p>
@@ -2440,7 +2564,7 @@
           <w:sz w:val="24"/>
           <w:szCs w:val="24"/>
         </w:rPr>
-        <w:t xml:space="preserve">Получаване на </w:t>
+        <w:t xml:space="preserve">Изпращане на </w:t>
       </w:r>
       <w:r>
         <w:rPr>
@@ -2449,6 +2573,50 @@
           <w:szCs w:val="24"/>
         </w:rPr>
         <w:t>отговор от системата</w:t>
+      </w:r>
+      <w:r>
+        <w:rPr>
+          <w:rFonts w:ascii="Arial" w:hAnsi="Arial" w:cs="Arial"/>
+          <w:sz w:val="24"/>
+          <w:szCs w:val="24"/>
+        </w:rPr>
+        <w:t xml:space="preserve">, примитив </w:t>
+      </w:r>
+      <w:r>
+        <w:rPr>
+          <w:rFonts w:ascii="Arial" w:hAnsi="Arial" w:cs="Arial"/>
+          <w:sz w:val="24"/>
+          <w:szCs w:val="24"/>
+          <w:lang w:val="en-US"/>
+        </w:rPr>
+        <w:t>“</w:t>
+      </w:r>
+      <w:r>
+        <w:rPr>
+          <w:rFonts w:ascii="Arial" w:hAnsi="Arial" w:cs="Arial"/>
+          <w:sz w:val="24"/>
+          <w:szCs w:val="24"/>
+          <w:lang w:val="en-US"/>
+        </w:rPr>
+        <w:t>SendR</w:t>
+      </w:r>
+      <w:r>
+        <w:rPr>
+          <w:rFonts w:ascii="Arial" w:hAnsi="Arial" w:cs="Arial"/>
+          <w:sz w:val="24"/>
+          <w:szCs w:val="24"/>
+          <w:lang w:val="en-US"/>
+        </w:rPr>
+        <w:t>esponse</w:t>
+      </w:r>
+      <w:r>
+        <w:rPr>
+          <w:rFonts w:ascii="Arial" w:hAnsi="Arial" w:cs="Arial"/>
+          <w:sz w:val="24"/>
+          <w:szCs w:val="24"/>
+          <w:lang w:val="en-US"/>
+        </w:rPr>
+        <w:t>”</w:t>
       </w:r>
     </w:p>
     <w:p>
@@ -2474,6 +2642,32 @@
         </w:rPr>
         <w:t>Анализ и визуализация на отговора</w:t>
       </w:r>
+      <w:r>
+        <w:rPr>
+          <w:rFonts w:ascii="Arial" w:hAnsi="Arial" w:cs="Arial"/>
+          <w:sz w:val="24"/>
+          <w:szCs w:val="24"/>
+          <w:lang w:val="en-US"/>
+        </w:rPr>
+        <w:t xml:space="preserve">, </w:t>
+      </w:r>
+      <w:r>
+        <w:rPr>
+          <w:rFonts w:ascii="Arial" w:hAnsi="Arial" w:cs="Arial"/>
+          <w:sz w:val="24"/>
+          <w:szCs w:val="24"/>
+        </w:rPr>
+        <w:t xml:space="preserve">примитив </w:t>
+      </w:r>
+      <w:r>
+        <w:rPr>
+          <w:rFonts w:ascii="Arial" w:hAnsi="Arial" w:cs="Arial"/>
+          <w:sz w:val="24"/>
+          <w:szCs w:val="24"/>
+          <w:lang w:val="en-US"/>
+        </w:rPr>
+        <w:t>“ViewResponse”</w:t>
+      </w:r>
     </w:p>
     <w:p>
       <w:pPr>
@@ -2496,15 +2690,24 @@
           <w:sz w:val="24"/>
           <w:szCs w:val="24"/>
         </w:rPr>
-        <w:t>Проверка на наличните функционалности на приложението</w:t>
-      </w:r>
-      <w:r>
-        <w:rPr>
-          <w:rFonts w:ascii="Arial" w:hAnsi="Arial" w:cs="Arial"/>
-          <w:sz w:val="24"/>
-          <w:szCs w:val="24"/>
-        </w:rPr>
-        <w:t>(Помощ)</w:t>
+        <w:t>Отразяване на потребителското действие</w:t>
+      </w:r>
+      <w:r>
+        <w:rPr>
+          <w:rFonts w:ascii="Arial" w:hAnsi="Arial" w:cs="Arial"/>
+          <w:sz w:val="24"/>
+          <w:szCs w:val="24"/>
+        </w:rPr>
+        <w:t xml:space="preserve">, примитив </w:t>
+      </w:r>
+      <w:r>
+        <w:rPr>
+          <w:rFonts w:ascii="Arial" w:hAnsi="Arial" w:cs="Arial"/>
+          <w:sz w:val="24"/>
+          <w:szCs w:val="24"/>
+          <w:lang w:val="en-US"/>
+        </w:rPr>
+        <w:t>“LogUserAction”</w:t>
       </w:r>
     </w:p>
     <w:p>
@@ -2528,7 +2731,59 @@
           <w:sz w:val="24"/>
           <w:szCs w:val="24"/>
         </w:rPr>
-        <w:t>Въвеждане на данни за автентикация в услуга без проверка на тяхната сигурност</w:t>
+        <w:t>Проверка на наличните функционалности на приложението</w:t>
+      </w:r>
+      <w:r>
+        <w:rPr>
+          <w:rFonts w:ascii="Arial" w:hAnsi="Arial" w:cs="Arial"/>
+          <w:sz w:val="24"/>
+          <w:szCs w:val="24"/>
+        </w:rPr>
+        <w:t>(Помощ)</w:t>
+      </w:r>
+      <w:r>
+        <w:rPr>
+          <w:rFonts w:ascii="Arial" w:hAnsi="Arial" w:cs="Arial"/>
+          <w:sz w:val="24"/>
+          <w:szCs w:val="24"/>
+          <w:lang w:val="en-US"/>
+        </w:rPr>
+        <w:t xml:space="preserve">, </w:t>
+      </w:r>
+      <w:r>
+        <w:rPr>
+          <w:rFonts w:ascii="Arial" w:hAnsi="Arial" w:cs="Arial"/>
+          <w:sz w:val="24"/>
+          <w:szCs w:val="24"/>
+        </w:rPr>
+        <w:t xml:space="preserve">примитив </w:t>
+      </w:r>
+      <w:r>
+        <w:rPr>
+          <w:rFonts w:ascii="Arial" w:hAnsi="Arial" w:cs="Arial"/>
+          <w:sz w:val="24"/>
+          <w:szCs w:val="24"/>
+          <w:lang w:val="en-US"/>
+        </w:rPr>
+        <w:t>“</w:t>
+      </w:r>
+      <w:r>
+        <w:rPr>
+          <w:rFonts w:ascii="Arial" w:hAnsi="Arial" w:cs="Arial"/>
+          <w:sz w:val="24"/>
+          <w:szCs w:val="24"/>
+          <w:lang w:val="en-US"/>
+        </w:rPr>
+        <w:t>Help</w:t>
+      </w:r>
+      <w:r>
+        <w:rPr>
+          <w:rFonts w:ascii="Arial" w:hAnsi="Arial" w:cs="Arial"/>
+          <w:sz w:val="24"/>
+          <w:szCs w:val="24"/>
+          <w:lang w:val="en-US"/>
+        </w:rPr>
+        <w:t>”</w:t>
       </w:r>
     </w:p>
     <w:p>
@@ -2552,7 +2807,60 @@
           <w:sz w:val="24"/>
           <w:szCs w:val="24"/>
         </w:rPr>
-        <w:t>Въвеждане на данни за автентикация в услуга с проверка на тяхната сигурност</w:t>
+        <w:t>Въвеждане на данни за автентикация в услуга</w:t>
+      </w:r>
+      <w:r>
+        <w:rPr>
+          <w:rFonts w:ascii="Arial" w:hAnsi="Arial" w:cs="Arial"/>
+          <w:sz w:val="24"/>
+          <w:szCs w:val="24"/>
+          <w:lang w:val="en-US"/>
+        </w:rPr>
+        <w:t xml:space="preserve">, </w:t>
+      </w:r>
+      <w:r>
+        <w:rPr>
+          <w:rFonts w:ascii="Arial" w:hAnsi="Arial" w:cs="Arial"/>
+          <w:sz w:val="24"/>
+          <w:szCs w:val="24"/>
+        </w:rPr>
+        <w:t xml:space="preserve">примитив </w:t>
+      </w:r>
+      <w:r>
+        <w:rPr>
+          <w:rFonts w:ascii="Arial" w:hAnsi="Arial" w:cs="Arial"/>
+          <w:sz w:val="24"/>
+          <w:szCs w:val="24"/>
+          <w:lang w:val="en-US"/>
+        </w:rPr>
+        <w:t>“</w:t>
+      </w:r>
+      <w:r>
+        <w:rPr>
+          <w:rFonts w:ascii="Arial" w:hAnsi="Arial" w:cs="Arial"/>
+          <w:sz w:val="24"/>
+          <w:szCs w:val="24"/>
+          <w:lang w:val="en-US"/>
+        </w:rPr>
+        <w:t>Enter</w:t>
+      </w:r>
+      <w:r>
+        <w:rPr>
+          <w:rFonts w:ascii="Arial" w:hAnsi="Arial" w:cs="Arial"/>
+          <w:sz w:val="24"/>
+          <w:szCs w:val="24"/>
+          <w:lang w:val="en-US"/>
+        </w:rPr>
+        <w:t>CredentialDetails</w:t>
+      </w:r>
+      <w:r>
+        <w:rPr>
+          <w:rFonts w:ascii="Arial" w:hAnsi="Arial" w:cs="Arial"/>
+          <w:sz w:val="24"/>
+          <w:szCs w:val="24"/>
+          <w:lang w:val="en-US"/>
+        </w:rPr>
+        <w:t>”</w:t>
       </w:r>
     </w:p>
     <w:p>
@@ -2576,15 +2884,33 @@
           <w:sz w:val="24"/>
           <w:szCs w:val="24"/>
         </w:rPr>
-        <w:t xml:space="preserve">Въвеждане на данни за автентикация в услуга и генерация на </w:t>
-      </w:r>
-      <w:r>
-        <w:rPr>
-          <w:rFonts w:ascii="Arial" w:hAnsi="Arial" w:cs="Arial"/>
-          <w:sz w:val="24"/>
-          <w:szCs w:val="24"/>
-        </w:rPr>
-        <w:t>парола</w:t>
+        <w:t xml:space="preserve">Въвеждане на </w:t>
+      </w:r>
+      <w:r>
+        <w:rPr>
+          <w:rFonts w:ascii="Arial" w:hAnsi="Arial" w:cs="Arial"/>
+          <w:sz w:val="24"/>
+          <w:szCs w:val="24"/>
+          <w:lang w:val="en-US"/>
+        </w:rPr>
+        <w:t>“master”</w:t>
+      </w:r>
+      <w:r>
+        <w:rPr>
+          <w:rFonts w:ascii="Arial" w:hAnsi="Arial" w:cs="Arial"/>
+          <w:sz w:val="24"/>
+          <w:szCs w:val="24"/>
+        </w:rPr>
+        <w:t xml:space="preserve"> парола: примитив </w:t>
+      </w:r>
+      <w:r>
+        <w:rPr>
+          <w:rFonts w:ascii="Arial" w:hAnsi="Arial" w:cs="Arial"/>
+          <w:sz w:val="24"/>
+          <w:szCs w:val="24"/>
+          <w:lang w:val="en-US"/>
+        </w:rPr>
+        <w:t>“MasterPassword”</w:t>
       </w:r>
     </w:p>
     <w:p>
@@ -2608,7 +2934,51 @@
           <w:sz w:val="24"/>
           <w:szCs w:val="24"/>
         </w:rPr>
-        <w:t>Проверка сигурността на данни за автентикация</w:t>
+        <w:t>Заявка за добавяне на парола</w:t>
+      </w:r>
+      <w:r>
+        <w:rPr>
+          <w:rFonts w:ascii="Arial" w:hAnsi="Arial" w:cs="Arial"/>
+          <w:sz w:val="24"/>
+          <w:szCs w:val="24"/>
+          <w:lang w:val="en-US"/>
+        </w:rPr>
+        <w:t xml:space="preserve">, </w:t>
+      </w:r>
+      <w:r>
+        <w:rPr>
+          <w:rFonts w:ascii="Arial" w:hAnsi="Arial" w:cs="Arial"/>
+          <w:sz w:val="24"/>
+          <w:szCs w:val="24"/>
+        </w:rPr>
+        <w:t xml:space="preserve">примитив </w:t>
+      </w:r>
+      <w:r>
+        <w:rPr>
+          <w:rFonts w:ascii="Arial" w:hAnsi="Arial" w:cs="Arial"/>
+          <w:sz w:val="24"/>
+          <w:szCs w:val="24"/>
+          <w:lang w:val="en-US"/>
+        </w:rPr>
+        <w:t>“</w:t>
+      </w:r>
+      <w:r>
+        <w:rPr>
+          <w:rFonts w:ascii="Arial" w:hAnsi="Arial" w:cs="Arial"/>
+          <w:sz w:val="24"/>
+          <w:szCs w:val="24"/>
+          <w:lang w:val="en-US"/>
+        </w:rPr>
+        <w:t>AddPassword</w:t>
+      </w:r>
+      <w:r>
+        <w:rPr>
+          <w:rFonts w:ascii="Arial" w:hAnsi="Arial" w:cs="Arial"/>
+          <w:sz w:val="24"/>
+          <w:szCs w:val="24"/>
+          <w:lang w:val="en-US"/>
+        </w:rPr>
+        <w:t>”</w:t>
       </w:r>
     </w:p>
     <w:p>
@@ -2632,7 +3002,195 @@
           <w:sz w:val="24"/>
           <w:szCs w:val="24"/>
         </w:rPr>
+        <w:t xml:space="preserve">Въвеждане на данни за автентикация в услуга и генерация на </w:t>
+      </w:r>
+      <w:r>
+        <w:rPr>
+          <w:rFonts w:ascii="Arial" w:hAnsi="Arial" w:cs="Arial"/>
+          <w:sz w:val="24"/>
+          <w:szCs w:val="24"/>
+        </w:rPr>
+        <w:t>парола</w:t>
+      </w:r>
+      <w:r>
+        <w:rPr>
+          <w:rFonts w:ascii="Arial" w:hAnsi="Arial" w:cs="Arial"/>
+          <w:sz w:val="24"/>
+          <w:szCs w:val="24"/>
+          <w:lang w:val="en-US"/>
+        </w:rPr>
+        <w:t xml:space="preserve">, </w:t>
+      </w:r>
+      <w:r>
+        <w:rPr>
+          <w:rFonts w:ascii="Arial" w:hAnsi="Arial" w:cs="Arial"/>
+          <w:sz w:val="24"/>
+          <w:szCs w:val="24"/>
+        </w:rPr>
+        <w:t xml:space="preserve">примитив </w:t>
+      </w:r>
+      <w:r>
+        <w:rPr>
+          <w:rFonts w:ascii="Arial" w:hAnsi="Arial" w:cs="Arial"/>
+          <w:sz w:val="24"/>
+          <w:szCs w:val="24"/>
+          <w:lang w:val="en-US"/>
+        </w:rPr>
+        <w:t>“</w:t>
+      </w:r>
+      <w:r>
+        <w:rPr>
+          <w:rFonts w:ascii="Arial" w:hAnsi="Arial" w:cs="Arial"/>
+          <w:sz w:val="24"/>
+          <w:szCs w:val="24"/>
+          <w:lang w:val="en-US"/>
+        </w:rPr>
+        <w:t>GeneratePassword</w:t>
+      </w:r>
+      <w:r>
+        <w:rPr>
+          <w:rFonts w:ascii="Arial" w:hAnsi="Arial" w:cs="Arial"/>
+          <w:sz w:val="24"/>
+          <w:szCs w:val="24"/>
+          <w:lang w:val="en-US"/>
+        </w:rPr>
+        <w:t>”</w:t>
+      </w:r>
+    </w:p>
+    <w:p>
+      <w:pPr>
+        <w:pStyle w:val="a3"/>
+        <w:numPr>
+          <w:ilvl w:val="0"/>
+          <w:numId w:val="3"/>
+        </w:numPr>
+        <w:spacing w:line="360" w:lineRule="auto"/>
+        <w:jc w:val="both"/>
+        <w:rPr>
+          <w:rFonts w:ascii="Arial" w:hAnsi="Arial" w:cs="Arial"/>
+          <w:sz w:val="24"/>
+          <w:szCs w:val="24"/>
+        </w:rPr>
+      </w:pPr>
+      <w:r>
+        <w:rPr>
+          <w:rFonts w:ascii="Arial" w:hAnsi="Arial" w:cs="Arial"/>
+          <w:sz w:val="24"/>
+          <w:szCs w:val="24"/>
+        </w:rPr>
+        <w:t>Проверка сигурността на данни за автентикация</w:t>
+      </w:r>
+      <w:r>
+        <w:rPr>
+          <w:rFonts w:ascii="Arial" w:hAnsi="Arial" w:cs="Arial"/>
+          <w:sz w:val="24"/>
+          <w:szCs w:val="24"/>
+          <w:lang w:val="en-US"/>
+        </w:rPr>
+        <w:t xml:space="preserve">, </w:t>
+      </w:r>
+      <w:r>
+        <w:rPr>
+          <w:rFonts w:ascii="Arial" w:hAnsi="Arial" w:cs="Arial"/>
+          <w:sz w:val="24"/>
+          <w:szCs w:val="24"/>
+        </w:rPr>
+        <w:t xml:space="preserve">примитив </w:t>
+      </w:r>
+      <w:r>
+        <w:rPr>
+          <w:rFonts w:ascii="Arial" w:hAnsi="Arial" w:cs="Arial"/>
+          <w:sz w:val="24"/>
+          <w:szCs w:val="24"/>
+          <w:lang w:val="en-US"/>
+        </w:rPr>
+        <w:t>“</w:t>
+      </w:r>
+      <w:r>
+        <w:rPr>
+          <w:rFonts w:ascii="Arial" w:hAnsi="Arial" w:cs="Arial"/>
+          <w:sz w:val="24"/>
+          <w:szCs w:val="24"/>
+          <w:lang w:val="en-US"/>
+        </w:rPr>
+        <w:t>CheckPassword</w:t>
+      </w:r>
+      <w:r>
+        <w:rPr>
+          <w:rFonts w:ascii="Arial" w:hAnsi="Arial" w:cs="Arial"/>
+          <w:sz w:val="24"/>
+          <w:szCs w:val="24"/>
+          <w:lang w:val="en-US"/>
+        </w:rPr>
+        <w:t>”</w:t>
+      </w:r>
+    </w:p>
+    <w:p>
+      <w:pPr>
+        <w:pStyle w:val="a3"/>
+        <w:numPr>
+          <w:ilvl w:val="0"/>
+          <w:numId w:val="3"/>
+        </w:numPr>
+        <w:spacing w:line="360" w:lineRule="auto"/>
+        <w:jc w:val="both"/>
+        <w:rPr>
+          <w:rFonts w:ascii="Arial" w:hAnsi="Arial" w:cs="Arial"/>
+          <w:sz w:val="24"/>
+          <w:szCs w:val="24"/>
+        </w:rPr>
+      </w:pPr>
+      <w:r>
+        <w:rPr>
+          <w:rFonts w:ascii="Arial" w:hAnsi="Arial" w:cs="Arial"/>
+          <w:sz w:val="24"/>
+          <w:szCs w:val="24"/>
+        </w:rPr>
         <w:t>Изход от системата</w:t>
+      </w:r>
+      <w:r>
+        <w:rPr>
+          <w:rFonts w:ascii="Arial" w:hAnsi="Arial" w:cs="Arial"/>
+          <w:sz w:val="24"/>
+          <w:szCs w:val="24"/>
+          <w:lang w:val="en-US"/>
+        </w:rPr>
+        <w:t xml:space="preserve">, </w:t>
+      </w:r>
+      <w:r>
+        <w:rPr>
+          <w:rFonts w:ascii="Arial" w:hAnsi="Arial" w:cs="Arial"/>
+          <w:sz w:val="24"/>
+          <w:szCs w:val="24"/>
+        </w:rPr>
+        <w:t xml:space="preserve">примитив </w:t>
+      </w:r>
+      <w:r>
+        <w:rPr>
+          <w:rFonts w:ascii="Arial" w:hAnsi="Arial" w:cs="Arial"/>
+          <w:sz w:val="24"/>
+          <w:szCs w:val="24"/>
+          <w:lang w:val="en-US"/>
+        </w:rPr>
+        <w:t>“</w:t>
+      </w:r>
+      <w:r>
+        <w:rPr>
+          <w:rFonts w:ascii="Arial" w:hAnsi="Arial" w:cs="Arial"/>
+          <w:sz w:val="24"/>
+          <w:szCs w:val="24"/>
+          <w:lang w:val="en-US"/>
+        </w:rPr>
+        <w:t>Quit</w:t>
+      </w:r>
+      <w:r>
+        <w:rPr>
+          <w:rFonts w:ascii="Arial" w:hAnsi="Arial" w:cs="Arial"/>
+          <w:sz w:val="24"/>
+          <w:szCs w:val="24"/>
+          <w:lang w:val="en-US"/>
+        </w:rPr>
+        <w:t>”</w:t>
       </w:r>
     </w:p>
     <w:p>
@@ -3081,6 +3639,7 @@
           <w:szCs w:val="24"/>
           <w:lang w:val="en-US"/>
         </w:rPr>
+        <w:lastRenderedPageBreak/>
         <w:t>s</w:t>
       </w:r>
       <w:r>
@@ -3107,15 +3666,7 @@
           <w:sz w:val="24"/>
           <w:szCs w:val="24"/>
         </w:rPr>
-        <w:t xml:space="preserve"> криптирането </w:t>
-      </w:r>
-      <w:r>
-        <w:rPr>
-          <w:rFonts w:ascii="Arial" w:hAnsi="Arial" w:cs="Arial"/>
-          <w:sz w:val="24"/>
-          <w:szCs w:val="24"/>
-        </w:rPr>
-        <w:t xml:space="preserve">на </w:t>
+        <w:t xml:space="preserve"> криптирането на </w:t>
       </w:r>
       <w:r>
         <w:rPr>
@@ -3376,17 +3927,7 @@
           <w:sz w:val="24"/>
           <w:szCs w:val="24"/>
         </w:rPr>
-        <w:t>опр</w:t>
-      </w:r>
-      <w:bookmarkStart w:id="6" w:name="_GoBack"/>
-      <w:bookmarkEnd w:id="6"/>
-      <w:r>
-        <w:rPr>
-          <w:rFonts w:ascii="Arial" w:hAnsi="Arial" w:cs="Arial"/>
-          <w:sz w:val="24"/>
-          <w:szCs w:val="24"/>
-        </w:rPr>
-        <w:t>еделяне на заявката</w:t>
+        <w:t>определяне на заявката</w:t>
       </w:r>
     </w:p>
     <w:p>
@@ -3554,15 +4095,31 @@
           <w:szCs w:val="24"/>
           <w:lang w:val="en-US"/>
         </w:rPr>
-        <w:t xml:space="preserve">: </w:t>
-      </w:r>
-      <w:r>
-        <w:rPr>
-          <w:rFonts w:ascii="Arial" w:hAnsi="Arial" w:cs="Arial"/>
-          <w:sz w:val="24"/>
-          <w:szCs w:val="24"/>
-        </w:rPr>
-        <w:t xml:space="preserve">сравнение на </w:t>
+        <w:t>:</w:t>
+      </w:r>
+      <w:r>
+        <w:rPr>
+          <w:rFonts w:ascii="Arial" w:hAnsi="Arial" w:cs="Arial"/>
+          <w:sz w:val="24"/>
+          <w:szCs w:val="24"/>
+        </w:rPr>
+        <w:t xml:space="preserve"> </w:t>
+      </w:r>
+      <w:r>
+        <w:rPr>
+          <w:rFonts w:ascii="Arial" w:hAnsi="Arial" w:cs="Arial"/>
+          <w:sz w:val="24"/>
+          <w:szCs w:val="24"/>
+        </w:rPr>
+        <w:t>извличане</w:t>
+      </w:r>
+      <w:r>
+        <w:rPr>
+          <w:rFonts w:ascii="Arial" w:hAnsi="Arial" w:cs="Arial"/>
+          <w:sz w:val="24"/>
+          <w:szCs w:val="24"/>
+        </w:rPr>
+        <w:t xml:space="preserve"> на </w:t>
       </w:r>
       <w:r>
         <w:rPr>
@@ -3714,7 +4271,6 @@
           <w:szCs w:val="24"/>
           <w:lang w:val="en-US"/>
         </w:rPr>
-        <w:lastRenderedPageBreak/>
         <w:t>a</w:t>
       </w:r>
       <w:r>
@@ -3812,15 +4368,7 @@
           <w:sz w:val="24"/>
           <w:szCs w:val="24"/>
         </w:rPr>
-        <w:t xml:space="preserve">и </w:t>
-      </w:r>
-      <w:r>
-        <w:rPr>
-          <w:rFonts w:ascii="Arial" w:hAnsi="Arial" w:cs="Arial"/>
-          <w:sz w:val="24"/>
-          <w:szCs w:val="24"/>
-        </w:rPr>
-        <w:t>връщане на отговор</w:t>
+        <w:t>и връщане на отговор</w:t>
       </w:r>
     </w:p>
     <w:p>
@@ -6129,6 +6677,7 @@
           <w:sz w:val="24"/>
           <w:szCs w:val="24"/>
         </w:rPr>
+        <w:lastRenderedPageBreak/>
         <w:pict>
           <v:shapetype id="_x0000_t75" coordsize="21600,21600" o:spt="75" o:preferrelative="t" path="m@4@5l@4@11@9@11@9@5xe" filled="f" stroked="f">
             <v:stroke joinstyle="miter"/>
@@ -6149,8 +6698,96 @@
             <v:path o:extrusionok="f" gradientshapeok="t" o:connecttype="rect"/>
             <o:lock v:ext="edit" aspectratio="t"/>
           </v:shapetype>
-          <v:shape id="_x0000_i1026" type="#_x0000_t75" style="width:271.7pt;height:226.2pt">
-            <v:imagedata r:id="rId10" o:title="01-add-password-automaton.drawio"/>
+          <v:shape id="_x0000_i1026" type="#_x0000_t75" style="width:271.9pt;height:226.75pt">
+            <v:imagedata r:id="rId10" o:title="01-add-password-automaton"/>
+          </v:shape>
+        </w:pict>
+      </w:r>
+    </w:p>
+    <w:p>
+      <w:pPr>
+        <w:spacing w:line="360" w:lineRule="auto"/>
+        <w:ind w:left="708"/>
+        <w:jc w:val="both"/>
+        <w:rPr>
+          <w:rFonts w:ascii="Arial" w:hAnsi="Arial" w:cs="Arial"/>
+          <w:sz w:val="24"/>
+          <w:szCs w:val="24"/>
+          <w:lang w:val="en-US"/>
+        </w:rPr>
+      </w:pPr>
+      <w:r>
+        <w:rPr>
+          <w:rFonts w:ascii="Arial" w:hAnsi="Arial" w:cs="Arial"/>
+          <w:sz w:val="24"/>
+          <w:szCs w:val="24"/>
+        </w:rPr>
+        <w:t>Следната г</w:t>
+      </w:r>
+      <w:r>
+        <w:rPr>
+          <w:rFonts w:ascii="Arial" w:hAnsi="Arial" w:cs="Arial"/>
+          <w:sz w:val="24"/>
+          <w:szCs w:val="24"/>
+        </w:rPr>
+        <w:t>раф-схема</w:t>
+      </w:r>
+      <w:r>
+        <w:rPr>
+          <w:rFonts w:ascii="Arial" w:hAnsi="Arial" w:cs="Arial"/>
+          <w:sz w:val="24"/>
+          <w:szCs w:val="24"/>
+        </w:rPr>
+        <w:t xml:space="preserve"> описва</w:t>
+      </w:r>
+      <w:r>
+        <w:rPr>
+          <w:rFonts w:ascii="Arial" w:hAnsi="Arial" w:cs="Arial"/>
+          <w:sz w:val="24"/>
+          <w:szCs w:val="24"/>
+        </w:rPr>
+        <w:t xml:space="preserve"> алгори</w:t>
+      </w:r>
+      <w:r>
+        <w:rPr>
+          <w:rFonts w:ascii="Arial" w:hAnsi="Arial" w:cs="Arial"/>
+          <w:sz w:val="24"/>
+          <w:szCs w:val="24"/>
+        </w:rPr>
+        <w:t>тъма</w:t>
+      </w:r>
+      <w:r>
+        <w:rPr>
+          <w:rFonts w:ascii="Arial" w:hAnsi="Arial" w:cs="Arial"/>
+          <w:sz w:val="24"/>
+          <w:szCs w:val="24"/>
+        </w:rPr>
+        <w:t>:</w:t>
+      </w:r>
+    </w:p>
+    <w:p>
+      <w:pPr>
+        <w:spacing w:line="360" w:lineRule="auto"/>
+        <w:ind w:left="708"/>
+        <w:jc w:val="center"/>
+        <w:rPr>
+          <w:rFonts w:ascii="Arial" w:hAnsi="Arial" w:cs="Arial"/>
+          <w:sz w:val="24"/>
+          <w:szCs w:val="24"/>
+          <w:lang w:val="en-US"/>
+        </w:rPr>
+      </w:pPr>
+      <w:r>
+        <w:rPr>
+          <w:rFonts w:ascii="Arial" w:hAnsi="Arial" w:cs="Arial"/>
+          <w:sz w:val="24"/>
+          <w:szCs w:val="24"/>
+          <w:lang w:val="en-US"/>
+        </w:rPr>
+        <w:lastRenderedPageBreak/>
+        <w:pict>
+          <v:shape id="_x0000_i1027" type="#_x0000_t75" style="width:331pt;height:578.15pt">
+            <v:imagedata r:id="rId11" o:title="02-add-password-graph-scheme.drawio"/>
           </v:shape>
         </w:pict>
       </w:r>
@@ -6172,7 +6809,7 @@
           <w:szCs w:val="24"/>
         </w:rPr>
       </w:pPr>
-      <w:bookmarkStart w:id="7" w:name="_Toc106893000"/>
+      <w:bookmarkStart w:id="6" w:name="_Toc106893000"/>
       <w:r>
         <w:rPr>
           <w:rFonts w:ascii="Arial" w:hAnsi="Arial" w:cs="Arial"/>
@@ -6194,7 +6831,7 @@
         </w:rPr>
         <w:t>данни за автентикация</w:t>
       </w:r>
-      <w:bookmarkEnd w:id="7"/>
+      <w:bookmarkEnd w:id="6"/>
     </w:p>
     <w:p>
       <w:pPr>
@@ -6213,7 +6850,7 @@
           <w:szCs w:val="24"/>
         </w:rPr>
       </w:pPr>
-      <w:bookmarkStart w:id="8" w:name="_Toc106893001"/>
+      <w:bookmarkStart w:id="7" w:name="_Toc106893001"/>
       <w:r>
         <w:rPr>
           <w:rFonts w:ascii="Arial" w:hAnsi="Arial" w:cs="Arial"/>
@@ -6234,7 +6871,7 @@
         </w:rPr>
         <w:t>данни за автентикация</w:t>
       </w:r>
-      <w:bookmarkEnd w:id="8"/>
+      <w:bookmarkEnd w:id="7"/>
     </w:p>
     <w:p>
       <w:pPr>
@@ -6253,7 +6890,7 @@
           <w:szCs w:val="24"/>
         </w:rPr>
       </w:pPr>
-      <w:bookmarkStart w:id="9" w:name="_Toc106893002"/>
+      <w:bookmarkStart w:id="8" w:name="_Toc106893002"/>
       <w:r>
         <w:rPr>
           <w:rFonts w:ascii="Arial" w:hAnsi="Arial" w:cs="Arial"/>
@@ -6272,9 +6909,21 @@
           <w:sz w:val="28"/>
           <w:szCs w:val="24"/>
         </w:rPr>
-        <w:t xml:space="preserve"> данни за автентикация</w:t>
-      </w:r>
+        <w:t xml:space="preserve"> данни за автен</w:t>
+      </w:r>
+      <w:bookmarkStart w:id="9" w:name="_GoBack"/>
       <w:bookmarkEnd w:id="9"/>
+      <w:r>
+        <w:rPr>
+          <w:rFonts w:ascii="Arial" w:hAnsi="Arial" w:cs="Arial"/>
+          <w:b/>
+          <w:color w:val="auto"/>
+          <w:sz w:val="28"/>
+          <w:szCs w:val="24"/>
+        </w:rPr>
+        <w:t>тикация</w:t>
+      </w:r>
+      <w:bookmarkEnd w:id="8"/>
     </w:p>
     <w:p>
       <w:pPr>
@@ -7407,545 +8056,6 @@
 </w:styles>
 </file>
 
-<file path=word/glossary/document.xml><?xml version="1.0" encoding="utf-8"?>
-<w:glossaryDocument xmlns:wpc="http://schemas.microsoft.com/office/word/2010/wordprocessingCanvas" xmlns:mc="http://schemas.openxmlformats.org/markup-compatibility/2006" xmlns:o="urn:schemas-microsoft-com:office:office" xmlns:r="http://schemas.openxmlformats.org/officeDocument/2006/relationships" xmlns:m="http://schemas.openxmlformats.org/officeDocument/2006/math" xmlns:v="urn:schemas-microsoft-com:vml" xmlns:wp14="http://schemas.microsoft.com/office/word/2010/wordprocessingDrawing" xmlns:wp="http://schemas.openxmlformats.org/drawingml/2006/wordprocessingDrawing" xmlns:w10="urn:schemas-microsoft-com:office:word" xmlns:w="http://schemas.openxmlformats.org/wordprocessingml/2006/main" xmlns:w14="http://schemas.microsoft.com/office/word/2010/wordml" xmlns:w15="http://schemas.microsoft.com/office/word/2012/wordml" xmlns:wpg="http://schemas.microsoft.com/office/word/2010/wordprocessingGroup" xmlns:wpi="http://schemas.microsoft.com/office/word/2010/wordprocessingInk" xmlns:wne="http://schemas.microsoft.com/office/word/2006/wordml" xmlns:wps="http://schemas.microsoft.com/office/word/2010/wordprocessingShape" mc:Ignorable="w14 w15 wp14"/>
-</file>
-
-<file path=word/glossary/fontTable.xml><?xml version="1.0" encoding="utf-8"?>
-<w:fonts xmlns:mc="http://schemas.openxmlformats.org/markup-compatibility/2006" xmlns:r="http://schemas.openxmlformats.org/officeDocument/2006/relationships" xmlns:w="http://schemas.openxmlformats.org/wordprocessingml/2006/main" xmlns:w14="http://schemas.microsoft.com/office/word/2010/wordml" xmlns:w15="http://schemas.microsoft.com/office/word/2012/wordml" mc:Ignorable="w14 w15">
-  <w:font w:name="Times New Roman">
-    <w:panose1 w:val="02020603050405020304"/>
-    <w:charset w:val="CC"/>
-    <w:family w:val="roman"/>
-    <w:pitch w:val="variable"/>
-    <w:sig w:usb0="E0002EFF" w:usb1="C000785B" w:usb2="00000009" w:usb3="00000000" w:csb0="000001FF" w:csb1="00000000"/>
-  </w:font>
-  <w:font w:name="Symbol">
-    <w:panose1 w:val="05050102010706020507"/>
-    <w:charset w:val="02"/>
-    <w:family w:val="roman"/>
-    <w:pitch w:val="variable"/>
-    <w:sig w:usb0="00000000" w:usb1="10000000" w:usb2="00000000" w:usb3="00000000" w:csb0="80000000" w:csb1="00000000"/>
-  </w:font>
-  <w:font w:name="Courier New">
-    <w:panose1 w:val="02070309020205020404"/>
-    <w:charset w:val="CC"/>
-    <w:family w:val="modern"/>
-    <w:pitch w:val="fixed"/>
-    <w:sig w:usb0="E0002EFF" w:usb1="C0007843" w:usb2="00000009" w:usb3="00000000" w:csb0="000001FF" w:csb1="00000000"/>
-  </w:font>
-  <w:font w:name="Wingdings">
-    <w:panose1 w:val="05000000000000000000"/>
-    <w:charset w:val="02"/>
-    <w:family w:val="auto"/>
-    <w:pitch w:val="variable"/>
-    <w:sig w:usb0="00000000" w:usb1="10000000" w:usb2="00000000" w:usb3="00000000" w:csb0="80000000" w:csb1="00000000"/>
-  </w:font>
-  <w:font w:name="Calibri">
-    <w:panose1 w:val="020F0502020204030204"/>
-    <w:charset w:val="CC"/>
-    <w:family w:val="swiss"/>
-    <w:pitch w:val="variable"/>
-    <w:sig w:usb0="E4002EFF" w:usb1="C000247B" w:usb2="00000009" w:usb3="00000000" w:csb0="000001FF" w:csb1="00000000"/>
-  </w:font>
-  <w:font w:name="Calibri Light">
-    <w:panose1 w:val="020F0302020204030204"/>
-    <w:charset w:val="CC"/>
-    <w:family w:val="swiss"/>
-    <w:pitch w:val="variable"/>
-    <w:sig w:usb0="E4002EFF" w:usb1="C000247B" w:usb2="00000009" w:usb3="00000000" w:csb0="000001FF" w:csb1="00000000"/>
-  </w:font>
-  <w:font w:name="Arial">
-    <w:panose1 w:val="020B0604020202020204"/>
-    <w:charset w:val="CC"/>
-    <w:family w:val="swiss"/>
-    <w:pitch w:val="variable"/>
-    <w:sig w:usb0="E0002EFF" w:usb1="C000785B" w:usb2="00000009" w:usb3="00000000" w:csb0="000001FF" w:csb1="00000000"/>
-  </w:font>
-</w:fonts>
-</file>
-
-<file path=word/glossary/settings.xml><?xml version="1.0" encoding="utf-8"?>
-<w:settings xmlns:mc="http://schemas.openxmlformats.org/markup-compatibility/2006" xmlns:o="urn:schemas-microsoft-com:office:office" xmlns:r="http://schemas.openxmlformats.org/officeDocument/2006/relationships" xmlns:m="http://schemas.openxmlformats.org/officeDocument/2006/math" xmlns:v="urn:schemas-microsoft-com:vml" xmlns:w10="urn:schemas-microsoft-com:office:word" xmlns:w="http://schemas.openxmlformats.org/wordprocessingml/2006/main" xmlns:w14="http://schemas.microsoft.com/office/word/2010/wordml" xmlns:w15="http://schemas.microsoft.com/office/word/2012/wordml" xmlns:sl="http://schemas.openxmlformats.org/schemaLibrary/2006/main" mc:Ignorable="w14 w15">
-  <w:view w:val="normal"/>
-  <w:defaultTabStop w:val="708"/>
-  <w:hyphenationZone w:val="425"/>
-  <w:characterSpacingControl w:val="doNotCompress"/>
-  <w:compat>
-    <w:useFELayout/>
-    <w:compatSetting w:name="compatibilityMode" w:uri="http://schemas.microsoft.com/office/word" w:val="15"/>
-    <w:compatSetting w:name="overrideTableStyleFontSizeAndJustification" w:uri="http://schemas.microsoft.com/office/word" w:val="1"/>
-    <w:compatSetting w:name="enableOpenTypeFeatures" w:uri="http://schemas.microsoft.com/office/word" w:val="1"/>
-    <w:compatSetting w:name="doNotFlipMirrorIndents" w:uri="http://schemas.microsoft.com/office/word" w:val="1"/>
-    <w:compatSetting w:name="differentiateMultirowTableHeaders" w:uri="http://schemas.microsoft.com/office/word" w:val="1"/>
-  </w:compat>
-  <w:rsids>
-    <w:rsidRoot w:val="007B61B6"/>
-    <w:rsid w:val="002901BA"/>
-    <w:rsid w:val="007B61B6"/>
-  </w:rsids>
-  <m:mathPr>
-    <m:mathFont m:val="Cambria Math"/>
-    <m:brkBin m:val="before"/>
-    <m:brkBinSub m:val="--"/>
-    <m:smallFrac m:val="0"/>
-    <m:dispDef/>
-    <m:lMargin m:val="0"/>
-    <m:rMargin m:val="0"/>
-    <m:defJc m:val="centerGroup"/>
-    <m:wrapIndent m:val="1440"/>
-    <m:intLim m:val="subSup"/>
-    <m:naryLim m:val="undOvr"/>
-  </m:mathPr>
-  <w:themeFontLang w:val="bg-BG"/>
-  <w:clrSchemeMapping w:bg1="light1" w:t1="dark1" w:bg2="light2" w:t2="dark2" w:accent1="accent1" w:accent2="accent2" w:accent3="accent3" w:accent4="accent4" w:accent5="accent5" w:accent6="accent6" w:hyperlink="hyperlink" w:followedHyperlink="followedHyperlink"/>
-  <w:decimalSymbol w:val=","/>
-  <w:listSeparator w:val=";"/>
-  <w15:chartTrackingRefBased/>
-</w:settings>
-</file>
-
-<file path=word/glossary/styles.xml><?xml version="1.0" encoding="utf-8"?>
-<w:styles xmlns:mc="http://schemas.openxmlformats.org/markup-compatibility/2006" xmlns:r="http://schemas.openxmlformats.org/officeDocument/2006/relationships" xmlns:w="http://schemas.openxmlformats.org/wordprocessingml/2006/main" xmlns:w14="http://schemas.microsoft.com/office/word/2010/wordml" xmlns:w15="http://schemas.microsoft.com/office/word/2012/wordml" mc:Ignorable="w14 w15">
-  <w:docDefaults>
-    <w:rPrDefault>
-      <w:rPr>
-        <w:rFonts w:asciiTheme="minorHAnsi" w:eastAsiaTheme="minorEastAsia" w:hAnsiTheme="minorHAnsi" w:cstheme="minorBidi"/>
-        <w:sz w:val="22"/>
-        <w:szCs w:val="22"/>
-        <w:lang w:val="bg-BG" w:eastAsia="bg-BG" w:bidi="ar-SA"/>
-      </w:rPr>
-    </w:rPrDefault>
-    <w:pPrDefault>
-      <w:pPr>
-        <w:spacing w:after="160" w:line="259" w:lineRule="auto"/>
-      </w:pPr>
-    </w:pPrDefault>
-  </w:docDefaults>
-  <w:latentStyles w:defLockedState="0" w:defUIPriority="99" w:defSemiHidden="0" w:defUnhideWhenUsed="0" w:defQFormat="0" w:count="371">
-    <w:lsdException w:name="Normal" w:uiPriority="0" w:qFormat="1"/>
-    <w:lsdException w:name="heading 1" w:uiPriority="9" w:qFormat="1"/>
-    <w:lsdException w:name="heading 2" w:semiHidden="1" w:uiPriority="9" w:unhideWhenUsed="1" w:qFormat="1"/>
-    <w:lsdException w:name="heading 3" w:semiHidden="1" w:uiPriority="9" w:unhideWhenUsed="1" w:qFormat="1"/>
-    <w:lsdException w:name="heading 4" w:semiHidden="1" w:uiPriority="9" w:unhideWhenUsed="1" w:qFormat="1"/>
-    <w:lsdException w:name="heading 5" w:semiHidden="1" w:uiPriority="9" w:unhideWhenUsed="1" w:qFormat="1"/>
-    <w:lsdException w:name="heading 6" w:semiHidden="1" w:uiPriority="9" w:unhideWhenUsed="1" w:qFormat="1"/>
-    <w:lsdException w:name="heading 7" w:semiHidden="1" w:uiPriority="9" w:unhideWhenUsed="1" w:qFormat="1"/>
-    <w:lsdException w:name="heading 8" w:semiHidden="1" w:uiPriority="9" w:unhideWhenUsed="1" w:qFormat="1"/>
-    <w:lsdException w:name="heading 9" w:semiHidden="1" w:uiPriority="9" w:unhideWhenUsed="1" w:qFormat="1"/>
-    <w:lsdException w:name="index 1" w:semiHidden="1" w:unhideWhenUsed="1"/>
-    <w:lsdException w:name="index 2" w:semiHidden="1" w:unhideWhenUsed="1"/>
-    <w:lsdException w:name="index 3" w:semiHidden="1" w:unhideWhenUsed="1"/>
-    <w:lsdException w:name="index 4" w:semiHidden="1" w:unhideWhenUsed="1"/>
-    <w:lsdException w:name="index 5" w:semiHidden="1" w:unhideWhenUsed="1"/>
-    <w:lsdException w:name="index 6" w:semiHidden="1" w:unhideWhenUsed="1"/>
-    <w:lsdException w:name="index 7" w:semiHidden="1" w:unhideWhenUsed="1"/>
-    <w:lsdException w:name="index 8" w:semiHidden="1" w:unhideWhenUsed="1"/>
-    <w:lsdException w:name="index 9" w:semiHidden="1" w:unhideWhenUsed="1"/>
-    <w:lsdException w:name="toc 1" w:semiHidden="1" w:uiPriority="39" w:unhideWhenUsed="1"/>
-    <w:lsdException w:name="toc 2" w:semiHidden="1" w:uiPriority="39" w:unhideWhenUsed="1"/>
-    <w:lsdException w:name="toc 3" w:semiHidden="1" w:uiPriority="39" w:unhideWhenUsed="1"/>
-    <w:lsdException w:name="toc 4" w:semiHidden="1" w:uiPriority="39" w:unhideWhenUsed="1"/>
-    <w:lsdException w:name="toc 5" w:semiHidden="1" w:uiPriority="39" w:unhideWhenUsed="1"/>
-    <w:lsdException w:name="toc 6" w:semiHidden="1" w:uiPriority="39" w:unhideWhenUsed="1"/>
-    <w:lsdException w:name="toc 7" w:semiHidden="1" w:uiPriority="39" w:unhideWhenUsed="1"/>
-    <w:lsdException w:name="toc 8" w:semiHidden="1" w:uiPriority="39" w:unhideWhenUsed="1"/>
-    <w:lsdException w:name="toc 9" w:semiHidden="1" w:uiPriority="39" w:unhideWhenUsed="1"/>
-    <w:lsdException w:name="Normal Indent" w:semiHidden="1" w:unhideWhenUsed="1"/>
-    <w:lsdException w:name="footnote text" w:semiHidden="1" w:unhideWhenUsed="1"/>
-    <w:lsdException w:name="annotation text" w:semiHidden="1" w:unhideWhenUsed="1"/>
-    <w:lsdException w:name="header" w:semiHidden="1" w:unhideWhenUsed="1"/>
-    <w:lsdException w:name="footer" w:semiHidden="1" w:unhideWhenUsed="1"/>
-    <w:lsdException w:name="index heading" w:semiHidden="1" w:unhideWhenUsed="1"/>
-    <w:lsdException w:name="caption" w:semiHidden="1" w:uiPriority="35" w:unhideWhenUsed="1" w:qFormat="1"/>
-    <w:lsdException w:name="table of figures" w:semiHidden="1" w:unhideWhenUsed="1"/>
-    <w:lsdException w:name="envelope address" w:semiHidden="1" w:unhideWhenUsed="1"/>
-    <w:lsdException w:name="envelope return" w:semiHidden="1" w:unhideWhenUsed="1"/>
-    <w:lsdException w:name="footnote reference" w:semiHidden="1" w:unhideWhenUsed="1"/>
-    <w:lsdException w:name="annotation reference" w:semiHidden="1" w:unhideWhenUsed="1"/>
-    <w:lsdException w:name="line number" w:semiHidden="1" w:unhideWhenUsed="1"/>
-    <w:lsdException w:name="page number" w:semiHidden="1" w:unhideWhenUsed="1"/>
-    <w:lsdException w:name="endnote reference" w:semiHidden="1" w:unhideWhenUsed="1"/>
-    <w:lsdException w:name="endnote text" w:semiHidden="1" w:unhideWhenUsed="1"/>
-    <w:lsdException w:name="table of authorities" w:semiHidden="1" w:unhideWhenUsed="1"/>
-    <w:lsdException w:name="macro" w:semiHidden="1" w:unhideWhenUsed="1"/>
-    <w:lsdException w:name="toa heading" w:semiHidden="1" w:unhideWhenUsed="1"/>
-    <w:lsdException w:name="List" w:semiHidden="1" w:unhideWhenUsed="1"/>
-    <w:lsdException w:name="List Bullet" w:semiHidden="1" w:unhideWhenUsed="1"/>
-    <w:lsdException w:name="List Number" w:semiHidden="1" w:unhideWhenUsed="1"/>
-    <w:lsdException w:name="List 2" w:semiHidden="1" w:unhideWhenUsed="1"/>
-    <w:lsdException w:name="List 3" w:semiHidden="1" w:unhideWhenUsed="1"/>
-    <w:lsdException w:name="List 4" w:semiHidden="1" w:unhideWhenUsed="1"/>
-    <w:lsdException w:name="List 5" w:semiHidden="1" w:unhideWhenUsed="1"/>
-    <w:lsdException w:name="List Bullet 2" w:semiHidden="1" w:unhideWhenUsed="1"/>
-    <w:lsdException w:name="List Bullet 3" w:semiHidden="1" w:unhideWhenUsed="1"/>
-    <w:lsdException w:name="List Bullet 4" w:semiHidden="1" w:unhideWhenUsed="1"/>
-    <w:lsdException w:name="List Bullet 5" w:semiHidden="1" w:unhideWhenUsed="1"/>
-    <w:lsdException w:name="List Number 2" w:semiHidden="1" w:unhideWhenUsed="1"/>
-    <w:lsdException w:name="List Number 3" w:semiHidden="1" w:unhideWhenUsed="1"/>
-    <w:lsdException w:name="List Number 4" w:semiHidden="1" w:unhideWhenUsed="1"/>
-    <w:lsdException w:name="List Number 5" w:semiHidden="1" w:unhideWhenUsed="1"/>
-    <w:lsdException w:name="Title" w:uiPriority="10" w:qFormat="1"/>
-    <w:lsdException w:name="Closing" w:semiHidden="1" w:unhideWhenUsed="1"/>
-    <w:lsdException w:name="Signature" w:semiHidden="1" w:unhideWhenUsed="1"/>
-    <w:lsdException w:name="Default Paragraph Font" w:semiHidden="1" w:uiPriority="1" w:unhideWhenUsed="1"/>
-    <w:lsdException w:name="Body Text" w:semiHidden="1" w:unhideWhenUsed="1"/>
-    <w:lsdException w:name="Body Text Indent" w:semiHidden="1" w:unhideWhenUsed="1"/>
-    <w:lsdException w:name="List Continue" w:semiHidden="1" w:unhideWhenUsed="1"/>
-    <w:lsdException w:name="List Continue 2" w:semiHidden="1" w:unhideWhenUsed="1"/>
-    <w:lsdException w:name="List Continue 3" w:semiHidden="1" w:unhideWhenUsed="1"/>
-    <w:lsdException w:name="List Continue 4" w:semiHidden="1" w:unhideWhenUsed="1"/>
-    <w:lsdException w:name="List Continue 5" w:semiHidden="1" w:unhideWhenUsed="1"/>
-    <w:lsdException w:name="Message Header" w:semiHidden="1" w:unhideWhenUsed="1"/>
-    <w:lsdException w:name="Subtitle" w:uiPriority="11" w:qFormat="1"/>
-    <w:lsdException w:name="Salutation" w:semiHidden="1" w:unhideWhenUsed="1"/>
-    <w:lsdException w:name="Date" w:semiHidden="1" w:unhideWhenUsed="1"/>
-    <w:lsdException w:name="Body Text First Indent" w:semiHidden="1" w:unhideWhenUsed="1"/>
-    <w:lsdException w:name="Body Text First Indent 2" w:semiHidden="1" w:unhideWhenUsed="1"/>
-    <w:lsdException w:name="Note Heading" w:semiHidden="1" w:unhideWhenUsed="1"/>
-    <w:lsdException w:name="Body Text 2" w:semiHidden="1" w:unhideWhenUsed="1"/>
-    <w:lsdException w:name="Body Text 3" w:semiHidden="1" w:unhideWhenUsed="1"/>
-    <w:lsdException w:name="Body Text Indent 2" w:semiHidden="1" w:unhideWhenUsed="1"/>
-    <w:lsdException w:name="Body Text Indent 3" w:semiHidden="1" w:unhideWhenUsed="1"/>
-    <w:lsdException w:name="Block Text" w:semiHidden="1" w:unhideWhenUsed="1"/>
-    <w:lsdException w:name="Hyperlink" w:semiHidden="1" w:unhideWhenUsed="1"/>
-    <w:lsdException w:name="FollowedHyperlink" w:semiHidden="1" w:unhideWhenUsed="1"/>
-    <w:lsdException w:name="Strong" w:uiPriority="22" w:qFormat="1"/>
-    <w:lsdException w:name="Emphasis" w:uiPriority="20" w:qFormat="1"/>
-    <w:lsdException w:name="Document Map" w:semiHidden="1" w:unhideWhenUsed="1"/>
-    <w:lsdException w:name="Plain Text" w:semiHidden="1" w:unhideWhenUsed="1"/>
-    <w:lsdException w:name="E-mail Signature" w:semiHidden="1" w:unhideWhenUsed="1"/>
-    <w:lsdException w:name="HTML Top of Form" w:semiHidden="1" w:unhideWhenUsed="1"/>
-    <w:lsdException w:name="HTML Bottom of Form" w:semiHidden="1" w:unhideWhenUsed="1"/>
-    <w:lsdException w:name="Normal (Web)" w:semiHidden="1" w:unhideWhenUsed="1"/>
-    <w:lsdException w:name="HTML Acronym" w:semiHidden="1" w:unhideWhenUsed="1"/>
-    <w:lsdException w:name="HTML Address" w:semiHidden="1" w:unhideWhenUsed="1"/>
-    <w:lsdException w:name="HTML Cite" w:semiHidden="1" w:unhideWhenUsed="1"/>
-    <w:lsdException w:name="HTML Code" w:semiHidden="1" w:unhideWhenUsed="1"/>
-    <w:lsdException w:name="HTML Definition" w:semiHidden="1" w:unhideWhenUsed="1"/>
-    <w:lsdException w:name="HTML Keyboard" w:semiHidden="1" w:unhideWhenUsed="1"/>
-    <w:lsdException w:name="HTML Preformatted" w:semiHidden="1" w:unhideWhenUsed="1"/>
-    <w:lsdException w:name="HTML Sample" w:semiHidden="1" w:unhideWhenUsed="1"/>
-    <w:lsdException w:name="HTML Typewriter" w:semiHidden="1" w:unhideWhenUsed="1"/>
-    <w:lsdException w:name="HTML Variable" w:semiHidden="1" w:unhideWhenUsed="1"/>
-    <w:lsdException w:name="Normal Table" w:semiHidden="1" w:unhideWhenUsed="1"/>
-    <w:lsdException w:name="annotation subject" w:semiHidden="1" w:unhideWhenUsed="1"/>
-    <w:lsdException w:name="No List" w:semiHidden="1" w:unhideWhenUsed="1"/>
-    <w:lsdException w:name="Outline List 1" w:semiHidden="1" w:unhideWhenUsed="1"/>
-    <w:lsdException w:name="Outline List 2" w:semiHidden="1" w:unhideWhenUsed="1"/>
-    <w:lsdException w:name="Outline List 3" w:semiHidden="1" w:unhideWhenUsed="1"/>
-    <w:lsdException w:name="Table Simple 1" w:semiHidden="1" w:unhideWhenUsed="1"/>
-    <w:lsdException w:name="Table Simple 2" w:semiHidden="1" w:unhideWhenUsed="1"/>
-    <w:lsdException w:name="Table Simple 3" w:semiHidden="1" w:unhideWhenUsed="1"/>
-    <w:lsdException w:name="Table Classic 1" w:semiHidden="1" w:unhideWhenUsed="1"/>
-    <w:lsdException w:name="Table Classic 2" w:semiHidden="1" w:unhideWhenUsed="1"/>
-    <w:lsdException w:name="Table Classic 3" w:semiHidden="1" w:unhideWhenUsed="1"/>
-    <w:lsdException w:name="Table Classic 4" w:semiHidden="1" w:unhideWhenUsed="1"/>
-    <w:lsdException w:name="Table Colorful 1" w:semiHidden="1" w:unhideWhenUsed="1"/>
-    <w:lsdException w:name="Table Colorful 2" w:semiHidden="1" w:unhideWhenUsed="1"/>
-    <w:lsdException w:name="Table Colorful 3" w:semiHidden="1" w:unhideWhenUsed="1"/>
-    <w:lsdException w:name="Table Columns 1" w:semiHidden="1" w:unhideWhenUsed="1"/>
-    <w:lsdException w:name="Table Columns 2" w:semiHidden="1" w:unhideWhenUsed="1"/>
-    <w:lsdException w:name="Table Columns 3" w:semiHidden="1" w:unhideWhenUsed="1"/>
-    <w:lsdException w:name="Table Columns 4" w:semiHidden="1" w:unhideWhenUsed="1"/>
-    <w:lsdException w:name="Table Columns 5" w:semiHidden="1" w:unhideWhenUsed="1"/>
-    <w:lsdException w:name="Table Grid 1" w:semiHidden="1" w:unhideWhenUsed="1"/>
-    <w:lsdException w:name="Table Grid 2" w:semiHidden="1" w:unhideWhenUsed="1"/>
-    <w:lsdException w:name="Table Grid 3" w:semiHidden="1" w:unhideWhenUsed="1"/>
-    <w:lsdException w:name="Table Grid 4" w:semiHidden="1" w:unhideWhenUsed="1"/>
-    <w:lsdException w:name="Table Grid 5" w:semiHidden="1" w:unhideWhenUsed="1"/>
-    <w:lsdException w:name="Table Grid 6" w:semiHidden="1" w:unhideWhenUsed="1"/>
-    <w:lsdException w:name="Table Grid 7" w:semiHidden="1" w:unhideWhenUsed="1"/>
-    <w:lsdException w:name="Table Grid 8" w:semiHidden="1" w:unhideWhenUsed="1"/>
-    <w:lsdException w:name="Table List 1" w:semiHidden="1" w:unhideWhenUsed="1"/>
-    <w:lsdException w:name="Table List 2" w:semiHidden="1" w:unhideWhenUsed="1"/>
-    <w:lsdException w:name="Table List 3" w:semiHidden="1" w:unhideWhenUsed="1"/>
-    <w:lsdException w:name="Table List 4" w:semiHidden="1" w:unhideWhenUsed="1"/>
-    <w:lsdException w:name="Table List 5" w:semiHidden="1" w:unhideWhenUsed="1"/>
-    <w:lsdException w:name="Table List 6" w:semiHidden="1" w:unhideWhenUsed="1"/>
-    <w:lsdException w:name="Table List 7" w:semiHidden="1" w:unhideWhenUsed="1"/>
-    <w:lsdException w:name="Table List 8" w:semiHidden="1" w:unhideWhenUsed="1"/>
-    <w:lsdException w:name="Table 3D effects 1" w:semiHidden="1" w:unhideWhenUsed="1"/>
-    <w:lsdException w:name="Table 3D effects 2" w:semiHidden="1" w:unhideWhenUsed="1"/>
-    <w:lsdException w:name="Table 3D effects 3" w:semiHidden="1" w:unhideWhenUsed="1"/>
-    <w:lsdException w:name="Table Contemporary" w:semiHidden="1" w:unhideWhenUsed="1"/>
-    <w:lsdException w:name="Table Elegant" w:semiHidden="1" w:unhideWhenUsed="1"/>
-    <w:lsdException w:name="Table Professional" w:semiHidden="1" w:unhideWhenUsed="1"/>
-    <w:lsdException w:name="Table Subtle 1" w:semiHidden="1" w:unhideWhenUsed="1"/>
-    <w:lsdException w:name="Table Subtle 2" w:semiHidden="1" w:unhideWhenUsed="1"/>
-    <w:lsdException w:name="Table Web 1" w:semiHidden="1" w:unhideWhenUsed="1"/>
-    <w:lsdException w:name="Table Web 2" w:semiHidden="1" w:unhideWhenUsed="1"/>
-    <w:lsdException w:name="Table Web 3" w:semiHidden="1" w:unhideWhenUsed="1"/>
-    <w:lsdException w:name="Balloon Text" w:semiHidden="1" w:unhideWhenUsed="1"/>
-    <w:lsdException w:name="Table Grid" w:uiPriority="39"/>
-    <w:lsdException w:name="Table Theme" w:semiHidden="1" w:unhideWhenUsed="1"/>
-    <w:lsdException w:name="Placeholder Text" w:semiHidden="1"/>
-    <w:lsdException w:name="No Spacing" w:uiPriority="1" w:qFormat="1"/>
-    <w:lsdException w:name="Light Shading" w:uiPriority="60"/>
-    <w:lsdException w:name="Light List" w:uiPriority="61"/>
-    <w:lsdException w:name="Light Grid" w:uiPriority="62"/>
-    <w:lsdException w:name="Medium Shading 1" w:uiPriority="63"/>
-    <w:lsdException w:name="Medium Shading 2" w:uiPriority="64"/>
-    <w:lsdException w:name="Medium List 1" w:uiPriority="65"/>
-    <w:lsdException w:name="Medium List 2" w:uiPriority="66"/>
-    <w:lsdException w:name="Medium Grid 1" w:uiPriority="67"/>
-    <w:lsdException w:name="Medium Grid 2" w:uiPriority="68"/>
-    <w:lsdException w:name="Medium Grid 3" w:uiPriority="69"/>
-    <w:lsdException w:name="Dark List" w:uiPriority="70"/>
-    <w:lsdException w:name="Colorful Shading" w:uiPriority="71"/>
-    <w:lsdException w:name="Colorful List" w:uiPriority="72"/>
-    <w:lsdException w:name="Colorful Grid" w:uiPriority="73"/>
-    <w:lsdException w:name="Light Shading Accent 1" w:uiPriority="60"/>
-    <w:lsdException w:name="Light List Accent 1" w:uiPriority="61"/>
-    <w:lsdException w:name="Light Grid Accent 1" w:uiPriority="62"/>
-    <w:lsdException w:name="Medium Shading 1 Accent 1" w:uiPriority="63"/>
-    <w:lsdException w:name="Medium Shading 2 Accent 1" w:uiPriority="64"/>
-    <w:lsdException w:name="Medium List 1 Accent 1" w:uiPriority="65"/>
-    <w:lsdException w:name="Revision" w:semiHidden="1"/>
-    <w:lsdException w:name="List Paragraph" w:uiPriority="34" w:qFormat="1"/>
-    <w:lsdException w:name="Quote" w:uiPriority="29" w:qFormat="1"/>
-    <w:lsdException w:name="Intense Quote" w:uiPriority="30" w:qFormat="1"/>
-    <w:lsdException w:name="Medium List 2 Accent 1" w:uiPriority="66"/>
-    <w:lsdException w:name="Medium Grid 1 Accent 1" w:uiPriority="67"/>
-    <w:lsdException w:name="Medium Grid 2 Accent 1" w:uiPriority="68"/>
-    <w:lsdException w:name="Medium Grid 3 Accent 1" w:uiPriority="69"/>
-    <w:lsdException w:name="Dark List Accent 1" w:uiPriority="70"/>
-    <w:lsdException w:name="Colorful Shading Accent 1" w:uiPriority="71"/>
-    <w:lsdException w:name="Colorful List Accent 1" w:uiPriority="72"/>
-    <w:lsdException w:name="Colorful Grid Accent 1" w:uiPriority="73"/>
-    <w:lsdException w:name="Light Shading Accent 2" w:uiPriority="60"/>
-    <w:lsdException w:name="Light List Accent 2" w:uiPriority="61"/>
-    <w:lsdException w:name="Light Grid Accent 2" w:uiPriority="62"/>
-    <w:lsdException w:name="Medium Shading 1 Accent 2" w:uiPriority="63"/>
-    <w:lsdException w:name="Medium Shading 2 Accent 2" w:uiPriority="64"/>
-    <w:lsdException w:name="Medium List 1 Accent 2" w:uiPriority="65"/>
-    <w:lsdException w:name="Medium List 2 Accent 2" w:uiPriority="66"/>
-    <w:lsdException w:name="Medium Grid 1 Accent 2" w:uiPriority="67"/>
-    <w:lsdException w:name="Medium Grid 2 Accent 2" w:uiPriority="68"/>
-    <w:lsdException w:name="Medium Grid 3 Accent 2" w:uiPriority="69"/>
-    <w:lsdException w:name="Dark List Accent 2" w:uiPriority="70"/>
-    <w:lsdException w:name="Colorful Shading Accent 2" w:uiPriority="71"/>
-    <w:lsdException w:name="Colorful List Accent 2" w:uiPriority="72"/>
-    <w:lsdException w:name="Colorful Grid Accent 2" w:uiPriority="73"/>
-    <w:lsdException w:name="Light Shading Accent 3" w:uiPriority="60"/>
-    <w:lsdException w:name="Light List Accent 3" w:uiPriority="61"/>
-    <w:lsdException w:name="Light Grid Accent 3" w:uiPriority="62"/>
-    <w:lsdException w:name="Medium Shading 1 Accent 3" w:uiPriority="63"/>
-    <w:lsdException w:name="Medium Shading 2 Accent 3" w:uiPriority="64"/>
-    <w:lsdException w:name="Medium List 1 Accent 3" w:uiPriority="65"/>
-    <w:lsdException w:name="Medium List 2 Accent 3" w:uiPriority="66"/>
-    <w:lsdException w:name="Medium Grid 1 Accent 3" w:uiPriority="67"/>
-    <w:lsdException w:name="Medium Grid 2 Accent 3" w:uiPriority="68"/>
-    <w:lsdException w:name="Medium Grid 3 Accent 3" w:uiPriority="69"/>
-    <w:lsdException w:name="Dark List Accent 3" w:uiPriority="70"/>
-    <w:lsdException w:name="Colorful Shading Accent 3" w:uiPriority="71"/>
-    <w:lsdException w:name="Colorful List Accent 3" w:uiPriority="72"/>
-    <w:lsdException w:name="Colorful Grid Accent 3" w:uiPriority="73"/>
-    <w:lsdException w:name="Light Shading Accent 4" w:uiPriority="60"/>
-    <w:lsdException w:name="Light List Accent 4" w:uiPriority="61"/>
-    <w:lsdException w:name="Light Grid Accent 4" w:uiPriority="62"/>
-    <w:lsdException w:name="Medium Shading 1 Accent 4" w:uiPriority="63"/>
-    <w:lsdException w:name="Medium Shading 2 Accent 4" w:uiPriority="64"/>
-    <w:lsdException w:name="Medium List 1 Accent 4" w:uiPriority="65"/>
-    <w:lsdException w:name="Medium List 2 Accent 4" w:uiPriority="66"/>
-    <w:lsdException w:name="Medium Grid 1 Accent 4" w:uiPriority="67"/>
-    <w:lsdException w:name="Medium Grid 2 Accent 4" w:uiPriority="68"/>
-    <w:lsdException w:name="Medium Grid 3 Accent 4" w:uiPriority="69"/>
-    <w:lsdException w:name="Dark List Accent 4" w:uiPriority="70"/>
-    <w:lsdException w:name="Colorful Shading Accent 4" w:uiPriority="71"/>
-    <w:lsdException w:name="Colorful List Accent 4" w:uiPriority="72"/>
-    <w:lsdException w:name="Colorful Grid Accent 4" w:uiPriority="73"/>
-    <w:lsdException w:name="Light Shading Accent 5" w:uiPriority="60"/>
-    <w:lsdException w:name="Light List Accent 5" w:uiPriority="61"/>
-    <w:lsdException w:name="Light Grid Accent 5" w:uiPriority="62"/>
-    <w:lsdException w:name="Medium Shading 1 Accent 5" w:uiPriority="63"/>
-    <w:lsdException w:name="Medium Shading 2 Accent 5" w:uiPriority="64"/>
-    <w:lsdException w:name="Medium List 1 Accent 5" w:uiPriority="65"/>
-    <w:lsdException w:name="Medium List 2 Accent 5" w:uiPriority="66"/>
-    <w:lsdException w:name="Medium Grid 1 Accent 5" w:uiPriority="67"/>
-    <w:lsdException w:name="Medium Grid 2 Accent 5" w:uiPriority="68"/>
-    <w:lsdException w:name="Medium Grid 3 Accent 5" w:uiPriority="69"/>
-    <w:lsdException w:name="Dark List Accent 5" w:uiPriority="70"/>
-    <w:lsdException w:name="Colorful Shading Accent 5" w:uiPriority="71"/>
-    <w:lsdException w:name="Colorful List Accent 5" w:uiPriority="72"/>
-    <w:lsdException w:name="Colorful Grid Accent 5" w:uiPriority="73"/>
-    <w:lsdException w:name="Light Shading Accent 6" w:uiPriority="60"/>
-    <w:lsdException w:name="Light List Accent 6" w:uiPriority="61"/>
-    <w:lsdException w:name="Light Grid Accent 6" w:uiPriority="62"/>
-    <w:lsdException w:name="Medium Shading 1 Accent 6" w:uiPriority="63"/>
-    <w:lsdException w:name="Medium Shading 2 Accent 6" w:uiPriority="64"/>
-    <w:lsdException w:name="Medium List 1 Accent 6" w:uiPriority="65"/>
-    <w:lsdException w:name="Medium List 2 Accent 6" w:uiPriority="66"/>
-    <w:lsdException w:name="Medium Grid 1 Accent 6" w:uiPriority="67"/>
-    <w:lsdException w:name="Medium Grid 2 Accent 6" w:uiPriority="68"/>
-    <w:lsdException w:name="Medium Grid 3 Accent 6" w:uiPriority="69"/>
-    <w:lsdException w:name="Dark List Accent 6" w:uiPriority="70"/>
-    <w:lsdException w:name="Colorful Shading Accent 6" w:uiPriority="71"/>
-    <w:lsdException w:name="Colorful List Accent 6" w:uiPriority="72"/>
-    <w:lsdException w:name="Colorful Grid Accent 6" w:uiPriority="73"/>
-    <w:lsdException w:name="Subtle Emphasis" w:uiPriority="19" w:qFormat="1"/>
-    <w:lsdException w:name="Intense Emphasis" w:uiPriority="21" w:qFormat="1"/>
-    <w:lsdException w:name="Subtle Reference" w:uiPriority="31" w:qFormat="1"/>
-    <w:lsdException w:name="Intense Reference" w:uiPriority="32" w:qFormat="1"/>
-    <w:lsdException w:name="Book Title" w:uiPriority="33" w:qFormat="1"/>
-    <w:lsdException w:name="Bibliography" w:semiHidden="1" w:uiPriority="37" w:unhideWhenUsed="1"/>
-    <w:lsdException w:name="TOC Heading" w:semiHidden="1" w:uiPriority="39" w:unhideWhenUsed="1" w:qFormat="1"/>
-    <w:lsdException w:name="Plain Table 1" w:uiPriority="41"/>
-    <w:lsdException w:name="Plain Table 2" w:uiPriority="42"/>
-    <w:lsdException w:name="Plain Table 3" w:uiPriority="43"/>
-    <w:lsdException w:name="Plain Table 4" w:uiPriority="44"/>
-    <w:lsdException w:name="Plain Table 5" w:uiPriority="45"/>
-    <w:lsdException w:name="Grid Table Light" w:uiPriority="40"/>
-    <w:lsdException w:name="Grid Table 1 Light" w:uiPriority="46"/>
-    <w:lsdException w:name="Grid Table 2" w:uiPriority="47"/>
-    <w:lsdException w:name="Grid Table 3" w:uiPriority="48"/>
-    <w:lsdException w:name="Grid Table 4" w:uiPriority="49"/>
-    <w:lsdException w:name="Grid Table 5 Dark" w:uiPriority="50"/>
-    <w:lsdException w:name="Grid Table 6 Colorful" w:uiPriority="51"/>
-    <w:lsdException w:name="Grid Table 7 Colorful" w:uiPriority="52"/>
-    <w:lsdException w:name="Grid Table 1 Light Accent 1" w:uiPriority="46"/>
-    <w:lsdException w:name="Grid Table 2 Accent 1" w:uiPriority="47"/>
-    <w:lsdException w:name="Grid Table 3 Accent 1" w:uiPriority="48"/>
-    <w:lsdException w:name="Grid Table 4 Accent 1" w:uiPriority="49"/>
-    <w:lsdException w:name="Grid Table 5 Dark Accent 1" w:uiPriority="50"/>
-    <w:lsdException w:name="Grid Table 6 Colorful Accent 1" w:uiPriority="51"/>
-    <w:lsdException w:name="Grid Table 7 Colorful Accent 1" w:uiPriority="52"/>
-    <w:lsdException w:name="Grid Table 1 Light Accent 2" w:uiPriority="46"/>
-    <w:lsdException w:name="Grid Table 2 Accent 2" w:uiPriority="47"/>
-    <w:lsdException w:name="Grid Table 3 Accent 2" w:uiPriority="48"/>
-    <w:lsdException w:name="Grid Table 4 Accent 2" w:uiPriority="49"/>
-    <w:lsdException w:name="Grid Table 5 Dark Accent 2" w:uiPriority="50"/>
-    <w:lsdException w:name="Grid Table 6 Colorful Accent 2" w:uiPriority="51"/>
-    <w:lsdException w:name="Grid Table 7 Colorful Accent 2" w:uiPriority="52"/>
-    <w:lsdException w:name="Grid Table 1 Light Accent 3" w:uiPriority="46"/>
-    <w:lsdException w:name="Grid Table 2 Accent 3" w:uiPriority="47"/>
-    <w:lsdException w:name="Grid Table 3 Accent 3" w:uiPriority="48"/>
-    <w:lsdException w:name="Grid Table 4 Accent 3" w:uiPriority="49"/>
-    <w:lsdException w:name="Grid Table 5 Dark Accent 3" w:uiPriority="50"/>
-    <w:lsdException w:name="Grid Table 6 Colorful Accent 3" w:uiPriority="51"/>
-    <w:lsdException w:name="Grid Table 7 Colorful Accent 3" w:uiPriority="52"/>
-    <w:lsdException w:name="Grid Table 1 Light Accent 4" w:uiPriority="46"/>
-    <w:lsdException w:name="Grid Table 2 Accent 4" w:uiPriority="47"/>
-    <w:lsdException w:name="Grid Table 3 Accent 4" w:uiPriority="48"/>
-    <w:lsdException w:name="Grid Table 4 Accent 4" w:uiPriority="49"/>
-    <w:lsdException w:name="Grid Table 5 Dark Accent 4" w:uiPriority="50"/>
-    <w:lsdException w:name="Grid Table 6 Colorful Accent 4" w:uiPriority="51"/>
-    <w:lsdException w:name="Grid Table 7 Colorful Accent 4" w:uiPriority="52"/>
-    <w:lsdException w:name="Grid Table 1 Light Accent 5" w:uiPriority="46"/>
-    <w:lsdException w:name="Grid Table 2 Accent 5" w:uiPriority="47"/>
-    <w:lsdException w:name="Grid Table 3 Accent 5" w:uiPriority="48"/>
-    <w:lsdException w:name="Grid Table 4 Accent 5" w:uiPriority="49"/>
-    <w:lsdException w:name="Grid Table 5 Dark Accent 5" w:uiPriority="50"/>
-    <w:lsdException w:name="Grid Table 6 Colorful Accent 5" w:uiPriority="51"/>
-    <w:lsdException w:name="Grid Table 7 Colorful Accent 5" w:uiPriority="52"/>
-    <w:lsdException w:name="Grid Table 1 Light Accent 6" w:uiPriority="46"/>
-    <w:lsdException w:name="Grid Table 2 Accent 6" w:uiPriority="47"/>
-    <w:lsdException w:name="Grid Table 3 Accent 6" w:uiPriority="48"/>
-    <w:lsdException w:name="Grid Table 4 Accent 6" w:uiPriority="49"/>
-    <w:lsdException w:name="Grid Table 5 Dark Accent 6" w:uiPriority="50"/>
-    <w:lsdException w:name="Grid Table 6 Colorful Accent 6" w:uiPriority="51"/>
-    <w:lsdException w:name="Grid Table 7 Colorful Accent 6" w:uiPriority="52"/>
-    <w:lsdException w:name="List Table 1 Light" w:uiPriority="46"/>
-    <w:lsdException w:name="List Table 2" w:uiPriority="47"/>
-    <w:lsdException w:name="List Table 3" w:uiPriority="48"/>
-    <w:lsdException w:name="List Table 4" w:uiPriority="49"/>
-    <w:lsdException w:name="List Table 5 Dark" w:uiPriority="50"/>
-    <w:lsdException w:name="List Table 6 Colorful" w:uiPriority="51"/>
-    <w:lsdException w:name="List Table 7 Colorful" w:uiPriority="52"/>
-    <w:lsdException w:name="List Table 1 Light Accent 1" w:uiPriority="46"/>
-    <w:lsdException w:name="List Table 2 Accent 1" w:uiPriority="47"/>
-    <w:lsdException w:name="List Table 3 Accent 1" w:uiPriority="48"/>
-    <w:lsdException w:name="List Table 4 Accent 1" w:uiPriority="49"/>
-    <w:lsdException w:name="List Table 5 Dark Accent 1" w:uiPriority="50"/>
-    <w:lsdException w:name="List Table 6 Colorful Accent 1" w:uiPriority="51"/>
-    <w:lsdException w:name="List Table 7 Colorful Accent 1" w:uiPriority="52"/>
-    <w:lsdException w:name="List Table 1 Light Accent 2" w:uiPriority="46"/>
-    <w:lsdException w:name="List Table 2 Accent 2" w:uiPriority="47"/>
-    <w:lsdException w:name="List Table 3 Accent 2" w:uiPriority="48"/>
-    <w:lsdException w:name="List Table 4 Accent 2" w:uiPriority="49"/>
-    <w:lsdException w:name="List Table 5 Dark Accent 2" w:uiPriority="50"/>
-    <w:lsdException w:name="List Table 6 Colorful Accent 2" w:uiPriority="51"/>
-    <w:lsdException w:name="List Table 7 Colorful Accent 2" w:uiPriority="52"/>
-    <w:lsdException w:name="List Table 1 Light Accent 3" w:uiPriority="46"/>
-    <w:lsdException w:name="List Table 2 Accent 3" w:uiPriority="47"/>
-    <w:lsdException w:name="List Table 3 Accent 3" w:uiPriority="48"/>
-    <w:lsdException w:name="List Table 4 Accent 3" w:uiPriority="49"/>
-    <w:lsdException w:name="List Table 5 Dark Accent 3" w:uiPriority="50"/>
-    <w:lsdException w:name="List Table 6 Colorful Accent 3" w:uiPriority="51"/>
-    <w:lsdException w:name="List Table 7 Colorful Accent 3" w:uiPriority="52"/>
-    <w:lsdException w:name="List Table 1 Light Accent 4" w:uiPriority="46"/>
-    <w:lsdException w:name="List Table 2 Accent 4" w:uiPriority="47"/>
-    <w:lsdException w:name="List Table 3 Accent 4" w:uiPriority="48"/>
-    <w:lsdException w:name="List Table 4 Accent 4" w:uiPriority="49"/>
-    <w:lsdException w:name="List Table 5 Dark Accent 4" w:uiPriority="50"/>
-    <w:lsdException w:name="List Table 6 Colorful Accent 4" w:uiPriority="51"/>
-    <w:lsdException w:name="List Table 7 Colorful Accent 4" w:uiPriority="52"/>
-    <w:lsdException w:name="List Table 1 Light Accent 5" w:uiPriority="46"/>
-    <w:lsdException w:name="List Table 2 Accent 5" w:uiPriority="47"/>
-    <w:lsdException w:name="List Table 3 Accent 5" w:uiPriority="48"/>
-    <w:lsdException w:name="List Table 4 Accent 5" w:uiPriority="49"/>
-    <w:lsdException w:name="List Table 5 Dark Accent 5" w:uiPriority="50"/>
-    <w:lsdException w:name="List Table 6 Colorful Accent 5" w:uiPriority="51"/>
-    <w:lsdException w:name="List Table 7 Colorful Accent 5" w:uiPriority="52"/>
-    <w:lsdException w:name="List Table 1 Light Accent 6" w:uiPriority="46"/>
-    <w:lsdException w:name="List Table 2 Accent 6" w:uiPriority="47"/>
-    <w:lsdException w:name="List Table 3 Accent 6" w:uiPriority="48"/>
-    <w:lsdException w:name="List Table 4 Accent 6" w:uiPriority="49"/>
-    <w:lsdException w:name="List Table 5 Dark Accent 6" w:uiPriority="50"/>
-    <w:lsdException w:name="List Table 6 Colorful Accent 6" w:uiPriority="51"/>
-    <w:lsdException w:name="List Table 7 Colorful Accent 6" w:uiPriority="52"/>
-  </w:latentStyles>
-  <w:style w:type="paragraph" w:default="1" w:styleId="a">
-    <w:name w:val="Normal"/>
-    <w:qFormat/>
-  </w:style>
-  <w:style w:type="character" w:default="1" w:styleId="a0">
-    <w:name w:val="Default Paragraph Font"/>
-    <w:uiPriority w:val="1"/>
-    <w:semiHidden/>
-    <w:unhideWhenUsed/>
-  </w:style>
-  <w:style w:type="table" w:default="1" w:styleId="a1">
-    <w:name w:val="Normal Table"/>
-    <w:uiPriority w:val="99"/>
-    <w:semiHidden/>
-    <w:unhideWhenUsed/>
-    <w:tblPr>
-      <w:tblInd w:w="0" w:type="dxa"/>
-      <w:tblCellMar>
-        <w:top w:w="0" w:type="dxa"/>
-        <w:left w:w="108" w:type="dxa"/>
-        <w:bottom w:w="0" w:type="dxa"/>
-        <w:right w:w="108" w:type="dxa"/>
-      </w:tblCellMar>
-    </w:tblPr>
-  </w:style>
-  <w:style w:type="numbering" w:default="1" w:styleId="a2">
-    <w:name w:val="No List"/>
-    <w:uiPriority w:val="99"/>
-    <w:semiHidden/>
-    <w:unhideWhenUsed/>
-  </w:style>
-  <w:style w:type="character" w:styleId="a3">
-    <w:name w:val="Placeholder Text"/>
-    <w:basedOn w:val="a0"/>
-    <w:uiPriority w:val="99"/>
-    <w:semiHidden/>
-    <w:rsid w:val="007B61B6"/>
-    <w:rPr>
-      <w:color w:val="808080"/>
-    </w:rPr>
-  </w:style>
-</w:styles>
-</file>
-
-<file path=word/glossary/webSettings.xml><?xml version="1.0" encoding="utf-8"?>
-<w:webSettings xmlns:mc="http://schemas.openxmlformats.org/markup-compatibility/2006" xmlns:r="http://schemas.openxmlformats.org/officeDocument/2006/relationships" xmlns:w="http://schemas.openxmlformats.org/wordprocessingml/2006/main" xmlns:w14="http://schemas.microsoft.com/office/word/2010/wordml" xmlns:w15="http://schemas.microsoft.com/office/word/2012/wordml" mc:Ignorable="w14 w15">
-  <w:optimizeForBrowser/>
-  <w:allowPNG/>
-</w:webSettings>
-</file>
-
 <file path=word/theme/theme1.xml><?xml version="1.0" encoding="utf-8"?>
 <a:theme xmlns:a="http://schemas.openxmlformats.org/drawingml/2006/main" name="Office тема">
   <a:themeElements>
@@ -8212,7 +8322,7 @@
 </file>
 
 <file path=customXml/itemProps1.xml><?xml version="1.0" encoding="utf-8"?>
-<ds:datastoreItem xmlns:ds="http://schemas.openxmlformats.org/officeDocument/2006/customXml" ds:itemID="{2ED47F76-590E-439C-AD3A-5383B618883D}">
+<ds:datastoreItem xmlns:ds="http://schemas.openxmlformats.org/officeDocument/2006/customXml" ds:itemID="{690A7FB0-0AF2-4F7C-A185-81775B76B3D1}">
   <ds:schemaRefs>
     <ds:schemaRef ds:uri="http://schemas.openxmlformats.org/officeDocument/2006/bibliography"/>
   </ds:schemaRefs>

</xml_diff>

<commit_message>
changed the graph scheme
</commit_message>
<xml_diff>
--- a/secure-interactions-modeling-project-Ivan-Chuchulski-4MI3400043.docx
+++ b/secure-interactions-modeling-project-Ivan-Chuchulski-4MI3400043.docx
@@ -7,14 +7,14 @@
         <w:jc w:val="center"/>
       </w:pPr>
       <w:r>
-        <w:object w:dxaOrig="1861" w:dyaOrig="2174">
-          <v:shape id="ole_rId2" o:spid="_x0000_i1025" style="width:93.5pt;height:108.55pt" coordsize="" o:spt="100" adj="0,,0" path="" stroked="f">
+        <w:object w:dxaOrig="1875" w:dyaOrig="2174">
+          <v:shape id="ole_rId2" o:spid="_x0000_i1025" style="width:93.75pt;height:108.7pt" coordsize="" o:spt="100" adj="0,,0" path="" stroked="f">
             <v:stroke joinstyle="miter"/>
             <v:imagedata r:id="rId6" o:title=""/>
             <v:formulas/>
             <v:path o:connecttype="segments"/>
           </v:shape>
-          <o:OLEObject Type="Embed" ProgID="Word.Picture.8" ShapeID="ole_rId2" DrawAspect="Content" ObjectID="_1717529892" r:id="rId7"/>
+          <o:OLEObject Type="Embed" ProgID="Word.Picture.8" ShapeID="ole_rId2" DrawAspect="Content" ObjectID="_1717606513" r:id="rId7"/>
         </w:object>
       </w:r>
     </w:p>
@@ -6698,7 +6698,7 @@
             <v:path o:extrusionok="f" gradientshapeok="t" o:connecttype="rect"/>
             <o:lock v:ext="edit" aspectratio="t"/>
           </v:shapetype>
-          <v:shape id="_x0000_i1026" type="#_x0000_t75" style="width:271.9pt;height:226.75pt">
+          <v:shape id="_x0000_i1026" type="#_x0000_t75" style="width:271.7pt;height:226.85pt">
             <v:imagedata r:id="rId10" o:title="01-add-password-automaton"/>
           </v:shape>
         </w:pict>
@@ -6786,11 +6786,1100 @@
         </w:rPr>
         <w:lastRenderedPageBreak/>
         <w:pict>
-          <v:shape id="_x0000_i1027" type="#_x0000_t75" style="width:331pt;height:578.15pt">
+          <v:shape id="_x0000_i1027" type="#_x0000_t75" style="width:317.9pt;height:699.6pt">
             <v:imagedata r:id="rId11" o:title="02-add-password-graph-scheme.drawio"/>
           </v:shape>
         </w:pict>
       </w:r>
+    </w:p>
+    <w:p>
+      <w:pPr>
+        <w:spacing w:line="360" w:lineRule="auto"/>
+        <w:ind w:left="708"/>
+        <w:jc w:val="center"/>
+        <w:rPr>
+          <w:rFonts w:ascii="Arial" w:hAnsi="Arial" w:cs="Arial"/>
+          <w:sz w:val="24"/>
+          <w:szCs w:val="24"/>
+          <w:lang w:val="en-US"/>
+        </w:rPr>
+      </w:pPr>
+    </w:p>
+    <w:p>
+      <w:pPr>
+        <w:spacing w:line="360" w:lineRule="auto"/>
+        <w:ind w:left="708"/>
+        <w:jc w:val="center"/>
+        <w:rPr>
+          <w:rFonts w:ascii="Arial" w:hAnsi="Arial" w:cs="Arial"/>
+          <w:sz w:val="24"/>
+          <w:szCs w:val="24"/>
+          <w:lang w:val="en-US"/>
+        </w:rPr>
+      </w:pPr>
+    </w:p>
+    <w:p>
+      <w:pPr>
+        <w:spacing w:line="360" w:lineRule="auto"/>
+        <w:ind w:left="708"/>
+        <w:jc w:val="both"/>
+        <w:rPr>
+          <w:rFonts w:ascii="Arial" w:hAnsi="Arial" w:cs="Arial"/>
+          <w:sz w:val="24"/>
+          <w:szCs w:val="24"/>
+        </w:rPr>
+      </w:pPr>
+      <w:r>
+        <w:rPr>
+          <w:rFonts w:ascii="Arial" w:hAnsi="Arial" w:cs="Arial"/>
+          <w:sz w:val="24"/>
+          <w:szCs w:val="24"/>
+        </w:rPr>
+        <w:t xml:space="preserve">Ще проверим пълнотата и непротиворечивостта на алгоритъма като изградим Матрична схема на алгоритъма(МСА). </w:t>
+      </w:r>
+      <w:r>
+        <w:rPr>
+          <w:rFonts w:ascii="Arial" w:hAnsi="Arial" w:cs="Arial"/>
+          <w:sz w:val="24"/>
+          <w:szCs w:val="24"/>
+        </w:rPr>
+        <w:t>Логически условия:</w:t>
+      </w:r>
+    </w:p>
+    <w:p>
+      <w:pPr>
+        <w:pStyle w:val="a3"/>
+        <w:numPr>
+          <w:ilvl w:val="0"/>
+          <w:numId w:val="5"/>
+        </w:numPr>
+        <w:spacing w:line="360" w:lineRule="auto"/>
+        <w:jc w:val="both"/>
+        <w:rPr>
+          <w:rFonts w:ascii="Arial" w:hAnsi="Arial" w:cs="Arial"/>
+          <w:sz w:val="24"/>
+          <w:szCs w:val="24"/>
+        </w:rPr>
+      </w:pPr>
+      <w:r>
+        <w:rPr>
+          <w:rFonts w:ascii="Arial" w:hAnsi="Arial" w:cs="Arial"/>
+          <w:sz w:val="24"/>
+          <w:szCs w:val="24"/>
+          <w:lang w:val="en-US"/>
+        </w:rPr>
+        <w:t>p</w:t>
+      </w:r>
+      <w:r>
+        <w:rPr>
+          <w:rFonts w:ascii="Arial" w:hAnsi="Arial" w:cs="Arial"/>
+          <w:sz w:val="24"/>
+          <w:szCs w:val="24"/>
+          <w:vertAlign w:val="subscript"/>
+          <w:lang w:val="en-US"/>
+        </w:rPr>
+        <w:t>1</w:t>
+      </w:r>
+      <w:r>
+        <w:rPr>
+          <w:rFonts w:ascii="Arial" w:hAnsi="Arial" w:cs="Arial"/>
+          <w:sz w:val="24"/>
+          <w:szCs w:val="24"/>
+          <w:lang w:val="en-US"/>
+        </w:rPr>
+        <w:t xml:space="preserve"> – </w:t>
+      </w:r>
+      <w:r>
+        <w:rPr>
+          <w:rFonts w:ascii="Arial" w:hAnsi="Arial" w:cs="Arial"/>
+          <w:sz w:val="24"/>
+          <w:szCs w:val="24"/>
+        </w:rPr>
+        <w:t>сесията е валидна</w:t>
+      </w:r>
+    </w:p>
+    <w:p>
+      <w:pPr>
+        <w:pStyle w:val="a3"/>
+        <w:numPr>
+          <w:ilvl w:val="0"/>
+          <w:numId w:val="5"/>
+        </w:numPr>
+        <w:spacing w:line="360" w:lineRule="auto"/>
+        <w:jc w:val="both"/>
+        <w:rPr>
+          <w:rFonts w:ascii="Arial" w:hAnsi="Arial" w:cs="Arial"/>
+          <w:sz w:val="24"/>
+          <w:szCs w:val="24"/>
+        </w:rPr>
+      </w:pPr>
+      <w:r>
+        <w:rPr>
+          <w:rFonts w:ascii="Arial" w:hAnsi="Arial" w:cs="Arial"/>
+          <w:sz w:val="24"/>
+          <w:szCs w:val="24"/>
+          <w:lang w:val="en-US"/>
+        </w:rPr>
+        <w:t>p</w:t>
+      </w:r>
+      <w:r>
+        <w:rPr>
+          <w:rFonts w:ascii="Arial" w:hAnsi="Arial" w:cs="Arial"/>
+          <w:sz w:val="24"/>
+          <w:szCs w:val="24"/>
+          <w:vertAlign w:val="subscript"/>
+          <w:lang w:val="en-US"/>
+        </w:rPr>
+        <w:t>2</w:t>
+      </w:r>
+      <w:r>
+        <w:rPr>
+          <w:rFonts w:ascii="Arial" w:hAnsi="Arial" w:cs="Arial"/>
+          <w:sz w:val="24"/>
+          <w:szCs w:val="24"/>
+          <w:lang w:val="en-US"/>
+        </w:rPr>
+        <w:t xml:space="preserve"> – </w:t>
+      </w:r>
+      <w:r>
+        <w:rPr>
+          <w:rFonts w:ascii="Arial" w:hAnsi="Arial" w:cs="Arial"/>
+          <w:sz w:val="24"/>
+          <w:szCs w:val="24"/>
+        </w:rPr>
+        <w:t xml:space="preserve">въведените </w:t>
+      </w:r>
+      <w:r>
+        <w:rPr>
+          <w:rFonts w:ascii="Arial" w:hAnsi="Arial" w:cs="Arial"/>
+          <w:sz w:val="24"/>
+          <w:szCs w:val="24"/>
+        </w:rPr>
+        <w:t>данни</w:t>
+      </w:r>
+      <w:r>
+        <w:rPr>
+          <w:rFonts w:ascii="Arial" w:hAnsi="Arial" w:cs="Arial"/>
+          <w:sz w:val="24"/>
+          <w:szCs w:val="24"/>
+        </w:rPr>
+        <w:t xml:space="preserve"> за услугата са валидни</w:t>
+      </w:r>
+    </w:p>
+    <w:p>
+      <w:pPr>
+        <w:pStyle w:val="a3"/>
+        <w:numPr>
+          <w:ilvl w:val="0"/>
+          <w:numId w:val="5"/>
+        </w:numPr>
+        <w:spacing w:line="360" w:lineRule="auto"/>
+        <w:jc w:val="both"/>
+        <w:rPr>
+          <w:rFonts w:ascii="Arial" w:hAnsi="Arial" w:cs="Arial"/>
+          <w:sz w:val="24"/>
+          <w:szCs w:val="24"/>
+        </w:rPr>
+      </w:pPr>
+      <w:r>
+        <w:rPr>
+          <w:rFonts w:ascii="Arial" w:hAnsi="Arial" w:cs="Arial"/>
+          <w:sz w:val="24"/>
+          <w:szCs w:val="24"/>
+          <w:lang w:val="en-US"/>
+        </w:rPr>
+        <w:t>p</w:t>
+      </w:r>
+      <w:r>
+        <w:rPr>
+          <w:rFonts w:ascii="Arial" w:hAnsi="Arial" w:cs="Arial"/>
+          <w:sz w:val="24"/>
+          <w:szCs w:val="24"/>
+          <w:vertAlign w:val="subscript"/>
+          <w:lang w:val="en-US"/>
+        </w:rPr>
+        <w:t>3</w:t>
+      </w:r>
+      <w:r>
+        <w:rPr>
+          <w:rFonts w:ascii="Arial" w:hAnsi="Arial" w:cs="Arial"/>
+          <w:sz w:val="24"/>
+          <w:szCs w:val="24"/>
+          <w:lang w:val="en-US"/>
+        </w:rPr>
+        <w:t xml:space="preserve"> – </w:t>
+      </w:r>
+      <w:r>
+        <w:rPr>
+          <w:rFonts w:ascii="Arial" w:hAnsi="Arial" w:cs="Arial"/>
+          <w:sz w:val="24"/>
+          <w:szCs w:val="24"/>
+        </w:rPr>
+        <w:t xml:space="preserve">подадената </w:t>
+      </w:r>
+      <w:r>
+        <w:rPr>
+          <w:rFonts w:ascii="Arial" w:hAnsi="Arial" w:cs="Arial"/>
+          <w:sz w:val="24"/>
+          <w:szCs w:val="24"/>
+          <w:lang w:val="en-US"/>
+        </w:rPr>
+        <w:t xml:space="preserve">master </w:t>
+      </w:r>
+      <w:r>
+        <w:rPr>
+          <w:rFonts w:ascii="Arial" w:hAnsi="Arial" w:cs="Arial"/>
+          <w:sz w:val="24"/>
+          <w:szCs w:val="24"/>
+        </w:rPr>
+        <w:t>парола съвпада със записаната в БД</w:t>
+      </w:r>
+    </w:p>
+    <w:p>
+      <w:pPr>
+        <w:pStyle w:val="a3"/>
+        <w:numPr>
+          <w:ilvl w:val="0"/>
+          <w:numId w:val="5"/>
+        </w:numPr>
+        <w:spacing w:line="360" w:lineRule="auto"/>
+        <w:jc w:val="both"/>
+        <w:rPr>
+          <w:rFonts w:ascii="Arial" w:hAnsi="Arial" w:cs="Arial"/>
+          <w:sz w:val="24"/>
+          <w:szCs w:val="24"/>
+        </w:rPr>
+      </w:pPr>
+      <w:r>
+        <w:rPr>
+          <w:rFonts w:ascii="Arial" w:hAnsi="Arial" w:cs="Arial"/>
+          <w:sz w:val="24"/>
+          <w:szCs w:val="24"/>
+          <w:lang w:val="en-US"/>
+        </w:rPr>
+        <w:t>p</w:t>
+      </w:r>
+      <w:r>
+        <w:rPr>
+          <w:rFonts w:ascii="Arial" w:hAnsi="Arial" w:cs="Arial"/>
+          <w:sz w:val="24"/>
+          <w:szCs w:val="24"/>
+          <w:vertAlign w:val="subscript"/>
+          <w:lang w:val="en-US"/>
+        </w:rPr>
+        <w:t>4</w:t>
+      </w:r>
+      <w:r>
+        <w:rPr>
+          <w:rFonts w:ascii="Arial" w:hAnsi="Arial" w:cs="Arial"/>
+          <w:sz w:val="24"/>
+          <w:szCs w:val="24"/>
+          <w:lang w:val="en-US"/>
+        </w:rPr>
+        <w:t xml:space="preserve"> – </w:t>
+      </w:r>
+      <w:r>
+        <w:rPr>
+          <w:rFonts w:ascii="Arial" w:hAnsi="Arial" w:cs="Arial"/>
+          <w:sz w:val="24"/>
+          <w:szCs w:val="24"/>
+        </w:rPr>
+        <w:t>няма вече добавен такъв идентификатор на услуга</w:t>
+      </w:r>
+    </w:p>
+    <w:p>
+      <w:pPr>
+        <w:pStyle w:val="a3"/>
+        <w:numPr>
+          <w:ilvl w:val="0"/>
+          <w:numId w:val="5"/>
+        </w:numPr>
+        <w:spacing w:line="360" w:lineRule="auto"/>
+        <w:jc w:val="both"/>
+        <w:rPr>
+          <w:rFonts w:ascii="Arial" w:hAnsi="Arial" w:cs="Arial"/>
+          <w:sz w:val="24"/>
+          <w:szCs w:val="24"/>
+        </w:rPr>
+      </w:pPr>
+      <w:r>
+        <w:rPr>
+          <w:rFonts w:ascii="Arial" w:hAnsi="Arial" w:cs="Arial"/>
+          <w:sz w:val="24"/>
+          <w:szCs w:val="24"/>
+          <w:lang w:val="en-US"/>
+        </w:rPr>
+        <w:t>p</w:t>
+      </w:r>
+      <w:r>
+        <w:rPr>
+          <w:rFonts w:ascii="Arial" w:hAnsi="Arial" w:cs="Arial"/>
+          <w:sz w:val="24"/>
+          <w:szCs w:val="24"/>
+          <w:vertAlign w:val="subscript"/>
+          <w:lang w:val="en-US"/>
+        </w:rPr>
+        <w:t>5</w:t>
+      </w:r>
+      <w:r>
+        <w:rPr>
+          <w:rFonts w:ascii="Arial" w:hAnsi="Arial" w:cs="Arial"/>
+          <w:sz w:val="24"/>
+          <w:szCs w:val="24"/>
+          <w:vertAlign w:val="subscript"/>
+          <w:lang w:val="en-US"/>
+        </w:rPr>
+        <w:t xml:space="preserve"> </w:t>
+      </w:r>
+      <w:r>
+        <w:rPr>
+          <w:rFonts w:ascii="Arial" w:hAnsi="Arial" w:cs="Arial"/>
+          <w:sz w:val="24"/>
+          <w:szCs w:val="24"/>
+          <w:lang w:val="en-US"/>
+        </w:rPr>
+        <w:t>–</w:t>
+      </w:r>
+      <w:r>
+        <w:rPr>
+          <w:rFonts w:ascii="Arial" w:hAnsi="Arial" w:cs="Arial"/>
+          <w:sz w:val="24"/>
+          <w:szCs w:val="24"/>
+          <w:lang w:val="en-US"/>
+        </w:rPr>
+        <w:t xml:space="preserve"> </w:t>
+      </w:r>
+      <w:r>
+        <w:rPr>
+          <w:rFonts w:ascii="Arial" w:hAnsi="Arial" w:cs="Arial"/>
+          <w:sz w:val="24"/>
+          <w:szCs w:val="24"/>
+        </w:rPr>
+        <w:t>паролата за добавяне не е намерена сред БД от несигурни пароли</w:t>
+      </w:r>
+    </w:p>
+    <w:p>
+      <w:pPr>
+        <w:pStyle w:val="a3"/>
+        <w:numPr>
+          <w:ilvl w:val="0"/>
+          <w:numId w:val="5"/>
+        </w:numPr>
+        <w:spacing w:line="360" w:lineRule="auto"/>
+        <w:jc w:val="both"/>
+        <w:rPr>
+          <w:rFonts w:ascii="Arial" w:hAnsi="Arial" w:cs="Arial"/>
+          <w:sz w:val="24"/>
+          <w:szCs w:val="24"/>
+        </w:rPr>
+      </w:pPr>
+      <w:r>
+        <w:rPr>
+          <w:rFonts w:ascii="Arial" w:hAnsi="Arial" w:cs="Arial"/>
+          <w:sz w:val="24"/>
+          <w:szCs w:val="24"/>
+          <w:lang w:val="en-US"/>
+        </w:rPr>
+        <w:t>p</w:t>
+      </w:r>
+      <w:r>
+        <w:rPr>
+          <w:rFonts w:ascii="Arial" w:hAnsi="Arial" w:cs="Arial"/>
+          <w:sz w:val="24"/>
+          <w:szCs w:val="24"/>
+          <w:vertAlign w:val="subscript"/>
+          <w:lang w:val="en-US"/>
+        </w:rPr>
+        <w:t>6</w:t>
+      </w:r>
+      <w:r>
+        <w:rPr>
+          <w:rFonts w:ascii="Arial" w:hAnsi="Arial" w:cs="Arial"/>
+          <w:sz w:val="24"/>
+          <w:szCs w:val="24"/>
+          <w:lang w:val="en-US"/>
+        </w:rPr>
+        <w:t xml:space="preserve"> –</w:t>
+      </w:r>
+      <w:r>
+        <w:rPr>
+          <w:rFonts w:ascii="Arial" w:hAnsi="Arial" w:cs="Arial"/>
+          <w:sz w:val="24"/>
+          <w:szCs w:val="24"/>
+          <w:lang w:val="en-US"/>
+        </w:rPr>
+        <w:t xml:space="preserve"> </w:t>
+      </w:r>
+      <w:r>
+        <w:rPr>
+          <w:rFonts w:ascii="Arial" w:hAnsi="Arial" w:cs="Arial"/>
+          <w:sz w:val="24"/>
+          <w:szCs w:val="24"/>
+        </w:rPr>
+        <w:t>криптирането е успешно</w:t>
+      </w:r>
+    </w:p>
+    <w:p>
+      <w:pPr>
+        <w:spacing w:line="360" w:lineRule="auto"/>
+        <w:ind w:left="708"/>
+        <w:jc w:val="both"/>
+        <w:rPr>
+          <w:rFonts w:ascii="Arial" w:hAnsi="Arial" w:cs="Arial"/>
+          <w:sz w:val="24"/>
+          <w:szCs w:val="24"/>
+          <w:lang w:val="en-US"/>
+        </w:rPr>
+      </w:pPr>
+      <w:r>
+        <w:rPr>
+          <w:rFonts w:ascii="Arial" w:hAnsi="Arial" w:cs="Arial"/>
+          <w:sz w:val="24"/>
+          <w:szCs w:val="24"/>
+        </w:rPr>
+        <w:t xml:space="preserve">Оператори: </w:t>
+      </w:r>
+    </w:p>
+    <w:p>
+      <w:pPr>
+        <w:pStyle w:val="a3"/>
+        <w:numPr>
+          <w:ilvl w:val="0"/>
+          <w:numId w:val="6"/>
+        </w:numPr>
+        <w:spacing w:line="360" w:lineRule="auto"/>
+        <w:jc w:val="both"/>
+        <w:rPr>
+          <w:rFonts w:ascii="Arial" w:hAnsi="Arial" w:cs="Arial"/>
+          <w:sz w:val="24"/>
+          <w:szCs w:val="24"/>
+          <w:lang w:val="en-US"/>
+        </w:rPr>
+      </w:pPr>
+      <w:r>
+        <w:rPr>
+          <w:rFonts w:ascii="Arial" w:hAnsi="Arial" w:cs="Arial"/>
+          <w:sz w:val="24"/>
+          <w:szCs w:val="24"/>
+          <w:lang w:val="en-US"/>
+        </w:rPr>
+        <w:t>A</w:t>
+      </w:r>
+      <w:r>
+        <w:rPr>
+          <w:rFonts w:ascii="Arial" w:hAnsi="Arial" w:cs="Arial"/>
+          <w:sz w:val="24"/>
+          <w:szCs w:val="24"/>
+          <w:vertAlign w:val="subscript"/>
+          <w:lang w:val="en-US"/>
+        </w:rPr>
+        <w:t>0</w:t>
+      </w:r>
+      <w:r>
+        <w:rPr>
+          <w:rFonts w:ascii="Arial" w:hAnsi="Arial" w:cs="Arial"/>
+          <w:sz w:val="24"/>
+          <w:szCs w:val="24"/>
+          <w:lang w:val="en-US"/>
+        </w:rPr>
+        <w:t xml:space="preserve"> </w:t>
+      </w:r>
+      <w:r>
+        <w:rPr>
+          <w:rFonts w:ascii="Arial" w:hAnsi="Arial" w:cs="Arial"/>
+          <w:sz w:val="24"/>
+          <w:szCs w:val="24"/>
+          <w:lang w:val="en-US"/>
+        </w:rPr>
+        <w:t>–</w:t>
+      </w:r>
+      <w:r>
+        <w:rPr>
+          <w:rFonts w:ascii="Arial" w:hAnsi="Arial" w:cs="Arial"/>
+          <w:sz w:val="24"/>
+          <w:szCs w:val="24"/>
+          <w:lang w:val="en-US"/>
+        </w:rPr>
+        <w:t xml:space="preserve"> </w:t>
+      </w:r>
+      <w:r>
+        <w:rPr>
+          <w:rFonts w:ascii="Arial" w:hAnsi="Arial" w:cs="Arial"/>
+          <w:sz w:val="24"/>
+          <w:szCs w:val="24"/>
+        </w:rPr>
+        <w:t>начало на алгоритъма</w:t>
+      </w:r>
+    </w:p>
+    <w:p>
+      <w:pPr>
+        <w:pStyle w:val="a3"/>
+        <w:numPr>
+          <w:ilvl w:val="0"/>
+          <w:numId w:val="6"/>
+        </w:numPr>
+        <w:spacing w:line="360" w:lineRule="auto"/>
+        <w:jc w:val="both"/>
+        <w:rPr>
+          <w:rFonts w:ascii="Arial" w:hAnsi="Arial" w:cs="Arial"/>
+          <w:sz w:val="24"/>
+          <w:szCs w:val="24"/>
+          <w:lang w:val="en-US"/>
+        </w:rPr>
+      </w:pPr>
+      <w:r>
+        <w:rPr>
+          <w:rFonts w:ascii="Arial" w:hAnsi="Arial" w:cs="Arial"/>
+          <w:sz w:val="24"/>
+          <w:szCs w:val="24"/>
+          <w:lang w:val="en-US"/>
+        </w:rPr>
+        <w:t>A</w:t>
+      </w:r>
+      <w:r>
+        <w:rPr>
+          <w:rFonts w:ascii="Arial" w:hAnsi="Arial" w:cs="Arial"/>
+          <w:sz w:val="24"/>
+          <w:szCs w:val="24"/>
+          <w:vertAlign w:val="subscript"/>
+          <w:lang w:val="en-US"/>
+        </w:rPr>
+        <w:t xml:space="preserve">1 </w:t>
+      </w:r>
+      <w:r>
+        <w:rPr>
+          <w:rFonts w:ascii="Arial" w:hAnsi="Arial" w:cs="Arial"/>
+          <w:sz w:val="24"/>
+          <w:szCs w:val="24"/>
+          <w:lang w:val="en-US"/>
+        </w:rPr>
+        <w:t xml:space="preserve">– </w:t>
+      </w:r>
+      <w:r>
+        <w:rPr>
+          <w:rFonts w:ascii="Arial" w:hAnsi="Arial" w:cs="Arial"/>
+          <w:sz w:val="24"/>
+          <w:szCs w:val="24"/>
+        </w:rPr>
+        <w:t xml:space="preserve">изпълнение на </w:t>
+      </w:r>
+      <w:proofErr w:type="spellStart"/>
+      <w:r>
+        <w:rPr>
+          <w:rFonts w:ascii="Arial" w:hAnsi="Arial" w:cs="Arial"/>
+          <w:sz w:val="24"/>
+          <w:szCs w:val="24"/>
+          <w:lang w:val="en-US"/>
+        </w:rPr>
+        <w:t>AddPassword</w:t>
+      </w:r>
+      <w:proofErr w:type="spellEnd"/>
+    </w:p>
+    <w:p>
+      <w:pPr>
+        <w:pStyle w:val="a3"/>
+        <w:numPr>
+          <w:ilvl w:val="0"/>
+          <w:numId w:val="6"/>
+        </w:numPr>
+        <w:spacing w:line="360" w:lineRule="auto"/>
+        <w:jc w:val="both"/>
+        <w:rPr>
+          <w:rFonts w:ascii="Arial" w:hAnsi="Arial" w:cs="Arial"/>
+          <w:sz w:val="24"/>
+          <w:szCs w:val="24"/>
+          <w:lang w:val="en-US"/>
+        </w:rPr>
+      </w:pPr>
+      <w:r>
+        <w:rPr>
+          <w:rFonts w:ascii="Arial" w:hAnsi="Arial" w:cs="Arial"/>
+          <w:sz w:val="24"/>
+          <w:szCs w:val="24"/>
+          <w:lang w:val="en-US"/>
+        </w:rPr>
+        <w:t>A</w:t>
+      </w:r>
+      <w:r>
+        <w:rPr>
+          <w:rFonts w:ascii="Arial" w:hAnsi="Arial" w:cs="Arial"/>
+          <w:sz w:val="24"/>
+          <w:szCs w:val="24"/>
+          <w:vertAlign w:val="subscript"/>
+          <w:lang w:val="en-US"/>
+        </w:rPr>
+        <w:t xml:space="preserve">1 </w:t>
+      </w:r>
+      <w:r>
+        <w:rPr>
+          <w:rFonts w:ascii="Arial" w:hAnsi="Arial" w:cs="Arial"/>
+          <w:sz w:val="24"/>
+          <w:szCs w:val="24"/>
+          <w:lang w:val="en-US"/>
+        </w:rPr>
+        <w:t xml:space="preserve">– </w:t>
+      </w:r>
+      <w:r>
+        <w:rPr>
+          <w:rFonts w:ascii="Arial" w:hAnsi="Arial" w:cs="Arial"/>
+          <w:sz w:val="24"/>
+          <w:szCs w:val="24"/>
+        </w:rPr>
+        <w:t xml:space="preserve">извличане на </w:t>
+      </w:r>
+      <w:r>
+        <w:rPr>
+          <w:rFonts w:ascii="Arial" w:hAnsi="Arial" w:cs="Arial"/>
+          <w:sz w:val="24"/>
+          <w:szCs w:val="24"/>
+          <w:lang w:val="en-US"/>
+        </w:rPr>
+        <w:t xml:space="preserve">master </w:t>
+      </w:r>
+      <w:r>
+        <w:rPr>
+          <w:rFonts w:ascii="Arial" w:hAnsi="Arial" w:cs="Arial"/>
+          <w:sz w:val="24"/>
+          <w:szCs w:val="24"/>
+        </w:rPr>
+        <w:t>паролата от БД</w:t>
+      </w:r>
+    </w:p>
+    <w:p>
+      <w:pPr>
+        <w:pStyle w:val="a3"/>
+        <w:numPr>
+          <w:ilvl w:val="0"/>
+          <w:numId w:val="6"/>
+        </w:numPr>
+        <w:spacing w:line="360" w:lineRule="auto"/>
+        <w:jc w:val="both"/>
+        <w:rPr>
+          <w:rFonts w:ascii="Arial" w:hAnsi="Arial" w:cs="Arial"/>
+          <w:sz w:val="24"/>
+          <w:szCs w:val="24"/>
+          <w:lang w:val="en-US"/>
+        </w:rPr>
+      </w:pPr>
+      <w:r>
+        <w:rPr>
+          <w:rFonts w:ascii="Arial" w:hAnsi="Arial" w:cs="Arial"/>
+          <w:sz w:val="24"/>
+          <w:szCs w:val="24"/>
+          <w:lang w:val="en-US"/>
+        </w:rPr>
+        <w:t>A</w:t>
+      </w:r>
+      <w:r>
+        <w:rPr>
+          <w:rFonts w:ascii="Arial" w:hAnsi="Arial" w:cs="Arial"/>
+          <w:sz w:val="24"/>
+          <w:szCs w:val="24"/>
+          <w:vertAlign w:val="subscript"/>
+          <w:lang w:val="en-US"/>
+        </w:rPr>
+        <w:t xml:space="preserve">2 </w:t>
+      </w:r>
+      <w:r>
+        <w:rPr>
+          <w:rFonts w:ascii="Arial" w:hAnsi="Arial" w:cs="Arial"/>
+          <w:sz w:val="24"/>
+          <w:szCs w:val="24"/>
+          <w:lang w:val="en-US"/>
+        </w:rPr>
+        <w:t>–</w:t>
+      </w:r>
+      <w:r>
+        <w:rPr>
+          <w:rFonts w:ascii="Arial" w:hAnsi="Arial" w:cs="Arial"/>
+          <w:sz w:val="24"/>
+          <w:szCs w:val="24"/>
+          <w:lang w:val="en-US"/>
+        </w:rPr>
+        <w:t xml:space="preserve"> </w:t>
+      </w:r>
+      <w:r>
+        <w:rPr>
+          <w:rFonts w:ascii="Arial" w:hAnsi="Arial" w:cs="Arial"/>
+          <w:sz w:val="24"/>
+          <w:szCs w:val="24"/>
+        </w:rPr>
+        <w:t>криптографски операции</w:t>
+      </w:r>
+    </w:p>
+    <w:p>
+      <w:pPr>
+        <w:pStyle w:val="a3"/>
+        <w:numPr>
+          <w:ilvl w:val="0"/>
+          <w:numId w:val="6"/>
+        </w:numPr>
+        <w:spacing w:line="360" w:lineRule="auto"/>
+        <w:jc w:val="both"/>
+        <w:rPr>
+          <w:rFonts w:ascii="Arial" w:hAnsi="Arial" w:cs="Arial"/>
+          <w:sz w:val="24"/>
+          <w:szCs w:val="24"/>
+          <w:lang w:val="en-US"/>
+        </w:rPr>
+      </w:pPr>
+      <w:r>
+        <w:rPr>
+          <w:rFonts w:ascii="Arial" w:hAnsi="Arial" w:cs="Arial"/>
+          <w:sz w:val="24"/>
+          <w:szCs w:val="24"/>
+          <w:lang w:val="en-US"/>
+        </w:rPr>
+        <w:t>A</w:t>
+      </w:r>
+      <w:r>
+        <w:rPr>
+          <w:rFonts w:ascii="Arial" w:hAnsi="Arial" w:cs="Arial"/>
+          <w:sz w:val="24"/>
+          <w:szCs w:val="24"/>
+          <w:vertAlign w:val="subscript"/>
+          <w:lang w:val="en-US"/>
+        </w:rPr>
+        <w:t xml:space="preserve">3 </w:t>
+      </w:r>
+      <w:r>
+        <w:rPr>
+          <w:rFonts w:ascii="Arial" w:hAnsi="Arial" w:cs="Arial"/>
+          <w:sz w:val="24"/>
+          <w:szCs w:val="24"/>
+        </w:rPr>
+        <w:t>– записване на резултата в БД</w:t>
+      </w:r>
+    </w:p>
+    <w:p>
+      <w:pPr>
+        <w:pStyle w:val="a3"/>
+        <w:numPr>
+          <w:ilvl w:val="0"/>
+          <w:numId w:val="6"/>
+        </w:numPr>
+        <w:spacing w:line="360" w:lineRule="auto"/>
+        <w:jc w:val="both"/>
+        <w:rPr>
+          <w:rFonts w:ascii="Arial" w:hAnsi="Arial" w:cs="Arial"/>
+          <w:sz w:val="24"/>
+          <w:szCs w:val="24"/>
+          <w:lang w:val="en-US"/>
+        </w:rPr>
+      </w:pPr>
+      <w:r>
+        <w:rPr>
+          <w:rFonts w:ascii="Arial" w:hAnsi="Arial" w:cs="Arial"/>
+          <w:sz w:val="24"/>
+          <w:szCs w:val="24"/>
+          <w:lang w:val="en-US"/>
+        </w:rPr>
+        <w:t>A</w:t>
+      </w:r>
+      <w:r>
+        <w:rPr>
+          <w:rFonts w:ascii="Arial" w:hAnsi="Arial" w:cs="Arial"/>
+          <w:sz w:val="24"/>
+          <w:szCs w:val="24"/>
+          <w:vertAlign w:val="subscript"/>
+          <w:lang w:val="en-US"/>
+        </w:rPr>
+        <w:t xml:space="preserve">4 </w:t>
+      </w:r>
+      <w:r>
+        <w:rPr>
+          <w:rFonts w:ascii="Arial" w:hAnsi="Arial" w:cs="Arial"/>
+          <w:sz w:val="24"/>
+          <w:szCs w:val="24"/>
+        </w:rPr>
+        <w:t xml:space="preserve">– изпълнение на </w:t>
+      </w:r>
+      <w:r>
+        <w:rPr>
+          <w:rFonts w:ascii="Arial" w:hAnsi="Arial" w:cs="Arial"/>
+          <w:sz w:val="24"/>
+          <w:szCs w:val="24"/>
+          <w:lang w:val="en-US"/>
+        </w:rPr>
+        <w:t>LogUserAction</w:t>
+      </w:r>
+    </w:p>
+    <w:p>
+      <w:pPr>
+        <w:pStyle w:val="a3"/>
+        <w:numPr>
+          <w:ilvl w:val="0"/>
+          <w:numId w:val="6"/>
+        </w:numPr>
+        <w:spacing w:line="360" w:lineRule="auto"/>
+        <w:jc w:val="both"/>
+        <w:rPr>
+          <w:rFonts w:ascii="Arial" w:hAnsi="Arial" w:cs="Arial"/>
+          <w:sz w:val="24"/>
+          <w:szCs w:val="24"/>
+          <w:lang w:val="en-US"/>
+        </w:rPr>
+      </w:pPr>
+      <w:r>
+        <w:rPr>
+          <w:rFonts w:ascii="Arial" w:hAnsi="Arial" w:cs="Arial"/>
+          <w:sz w:val="24"/>
+          <w:szCs w:val="24"/>
+          <w:lang w:val="en-US"/>
+        </w:rPr>
+        <w:t>A</w:t>
+      </w:r>
+      <w:r>
+        <w:rPr>
+          <w:rFonts w:ascii="Arial" w:hAnsi="Arial" w:cs="Arial"/>
+          <w:sz w:val="24"/>
+          <w:szCs w:val="24"/>
+          <w:vertAlign w:val="subscript"/>
+          <w:lang w:val="en-US"/>
+        </w:rPr>
+        <w:t xml:space="preserve">5 </w:t>
+      </w:r>
+      <w:r>
+        <w:rPr>
+          <w:rFonts w:ascii="Arial" w:hAnsi="Arial" w:cs="Arial"/>
+          <w:sz w:val="24"/>
+          <w:szCs w:val="24"/>
+        </w:rPr>
+        <w:t xml:space="preserve">– изпълнение на </w:t>
+      </w:r>
+      <w:r>
+        <w:rPr>
+          <w:rFonts w:ascii="Arial" w:hAnsi="Arial" w:cs="Arial"/>
+          <w:sz w:val="24"/>
+          <w:szCs w:val="24"/>
+          <w:lang w:val="en-US"/>
+        </w:rPr>
+        <w:t>SendResponse</w:t>
+      </w:r>
+    </w:p>
+    <w:p>
+      <w:pPr>
+        <w:pStyle w:val="a3"/>
+        <w:numPr>
+          <w:ilvl w:val="0"/>
+          <w:numId w:val="6"/>
+        </w:numPr>
+        <w:spacing w:line="360" w:lineRule="auto"/>
+        <w:jc w:val="both"/>
+        <w:rPr>
+          <w:rFonts w:ascii="Arial" w:hAnsi="Arial" w:cs="Arial"/>
+          <w:sz w:val="24"/>
+          <w:szCs w:val="24"/>
+          <w:lang w:val="en-US"/>
+        </w:rPr>
+      </w:pPr>
+      <w:r>
+        <w:rPr>
+          <w:rFonts w:ascii="Arial" w:hAnsi="Arial" w:cs="Arial"/>
+          <w:sz w:val="24"/>
+          <w:szCs w:val="24"/>
+          <w:lang w:val="en-US"/>
+        </w:rPr>
+        <w:t>A</w:t>
+      </w:r>
+      <w:r>
+        <w:rPr>
+          <w:rFonts w:ascii="Arial" w:hAnsi="Arial" w:cs="Arial"/>
+          <w:sz w:val="24"/>
+          <w:szCs w:val="24"/>
+          <w:vertAlign w:val="subscript"/>
+          <w:lang w:val="en-US"/>
+        </w:rPr>
+        <w:t xml:space="preserve">6 </w:t>
+      </w:r>
+      <w:r>
+        <w:rPr>
+          <w:rFonts w:ascii="Arial" w:hAnsi="Arial" w:cs="Arial"/>
+          <w:sz w:val="24"/>
+          <w:szCs w:val="24"/>
+          <w:lang w:val="en-US"/>
+        </w:rPr>
+        <w:t xml:space="preserve">– </w:t>
+      </w:r>
+      <w:r>
+        <w:rPr>
+          <w:rFonts w:ascii="Arial" w:hAnsi="Arial" w:cs="Arial"/>
+          <w:sz w:val="24"/>
+          <w:szCs w:val="24"/>
+        </w:rPr>
+        <w:t xml:space="preserve">изпълнение на </w:t>
+      </w:r>
+      <w:r>
+        <w:rPr>
+          <w:rFonts w:ascii="Arial" w:hAnsi="Arial" w:cs="Arial"/>
+          <w:sz w:val="24"/>
+          <w:szCs w:val="24"/>
+          <w:lang w:val="en-US"/>
+        </w:rPr>
+        <w:t>ViewResp</w:t>
+      </w:r>
+      <w:bookmarkStart w:id="6" w:name="_GoBack"/>
+      <w:bookmarkEnd w:id="6"/>
+      <w:r>
+        <w:rPr>
+          <w:rFonts w:ascii="Arial" w:hAnsi="Arial" w:cs="Arial"/>
+          <w:sz w:val="24"/>
+          <w:szCs w:val="24"/>
+          <w:lang w:val="en-US"/>
+        </w:rPr>
+        <w:t>onse</w:t>
+      </w:r>
+    </w:p>
+    <w:p>
+      <w:pPr>
+        <w:pStyle w:val="a3"/>
+        <w:numPr>
+          <w:ilvl w:val="0"/>
+          <w:numId w:val="6"/>
+        </w:numPr>
+        <w:spacing w:line="360" w:lineRule="auto"/>
+        <w:jc w:val="both"/>
+        <w:rPr>
+          <w:rFonts w:ascii="Arial" w:hAnsi="Arial" w:cs="Arial"/>
+          <w:sz w:val="24"/>
+          <w:szCs w:val="24"/>
+          <w:lang w:val="en-US"/>
+        </w:rPr>
+      </w:pPr>
+      <w:r>
+        <w:rPr>
+          <w:rFonts w:ascii="Arial" w:hAnsi="Arial" w:cs="Arial"/>
+          <w:sz w:val="24"/>
+          <w:szCs w:val="24"/>
+          <w:lang w:val="en-US"/>
+        </w:rPr>
+        <w:t>A</w:t>
+      </w:r>
+      <w:r>
+        <w:rPr>
+          <w:rFonts w:ascii="Arial" w:hAnsi="Arial" w:cs="Arial"/>
+          <w:sz w:val="24"/>
+          <w:szCs w:val="24"/>
+          <w:vertAlign w:val="subscript"/>
+          <w:lang w:val="en-US"/>
+        </w:rPr>
+        <w:t xml:space="preserve">7 </w:t>
+      </w:r>
+      <w:r>
+        <w:rPr>
+          <w:rFonts w:ascii="Arial" w:hAnsi="Arial" w:cs="Arial"/>
+          <w:sz w:val="24"/>
+          <w:szCs w:val="24"/>
+          <w:lang w:val="en-US"/>
+        </w:rPr>
+        <w:t xml:space="preserve">– </w:t>
+      </w:r>
+      <w:r>
+        <w:rPr>
+          <w:rFonts w:ascii="Arial" w:hAnsi="Arial" w:cs="Arial"/>
+          <w:sz w:val="24"/>
+          <w:szCs w:val="24"/>
+        </w:rPr>
+        <w:t xml:space="preserve">изпълнение на </w:t>
+      </w:r>
+      <w:r>
+        <w:rPr>
+          <w:rFonts w:ascii="Arial" w:hAnsi="Arial" w:cs="Arial"/>
+          <w:sz w:val="24"/>
+          <w:szCs w:val="24"/>
+          <w:lang w:val="en-US"/>
+        </w:rPr>
+        <w:t>Quit</w:t>
+      </w:r>
+    </w:p>
+    <w:p>
+      <w:pPr>
+        <w:pStyle w:val="a3"/>
+        <w:numPr>
+          <w:ilvl w:val="0"/>
+          <w:numId w:val="6"/>
+        </w:numPr>
+        <w:spacing w:line="360" w:lineRule="auto"/>
+        <w:jc w:val="both"/>
+        <w:rPr>
+          <w:rFonts w:ascii="Arial" w:hAnsi="Arial" w:cs="Arial"/>
+          <w:sz w:val="24"/>
+          <w:szCs w:val="24"/>
+          <w:lang w:val="en-US"/>
+        </w:rPr>
+      </w:pPr>
+      <w:proofErr w:type="spellStart"/>
+      <w:r>
+        <w:rPr>
+          <w:rFonts w:ascii="Arial" w:hAnsi="Arial" w:cs="Arial"/>
+          <w:sz w:val="24"/>
+          <w:szCs w:val="24"/>
+          <w:lang w:val="en-US"/>
+        </w:rPr>
+        <w:t>A</w:t>
+      </w:r>
+      <w:r>
+        <w:rPr>
+          <w:rFonts w:ascii="Arial" w:hAnsi="Arial" w:cs="Arial"/>
+          <w:sz w:val="24"/>
+          <w:szCs w:val="24"/>
+          <w:vertAlign w:val="subscript"/>
+          <w:lang w:val="en-US"/>
+        </w:rPr>
+        <w:t>k</w:t>
+      </w:r>
+      <w:proofErr w:type="spellEnd"/>
+      <w:r>
+        <w:rPr>
+          <w:rFonts w:ascii="Arial" w:hAnsi="Arial" w:cs="Arial"/>
+          <w:sz w:val="24"/>
+          <w:szCs w:val="24"/>
+          <w:vertAlign w:val="subscript"/>
+          <w:lang w:val="en-US"/>
+        </w:rPr>
+        <w:t xml:space="preserve"> </w:t>
+      </w:r>
+      <w:r>
+        <w:rPr>
+          <w:rFonts w:ascii="Arial" w:hAnsi="Arial" w:cs="Arial"/>
+          <w:sz w:val="24"/>
+          <w:szCs w:val="24"/>
+          <w:vertAlign w:val="subscript"/>
+        </w:rPr>
+        <w:t xml:space="preserve"> </w:t>
+      </w:r>
+      <w:r>
+        <w:rPr>
+          <w:rFonts w:ascii="Arial" w:hAnsi="Arial" w:cs="Arial"/>
+          <w:sz w:val="24"/>
+          <w:szCs w:val="24"/>
+        </w:rPr>
+        <w:t>- край на алгоритъма</w:t>
+      </w:r>
+    </w:p>
+    <w:p>
+      <w:pPr>
+        <w:spacing w:line="360" w:lineRule="auto"/>
+        <w:ind w:left="1068"/>
+        <w:jc w:val="both"/>
+        <w:rPr>
+          <w:rFonts w:ascii="Arial" w:hAnsi="Arial" w:cs="Arial"/>
+          <w:sz w:val="24"/>
+          <w:szCs w:val="24"/>
+        </w:rPr>
+      </w:pPr>
+    </w:p>
+    <w:p>
+      <w:pPr>
+        <w:spacing w:line="360" w:lineRule="auto"/>
+        <w:ind w:left="708"/>
+        <w:rPr>
+          <w:rFonts w:ascii="Arial" w:hAnsi="Arial" w:cs="Arial"/>
+          <w:sz w:val="24"/>
+          <w:szCs w:val="24"/>
+          <w:lang w:val="en-US"/>
+        </w:rPr>
+      </w:pPr>
     </w:p>
     <w:p>
       <w:pPr>
@@ -6809,7 +7898,7 @@
           <w:szCs w:val="24"/>
         </w:rPr>
       </w:pPr>
-      <w:bookmarkStart w:id="6" w:name="_Toc106893000"/>
+      <w:bookmarkStart w:id="7" w:name="_Toc106893000"/>
       <w:r>
         <w:rPr>
           <w:rFonts w:ascii="Arial" w:hAnsi="Arial" w:cs="Arial"/>
@@ -6831,7 +7920,7 @@
         </w:rPr>
         <w:t>данни за автентикация</w:t>
       </w:r>
-      <w:bookmarkEnd w:id="6"/>
+      <w:bookmarkEnd w:id="7"/>
     </w:p>
     <w:p>
       <w:pPr>
@@ -6850,7 +7939,7 @@
           <w:szCs w:val="24"/>
         </w:rPr>
       </w:pPr>
-      <w:bookmarkStart w:id="7" w:name="_Toc106893001"/>
+      <w:bookmarkStart w:id="8" w:name="_Toc106893001"/>
       <w:r>
         <w:rPr>
           <w:rFonts w:ascii="Arial" w:hAnsi="Arial" w:cs="Arial"/>
@@ -6871,7 +7960,7 @@
         </w:rPr>
         <w:t>данни за автентикация</w:t>
       </w:r>
-      <w:bookmarkEnd w:id="7"/>
+      <w:bookmarkEnd w:id="8"/>
     </w:p>
     <w:p>
       <w:pPr>
@@ -6890,7 +7979,7 @@
           <w:szCs w:val="24"/>
         </w:rPr>
       </w:pPr>
-      <w:bookmarkStart w:id="8" w:name="_Toc106893002"/>
+      <w:bookmarkStart w:id="9" w:name="_Toc106893002"/>
       <w:r>
         <w:rPr>
           <w:rFonts w:ascii="Arial" w:hAnsi="Arial" w:cs="Arial"/>
@@ -6909,21 +7998,9 @@
           <w:sz w:val="28"/>
           <w:szCs w:val="24"/>
         </w:rPr>
-        <w:t xml:space="preserve"> данни за автен</w:t>
-      </w:r>
-      <w:bookmarkStart w:id="9" w:name="_GoBack"/>
+        <w:t xml:space="preserve"> данни за автентикация</w:t>
+      </w:r>
       <w:bookmarkEnd w:id="9"/>
-      <w:r>
-        <w:rPr>
-          <w:rFonts w:ascii="Arial" w:hAnsi="Arial" w:cs="Arial"/>
-          <w:b/>
-          <w:color w:val="auto"/>
-          <w:sz w:val="28"/>
-          <w:szCs w:val="24"/>
-        </w:rPr>
-        <w:t>тикация</w:t>
-      </w:r>
-      <w:bookmarkEnd w:id="8"/>
     </w:p>
     <w:p>
       <w:pPr>
@@ -7235,9 +8312,9 @@
     </w:lvl>
   </w:abstractNum>
   <w:abstractNum w:abstractNumId="2" w15:restartNumberingAfterBreak="0">
-    <w:nsid w:val="65F54078"/>
+    <w:nsid w:val="1DBA2CA5"/>
     <w:multiLevelType w:val="hybridMultilevel"/>
-    <w:tmpl w:val="FE80035A"/>
+    <w:tmpl w:val="FC34E78C"/>
     <w:lvl w:ilvl="0" w:tplc="04020001">
       <w:start w:val="1"/>
       <w:numFmt w:val="bullet"/>
@@ -7348,6 +8425,232 @@
     </w:lvl>
   </w:abstractNum>
   <w:abstractNum w:abstractNumId="3" w15:restartNumberingAfterBreak="0">
+    <w:nsid w:val="5C475981"/>
+    <w:multiLevelType w:val="hybridMultilevel"/>
+    <w:tmpl w:val="D092FE02"/>
+    <w:lvl w:ilvl="0" w:tplc="04020001">
+      <w:start w:val="1"/>
+      <w:numFmt w:val="bullet"/>
+      <w:lvlText w:val=""/>
+      <w:lvlJc w:val="left"/>
+      <w:pPr>
+        <w:ind w:left="1428" w:hanging="360"/>
+      </w:pPr>
+      <w:rPr>
+        <w:rFonts w:ascii="Symbol" w:hAnsi="Symbol" w:hint="default"/>
+      </w:rPr>
+    </w:lvl>
+    <w:lvl w:ilvl="1" w:tplc="04020003" w:tentative="1">
+      <w:start w:val="1"/>
+      <w:numFmt w:val="bullet"/>
+      <w:lvlText w:val="o"/>
+      <w:lvlJc w:val="left"/>
+      <w:pPr>
+        <w:ind w:left="2148" w:hanging="360"/>
+      </w:pPr>
+      <w:rPr>
+        <w:rFonts w:ascii="Courier New" w:hAnsi="Courier New" w:cs="Courier New" w:hint="default"/>
+      </w:rPr>
+    </w:lvl>
+    <w:lvl w:ilvl="2" w:tplc="04020005" w:tentative="1">
+      <w:start w:val="1"/>
+      <w:numFmt w:val="bullet"/>
+      <w:lvlText w:val=""/>
+      <w:lvlJc w:val="left"/>
+      <w:pPr>
+        <w:ind w:left="2868" w:hanging="360"/>
+      </w:pPr>
+      <w:rPr>
+        <w:rFonts w:ascii="Wingdings" w:hAnsi="Wingdings" w:hint="default"/>
+      </w:rPr>
+    </w:lvl>
+    <w:lvl w:ilvl="3" w:tplc="04020001" w:tentative="1">
+      <w:start w:val="1"/>
+      <w:numFmt w:val="bullet"/>
+      <w:lvlText w:val=""/>
+      <w:lvlJc w:val="left"/>
+      <w:pPr>
+        <w:ind w:left="3588" w:hanging="360"/>
+      </w:pPr>
+      <w:rPr>
+        <w:rFonts w:ascii="Symbol" w:hAnsi="Symbol" w:hint="default"/>
+      </w:rPr>
+    </w:lvl>
+    <w:lvl w:ilvl="4" w:tplc="04020003" w:tentative="1">
+      <w:start w:val="1"/>
+      <w:numFmt w:val="bullet"/>
+      <w:lvlText w:val="o"/>
+      <w:lvlJc w:val="left"/>
+      <w:pPr>
+        <w:ind w:left="4308" w:hanging="360"/>
+      </w:pPr>
+      <w:rPr>
+        <w:rFonts w:ascii="Courier New" w:hAnsi="Courier New" w:cs="Courier New" w:hint="default"/>
+      </w:rPr>
+    </w:lvl>
+    <w:lvl w:ilvl="5" w:tplc="04020005" w:tentative="1">
+      <w:start w:val="1"/>
+      <w:numFmt w:val="bullet"/>
+      <w:lvlText w:val=""/>
+      <w:lvlJc w:val="left"/>
+      <w:pPr>
+        <w:ind w:left="5028" w:hanging="360"/>
+      </w:pPr>
+      <w:rPr>
+        <w:rFonts w:ascii="Wingdings" w:hAnsi="Wingdings" w:hint="default"/>
+      </w:rPr>
+    </w:lvl>
+    <w:lvl w:ilvl="6" w:tplc="04020001" w:tentative="1">
+      <w:start w:val="1"/>
+      <w:numFmt w:val="bullet"/>
+      <w:lvlText w:val=""/>
+      <w:lvlJc w:val="left"/>
+      <w:pPr>
+        <w:ind w:left="5748" w:hanging="360"/>
+      </w:pPr>
+      <w:rPr>
+        <w:rFonts w:ascii="Symbol" w:hAnsi="Symbol" w:hint="default"/>
+      </w:rPr>
+    </w:lvl>
+    <w:lvl w:ilvl="7" w:tplc="04020003" w:tentative="1">
+      <w:start w:val="1"/>
+      <w:numFmt w:val="bullet"/>
+      <w:lvlText w:val="o"/>
+      <w:lvlJc w:val="left"/>
+      <w:pPr>
+        <w:ind w:left="6468" w:hanging="360"/>
+      </w:pPr>
+      <w:rPr>
+        <w:rFonts w:ascii="Courier New" w:hAnsi="Courier New" w:cs="Courier New" w:hint="default"/>
+      </w:rPr>
+    </w:lvl>
+    <w:lvl w:ilvl="8" w:tplc="04020005" w:tentative="1">
+      <w:start w:val="1"/>
+      <w:numFmt w:val="bullet"/>
+      <w:lvlText w:val=""/>
+      <w:lvlJc w:val="left"/>
+      <w:pPr>
+        <w:ind w:left="7188" w:hanging="360"/>
+      </w:pPr>
+      <w:rPr>
+        <w:rFonts w:ascii="Wingdings" w:hAnsi="Wingdings" w:hint="default"/>
+      </w:rPr>
+    </w:lvl>
+  </w:abstractNum>
+  <w:abstractNum w:abstractNumId="4" w15:restartNumberingAfterBreak="0">
+    <w:nsid w:val="65F54078"/>
+    <w:multiLevelType w:val="hybridMultilevel"/>
+    <w:tmpl w:val="FE80035A"/>
+    <w:lvl w:ilvl="0" w:tplc="04020001">
+      <w:start w:val="1"/>
+      <w:numFmt w:val="bullet"/>
+      <w:lvlText w:val=""/>
+      <w:lvlJc w:val="left"/>
+      <w:pPr>
+        <w:ind w:left="1428" w:hanging="360"/>
+      </w:pPr>
+      <w:rPr>
+        <w:rFonts w:ascii="Symbol" w:hAnsi="Symbol" w:hint="default"/>
+      </w:rPr>
+    </w:lvl>
+    <w:lvl w:ilvl="1" w:tplc="04020003" w:tentative="1">
+      <w:start w:val="1"/>
+      <w:numFmt w:val="bullet"/>
+      <w:lvlText w:val="o"/>
+      <w:lvlJc w:val="left"/>
+      <w:pPr>
+        <w:ind w:left="2148" w:hanging="360"/>
+      </w:pPr>
+      <w:rPr>
+        <w:rFonts w:ascii="Courier New" w:hAnsi="Courier New" w:cs="Courier New" w:hint="default"/>
+      </w:rPr>
+    </w:lvl>
+    <w:lvl w:ilvl="2" w:tplc="04020005" w:tentative="1">
+      <w:start w:val="1"/>
+      <w:numFmt w:val="bullet"/>
+      <w:lvlText w:val=""/>
+      <w:lvlJc w:val="left"/>
+      <w:pPr>
+        <w:ind w:left="2868" w:hanging="360"/>
+      </w:pPr>
+      <w:rPr>
+        <w:rFonts w:ascii="Wingdings" w:hAnsi="Wingdings" w:hint="default"/>
+      </w:rPr>
+    </w:lvl>
+    <w:lvl w:ilvl="3" w:tplc="04020001" w:tentative="1">
+      <w:start w:val="1"/>
+      <w:numFmt w:val="bullet"/>
+      <w:lvlText w:val=""/>
+      <w:lvlJc w:val="left"/>
+      <w:pPr>
+        <w:ind w:left="3588" w:hanging="360"/>
+      </w:pPr>
+      <w:rPr>
+        <w:rFonts w:ascii="Symbol" w:hAnsi="Symbol" w:hint="default"/>
+      </w:rPr>
+    </w:lvl>
+    <w:lvl w:ilvl="4" w:tplc="04020003" w:tentative="1">
+      <w:start w:val="1"/>
+      <w:numFmt w:val="bullet"/>
+      <w:lvlText w:val="o"/>
+      <w:lvlJc w:val="left"/>
+      <w:pPr>
+        <w:ind w:left="4308" w:hanging="360"/>
+      </w:pPr>
+      <w:rPr>
+        <w:rFonts w:ascii="Courier New" w:hAnsi="Courier New" w:cs="Courier New" w:hint="default"/>
+      </w:rPr>
+    </w:lvl>
+    <w:lvl w:ilvl="5" w:tplc="04020005" w:tentative="1">
+      <w:start w:val="1"/>
+      <w:numFmt w:val="bullet"/>
+      <w:lvlText w:val=""/>
+      <w:lvlJc w:val="left"/>
+      <w:pPr>
+        <w:ind w:left="5028" w:hanging="360"/>
+      </w:pPr>
+      <w:rPr>
+        <w:rFonts w:ascii="Wingdings" w:hAnsi="Wingdings" w:hint="default"/>
+      </w:rPr>
+    </w:lvl>
+    <w:lvl w:ilvl="6" w:tplc="04020001" w:tentative="1">
+      <w:start w:val="1"/>
+      <w:numFmt w:val="bullet"/>
+      <w:lvlText w:val=""/>
+      <w:lvlJc w:val="left"/>
+      <w:pPr>
+        <w:ind w:left="5748" w:hanging="360"/>
+      </w:pPr>
+      <w:rPr>
+        <w:rFonts w:ascii="Symbol" w:hAnsi="Symbol" w:hint="default"/>
+      </w:rPr>
+    </w:lvl>
+    <w:lvl w:ilvl="7" w:tplc="04020003" w:tentative="1">
+      <w:start w:val="1"/>
+      <w:numFmt w:val="bullet"/>
+      <w:lvlText w:val="o"/>
+      <w:lvlJc w:val="left"/>
+      <w:pPr>
+        <w:ind w:left="6468" w:hanging="360"/>
+      </w:pPr>
+      <w:rPr>
+        <w:rFonts w:ascii="Courier New" w:hAnsi="Courier New" w:cs="Courier New" w:hint="default"/>
+      </w:rPr>
+    </w:lvl>
+    <w:lvl w:ilvl="8" w:tplc="04020005" w:tentative="1">
+      <w:start w:val="1"/>
+      <w:numFmt w:val="bullet"/>
+      <w:lvlText w:val=""/>
+      <w:lvlJc w:val="left"/>
+      <w:pPr>
+        <w:ind w:left="7188" w:hanging="360"/>
+      </w:pPr>
+      <w:rPr>
+        <w:rFonts w:ascii="Wingdings" w:hAnsi="Wingdings" w:hint="default"/>
+      </w:rPr>
+    </w:lvl>
+  </w:abstractNum>
+  <w:abstractNum w:abstractNumId="5" w15:restartNumberingAfterBreak="0">
     <w:nsid w:val="6A2318DE"/>
     <w:multiLevelType w:val="hybridMultilevel"/>
     <w:tmpl w:val="F07A1790"/>
@@ -7437,7 +8740,7 @@
     </w:lvl>
   </w:abstractNum>
   <w:num w:numId="1">
-    <w:abstractNumId w:val="3"/>
+    <w:abstractNumId w:val="5"/>
   </w:num>
   <w:num w:numId="2">
     <w:abstractNumId w:val="0"/>
@@ -7446,7 +8749,13 @@
     <w:abstractNumId w:val="1"/>
   </w:num>
   <w:num w:numId="4">
+    <w:abstractNumId w:val="4"/>
+  </w:num>
+  <w:num w:numId="5">
     <w:abstractNumId w:val="2"/>
+  </w:num>
+  <w:num w:numId="6">
+    <w:abstractNumId w:val="3"/>
   </w:num>
 </w:numbering>
 </file>
@@ -8322,7 +9631,7 @@
 </file>
 
 <file path=customXml/itemProps1.xml><?xml version="1.0" encoding="utf-8"?>
-<ds:datastoreItem xmlns:ds="http://schemas.openxmlformats.org/officeDocument/2006/customXml" ds:itemID="{690A7FB0-0AF2-4F7C-A185-81775B76B3D1}">
+<ds:datastoreItem xmlns:ds="http://schemas.openxmlformats.org/officeDocument/2006/customXml" ds:itemID="{405D0CBC-4155-4305-88C4-95CDF704C3F3}">
   <ds:schemaRefs>
     <ds:schemaRef ds:uri="http://schemas.openxmlformats.org/officeDocument/2006/bibliography"/>
   </ds:schemaRefs>

</xml_diff>

<commit_message>
finish add password description
</commit_message>
<xml_diff>
--- a/secure-interactions-modeling-project-Ivan-Chuchulski-4MI3400043.docx
+++ b/secure-interactions-modeling-project-Ivan-Chuchulski-4MI3400043.docx
@@ -8,13 +8,13 @@
       </w:pPr>
       <w:r>
         <w:object w:dxaOrig="1875" w:dyaOrig="2174">
-          <v:shape id="ole_rId2" o:spid="_x0000_i1025" style="width:93.75pt;height:108.7pt" coordsize="" o:spt="100" adj="0,,0" path="" stroked="f">
+          <v:shape id="ole_rId2" o:spid="_x0000_i1025" style="width:93.75pt;height:108.75pt" coordsize="" o:spt="100" adj="0,,0" path="" stroked="f">
             <v:stroke joinstyle="miter"/>
             <v:imagedata r:id="rId6" o:title=""/>
             <v:formulas/>
             <v:path o:connecttype="segments"/>
           </v:shape>
-          <o:OLEObject Type="Embed" ProgID="Word.Picture.8" ShapeID="ole_rId2" DrawAspect="Content" ObjectID="_1717606513" r:id="rId7"/>
+          <o:OLEObject Type="Embed" ProgID="Word.Picture.8" ShapeID="ole_rId2" DrawAspect="Content" ObjectID="_1717614247" r:id="rId7"/>
         </w:object>
       </w:r>
     </w:p>
@@ -1721,33 +1721,15 @@
           <w:sz w:val="24"/>
           <w:szCs w:val="24"/>
         </w:rPr>
-        <w:t xml:space="preserve">ще бъдат представени основните функционални характеристики на системата и ще бъдат проверени условията за пълнота и </w:t>
-      </w:r>
-      <w:proofErr w:type="spellStart"/>
-      <w:r>
-        <w:rPr>
-          <w:rFonts w:ascii="Arial" w:hAnsi="Arial" w:cs="Arial"/>
-          <w:sz w:val="24"/>
-          <w:szCs w:val="24"/>
-        </w:rPr>
-        <w:t>непр</w:t>
-      </w:r>
-      <w:r>
-        <w:rPr>
-          <w:rFonts w:ascii="Arial" w:hAnsi="Arial" w:cs="Arial"/>
-          <w:sz w:val="24"/>
-          <w:szCs w:val="24"/>
-        </w:rPr>
-        <w:t>отиворечивост</w:t>
-      </w:r>
-      <w:proofErr w:type="spellEnd"/>
-      <w:r>
-        <w:rPr>
-          <w:rFonts w:ascii="Arial" w:hAnsi="Arial" w:cs="Arial"/>
-          <w:sz w:val="24"/>
-          <w:szCs w:val="24"/>
-        </w:rPr>
-        <w:t xml:space="preserve"> на алгоритмите.</w:t>
+        <w:t>ще бъдат представени основните функционални характеристики на системата и ще бъдат проверени условията за пълнота и непр</w:t>
+      </w:r>
+      <w:r>
+        <w:rPr>
+          <w:rFonts w:ascii="Arial" w:hAnsi="Arial" w:cs="Arial"/>
+          <w:sz w:val="24"/>
+          <w:szCs w:val="24"/>
+        </w:rPr>
+        <w:t>отиворечивост на алгоритмите.</w:t>
       </w:r>
     </w:p>
     <w:p>
@@ -2265,6 +2247,18 @@
     </w:p>
     <w:p>
       <w:pPr>
+        <w:spacing w:line="360" w:lineRule="auto"/>
+        <w:ind w:left="360" w:firstLine="348"/>
+        <w:jc w:val="both"/>
+        <w:rPr>
+          <w:rFonts w:ascii="Arial" w:hAnsi="Arial" w:cs="Arial"/>
+          <w:sz w:val="24"/>
+          <w:szCs w:val="24"/>
+        </w:rPr>
+      </w:pPr>
+    </w:p>
+    <w:p>
+      <w:pPr>
         <w:pStyle w:val="1"/>
         <w:numPr>
           <w:ilvl w:val="0"/>
@@ -2284,6 +2278,7 @@
           <w:b/>
           <w:color w:val="auto"/>
         </w:rPr>
+        <w:lastRenderedPageBreak/>
         <w:t xml:space="preserve">Описание на </w:t>
       </w:r>
       <w:r>
@@ -2392,7 +2387,6 @@
           <w:sz w:val="24"/>
           <w:szCs w:val="24"/>
         </w:rPr>
-        <w:lastRenderedPageBreak/>
         <w:t>Вписване(регистрация) в системата</w:t>
       </w:r>
       <w:r>
@@ -3195,6 +3189,72 @@
     </w:p>
     <w:p>
       <w:pPr>
+        <w:spacing w:line="360" w:lineRule="auto"/>
+        <w:jc w:val="both"/>
+        <w:rPr>
+          <w:rFonts w:ascii="Arial" w:hAnsi="Arial" w:cs="Arial"/>
+          <w:sz w:val="24"/>
+          <w:szCs w:val="24"/>
+        </w:rPr>
+      </w:pPr>
+    </w:p>
+    <w:p>
+      <w:pPr>
+        <w:spacing w:line="360" w:lineRule="auto"/>
+        <w:jc w:val="both"/>
+        <w:rPr>
+          <w:rFonts w:ascii="Arial" w:hAnsi="Arial" w:cs="Arial"/>
+          <w:sz w:val="24"/>
+          <w:szCs w:val="24"/>
+        </w:rPr>
+      </w:pPr>
+    </w:p>
+    <w:p>
+      <w:pPr>
+        <w:spacing w:line="360" w:lineRule="auto"/>
+        <w:jc w:val="both"/>
+        <w:rPr>
+          <w:rFonts w:ascii="Arial" w:hAnsi="Arial" w:cs="Arial"/>
+          <w:sz w:val="24"/>
+          <w:szCs w:val="24"/>
+        </w:rPr>
+      </w:pPr>
+    </w:p>
+    <w:p>
+      <w:pPr>
+        <w:spacing w:line="360" w:lineRule="auto"/>
+        <w:jc w:val="both"/>
+        <w:rPr>
+          <w:rFonts w:ascii="Arial" w:hAnsi="Arial" w:cs="Arial"/>
+          <w:sz w:val="24"/>
+          <w:szCs w:val="24"/>
+        </w:rPr>
+      </w:pPr>
+    </w:p>
+    <w:p>
+      <w:pPr>
+        <w:spacing w:line="360" w:lineRule="auto"/>
+        <w:jc w:val="both"/>
+        <w:rPr>
+          <w:rFonts w:ascii="Arial" w:hAnsi="Arial" w:cs="Arial"/>
+          <w:sz w:val="24"/>
+          <w:szCs w:val="24"/>
+        </w:rPr>
+      </w:pPr>
+    </w:p>
+    <w:p>
+      <w:pPr>
+        <w:spacing w:line="360" w:lineRule="auto"/>
+        <w:jc w:val="both"/>
+        <w:rPr>
+          <w:rFonts w:ascii="Arial" w:hAnsi="Arial" w:cs="Arial"/>
+          <w:sz w:val="24"/>
+          <w:szCs w:val="24"/>
+        </w:rPr>
+      </w:pPr>
+    </w:p>
+    <w:p>
+      <w:pPr>
         <w:pStyle w:val="2"/>
         <w:numPr>
           <w:ilvl w:val="1"/>
@@ -3219,6 +3279,7 @@
           <w:sz w:val="28"/>
           <w:szCs w:val="24"/>
         </w:rPr>
+        <w:lastRenderedPageBreak/>
         <w:t xml:space="preserve">Процедура по добавяне на </w:t>
       </w:r>
       <w:r>
@@ -3639,7 +3700,6 @@
           <w:szCs w:val="24"/>
           <w:lang w:val="en-US"/>
         </w:rPr>
-        <w:lastRenderedPageBreak/>
         <w:t>s</w:t>
       </w:r>
       <w:r>
@@ -4439,6 +4499,7 @@
           <w:sz w:val="24"/>
           <w:szCs w:val="24"/>
         </w:rPr>
+        <w:lastRenderedPageBreak/>
         <w:t>Таблица на състоянията и преходите</w:t>
       </w:r>
       <w:r>
@@ -6651,6 +6712,17 @@
           <w:szCs w:val="24"/>
         </w:rPr>
       </w:pPr>
+    </w:p>
+    <w:p>
+      <w:pPr>
+        <w:spacing w:line="360" w:lineRule="auto"/>
+        <w:ind w:left="708"/>
+        <w:rPr>
+          <w:rFonts w:ascii="Arial" w:hAnsi="Arial" w:cs="Arial"/>
+          <w:sz w:val="24"/>
+          <w:szCs w:val="24"/>
+        </w:rPr>
+      </w:pPr>
       <w:r>
         <w:rPr>
           <w:rFonts w:ascii="Arial" w:hAnsi="Arial" w:cs="Arial"/>
@@ -6677,7 +6749,6 @@
           <w:sz w:val="24"/>
           <w:szCs w:val="24"/>
         </w:rPr>
-        <w:lastRenderedPageBreak/>
         <w:pict>
           <v:shapetype id="_x0000_t75" coordsize="21600,21600" o:spt="75" o:preferrelative="t" path="m@4@5l@4@11@9@11@9@5xe" filled="f" stroked="f">
             <v:stroke joinstyle="miter"/>
@@ -6698,7 +6769,7 @@
             <v:path o:extrusionok="f" gradientshapeok="t" o:connecttype="rect"/>
             <o:lock v:ext="edit" aspectratio="t"/>
           </v:shapetype>
-          <v:shape id="_x0000_i1026" type="#_x0000_t75" style="width:271.7pt;height:226.85pt">
+          <v:shape id="_x0000_i1026" type="#_x0000_t75" style="width:271.5pt;height:227.25pt">
             <v:imagedata r:id="rId10" o:title="01-add-password-automaton"/>
           </v:shape>
         </w:pict>
@@ -6713,15 +6784,51 @@
           <w:rFonts w:ascii="Arial" w:hAnsi="Arial" w:cs="Arial"/>
           <w:sz w:val="24"/>
           <w:szCs w:val="24"/>
-          <w:lang w:val="en-US"/>
-        </w:rPr>
-      </w:pPr>
-      <w:r>
-        <w:rPr>
-          <w:rFonts w:ascii="Arial" w:hAnsi="Arial" w:cs="Arial"/>
-          <w:sz w:val="24"/>
-          <w:szCs w:val="24"/>
-        </w:rPr>
+        </w:rPr>
+      </w:pPr>
+    </w:p>
+    <w:p>
+      <w:pPr>
+        <w:spacing w:line="360" w:lineRule="auto"/>
+        <w:ind w:left="708"/>
+        <w:jc w:val="both"/>
+        <w:rPr>
+          <w:rFonts w:ascii="Arial" w:hAnsi="Arial" w:cs="Arial"/>
+          <w:sz w:val="24"/>
+          <w:szCs w:val="24"/>
+        </w:rPr>
+      </w:pPr>
+    </w:p>
+    <w:p>
+      <w:pPr>
+        <w:spacing w:line="360" w:lineRule="auto"/>
+        <w:jc w:val="both"/>
+        <w:rPr>
+          <w:rFonts w:ascii="Arial" w:hAnsi="Arial" w:cs="Arial"/>
+          <w:sz w:val="24"/>
+          <w:szCs w:val="24"/>
+        </w:rPr>
+      </w:pPr>
+    </w:p>
+    <w:p>
+      <w:pPr>
+        <w:spacing w:line="360" w:lineRule="auto"/>
+        <w:ind w:left="708"/>
+        <w:jc w:val="both"/>
+        <w:rPr>
+          <w:rFonts w:ascii="Arial" w:hAnsi="Arial" w:cs="Arial"/>
+          <w:sz w:val="24"/>
+          <w:szCs w:val="24"/>
+          <w:lang w:val="en-US"/>
+        </w:rPr>
+      </w:pPr>
+      <w:r>
+        <w:rPr>
+          <w:rFonts w:ascii="Arial" w:hAnsi="Arial" w:cs="Arial"/>
+          <w:sz w:val="24"/>
+          <w:szCs w:val="24"/>
+        </w:rPr>
+        <w:lastRenderedPageBreak/>
         <w:t>Следната г</w:t>
       </w:r>
       <w:r>
@@ -6784,39 +6891,14 @@
           <w:szCs w:val="24"/>
           <w:lang w:val="en-US"/>
         </w:rPr>
-        <w:lastRenderedPageBreak/>
         <w:pict>
-          <v:shape id="_x0000_i1027" type="#_x0000_t75" style="width:317.9pt;height:699.6pt">
+          <v:shape id="_x0000_i1027" type="#_x0000_t75" style="width:318pt;height:654pt">
             <v:imagedata r:id="rId11" o:title="02-add-password-graph-scheme.drawio"/>
           </v:shape>
         </w:pict>
       </w:r>
-    </w:p>
-    <w:p>
-      <w:pPr>
-        <w:spacing w:line="360" w:lineRule="auto"/>
-        <w:ind w:left="708"/>
-        <w:jc w:val="center"/>
-        <w:rPr>
-          <w:rFonts w:ascii="Arial" w:hAnsi="Arial" w:cs="Arial"/>
-          <w:sz w:val="24"/>
-          <w:szCs w:val="24"/>
-          <w:lang w:val="en-US"/>
-        </w:rPr>
-      </w:pPr>
-    </w:p>
-    <w:p>
-      <w:pPr>
-        <w:spacing w:line="360" w:lineRule="auto"/>
-        <w:ind w:left="708"/>
-        <w:jc w:val="center"/>
-        <w:rPr>
-          <w:rFonts w:ascii="Arial" w:hAnsi="Arial" w:cs="Arial"/>
-          <w:sz w:val="24"/>
-          <w:szCs w:val="24"/>
-          <w:lang w:val="en-US"/>
-        </w:rPr>
-      </w:pPr>
+      <w:bookmarkStart w:id="6" w:name="_GoBack"/>
+      <w:bookmarkEnd w:id="6"/>
     </w:p>
     <w:p>
       <w:pPr>
@@ -6835,8 +6917,21 @@
           <w:sz w:val="24"/>
           <w:szCs w:val="24"/>
         </w:rPr>
+        <w:lastRenderedPageBreak/>
         <w:t xml:space="preserve">Ще проверим пълнотата и непротиворечивостта на алгоритъма като изградим Матрична схема на алгоритъма(МСА). </w:t>
       </w:r>
+    </w:p>
+    <w:p>
+      <w:pPr>
+        <w:spacing w:line="360" w:lineRule="auto"/>
+        <w:ind w:left="708"/>
+        <w:jc w:val="both"/>
+        <w:rPr>
+          <w:rFonts w:ascii="Arial" w:hAnsi="Arial" w:cs="Arial"/>
+          <w:sz w:val="24"/>
+          <w:szCs w:val="24"/>
+        </w:rPr>
+      </w:pPr>
       <w:r>
         <w:rPr>
           <w:rFonts w:ascii="Arial" w:hAnsi="Arial" w:cs="Arial"/>
@@ -6887,15 +6982,47 @@
           <w:szCs w:val="24"/>
           <w:lang w:val="en-US"/>
         </w:rPr>
-        <w:t xml:space="preserve"> – </w:t>
-      </w:r>
-      <w:r>
-        <w:rPr>
-          <w:rFonts w:ascii="Arial" w:hAnsi="Arial" w:cs="Arial"/>
-          <w:sz w:val="24"/>
-          <w:szCs w:val="24"/>
-        </w:rPr>
-        <w:t>сесията е валидна</w:t>
+        <w:t xml:space="preserve"> –</w:t>
+      </w:r>
+      <w:r>
+        <w:rPr>
+          <w:rFonts w:ascii="Arial" w:hAnsi="Arial" w:cs="Arial"/>
+          <w:sz w:val="24"/>
+          <w:szCs w:val="24"/>
+        </w:rPr>
+        <w:t>валидност на сесията</w:t>
+      </w:r>
+      <w:r>
+        <w:rPr>
+          <w:rFonts w:ascii="Arial" w:hAnsi="Arial" w:cs="Arial"/>
+          <w:sz w:val="24"/>
+          <w:szCs w:val="24"/>
+        </w:rPr>
+        <w:t xml:space="preserve"> </w:t>
+      </w:r>
+      <w:r>
+        <w:rPr>
+          <w:rFonts w:ascii="Arial" w:hAnsi="Arial" w:cs="Arial"/>
+          <w:sz w:val="24"/>
+          <w:szCs w:val="24"/>
+        </w:rPr>
+        <w:t>(</w:t>
+      </w:r>
+      <w:r>
+        <w:rPr>
+          <w:rFonts w:ascii="Arial" w:hAnsi="Arial" w:cs="Arial"/>
+          <w:sz w:val="24"/>
+          <w:szCs w:val="24"/>
+        </w:rPr>
+        <w:t>ДА</w:t>
+      </w:r>
+      <w:r>
+        <w:rPr>
+          <w:rFonts w:ascii="Arial" w:hAnsi="Arial" w:cs="Arial"/>
+          <w:sz w:val="24"/>
+          <w:szCs w:val="24"/>
+        </w:rPr>
+        <w:t>)</w:t>
       </w:r>
     </w:p>
     <w:p>
@@ -6939,7 +7066,15 @@
           <w:szCs w:val="24"/>
           <w:lang w:val="en-US"/>
         </w:rPr>
-        <w:t xml:space="preserve"> – </w:t>
+        <w:t xml:space="preserve"> –</w:t>
+      </w:r>
+      <w:r>
+        <w:rPr>
+          <w:rFonts w:ascii="Arial" w:hAnsi="Arial" w:cs="Arial"/>
+          <w:sz w:val="24"/>
+          <w:szCs w:val="24"/>
+        </w:rPr>
+        <w:t xml:space="preserve">валидност на </w:t>
       </w:r>
       <w:r>
         <w:rPr>
@@ -6963,7 +7098,23 @@
           <w:sz w:val="24"/>
           <w:szCs w:val="24"/>
         </w:rPr>
-        <w:t xml:space="preserve"> за услугата са валидни</w:t>
+        <w:t xml:space="preserve"> за услугата</w:t>
+      </w:r>
+      <w:r>
+        <w:rPr>
+          <w:rFonts w:ascii="Arial" w:hAnsi="Arial" w:cs="Arial"/>
+          <w:sz w:val="24"/>
+          <w:szCs w:val="24"/>
+        </w:rPr>
+        <w:t xml:space="preserve"> </w:t>
+      </w:r>
+      <w:r>
+        <w:rPr>
+          <w:rFonts w:ascii="Arial" w:hAnsi="Arial" w:cs="Arial"/>
+          <w:sz w:val="24"/>
+          <w:szCs w:val="24"/>
+        </w:rPr>
+        <w:t>(ДА)</w:t>
       </w:r>
     </w:p>
     <w:p>
@@ -7015,6 +7166,14 @@
           <w:sz w:val="24"/>
           <w:szCs w:val="24"/>
         </w:rPr>
+        <w:t xml:space="preserve">дали </w:t>
+      </w:r>
+      <w:r>
+        <w:rPr>
+          <w:rFonts w:ascii="Arial" w:hAnsi="Arial" w:cs="Arial"/>
+          <w:sz w:val="24"/>
+          <w:szCs w:val="24"/>
+        </w:rPr>
         <w:t xml:space="preserve">подадената </w:t>
       </w:r>
       <w:r>
@@ -7033,6 +7192,22 @@
           <w:szCs w:val="24"/>
         </w:rPr>
         <w:t>парола съвпада със записаната в БД</w:t>
+      </w:r>
+      <w:r>
+        <w:rPr>
+          <w:rFonts w:ascii="Arial" w:hAnsi="Arial" w:cs="Arial"/>
+          <w:sz w:val="24"/>
+          <w:szCs w:val="24"/>
+        </w:rPr>
+        <w:t xml:space="preserve"> </w:t>
+      </w:r>
+      <w:r>
+        <w:rPr>
+          <w:rFonts w:ascii="Arial" w:hAnsi="Arial" w:cs="Arial"/>
+          <w:sz w:val="24"/>
+          <w:szCs w:val="24"/>
+        </w:rPr>
+        <w:t>(ДА)</w:t>
       </w:r>
     </w:p>
     <w:p>
@@ -7076,15 +7251,47 @@
           <w:szCs w:val="24"/>
           <w:lang w:val="en-US"/>
         </w:rPr>
-        <w:t xml:space="preserve"> – </w:t>
-      </w:r>
-      <w:r>
-        <w:rPr>
-          <w:rFonts w:ascii="Arial" w:hAnsi="Arial" w:cs="Arial"/>
-          <w:sz w:val="24"/>
-          <w:szCs w:val="24"/>
-        </w:rPr>
-        <w:t>няма вече добавен такъв идентификатор на услуга</w:t>
+        <w:t xml:space="preserve"> –</w:t>
+      </w:r>
+      <w:r>
+        <w:rPr>
+          <w:rFonts w:ascii="Arial" w:hAnsi="Arial" w:cs="Arial"/>
+          <w:sz w:val="24"/>
+          <w:szCs w:val="24"/>
+        </w:rPr>
+        <w:t xml:space="preserve">дали </w:t>
+      </w:r>
+      <w:r>
+        <w:rPr>
+          <w:rFonts w:ascii="Arial" w:hAnsi="Arial" w:cs="Arial"/>
+          <w:sz w:val="24"/>
+          <w:szCs w:val="24"/>
+        </w:rPr>
+        <w:t xml:space="preserve">не съществува </w:t>
+      </w:r>
+      <w:r>
+        <w:rPr>
+          <w:rFonts w:ascii="Arial" w:hAnsi="Arial" w:cs="Arial"/>
+          <w:sz w:val="24"/>
+          <w:szCs w:val="24"/>
+        </w:rPr>
+        <w:t>такъв идентификатор на услуга</w:t>
+      </w:r>
+      <w:r>
+        <w:rPr>
+          <w:rFonts w:ascii="Arial" w:hAnsi="Arial" w:cs="Arial"/>
+          <w:sz w:val="24"/>
+          <w:szCs w:val="24"/>
+        </w:rPr>
+        <w:t xml:space="preserve"> в БД </w:t>
+      </w:r>
+      <w:r>
+        <w:rPr>
+          <w:rFonts w:ascii="Arial" w:hAnsi="Arial" w:cs="Arial"/>
+          <w:sz w:val="24"/>
+          <w:szCs w:val="24"/>
+        </w:rPr>
+        <w:t>(ДА)</w:t>
       </w:r>
     </w:p>
     <w:p>
@@ -7155,7 +7362,31 @@
           <w:sz w:val="24"/>
           <w:szCs w:val="24"/>
         </w:rPr>
+        <w:t xml:space="preserve">дали </w:t>
+      </w:r>
+      <w:r>
+        <w:rPr>
+          <w:rFonts w:ascii="Arial" w:hAnsi="Arial" w:cs="Arial"/>
+          <w:sz w:val="24"/>
+          <w:szCs w:val="24"/>
+        </w:rPr>
         <w:t>паролата за добавяне не е намерена сред БД от несигурни пароли</w:t>
+      </w:r>
+      <w:r>
+        <w:rPr>
+          <w:rFonts w:ascii="Arial" w:hAnsi="Arial" w:cs="Arial"/>
+          <w:sz w:val="24"/>
+          <w:szCs w:val="24"/>
+        </w:rPr>
+        <w:t xml:space="preserve"> </w:t>
+      </w:r>
+      <w:r>
+        <w:rPr>
+          <w:rFonts w:ascii="Arial" w:hAnsi="Arial" w:cs="Arial"/>
+          <w:sz w:val="24"/>
+          <w:szCs w:val="24"/>
+        </w:rPr>
+        <w:t>(ДА)</w:t>
       </w:r>
     </w:p>
     <w:p>
@@ -7199,14 +7430,29 @@
           <w:szCs w:val="24"/>
           <w:lang w:val="en-US"/>
         </w:rPr>
-        <w:t xml:space="preserve"> –</w:t>
-      </w:r>
-      <w:r>
-        <w:rPr>
-          <w:rFonts w:ascii="Arial" w:hAnsi="Arial" w:cs="Arial"/>
-          <w:sz w:val="24"/>
-          <w:szCs w:val="24"/>
-          <w:lang w:val="en-US"/>
+        <w:t xml:space="preserve"> – </w:t>
+      </w:r>
+      <w:r>
+        <w:rPr>
+          <w:rFonts w:ascii="Arial" w:hAnsi="Arial" w:cs="Arial"/>
+          <w:sz w:val="24"/>
+          <w:szCs w:val="24"/>
+        </w:rPr>
+        <w:t xml:space="preserve">дали </w:t>
+      </w:r>
+      <w:r>
+        <w:rPr>
+          <w:rFonts w:ascii="Arial" w:hAnsi="Arial" w:cs="Arial"/>
+          <w:sz w:val="24"/>
+          <w:szCs w:val="24"/>
+        </w:rPr>
+        <w:t>криптирането е успешно</w:t>
+      </w:r>
+      <w:r>
+        <w:rPr>
+          <w:rFonts w:ascii="Arial" w:hAnsi="Arial" w:cs="Arial"/>
+          <w:sz w:val="24"/>
+          <w:szCs w:val="24"/>
         </w:rPr>
         <w:t xml:space="preserve"> </w:t>
       </w:r>
@@ -7216,7 +7462,7 @@
           <w:sz w:val="24"/>
           <w:szCs w:val="24"/>
         </w:rPr>
-        <w:t>криптирането е успешно</w:t>
+        <w:t>(ДА)</w:t>
       </w:r>
     </w:p>
     <w:p>
@@ -7363,7 +7609,6 @@
         </w:rPr>
         <w:t xml:space="preserve">изпълнение на </w:t>
       </w:r>
-      <w:proofErr w:type="spellStart"/>
       <w:r>
         <w:rPr>
           <w:rFonts w:ascii="Arial" w:hAnsi="Arial" w:cs="Arial"/>
@@ -7373,7 +7618,32 @@
         </w:rPr>
         <w:t>AddPassword</w:t>
       </w:r>
-      <w:proofErr w:type="spellEnd"/>
+      <w:r>
+        <w:rPr>
+          <w:rFonts w:ascii="Arial" w:hAnsi="Arial" w:cs="Arial"/>
+          <w:sz w:val="24"/>
+          <w:szCs w:val="24"/>
+          <w:lang w:val="en-US"/>
+        </w:rPr>
+        <w:t xml:space="preserve">, </w:t>
+      </w:r>
+      <w:r>
+        <w:rPr>
+          <w:rFonts w:ascii="Arial" w:hAnsi="Arial" w:cs="Arial"/>
+          <w:sz w:val="24"/>
+          <w:szCs w:val="24"/>
+        </w:rPr>
+        <w:t xml:space="preserve">изпълнение на </w:t>
+      </w:r>
+      <w:r>
+        <w:rPr>
+          <w:rFonts w:ascii="Arial" w:hAnsi="Arial" w:cs="Arial"/>
+          <w:sz w:val="24"/>
+          <w:szCs w:val="24"/>
+          <w:lang w:val="en-US"/>
+        </w:rPr>
+        <w:t>EnterCredentials</w:t>
+      </w:r>
     </w:p>
     <w:p>
       <w:pPr>
@@ -7408,7 +7678,17 @@
           <w:vertAlign w:val="subscript"/>
           <w:lang w:val="en-US"/>
         </w:rPr>
-        <w:t xml:space="preserve">1 </w:t>
+        <w:t>2</w:t>
+      </w:r>
+      <w:r>
+        <w:rPr>
+          <w:rFonts w:ascii="Arial" w:hAnsi="Arial" w:cs="Arial"/>
+          <w:sz w:val="24"/>
+          <w:szCs w:val="24"/>
+          <w:vertAlign w:val="subscript"/>
+          <w:lang w:val="en-US"/>
+        </w:rPr>
+        <w:t xml:space="preserve"> </w:t>
       </w:r>
       <w:r>
         <w:rPr>
@@ -7478,33 +7758,24 @@
           <w:vertAlign w:val="subscript"/>
           <w:lang w:val="en-US"/>
         </w:rPr>
-        <w:t xml:space="preserve">2 </w:t>
-      </w:r>
-      <w:r>
-        <w:rPr>
-          <w:rFonts w:ascii="Arial" w:hAnsi="Arial" w:cs="Arial"/>
-          <w:sz w:val="24"/>
-          <w:szCs w:val="24"/>
-          <w:lang w:val="en-US"/>
-        </w:rPr>
-        <w:t>–</w:t>
-      </w:r>
-      <w:r>
-        <w:rPr>
-          <w:rFonts w:ascii="Arial" w:hAnsi="Arial" w:cs="Arial"/>
-          <w:sz w:val="24"/>
-          <w:szCs w:val="24"/>
-          <w:lang w:val="en-US"/>
-        </w:rPr>
-        <w:t xml:space="preserve"> </w:t>
-      </w:r>
-      <w:r>
-        <w:rPr>
-          <w:rFonts w:ascii="Arial" w:hAnsi="Arial" w:cs="Arial"/>
-          <w:sz w:val="24"/>
-          <w:szCs w:val="24"/>
-        </w:rPr>
-        <w:t>криптографски операции</w:t>
+        <w:t>3</w:t>
+      </w:r>
+      <w:r>
+        <w:rPr>
+          <w:rFonts w:ascii="Arial" w:hAnsi="Arial" w:cs="Arial"/>
+          <w:sz w:val="24"/>
+          <w:szCs w:val="24"/>
+          <w:lang w:val="en-US"/>
+        </w:rPr>
+        <w:t xml:space="preserve"> –</w:t>
+      </w:r>
+      <w:r>
+        <w:rPr>
+          <w:rFonts w:ascii="Arial" w:hAnsi="Arial" w:cs="Arial"/>
+          <w:sz w:val="24"/>
+          <w:szCs w:val="24"/>
+        </w:rPr>
+        <w:t xml:space="preserve"> проверка сигурността на паролата</w:t>
       </w:r>
     </w:p>
     <w:p>
@@ -7540,15 +7811,43 @@
           <w:vertAlign w:val="subscript"/>
           <w:lang w:val="en-US"/>
         </w:rPr>
-        <w:t xml:space="preserve">3 </w:t>
-      </w:r>
-      <w:r>
-        <w:rPr>
-          <w:rFonts w:ascii="Arial" w:hAnsi="Arial" w:cs="Arial"/>
-          <w:sz w:val="24"/>
-          <w:szCs w:val="24"/>
-        </w:rPr>
-        <w:t>– записване на резултата в БД</w:t>
+        <w:t>4</w:t>
+      </w:r>
+      <w:r>
+        <w:rPr>
+          <w:rFonts w:ascii="Arial" w:hAnsi="Arial" w:cs="Arial"/>
+          <w:sz w:val="24"/>
+          <w:szCs w:val="24"/>
+          <w:vertAlign w:val="subscript"/>
+          <w:lang w:val="en-US"/>
+        </w:rPr>
+        <w:t xml:space="preserve"> </w:t>
+      </w:r>
+      <w:r>
+        <w:rPr>
+          <w:rFonts w:ascii="Arial" w:hAnsi="Arial" w:cs="Arial"/>
+          <w:sz w:val="24"/>
+          <w:szCs w:val="24"/>
+          <w:lang w:val="en-US"/>
+        </w:rPr>
+        <w:t>–</w:t>
+      </w:r>
+      <w:r>
+        <w:rPr>
+          <w:rFonts w:ascii="Arial" w:hAnsi="Arial" w:cs="Arial"/>
+          <w:sz w:val="24"/>
+          <w:szCs w:val="24"/>
+          <w:lang w:val="en-US"/>
+        </w:rPr>
+        <w:t xml:space="preserve"> </w:t>
+      </w:r>
+      <w:r>
+        <w:rPr>
+          <w:rFonts w:ascii="Arial" w:hAnsi="Arial" w:cs="Arial"/>
+          <w:sz w:val="24"/>
+          <w:szCs w:val="24"/>
+        </w:rPr>
+        <w:t>криптографски операции</w:t>
       </w:r>
     </w:p>
     <w:p>
@@ -7584,24 +7883,25 @@
           <w:vertAlign w:val="subscript"/>
           <w:lang w:val="en-US"/>
         </w:rPr>
-        <w:t xml:space="preserve">4 </w:t>
-      </w:r>
-      <w:r>
-        <w:rPr>
-          <w:rFonts w:ascii="Arial" w:hAnsi="Arial" w:cs="Arial"/>
-          <w:sz w:val="24"/>
-          <w:szCs w:val="24"/>
-        </w:rPr>
-        <w:t xml:space="preserve">– изпълнение на </w:t>
-      </w:r>
-      <w:r>
-        <w:rPr>
-          <w:rFonts w:ascii="Arial" w:hAnsi="Arial" w:cs="Arial"/>
-          <w:sz w:val="24"/>
-          <w:szCs w:val="24"/>
-          <w:lang w:val="en-US"/>
-        </w:rPr>
-        <w:t>LogUserAction</w:t>
+        <w:t>5</w:t>
+      </w:r>
+      <w:r>
+        <w:rPr>
+          <w:rFonts w:ascii="Arial" w:hAnsi="Arial" w:cs="Arial"/>
+          <w:sz w:val="24"/>
+          <w:szCs w:val="24"/>
+          <w:vertAlign w:val="subscript"/>
+          <w:lang w:val="en-US"/>
+        </w:rPr>
+        <w:t xml:space="preserve"> </w:t>
+      </w:r>
+      <w:r>
+        <w:rPr>
+          <w:rFonts w:ascii="Arial" w:hAnsi="Arial" w:cs="Arial"/>
+          <w:sz w:val="24"/>
+          <w:szCs w:val="24"/>
+        </w:rPr>
+        <w:t>– записване на резултата в БД</w:t>
       </w:r>
     </w:p>
     <w:p>
@@ -7637,7 +7937,17 @@
           <w:vertAlign w:val="subscript"/>
           <w:lang w:val="en-US"/>
         </w:rPr>
-        <w:t xml:space="preserve">5 </w:t>
+        <w:t>6</w:t>
+      </w:r>
+      <w:r>
+        <w:rPr>
+          <w:rFonts w:ascii="Arial" w:hAnsi="Arial" w:cs="Arial"/>
+          <w:sz w:val="24"/>
+          <w:szCs w:val="24"/>
+          <w:vertAlign w:val="subscript"/>
+          <w:lang w:val="en-US"/>
+        </w:rPr>
+        <w:t xml:space="preserve"> </w:t>
       </w:r>
       <w:r>
         <w:rPr>
@@ -7654,7 +7964,7 @@
           <w:szCs w:val="24"/>
           <w:lang w:val="en-US"/>
         </w:rPr>
-        <w:t>SendResponse</w:t>
+        <w:t>LogUserAction</w:t>
       </w:r>
     </w:p>
     <w:p>
@@ -7690,16 +8000,42 @@
           <w:vertAlign w:val="subscript"/>
           <w:lang w:val="en-US"/>
         </w:rPr>
-        <w:t xml:space="preserve">6 </w:t>
-      </w:r>
-      <w:r>
-        <w:rPr>
-          <w:rFonts w:ascii="Arial" w:hAnsi="Arial" w:cs="Arial"/>
-          <w:sz w:val="24"/>
-          <w:szCs w:val="24"/>
-          <w:lang w:val="en-US"/>
-        </w:rPr>
-        <w:t xml:space="preserve">– </w:t>
+        <w:t>7</w:t>
+      </w:r>
+      <w:r>
+        <w:rPr>
+          <w:rFonts w:ascii="Arial" w:hAnsi="Arial" w:cs="Arial"/>
+          <w:sz w:val="24"/>
+          <w:szCs w:val="24"/>
+          <w:vertAlign w:val="subscript"/>
+          <w:lang w:val="en-US"/>
+        </w:rPr>
+        <w:t xml:space="preserve"> </w:t>
+      </w:r>
+      <w:r>
+        <w:rPr>
+          <w:rFonts w:ascii="Arial" w:hAnsi="Arial" w:cs="Arial"/>
+          <w:sz w:val="24"/>
+          <w:szCs w:val="24"/>
+        </w:rPr>
+        <w:t xml:space="preserve">– изпълнение на </w:t>
+      </w:r>
+      <w:r>
+        <w:rPr>
+          <w:rFonts w:ascii="Arial" w:hAnsi="Arial" w:cs="Arial"/>
+          <w:sz w:val="24"/>
+          <w:szCs w:val="24"/>
+          <w:lang w:val="en-US"/>
+        </w:rPr>
+        <w:t>SendResponse</w:t>
+      </w:r>
+      <w:r>
+        <w:rPr>
+          <w:rFonts w:ascii="Arial" w:hAnsi="Arial" w:cs="Arial"/>
+          <w:sz w:val="24"/>
+          <w:szCs w:val="24"/>
+        </w:rPr>
+        <w:t xml:space="preserve">, </w:t>
       </w:r>
       <w:r>
         <w:rPr>
@@ -7716,18 +8052,32 @@
           <w:szCs w:val="24"/>
           <w:lang w:val="en-US"/>
         </w:rPr>
-        <w:t>ViewResp</w:t>
-      </w:r>
-      <w:bookmarkStart w:id="6" w:name="_GoBack"/>
-      <w:bookmarkEnd w:id="6"/>
-      <w:r>
-        <w:rPr>
-          <w:rFonts w:ascii="Arial" w:hAnsi="Arial" w:cs="Arial"/>
-          <w:sz w:val="24"/>
-          <w:szCs w:val="24"/>
-          <w:lang w:val="en-US"/>
-        </w:rPr>
-        <w:t>onse</w:t>
+        <w:t>ViewResponse</w:t>
+      </w:r>
+      <w:r>
+        <w:rPr>
+          <w:rFonts w:ascii="Arial" w:hAnsi="Arial" w:cs="Arial"/>
+          <w:sz w:val="24"/>
+          <w:szCs w:val="24"/>
+        </w:rPr>
+        <w:t xml:space="preserve">, </w:t>
+      </w:r>
+      <w:r>
+        <w:rPr>
+          <w:rFonts w:ascii="Arial" w:hAnsi="Arial" w:cs="Arial"/>
+          <w:sz w:val="24"/>
+          <w:szCs w:val="24"/>
+        </w:rPr>
+        <w:t xml:space="preserve">изпълнение на </w:t>
+      </w:r>
+      <w:r>
+        <w:rPr>
+          <w:rFonts w:ascii="Arial" w:hAnsi="Arial" w:cs="Arial"/>
+          <w:sz w:val="24"/>
+          <w:szCs w:val="24"/>
+          <w:lang w:val="en-US"/>
+        </w:rPr>
+        <w:t>Quit</w:t>
       </w:r>
     </w:p>
     <w:p>
@@ -7746,6 +8096,7 @@
           <w:lang w:val="en-US"/>
         </w:rPr>
       </w:pPr>
+      <w:proofErr w:type="spellStart"/>
       <w:r>
         <w:rPr>
           <w:rFonts w:ascii="Arial" w:hAnsi="Arial" w:cs="Arial"/>
@@ -7763,78 +8114,87 @@
           <w:vertAlign w:val="subscript"/>
           <w:lang w:val="en-US"/>
         </w:rPr>
-        <w:t xml:space="preserve">7 </w:t>
-      </w:r>
-      <w:r>
-        <w:rPr>
-          <w:rFonts w:ascii="Arial" w:hAnsi="Arial" w:cs="Arial"/>
-          <w:sz w:val="24"/>
-          <w:szCs w:val="24"/>
-          <w:lang w:val="en-US"/>
-        </w:rPr>
-        <w:t xml:space="preserve">– </w:t>
-      </w:r>
-      <w:r>
-        <w:rPr>
-          <w:rFonts w:ascii="Arial" w:hAnsi="Arial" w:cs="Arial"/>
-          <w:sz w:val="24"/>
-          <w:szCs w:val="24"/>
-        </w:rPr>
-        <w:t xml:space="preserve">изпълнение на </w:t>
-      </w:r>
-      <w:r>
-        <w:rPr>
-          <w:rFonts w:ascii="Arial" w:hAnsi="Arial" w:cs="Arial"/>
-          <w:sz w:val="24"/>
-          <w:szCs w:val="24"/>
-          <w:lang w:val="en-US"/>
-        </w:rPr>
-        <w:t>Quit</w:t>
-      </w:r>
-    </w:p>
-    <w:p>
-      <w:pPr>
-        <w:pStyle w:val="a3"/>
-        <w:numPr>
-          <w:ilvl w:val="0"/>
-          <w:numId w:val="6"/>
-        </w:numPr>
+        <w:t>k</w:t>
+      </w:r>
+      <w:proofErr w:type="spellEnd"/>
+      <w:r>
+        <w:rPr>
+          <w:rFonts w:ascii="Arial" w:hAnsi="Arial" w:cs="Arial"/>
+          <w:sz w:val="24"/>
+          <w:szCs w:val="24"/>
+          <w:vertAlign w:val="subscript"/>
+          <w:lang w:val="en-US"/>
+        </w:rPr>
+        <w:t xml:space="preserve"> </w:t>
+      </w:r>
+      <w:r>
+        <w:rPr>
+          <w:rFonts w:ascii="Arial" w:hAnsi="Arial" w:cs="Arial"/>
+          <w:sz w:val="24"/>
+          <w:szCs w:val="24"/>
+          <w:vertAlign w:val="subscript"/>
+        </w:rPr>
+        <w:t xml:space="preserve"> </w:t>
+      </w:r>
+      <w:r>
+        <w:rPr>
+          <w:rFonts w:ascii="Arial" w:hAnsi="Arial" w:cs="Arial"/>
+          <w:sz w:val="24"/>
+          <w:szCs w:val="24"/>
+        </w:rPr>
+        <w:t>- край на алгоритъма</w:t>
+      </w:r>
+    </w:p>
+    <w:p>
+      <w:pPr>
         <w:spacing w:line="360" w:lineRule="auto"/>
         <w:jc w:val="both"/>
         <w:rPr>
           <w:rFonts w:ascii="Arial" w:hAnsi="Arial" w:cs="Arial"/>
           <w:sz w:val="24"/>
           <w:szCs w:val="24"/>
-          <w:lang w:val="en-US"/>
-        </w:rPr>
-      </w:pPr>
-      <w:proofErr w:type="spellStart"/>
-      <w:r>
-        <w:rPr>
-          <w:rFonts w:ascii="Arial" w:hAnsi="Arial" w:cs="Arial"/>
-          <w:sz w:val="24"/>
-          <w:szCs w:val="24"/>
-          <w:lang w:val="en-US"/>
-        </w:rPr>
-        <w:t>A</w:t>
-      </w:r>
-      <w:r>
-        <w:rPr>
-          <w:rFonts w:ascii="Arial" w:hAnsi="Arial" w:cs="Arial"/>
-          <w:sz w:val="24"/>
-          <w:szCs w:val="24"/>
-          <w:vertAlign w:val="subscript"/>
-          <w:lang w:val="en-US"/>
-        </w:rPr>
-        <w:t>k</w:t>
-      </w:r>
-      <w:proofErr w:type="spellEnd"/>
-      <w:r>
-        <w:rPr>
-          <w:rFonts w:ascii="Arial" w:hAnsi="Arial" w:cs="Arial"/>
-          <w:sz w:val="24"/>
-          <w:szCs w:val="24"/>
-          <w:vertAlign w:val="subscript"/>
+        </w:rPr>
+      </w:pPr>
+      <w:r>
+        <w:rPr>
+          <w:rFonts w:ascii="Arial" w:hAnsi="Arial" w:cs="Arial"/>
+          <w:sz w:val="24"/>
+          <w:szCs w:val="24"/>
+        </w:rPr>
+        <w:t xml:space="preserve">Бележка: с </w:t>
+      </w:r>
+      <w:r>
+        <w:rPr>
+          <w:rFonts w:ascii="Arial" w:hAnsi="Arial" w:cs="Arial"/>
+          <w:sz w:val="24"/>
+          <w:szCs w:val="24"/>
+          <w:lang w:val="en-US"/>
+        </w:rPr>
+        <w:t>"</w:t>
+      </w:r>
+      <w:r>
+        <w:rPr>
+          <w:rFonts w:ascii="Arial" w:hAnsi="Arial" w:cs="Arial"/>
+          <w:sz w:val="24"/>
+          <w:szCs w:val="24"/>
+          <w:lang w:val="en-US"/>
+        </w:rPr>
+        <w:t>^</w:t>
+      </w:r>
+      <w:r>
+        <w:rPr>
+          <w:rFonts w:ascii="Arial" w:hAnsi="Arial" w:cs="Arial"/>
+          <w:sz w:val="24"/>
+          <w:szCs w:val="24"/>
+          <w:lang w:val="en-US"/>
+        </w:rPr>
+        <w:t>”</w:t>
+      </w:r>
+      <w:r>
+        <w:rPr>
+          <w:rFonts w:ascii="Arial" w:hAnsi="Arial" w:cs="Arial"/>
+          <w:sz w:val="24"/>
+          <w:szCs w:val="24"/>
           <w:lang w:val="en-US"/>
         </w:rPr>
         <w:t xml:space="preserve"> </w:t>
@@ -7844,7 +8204,76 @@
           <w:rFonts w:ascii="Arial" w:hAnsi="Arial" w:cs="Arial"/>
           <w:sz w:val="24"/>
           <w:szCs w:val="24"/>
-          <w:vertAlign w:val="subscript"/>
+        </w:rPr>
+        <w:t>означаваме операцията дизюнкция(</w:t>
+      </w:r>
+      <w:r>
+        <w:rPr>
+          <w:rFonts w:ascii="Arial" w:hAnsi="Arial" w:cs="Arial"/>
+          <w:sz w:val="24"/>
+          <w:szCs w:val="24"/>
+          <w:lang w:val="en-US"/>
+        </w:rPr>
+        <w:t>“</w:t>
+      </w:r>
+      <w:r>
+        <w:rPr>
+          <w:rFonts w:ascii="Arial" w:hAnsi="Arial" w:cs="Arial"/>
+          <w:sz w:val="24"/>
+          <w:szCs w:val="24"/>
+        </w:rPr>
+        <w:t>логическо или</w:t>
+      </w:r>
+      <w:r>
+        <w:rPr>
+          <w:rFonts w:ascii="Arial" w:hAnsi="Arial" w:cs="Arial"/>
+          <w:sz w:val="24"/>
+          <w:szCs w:val="24"/>
+          <w:lang w:val="en-US"/>
+        </w:rPr>
+        <w:t>”</w:t>
+      </w:r>
+      <w:r>
+        <w:rPr>
+          <w:rFonts w:ascii="Arial" w:hAnsi="Arial" w:cs="Arial"/>
+          <w:sz w:val="24"/>
+          <w:szCs w:val="24"/>
+        </w:rPr>
+        <w:t xml:space="preserve">) и с </w:t>
+      </w:r>
+      <w:r>
+        <w:rPr>
+          <w:rFonts w:ascii="Arial" w:hAnsi="Arial" w:cs="Arial"/>
+          <w:sz w:val="24"/>
+          <w:szCs w:val="24"/>
+          <w:lang w:val="en-US"/>
+        </w:rPr>
+        <w:t>“</w:t>
+      </w:r>
+      <w:r>
+        <w:rPr>
+          <w:rFonts w:ascii="Arial" w:hAnsi="Arial" w:cs="Arial"/>
+          <w:sz w:val="24"/>
+          <w:szCs w:val="24"/>
+          <w:lang w:val="en-US"/>
+        </w:rPr>
+        <w:t>V</w:t>
+      </w:r>
+      <w:r>
+        <w:rPr>
+          <w:rFonts w:ascii="Arial" w:hAnsi="Arial" w:cs="Arial"/>
+          <w:sz w:val="24"/>
+          <w:szCs w:val="24"/>
+          <w:lang w:val="en-US"/>
+        </w:rPr>
+        <w:t>”</w:t>
+      </w:r>
+      <w:r>
+        <w:rPr>
+          <w:rFonts w:ascii="Arial" w:hAnsi="Arial" w:cs="Arial"/>
+          <w:sz w:val="24"/>
+          <w:szCs w:val="24"/>
+          <w:lang w:val="en-US"/>
         </w:rPr>
         <w:t xml:space="preserve"> </w:t>
       </w:r>
@@ -7854,8 +8283,142 @@
           <w:sz w:val="24"/>
           <w:szCs w:val="24"/>
         </w:rPr>
-        <w:t>- край на алгоритъма</w:t>
-      </w:r>
+        <w:t>означаване операцията конюнкция(</w:t>
+      </w:r>
+      <w:r>
+        <w:rPr>
+          <w:rFonts w:ascii="Arial" w:hAnsi="Arial" w:cs="Arial"/>
+          <w:sz w:val="24"/>
+          <w:szCs w:val="24"/>
+          <w:lang w:val="en-US"/>
+        </w:rPr>
+        <w:t>“</w:t>
+      </w:r>
+      <w:r>
+        <w:rPr>
+          <w:rFonts w:ascii="Arial" w:hAnsi="Arial" w:cs="Arial"/>
+          <w:sz w:val="24"/>
+          <w:szCs w:val="24"/>
+        </w:rPr>
+        <w:t>логическо и</w:t>
+      </w:r>
+      <w:r>
+        <w:rPr>
+          <w:rFonts w:ascii="Arial" w:hAnsi="Arial" w:cs="Arial"/>
+          <w:sz w:val="24"/>
+          <w:szCs w:val="24"/>
+          <w:lang w:val="en-US"/>
+        </w:rPr>
+        <w:t>”</w:t>
+      </w:r>
+      <w:r>
+        <w:rPr>
+          <w:rFonts w:ascii="Arial" w:hAnsi="Arial" w:cs="Arial"/>
+          <w:sz w:val="24"/>
+          <w:szCs w:val="24"/>
+        </w:rPr>
+        <w:t>)</w:t>
+      </w:r>
+      <w:r>
+        <w:rPr>
+          <w:rFonts w:ascii="Arial" w:hAnsi="Arial" w:cs="Arial"/>
+          <w:sz w:val="24"/>
+          <w:szCs w:val="24"/>
+          <w:lang w:val="en-US"/>
+        </w:rPr>
+        <w:t xml:space="preserve">, </w:t>
+      </w:r>
+      <w:r>
+        <w:rPr>
+          <w:rFonts w:ascii="Arial" w:hAnsi="Arial" w:cs="Arial"/>
+          <w:sz w:val="24"/>
+          <w:szCs w:val="24"/>
+        </w:rPr>
+        <w:t xml:space="preserve">а с </w:t>
+      </w:r>
+      <w:r>
+        <w:rPr>
+          <w:rFonts w:ascii="Arial" w:hAnsi="Arial" w:cs="Arial"/>
+          <w:sz w:val="24"/>
+          <w:szCs w:val="24"/>
+          <w:lang w:val="en-US"/>
+        </w:rPr>
+        <w:t>“</w:t>
+      </w:r>
+      <w:r>
+        <w:rPr>
+          <w:rFonts w:ascii="Arial" w:hAnsi="Arial" w:cs="Arial"/>
+          <w:sz w:val="24"/>
+          <w:szCs w:val="24"/>
+        </w:rPr>
+        <w:t>!</w:t>
+      </w:r>
+      <w:r>
+        <w:rPr>
+          <w:rFonts w:ascii="Arial" w:hAnsi="Arial" w:cs="Arial"/>
+          <w:sz w:val="24"/>
+          <w:szCs w:val="24"/>
+          <w:lang w:val="en-US"/>
+        </w:rPr>
+        <w:t>”</w:t>
+      </w:r>
+      <w:r>
+        <w:rPr>
+          <w:rFonts w:ascii="Arial" w:hAnsi="Arial" w:cs="Arial"/>
+          <w:sz w:val="24"/>
+          <w:szCs w:val="24"/>
+        </w:rPr>
+        <w:t xml:space="preserve"> означаваме операцията отрицание</w:t>
+      </w:r>
+      <w:r>
+        <w:rPr>
+          <w:rFonts w:ascii="Arial" w:hAnsi="Arial" w:cs="Arial"/>
+          <w:sz w:val="24"/>
+          <w:szCs w:val="24"/>
+        </w:rPr>
+        <w:t>.</w:t>
+      </w:r>
+      <w:r>
+        <w:rPr>
+          <w:rFonts w:ascii="Arial" w:hAnsi="Arial" w:cs="Arial"/>
+          <w:sz w:val="24"/>
+          <w:szCs w:val="24"/>
+        </w:rPr>
+        <w:t xml:space="preserve"> Следната диаграма представлява матричната схема на алгоритъма:</w:t>
+      </w:r>
+    </w:p>
+    <w:p>
+      <w:pPr>
+        <w:spacing w:line="360" w:lineRule="auto"/>
+        <w:jc w:val="both"/>
+        <w:rPr>
+          <w:rFonts w:ascii="Arial" w:hAnsi="Arial" w:cs="Arial"/>
+          <w:sz w:val="24"/>
+          <w:szCs w:val="24"/>
+        </w:rPr>
+      </w:pPr>
+    </w:p>
+    <w:p>
+      <w:pPr>
+        <w:spacing w:line="360" w:lineRule="auto"/>
+        <w:jc w:val="both"/>
+        <w:rPr>
+          <w:rFonts w:ascii="Arial" w:hAnsi="Arial" w:cs="Arial"/>
+          <w:sz w:val="24"/>
+          <w:szCs w:val="24"/>
+        </w:rPr>
+      </w:pPr>
+    </w:p>
+    <w:p>
+      <w:pPr>
+        <w:spacing w:line="360" w:lineRule="auto"/>
+        <w:jc w:val="both"/>
+        <w:rPr>
+          <w:rFonts w:ascii="Arial" w:hAnsi="Arial" w:cs="Arial"/>
+          <w:sz w:val="24"/>
+          <w:szCs w:val="24"/>
+        </w:rPr>
+      </w:pPr>
     </w:p>
     <w:p>
       <w:pPr>
@@ -7869,15 +8432,2430 @@
         </w:rPr>
       </w:pPr>
     </w:p>
+    <w:tbl>
+      <w:tblPr>
+        <w:tblStyle w:val="a7"/>
+        <w:tblW w:w="0" w:type="auto"/>
+        <w:jc w:val="center"/>
+        <w:tblLook w:val="04A0" w:firstRow="1" w:lastRow="0" w:firstColumn="1" w:lastColumn="0" w:noHBand="0" w:noVBand="1"/>
+      </w:tblPr>
+      <w:tblGrid>
+        <w:gridCol w:w="1313"/>
+        <w:gridCol w:w="943"/>
+        <w:gridCol w:w="1000"/>
+        <w:gridCol w:w="1001"/>
+        <w:gridCol w:w="944"/>
+        <w:gridCol w:w="944"/>
+        <w:gridCol w:w="944"/>
+        <w:gridCol w:w="1270"/>
+        <w:gridCol w:w="675"/>
+      </w:tblGrid>
+      <w:tr>
+        <w:trPr>
+          <w:jc w:val="center"/>
+        </w:trPr>
+        <w:tc>
+          <w:tcPr>
+            <w:tcW w:w="1313" w:type="dxa"/>
+          </w:tcPr>
+          <w:p>
+            <w:pPr>
+              <w:spacing w:line="360" w:lineRule="auto"/>
+              <w:jc w:val="center"/>
+              <w:rPr>
+                <w:rFonts w:ascii="Arial" w:hAnsi="Arial" w:cs="Arial"/>
+                <w:b/>
+                <w:sz w:val="28"/>
+                <w:szCs w:val="28"/>
+                <w:lang w:val="en-US"/>
+              </w:rPr>
+            </w:pPr>
+          </w:p>
+        </w:tc>
+        <w:tc>
+          <w:tcPr>
+            <w:tcW w:w="943" w:type="dxa"/>
+          </w:tcPr>
+          <w:p>
+            <w:pPr>
+              <w:spacing w:line="360" w:lineRule="auto"/>
+              <w:jc w:val="center"/>
+              <w:rPr>
+                <w:rFonts w:ascii="Arial" w:hAnsi="Arial" w:cs="Arial"/>
+                <w:b/>
+                <w:sz w:val="28"/>
+                <w:szCs w:val="28"/>
+                <w:lang w:val="en-US"/>
+              </w:rPr>
+            </w:pPr>
+            <w:r>
+              <w:rPr>
+                <w:rFonts w:ascii="Arial" w:hAnsi="Arial" w:cs="Arial"/>
+                <w:b/>
+                <w:sz w:val="28"/>
+                <w:szCs w:val="28"/>
+                <w:lang w:val="en-US"/>
+              </w:rPr>
+              <w:t>A</w:t>
+            </w:r>
+            <w:r>
+              <w:rPr>
+                <w:rFonts w:ascii="Arial" w:hAnsi="Arial" w:cs="Arial"/>
+                <w:b/>
+                <w:sz w:val="28"/>
+                <w:szCs w:val="28"/>
+                <w:vertAlign w:val="subscript"/>
+              </w:rPr>
+              <w:t>1</w:t>
+            </w:r>
+          </w:p>
+        </w:tc>
+        <w:tc>
+          <w:tcPr>
+            <w:tcW w:w="1000" w:type="dxa"/>
+          </w:tcPr>
+          <w:p>
+            <w:pPr>
+              <w:spacing w:line="360" w:lineRule="auto"/>
+              <w:jc w:val="center"/>
+              <w:rPr>
+                <w:rFonts w:ascii="Arial" w:hAnsi="Arial" w:cs="Arial"/>
+                <w:b/>
+                <w:sz w:val="28"/>
+                <w:szCs w:val="28"/>
+                <w:lang w:val="en-US"/>
+              </w:rPr>
+            </w:pPr>
+            <w:r>
+              <w:rPr>
+                <w:rFonts w:ascii="Arial" w:hAnsi="Arial" w:cs="Arial"/>
+                <w:b/>
+                <w:sz w:val="28"/>
+                <w:szCs w:val="28"/>
+                <w:lang w:val="en-US"/>
+              </w:rPr>
+              <w:t>A</w:t>
+            </w:r>
+            <w:r>
+              <w:rPr>
+                <w:rFonts w:ascii="Arial" w:hAnsi="Arial" w:cs="Arial"/>
+                <w:b/>
+                <w:sz w:val="28"/>
+                <w:szCs w:val="28"/>
+                <w:vertAlign w:val="subscript"/>
+              </w:rPr>
+              <w:t>2</w:t>
+            </w:r>
+          </w:p>
+        </w:tc>
+        <w:tc>
+          <w:tcPr>
+            <w:tcW w:w="1001" w:type="dxa"/>
+          </w:tcPr>
+          <w:p>
+            <w:pPr>
+              <w:spacing w:line="360" w:lineRule="auto"/>
+              <w:jc w:val="center"/>
+              <w:rPr>
+                <w:rFonts w:ascii="Arial" w:hAnsi="Arial" w:cs="Arial"/>
+                <w:b/>
+                <w:sz w:val="28"/>
+                <w:szCs w:val="28"/>
+                <w:lang w:val="en-US"/>
+              </w:rPr>
+            </w:pPr>
+            <w:r>
+              <w:rPr>
+                <w:rFonts w:ascii="Arial" w:hAnsi="Arial" w:cs="Arial"/>
+                <w:b/>
+                <w:sz w:val="28"/>
+                <w:szCs w:val="28"/>
+                <w:lang w:val="en-US"/>
+              </w:rPr>
+              <w:t>A</w:t>
+            </w:r>
+            <w:r>
+              <w:rPr>
+                <w:rFonts w:ascii="Arial" w:hAnsi="Arial" w:cs="Arial"/>
+                <w:b/>
+                <w:sz w:val="28"/>
+                <w:szCs w:val="28"/>
+                <w:vertAlign w:val="subscript"/>
+              </w:rPr>
+              <w:t>3</w:t>
+            </w:r>
+          </w:p>
+        </w:tc>
+        <w:tc>
+          <w:tcPr>
+            <w:tcW w:w="944" w:type="dxa"/>
+          </w:tcPr>
+          <w:p>
+            <w:pPr>
+              <w:spacing w:line="360" w:lineRule="auto"/>
+              <w:jc w:val="center"/>
+              <w:rPr>
+                <w:rFonts w:ascii="Arial" w:hAnsi="Arial" w:cs="Arial"/>
+                <w:b/>
+                <w:sz w:val="28"/>
+                <w:szCs w:val="28"/>
+                <w:lang w:val="en-US"/>
+              </w:rPr>
+            </w:pPr>
+            <w:r>
+              <w:rPr>
+                <w:rFonts w:ascii="Arial" w:hAnsi="Arial" w:cs="Arial"/>
+                <w:b/>
+                <w:sz w:val="28"/>
+                <w:szCs w:val="28"/>
+                <w:lang w:val="en-US"/>
+              </w:rPr>
+              <w:t>A</w:t>
+            </w:r>
+            <w:r>
+              <w:rPr>
+                <w:rFonts w:ascii="Arial" w:hAnsi="Arial" w:cs="Arial"/>
+                <w:b/>
+                <w:sz w:val="28"/>
+                <w:szCs w:val="28"/>
+                <w:vertAlign w:val="subscript"/>
+              </w:rPr>
+              <w:t>4</w:t>
+            </w:r>
+          </w:p>
+        </w:tc>
+        <w:tc>
+          <w:tcPr>
+            <w:tcW w:w="944" w:type="dxa"/>
+          </w:tcPr>
+          <w:p>
+            <w:pPr>
+              <w:spacing w:line="360" w:lineRule="auto"/>
+              <w:jc w:val="center"/>
+              <w:rPr>
+                <w:rFonts w:ascii="Arial" w:hAnsi="Arial" w:cs="Arial"/>
+                <w:b/>
+                <w:sz w:val="28"/>
+                <w:szCs w:val="28"/>
+                <w:lang w:val="en-US"/>
+              </w:rPr>
+            </w:pPr>
+            <w:r>
+              <w:rPr>
+                <w:rFonts w:ascii="Arial" w:hAnsi="Arial" w:cs="Arial"/>
+                <w:b/>
+                <w:sz w:val="28"/>
+                <w:szCs w:val="28"/>
+                <w:lang w:val="en-US"/>
+              </w:rPr>
+              <w:t>A</w:t>
+            </w:r>
+            <w:r>
+              <w:rPr>
+                <w:rFonts w:ascii="Arial" w:hAnsi="Arial" w:cs="Arial"/>
+                <w:b/>
+                <w:sz w:val="28"/>
+                <w:szCs w:val="28"/>
+                <w:vertAlign w:val="subscript"/>
+              </w:rPr>
+              <w:t>5</w:t>
+            </w:r>
+          </w:p>
+        </w:tc>
+        <w:tc>
+          <w:tcPr>
+            <w:tcW w:w="944" w:type="dxa"/>
+          </w:tcPr>
+          <w:p>
+            <w:pPr>
+              <w:spacing w:line="360" w:lineRule="auto"/>
+              <w:jc w:val="center"/>
+              <w:rPr>
+                <w:rFonts w:ascii="Arial" w:hAnsi="Arial" w:cs="Arial"/>
+                <w:b/>
+                <w:sz w:val="28"/>
+                <w:szCs w:val="28"/>
+                <w:lang w:val="en-US"/>
+              </w:rPr>
+            </w:pPr>
+            <w:r>
+              <w:rPr>
+                <w:rFonts w:ascii="Arial" w:hAnsi="Arial" w:cs="Arial"/>
+                <w:b/>
+                <w:sz w:val="28"/>
+                <w:szCs w:val="28"/>
+                <w:lang w:val="en-US"/>
+              </w:rPr>
+              <w:t>A</w:t>
+            </w:r>
+            <w:r>
+              <w:rPr>
+                <w:rFonts w:ascii="Arial" w:hAnsi="Arial" w:cs="Arial"/>
+                <w:b/>
+                <w:sz w:val="28"/>
+                <w:szCs w:val="28"/>
+                <w:vertAlign w:val="subscript"/>
+              </w:rPr>
+              <w:t>6</w:t>
+            </w:r>
+          </w:p>
+        </w:tc>
+        <w:tc>
+          <w:tcPr>
+            <w:tcW w:w="1270" w:type="dxa"/>
+          </w:tcPr>
+          <w:p>
+            <w:pPr>
+              <w:spacing w:line="360" w:lineRule="auto"/>
+              <w:jc w:val="center"/>
+              <w:rPr>
+                <w:rFonts w:ascii="Arial" w:hAnsi="Arial" w:cs="Arial"/>
+                <w:b/>
+                <w:sz w:val="28"/>
+                <w:szCs w:val="28"/>
+                <w:lang w:val="en-US"/>
+              </w:rPr>
+            </w:pPr>
+            <w:r>
+              <w:rPr>
+                <w:rFonts w:ascii="Arial" w:hAnsi="Arial" w:cs="Arial"/>
+                <w:b/>
+                <w:sz w:val="28"/>
+                <w:szCs w:val="28"/>
+                <w:lang w:val="en-US"/>
+              </w:rPr>
+              <w:t>A</w:t>
+            </w:r>
+            <w:r>
+              <w:rPr>
+                <w:rFonts w:ascii="Arial" w:hAnsi="Arial" w:cs="Arial"/>
+                <w:b/>
+                <w:sz w:val="28"/>
+                <w:szCs w:val="28"/>
+                <w:vertAlign w:val="subscript"/>
+                <w:lang w:val="en-US"/>
+              </w:rPr>
+              <w:t>7</w:t>
+            </w:r>
+          </w:p>
+        </w:tc>
+        <w:tc>
+          <w:tcPr>
+            <w:tcW w:w="675" w:type="dxa"/>
+          </w:tcPr>
+          <w:p>
+            <w:pPr>
+              <w:spacing w:line="360" w:lineRule="auto"/>
+              <w:jc w:val="center"/>
+              <w:rPr>
+                <w:rFonts w:ascii="Arial" w:hAnsi="Arial" w:cs="Arial"/>
+                <w:b/>
+                <w:sz w:val="28"/>
+                <w:szCs w:val="28"/>
+                <w:lang w:val="en-US"/>
+              </w:rPr>
+            </w:pPr>
+            <w:proofErr w:type="spellStart"/>
+            <w:r>
+              <w:rPr>
+                <w:rFonts w:ascii="Arial" w:hAnsi="Arial" w:cs="Arial"/>
+                <w:b/>
+                <w:sz w:val="28"/>
+                <w:szCs w:val="28"/>
+                <w:lang w:val="en-US"/>
+              </w:rPr>
+              <w:t>A</w:t>
+            </w:r>
+            <w:r>
+              <w:rPr>
+                <w:rFonts w:ascii="Arial" w:hAnsi="Arial" w:cs="Arial"/>
+                <w:b/>
+                <w:sz w:val="28"/>
+                <w:szCs w:val="28"/>
+                <w:vertAlign w:val="subscript"/>
+                <w:lang w:val="en-US"/>
+              </w:rPr>
+              <w:t>k</w:t>
+            </w:r>
+            <w:proofErr w:type="spellEnd"/>
+          </w:p>
+        </w:tc>
+      </w:tr>
+      <w:tr>
+        <w:trPr>
+          <w:jc w:val="center"/>
+        </w:trPr>
+        <w:tc>
+          <w:tcPr>
+            <w:tcW w:w="1313" w:type="dxa"/>
+          </w:tcPr>
+          <w:p>
+            <w:pPr>
+              <w:spacing w:line="360" w:lineRule="auto"/>
+              <w:jc w:val="center"/>
+              <w:rPr>
+                <w:rFonts w:ascii="Arial" w:hAnsi="Arial" w:cs="Arial"/>
+                <w:sz w:val="28"/>
+                <w:szCs w:val="28"/>
+                <w:lang w:val="en-US"/>
+              </w:rPr>
+            </w:pPr>
+            <w:r>
+              <w:rPr>
+                <w:rFonts w:ascii="Arial" w:hAnsi="Arial" w:cs="Arial"/>
+                <w:sz w:val="28"/>
+                <w:szCs w:val="28"/>
+                <w:lang w:val="en-US"/>
+              </w:rPr>
+              <w:t>A</w:t>
+            </w:r>
+            <w:r>
+              <w:rPr>
+                <w:rFonts w:ascii="Arial" w:hAnsi="Arial" w:cs="Arial"/>
+                <w:sz w:val="28"/>
+                <w:szCs w:val="28"/>
+                <w:vertAlign w:val="subscript"/>
+                <w:lang w:val="en-US"/>
+              </w:rPr>
+              <w:t>0</w:t>
+            </w:r>
+          </w:p>
+        </w:tc>
+        <w:tc>
+          <w:tcPr>
+            <w:tcW w:w="943" w:type="dxa"/>
+          </w:tcPr>
+          <w:p>
+            <w:pPr>
+              <w:spacing w:line="360" w:lineRule="auto"/>
+              <w:jc w:val="center"/>
+              <w:rPr>
+                <w:rFonts w:ascii="Arial" w:hAnsi="Arial" w:cs="Arial"/>
+                <w:sz w:val="24"/>
+                <w:szCs w:val="24"/>
+                <w:lang w:val="en-US"/>
+              </w:rPr>
+            </w:pPr>
+            <w:r>
+              <w:rPr>
+                <w:rFonts w:ascii="Arial" w:hAnsi="Arial" w:cs="Arial"/>
+                <w:sz w:val="24"/>
+                <w:szCs w:val="24"/>
+                <w:lang w:val="en-US"/>
+              </w:rPr>
+              <w:t>1</w:t>
+            </w:r>
+          </w:p>
+        </w:tc>
+        <w:tc>
+          <w:tcPr>
+            <w:tcW w:w="1000" w:type="dxa"/>
+          </w:tcPr>
+          <w:p>
+            <w:pPr>
+              <w:spacing w:line="360" w:lineRule="auto"/>
+              <w:jc w:val="center"/>
+              <w:rPr>
+                <w:rFonts w:ascii="Arial" w:hAnsi="Arial" w:cs="Arial"/>
+                <w:sz w:val="24"/>
+                <w:szCs w:val="24"/>
+                <w:lang w:val="en-US"/>
+              </w:rPr>
+            </w:pPr>
+          </w:p>
+        </w:tc>
+        <w:tc>
+          <w:tcPr>
+            <w:tcW w:w="1001" w:type="dxa"/>
+          </w:tcPr>
+          <w:p>
+            <w:pPr>
+              <w:spacing w:line="360" w:lineRule="auto"/>
+              <w:jc w:val="center"/>
+              <w:rPr>
+                <w:rFonts w:ascii="Arial" w:hAnsi="Arial" w:cs="Arial"/>
+                <w:sz w:val="24"/>
+                <w:szCs w:val="24"/>
+                <w:lang w:val="en-US"/>
+              </w:rPr>
+            </w:pPr>
+          </w:p>
+        </w:tc>
+        <w:tc>
+          <w:tcPr>
+            <w:tcW w:w="944" w:type="dxa"/>
+          </w:tcPr>
+          <w:p>
+            <w:pPr>
+              <w:spacing w:line="360" w:lineRule="auto"/>
+              <w:jc w:val="center"/>
+              <w:rPr>
+                <w:rFonts w:ascii="Arial" w:hAnsi="Arial" w:cs="Arial"/>
+                <w:sz w:val="24"/>
+                <w:szCs w:val="24"/>
+                <w:lang w:val="en-US"/>
+              </w:rPr>
+            </w:pPr>
+          </w:p>
+        </w:tc>
+        <w:tc>
+          <w:tcPr>
+            <w:tcW w:w="944" w:type="dxa"/>
+          </w:tcPr>
+          <w:p>
+            <w:pPr>
+              <w:spacing w:line="360" w:lineRule="auto"/>
+              <w:jc w:val="center"/>
+              <w:rPr>
+                <w:rFonts w:ascii="Arial" w:hAnsi="Arial" w:cs="Arial"/>
+                <w:sz w:val="24"/>
+                <w:szCs w:val="24"/>
+                <w:lang w:val="en-US"/>
+              </w:rPr>
+            </w:pPr>
+          </w:p>
+        </w:tc>
+        <w:tc>
+          <w:tcPr>
+            <w:tcW w:w="944" w:type="dxa"/>
+          </w:tcPr>
+          <w:p>
+            <w:pPr>
+              <w:spacing w:line="360" w:lineRule="auto"/>
+              <w:jc w:val="center"/>
+              <w:rPr>
+                <w:rFonts w:ascii="Arial" w:hAnsi="Arial" w:cs="Arial"/>
+                <w:sz w:val="24"/>
+                <w:szCs w:val="24"/>
+                <w:lang w:val="en-US"/>
+              </w:rPr>
+            </w:pPr>
+          </w:p>
+        </w:tc>
+        <w:tc>
+          <w:tcPr>
+            <w:tcW w:w="1270" w:type="dxa"/>
+          </w:tcPr>
+          <w:p>
+            <w:pPr>
+              <w:spacing w:line="360" w:lineRule="auto"/>
+              <w:jc w:val="center"/>
+              <w:rPr>
+                <w:rFonts w:ascii="Arial" w:hAnsi="Arial" w:cs="Arial"/>
+                <w:sz w:val="24"/>
+                <w:szCs w:val="24"/>
+                <w:lang w:val="en-US"/>
+              </w:rPr>
+            </w:pPr>
+          </w:p>
+        </w:tc>
+        <w:tc>
+          <w:tcPr>
+            <w:tcW w:w="675" w:type="dxa"/>
+          </w:tcPr>
+          <w:p>
+            <w:pPr>
+              <w:spacing w:line="360" w:lineRule="auto"/>
+              <w:jc w:val="center"/>
+              <w:rPr>
+                <w:rFonts w:ascii="Arial" w:hAnsi="Arial" w:cs="Arial"/>
+                <w:sz w:val="24"/>
+                <w:szCs w:val="24"/>
+                <w:lang w:val="en-US"/>
+              </w:rPr>
+            </w:pPr>
+          </w:p>
+        </w:tc>
+      </w:tr>
+      <w:tr>
+        <w:trPr>
+          <w:jc w:val="center"/>
+        </w:trPr>
+        <w:tc>
+          <w:tcPr>
+            <w:tcW w:w="1313" w:type="dxa"/>
+          </w:tcPr>
+          <w:p>
+            <w:pPr>
+              <w:spacing w:line="360" w:lineRule="auto"/>
+              <w:jc w:val="center"/>
+              <w:rPr>
+                <w:rFonts w:ascii="Arial" w:hAnsi="Arial" w:cs="Arial"/>
+                <w:sz w:val="28"/>
+                <w:szCs w:val="28"/>
+                <w:lang w:val="en-US"/>
+              </w:rPr>
+            </w:pPr>
+            <w:r>
+              <w:rPr>
+                <w:rFonts w:ascii="Arial" w:hAnsi="Arial" w:cs="Arial"/>
+                <w:sz w:val="28"/>
+                <w:szCs w:val="28"/>
+                <w:lang w:val="en-US"/>
+              </w:rPr>
+              <w:t>A</w:t>
+            </w:r>
+            <w:r>
+              <w:rPr>
+                <w:rFonts w:ascii="Arial" w:hAnsi="Arial" w:cs="Arial"/>
+                <w:sz w:val="28"/>
+                <w:szCs w:val="28"/>
+                <w:vertAlign w:val="subscript"/>
+                <w:lang w:val="en-US"/>
+              </w:rPr>
+              <w:t>1</w:t>
+            </w:r>
+          </w:p>
+        </w:tc>
+        <w:tc>
+          <w:tcPr>
+            <w:tcW w:w="943" w:type="dxa"/>
+          </w:tcPr>
+          <w:p>
+            <w:pPr>
+              <w:spacing w:line="360" w:lineRule="auto"/>
+              <w:jc w:val="center"/>
+              <w:rPr>
+                <w:rFonts w:ascii="Arial" w:hAnsi="Arial" w:cs="Arial"/>
+                <w:sz w:val="24"/>
+                <w:szCs w:val="24"/>
+                <w:lang w:val="en-US"/>
+              </w:rPr>
+            </w:pPr>
+          </w:p>
+        </w:tc>
+        <w:tc>
+          <w:tcPr>
+            <w:tcW w:w="1000" w:type="dxa"/>
+          </w:tcPr>
+          <w:p>
+            <w:pPr>
+              <w:spacing w:line="360" w:lineRule="auto"/>
+              <w:jc w:val="center"/>
+              <w:rPr>
+                <w:rFonts w:ascii="Arial" w:hAnsi="Arial" w:cs="Arial"/>
+                <w:sz w:val="24"/>
+                <w:szCs w:val="24"/>
+                <w:lang w:val="en-US"/>
+              </w:rPr>
+            </w:pPr>
+            <w:r>
+              <w:rPr>
+                <w:rFonts w:ascii="Arial" w:hAnsi="Arial" w:cs="Arial"/>
+                <w:sz w:val="24"/>
+                <w:szCs w:val="24"/>
+                <w:lang w:val="en-US"/>
+              </w:rPr>
+              <w:t>p</w:t>
+            </w:r>
+            <w:r>
+              <w:rPr>
+                <w:rFonts w:ascii="Arial" w:hAnsi="Arial" w:cs="Arial"/>
+                <w:sz w:val="24"/>
+                <w:szCs w:val="24"/>
+                <w:vertAlign w:val="subscript"/>
+                <w:lang w:val="en-US"/>
+              </w:rPr>
+              <w:t>1</w:t>
+            </w:r>
+            <w:r>
+              <w:rPr>
+                <w:rFonts w:ascii="Arial" w:hAnsi="Arial" w:cs="Arial"/>
+                <w:sz w:val="24"/>
+                <w:szCs w:val="24"/>
+                <w:lang w:val="en-US"/>
+              </w:rPr>
+              <w:t>^p</w:t>
+            </w:r>
+            <w:r>
+              <w:rPr>
+                <w:rFonts w:ascii="Arial" w:hAnsi="Arial" w:cs="Arial"/>
+                <w:sz w:val="24"/>
+                <w:szCs w:val="24"/>
+                <w:vertAlign w:val="subscript"/>
+                <w:lang w:val="en-US"/>
+              </w:rPr>
+              <w:t>2</w:t>
+            </w:r>
+          </w:p>
+        </w:tc>
+        <w:tc>
+          <w:tcPr>
+            <w:tcW w:w="1001" w:type="dxa"/>
+          </w:tcPr>
+          <w:p>
+            <w:pPr>
+              <w:spacing w:line="360" w:lineRule="auto"/>
+              <w:jc w:val="center"/>
+              <w:rPr>
+                <w:rFonts w:ascii="Arial" w:hAnsi="Arial" w:cs="Arial"/>
+                <w:sz w:val="24"/>
+                <w:szCs w:val="24"/>
+                <w:lang w:val="en-US"/>
+              </w:rPr>
+            </w:pPr>
+          </w:p>
+        </w:tc>
+        <w:tc>
+          <w:tcPr>
+            <w:tcW w:w="944" w:type="dxa"/>
+          </w:tcPr>
+          <w:p>
+            <w:pPr>
+              <w:spacing w:line="360" w:lineRule="auto"/>
+              <w:jc w:val="center"/>
+              <w:rPr>
+                <w:rFonts w:ascii="Arial" w:hAnsi="Arial" w:cs="Arial"/>
+                <w:sz w:val="24"/>
+                <w:szCs w:val="24"/>
+                <w:lang w:val="en-US"/>
+              </w:rPr>
+            </w:pPr>
+          </w:p>
+        </w:tc>
+        <w:tc>
+          <w:tcPr>
+            <w:tcW w:w="944" w:type="dxa"/>
+          </w:tcPr>
+          <w:p>
+            <w:pPr>
+              <w:spacing w:line="360" w:lineRule="auto"/>
+              <w:jc w:val="center"/>
+              <w:rPr>
+                <w:rFonts w:ascii="Arial" w:hAnsi="Arial" w:cs="Arial"/>
+                <w:sz w:val="24"/>
+                <w:szCs w:val="24"/>
+                <w:lang w:val="en-US"/>
+              </w:rPr>
+            </w:pPr>
+          </w:p>
+        </w:tc>
+        <w:tc>
+          <w:tcPr>
+            <w:tcW w:w="944" w:type="dxa"/>
+          </w:tcPr>
+          <w:p>
+            <w:pPr>
+              <w:spacing w:line="360" w:lineRule="auto"/>
+              <w:jc w:val="center"/>
+              <w:rPr>
+                <w:rFonts w:ascii="Arial" w:hAnsi="Arial" w:cs="Arial"/>
+                <w:sz w:val="24"/>
+                <w:szCs w:val="24"/>
+                <w:lang w:val="en-US"/>
+              </w:rPr>
+            </w:pPr>
+          </w:p>
+        </w:tc>
+        <w:tc>
+          <w:tcPr>
+            <w:tcW w:w="1270" w:type="dxa"/>
+          </w:tcPr>
+          <w:p>
+            <w:pPr>
+              <w:spacing w:line="360" w:lineRule="auto"/>
+              <w:jc w:val="center"/>
+              <w:rPr>
+                <w:rFonts w:ascii="Arial" w:hAnsi="Arial" w:cs="Arial"/>
+                <w:sz w:val="24"/>
+                <w:szCs w:val="24"/>
+                <w:lang w:val="en-US"/>
+              </w:rPr>
+            </w:pPr>
+            <w:r>
+              <w:rPr>
+                <w:rFonts w:ascii="Arial" w:hAnsi="Arial" w:cs="Arial"/>
+                <w:sz w:val="24"/>
+                <w:szCs w:val="24"/>
+                <w:lang w:val="en-US"/>
+              </w:rPr>
+              <w:softHyphen/>
+            </w:r>
+            <w:r>
+              <w:rPr>
+                <w:rFonts w:ascii="Arial" w:hAnsi="Arial" w:cs="Arial"/>
+                <w:sz w:val="24"/>
+                <w:szCs w:val="24"/>
+                <w:lang w:val="en-US"/>
+              </w:rPr>
+              <w:softHyphen/>
+            </w:r>
+            <w:r>
+              <w:rPr>
+                <w:rFonts w:ascii="Arial" w:hAnsi="Arial" w:cs="Arial"/>
+                <w:sz w:val="24"/>
+                <w:szCs w:val="24"/>
+                <w:lang w:val="en-US"/>
+              </w:rPr>
+              <w:t>!p1</w:t>
+            </w:r>
+            <w:r>
+              <w:rPr>
+                <w:rFonts w:ascii="Arial" w:hAnsi="Arial" w:cs="Arial"/>
+                <w:sz w:val="24"/>
+                <w:szCs w:val="24"/>
+                <w:lang w:val="en-US"/>
+              </w:rPr>
+              <w:t xml:space="preserve"> </w:t>
+            </w:r>
+            <w:r>
+              <w:rPr>
+                <w:rFonts w:ascii="Arial" w:hAnsi="Arial" w:cs="Arial"/>
+                <w:sz w:val="24"/>
+                <w:szCs w:val="24"/>
+                <w:lang w:val="en-US"/>
+              </w:rPr>
+              <w:t>V</w:t>
+            </w:r>
+            <w:r>
+              <w:rPr>
+                <w:rFonts w:ascii="Arial" w:hAnsi="Arial" w:cs="Arial"/>
+                <w:sz w:val="24"/>
+                <w:szCs w:val="24"/>
+                <w:lang w:val="en-US"/>
+              </w:rPr>
+              <w:t xml:space="preserve"> </w:t>
+            </w:r>
+            <w:r>
+              <w:rPr>
+                <w:rFonts w:ascii="Arial" w:hAnsi="Arial" w:cs="Arial"/>
+                <w:sz w:val="24"/>
+                <w:szCs w:val="24"/>
+                <w:lang w:val="en-US"/>
+              </w:rPr>
+              <w:t>!p2</w:t>
+            </w:r>
+          </w:p>
+        </w:tc>
+        <w:tc>
+          <w:tcPr>
+            <w:tcW w:w="675" w:type="dxa"/>
+          </w:tcPr>
+          <w:p>
+            <w:pPr>
+              <w:spacing w:line="360" w:lineRule="auto"/>
+              <w:jc w:val="center"/>
+              <w:rPr>
+                <w:rFonts w:ascii="Arial" w:hAnsi="Arial" w:cs="Arial"/>
+                <w:sz w:val="24"/>
+                <w:szCs w:val="24"/>
+                <w:lang w:val="en-US"/>
+              </w:rPr>
+            </w:pPr>
+          </w:p>
+        </w:tc>
+      </w:tr>
+      <w:tr>
+        <w:trPr>
+          <w:jc w:val="center"/>
+        </w:trPr>
+        <w:tc>
+          <w:tcPr>
+            <w:tcW w:w="1313" w:type="dxa"/>
+          </w:tcPr>
+          <w:p>
+            <w:pPr>
+              <w:spacing w:line="360" w:lineRule="auto"/>
+              <w:jc w:val="center"/>
+              <w:rPr>
+                <w:rFonts w:ascii="Arial" w:hAnsi="Arial" w:cs="Arial"/>
+                <w:sz w:val="28"/>
+                <w:szCs w:val="28"/>
+                <w:lang w:val="en-US"/>
+              </w:rPr>
+            </w:pPr>
+            <w:r>
+              <w:rPr>
+                <w:rFonts w:ascii="Arial" w:hAnsi="Arial" w:cs="Arial"/>
+                <w:sz w:val="28"/>
+                <w:szCs w:val="28"/>
+                <w:lang w:val="en-US"/>
+              </w:rPr>
+              <w:t>A</w:t>
+            </w:r>
+            <w:r>
+              <w:rPr>
+                <w:rFonts w:ascii="Arial" w:hAnsi="Arial" w:cs="Arial"/>
+                <w:sz w:val="28"/>
+                <w:szCs w:val="28"/>
+                <w:vertAlign w:val="subscript"/>
+                <w:lang w:val="en-US"/>
+              </w:rPr>
+              <w:t>2</w:t>
+            </w:r>
+          </w:p>
+        </w:tc>
+        <w:tc>
+          <w:tcPr>
+            <w:tcW w:w="943" w:type="dxa"/>
+          </w:tcPr>
+          <w:p>
+            <w:pPr>
+              <w:spacing w:line="360" w:lineRule="auto"/>
+              <w:jc w:val="center"/>
+              <w:rPr>
+                <w:rFonts w:ascii="Arial" w:hAnsi="Arial" w:cs="Arial"/>
+                <w:sz w:val="24"/>
+                <w:szCs w:val="24"/>
+                <w:lang w:val="en-US"/>
+              </w:rPr>
+            </w:pPr>
+          </w:p>
+        </w:tc>
+        <w:tc>
+          <w:tcPr>
+            <w:tcW w:w="1000" w:type="dxa"/>
+          </w:tcPr>
+          <w:p>
+            <w:pPr>
+              <w:spacing w:line="360" w:lineRule="auto"/>
+              <w:jc w:val="center"/>
+              <w:rPr>
+                <w:rFonts w:ascii="Arial" w:hAnsi="Arial" w:cs="Arial"/>
+                <w:sz w:val="24"/>
+                <w:szCs w:val="24"/>
+                <w:lang w:val="en-US"/>
+              </w:rPr>
+            </w:pPr>
+          </w:p>
+        </w:tc>
+        <w:tc>
+          <w:tcPr>
+            <w:tcW w:w="1001" w:type="dxa"/>
+          </w:tcPr>
+          <w:p>
+            <w:pPr>
+              <w:spacing w:line="360" w:lineRule="auto"/>
+              <w:jc w:val="center"/>
+              <w:rPr>
+                <w:rFonts w:ascii="Arial" w:hAnsi="Arial" w:cs="Arial"/>
+                <w:sz w:val="24"/>
+                <w:szCs w:val="24"/>
+                <w:lang w:val="en-US"/>
+              </w:rPr>
+            </w:pPr>
+            <w:r>
+              <w:rPr>
+                <w:rFonts w:ascii="Arial" w:hAnsi="Arial" w:cs="Arial"/>
+                <w:sz w:val="24"/>
+                <w:szCs w:val="24"/>
+                <w:lang w:val="en-US"/>
+              </w:rPr>
+              <w:t>p</w:t>
+            </w:r>
+            <w:r>
+              <w:rPr>
+                <w:rFonts w:ascii="Arial" w:hAnsi="Arial" w:cs="Arial"/>
+                <w:sz w:val="24"/>
+                <w:szCs w:val="24"/>
+                <w:vertAlign w:val="subscript"/>
+                <w:lang w:val="en-US"/>
+              </w:rPr>
+              <w:t>3</w:t>
+            </w:r>
+            <w:r>
+              <w:rPr>
+                <w:rFonts w:ascii="Arial" w:hAnsi="Arial" w:cs="Arial"/>
+                <w:sz w:val="24"/>
+                <w:szCs w:val="24"/>
+                <w:lang w:val="en-US"/>
+              </w:rPr>
+              <w:softHyphen/>
+              <w:t>^p</w:t>
+            </w:r>
+            <w:r>
+              <w:rPr>
+                <w:rFonts w:ascii="Arial" w:hAnsi="Arial" w:cs="Arial"/>
+                <w:sz w:val="24"/>
+                <w:szCs w:val="24"/>
+                <w:vertAlign w:val="subscript"/>
+                <w:lang w:val="en-US"/>
+              </w:rPr>
+              <w:t>4</w:t>
+            </w:r>
+          </w:p>
+        </w:tc>
+        <w:tc>
+          <w:tcPr>
+            <w:tcW w:w="944" w:type="dxa"/>
+          </w:tcPr>
+          <w:p>
+            <w:pPr>
+              <w:spacing w:line="360" w:lineRule="auto"/>
+              <w:jc w:val="center"/>
+              <w:rPr>
+                <w:rFonts w:ascii="Arial" w:hAnsi="Arial" w:cs="Arial"/>
+                <w:sz w:val="24"/>
+                <w:szCs w:val="24"/>
+                <w:lang w:val="en-US"/>
+              </w:rPr>
+            </w:pPr>
+          </w:p>
+        </w:tc>
+        <w:tc>
+          <w:tcPr>
+            <w:tcW w:w="944" w:type="dxa"/>
+          </w:tcPr>
+          <w:p>
+            <w:pPr>
+              <w:spacing w:line="360" w:lineRule="auto"/>
+              <w:jc w:val="center"/>
+              <w:rPr>
+                <w:rFonts w:ascii="Arial" w:hAnsi="Arial" w:cs="Arial"/>
+                <w:sz w:val="24"/>
+                <w:szCs w:val="24"/>
+                <w:lang w:val="en-US"/>
+              </w:rPr>
+            </w:pPr>
+          </w:p>
+        </w:tc>
+        <w:tc>
+          <w:tcPr>
+            <w:tcW w:w="944" w:type="dxa"/>
+          </w:tcPr>
+          <w:p>
+            <w:pPr>
+              <w:spacing w:line="360" w:lineRule="auto"/>
+              <w:jc w:val="center"/>
+              <w:rPr>
+                <w:rFonts w:ascii="Arial" w:hAnsi="Arial" w:cs="Arial"/>
+                <w:sz w:val="24"/>
+                <w:szCs w:val="24"/>
+                <w:lang w:val="en-US"/>
+              </w:rPr>
+            </w:pPr>
+          </w:p>
+        </w:tc>
+        <w:tc>
+          <w:tcPr>
+            <w:tcW w:w="1270" w:type="dxa"/>
+          </w:tcPr>
+          <w:p>
+            <w:pPr>
+              <w:spacing w:line="360" w:lineRule="auto"/>
+              <w:jc w:val="center"/>
+              <w:rPr>
+                <w:rFonts w:ascii="Arial" w:hAnsi="Arial" w:cs="Arial"/>
+                <w:sz w:val="24"/>
+                <w:szCs w:val="24"/>
+                <w:lang w:val="en-US"/>
+              </w:rPr>
+            </w:pPr>
+            <w:r>
+              <w:rPr>
+                <w:rFonts w:ascii="Arial" w:hAnsi="Arial" w:cs="Arial"/>
+                <w:sz w:val="24"/>
+                <w:szCs w:val="24"/>
+              </w:rPr>
+              <w:t>!</w:t>
+            </w:r>
+            <w:r>
+              <w:rPr>
+                <w:rFonts w:ascii="Arial" w:hAnsi="Arial" w:cs="Arial"/>
+                <w:sz w:val="24"/>
+                <w:szCs w:val="24"/>
+                <w:lang w:val="en-US"/>
+              </w:rPr>
+              <w:t>p</w:t>
+            </w:r>
+            <w:r>
+              <w:rPr>
+                <w:rFonts w:ascii="Arial" w:hAnsi="Arial" w:cs="Arial"/>
+                <w:sz w:val="24"/>
+                <w:szCs w:val="24"/>
+                <w:vertAlign w:val="subscript"/>
+                <w:lang w:val="en-US"/>
+              </w:rPr>
+              <w:t>3</w:t>
+            </w:r>
+            <w:r>
+              <w:rPr>
+                <w:rFonts w:ascii="Arial" w:hAnsi="Arial" w:cs="Arial"/>
+                <w:sz w:val="24"/>
+                <w:szCs w:val="24"/>
+                <w:lang w:val="en-US"/>
+              </w:rPr>
+              <w:t xml:space="preserve"> V !</w:t>
+            </w:r>
+            <w:r>
+              <w:rPr>
+                <w:rFonts w:ascii="Arial" w:hAnsi="Arial" w:cs="Arial"/>
+                <w:sz w:val="24"/>
+                <w:szCs w:val="24"/>
+                <w:lang w:val="en-US"/>
+              </w:rPr>
+              <w:t>p</w:t>
+            </w:r>
+            <w:r>
+              <w:rPr>
+                <w:rFonts w:ascii="Arial" w:hAnsi="Arial" w:cs="Arial"/>
+                <w:sz w:val="24"/>
+                <w:szCs w:val="24"/>
+                <w:vertAlign w:val="subscript"/>
+                <w:lang w:val="en-US"/>
+              </w:rPr>
+              <w:t>4</w:t>
+            </w:r>
+          </w:p>
+        </w:tc>
+        <w:tc>
+          <w:tcPr>
+            <w:tcW w:w="675" w:type="dxa"/>
+          </w:tcPr>
+          <w:p>
+            <w:pPr>
+              <w:spacing w:line="360" w:lineRule="auto"/>
+              <w:jc w:val="center"/>
+              <w:rPr>
+                <w:rFonts w:ascii="Arial" w:hAnsi="Arial" w:cs="Arial"/>
+                <w:sz w:val="24"/>
+                <w:szCs w:val="24"/>
+                <w:lang w:val="en-US"/>
+              </w:rPr>
+            </w:pPr>
+          </w:p>
+        </w:tc>
+      </w:tr>
+      <w:tr>
+        <w:trPr>
+          <w:jc w:val="center"/>
+        </w:trPr>
+        <w:tc>
+          <w:tcPr>
+            <w:tcW w:w="1313" w:type="dxa"/>
+          </w:tcPr>
+          <w:p>
+            <w:pPr>
+              <w:spacing w:line="360" w:lineRule="auto"/>
+              <w:jc w:val="center"/>
+              <w:rPr>
+                <w:rFonts w:ascii="Arial" w:hAnsi="Arial" w:cs="Arial"/>
+                <w:sz w:val="28"/>
+                <w:szCs w:val="28"/>
+                <w:lang w:val="en-US"/>
+              </w:rPr>
+            </w:pPr>
+            <w:r>
+              <w:rPr>
+                <w:rFonts w:ascii="Arial" w:hAnsi="Arial" w:cs="Arial"/>
+                <w:sz w:val="28"/>
+                <w:szCs w:val="28"/>
+                <w:lang w:val="en-US"/>
+              </w:rPr>
+              <w:t>A</w:t>
+            </w:r>
+            <w:r>
+              <w:rPr>
+                <w:rFonts w:ascii="Arial" w:hAnsi="Arial" w:cs="Arial"/>
+                <w:sz w:val="28"/>
+                <w:szCs w:val="28"/>
+                <w:vertAlign w:val="subscript"/>
+                <w:lang w:val="en-US"/>
+              </w:rPr>
+              <w:t>3</w:t>
+            </w:r>
+          </w:p>
+        </w:tc>
+        <w:tc>
+          <w:tcPr>
+            <w:tcW w:w="943" w:type="dxa"/>
+          </w:tcPr>
+          <w:p>
+            <w:pPr>
+              <w:spacing w:line="360" w:lineRule="auto"/>
+              <w:jc w:val="center"/>
+              <w:rPr>
+                <w:rFonts w:ascii="Arial" w:hAnsi="Arial" w:cs="Arial"/>
+                <w:sz w:val="24"/>
+                <w:szCs w:val="24"/>
+                <w:lang w:val="en-US"/>
+              </w:rPr>
+            </w:pPr>
+          </w:p>
+        </w:tc>
+        <w:tc>
+          <w:tcPr>
+            <w:tcW w:w="1000" w:type="dxa"/>
+          </w:tcPr>
+          <w:p>
+            <w:pPr>
+              <w:spacing w:line="360" w:lineRule="auto"/>
+              <w:jc w:val="center"/>
+              <w:rPr>
+                <w:rFonts w:ascii="Arial" w:hAnsi="Arial" w:cs="Arial"/>
+                <w:sz w:val="24"/>
+                <w:szCs w:val="24"/>
+                <w:lang w:val="en-US"/>
+              </w:rPr>
+            </w:pPr>
+          </w:p>
+        </w:tc>
+        <w:tc>
+          <w:tcPr>
+            <w:tcW w:w="1001" w:type="dxa"/>
+          </w:tcPr>
+          <w:p>
+            <w:pPr>
+              <w:spacing w:line="360" w:lineRule="auto"/>
+              <w:jc w:val="center"/>
+              <w:rPr>
+                <w:rFonts w:ascii="Arial" w:hAnsi="Arial" w:cs="Arial"/>
+                <w:sz w:val="24"/>
+                <w:szCs w:val="24"/>
+                <w:lang w:val="en-US"/>
+              </w:rPr>
+            </w:pPr>
+          </w:p>
+        </w:tc>
+        <w:tc>
+          <w:tcPr>
+            <w:tcW w:w="944" w:type="dxa"/>
+          </w:tcPr>
+          <w:p>
+            <w:pPr>
+              <w:spacing w:line="360" w:lineRule="auto"/>
+              <w:jc w:val="center"/>
+              <w:rPr>
+                <w:rFonts w:ascii="Arial" w:hAnsi="Arial" w:cs="Arial"/>
+                <w:sz w:val="24"/>
+                <w:szCs w:val="24"/>
+                <w:lang w:val="en-US"/>
+              </w:rPr>
+            </w:pPr>
+            <w:r>
+              <w:rPr>
+                <w:rFonts w:ascii="Arial" w:hAnsi="Arial" w:cs="Arial"/>
+                <w:sz w:val="24"/>
+                <w:szCs w:val="24"/>
+                <w:lang w:val="en-US"/>
+              </w:rPr>
+              <w:t>p</w:t>
+            </w:r>
+            <w:r>
+              <w:rPr>
+                <w:rFonts w:ascii="Arial" w:hAnsi="Arial" w:cs="Arial"/>
+                <w:sz w:val="24"/>
+                <w:szCs w:val="24"/>
+                <w:vertAlign w:val="subscript"/>
+                <w:lang w:val="en-US"/>
+              </w:rPr>
+              <w:t>5</w:t>
+            </w:r>
+          </w:p>
+        </w:tc>
+        <w:tc>
+          <w:tcPr>
+            <w:tcW w:w="944" w:type="dxa"/>
+          </w:tcPr>
+          <w:p>
+            <w:pPr>
+              <w:spacing w:line="360" w:lineRule="auto"/>
+              <w:jc w:val="center"/>
+              <w:rPr>
+                <w:rFonts w:ascii="Arial" w:hAnsi="Arial" w:cs="Arial"/>
+                <w:sz w:val="24"/>
+                <w:szCs w:val="24"/>
+                <w:lang w:val="en-US"/>
+              </w:rPr>
+            </w:pPr>
+          </w:p>
+        </w:tc>
+        <w:tc>
+          <w:tcPr>
+            <w:tcW w:w="944" w:type="dxa"/>
+          </w:tcPr>
+          <w:p>
+            <w:pPr>
+              <w:spacing w:line="360" w:lineRule="auto"/>
+              <w:jc w:val="center"/>
+              <w:rPr>
+                <w:rFonts w:ascii="Arial" w:hAnsi="Arial" w:cs="Arial"/>
+                <w:sz w:val="24"/>
+                <w:szCs w:val="24"/>
+                <w:lang w:val="en-US"/>
+              </w:rPr>
+            </w:pPr>
+          </w:p>
+        </w:tc>
+        <w:tc>
+          <w:tcPr>
+            <w:tcW w:w="1270" w:type="dxa"/>
+          </w:tcPr>
+          <w:p>
+            <w:pPr>
+              <w:spacing w:line="360" w:lineRule="auto"/>
+              <w:jc w:val="center"/>
+              <w:rPr>
+                <w:rFonts w:ascii="Arial" w:hAnsi="Arial" w:cs="Arial"/>
+                <w:sz w:val="24"/>
+                <w:szCs w:val="24"/>
+                <w:lang w:val="en-US"/>
+              </w:rPr>
+            </w:pPr>
+            <w:r>
+              <w:rPr>
+                <w:rFonts w:ascii="Arial" w:hAnsi="Arial" w:cs="Arial"/>
+                <w:sz w:val="24"/>
+                <w:szCs w:val="24"/>
+                <w:lang w:val="en-US"/>
+              </w:rPr>
+              <w:t>!p</w:t>
+            </w:r>
+            <w:r>
+              <w:rPr>
+                <w:rFonts w:ascii="Arial" w:hAnsi="Arial" w:cs="Arial"/>
+                <w:sz w:val="24"/>
+                <w:szCs w:val="24"/>
+                <w:vertAlign w:val="subscript"/>
+                <w:lang w:val="en-US"/>
+              </w:rPr>
+              <w:t>5</w:t>
+            </w:r>
+          </w:p>
+        </w:tc>
+        <w:tc>
+          <w:tcPr>
+            <w:tcW w:w="675" w:type="dxa"/>
+          </w:tcPr>
+          <w:p>
+            <w:pPr>
+              <w:spacing w:line="360" w:lineRule="auto"/>
+              <w:jc w:val="center"/>
+              <w:rPr>
+                <w:rFonts w:ascii="Arial" w:hAnsi="Arial" w:cs="Arial"/>
+                <w:sz w:val="24"/>
+                <w:szCs w:val="24"/>
+                <w:lang w:val="en-US"/>
+              </w:rPr>
+            </w:pPr>
+          </w:p>
+        </w:tc>
+      </w:tr>
+      <w:tr>
+        <w:trPr>
+          <w:jc w:val="center"/>
+        </w:trPr>
+        <w:tc>
+          <w:tcPr>
+            <w:tcW w:w="1313" w:type="dxa"/>
+          </w:tcPr>
+          <w:p>
+            <w:pPr>
+              <w:spacing w:line="360" w:lineRule="auto"/>
+              <w:jc w:val="center"/>
+              <w:rPr>
+                <w:rFonts w:ascii="Arial" w:hAnsi="Arial" w:cs="Arial"/>
+                <w:sz w:val="28"/>
+                <w:szCs w:val="28"/>
+                <w:lang w:val="en-US"/>
+              </w:rPr>
+            </w:pPr>
+            <w:r>
+              <w:rPr>
+                <w:rFonts w:ascii="Arial" w:hAnsi="Arial" w:cs="Arial"/>
+                <w:sz w:val="28"/>
+                <w:szCs w:val="28"/>
+                <w:lang w:val="en-US"/>
+              </w:rPr>
+              <w:t>A</w:t>
+            </w:r>
+            <w:r>
+              <w:rPr>
+                <w:rFonts w:ascii="Arial" w:hAnsi="Arial" w:cs="Arial"/>
+                <w:sz w:val="28"/>
+                <w:szCs w:val="28"/>
+                <w:vertAlign w:val="subscript"/>
+                <w:lang w:val="en-US"/>
+              </w:rPr>
+              <w:t>4</w:t>
+            </w:r>
+          </w:p>
+        </w:tc>
+        <w:tc>
+          <w:tcPr>
+            <w:tcW w:w="943" w:type="dxa"/>
+          </w:tcPr>
+          <w:p>
+            <w:pPr>
+              <w:spacing w:line="360" w:lineRule="auto"/>
+              <w:jc w:val="center"/>
+              <w:rPr>
+                <w:rFonts w:ascii="Arial" w:hAnsi="Arial" w:cs="Arial"/>
+                <w:sz w:val="24"/>
+                <w:szCs w:val="24"/>
+                <w:lang w:val="en-US"/>
+              </w:rPr>
+            </w:pPr>
+          </w:p>
+        </w:tc>
+        <w:tc>
+          <w:tcPr>
+            <w:tcW w:w="1000" w:type="dxa"/>
+          </w:tcPr>
+          <w:p>
+            <w:pPr>
+              <w:spacing w:line="360" w:lineRule="auto"/>
+              <w:jc w:val="center"/>
+              <w:rPr>
+                <w:rFonts w:ascii="Arial" w:hAnsi="Arial" w:cs="Arial"/>
+                <w:sz w:val="24"/>
+                <w:szCs w:val="24"/>
+                <w:lang w:val="en-US"/>
+              </w:rPr>
+            </w:pPr>
+          </w:p>
+        </w:tc>
+        <w:tc>
+          <w:tcPr>
+            <w:tcW w:w="1001" w:type="dxa"/>
+          </w:tcPr>
+          <w:p>
+            <w:pPr>
+              <w:spacing w:line="360" w:lineRule="auto"/>
+              <w:jc w:val="center"/>
+              <w:rPr>
+                <w:rFonts w:ascii="Arial" w:hAnsi="Arial" w:cs="Arial"/>
+                <w:sz w:val="24"/>
+                <w:szCs w:val="24"/>
+                <w:lang w:val="en-US"/>
+              </w:rPr>
+            </w:pPr>
+          </w:p>
+        </w:tc>
+        <w:tc>
+          <w:tcPr>
+            <w:tcW w:w="944" w:type="dxa"/>
+          </w:tcPr>
+          <w:p>
+            <w:pPr>
+              <w:spacing w:line="360" w:lineRule="auto"/>
+              <w:jc w:val="center"/>
+              <w:rPr>
+                <w:rFonts w:ascii="Arial" w:hAnsi="Arial" w:cs="Arial"/>
+                <w:sz w:val="24"/>
+                <w:szCs w:val="24"/>
+                <w:lang w:val="en-US"/>
+              </w:rPr>
+            </w:pPr>
+          </w:p>
+        </w:tc>
+        <w:tc>
+          <w:tcPr>
+            <w:tcW w:w="944" w:type="dxa"/>
+          </w:tcPr>
+          <w:p>
+            <w:pPr>
+              <w:spacing w:line="360" w:lineRule="auto"/>
+              <w:jc w:val="center"/>
+              <w:rPr>
+                <w:rFonts w:ascii="Arial" w:hAnsi="Arial" w:cs="Arial"/>
+                <w:sz w:val="24"/>
+                <w:szCs w:val="24"/>
+                <w:lang w:val="en-US"/>
+              </w:rPr>
+            </w:pPr>
+            <w:r>
+              <w:rPr>
+                <w:rFonts w:ascii="Arial" w:hAnsi="Arial" w:cs="Arial"/>
+                <w:sz w:val="24"/>
+                <w:szCs w:val="24"/>
+                <w:lang w:val="en-US"/>
+              </w:rPr>
+              <w:t>p</w:t>
+            </w:r>
+            <w:r>
+              <w:rPr>
+                <w:rFonts w:ascii="Arial" w:hAnsi="Arial" w:cs="Arial"/>
+                <w:sz w:val="24"/>
+                <w:szCs w:val="24"/>
+                <w:vertAlign w:val="subscript"/>
+                <w:lang w:val="en-US"/>
+              </w:rPr>
+              <w:t>6</w:t>
+            </w:r>
+          </w:p>
+        </w:tc>
+        <w:tc>
+          <w:tcPr>
+            <w:tcW w:w="944" w:type="dxa"/>
+          </w:tcPr>
+          <w:p>
+            <w:pPr>
+              <w:spacing w:line="360" w:lineRule="auto"/>
+              <w:jc w:val="center"/>
+              <w:rPr>
+                <w:rFonts w:ascii="Arial" w:hAnsi="Arial" w:cs="Arial"/>
+                <w:sz w:val="24"/>
+                <w:szCs w:val="24"/>
+                <w:lang w:val="en-US"/>
+              </w:rPr>
+            </w:pPr>
+          </w:p>
+        </w:tc>
+        <w:tc>
+          <w:tcPr>
+            <w:tcW w:w="1270" w:type="dxa"/>
+          </w:tcPr>
+          <w:p>
+            <w:pPr>
+              <w:spacing w:line="360" w:lineRule="auto"/>
+              <w:jc w:val="center"/>
+              <w:rPr>
+                <w:rFonts w:ascii="Arial" w:hAnsi="Arial" w:cs="Arial"/>
+                <w:sz w:val="24"/>
+                <w:szCs w:val="24"/>
+                <w:lang w:val="en-US"/>
+              </w:rPr>
+            </w:pPr>
+            <w:r>
+              <w:rPr>
+                <w:rFonts w:ascii="Arial" w:hAnsi="Arial" w:cs="Arial"/>
+                <w:sz w:val="24"/>
+                <w:szCs w:val="24"/>
+              </w:rPr>
+              <w:t>!</w:t>
+            </w:r>
+            <w:r>
+              <w:rPr>
+                <w:rFonts w:ascii="Arial" w:hAnsi="Arial" w:cs="Arial"/>
+                <w:sz w:val="24"/>
+                <w:szCs w:val="24"/>
+                <w:lang w:val="en-US"/>
+              </w:rPr>
+              <w:t>p</w:t>
+            </w:r>
+            <w:r>
+              <w:rPr>
+                <w:rFonts w:ascii="Arial" w:hAnsi="Arial" w:cs="Arial"/>
+                <w:sz w:val="24"/>
+                <w:szCs w:val="24"/>
+                <w:vertAlign w:val="subscript"/>
+                <w:lang w:val="en-US"/>
+              </w:rPr>
+              <w:t>6</w:t>
+            </w:r>
+          </w:p>
+        </w:tc>
+        <w:tc>
+          <w:tcPr>
+            <w:tcW w:w="675" w:type="dxa"/>
+          </w:tcPr>
+          <w:p>
+            <w:pPr>
+              <w:spacing w:line="360" w:lineRule="auto"/>
+              <w:jc w:val="center"/>
+              <w:rPr>
+                <w:rFonts w:ascii="Arial" w:hAnsi="Arial" w:cs="Arial"/>
+                <w:sz w:val="24"/>
+                <w:szCs w:val="24"/>
+                <w:lang w:val="en-US"/>
+              </w:rPr>
+            </w:pPr>
+          </w:p>
+        </w:tc>
+      </w:tr>
+      <w:tr>
+        <w:trPr>
+          <w:jc w:val="center"/>
+        </w:trPr>
+        <w:tc>
+          <w:tcPr>
+            <w:tcW w:w="1313" w:type="dxa"/>
+          </w:tcPr>
+          <w:p>
+            <w:pPr>
+              <w:spacing w:line="360" w:lineRule="auto"/>
+              <w:jc w:val="center"/>
+              <w:rPr>
+                <w:rFonts w:ascii="Arial" w:hAnsi="Arial" w:cs="Arial"/>
+                <w:sz w:val="28"/>
+                <w:szCs w:val="28"/>
+                <w:lang w:val="en-US"/>
+              </w:rPr>
+            </w:pPr>
+            <w:r>
+              <w:rPr>
+                <w:rFonts w:ascii="Arial" w:hAnsi="Arial" w:cs="Arial"/>
+                <w:sz w:val="28"/>
+                <w:szCs w:val="28"/>
+                <w:lang w:val="en-US"/>
+              </w:rPr>
+              <w:t>A</w:t>
+            </w:r>
+            <w:r>
+              <w:rPr>
+                <w:rFonts w:ascii="Arial" w:hAnsi="Arial" w:cs="Arial"/>
+                <w:sz w:val="28"/>
+                <w:szCs w:val="28"/>
+                <w:vertAlign w:val="subscript"/>
+                <w:lang w:val="en-US"/>
+              </w:rPr>
+              <w:t>5</w:t>
+            </w:r>
+          </w:p>
+        </w:tc>
+        <w:tc>
+          <w:tcPr>
+            <w:tcW w:w="943" w:type="dxa"/>
+          </w:tcPr>
+          <w:p>
+            <w:pPr>
+              <w:spacing w:line="360" w:lineRule="auto"/>
+              <w:jc w:val="center"/>
+              <w:rPr>
+                <w:rFonts w:ascii="Arial" w:hAnsi="Arial" w:cs="Arial"/>
+                <w:sz w:val="24"/>
+                <w:szCs w:val="24"/>
+                <w:lang w:val="en-US"/>
+              </w:rPr>
+            </w:pPr>
+          </w:p>
+        </w:tc>
+        <w:tc>
+          <w:tcPr>
+            <w:tcW w:w="1000" w:type="dxa"/>
+          </w:tcPr>
+          <w:p>
+            <w:pPr>
+              <w:spacing w:line="360" w:lineRule="auto"/>
+              <w:jc w:val="center"/>
+              <w:rPr>
+                <w:rFonts w:ascii="Arial" w:hAnsi="Arial" w:cs="Arial"/>
+                <w:sz w:val="24"/>
+                <w:szCs w:val="24"/>
+                <w:lang w:val="en-US"/>
+              </w:rPr>
+            </w:pPr>
+          </w:p>
+        </w:tc>
+        <w:tc>
+          <w:tcPr>
+            <w:tcW w:w="1001" w:type="dxa"/>
+          </w:tcPr>
+          <w:p>
+            <w:pPr>
+              <w:spacing w:line="360" w:lineRule="auto"/>
+              <w:jc w:val="center"/>
+              <w:rPr>
+                <w:rFonts w:ascii="Arial" w:hAnsi="Arial" w:cs="Arial"/>
+                <w:sz w:val="24"/>
+                <w:szCs w:val="24"/>
+                <w:lang w:val="en-US"/>
+              </w:rPr>
+            </w:pPr>
+          </w:p>
+        </w:tc>
+        <w:tc>
+          <w:tcPr>
+            <w:tcW w:w="944" w:type="dxa"/>
+          </w:tcPr>
+          <w:p>
+            <w:pPr>
+              <w:spacing w:line="360" w:lineRule="auto"/>
+              <w:jc w:val="center"/>
+              <w:rPr>
+                <w:rFonts w:ascii="Arial" w:hAnsi="Arial" w:cs="Arial"/>
+                <w:sz w:val="24"/>
+                <w:szCs w:val="24"/>
+                <w:lang w:val="en-US"/>
+              </w:rPr>
+            </w:pPr>
+          </w:p>
+        </w:tc>
+        <w:tc>
+          <w:tcPr>
+            <w:tcW w:w="944" w:type="dxa"/>
+          </w:tcPr>
+          <w:p>
+            <w:pPr>
+              <w:spacing w:line="360" w:lineRule="auto"/>
+              <w:jc w:val="center"/>
+              <w:rPr>
+                <w:rFonts w:ascii="Arial" w:hAnsi="Arial" w:cs="Arial"/>
+                <w:sz w:val="24"/>
+                <w:szCs w:val="24"/>
+                <w:lang w:val="en-US"/>
+              </w:rPr>
+            </w:pPr>
+          </w:p>
+        </w:tc>
+        <w:tc>
+          <w:tcPr>
+            <w:tcW w:w="944" w:type="dxa"/>
+          </w:tcPr>
+          <w:p>
+            <w:pPr>
+              <w:spacing w:line="360" w:lineRule="auto"/>
+              <w:jc w:val="center"/>
+              <w:rPr>
+                <w:rFonts w:ascii="Arial" w:hAnsi="Arial" w:cs="Arial"/>
+                <w:sz w:val="24"/>
+                <w:szCs w:val="24"/>
+                <w:lang w:val="en-US"/>
+              </w:rPr>
+            </w:pPr>
+            <w:r>
+              <w:rPr>
+                <w:rFonts w:ascii="Arial" w:hAnsi="Arial" w:cs="Arial"/>
+                <w:sz w:val="24"/>
+                <w:szCs w:val="24"/>
+                <w:lang w:val="en-US"/>
+              </w:rPr>
+              <w:t>1</w:t>
+            </w:r>
+          </w:p>
+        </w:tc>
+        <w:tc>
+          <w:tcPr>
+            <w:tcW w:w="1270" w:type="dxa"/>
+          </w:tcPr>
+          <w:p>
+            <w:pPr>
+              <w:spacing w:line="360" w:lineRule="auto"/>
+              <w:jc w:val="center"/>
+              <w:rPr>
+                <w:rFonts w:ascii="Arial" w:hAnsi="Arial" w:cs="Arial"/>
+                <w:sz w:val="24"/>
+                <w:szCs w:val="24"/>
+                <w:lang w:val="en-US"/>
+              </w:rPr>
+            </w:pPr>
+          </w:p>
+        </w:tc>
+        <w:tc>
+          <w:tcPr>
+            <w:tcW w:w="675" w:type="dxa"/>
+          </w:tcPr>
+          <w:p>
+            <w:pPr>
+              <w:spacing w:line="360" w:lineRule="auto"/>
+              <w:jc w:val="center"/>
+              <w:rPr>
+                <w:rFonts w:ascii="Arial" w:hAnsi="Arial" w:cs="Arial"/>
+                <w:sz w:val="24"/>
+                <w:szCs w:val="24"/>
+                <w:lang w:val="en-US"/>
+              </w:rPr>
+            </w:pPr>
+          </w:p>
+        </w:tc>
+      </w:tr>
+      <w:tr>
+        <w:trPr>
+          <w:jc w:val="center"/>
+        </w:trPr>
+        <w:tc>
+          <w:tcPr>
+            <w:tcW w:w="1313" w:type="dxa"/>
+          </w:tcPr>
+          <w:p>
+            <w:pPr>
+              <w:spacing w:line="360" w:lineRule="auto"/>
+              <w:jc w:val="center"/>
+              <w:rPr>
+                <w:rFonts w:ascii="Arial" w:hAnsi="Arial" w:cs="Arial"/>
+                <w:sz w:val="28"/>
+                <w:szCs w:val="28"/>
+                <w:lang w:val="en-US"/>
+              </w:rPr>
+            </w:pPr>
+            <w:r>
+              <w:rPr>
+                <w:rFonts w:ascii="Arial" w:hAnsi="Arial" w:cs="Arial"/>
+                <w:sz w:val="28"/>
+                <w:szCs w:val="28"/>
+                <w:lang w:val="en-US"/>
+              </w:rPr>
+              <w:t>A</w:t>
+            </w:r>
+            <w:r>
+              <w:rPr>
+                <w:rFonts w:ascii="Arial" w:hAnsi="Arial" w:cs="Arial"/>
+                <w:sz w:val="28"/>
+                <w:szCs w:val="28"/>
+                <w:vertAlign w:val="subscript"/>
+                <w:lang w:val="en-US"/>
+              </w:rPr>
+              <w:t>6</w:t>
+            </w:r>
+          </w:p>
+        </w:tc>
+        <w:tc>
+          <w:tcPr>
+            <w:tcW w:w="943" w:type="dxa"/>
+          </w:tcPr>
+          <w:p>
+            <w:pPr>
+              <w:spacing w:line="360" w:lineRule="auto"/>
+              <w:jc w:val="center"/>
+              <w:rPr>
+                <w:rFonts w:ascii="Arial" w:hAnsi="Arial" w:cs="Arial"/>
+                <w:sz w:val="24"/>
+                <w:szCs w:val="24"/>
+                <w:lang w:val="en-US"/>
+              </w:rPr>
+            </w:pPr>
+          </w:p>
+        </w:tc>
+        <w:tc>
+          <w:tcPr>
+            <w:tcW w:w="1000" w:type="dxa"/>
+          </w:tcPr>
+          <w:p>
+            <w:pPr>
+              <w:spacing w:line="360" w:lineRule="auto"/>
+              <w:jc w:val="center"/>
+              <w:rPr>
+                <w:rFonts w:ascii="Arial" w:hAnsi="Arial" w:cs="Arial"/>
+                <w:sz w:val="24"/>
+                <w:szCs w:val="24"/>
+                <w:lang w:val="en-US"/>
+              </w:rPr>
+            </w:pPr>
+          </w:p>
+        </w:tc>
+        <w:tc>
+          <w:tcPr>
+            <w:tcW w:w="1001" w:type="dxa"/>
+          </w:tcPr>
+          <w:p>
+            <w:pPr>
+              <w:spacing w:line="360" w:lineRule="auto"/>
+              <w:jc w:val="center"/>
+              <w:rPr>
+                <w:rFonts w:ascii="Arial" w:hAnsi="Arial" w:cs="Arial"/>
+                <w:sz w:val="24"/>
+                <w:szCs w:val="24"/>
+                <w:lang w:val="en-US"/>
+              </w:rPr>
+            </w:pPr>
+          </w:p>
+        </w:tc>
+        <w:tc>
+          <w:tcPr>
+            <w:tcW w:w="944" w:type="dxa"/>
+          </w:tcPr>
+          <w:p>
+            <w:pPr>
+              <w:spacing w:line="360" w:lineRule="auto"/>
+              <w:jc w:val="center"/>
+              <w:rPr>
+                <w:rFonts w:ascii="Arial" w:hAnsi="Arial" w:cs="Arial"/>
+                <w:sz w:val="24"/>
+                <w:szCs w:val="24"/>
+                <w:lang w:val="en-US"/>
+              </w:rPr>
+            </w:pPr>
+          </w:p>
+        </w:tc>
+        <w:tc>
+          <w:tcPr>
+            <w:tcW w:w="944" w:type="dxa"/>
+          </w:tcPr>
+          <w:p>
+            <w:pPr>
+              <w:spacing w:line="360" w:lineRule="auto"/>
+              <w:jc w:val="center"/>
+              <w:rPr>
+                <w:rFonts w:ascii="Arial" w:hAnsi="Arial" w:cs="Arial"/>
+                <w:sz w:val="24"/>
+                <w:szCs w:val="24"/>
+                <w:lang w:val="en-US"/>
+              </w:rPr>
+            </w:pPr>
+          </w:p>
+        </w:tc>
+        <w:tc>
+          <w:tcPr>
+            <w:tcW w:w="944" w:type="dxa"/>
+          </w:tcPr>
+          <w:p>
+            <w:pPr>
+              <w:spacing w:line="360" w:lineRule="auto"/>
+              <w:jc w:val="center"/>
+              <w:rPr>
+                <w:rFonts w:ascii="Arial" w:hAnsi="Arial" w:cs="Arial"/>
+                <w:sz w:val="24"/>
+                <w:szCs w:val="24"/>
+                <w:lang w:val="en-US"/>
+              </w:rPr>
+            </w:pPr>
+          </w:p>
+        </w:tc>
+        <w:tc>
+          <w:tcPr>
+            <w:tcW w:w="1270" w:type="dxa"/>
+          </w:tcPr>
+          <w:p>
+            <w:pPr>
+              <w:spacing w:line="360" w:lineRule="auto"/>
+              <w:jc w:val="center"/>
+              <w:rPr>
+                <w:rFonts w:ascii="Arial" w:hAnsi="Arial" w:cs="Arial"/>
+                <w:sz w:val="24"/>
+                <w:szCs w:val="24"/>
+                <w:lang w:val="en-US"/>
+              </w:rPr>
+            </w:pPr>
+            <w:r>
+              <w:rPr>
+                <w:rFonts w:ascii="Arial" w:hAnsi="Arial" w:cs="Arial"/>
+                <w:sz w:val="24"/>
+                <w:szCs w:val="24"/>
+                <w:lang w:val="en-US"/>
+              </w:rPr>
+              <w:t>1</w:t>
+            </w:r>
+          </w:p>
+        </w:tc>
+        <w:tc>
+          <w:tcPr>
+            <w:tcW w:w="675" w:type="dxa"/>
+          </w:tcPr>
+          <w:p>
+            <w:pPr>
+              <w:spacing w:line="360" w:lineRule="auto"/>
+              <w:jc w:val="center"/>
+              <w:rPr>
+                <w:rFonts w:ascii="Arial" w:hAnsi="Arial" w:cs="Arial"/>
+                <w:sz w:val="24"/>
+                <w:szCs w:val="24"/>
+                <w:lang w:val="en-US"/>
+              </w:rPr>
+            </w:pPr>
+          </w:p>
+        </w:tc>
+      </w:tr>
+      <w:tr>
+        <w:trPr>
+          <w:jc w:val="center"/>
+        </w:trPr>
+        <w:tc>
+          <w:tcPr>
+            <w:tcW w:w="1313" w:type="dxa"/>
+          </w:tcPr>
+          <w:p>
+            <w:pPr>
+              <w:spacing w:line="360" w:lineRule="auto"/>
+              <w:jc w:val="center"/>
+              <w:rPr>
+                <w:rFonts w:ascii="Arial" w:hAnsi="Arial" w:cs="Arial"/>
+                <w:sz w:val="28"/>
+                <w:szCs w:val="28"/>
+                <w:lang w:val="en-US"/>
+              </w:rPr>
+            </w:pPr>
+            <w:r>
+              <w:rPr>
+                <w:rFonts w:ascii="Arial" w:hAnsi="Arial" w:cs="Arial"/>
+                <w:sz w:val="28"/>
+                <w:szCs w:val="28"/>
+                <w:lang w:val="en-US"/>
+              </w:rPr>
+              <w:t>A</w:t>
+            </w:r>
+            <w:r>
+              <w:rPr>
+                <w:rFonts w:ascii="Arial" w:hAnsi="Arial" w:cs="Arial"/>
+                <w:sz w:val="28"/>
+                <w:szCs w:val="28"/>
+                <w:vertAlign w:val="subscript"/>
+                <w:lang w:val="en-US"/>
+              </w:rPr>
+              <w:t>7</w:t>
+            </w:r>
+          </w:p>
+        </w:tc>
+        <w:tc>
+          <w:tcPr>
+            <w:tcW w:w="943" w:type="dxa"/>
+          </w:tcPr>
+          <w:p>
+            <w:pPr>
+              <w:spacing w:line="360" w:lineRule="auto"/>
+              <w:jc w:val="center"/>
+              <w:rPr>
+                <w:rFonts w:ascii="Arial" w:hAnsi="Arial" w:cs="Arial"/>
+                <w:sz w:val="24"/>
+                <w:szCs w:val="24"/>
+                <w:lang w:val="en-US"/>
+              </w:rPr>
+            </w:pPr>
+          </w:p>
+        </w:tc>
+        <w:tc>
+          <w:tcPr>
+            <w:tcW w:w="1000" w:type="dxa"/>
+          </w:tcPr>
+          <w:p>
+            <w:pPr>
+              <w:spacing w:line="360" w:lineRule="auto"/>
+              <w:jc w:val="center"/>
+              <w:rPr>
+                <w:rFonts w:ascii="Arial" w:hAnsi="Arial" w:cs="Arial"/>
+                <w:sz w:val="24"/>
+                <w:szCs w:val="24"/>
+                <w:lang w:val="en-US"/>
+              </w:rPr>
+            </w:pPr>
+          </w:p>
+        </w:tc>
+        <w:tc>
+          <w:tcPr>
+            <w:tcW w:w="1001" w:type="dxa"/>
+          </w:tcPr>
+          <w:p>
+            <w:pPr>
+              <w:spacing w:line="360" w:lineRule="auto"/>
+              <w:jc w:val="center"/>
+              <w:rPr>
+                <w:rFonts w:ascii="Arial" w:hAnsi="Arial" w:cs="Arial"/>
+                <w:sz w:val="24"/>
+                <w:szCs w:val="24"/>
+                <w:lang w:val="en-US"/>
+              </w:rPr>
+            </w:pPr>
+          </w:p>
+        </w:tc>
+        <w:tc>
+          <w:tcPr>
+            <w:tcW w:w="944" w:type="dxa"/>
+          </w:tcPr>
+          <w:p>
+            <w:pPr>
+              <w:spacing w:line="360" w:lineRule="auto"/>
+              <w:jc w:val="center"/>
+              <w:rPr>
+                <w:rFonts w:ascii="Arial" w:hAnsi="Arial" w:cs="Arial"/>
+                <w:sz w:val="24"/>
+                <w:szCs w:val="24"/>
+                <w:lang w:val="en-US"/>
+              </w:rPr>
+            </w:pPr>
+          </w:p>
+        </w:tc>
+        <w:tc>
+          <w:tcPr>
+            <w:tcW w:w="944" w:type="dxa"/>
+          </w:tcPr>
+          <w:p>
+            <w:pPr>
+              <w:spacing w:line="360" w:lineRule="auto"/>
+              <w:jc w:val="center"/>
+              <w:rPr>
+                <w:rFonts w:ascii="Arial" w:hAnsi="Arial" w:cs="Arial"/>
+                <w:sz w:val="24"/>
+                <w:szCs w:val="24"/>
+                <w:lang w:val="en-US"/>
+              </w:rPr>
+            </w:pPr>
+          </w:p>
+        </w:tc>
+        <w:tc>
+          <w:tcPr>
+            <w:tcW w:w="944" w:type="dxa"/>
+          </w:tcPr>
+          <w:p>
+            <w:pPr>
+              <w:spacing w:line="360" w:lineRule="auto"/>
+              <w:jc w:val="center"/>
+              <w:rPr>
+                <w:rFonts w:ascii="Arial" w:hAnsi="Arial" w:cs="Arial"/>
+                <w:sz w:val="24"/>
+                <w:szCs w:val="24"/>
+                <w:lang w:val="en-US"/>
+              </w:rPr>
+            </w:pPr>
+          </w:p>
+        </w:tc>
+        <w:tc>
+          <w:tcPr>
+            <w:tcW w:w="1270" w:type="dxa"/>
+          </w:tcPr>
+          <w:p>
+            <w:pPr>
+              <w:spacing w:line="360" w:lineRule="auto"/>
+              <w:jc w:val="center"/>
+              <w:rPr>
+                <w:rFonts w:ascii="Arial" w:hAnsi="Arial" w:cs="Arial"/>
+                <w:sz w:val="24"/>
+                <w:szCs w:val="24"/>
+                <w:lang w:val="en-US"/>
+              </w:rPr>
+            </w:pPr>
+          </w:p>
+        </w:tc>
+        <w:tc>
+          <w:tcPr>
+            <w:tcW w:w="675" w:type="dxa"/>
+          </w:tcPr>
+          <w:p>
+            <w:pPr>
+              <w:spacing w:line="360" w:lineRule="auto"/>
+              <w:jc w:val="center"/>
+              <w:rPr>
+                <w:rFonts w:ascii="Arial" w:hAnsi="Arial" w:cs="Arial"/>
+                <w:sz w:val="24"/>
+                <w:szCs w:val="24"/>
+                <w:lang w:val="en-US"/>
+              </w:rPr>
+            </w:pPr>
+            <w:r>
+              <w:rPr>
+                <w:rFonts w:ascii="Arial" w:hAnsi="Arial" w:cs="Arial"/>
+                <w:sz w:val="24"/>
+                <w:szCs w:val="24"/>
+                <w:lang w:val="en-US"/>
+              </w:rPr>
+              <w:t>1</w:t>
+            </w:r>
+          </w:p>
+        </w:tc>
+      </w:tr>
+    </w:tbl>
     <w:p>
       <w:pPr>
         <w:spacing w:line="360" w:lineRule="auto"/>
         <w:ind w:left="708"/>
-        <w:rPr>
-          <w:rFonts w:ascii="Arial" w:hAnsi="Arial" w:cs="Arial"/>
-          <w:sz w:val="24"/>
-          <w:szCs w:val="24"/>
-          <w:lang w:val="en-US"/>
+        <w:jc w:val="both"/>
+        <w:rPr>
+          <w:rFonts w:ascii="Arial" w:hAnsi="Arial" w:cs="Arial"/>
+          <w:sz w:val="24"/>
+          <w:szCs w:val="24"/>
+          <w:lang w:val="en-US"/>
+        </w:rPr>
+      </w:pPr>
+    </w:p>
+    <w:p>
+      <w:pPr>
+        <w:spacing w:line="360" w:lineRule="auto"/>
+        <w:ind w:firstLine="708"/>
+        <w:jc w:val="both"/>
+      </w:pPr>
+      <w:r>
+        <w:rPr>
+          <w:rFonts w:ascii="Arial" w:hAnsi="Arial" w:cs="Arial"/>
+          <w:sz w:val="24"/>
+          <w:szCs w:val="24"/>
+        </w:rPr>
+        <w:t>Проверяваме условието за пълнота на алгоритъма</w:t>
+      </w:r>
+      <w:r>
+        <w:rPr>
+          <w:rFonts w:ascii="Arial" w:hAnsi="Arial" w:cs="Arial"/>
+          <w:sz w:val="24"/>
+          <w:szCs w:val="24"/>
+          <w:lang w:val="en-US"/>
+        </w:rPr>
+        <w:t xml:space="preserve"> </w:t>
+      </w:r>
+      <w:r>
+        <w:rPr>
+          <w:rFonts w:ascii="Arial" w:hAnsi="Arial" w:cs="Arial"/>
+          <w:sz w:val="24"/>
+          <w:szCs w:val="24"/>
+        </w:rPr>
+        <w:t xml:space="preserve">за редовете </w:t>
+      </w:r>
+      <w:r>
+        <w:rPr>
+          <w:rFonts w:ascii="Arial" w:hAnsi="Arial" w:cs="Arial"/>
+          <w:sz w:val="24"/>
+          <w:szCs w:val="24"/>
+          <w:lang w:val="en-US"/>
+        </w:rPr>
+        <w:t>A</w:t>
+      </w:r>
+      <w:r>
+        <w:rPr>
+          <w:rFonts w:ascii="Arial" w:hAnsi="Arial" w:cs="Arial"/>
+          <w:sz w:val="24"/>
+          <w:szCs w:val="24"/>
+          <w:lang w:val="en-US"/>
+        </w:rPr>
+        <w:t>1</w:t>
+      </w:r>
+      <w:r>
+        <w:rPr>
+          <w:rFonts w:ascii="Arial" w:hAnsi="Arial" w:cs="Arial"/>
+          <w:sz w:val="24"/>
+          <w:szCs w:val="24"/>
+          <w:lang w:val="en-US"/>
+        </w:rPr>
+        <w:t>,</w:t>
+      </w:r>
+      <w:r>
+        <w:rPr>
+          <w:rFonts w:ascii="Arial" w:hAnsi="Arial" w:cs="Arial"/>
+          <w:sz w:val="24"/>
+          <w:szCs w:val="24"/>
+          <w:lang w:val="en-US"/>
+        </w:rPr>
+        <w:t xml:space="preserve"> A2, A3, A4</w:t>
+      </w:r>
+      <w:r>
+        <w:rPr>
+          <w:rFonts w:ascii="Arial" w:hAnsi="Arial" w:cs="Arial"/>
+          <w:sz w:val="24"/>
+          <w:szCs w:val="24"/>
+          <w:lang w:val="en-US"/>
+        </w:rPr>
+        <w:t xml:space="preserve"> </w:t>
+      </w:r>
+      <w:r>
+        <w:rPr>
+          <w:rFonts w:ascii="Arial" w:hAnsi="Arial" w:cs="Arial"/>
+          <w:sz w:val="24"/>
+          <w:szCs w:val="24"/>
+        </w:rPr>
+        <w:t xml:space="preserve">- </w:t>
+      </w:r>
+      <w:r>
+        <w:rPr>
+          <w:rFonts w:ascii="Arial" w:hAnsi="Arial" w:cs="Arial"/>
+          <w:sz w:val="24"/>
+          <w:szCs w:val="24"/>
+        </w:rPr>
+        <w:t>д</w:t>
+      </w:r>
+      <w:r>
+        <w:rPr>
+          <w:rFonts w:ascii="Arial" w:hAnsi="Arial" w:cs="Arial"/>
+          <w:sz w:val="24"/>
+          <w:szCs w:val="24"/>
+        </w:rPr>
+        <w:t>и</w:t>
+      </w:r>
+      <w:r>
+        <w:rPr>
+          <w:rFonts w:ascii="Arial" w:hAnsi="Arial" w:cs="Arial"/>
+          <w:sz w:val="24"/>
+          <w:szCs w:val="24"/>
+        </w:rPr>
+        <w:t xml:space="preserve">зюнкцията на всички елементи за </w:t>
+      </w:r>
+      <w:r>
+        <w:rPr>
+          <w:rFonts w:ascii="Arial" w:hAnsi="Arial" w:cs="Arial"/>
+          <w:sz w:val="24"/>
+          <w:szCs w:val="24"/>
+        </w:rPr>
+        <w:t xml:space="preserve">всеки от </w:t>
+      </w:r>
+      <w:r>
+        <w:rPr>
+          <w:rFonts w:ascii="Arial" w:hAnsi="Arial" w:cs="Arial"/>
+          <w:sz w:val="24"/>
+          <w:szCs w:val="24"/>
+        </w:rPr>
+        <w:t>изброените редове е равна на 1, следователно</w:t>
+      </w:r>
+      <w:r>
+        <w:t xml:space="preserve"> </w:t>
+      </w:r>
+      <w:r>
+        <w:rPr>
+          <w:rFonts w:ascii="Arial" w:hAnsi="Arial" w:cs="Arial"/>
+          <w:sz w:val="24"/>
+          <w:szCs w:val="24"/>
+        </w:rPr>
+        <w:t xml:space="preserve">алгоритъмът е </w:t>
+      </w:r>
+      <w:r>
+        <w:rPr>
+          <w:rFonts w:ascii="Arial" w:hAnsi="Arial" w:cs="Arial"/>
+          <w:sz w:val="24"/>
+          <w:szCs w:val="24"/>
+        </w:rPr>
+        <w:t>пълен.</w:t>
+      </w:r>
+    </w:p>
+    <w:p>
+      <w:pPr>
+        <w:spacing w:line="360" w:lineRule="auto"/>
+        <w:ind w:firstLine="708"/>
+        <w:jc w:val="both"/>
+        <w:rPr>
+          <w:rFonts w:ascii="Arial" w:hAnsi="Arial" w:cs="Arial"/>
+          <w:sz w:val="24"/>
+          <w:szCs w:val="24"/>
+        </w:rPr>
+      </w:pPr>
+      <w:r>
+        <w:rPr>
+          <w:rFonts w:ascii="Arial" w:hAnsi="Arial" w:cs="Arial"/>
+          <w:sz w:val="24"/>
+          <w:szCs w:val="24"/>
+        </w:rPr>
+        <w:t>Проверяваме условието за непротиворечивост за редовете А</w:t>
+      </w:r>
+      <w:r>
+        <w:rPr>
+          <w:rFonts w:ascii="Arial" w:hAnsi="Arial" w:cs="Arial"/>
+          <w:sz w:val="24"/>
+          <w:szCs w:val="24"/>
+        </w:rPr>
+        <w:t xml:space="preserve">1, А2, А3, </w:t>
+      </w:r>
+      <w:r>
+        <w:rPr>
+          <w:rFonts w:ascii="Arial" w:hAnsi="Arial" w:cs="Arial"/>
+          <w:sz w:val="24"/>
+          <w:szCs w:val="24"/>
+        </w:rPr>
+        <w:t>А4 -</w:t>
+      </w:r>
+      <w:r>
+        <w:rPr>
+          <w:rFonts w:ascii="Arial" w:hAnsi="Arial" w:cs="Arial"/>
+          <w:sz w:val="24"/>
+          <w:szCs w:val="24"/>
+          <w:lang w:val="en-US"/>
+        </w:rPr>
+        <w:t xml:space="preserve"> </w:t>
+      </w:r>
+      <w:r>
+        <w:rPr>
+          <w:rFonts w:ascii="Arial" w:hAnsi="Arial" w:cs="Arial"/>
+          <w:sz w:val="24"/>
+          <w:szCs w:val="24"/>
+        </w:rPr>
+        <w:t>к</w:t>
+      </w:r>
+      <w:r>
+        <w:rPr>
+          <w:rFonts w:ascii="Arial" w:hAnsi="Arial" w:cs="Arial"/>
+          <w:sz w:val="24"/>
+          <w:szCs w:val="24"/>
+        </w:rPr>
+        <w:t>онюнкцията на всеки</w:t>
+      </w:r>
+      <w:r>
+        <w:rPr>
+          <w:rFonts w:ascii="Arial" w:hAnsi="Arial" w:cs="Arial"/>
+          <w:sz w:val="24"/>
+          <w:szCs w:val="24"/>
+        </w:rPr>
+        <w:t xml:space="preserve"> </w:t>
+      </w:r>
+      <w:r>
+        <w:rPr>
+          <w:rFonts w:ascii="Arial" w:hAnsi="Arial" w:cs="Arial"/>
+          <w:sz w:val="24"/>
+          <w:szCs w:val="24"/>
+        </w:rPr>
+        <w:t>два елемента за всеки от изброените редове е равна на 0, следователно</w:t>
+      </w:r>
+      <w:r>
+        <w:rPr>
+          <w:rFonts w:ascii="Arial" w:hAnsi="Arial" w:cs="Arial"/>
+          <w:sz w:val="24"/>
+          <w:szCs w:val="24"/>
+        </w:rPr>
+        <w:t xml:space="preserve"> </w:t>
+      </w:r>
+      <w:r>
+        <w:rPr>
+          <w:rFonts w:ascii="Arial" w:hAnsi="Arial" w:cs="Arial"/>
+          <w:sz w:val="24"/>
+          <w:szCs w:val="24"/>
+        </w:rPr>
+        <w:t>алгоритъмът е непротиворечив.</w:t>
+      </w:r>
+    </w:p>
+    <w:p>
+      <w:pPr>
+        <w:spacing w:line="360" w:lineRule="auto"/>
+        <w:ind w:firstLine="708"/>
+        <w:jc w:val="both"/>
+        <w:rPr>
+          <w:rFonts w:ascii="Arial" w:hAnsi="Arial" w:cs="Arial"/>
+          <w:sz w:val="24"/>
+          <w:szCs w:val="24"/>
+        </w:rPr>
+      </w:pPr>
+    </w:p>
+    <w:p>
+      <w:pPr>
+        <w:spacing w:line="360" w:lineRule="auto"/>
+        <w:ind w:firstLine="708"/>
+        <w:jc w:val="both"/>
+        <w:rPr>
+          <w:rFonts w:ascii="Arial" w:hAnsi="Arial" w:cs="Arial"/>
+          <w:sz w:val="24"/>
+          <w:szCs w:val="24"/>
+        </w:rPr>
+      </w:pPr>
+    </w:p>
+    <w:p>
+      <w:pPr>
+        <w:spacing w:line="360" w:lineRule="auto"/>
+        <w:ind w:firstLine="708"/>
+        <w:jc w:val="both"/>
+        <w:rPr>
+          <w:rFonts w:ascii="Arial" w:hAnsi="Arial" w:cs="Arial"/>
+          <w:sz w:val="24"/>
+          <w:szCs w:val="24"/>
+        </w:rPr>
+      </w:pPr>
+    </w:p>
+    <w:p>
+      <w:pPr>
+        <w:spacing w:line="360" w:lineRule="auto"/>
+        <w:ind w:firstLine="708"/>
+        <w:jc w:val="both"/>
+        <w:rPr>
+          <w:rFonts w:ascii="Arial" w:hAnsi="Arial" w:cs="Arial"/>
+          <w:sz w:val="24"/>
+          <w:szCs w:val="24"/>
+        </w:rPr>
+      </w:pPr>
+    </w:p>
+    <w:p>
+      <w:pPr>
+        <w:spacing w:line="360" w:lineRule="auto"/>
+        <w:ind w:firstLine="708"/>
+        <w:jc w:val="both"/>
+        <w:rPr>
+          <w:rFonts w:ascii="Arial" w:hAnsi="Arial" w:cs="Arial"/>
+          <w:sz w:val="24"/>
+          <w:szCs w:val="24"/>
+        </w:rPr>
+      </w:pPr>
+    </w:p>
+    <w:p>
+      <w:pPr>
+        <w:spacing w:line="360" w:lineRule="auto"/>
+        <w:ind w:firstLine="708"/>
+        <w:jc w:val="both"/>
+        <w:rPr>
+          <w:rFonts w:ascii="Arial" w:hAnsi="Arial" w:cs="Arial"/>
+          <w:sz w:val="24"/>
+          <w:szCs w:val="24"/>
+        </w:rPr>
+      </w:pPr>
+    </w:p>
+    <w:p>
+      <w:pPr>
+        <w:spacing w:line="360" w:lineRule="auto"/>
+        <w:ind w:firstLine="708"/>
+        <w:jc w:val="both"/>
+        <w:rPr>
+          <w:rFonts w:ascii="Arial" w:hAnsi="Arial" w:cs="Arial"/>
+          <w:sz w:val="24"/>
+          <w:szCs w:val="24"/>
+        </w:rPr>
+      </w:pPr>
+    </w:p>
+    <w:p>
+      <w:pPr>
+        <w:spacing w:line="360" w:lineRule="auto"/>
+        <w:ind w:firstLine="708"/>
+        <w:jc w:val="both"/>
+        <w:rPr>
+          <w:rFonts w:ascii="Arial" w:hAnsi="Arial" w:cs="Arial"/>
+          <w:sz w:val="24"/>
+          <w:szCs w:val="24"/>
         </w:rPr>
       </w:pPr>
     </w:p>
@@ -7939,7 +10917,7 @@
           <w:szCs w:val="24"/>
         </w:rPr>
       </w:pPr>
-      <w:bookmarkStart w:id="8" w:name="_Toc106893001"/>
+      <w:bookmarkStart w:id="8" w:name="_Toc106893002"/>
       <w:r>
         <w:rPr>
           <w:rFonts w:ascii="Arial" w:hAnsi="Arial" w:cs="Arial"/>
@@ -7948,7 +10926,7 @@
           <w:sz w:val="28"/>
           <w:szCs w:val="24"/>
         </w:rPr>
-        <w:t xml:space="preserve">Процедура по проверяване сигурността на </w:t>
+        <w:t>Процедура по извличане на</w:t>
       </w:r>
       <w:r>
         <w:rPr>
@@ -7958,7 +10936,7 @@
           <w:sz w:val="28"/>
           <w:szCs w:val="24"/>
         </w:rPr>
-        <w:t>данни за автентикация</w:t>
+        <w:t xml:space="preserve"> данни за автентикация</w:t>
       </w:r>
       <w:bookmarkEnd w:id="8"/>
     </w:p>
@@ -7979,7 +10957,7 @@
           <w:szCs w:val="24"/>
         </w:rPr>
       </w:pPr>
-      <w:bookmarkStart w:id="9" w:name="_Toc106893002"/>
+      <w:bookmarkStart w:id="9" w:name="_Toc106893003"/>
       <w:r>
         <w:rPr>
           <w:rFonts w:ascii="Arial" w:hAnsi="Arial" w:cs="Arial"/>
@@ -7988,7 +10966,7 @@
           <w:sz w:val="28"/>
           <w:szCs w:val="24"/>
         </w:rPr>
-        <w:t>Процедура по извличане на</w:t>
+        <w:t xml:space="preserve">Процедура по премахване на </w:t>
       </w:r>
       <w:r>
         <w:rPr>
@@ -7998,49 +10976,9 @@
           <w:sz w:val="28"/>
           <w:szCs w:val="24"/>
         </w:rPr>
-        <w:t xml:space="preserve"> данни за автентикация</w:t>
+        <w:t>данни за автентикация</w:t>
       </w:r>
       <w:bookmarkEnd w:id="9"/>
-    </w:p>
-    <w:p>
-      <w:pPr>
-        <w:pStyle w:val="2"/>
-        <w:numPr>
-          <w:ilvl w:val="1"/>
-          <w:numId w:val="2"/>
-        </w:numPr>
-        <w:spacing w:line="360" w:lineRule="auto"/>
-        <w:jc w:val="both"/>
-        <w:rPr>
-          <w:rFonts w:ascii="Arial" w:hAnsi="Arial" w:cs="Arial"/>
-          <w:b/>
-          <w:color w:val="auto"/>
-          <w:sz w:val="28"/>
-          <w:szCs w:val="24"/>
-        </w:rPr>
-      </w:pPr>
-      <w:bookmarkStart w:id="10" w:name="_Toc106893003"/>
-      <w:r>
-        <w:rPr>
-          <w:rFonts w:ascii="Arial" w:hAnsi="Arial" w:cs="Arial"/>
-          <w:b/>
-          <w:color w:val="auto"/>
-          <w:sz w:val="28"/>
-          <w:szCs w:val="24"/>
-        </w:rPr>
-        <w:t xml:space="preserve">Процедура по премахване на </w:t>
-      </w:r>
-      <w:r>
-        <w:rPr>
-          <w:rFonts w:ascii="Arial" w:hAnsi="Arial" w:cs="Arial"/>
-          <w:b/>
-          <w:color w:val="auto"/>
-          <w:sz w:val="28"/>
-          <w:szCs w:val="24"/>
-        </w:rPr>
-        <w:t>данни за автентикация</w:t>
-      </w:r>
-      <w:bookmarkEnd w:id="10"/>
     </w:p>
     <w:p>
       <w:pPr>
@@ -9362,7 +12300,609 @@
       <w:color w:val="808080"/>
     </w:rPr>
   </w:style>
+  <w:style w:type="paragraph" w:styleId="HTML">
+    <w:name w:val="HTML Preformatted"/>
+    <w:basedOn w:val="a"/>
+    <w:link w:val="HTML0"/>
+    <w:uiPriority w:val="99"/>
+    <w:semiHidden/>
+    <w:unhideWhenUsed/>
+    <w:rsid w:val="00C102B9"/>
+    <w:pPr>
+      <w:tabs>
+        <w:tab w:val="left" w:pos="916"/>
+        <w:tab w:val="left" w:pos="1832"/>
+        <w:tab w:val="left" w:pos="2748"/>
+        <w:tab w:val="left" w:pos="3664"/>
+        <w:tab w:val="left" w:pos="4580"/>
+        <w:tab w:val="left" w:pos="5496"/>
+        <w:tab w:val="left" w:pos="6412"/>
+        <w:tab w:val="left" w:pos="7328"/>
+        <w:tab w:val="left" w:pos="8244"/>
+        <w:tab w:val="left" w:pos="9160"/>
+        <w:tab w:val="left" w:pos="10076"/>
+        <w:tab w:val="left" w:pos="10992"/>
+        <w:tab w:val="left" w:pos="11908"/>
+        <w:tab w:val="left" w:pos="12824"/>
+        <w:tab w:val="left" w:pos="13740"/>
+        <w:tab w:val="left" w:pos="14656"/>
+      </w:tabs>
+      <w:spacing w:after="0" w:line="240" w:lineRule="auto"/>
+    </w:pPr>
+    <w:rPr>
+      <w:rFonts w:ascii="Courier New" w:eastAsia="Times New Roman" w:hAnsi="Courier New" w:cs="Courier New"/>
+      <w:sz w:val="20"/>
+      <w:szCs w:val="20"/>
+      <w:lang w:eastAsia="bg-BG"/>
+    </w:rPr>
+  </w:style>
+  <w:style w:type="character" w:customStyle="1" w:styleId="HTML0">
+    <w:name w:val="HTML стандартен Знак"/>
+    <w:basedOn w:val="a0"/>
+    <w:link w:val="HTML"/>
+    <w:uiPriority w:val="99"/>
+    <w:semiHidden/>
+    <w:rsid w:val="00C102B9"/>
+    <w:rPr>
+      <w:rFonts w:ascii="Courier New" w:eastAsia="Times New Roman" w:hAnsi="Courier New" w:cs="Courier New"/>
+      <w:sz w:val="20"/>
+      <w:szCs w:val="20"/>
+      <w:lang w:eastAsia="bg-BG"/>
+    </w:rPr>
+  </w:style>
+  <w:style w:type="character" w:styleId="HTML1">
+    <w:name w:val="HTML Code"/>
+    <w:basedOn w:val="a0"/>
+    <w:uiPriority w:val="99"/>
+    <w:semiHidden/>
+    <w:unhideWhenUsed/>
+    <w:rsid w:val="00C102B9"/>
+    <w:rPr>
+      <w:rFonts w:ascii="Courier New" w:eastAsia="Times New Roman" w:hAnsi="Courier New" w:cs="Courier New"/>
+      <w:sz w:val="20"/>
+      <w:szCs w:val="20"/>
+    </w:rPr>
+  </w:style>
 </w:styles>
+</file>
+
+<file path=word/glossary/document.xml><?xml version="1.0" encoding="utf-8"?>
+<w:glossaryDocument xmlns:wpc="http://schemas.microsoft.com/office/word/2010/wordprocessingCanvas" xmlns:mc="http://schemas.openxmlformats.org/markup-compatibility/2006" xmlns:o="urn:schemas-microsoft-com:office:office" xmlns:r="http://schemas.openxmlformats.org/officeDocument/2006/relationships" xmlns:m="http://schemas.openxmlformats.org/officeDocument/2006/math" xmlns:v="urn:schemas-microsoft-com:vml" xmlns:wp14="http://schemas.microsoft.com/office/word/2010/wordprocessingDrawing" xmlns:wp="http://schemas.openxmlformats.org/drawingml/2006/wordprocessingDrawing" xmlns:w10="urn:schemas-microsoft-com:office:word" xmlns:w="http://schemas.openxmlformats.org/wordprocessingml/2006/main" xmlns:w14="http://schemas.microsoft.com/office/word/2010/wordml" xmlns:w15="http://schemas.microsoft.com/office/word/2012/wordml" xmlns:wpg="http://schemas.microsoft.com/office/word/2010/wordprocessingGroup" xmlns:wpi="http://schemas.microsoft.com/office/word/2010/wordprocessingInk" xmlns:wne="http://schemas.microsoft.com/office/word/2006/wordml" xmlns:wps="http://schemas.microsoft.com/office/word/2010/wordprocessingShape" mc:Ignorable="w14 w15 wp14"/>
+</file>
+
+<file path=word/glossary/fontTable.xml><?xml version="1.0" encoding="utf-8"?>
+<w:fonts xmlns:mc="http://schemas.openxmlformats.org/markup-compatibility/2006" xmlns:r="http://schemas.openxmlformats.org/officeDocument/2006/relationships" xmlns:w="http://schemas.openxmlformats.org/wordprocessingml/2006/main" xmlns:w14="http://schemas.microsoft.com/office/word/2010/wordml" xmlns:w15="http://schemas.microsoft.com/office/word/2012/wordml" mc:Ignorable="w14 w15">
+  <w:font w:name="Times New Roman">
+    <w:panose1 w:val="02020603050405020304"/>
+    <w:charset w:val="CC"/>
+    <w:family w:val="roman"/>
+    <w:pitch w:val="variable"/>
+    <w:sig w:usb0="E0002EFF" w:usb1="C000785B" w:usb2="00000009" w:usb3="00000000" w:csb0="000001FF" w:csb1="00000000"/>
+  </w:font>
+  <w:font w:name="Symbol">
+    <w:panose1 w:val="05050102010706020507"/>
+    <w:charset w:val="02"/>
+    <w:family w:val="roman"/>
+    <w:pitch w:val="variable"/>
+    <w:sig w:usb0="00000000" w:usb1="10000000" w:usb2="00000000" w:usb3="00000000" w:csb0="80000000" w:csb1="00000000"/>
+  </w:font>
+  <w:font w:name="Courier New">
+    <w:panose1 w:val="02070309020205020404"/>
+    <w:charset w:val="CC"/>
+    <w:family w:val="modern"/>
+    <w:pitch w:val="fixed"/>
+    <w:sig w:usb0="E0002EFF" w:usb1="C0007843" w:usb2="00000009" w:usb3="00000000" w:csb0="000001FF" w:csb1="00000000"/>
+  </w:font>
+  <w:font w:name="Wingdings">
+    <w:panose1 w:val="05000000000000000000"/>
+    <w:charset w:val="02"/>
+    <w:family w:val="auto"/>
+    <w:pitch w:val="variable"/>
+    <w:sig w:usb0="00000000" w:usb1="10000000" w:usb2="00000000" w:usb3="00000000" w:csb0="80000000" w:csb1="00000000"/>
+  </w:font>
+  <w:font w:name="Calibri">
+    <w:panose1 w:val="020F0502020204030204"/>
+    <w:charset w:val="CC"/>
+    <w:family w:val="swiss"/>
+    <w:pitch w:val="variable"/>
+    <w:sig w:usb0="E4002EFF" w:usb1="C000247B" w:usb2="00000009" w:usb3="00000000" w:csb0="000001FF" w:csb1="00000000"/>
+  </w:font>
+  <w:font w:name="Calibri Light">
+    <w:panose1 w:val="020F0302020204030204"/>
+    <w:charset w:val="CC"/>
+    <w:family w:val="swiss"/>
+    <w:pitch w:val="variable"/>
+    <w:sig w:usb0="E4002EFF" w:usb1="C000247B" w:usb2="00000009" w:usb3="00000000" w:csb0="000001FF" w:csb1="00000000"/>
+  </w:font>
+  <w:font w:name="Arial">
+    <w:panose1 w:val="020B0604020202020204"/>
+    <w:charset w:val="CC"/>
+    <w:family w:val="swiss"/>
+    <w:pitch w:val="variable"/>
+    <w:sig w:usb0="E0002EFF" w:usb1="C000785B" w:usb2="00000009" w:usb3="00000000" w:csb0="000001FF" w:csb1="00000000"/>
+  </w:font>
+</w:fonts>
+</file>
+
+<file path=word/glossary/settings.xml><?xml version="1.0" encoding="utf-8"?>
+<w:settings xmlns:mc="http://schemas.openxmlformats.org/markup-compatibility/2006" xmlns:o="urn:schemas-microsoft-com:office:office" xmlns:r="http://schemas.openxmlformats.org/officeDocument/2006/relationships" xmlns:m="http://schemas.openxmlformats.org/officeDocument/2006/math" xmlns:v="urn:schemas-microsoft-com:vml" xmlns:w10="urn:schemas-microsoft-com:office:word" xmlns:w="http://schemas.openxmlformats.org/wordprocessingml/2006/main" xmlns:w14="http://schemas.microsoft.com/office/word/2010/wordml" xmlns:w15="http://schemas.microsoft.com/office/word/2012/wordml" xmlns:sl="http://schemas.openxmlformats.org/schemaLibrary/2006/main" mc:Ignorable="w14 w15">
+  <w:view w:val="normal"/>
+  <w:defaultTabStop w:val="708"/>
+  <w:hyphenationZone w:val="425"/>
+  <w:characterSpacingControl w:val="doNotCompress"/>
+  <w:compat>
+    <w:useFELayout/>
+    <w:compatSetting w:name="compatibilityMode" w:uri="http://schemas.microsoft.com/office/word" w:val="15"/>
+    <w:compatSetting w:name="overrideTableStyleFontSizeAndJustification" w:uri="http://schemas.microsoft.com/office/word" w:val="1"/>
+    <w:compatSetting w:name="enableOpenTypeFeatures" w:uri="http://schemas.microsoft.com/office/word" w:val="1"/>
+    <w:compatSetting w:name="doNotFlipMirrorIndents" w:uri="http://schemas.microsoft.com/office/word" w:val="1"/>
+    <w:compatSetting w:name="differentiateMultirowTableHeaders" w:uri="http://schemas.microsoft.com/office/word" w:val="1"/>
+  </w:compat>
+  <w:rsids>
+    <w:rsidRoot w:val="00B54C8C"/>
+    <w:rsid w:val="004B64C5"/>
+    <w:rsid w:val="00B54C8C"/>
+  </w:rsids>
+  <m:mathPr>
+    <m:mathFont m:val="Cambria Math"/>
+    <m:brkBin m:val="before"/>
+    <m:brkBinSub m:val="--"/>
+    <m:smallFrac m:val="0"/>
+    <m:dispDef/>
+    <m:lMargin m:val="0"/>
+    <m:rMargin m:val="0"/>
+    <m:defJc m:val="centerGroup"/>
+    <m:wrapIndent m:val="1440"/>
+    <m:intLim m:val="subSup"/>
+    <m:naryLim m:val="undOvr"/>
+  </m:mathPr>
+  <w:themeFontLang w:val="bg-BG"/>
+  <w:clrSchemeMapping w:bg1="light1" w:t1="dark1" w:bg2="light2" w:t2="dark2" w:accent1="accent1" w:accent2="accent2" w:accent3="accent3" w:accent4="accent4" w:accent5="accent5" w:accent6="accent6" w:hyperlink="hyperlink" w:followedHyperlink="followedHyperlink"/>
+  <w:decimalSymbol w:val=","/>
+  <w:listSeparator w:val=";"/>
+  <w15:chartTrackingRefBased/>
+</w:settings>
+</file>
+
+<file path=word/glossary/styles.xml><?xml version="1.0" encoding="utf-8"?>
+<w:styles xmlns:mc="http://schemas.openxmlformats.org/markup-compatibility/2006" xmlns:r="http://schemas.openxmlformats.org/officeDocument/2006/relationships" xmlns:w="http://schemas.openxmlformats.org/wordprocessingml/2006/main" xmlns:w14="http://schemas.microsoft.com/office/word/2010/wordml" xmlns:w15="http://schemas.microsoft.com/office/word/2012/wordml" mc:Ignorable="w14 w15">
+  <w:docDefaults>
+    <w:rPrDefault>
+      <w:rPr>
+        <w:rFonts w:asciiTheme="minorHAnsi" w:eastAsiaTheme="minorEastAsia" w:hAnsiTheme="minorHAnsi" w:cstheme="minorBidi"/>
+        <w:sz w:val="22"/>
+        <w:szCs w:val="22"/>
+        <w:lang w:val="bg-BG" w:eastAsia="bg-BG" w:bidi="ar-SA"/>
+      </w:rPr>
+    </w:rPrDefault>
+    <w:pPrDefault>
+      <w:pPr>
+        <w:spacing w:after="160" w:line="259" w:lineRule="auto"/>
+      </w:pPr>
+    </w:pPrDefault>
+  </w:docDefaults>
+  <w:latentStyles w:defLockedState="0" w:defUIPriority="99" w:defSemiHidden="0" w:defUnhideWhenUsed="0" w:defQFormat="0" w:count="371">
+    <w:lsdException w:name="Normal" w:uiPriority="0" w:qFormat="1"/>
+    <w:lsdException w:name="heading 1" w:uiPriority="9" w:qFormat="1"/>
+    <w:lsdException w:name="heading 2" w:semiHidden="1" w:uiPriority="9" w:unhideWhenUsed="1" w:qFormat="1"/>
+    <w:lsdException w:name="heading 3" w:semiHidden="1" w:uiPriority="9" w:unhideWhenUsed="1" w:qFormat="1"/>
+    <w:lsdException w:name="heading 4" w:semiHidden="1" w:uiPriority="9" w:unhideWhenUsed="1" w:qFormat="1"/>
+    <w:lsdException w:name="heading 5" w:semiHidden="1" w:uiPriority="9" w:unhideWhenUsed="1" w:qFormat="1"/>
+    <w:lsdException w:name="heading 6" w:semiHidden="1" w:uiPriority="9" w:unhideWhenUsed="1" w:qFormat="1"/>
+    <w:lsdException w:name="heading 7" w:semiHidden="1" w:uiPriority="9" w:unhideWhenUsed="1" w:qFormat="1"/>
+    <w:lsdException w:name="heading 8" w:semiHidden="1" w:uiPriority="9" w:unhideWhenUsed="1" w:qFormat="1"/>
+    <w:lsdException w:name="heading 9" w:semiHidden="1" w:uiPriority="9" w:unhideWhenUsed="1" w:qFormat="1"/>
+    <w:lsdException w:name="index 1" w:semiHidden="1" w:unhideWhenUsed="1"/>
+    <w:lsdException w:name="index 2" w:semiHidden="1" w:unhideWhenUsed="1"/>
+    <w:lsdException w:name="index 3" w:semiHidden="1" w:unhideWhenUsed="1"/>
+    <w:lsdException w:name="index 4" w:semiHidden="1" w:unhideWhenUsed="1"/>
+    <w:lsdException w:name="index 5" w:semiHidden="1" w:unhideWhenUsed="1"/>
+    <w:lsdException w:name="index 6" w:semiHidden="1" w:unhideWhenUsed="1"/>
+    <w:lsdException w:name="index 7" w:semiHidden="1" w:unhideWhenUsed="1"/>
+    <w:lsdException w:name="index 8" w:semiHidden="1" w:unhideWhenUsed="1"/>
+    <w:lsdException w:name="index 9" w:semiHidden="1" w:unhideWhenUsed="1"/>
+    <w:lsdException w:name="toc 1" w:semiHidden="1" w:uiPriority="39" w:unhideWhenUsed="1"/>
+    <w:lsdException w:name="toc 2" w:semiHidden="1" w:uiPriority="39" w:unhideWhenUsed="1"/>
+    <w:lsdException w:name="toc 3" w:semiHidden="1" w:uiPriority="39" w:unhideWhenUsed="1"/>
+    <w:lsdException w:name="toc 4" w:semiHidden="1" w:uiPriority="39" w:unhideWhenUsed="1"/>
+    <w:lsdException w:name="toc 5" w:semiHidden="1" w:uiPriority="39" w:unhideWhenUsed="1"/>
+    <w:lsdException w:name="toc 6" w:semiHidden="1" w:uiPriority="39" w:unhideWhenUsed="1"/>
+    <w:lsdException w:name="toc 7" w:semiHidden="1" w:uiPriority="39" w:unhideWhenUsed="1"/>
+    <w:lsdException w:name="toc 8" w:semiHidden="1" w:uiPriority="39" w:unhideWhenUsed="1"/>
+    <w:lsdException w:name="toc 9" w:semiHidden="1" w:uiPriority="39" w:unhideWhenUsed="1"/>
+    <w:lsdException w:name="Normal Indent" w:semiHidden="1" w:unhideWhenUsed="1"/>
+    <w:lsdException w:name="footnote text" w:semiHidden="1" w:unhideWhenUsed="1"/>
+    <w:lsdException w:name="annotation text" w:semiHidden="1" w:unhideWhenUsed="1"/>
+    <w:lsdException w:name="header" w:semiHidden="1" w:unhideWhenUsed="1"/>
+    <w:lsdException w:name="footer" w:semiHidden="1" w:unhideWhenUsed="1"/>
+    <w:lsdException w:name="index heading" w:semiHidden="1" w:unhideWhenUsed="1"/>
+    <w:lsdException w:name="caption" w:semiHidden="1" w:uiPriority="35" w:unhideWhenUsed="1" w:qFormat="1"/>
+    <w:lsdException w:name="table of figures" w:semiHidden="1" w:unhideWhenUsed="1"/>
+    <w:lsdException w:name="envelope address" w:semiHidden="1" w:unhideWhenUsed="1"/>
+    <w:lsdException w:name="envelope return" w:semiHidden="1" w:unhideWhenUsed="1"/>
+    <w:lsdException w:name="footnote reference" w:semiHidden="1" w:unhideWhenUsed="1"/>
+    <w:lsdException w:name="annotation reference" w:semiHidden="1" w:unhideWhenUsed="1"/>
+    <w:lsdException w:name="line number" w:semiHidden="1" w:unhideWhenUsed="1"/>
+    <w:lsdException w:name="page number" w:semiHidden="1" w:unhideWhenUsed="1"/>
+    <w:lsdException w:name="endnote reference" w:semiHidden="1" w:unhideWhenUsed="1"/>
+    <w:lsdException w:name="endnote text" w:semiHidden="1" w:unhideWhenUsed="1"/>
+    <w:lsdException w:name="table of authorities" w:semiHidden="1" w:unhideWhenUsed="1"/>
+    <w:lsdException w:name="macro" w:semiHidden="1" w:unhideWhenUsed="1"/>
+    <w:lsdException w:name="toa heading" w:semiHidden="1" w:unhideWhenUsed="1"/>
+    <w:lsdException w:name="List" w:semiHidden="1" w:unhideWhenUsed="1"/>
+    <w:lsdException w:name="List Bullet" w:semiHidden="1" w:unhideWhenUsed="1"/>
+    <w:lsdException w:name="List Number" w:semiHidden="1" w:unhideWhenUsed="1"/>
+    <w:lsdException w:name="List 2" w:semiHidden="1" w:unhideWhenUsed="1"/>
+    <w:lsdException w:name="List 3" w:semiHidden="1" w:unhideWhenUsed="1"/>
+    <w:lsdException w:name="List 4" w:semiHidden="1" w:unhideWhenUsed="1"/>
+    <w:lsdException w:name="List 5" w:semiHidden="1" w:unhideWhenUsed="1"/>
+    <w:lsdException w:name="List Bullet 2" w:semiHidden="1" w:unhideWhenUsed="1"/>
+    <w:lsdException w:name="List Bullet 3" w:semiHidden="1" w:unhideWhenUsed="1"/>
+    <w:lsdException w:name="List Bullet 4" w:semiHidden="1" w:unhideWhenUsed="1"/>
+    <w:lsdException w:name="List Bullet 5" w:semiHidden="1" w:unhideWhenUsed="1"/>
+    <w:lsdException w:name="List Number 2" w:semiHidden="1" w:unhideWhenUsed="1"/>
+    <w:lsdException w:name="List Number 3" w:semiHidden="1" w:unhideWhenUsed="1"/>
+    <w:lsdException w:name="List Number 4" w:semiHidden="1" w:unhideWhenUsed="1"/>
+    <w:lsdException w:name="List Number 5" w:semiHidden="1" w:unhideWhenUsed="1"/>
+    <w:lsdException w:name="Title" w:uiPriority="10" w:qFormat="1"/>
+    <w:lsdException w:name="Closing" w:semiHidden="1" w:unhideWhenUsed="1"/>
+    <w:lsdException w:name="Signature" w:semiHidden="1" w:unhideWhenUsed="1"/>
+    <w:lsdException w:name="Default Paragraph Font" w:semiHidden="1" w:uiPriority="1" w:unhideWhenUsed="1"/>
+    <w:lsdException w:name="Body Text" w:semiHidden="1" w:unhideWhenUsed="1"/>
+    <w:lsdException w:name="Body Text Indent" w:semiHidden="1" w:unhideWhenUsed="1"/>
+    <w:lsdException w:name="List Continue" w:semiHidden="1" w:unhideWhenUsed="1"/>
+    <w:lsdException w:name="List Continue 2" w:semiHidden="1" w:unhideWhenUsed="1"/>
+    <w:lsdException w:name="List Continue 3" w:semiHidden="1" w:unhideWhenUsed="1"/>
+    <w:lsdException w:name="List Continue 4" w:semiHidden="1" w:unhideWhenUsed="1"/>
+    <w:lsdException w:name="List Continue 5" w:semiHidden="1" w:unhideWhenUsed="1"/>
+    <w:lsdException w:name="Message Header" w:semiHidden="1" w:unhideWhenUsed="1"/>
+    <w:lsdException w:name="Subtitle" w:uiPriority="11" w:qFormat="1"/>
+    <w:lsdException w:name="Salutation" w:semiHidden="1" w:unhideWhenUsed="1"/>
+    <w:lsdException w:name="Date" w:semiHidden="1" w:unhideWhenUsed="1"/>
+    <w:lsdException w:name="Body Text First Indent" w:semiHidden="1" w:unhideWhenUsed="1"/>
+    <w:lsdException w:name="Body Text First Indent 2" w:semiHidden="1" w:unhideWhenUsed="1"/>
+    <w:lsdException w:name="Note Heading" w:semiHidden="1" w:unhideWhenUsed="1"/>
+    <w:lsdException w:name="Body Text 2" w:semiHidden="1" w:unhideWhenUsed="1"/>
+    <w:lsdException w:name="Body Text 3" w:semiHidden="1" w:unhideWhenUsed="1"/>
+    <w:lsdException w:name="Body Text Indent 2" w:semiHidden="1" w:unhideWhenUsed="1"/>
+    <w:lsdException w:name="Body Text Indent 3" w:semiHidden="1" w:unhideWhenUsed="1"/>
+    <w:lsdException w:name="Block Text" w:semiHidden="1" w:unhideWhenUsed="1"/>
+    <w:lsdException w:name="Hyperlink" w:semiHidden="1" w:unhideWhenUsed="1"/>
+    <w:lsdException w:name="FollowedHyperlink" w:semiHidden="1" w:unhideWhenUsed="1"/>
+    <w:lsdException w:name="Strong" w:uiPriority="22" w:qFormat="1"/>
+    <w:lsdException w:name="Emphasis" w:uiPriority="20" w:qFormat="1"/>
+    <w:lsdException w:name="Document Map" w:semiHidden="1" w:unhideWhenUsed="1"/>
+    <w:lsdException w:name="Plain Text" w:semiHidden="1" w:unhideWhenUsed="1"/>
+    <w:lsdException w:name="E-mail Signature" w:semiHidden="1" w:unhideWhenUsed="1"/>
+    <w:lsdException w:name="HTML Top of Form" w:semiHidden="1" w:unhideWhenUsed="1"/>
+    <w:lsdException w:name="HTML Bottom of Form" w:semiHidden="1" w:unhideWhenUsed="1"/>
+    <w:lsdException w:name="Normal (Web)" w:semiHidden="1" w:unhideWhenUsed="1"/>
+    <w:lsdException w:name="HTML Acronym" w:semiHidden="1" w:unhideWhenUsed="1"/>
+    <w:lsdException w:name="HTML Address" w:semiHidden="1" w:unhideWhenUsed="1"/>
+    <w:lsdException w:name="HTML Cite" w:semiHidden="1" w:unhideWhenUsed="1"/>
+    <w:lsdException w:name="HTML Code" w:semiHidden="1" w:unhideWhenUsed="1"/>
+    <w:lsdException w:name="HTML Definition" w:semiHidden="1" w:unhideWhenUsed="1"/>
+    <w:lsdException w:name="HTML Keyboard" w:semiHidden="1" w:unhideWhenUsed="1"/>
+    <w:lsdException w:name="HTML Preformatted" w:semiHidden="1" w:unhideWhenUsed="1"/>
+    <w:lsdException w:name="HTML Sample" w:semiHidden="1" w:unhideWhenUsed="1"/>
+    <w:lsdException w:name="HTML Typewriter" w:semiHidden="1" w:unhideWhenUsed="1"/>
+    <w:lsdException w:name="HTML Variable" w:semiHidden="1" w:unhideWhenUsed="1"/>
+    <w:lsdException w:name="Normal Table" w:semiHidden="1" w:unhideWhenUsed="1"/>
+    <w:lsdException w:name="annotation subject" w:semiHidden="1" w:unhideWhenUsed="1"/>
+    <w:lsdException w:name="No List" w:semiHidden="1" w:unhideWhenUsed="1"/>
+    <w:lsdException w:name="Outline List 1" w:semiHidden="1" w:unhideWhenUsed="1"/>
+    <w:lsdException w:name="Outline List 2" w:semiHidden="1" w:unhideWhenUsed="1"/>
+    <w:lsdException w:name="Outline List 3" w:semiHidden="1" w:unhideWhenUsed="1"/>
+    <w:lsdException w:name="Table Simple 1" w:semiHidden="1" w:unhideWhenUsed="1"/>
+    <w:lsdException w:name="Table Simple 2" w:semiHidden="1" w:unhideWhenUsed="1"/>
+    <w:lsdException w:name="Table Simple 3" w:semiHidden="1" w:unhideWhenUsed="1"/>
+    <w:lsdException w:name="Table Classic 1" w:semiHidden="1" w:unhideWhenUsed="1"/>
+    <w:lsdException w:name="Table Classic 2" w:semiHidden="1" w:unhideWhenUsed="1"/>
+    <w:lsdException w:name="Table Classic 3" w:semiHidden="1" w:unhideWhenUsed="1"/>
+    <w:lsdException w:name="Table Classic 4" w:semiHidden="1" w:unhideWhenUsed="1"/>
+    <w:lsdException w:name="Table Colorful 1" w:semiHidden="1" w:unhideWhenUsed="1"/>
+    <w:lsdException w:name="Table Colorful 2" w:semiHidden="1" w:unhideWhenUsed="1"/>
+    <w:lsdException w:name="Table Colorful 3" w:semiHidden="1" w:unhideWhenUsed="1"/>
+    <w:lsdException w:name="Table Columns 1" w:semiHidden="1" w:unhideWhenUsed="1"/>
+    <w:lsdException w:name="Table Columns 2" w:semiHidden="1" w:unhideWhenUsed="1"/>
+    <w:lsdException w:name="Table Columns 3" w:semiHidden="1" w:unhideWhenUsed="1"/>
+    <w:lsdException w:name="Table Columns 4" w:semiHidden="1" w:unhideWhenUsed="1"/>
+    <w:lsdException w:name="Table Columns 5" w:semiHidden="1" w:unhideWhenUsed="1"/>
+    <w:lsdException w:name="Table Grid 1" w:semiHidden="1" w:unhideWhenUsed="1"/>
+    <w:lsdException w:name="Table Grid 2" w:semiHidden="1" w:unhideWhenUsed="1"/>
+    <w:lsdException w:name="Table Grid 3" w:semiHidden="1" w:unhideWhenUsed="1"/>
+    <w:lsdException w:name="Table Grid 4" w:semiHidden="1" w:unhideWhenUsed="1"/>
+    <w:lsdException w:name="Table Grid 5" w:semiHidden="1" w:unhideWhenUsed="1"/>
+    <w:lsdException w:name="Table Grid 6" w:semiHidden="1" w:unhideWhenUsed="1"/>
+    <w:lsdException w:name="Table Grid 7" w:semiHidden="1" w:unhideWhenUsed="1"/>
+    <w:lsdException w:name="Table Grid 8" w:semiHidden="1" w:unhideWhenUsed="1"/>
+    <w:lsdException w:name="Table List 1" w:semiHidden="1" w:unhideWhenUsed="1"/>
+    <w:lsdException w:name="Table List 2" w:semiHidden="1" w:unhideWhenUsed="1"/>
+    <w:lsdException w:name="Table List 3" w:semiHidden="1" w:unhideWhenUsed="1"/>
+    <w:lsdException w:name="Table List 4" w:semiHidden="1" w:unhideWhenUsed="1"/>
+    <w:lsdException w:name="Table List 5" w:semiHidden="1" w:unhideWhenUsed="1"/>
+    <w:lsdException w:name="Table List 6" w:semiHidden="1" w:unhideWhenUsed="1"/>
+    <w:lsdException w:name="Table List 7" w:semiHidden="1" w:unhideWhenUsed="1"/>
+    <w:lsdException w:name="Table List 8" w:semiHidden="1" w:unhideWhenUsed="1"/>
+    <w:lsdException w:name="Table 3D effects 1" w:semiHidden="1" w:unhideWhenUsed="1"/>
+    <w:lsdException w:name="Table 3D effects 2" w:semiHidden="1" w:unhideWhenUsed="1"/>
+    <w:lsdException w:name="Table 3D effects 3" w:semiHidden="1" w:unhideWhenUsed="1"/>
+    <w:lsdException w:name="Table Contemporary" w:semiHidden="1" w:unhideWhenUsed="1"/>
+    <w:lsdException w:name="Table Elegant" w:semiHidden="1" w:unhideWhenUsed="1"/>
+    <w:lsdException w:name="Table Professional" w:semiHidden="1" w:unhideWhenUsed="1"/>
+    <w:lsdException w:name="Table Subtle 1" w:semiHidden="1" w:unhideWhenUsed="1"/>
+    <w:lsdException w:name="Table Subtle 2" w:semiHidden="1" w:unhideWhenUsed="1"/>
+    <w:lsdException w:name="Table Web 1" w:semiHidden="1" w:unhideWhenUsed="1"/>
+    <w:lsdException w:name="Table Web 2" w:semiHidden="1" w:unhideWhenUsed="1"/>
+    <w:lsdException w:name="Table Web 3" w:semiHidden="1" w:unhideWhenUsed="1"/>
+    <w:lsdException w:name="Balloon Text" w:semiHidden="1" w:unhideWhenUsed="1"/>
+    <w:lsdException w:name="Table Grid" w:uiPriority="39"/>
+    <w:lsdException w:name="Table Theme" w:semiHidden="1" w:unhideWhenUsed="1"/>
+    <w:lsdException w:name="Placeholder Text" w:semiHidden="1"/>
+    <w:lsdException w:name="No Spacing" w:uiPriority="1" w:qFormat="1"/>
+    <w:lsdException w:name="Light Shading" w:uiPriority="60"/>
+    <w:lsdException w:name="Light List" w:uiPriority="61"/>
+    <w:lsdException w:name="Light Grid" w:uiPriority="62"/>
+    <w:lsdException w:name="Medium Shading 1" w:uiPriority="63"/>
+    <w:lsdException w:name="Medium Shading 2" w:uiPriority="64"/>
+    <w:lsdException w:name="Medium List 1" w:uiPriority="65"/>
+    <w:lsdException w:name="Medium List 2" w:uiPriority="66"/>
+    <w:lsdException w:name="Medium Grid 1" w:uiPriority="67"/>
+    <w:lsdException w:name="Medium Grid 2" w:uiPriority="68"/>
+    <w:lsdException w:name="Medium Grid 3" w:uiPriority="69"/>
+    <w:lsdException w:name="Dark List" w:uiPriority="70"/>
+    <w:lsdException w:name="Colorful Shading" w:uiPriority="71"/>
+    <w:lsdException w:name="Colorful List" w:uiPriority="72"/>
+    <w:lsdException w:name="Colorful Grid" w:uiPriority="73"/>
+    <w:lsdException w:name="Light Shading Accent 1" w:uiPriority="60"/>
+    <w:lsdException w:name="Light List Accent 1" w:uiPriority="61"/>
+    <w:lsdException w:name="Light Grid Accent 1" w:uiPriority="62"/>
+    <w:lsdException w:name="Medium Shading 1 Accent 1" w:uiPriority="63"/>
+    <w:lsdException w:name="Medium Shading 2 Accent 1" w:uiPriority="64"/>
+    <w:lsdException w:name="Medium List 1 Accent 1" w:uiPriority="65"/>
+    <w:lsdException w:name="Revision" w:semiHidden="1"/>
+    <w:lsdException w:name="List Paragraph" w:uiPriority="34" w:qFormat="1"/>
+    <w:lsdException w:name="Quote" w:uiPriority="29" w:qFormat="1"/>
+    <w:lsdException w:name="Intense Quote" w:uiPriority="30" w:qFormat="1"/>
+    <w:lsdException w:name="Medium List 2 Accent 1" w:uiPriority="66"/>
+    <w:lsdException w:name="Medium Grid 1 Accent 1" w:uiPriority="67"/>
+    <w:lsdException w:name="Medium Grid 2 Accent 1" w:uiPriority="68"/>
+    <w:lsdException w:name="Medium Grid 3 Accent 1" w:uiPriority="69"/>
+    <w:lsdException w:name="Dark List Accent 1" w:uiPriority="70"/>
+    <w:lsdException w:name="Colorful Shading Accent 1" w:uiPriority="71"/>
+    <w:lsdException w:name="Colorful List Accent 1" w:uiPriority="72"/>
+    <w:lsdException w:name="Colorful Grid Accent 1" w:uiPriority="73"/>
+    <w:lsdException w:name="Light Shading Accent 2" w:uiPriority="60"/>
+    <w:lsdException w:name="Light List Accent 2" w:uiPriority="61"/>
+    <w:lsdException w:name="Light Grid Accent 2" w:uiPriority="62"/>
+    <w:lsdException w:name="Medium Shading 1 Accent 2" w:uiPriority="63"/>
+    <w:lsdException w:name="Medium Shading 2 Accent 2" w:uiPriority="64"/>
+    <w:lsdException w:name="Medium List 1 Accent 2" w:uiPriority="65"/>
+    <w:lsdException w:name="Medium List 2 Accent 2" w:uiPriority="66"/>
+    <w:lsdException w:name="Medium Grid 1 Accent 2" w:uiPriority="67"/>
+    <w:lsdException w:name="Medium Grid 2 Accent 2" w:uiPriority="68"/>
+    <w:lsdException w:name="Medium Grid 3 Accent 2" w:uiPriority="69"/>
+    <w:lsdException w:name="Dark List Accent 2" w:uiPriority="70"/>
+    <w:lsdException w:name="Colorful Shading Accent 2" w:uiPriority="71"/>
+    <w:lsdException w:name="Colorful List Accent 2" w:uiPriority="72"/>
+    <w:lsdException w:name="Colorful Grid Accent 2" w:uiPriority="73"/>
+    <w:lsdException w:name="Light Shading Accent 3" w:uiPriority="60"/>
+    <w:lsdException w:name="Light List Accent 3" w:uiPriority="61"/>
+    <w:lsdException w:name="Light Grid Accent 3" w:uiPriority="62"/>
+    <w:lsdException w:name="Medium Shading 1 Accent 3" w:uiPriority="63"/>
+    <w:lsdException w:name="Medium Shading 2 Accent 3" w:uiPriority="64"/>
+    <w:lsdException w:name="Medium List 1 Accent 3" w:uiPriority="65"/>
+    <w:lsdException w:name="Medium List 2 Accent 3" w:uiPriority="66"/>
+    <w:lsdException w:name="Medium Grid 1 Accent 3" w:uiPriority="67"/>
+    <w:lsdException w:name="Medium Grid 2 Accent 3" w:uiPriority="68"/>
+    <w:lsdException w:name="Medium Grid 3 Accent 3" w:uiPriority="69"/>
+    <w:lsdException w:name="Dark List Accent 3" w:uiPriority="70"/>
+    <w:lsdException w:name="Colorful Shading Accent 3" w:uiPriority="71"/>
+    <w:lsdException w:name="Colorful List Accent 3" w:uiPriority="72"/>
+    <w:lsdException w:name="Colorful Grid Accent 3" w:uiPriority="73"/>
+    <w:lsdException w:name="Light Shading Accent 4" w:uiPriority="60"/>
+    <w:lsdException w:name="Light List Accent 4" w:uiPriority="61"/>
+    <w:lsdException w:name="Light Grid Accent 4" w:uiPriority="62"/>
+    <w:lsdException w:name="Medium Shading 1 Accent 4" w:uiPriority="63"/>
+    <w:lsdException w:name="Medium Shading 2 Accent 4" w:uiPriority="64"/>
+    <w:lsdException w:name="Medium List 1 Accent 4" w:uiPriority="65"/>
+    <w:lsdException w:name="Medium List 2 Accent 4" w:uiPriority="66"/>
+    <w:lsdException w:name="Medium Grid 1 Accent 4" w:uiPriority="67"/>
+    <w:lsdException w:name="Medium Grid 2 Accent 4" w:uiPriority="68"/>
+    <w:lsdException w:name="Medium Grid 3 Accent 4" w:uiPriority="69"/>
+    <w:lsdException w:name="Dark List Accent 4" w:uiPriority="70"/>
+    <w:lsdException w:name="Colorful Shading Accent 4" w:uiPriority="71"/>
+    <w:lsdException w:name="Colorful List Accent 4" w:uiPriority="72"/>
+    <w:lsdException w:name="Colorful Grid Accent 4" w:uiPriority="73"/>
+    <w:lsdException w:name="Light Shading Accent 5" w:uiPriority="60"/>
+    <w:lsdException w:name="Light List Accent 5" w:uiPriority="61"/>
+    <w:lsdException w:name="Light Grid Accent 5" w:uiPriority="62"/>
+    <w:lsdException w:name="Medium Shading 1 Accent 5" w:uiPriority="63"/>
+    <w:lsdException w:name="Medium Shading 2 Accent 5" w:uiPriority="64"/>
+    <w:lsdException w:name="Medium List 1 Accent 5" w:uiPriority="65"/>
+    <w:lsdException w:name="Medium List 2 Accent 5" w:uiPriority="66"/>
+    <w:lsdException w:name="Medium Grid 1 Accent 5" w:uiPriority="67"/>
+    <w:lsdException w:name="Medium Grid 2 Accent 5" w:uiPriority="68"/>
+    <w:lsdException w:name="Medium Grid 3 Accent 5" w:uiPriority="69"/>
+    <w:lsdException w:name="Dark List Accent 5" w:uiPriority="70"/>
+    <w:lsdException w:name="Colorful Shading Accent 5" w:uiPriority="71"/>
+    <w:lsdException w:name="Colorful List Accent 5" w:uiPriority="72"/>
+    <w:lsdException w:name="Colorful Grid Accent 5" w:uiPriority="73"/>
+    <w:lsdException w:name="Light Shading Accent 6" w:uiPriority="60"/>
+    <w:lsdException w:name="Light List Accent 6" w:uiPriority="61"/>
+    <w:lsdException w:name="Light Grid Accent 6" w:uiPriority="62"/>
+    <w:lsdException w:name="Medium Shading 1 Accent 6" w:uiPriority="63"/>
+    <w:lsdException w:name="Medium Shading 2 Accent 6" w:uiPriority="64"/>
+    <w:lsdException w:name="Medium List 1 Accent 6" w:uiPriority="65"/>
+    <w:lsdException w:name="Medium List 2 Accent 6" w:uiPriority="66"/>
+    <w:lsdException w:name="Medium Grid 1 Accent 6" w:uiPriority="67"/>
+    <w:lsdException w:name="Medium Grid 2 Accent 6" w:uiPriority="68"/>
+    <w:lsdException w:name="Medium Grid 3 Accent 6" w:uiPriority="69"/>
+    <w:lsdException w:name="Dark List Accent 6" w:uiPriority="70"/>
+    <w:lsdException w:name="Colorful Shading Accent 6" w:uiPriority="71"/>
+    <w:lsdException w:name="Colorful List Accent 6" w:uiPriority="72"/>
+    <w:lsdException w:name="Colorful Grid Accent 6" w:uiPriority="73"/>
+    <w:lsdException w:name="Subtle Emphasis" w:uiPriority="19" w:qFormat="1"/>
+    <w:lsdException w:name="Intense Emphasis" w:uiPriority="21" w:qFormat="1"/>
+    <w:lsdException w:name="Subtle Reference" w:uiPriority="31" w:qFormat="1"/>
+    <w:lsdException w:name="Intense Reference" w:uiPriority="32" w:qFormat="1"/>
+    <w:lsdException w:name="Book Title" w:uiPriority="33" w:qFormat="1"/>
+    <w:lsdException w:name="Bibliography" w:semiHidden="1" w:uiPriority="37" w:unhideWhenUsed="1"/>
+    <w:lsdException w:name="TOC Heading" w:semiHidden="1" w:uiPriority="39" w:unhideWhenUsed="1" w:qFormat="1"/>
+    <w:lsdException w:name="Plain Table 1" w:uiPriority="41"/>
+    <w:lsdException w:name="Plain Table 2" w:uiPriority="42"/>
+    <w:lsdException w:name="Plain Table 3" w:uiPriority="43"/>
+    <w:lsdException w:name="Plain Table 4" w:uiPriority="44"/>
+    <w:lsdException w:name="Plain Table 5" w:uiPriority="45"/>
+    <w:lsdException w:name="Grid Table Light" w:uiPriority="40"/>
+    <w:lsdException w:name="Grid Table 1 Light" w:uiPriority="46"/>
+    <w:lsdException w:name="Grid Table 2" w:uiPriority="47"/>
+    <w:lsdException w:name="Grid Table 3" w:uiPriority="48"/>
+    <w:lsdException w:name="Grid Table 4" w:uiPriority="49"/>
+    <w:lsdException w:name="Grid Table 5 Dark" w:uiPriority="50"/>
+    <w:lsdException w:name="Grid Table 6 Colorful" w:uiPriority="51"/>
+    <w:lsdException w:name="Grid Table 7 Colorful" w:uiPriority="52"/>
+    <w:lsdException w:name="Grid Table 1 Light Accent 1" w:uiPriority="46"/>
+    <w:lsdException w:name="Grid Table 2 Accent 1" w:uiPriority="47"/>
+    <w:lsdException w:name="Grid Table 3 Accent 1" w:uiPriority="48"/>
+    <w:lsdException w:name="Grid Table 4 Accent 1" w:uiPriority="49"/>
+    <w:lsdException w:name="Grid Table 5 Dark Accent 1" w:uiPriority="50"/>
+    <w:lsdException w:name="Grid Table 6 Colorful Accent 1" w:uiPriority="51"/>
+    <w:lsdException w:name="Grid Table 7 Colorful Accent 1" w:uiPriority="52"/>
+    <w:lsdException w:name="Grid Table 1 Light Accent 2" w:uiPriority="46"/>
+    <w:lsdException w:name="Grid Table 2 Accent 2" w:uiPriority="47"/>
+    <w:lsdException w:name="Grid Table 3 Accent 2" w:uiPriority="48"/>
+    <w:lsdException w:name="Grid Table 4 Accent 2" w:uiPriority="49"/>
+    <w:lsdException w:name="Grid Table 5 Dark Accent 2" w:uiPriority="50"/>
+    <w:lsdException w:name="Grid Table 6 Colorful Accent 2" w:uiPriority="51"/>
+    <w:lsdException w:name="Grid Table 7 Colorful Accent 2" w:uiPriority="52"/>
+    <w:lsdException w:name="Grid Table 1 Light Accent 3" w:uiPriority="46"/>
+    <w:lsdException w:name="Grid Table 2 Accent 3" w:uiPriority="47"/>
+    <w:lsdException w:name="Grid Table 3 Accent 3" w:uiPriority="48"/>
+    <w:lsdException w:name="Grid Table 4 Accent 3" w:uiPriority="49"/>
+    <w:lsdException w:name="Grid Table 5 Dark Accent 3" w:uiPriority="50"/>
+    <w:lsdException w:name="Grid Table 6 Colorful Accent 3" w:uiPriority="51"/>
+    <w:lsdException w:name="Grid Table 7 Colorful Accent 3" w:uiPriority="52"/>
+    <w:lsdException w:name="Grid Table 1 Light Accent 4" w:uiPriority="46"/>
+    <w:lsdException w:name="Grid Table 2 Accent 4" w:uiPriority="47"/>
+    <w:lsdException w:name="Grid Table 3 Accent 4" w:uiPriority="48"/>
+    <w:lsdException w:name="Grid Table 4 Accent 4" w:uiPriority="49"/>
+    <w:lsdException w:name="Grid Table 5 Dark Accent 4" w:uiPriority="50"/>
+    <w:lsdException w:name="Grid Table 6 Colorful Accent 4" w:uiPriority="51"/>
+    <w:lsdException w:name="Grid Table 7 Colorful Accent 4" w:uiPriority="52"/>
+    <w:lsdException w:name="Grid Table 1 Light Accent 5" w:uiPriority="46"/>
+    <w:lsdException w:name="Grid Table 2 Accent 5" w:uiPriority="47"/>
+    <w:lsdException w:name="Grid Table 3 Accent 5" w:uiPriority="48"/>
+    <w:lsdException w:name="Grid Table 4 Accent 5" w:uiPriority="49"/>
+    <w:lsdException w:name="Grid Table 5 Dark Accent 5" w:uiPriority="50"/>
+    <w:lsdException w:name="Grid Table 6 Colorful Accent 5" w:uiPriority="51"/>
+    <w:lsdException w:name="Grid Table 7 Colorful Accent 5" w:uiPriority="52"/>
+    <w:lsdException w:name="Grid Table 1 Light Accent 6" w:uiPriority="46"/>
+    <w:lsdException w:name="Grid Table 2 Accent 6" w:uiPriority="47"/>
+    <w:lsdException w:name="Grid Table 3 Accent 6" w:uiPriority="48"/>
+    <w:lsdException w:name="Grid Table 4 Accent 6" w:uiPriority="49"/>
+    <w:lsdException w:name="Grid Table 5 Dark Accent 6" w:uiPriority="50"/>
+    <w:lsdException w:name="Grid Table 6 Colorful Accent 6" w:uiPriority="51"/>
+    <w:lsdException w:name="Grid Table 7 Colorful Accent 6" w:uiPriority="52"/>
+    <w:lsdException w:name="List Table 1 Light" w:uiPriority="46"/>
+    <w:lsdException w:name="List Table 2" w:uiPriority="47"/>
+    <w:lsdException w:name="List Table 3" w:uiPriority="48"/>
+    <w:lsdException w:name="List Table 4" w:uiPriority="49"/>
+    <w:lsdException w:name="List Table 5 Dark" w:uiPriority="50"/>
+    <w:lsdException w:name="List Table 6 Colorful" w:uiPriority="51"/>
+    <w:lsdException w:name="List Table 7 Colorful" w:uiPriority="52"/>
+    <w:lsdException w:name="List Table 1 Light Accent 1" w:uiPriority="46"/>
+    <w:lsdException w:name="List Table 2 Accent 1" w:uiPriority="47"/>
+    <w:lsdException w:name="List Table 3 Accent 1" w:uiPriority="48"/>
+    <w:lsdException w:name="List Table 4 Accent 1" w:uiPriority="49"/>
+    <w:lsdException w:name="List Table 5 Dark Accent 1" w:uiPriority="50"/>
+    <w:lsdException w:name="List Table 6 Colorful Accent 1" w:uiPriority="51"/>
+    <w:lsdException w:name="List Table 7 Colorful Accent 1" w:uiPriority="52"/>
+    <w:lsdException w:name="List Table 1 Light Accent 2" w:uiPriority="46"/>
+    <w:lsdException w:name="List Table 2 Accent 2" w:uiPriority="47"/>
+    <w:lsdException w:name="List Table 3 Accent 2" w:uiPriority="48"/>
+    <w:lsdException w:name="List Table 4 Accent 2" w:uiPriority="49"/>
+    <w:lsdException w:name="List Table 5 Dark Accent 2" w:uiPriority="50"/>
+    <w:lsdException w:name="List Table 6 Colorful Accent 2" w:uiPriority="51"/>
+    <w:lsdException w:name="List Table 7 Colorful Accent 2" w:uiPriority="52"/>
+    <w:lsdException w:name="List Table 1 Light Accent 3" w:uiPriority="46"/>
+    <w:lsdException w:name="List Table 2 Accent 3" w:uiPriority="47"/>
+    <w:lsdException w:name="List Table 3 Accent 3" w:uiPriority="48"/>
+    <w:lsdException w:name="List Table 4 Accent 3" w:uiPriority="49"/>
+    <w:lsdException w:name="List Table 5 Dark Accent 3" w:uiPriority="50"/>
+    <w:lsdException w:name="List Table 6 Colorful Accent 3" w:uiPriority="51"/>
+    <w:lsdException w:name="List Table 7 Colorful Accent 3" w:uiPriority="52"/>
+    <w:lsdException w:name="List Table 1 Light Accent 4" w:uiPriority="46"/>
+    <w:lsdException w:name="List Table 2 Accent 4" w:uiPriority="47"/>
+    <w:lsdException w:name="List Table 3 Accent 4" w:uiPriority="48"/>
+    <w:lsdException w:name="List Table 4 Accent 4" w:uiPriority="49"/>
+    <w:lsdException w:name="List Table 5 Dark Accent 4" w:uiPriority="50"/>
+    <w:lsdException w:name="List Table 6 Colorful Accent 4" w:uiPriority="51"/>
+    <w:lsdException w:name="List Table 7 Colorful Accent 4" w:uiPriority="52"/>
+    <w:lsdException w:name="List Table 1 Light Accent 5" w:uiPriority="46"/>
+    <w:lsdException w:name="List Table 2 Accent 5" w:uiPriority="47"/>
+    <w:lsdException w:name="List Table 3 Accent 5" w:uiPriority="48"/>
+    <w:lsdException w:name="List Table 4 Accent 5" w:uiPriority="49"/>
+    <w:lsdException w:name="List Table 5 Dark Accent 5" w:uiPriority="50"/>
+    <w:lsdException w:name="List Table 6 Colorful Accent 5" w:uiPriority="51"/>
+    <w:lsdException w:name="List Table 7 Colorful Accent 5" w:uiPriority="52"/>
+    <w:lsdException w:name="List Table 1 Light Accent 6" w:uiPriority="46"/>
+    <w:lsdException w:name="List Table 2 Accent 6" w:uiPriority="47"/>
+    <w:lsdException w:name="List Table 3 Accent 6" w:uiPriority="48"/>
+    <w:lsdException w:name="List Table 4 Accent 6" w:uiPriority="49"/>
+    <w:lsdException w:name="List Table 5 Dark Accent 6" w:uiPriority="50"/>
+    <w:lsdException w:name="List Table 6 Colorful Accent 6" w:uiPriority="51"/>
+    <w:lsdException w:name="List Table 7 Colorful Accent 6" w:uiPriority="52"/>
+  </w:latentStyles>
+  <w:style w:type="paragraph" w:default="1" w:styleId="a">
+    <w:name w:val="Normal"/>
+    <w:qFormat/>
+  </w:style>
+  <w:style w:type="character" w:default="1" w:styleId="a0">
+    <w:name w:val="Default Paragraph Font"/>
+    <w:uiPriority w:val="1"/>
+    <w:semiHidden/>
+    <w:unhideWhenUsed/>
+  </w:style>
+  <w:style w:type="table" w:default="1" w:styleId="a1">
+    <w:name w:val="Normal Table"/>
+    <w:uiPriority w:val="99"/>
+    <w:semiHidden/>
+    <w:unhideWhenUsed/>
+    <w:tblPr>
+      <w:tblInd w:w="0" w:type="dxa"/>
+      <w:tblCellMar>
+        <w:top w:w="0" w:type="dxa"/>
+        <w:left w:w="108" w:type="dxa"/>
+        <w:bottom w:w="0" w:type="dxa"/>
+        <w:right w:w="108" w:type="dxa"/>
+      </w:tblCellMar>
+    </w:tblPr>
+  </w:style>
+  <w:style w:type="numbering" w:default="1" w:styleId="a2">
+    <w:name w:val="No List"/>
+    <w:uiPriority w:val="99"/>
+    <w:semiHidden/>
+    <w:unhideWhenUsed/>
+  </w:style>
+  <w:style w:type="character" w:styleId="a3">
+    <w:name w:val="Placeholder Text"/>
+    <w:basedOn w:val="a0"/>
+    <w:uiPriority w:val="99"/>
+    <w:semiHidden/>
+    <w:rsid w:val="00B54C8C"/>
+    <w:rPr>
+      <w:color w:val="808080"/>
+    </w:rPr>
+  </w:style>
+</w:styles>
+</file>
+
+<file path=word/glossary/webSettings.xml><?xml version="1.0" encoding="utf-8"?>
+<w:webSettings xmlns:mc="http://schemas.openxmlformats.org/markup-compatibility/2006" xmlns:r="http://schemas.openxmlformats.org/officeDocument/2006/relationships" xmlns:w="http://schemas.openxmlformats.org/wordprocessingml/2006/main" xmlns:w14="http://schemas.microsoft.com/office/word/2010/wordml" xmlns:w15="http://schemas.microsoft.com/office/word/2012/wordml" mc:Ignorable="w14 w15">
+  <w:optimizeForBrowser/>
+  <w:allowPNG/>
+</w:webSettings>
 </file>
 
 <file path=word/theme/theme1.xml><?xml version="1.0" encoding="utf-8"?>
@@ -9631,7 +13171,7 @@
 </file>
 
 <file path=customXml/itemProps1.xml><?xml version="1.0" encoding="utf-8"?>
-<ds:datastoreItem xmlns:ds="http://schemas.openxmlformats.org/officeDocument/2006/customXml" ds:itemID="{405D0CBC-4155-4305-88C4-95CDF704C3F3}">
+<ds:datastoreItem xmlns:ds="http://schemas.openxmlformats.org/officeDocument/2006/customXml" ds:itemID="{75803FA6-01C8-472E-A6F0-55CBB3C6EC9D}">
   <ds:schemaRefs>
     <ds:schemaRef ds:uri="http://schemas.openxmlformats.org/officeDocument/2006/bibliography"/>
   </ds:schemaRefs>

</xml_diff>

<commit_message>
add generate password graph-scheme
</commit_message>
<xml_diff>
--- a/secure-interactions-modeling-project-Ivan-Chuchulski-4MI3400043.docx
+++ b/secure-interactions-modeling-project-Ivan-Chuchulski-4MI3400043.docx
@@ -7,14 +7,14 @@
         <w:jc w:val="center"/>
       </w:pPr>
       <w:r>
-        <w:object w:dxaOrig="1875" w:dyaOrig="2174">
+        <w:object w:dxaOrig="1875" w:dyaOrig="2175">
           <v:shape id="ole_rId2" o:spid="_x0000_i1025" style="width:93.75pt;height:108.75pt" coordsize="" o:spt="100" adj="0,,0" path="" stroked="f">
             <v:stroke joinstyle="miter"/>
             <v:imagedata r:id="rId6" o:title=""/>
             <v:formulas/>
             <v:path o:connecttype="segments"/>
           </v:shape>
-          <o:OLEObject Type="Embed" ProgID="Word.Picture.8" ShapeID="ole_rId2" DrawAspect="Content" ObjectID="_1717614247" r:id="rId7"/>
+          <o:OLEObject Type="Embed" ProgID="Word.Picture.8" ShapeID="ole_rId2" DrawAspect="Content" ObjectID="_1717674417" r:id="rId7"/>
         </w:object>
       </w:r>
     </w:p>
@@ -6893,12 +6893,10 @@
         </w:rPr>
         <w:pict>
           <v:shape id="_x0000_i1027" type="#_x0000_t75" style="width:318pt;height:654pt">
-            <v:imagedata r:id="rId11" o:title="02-add-password-graph-scheme.drawio"/>
+            <v:imagedata r:id="rId11" o:title="02-add-password-graph-scheme"/>
           </v:shape>
         </w:pict>
       </w:r>
-      <w:bookmarkStart w:id="6" w:name="_GoBack"/>
-      <w:bookmarkEnd w:id="6"/>
     </w:p>
     <w:p>
       <w:pPr>
@@ -7199,15 +7197,7 @@
           <w:sz w:val="24"/>
           <w:szCs w:val="24"/>
         </w:rPr>
-        <w:t xml:space="preserve"> </w:t>
-      </w:r>
-      <w:r>
-        <w:rPr>
-          <w:rFonts w:ascii="Arial" w:hAnsi="Arial" w:cs="Arial"/>
-          <w:sz w:val="24"/>
-          <w:szCs w:val="24"/>
-        </w:rPr>
-        <w:t>(ДА)</w:t>
+        <w:t xml:space="preserve"> (ДА)</w:t>
       </w:r>
     </w:p>
     <w:p>
@@ -7283,15 +7273,7 @@
           <w:sz w:val="24"/>
           <w:szCs w:val="24"/>
         </w:rPr>
-        <w:t xml:space="preserve"> в БД </w:t>
-      </w:r>
-      <w:r>
-        <w:rPr>
-          <w:rFonts w:ascii="Arial" w:hAnsi="Arial" w:cs="Arial"/>
-          <w:sz w:val="24"/>
-          <w:szCs w:val="24"/>
-        </w:rPr>
-        <w:t>(ДА)</w:t>
+        <w:t xml:space="preserve"> в БД (ДА)</w:t>
       </w:r>
     </w:p>
     <w:p>
@@ -7378,15 +7360,7 @@
           <w:sz w:val="24"/>
           <w:szCs w:val="24"/>
         </w:rPr>
-        <w:t xml:space="preserve"> </w:t>
-      </w:r>
-      <w:r>
-        <w:rPr>
-          <w:rFonts w:ascii="Arial" w:hAnsi="Arial" w:cs="Arial"/>
-          <w:sz w:val="24"/>
-          <w:szCs w:val="24"/>
-        </w:rPr>
-        <w:t>(ДА)</w:t>
+        <w:t xml:space="preserve"> (ДА)</w:t>
       </w:r>
     </w:p>
     <w:p>
@@ -7454,15 +7428,7 @@
           <w:sz w:val="24"/>
           <w:szCs w:val="24"/>
         </w:rPr>
-        <w:t xml:space="preserve"> </w:t>
-      </w:r>
-      <w:r>
-        <w:rPr>
-          <w:rFonts w:ascii="Arial" w:hAnsi="Arial" w:cs="Arial"/>
-          <w:sz w:val="24"/>
-          <w:szCs w:val="24"/>
-        </w:rPr>
-        <w:t>(ДА)</w:t>
+        <w:t xml:space="preserve"> (ДА)</w:t>
       </w:r>
     </w:p>
     <w:p>
@@ -10765,102 +10731,6 @@
     </w:p>
     <w:p>
       <w:pPr>
-        <w:spacing w:line="360" w:lineRule="auto"/>
-        <w:ind w:firstLine="708"/>
-        <w:jc w:val="both"/>
-        <w:rPr>
-          <w:rFonts w:ascii="Arial" w:hAnsi="Arial" w:cs="Arial"/>
-          <w:sz w:val="24"/>
-          <w:szCs w:val="24"/>
-        </w:rPr>
-      </w:pPr>
-    </w:p>
-    <w:p>
-      <w:pPr>
-        <w:spacing w:line="360" w:lineRule="auto"/>
-        <w:ind w:firstLine="708"/>
-        <w:jc w:val="both"/>
-        <w:rPr>
-          <w:rFonts w:ascii="Arial" w:hAnsi="Arial" w:cs="Arial"/>
-          <w:sz w:val="24"/>
-          <w:szCs w:val="24"/>
-        </w:rPr>
-      </w:pPr>
-    </w:p>
-    <w:p>
-      <w:pPr>
-        <w:spacing w:line="360" w:lineRule="auto"/>
-        <w:ind w:firstLine="708"/>
-        <w:jc w:val="both"/>
-        <w:rPr>
-          <w:rFonts w:ascii="Arial" w:hAnsi="Arial" w:cs="Arial"/>
-          <w:sz w:val="24"/>
-          <w:szCs w:val="24"/>
-        </w:rPr>
-      </w:pPr>
-    </w:p>
-    <w:p>
-      <w:pPr>
-        <w:spacing w:line="360" w:lineRule="auto"/>
-        <w:ind w:firstLine="708"/>
-        <w:jc w:val="both"/>
-        <w:rPr>
-          <w:rFonts w:ascii="Arial" w:hAnsi="Arial" w:cs="Arial"/>
-          <w:sz w:val="24"/>
-          <w:szCs w:val="24"/>
-        </w:rPr>
-      </w:pPr>
-    </w:p>
-    <w:p>
-      <w:pPr>
-        <w:spacing w:line="360" w:lineRule="auto"/>
-        <w:ind w:firstLine="708"/>
-        <w:jc w:val="both"/>
-        <w:rPr>
-          <w:rFonts w:ascii="Arial" w:hAnsi="Arial" w:cs="Arial"/>
-          <w:sz w:val="24"/>
-          <w:szCs w:val="24"/>
-        </w:rPr>
-      </w:pPr>
-    </w:p>
-    <w:p>
-      <w:pPr>
-        <w:spacing w:line="360" w:lineRule="auto"/>
-        <w:ind w:firstLine="708"/>
-        <w:jc w:val="both"/>
-        <w:rPr>
-          <w:rFonts w:ascii="Arial" w:hAnsi="Arial" w:cs="Arial"/>
-          <w:sz w:val="24"/>
-          <w:szCs w:val="24"/>
-        </w:rPr>
-      </w:pPr>
-    </w:p>
-    <w:p>
-      <w:pPr>
-        <w:spacing w:line="360" w:lineRule="auto"/>
-        <w:ind w:firstLine="708"/>
-        <w:jc w:val="both"/>
-        <w:rPr>
-          <w:rFonts w:ascii="Arial" w:hAnsi="Arial" w:cs="Arial"/>
-          <w:sz w:val="24"/>
-          <w:szCs w:val="24"/>
-        </w:rPr>
-      </w:pPr>
-    </w:p>
-    <w:p>
-      <w:pPr>
-        <w:spacing w:line="360" w:lineRule="auto"/>
-        <w:ind w:firstLine="708"/>
-        <w:jc w:val="both"/>
-        <w:rPr>
-          <w:rFonts w:ascii="Arial" w:hAnsi="Arial" w:cs="Arial"/>
-          <w:sz w:val="24"/>
-          <w:szCs w:val="24"/>
-        </w:rPr>
-      </w:pPr>
-    </w:p>
-    <w:p>
-      <w:pPr>
         <w:pStyle w:val="2"/>
         <w:numPr>
           <w:ilvl w:val="1"/>
@@ -10876,7 +10746,7 @@
           <w:szCs w:val="24"/>
         </w:rPr>
       </w:pPr>
-      <w:bookmarkStart w:id="7" w:name="_Toc106893000"/>
+      <w:bookmarkStart w:id="6" w:name="_Toc106893000"/>
       <w:r>
         <w:rPr>
           <w:rFonts w:ascii="Arial" w:hAnsi="Arial" w:cs="Arial"/>
@@ -10885,7 +10755,6 @@
           <w:sz w:val="28"/>
           <w:szCs w:val="24"/>
         </w:rPr>
-        <w:lastRenderedPageBreak/>
         <w:t xml:space="preserve">Процедура по генериране </w:t>
       </w:r>
       <w:r>
@@ -10898,6 +10767,3662 @@
         </w:rPr>
         <w:t>данни за автентикация</w:t>
       </w:r>
+      <w:bookmarkEnd w:id="6"/>
+    </w:p>
+    <w:p>
+      <w:pPr>
+        <w:spacing w:line="360" w:lineRule="auto"/>
+        <w:ind w:left="708" w:firstLine="405"/>
+        <w:jc w:val="both"/>
+        <w:rPr>
+          <w:rFonts w:ascii="Arial" w:hAnsi="Arial" w:cs="Arial"/>
+          <w:sz w:val="24"/>
+        </w:rPr>
+      </w:pPr>
+      <w:r>
+        <w:rPr>
+          <w:rFonts w:ascii="Arial" w:hAnsi="Arial" w:cs="Arial"/>
+          <w:sz w:val="24"/>
+        </w:rPr>
+        <w:t xml:space="preserve">Алгоритъмът за добавяне на парола е последователен. Процедурата позволява на потребител да </w:t>
+      </w:r>
+      <w:r>
+        <w:rPr>
+          <w:rFonts w:ascii="Arial" w:hAnsi="Arial" w:cs="Arial"/>
+          <w:sz w:val="24"/>
+        </w:rPr>
+        <w:t xml:space="preserve">остави на системата задачата да създаде паролата </w:t>
+      </w:r>
+      <w:r>
+        <w:rPr>
+          <w:rFonts w:ascii="Arial" w:hAnsi="Arial" w:cs="Arial"/>
+          <w:sz w:val="24"/>
+        </w:rPr>
+        <w:t>за уеб услуга или приложение, което използва. Това действие е достъпно само за потребители, които успешно са преминали процеса по автентикация, избрали са да извършат това</w:t>
+      </w:r>
+      <w:r>
+        <w:rPr>
+          <w:rFonts w:ascii="Arial" w:hAnsi="Arial" w:cs="Arial"/>
+          <w:sz w:val="24"/>
+        </w:rPr>
+        <w:t xml:space="preserve"> действие и имат валидна сесия, както при процедурата за добавяне на парола.</w:t>
+      </w:r>
+      <w:r>
+        <w:rPr>
+          <w:rFonts w:ascii="Arial" w:hAnsi="Arial" w:cs="Arial"/>
+          <w:sz w:val="24"/>
+        </w:rPr>
+        <w:t xml:space="preserve"> Системата дава на потребителя възможност да зададе желаната дължина на генерираната парола, като при конзолната версия на приложението това се случва чрез числов параметър в командата, а при десктоп приложението чрез въвеждане на стойността посредством слайдер</w:t>
+      </w:r>
+      <w:r>
+        <w:rPr>
+          <w:rFonts w:ascii="Arial" w:hAnsi="Arial" w:cs="Arial"/>
+          <w:sz w:val="24"/>
+        </w:rPr>
+        <w:t>.</w:t>
+      </w:r>
+      <w:r>
+        <w:rPr>
+          <w:rFonts w:ascii="Arial" w:hAnsi="Arial" w:cs="Arial"/>
+          <w:sz w:val="24"/>
+        </w:rPr>
+        <w:t xml:space="preserve"> </w:t>
+      </w:r>
+      <w:r>
+        <w:rPr>
+          <w:rFonts w:ascii="Arial" w:hAnsi="Arial" w:cs="Arial"/>
+          <w:sz w:val="24"/>
+        </w:rPr>
+        <w:t xml:space="preserve">Потребителят трябва да въведе и своята </w:t>
+      </w:r>
+      <w:r>
+        <w:rPr>
+          <w:rFonts w:ascii="Arial" w:hAnsi="Arial" w:cs="Arial"/>
+          <w:sz w:val="24"/>
+          <w:lang w:val="en-US"/>
+        </w:rPr>
+        <w:t>master</w:t>
+      </w:r>
+      <w:r>
+        <w:rPr>
+          <w:rFonts w:ascii="Arial" w:hAnsi="Arial" w:cs="Arial"/>
+          <w:sz w:val="24"/>
+        </w:rPr>
+        <w:t xml:space="preserve"> парола, тъй като тя отново участва във формирането на ключа за криптирането на </w:t>
+      </w:r>
+      <w:r>
+        <w:rPr>
+          <w:rFonts w:ascii="Arial" w:hAnsi="Arial" w:cs="Arial"/>
+          <w:sz w:val="24"/>
+        </w:rPr>
+        <w:t>генерираната парола</w:t>
+      </w:r>
+      <w:r>
+        <w:rPr>
+          <w:rFonts w:ascii="Arial" w:hAnsi="Arial" w:cs="Arial"/>
+          <w:sz w:val="24"/>
+        </w:rPr>
+        <w:t>.</w:t>
+      </w:r>
+    </w:p>
+    <w:p>
+      <w:pPr>
+        <w:spacing w:line="360" w:lineRule="auto"/>
+        <w:ind w:left="708" w:firstLine="405"/>
+        <w:jc w:val="both"/>
+        <w:rPr>
+          <w:rFonts w:ascii="Arial" w:hAnsi="Arial" w:cs="Arial"/>
+          <w:sz w:val="24"/>
+          <w:lang w:val="en-US"/>
+        </w:rPr>
+      </w:pPr>
+    </w:p>
+    <w:p>
+      <w:pPr>
+        <w:spacing w:line="360" w:lineRule="auto"/>
+        <w:ind w:left="708" w:firstLine="405"/>
+        <w:jc w:val="both"/>
+        <w:rPr>
+          <w:rFonts w:ascii="Arial" w:hAnsi="Arial" w:cs="Arial"/>
+          <w:sz w:val="24"/>
+        </w:rPr>
+      </w:pPr>
+      <w:r>
+        <w:rPr>
+          <w:rFonts w:ascii="Arial" w:hAnsi="Arial" w:cs="Arial"/>
+          <w:sz w:val="24"/>
+        </w:rPr>
+        <w:lastRenderedPageBreak/>
+        <w:t>Следната граф-схема описва алгоритъма:</w:t>
+      </w:r>
+    </w:p>
+    <w:p>
+      <w:pPr>
+        <w:spacing w:line="360" w:lineRule="auto"/>
+        <w:ind w:left="708" w:firstLine="405"/>
+        <w:jc w:val="both"/>
+        <w:rPr>
+          <w:rFonts w:ascii="Arial" w:hAnsi="Arial" w:cs="Arial"/>
+          <w:sz w:val="24"/>
+        </w:rPr>
+      </w:pPr>
+      <w:r>
+        <w:rPr>
+          <w:rFonts w:ascii="Arial" w:hAnsi="Arial" w:cs="Arial"/>
+          <w:sz w:val="24"/>
+        </w:rPr>
+        <w:pict>
+          <v:shape id="_x0000_i1028" type="#_x0000_t75" style="width:318pt;height:666pt">
+            <v:imagedata r:id="rId12" o:title="03-generate-password.drawio"/>
+          </v:shape>
+        </w:pict>
+      </w:r>
+    </w:p>
+    <w:p>
+      <w:pPr>
+        <w:spacing w:line="360" w:lineRule="auto"/>
+        <w:ind w:left="708"/>
+        <w:jc w:val="both"/>
+        <w:rPr>
+          <w:rFonts w:ascii="Arial" w:hAnsi="Arial" w:cs="Arial"/>
+          <w:sz w:val="24"/>
+          <w:szCs w:val="24"/>
+        </w:rPr>
+      </w:pPr>
+      <w:r>
+        <w:rPr>
+          <w:rFonts w:ascii="Arial" w:hAnsi="Arial" w:cs="Arial"/>
+          <w:sz w:val="24"/>
+          <w:szCs w:val="24"/>
+        </w:rPr>
+        <w:lastRenderedPageBreak/>
+        <w:t xml:space="preserve">Ще проверим пълнотата и </w:t>
+      </w:r>
+      <w:proofErr w:type="spellStart"/>
+      <w:r>
+        <w:rPr>
+          <w:rFonts w:ascii="Arial" w:hAnsi="Arial" w:cs="Arial"/>
+          <w:sz w:val="24"/>
+          <w:szCs w:val="24"/>
+        </w:rPr>
+        <w:t>непротиворечивостта</w:t>
+      </w:r>
+      <w:proofErr w:type="spellEnd"/>
+      <w:r>
+        <w:rPr>
+          <w:rFonts w:ascii="Arial" w:hAnsi="Arial" w:cs="Arial"/>
+          <w:sz w:val="24"/>
+          <w:szCs w:val="24"/>
+        </w:rPr>
+        <w:t xml:space="preserve"> на алгоритъма като изградим Матрична схема на алгоритъма(МСА). </w:t>
+      </w:r>
+    </w:p>
+    <w:p>
+      <w:pPr>
+        <w:spacing w:line="360" w:lineRule="auto"/>
+        <w:ind w:left="708"/>
+        <w:jc w:val="both"/>
+        <w:rPr>
+          <w:rFonts w:ascii="Arial" w:hAnsi="Arial" w:cs="Arial"/>
+          <w:sz w:val="24"/>
+          <w:szCs w:val="24"/>
+        </w:rPr>
+      </w:pPr>
+      <w:r>
+        <w:rPr>
+          <w:rFonts w:ascii="Arial" w:hAnsi="Arial" w:cs="Arial"/>
+          <w:sz w:val="24"/>
+          <w:szCs w:val="24"/>
+        </w:rPr>
+        <w:t>Логически условия:</w:t>
+      </w:r>
+    </w:p>
+    <w:p>
+      <w:pPr>
+        <w:pStyle w:val="a3"/>
+        <w:numPr>
+          <w:ilvl w:val="0"/>
+          <w:numId w:val="5"/>
+        </w:numPr>
+        <w:spacing w:line="360" w:lineRule="auto"/>
+        <w:jc w:val="both"/>
+        <w:rPr>
+          <w:rFonts w:ascii="Arial" w:hAnsi="Arial" w:cs="Arial"/>
+          <w:sz w:val="24"/>
+          <w:szCs w:val="24"/>
+        </w:rPr>
+      </w:pPr>
+      <w:r>
+        <w:rPr>
+          <w:rFonts w:ascii="Arial" w:hAnsi="Arial" w:cs="Arial"/>
+          <w:sz w:val="24"/>
+          <w:szCs w:val="24"/>
+          <w:lang w:val="en-US"/>
+        </w:rPr>
+        <w:t>p</w:t>
+      </w:r>
+      <w:r>
+        <w:rPr>
+          <w:rFonts w:ascii="Arial" w:hAnsi="Arial" w:cs="Arial"/>
+          <w:sz w:val="24"/>
+          <w:szCs w:val="24"/>
+          <w:vertAlign w:val="subscript"/>
+          <w:lang w:val="en-US"/>
+        </w:rPr>
+        <w:t>1</w:t>
+      </w:r>
+      <w:r>
+        <w:rPr>
+          <w:rFonts w:ascii="Arial" w:hAnsi="Arial" w:cs="Arial"/>
+          <w:sz w:val="24"/>
+          <w:szCs w:val="24"/>
+          <w:lang w:val="en-US"/>
+        </w:rPr>
+        <w:t xml:space="preserve"> –</w:t>
+      </w:r>
+      <w:r>
+        <w:rPr>
+          <w:rFonts w:ascii="Arial" w:hAnsi="Arial" w:cs="Arial"/>
+          <w:sz w:val="24"/>
+          <w:szCs w:val="24"/>
+        </w:rPr>
+        <w:t>валидност на сесията (ДА)</w:t>
+      </w:r>
+    </w:p>
+    <w:p>
+      <w:pPr>
+        <w:pStyle w:val="a3"/>
+        <w:numPr>
+          <w:ilvl w:val="0"/>
+          <w:numId w:val="5"/>
+        </w:numPr>
+        <w:spacing w:line="360" w:lineRule="auto"/>
+        <w:jc w:val="both"/>
+        <w:rPr>
+          <w:rFonts w:ascii="Arial" w:hAnsi="Arial" w:cs="Arial"/>
+          <w:sz w:val="24"/>
+          <w:szCs w:val="24"/>
+        </w:rPr>
+      </w:pPr>
+      <w:r>
+        <w:rPr>
+          <w:rFonts w:ascii="Arial" w:hAnsi="Arial" w:cs="Arial"/>
+          <w:sz w:val="24"/>
+          <w:szCs w:val="24"/>
+          <w:lang w:val="en-US"/>
+        </w:rPr>
+        <w:t>p</w:t>
+      </w:r>
+      <w:r>
+        <w:rPr>
+          <w:rFonts w:ascii="Arial" w:hAnsi="Arial" w:cs="Arial"/>
+          <w:sz w:val="24"/>
+          <w:szCs w:val="24"/>
+          <w:vertAlign w:val="subscript"/>
+          <w:lang w:val="en-US"/>
+        </w:rPr>
+        <w:t>2</w:t>
+      </w:r>
+      <w:r>
+        <w:rPr>
+          <w:rFonts w:ascii="Arial" w:hAnsi="Arial" w:cs="Arial"/>
+          <w:sz w:val="24"/>
+          <w:szCs w:val="24"/>
+          <w:lang w:val="en-US"/>
+        </w:rPr>
+        <w:t xml:space="preserve"> –</w:t>
+      </w:r>
+      <w:r>
+        <w:rPr>
+          <w:rFonts w:ascii="Arial" w:hAnsi="Arial" w:cs="Arial"/>
+          <w:sz w:val="24"/>
+          <w:szCs w:val="24"/>
+        </w:rPr>
+        <w:t>валидност на въведените данни за услугата (ДА)</w:t>
+      </w:r>
+    </w:p>
+    <w:p>
+      <w:pPr>
+        <w:pStyle w:val="a3"/>
+        <w:numPr>
+          <w:ilvl w:val="0"/>
+          <w:numId w:val="5"/>
+        </w:numPr>
+        <w:spacing w:line="360" w:lineRule="auto"/>
+        <w:jc w:val="both"/>
+        <w:rPr>
+          <w:rFonts w:ascii="Arial" w:hAnsi="Arial" w:cs="Arial"/>
+          <w:sz w:val="24"/>
+          <w:szCs w:val="24"/>
+        </w:rPr>
+      </w:pPr>
+      <w:r>
+        <w:rPr>
+          <w:rFonts w:ascii="Arial" w:hAnsi="Arial" w:cs="Arial"/>
+          <w:sz w:val="24"/>
+          <w:szCs w:val="24"/>
+          <w:lang w:val="en-US"/>
+        </w:rPr>
+        <w:t>p</w:t>
+      </w:r>
+      <w:r>
+        <w:rPr>
+          <w:rFonts w:ascii="Arial" w:hAnsi="Arial" w:cs="Arial"/>
+          <w:sz w:val="24"/>
+          <w:szCs w:val="24"/>
+          <w:vertAlign w:val="subscript"/>
+          <w:lang w:val="en-US"/>
+        </w:rPr>
+        <w:t>3</w:t>
+      </w:r>
+      <w:r>
+        <w:rPr>
+          <w:rFonts w:ascii="Arial" w:hAnsi="Arial" w:cs="Arial"/>
+          <w:sz w:val="24"/>
+          <w:szCs w:val="24"/>
+          <w:lang w:val="en-US"/>
+        </w:rPr>
+        <w:t xml:space="preserve"> – </w:t>
+      </w:r>
+      <w:r>
+        <w:rPr>
+          <w:rFonts w:ascii="Arial" w:hAnsi="Arial" w:cs="Arial"/>
+          <w:sz w:val="24"/>
+          <w:szCs w:val="24"/>
+        </w:rPr>
+        <w:t xml:space="preserve">дали подадената </w:t>
+      </w:r>
+      <w:r>
+        <w:rPr>
+          <w:rFonts w:ascii="Arial" w:hAnsi="Arial" w:cs="Arial"/>
+          <w:sz w:val="24"/>
+          <w:szCs w:val="24"/>
+          <w:lang w:val="en-US"/>
+        </w:rPr>
+        <w:t xml:space="preserve">master </w:t>
+      </w:r>
+      <w:r>
+        <w:rPr>
+          <w:rFonts w:ascii="Arial" w:hAnsi="Arial" w:cs="Arial"/>
+          <w:sz w:val="24"/>
+          <w:szCs w:val="24"/>
+        </w:rPr>
+        <w:t>парола съвпада със записаната в БД (ДА)</w:t>
+      </w:r>
+    </w:p>
+    <w:p>
+      <w:pPr>
+        <w:pStyle w:val="a3"/>
+        <w:numPr>
+          <w:ilvl w:val="0"/>
+          <w:numId w:val="5"/>
+        </w:numPr>
+        <w:spacing w:line="360" w:lineRule="auto"/>
+        <w:jc w:val="both"/>
+        <w:rPr>
+          <w:rFonts w:ascii="Arial" w:hAnsi="Arial" w:cs="Arial"/>
+          <w:sz w:val="24"/>
+          <w:szCs w:val="24"/>
+        </w:rPr>
+      </w:pPr>
+      <w:r>
+        <w:rPr>
+          <w:rFonts w:ascii="Arial" w:hAnsi="Arial" w:cs="Arial"/>
+          <w:sz w:val="24"/>
+          <w:szCs w:val="24"/>
+          <w:lang w:val="en-US"/>
+        </w:rPr>
+        <w:t>p</w:t>
+      </w:r>
+      <w:r>
+        <w:rPr>
+          <w:rFonts w:ascii="Arial" w:hAnsi="Arial" w:cs="Arial"/>
+          <w:sz w:val="24"/>
+          <w:szCs w:val="24"/>
+          <w:vertAlign w:val="subscript"/>
+          <w:lang w:val="en-US"/>
+        </w:rPr>
+        <w:t>4</w:t>
+      </w:r>
+      <w:r>
+        <w:rPr>
+          <w:rFonts w:ascii="Arial" w:hAnsi="Arial" w:cs="Arial"/>
+          <w:sz w:val="24"/>
+          <w:szCs w:val="24"/>
+          <w:lang w:val="en-US"/>
+        </w:rPr>
+        <w:t xml:space="preserve"> –</w:t>
+      </w:r>
+      <w:r>
+        <w:rPr>
+          <w:rFonts w:ascii="Arial" w:hAnsi="Arial" w:cs="Arial"/>
+          <w:sz w:val="24"/>
+          <w:szCs w:val="24"/>
+        </w:rPr>
+        <w:t>дали не съществува такъв идентификатор на услуга в БД (ДА)</w:t>
+      </w:r>
+    </w:p>
+    <w:p>
+      <w:pPr>
+        <w:pStyle w:val="a3"/>
+        <w:numPr>
+          <w:ilvl w:val="0"/>
+          <w:numId w:val="5"/>
+        </w:numPr>
+        <w:spacing w:line="360" w:lineRule="auto"/>
+        <w:jc w:val="both"/>
+        <w:rPr>
+          <w:rFonts w:ascii="Arial" w:hAnsi="Arial" w:cs="Arial"/>
+          <w:sz w:val="24"/>
+          <w:szCs w:val="24"/>
+        </w:rPr>
+      </w:pPr>
+      <w:r>
+        <w:rPr>
+          <w:rFonts w:ascii="Arial" w:hAnsi="Arial" w:cs="Arial"/>
+          <w:sz w:val="24"/>
+          <w:szCs w:val="24"/>
+          <w:lang w:val="en-US"/>
+        </w:rPr>
+        <w:t>p</w:t>
+      </w:r>
+      <w:r>
+        <w:rPr>
+          <w:rFonts w:ascii="Arial" w:hAnsi="Arial" w:cs="Arial"/>
+          <w:sz w:val="24"/>
+          <w:szCs w:val="24"/>
+          <w:vertAlign w:val="subscript"/>
+          <w:lang w:val="en-US"/>
+        </w:rPr>
+        <w:t xml:space="preserve">5 </w:t>
+      </w:r>
+      <w:r>
+        <w:rPr>
+          <w:rFonts w:ascii="Arial" w:hAnsi="Arial" w:cs="Arial"/>
+          <w:sz w:val="24"/>
+          <w:szCs w:val="24"/>
+          <w:lang w:val="en-US"/>
+        </w:rPr>
+        <w:t xml:space="preserve">– </w:t>
+      </w:r>
+      <w:r>
+        <w:rPr>
+          <w:rFonts w:ascii="Arial" w:hAnsi="Arial" w:cs="Arial"/>
+          <w:sz w:val="24"/>
+          <w:szCs w:val="24"/>
+        </w:rPr>
+        <w:t xml:space="preserve">дали </w:t>
+      </w:r>
+      <w:r>
+        <w:rPr>
+          <w:rFonts w:ascii="Arial" w:hAnsi="Arial" w:cs="Arial"/>
+          <w:sz w:val="24"/>
+          <w:szCs w:val="24"/>
+        </w:rPr>
+        <w:t>генерирането на парола е успешно</w:t>
+      </w:r>
+      <w:r>
+        <w:rPr>
+          <w:rFonts w:ascii="Arial" w:hAnsi="Arial" w:cs="Arial"/>
+          <w:sz w:val="24"/>
+          <w:szCs w:val="24"/>
+        </w:rPr>
+        <w:t xml:space="preserve"> (ДА)</w:t>
+      </w:r>
+    </w:p>
+    <w:p>
+      <w:pPr>
+        <w:pStyle w:val="a3"/>
+        <w:numPr>
+          <w:ilvl w:val="0"/>
+          <w:numId w:val="5"/>
+        </w:numPr>
+        <w:spacing w:line="360" w:lineRule="auto"/>
+        <w:jc w:val="both"/>
+        <w:rPr>
+          <w:rFonts w:ascii="Arial" w:hAnsi="Arial" w:cs="Arial"/>
+          <w:sz w:val="24"/>
+          <w:szCs w:val="24"/>
+        </w:rPr>
+      </w:pPr>
+      <w:r>
+        <w:rPr>
+          <w:rFonts w:ascii="Arial" w:hAnsi="Arial" w:cs="Arial"/>
+          <w:sz w:val="24"/>
+          <w:szCs w:val="24"/>
+          <w:lang w:val="en-US"/>
+        </w:rPr>
+        <w:t>p</w:t>
+      </w:r>
+      <w:r>
+        <w:rPr>
+          <w:rFonts w:ascii="Arial" w:hAnsi="Arial" w:cs="Arial"/>
+          <w:sz w:val="24"/>
+          <w:szCs w:val="24"/>
+          <w:vertAlign w:val="subscript"/>
+          <w:lang w:val="en-US"/>
+        </w:rPr>
+        <w:t>6</w:t>
+      </w:r>
+      <w:r>
+        <w:rPr>
+          <w:rFonts w:ascii="Arial" w:hAnsi="Arial" w:cs="Arial"/>
+          <w:sz w:val="24"/>
+          <w:szCs w:val="24"/>
+          <w:lang w:val="en-US"/>
+        </w:rPr>
+        <w:t xml:space="preserve"> – </w:t>
+      </w:r>
+      <w:r>
+        <w:rPr>
+          <w:rFonts w:ascii="Arial" w:hAnsi="Arial" w:cs="Arial"/>
+          <w:sz w:val="24"/>
+          <w:szCs w:val="24"/>
+        </w:rPr>
+        <w:t>дали криптирането е успешно (ДА)</w:t>
+      </w:r>
+    </w:p>
+    <w:p>
+      <w:pPr>
+        <w:spacing w:line="360" w:lineRule="auto"/>
+        <w:ind w:left="708"/>
+        <w:jc w:val="both"/>
+        <w:rPr>
+          <w:rFonts w:ascii="Arial" w:hAnsi="Arial" w:cs="Arial"/>
+          <w:sz w:val="24"/>
+          <w:szCs w:val="24"/>
+          <w:lang w:val="en-US"/>
+        </w:rPr>
+      </w:pPr>
+      <w:r>
+        <w:rPr>
+          <w:rFonts w:ascii="Arial" w:hAnsi="Arial" w:cs="Arial"/>
+          <w:sz w:val="24"/>
+          <w:szCs w:val="24"/>
+        </w:rPr>
+        <w:t xml:space="preserve">Оператори: </w:t>
+      </w:r>
+    </w:p>
+    <w:p>
+      <w:pPr>
+        <w:pStyle w:val="a3"/>
+        <w:numPr>
+          <w:ilvl w:val="0"/>
+          <w:numId w:val="6"/>
+        </w:numPr>
+        <w:spacing w:line="360" w:lineRule="auto"/>
+        <w:jc w:val="both"/>
+        <w:rPr>
+          <w:rFonts w:ascii="Arial" w:hAnsi="Arial" w:cs="Arial"/>
+          <w:sz w:val="24"/>
+          <w:szCs w:val="24"/>
+          <w:lang w:val="en-US"/>
+        </w:rPr>
+      </w:pPr>
+      <w:r>
+        <w:rPr>
+          <w:rFonts w:ascii="Arial" w:hAnsi="Arial" w:cs="Arial"/>
+          <w:sz w:val="24"/>
+          <w:szCs w:val="24"/>
+          <w:lang w:val="en-US"/>
+        </w:rPr>
+        <w:t>A</w:t>
+      </w:r>
+      <w:r>
+        <w:rPr>
+          <w:rFonts w:ascii="Arial" w:hAnsi="Arial" w:cs="Arial"/>
+          <w:sz w:val="24"/>
+          <w:szCs w:val="24"/>
+          <w:vertAlign w:val="subscript"/>
+          <w:lang w:val="en-US"/>
+        </w:rPr>
+        <w:t>0</w:t>
+      </w:r>
+      <w:r>
+        <w:rPr>
+          <w:rFonts w:ascii="Arial" w:hAnsi="Arial" w:cs="Arial"/>
+          <w:sz w:val="24"/>
+          <w:szCs w:val="24"/>
+          <w:lang w:val="en-US"/>
+        </w:rPr>
+        <w:t xml:space="preserve"> – </w:t>
+      </w:r>
+      <w:r>
+        <w:rPr>
+          <w:rFonts w:ascii="Arial" w:hAnsi="Arial" w:cs="Arial"/>
+          <w:sz w:val="24"/>
+          <w:szCs w:val="24"/>
+        </w:rPr>
+        <w:t>начало на алгоритъма</w:t>
+      </w:r>
+    </w:p>
+    <w:p>
+      <w:pPr>
+        <w:pStyle w:val="a3"/>
+        <w:numPr>
+          <w:ilvl w:val="0"/>
+          <w:numId w:val="6"/>
+        </w:numPr>
+        <w:spacing w:line="360" w:lineRule="auto"/>
+        <w:jc w:val="both"/>
+        <w:rPr>
+          <w:rFonts w:ascii="Arial" w:hAnsi="Arial" w:cs="Arial"/>
+          <w:sz w:val="24"/>
+          <w:szCs w:val="24"/>
+          <w:lang w:val="en-US"/>
+        </w:rPr>
+      </w:pPr>
+      <w:r>
+        <w:rPr>
+          <w:rFonts w:ascii="Arial" w:hAnsi="Arial" w:cs="Arial"/>
+          <w:sz w:val="24"/>
+          <w:szCs w:val="24"/>
+          <w:lang w:val="en-US"/>
+        </w:rPr>
+        <w:t>A</w:t>
+      </w:r>
+      <w:r>
+        <w:rPr>
+          <w:rFonts w:ascii="Arial" w:hAnsi="Arial" w:cs="Arial"/>
+          <w:sz w:val="24"/>
+          <w:szCs w:val="24"/>
+          <w:vertAlign w:val="subscript"/>
+          <w:lang w:val="en-US"/>
+        </w:rPr>
+        <w:t xml:space="preserve">1 </w:t>
+      </w:r>
+      <w:r>
+        <w:rPr>
+          <w:rFonts w:ascii="Arial" w:hAnsi="Arial" w:cs="Arial"/>
+          <w:sz w:val="24"/>
+          <w:szCs w:val="24"/>
+          <w:lang w:val="en-US"/>
+        </w:rPr>
+        <w:t xml:space="preserve">– </w:t>
+      </w:r>
+      <w:r>
+        <w:rPr>
+          <w:rFonts w:ascii="Arial" w:hAnsi="Arial" w:cs="Arial"/>
+          <w:sz w:val="24"/>
+          <w:szCs w:val="24"/>
+        </w:rPr>
+        <w:t xml:space="preserve">изпълнение на </w:t>
+      </w:r>
+      <w:proofErr w:type="spellStart"/>
+      <w:r>
+        <w:rPr>
+          <w:rFonts w:ascii="Arial" w:hAnsi="Arial" w:cs="Arial"/>
+          <w:sz w:val="24"/>
+          <w:szCs w:val="24"/>
+          <w:lang w:val="en-US"/>
+        </w:rPr>
+        <w:t>AddPassword</w:t>
+      </w:r>
+      <w:proofErr w:type="spellEnd"/>
+      <w:r>
+        <w:rPr>
+          <w:rFonts w:ascii="Arial" w:hAnsi="Arial" w:cs="Arial"/>
+          <w:sz w:val="24"/>
+          <w:szCs w:val="24"/>
+          <w:lang w:val="en-US"/>
+        </w:rPr>
+        <w:t xml:space="preserve">, </w:t>
+      </w:r>
+      <w:r>
+        <w:rPr>
+          <w:rFonts w:ascii="Arial" w:hAnsi="Arial" w:cs="Arial"/>
+          <w:sz w:val="24"/>
+          <w:szCs w:val="24"/>
+        </w:rPr>
+        <w:t xml:space="preserve">изпълнение на </w:t>
+      </w:r>
+      <w:proofErr w:type="spellStart"/>
+      <w:r>
+        <w:rPr>
+          <w:rFonts w:ascii="Arial" w:hAnsi="Arial" w:cs="Arial"/>
+          <w:sz w:val="24"/>
+          <w:szCs w:val="24"/>
+          <w:lang w:val="en-US"/>
+        </w:rPr>
+        <w:t>EnterCredentials</w:t>
+      </w:r>
+      <w:proofErr w:type="spellEnd"/>
+    </w:p>
+    <w:p>
+      <w:pPr>
+        <w:pStyle w:val="a3"/>
+        <w:numPr>
+          <w:ilvl w:val="0"/>
+          <w:numId w:val="6"/>
+        </w:numPr>
+        <w:spacing w:line="360" w:lineRule="auto"/>
+        <w:jc w:val="both"/>
+        <w:rPr>
+          <w:rFonts w:ascii="Arial" w:hAnsi="Arial" w:cs="Arial"/>
+          <w:sz w:val="24"/>
+          <w:szCs w:val="24"/>
+          <w:lang w:val="en-US"/>
+        </w:rPr>
+      </w:pPr>
+      <w:r>
+        <w:rPr>
+          <w:rFonts w:ascii="Arial" w:hAnsi="Arial" w:cs="Arial"/>
+          <w:sz w:val="24"/>
+          <w:szCs w:val="24"/>
+          <w:lang w:val="en-US"/>
+        </w:rPr>
+        <w:t>A</w:t>
+      </w:r>
+      <w:r>
+        <w:rPr>
+          <w:rFonts w:ascii="Arial" w:hAnsi="Arial" w:cs="Arial"/>
+          <w:sz w:val="24"/>
+          <w:szCs w:val="24"/>
+          <w:vertAlign w:val="subscript"/>
+          <w:lang w:val="en-US"/>
+        </w:rPr>
+        <w:t xml:space="preserve">2 </w:t>
+      </w:r>
+      <w:r>
+        <w:rPr>
+          <w:rFonts w:ascii="Arial" w:hAnsi="Arial" w:cs="Arial"/>
+          <w:sz w:val="24"/>
+          <w:szCs w:val="24"/>
+          <w:lang w:val="en-US"/>
+        </w:rPr>
+        <w:t xml:space="preserve">– </w:t>
+      </w:r>
+      <w:r>
+        <w:rPr>
+          <w:rFonts w:ascii="Arial" w:hAnsi="Arial" w:cs="Arial"/>
+          <w:sz w:val="24"/>
+          <w:szCs w:val="24"/>
+        </w:rPr>
+        <w:t xml:space="preserve">извличане на </w:t>
+      </w:r>
+      <w:r>
+        <w:rPr>
+          <w:rFonts w:ascii="Arial" w:hAnsi="Arial" w:cs="Arial"/>
+          <w:sz w:val="24"/>
+          <w:szCs w:val="24"/>
+          <w:lang w:val="en-US"/>
+        </w:rPr>
+        <w:t xml:space="preserve">master </w:t>
+      </w:r>
+      <w:r>
+        <w:rPr>
+          <w:rFonts w:ascii="Arial" w:hAnsi="Arial" w:cs="Arial"/>
+          <w:sz w:val="24"/>
+          <w:szCs w:val="24"/>
+        </w:rPr>
+        <w:t>паролата от БД</w:t>
+      </w:r>
+    </w:p>
+    <w:p>
+      <w:pPr>
+        <w:pStyle w:val="a3"/>
+        <w:numPr>
+          <w:ilvl w:val="0"/>
+          <w:numId w:val="6"/>
+        </w:numPr>
+        <w:spacing w:line="360" w:lineRule="auto"/>
+        <w:jc w:val="both"/>
+        <w:rPr>
+          <w:rFonts w:ascii="Arial" w:hAnsi="Arial" w:cs="Arial"/>
+          <w:sz w:val="24"/>
+          <w:szCs w:val="24"/>
+          <w:lang w:val="en-US"/>
+        </w:rPr>
+      </w:pPr>
+      <w:r>
+        <w:rPr>
+          <w:rFonts w:ascii="Arial" w:hAnsi="Arial" w:cs="Arial"/>
+          <w:sz w:val="24"/>
+          <w:szCs w:val="24"/>
+          <w:lang w:val="en-US"/>
+        </w:rPr>
+        <w:t>A</w:t>
+      </w:r>
+      <w:r>
+        <w:rPr>
+          <w:rFonts w:ascii="Arial" w:hAnsi="Arial" w:cs="Arial"/>
+          <w:sz w:val="24"/>
+          <w:szCs w:val="24"/>
+          <w:vertAlign w:val="subscript"/>
+          <w:lang w:val="en-US"/>
+        </w:rPr>
+        <w:t>3</w:t>
+      </w:r>
+      <w:r>
+        <w:rPr>
+          <w:rFonts w:ascii="Arial" w:hAnsi="Arial" w:cs="Arial"/>
+          <w:sz w:val="24"/>
+          <w:szCs w:val="24"/>
+          <w:lang w:val="en-US"/>
+        </w:rPr>
+        <w:t xml:space="preserve"> –</w:t>
+      </w:r>
+      <w:r>
+        <w:rPr>
+          <w:rFonts w:ascii="Arial" w:hAnsi="Arial" w:cs="Arial"/>
+          <w:sz w:val="24"/>
+          <w:szCs w:val="24"/>
+        </w:rPr>
+        <w:t xml:space="preserve"> проверка сигурността на паролата</w:t>
+      </w:r>
+    </w:p>
+    <w:p>
+      <w:pPr>
+        <w:pStyle w:val="a3"/>
+        <w:numPr>
+          <w:ilvl w:val="0"/>
+          <w:numId w:val="6"/>
+        </w:numPr>
+        <w:spacing w:line="360" w:lineRule="auto"/>
+        <w:jc w:val="both"/>
+        <w:rPr>
+          <w:rFonts w:ascii="Arial" w:hAnsi="Arial" w:cs="Arial"/>
+          <w:sz w:val="24"/>
+          <w:szCs w:val="24"/>
+          <w:lang w:val="en-US"/>
+        </w:rPr>
+      </w:pPr>
+      <w:r>
+        <w:rPr>
+          <w:rFonts w:ascii="Arial" w:hAnsi="Arial" w:cs="Arial"/>
+          <w:sz w:val="24"/>
+          <w:szCs w:val="24"/>
+          <w:lang w:val="en-US"/>
+        </w:rPr>
+        <w:t>A</w:t>
+      </w:r>
+      <w:r>
+        <w:rPr>
+          <w:rFonts w:ascii="Arial" w:hAnsi="Arial" w:cs="Arial"/>
+          <w:sz w:val="24"/>
+          <w:szCs w:val="24"/>
+          <w:vertAlign w:val="subscript"/>
+          <w:lang w:val="en-US"/>
+        </w:rPr>
+        <w:t xml:space="preserve">4 </w:t>
+      </w:r>
+      <w:r>
+        <w:rPr>
+          <w:rFonts w:ascii="Arial" w:hAnsi="Arial" w:cs="Arial"/>
+          <w:sz w:val="24"/>
+          <w:szCs w:val="24"/>
+          <w:lang w:val="en-US"/>
+        </w:rPr>
+        <w:t xml:space="preserve">– </w:t>
+      </w:r>
+      <w:r>
+        <w:rPr>
+          <w:rFonts w:ascii="Arial" w:hAnsi="Arial" w:cs="Arial"/>
+          <w:sz w:val="24"/>
+          <w:szCs w:val="24"/>
+        </w:rPr>
+        <w:t>криптографски операции</w:t>
+      </w:r>
+    </w:p>
+    <w:p>
+      <w:pPr>
+        <w:pStyle w:val="a3"/>
+        <w:numPr>
+          <w:ilvl w:val="0"/>
+          <w:numId w:val="6"/>
+        </w:numPr>
+        <w:spacing w:line="360" w:lineRule="auto"/>
+        <w:jc w:val="both"/>
+        <w:rPr>
+          <w:rFonts w:ascii="Arial" w:hAnsi="Arial" w:cs="Arial"/>
+          <w:sz w:val="24"/>
+          <w:szCs w:val="24"/>
+          <w:lang w:val="en-US"/>
+        </w:rPr>
+      </w:pPr>
+      <w:r>
+        <w:rPr>
+          <w:rFonts w:ascii="Arial" w:hAnsi="Arial" w:cs="Arial"/>
+          <w:sz w:val="24"/>
+          <w:szCs w:val="24"/>
+          <w:lang w:val="en-US"/>
+        </w:rPr>
+        <w:t>A</w:t>
+      </w:r>
+      <w:r>
+        <w:rPr>
+          <w:rFonts w:ascii="Arial" w:hAnsi="Arial" w:cs="Arial"/>
+          <w:sz w:val="24"/>
+          <w:szCs w:val="24"/>
+          <w:vertAlign w:val="subscript"/>
+          <w:lang w:val="en-US"/>
+        </w:rPr>
+        <w:t xml:space="preserve">5 </w:t>
+      </w:r>
+      <w:r>
+        <w:rPr>
+          <w:rFonts w:ascii="Arial" w:hAnsi="Arial" w:cs="Arial"/>
+          <w:sz w:val="24"/>
+          <w:szCs w:val="24"/>
+        </w:rPr>
+        <w:t>– записване на резултата в БД</w:t>
+      </w:r>
+    </w:p>
+    <w:p>
+      <w:pPr>
+        <w:pStyle w:val="a3"/>
+        <w:numPr>
+          <w:ilvl w:val="0"/>
+          <w:numId w:val="6"/>
+        </w:numPr>
+        <w:spacing w:line="360" w:lineRule="auto"/>
+        <w:jc w:val="both"/>
+        <w:rPr>
+          <w:rFonts w:ascii="Arial" w:hAnsi="Arial" w:cs="Arial"/>
+          <w:sz w:val="24"/>
+          <w:szCs w:val="24"/>
+          <w:lang w:val="en-US"/>
+        </w:rPr>
+      </w:pPr>
+      <w:r>
+        <w:rPr>
+          <w:rFonts w:ascii="Arial" w:hAnsi="Arial" w:cs="Arial"/>
+          <w:sz w:val="24"/>
+          <w:szCs w:val="24"/>
+          <w:lang w:val="en-US"/>
+        </w:rPr>
+        <w:t>A</w:t>
+      </w:r>
+      <w:r>
+        <w:rPr>
+          <w:rFonts w:ascii="Arial" w:hAnsi="Arial" w:cs="Arial"/>
+          <w:sz w:val="24"/>
+          <w:szCs w:val="24"/>
+          <w:vertAlign w:val="subscript"/>
+          <w:lang w:val="en-US"/>
+        </w:rPr>
+        <w:t xml:space="preserve">6 </w:t>
+      </w:r>
+      <w:r>
+        <w:rPr>
+          <w:rFonts w:ascii="Arial" w:hAnsi="Arial" w:cs="Arial"/>
+          <w:sz w:val="24"/>
+          <w:szCs w:val="24"/>
+        </w:rPr>
+        <w:t xml:space="preserve">– изпълнение на </w:t>
+      </w:r>
+      <w:proofErr w:type="spellStart"/>
+      <w:r>
+        <w:rPr>
+          <w:rFonts w:ascii="Arial" w:hAnsi="Arial" w:cs="Arial"/>
+          <w:sz w:val="24"/>
+          <w:szCs w:val="24"/>
+          <w:lang w:val="en-US"/>
+        </w:rPr>
+        <w:t>LogUserAction</w:t>
+      </w:r>
+      <w:proofErr w:type="spellEnd"/>
+    </w:p>
+    <w:p>
+      <w:pPr>
+        <w:pStyle w:val="a3"/>
+        <w:numPr>
+          <w:ilvl w:val="0"/>
+          <w:numId w:val="6"/>
+        </w:numPr>
+        <w:spacing w:line="360" w:lineRule="auto"/>
+        <w:jc w:val="both"/>
+        <w:rPr>
+          <w:rFonts w:ascii="Arial" w:hAnsi="Arial" w:cs="Arial"/>
+          <w:sz w:val="24"/>
+          <w:szCs w:val="24"/>
+          <w:lang w:val="en-US"/>
+        </w:rPr>
+      </w:pPr>
+      <w:r>
+        <w:rPr>
+          <w:rFonts w:ascii="Arial" w:hAnsi="Arial" w:cs="Arial"/>
+          <w:sz w:val="24"/>
+          <w:szCs w:val="24"/>
+          <w:lang w:val="en-US"/>
+        </w:rPr>
+        <w:t>A</w:t>
+      </w:r>
+      <w:r>
+        <w:rPr>
+          <w:rFonts w:ascii="Arial" w:hAnsi="Arial" w:cs="Arial"/>
+          <w:sz w:val="24"/>
+          <w:szCs w:val="24"/>
+          <w:vertAlign w:val="subscript"/>
+          <w:lang w:val="en-US"/>
+        </w:rPr>
+        <w:t xml:space="preserve">7 </w:t>
+      </w:r>
+      <w:r>
+        <w:rPr>
+          <w:rFonts w:ascii="Arial" w:hAnsi="Arial" w:cs="Arial"/>
+          <w:sz w:val="24"/>
+          <w:szCs w:val="24"/>
+        </w:rPr>
+        <w:t xml:space="preserve">– изпълнение на </w:t>
+      </w:r>
+      <w:proofErr w:type="spellStart"/>
+      <w:r>
+        <w:rPr>
+          <w:rFonts w:ascii="Arial" w:hAnsi="Arial" w:cs="Arial"/>
+          <w:sz w:val="24"/>
+          <w:szCs w:val="24"/>
+          <w:lang w:val="en-US"/>
+        </w:rPr>
+        <w:t>SendResponse</w:t>
+      </w:r>
+      <w:proofErr w:type="spellEnd"/>
+      <w:r>
+        <w:rPr>
+          <w:rFonts w:ascii="Arial" w:hAnsi="Arial" w:cs="Arial"/>
+          <w:sz w:val="24"/>
+          <w:szCs w:val="24"/>
+        </w:rPr>
+        <w:t xml:space="preserve">, </w:t>
+      </w:r>
+      <w:r>
+        <w:rPr>
+          <w:rFonts w:ascii="Arial" w:hAnsi="Arial" w:cs="Arial"/>
+          <w:sz w:val="24"/>
+          <w:szCs w:val="24"/>
+        </w:rPr>
+        <w:t xml:space="preserve">изпълнение на </w:t>
+      </w:r>
+      <w:proofErr w:type="spellStart"/>
+      <w:r>
+        <w:rPr>
+          <w:rFonts w:ascii="Arial" w:hAnsi="Arial" w:cs="Arial"/>
+          <w:sz w:val="24"/>
+          <w:szCs w:val="24"/>
+          <w:lang w:val="en-US"/>
+        </w:rPr>
+        <w:t>ViewResponse</w:t>
+      </w:r>
+      <w:proofErr w:type="spellEnd"/>
+      <w:r>
+        <w:rPr>
+          <w:rFonts w:ascii="Arial" w:hAnsi="Arial" w:cs="Arial"/>
+          <w:sz w:val="24"/>
+          <w:szCs w:val="24"/>
+        </w:rPr>
+        <w:t xml:space="preserve">, </w:t>
+      </w:r>
+      <w:r>
+        <w:rPr>
+          <w:rFonts w:ascii="Arial" w:hAnsi="Arial" w:cs="Arial"/>
+          <w:sz w:val="24"/>
+          <w:szCs w:val="24"/>
+        </w:rPr>
+        <w:t xml:space="preserve">изпълнение на </w:t>
+      </w:r>
+      <w:r>
+        <w:rPr>
+          <w:rFonts w:ascii="Arial" w:hAnsi="Arial" w:cs="Arial"/>
+          <w:sz w:val="24"/>
+          <w:szCs w:val="24"/>
+          <w:lang w:val="en-US"/>
+        </w:rPr>
+        <w:t>Quit</w:t>
+      </w:r>
+    </w:p>
+    <w:p>
+      <w:pPr>
+        <w:pStyle w:val="a3"/>
+        <w:numPr>
+          <w:ilvl w:val="0"/>
+          <w:numId w:val="6"/>
+        </w:numPr>
+        <w:spacing w:line="360" w:lineRule="auto"/>
+        <w:jc w:val="both"/>
+        <w:rPr>
+          <w:rFonts w:ascii="Arial" w:hAnsi="Arial" w:cs="Arial"/>
+          <w:sz w:val="24"/>
+          <w:szCs w:val="24"/>
+          <w:lang w:val="en-US"/>
+        </w:rPr>
+      </w:pPr>
+      <w:proofErr w:type="spellStart"/>
+      <w:r>
+        <w:rPr>
+          <w:rFonts w:ascii="Arial" w:hAnsi="Arial" w:cs="Arial"/>
+          <w:sz w:val="24"/>
+          <w:szCs w:val="24"/>
+          <w:lang w:val="en-US"/>
+        </w:rPr>
+        <w:t>A</w:t>
+      </w:r>
+      <w:r>
+        <w:rPr>
+          <w:rFonts w:ascii="Arial" w:hAnsi="Arial" w:cs="Arial"/>
+          <w:sz w:val="24"/>
+          <w:szCs w:val="24"/>
+          <w:vertAlign w:val="subscript"/>
+          <w:lang w:val="en-US"/>
+        </w:rPr>
+        <w:t>k</w:t>
+      </w:r>
+      <w:proofErr w:type="spellEnd"/>
+      <w:r>
+        <w:rPr>
+          <w:rFonts w:ascii="Arial" w:hAnsi="Arial" w:cs="Arial"/>
+          <w:sz w:val="24"/>
+          <w:szCs w:val="24"/>
+          <w:vertAlign w:val="subscript"/>
+          <w:lang w:val="en-US"/>
+        </w:rPr>
+        <w:t xml:space="preserve"> </w:t>
+      </w:r>
+      <w:r>
+        <w:rPr>
+          <w:rFonts w:ascii="Arial" w:hAnsi="Arial" w:cs="Arial"/>
+          <w:sz w:val="24"/>
+          <w:szCs w:val="24"/>
+          <w:vertAlign w:val="subscript"/>
+        </w:rPr>
+        <w:t xml:space="preserve"> </w:t>
+      </w:r>
+      <w:r>
+        <w:rPr>
+          <w:rFonts w:ascii="Arial" w:hAnsi="Arial" w:cs="Arial"/>
+          <w:sz w:val="24"/>
+          <w:szCs w:val="24"/>
+        </w:rPr>
+        <w:t>- край на алгоритъма</w:t>
+      </w:r>
+    </w:p>
+    <w:p>
+      <w:pPr>
+        <w:spacing w:line="360" w:lineRule="auto"/>
+        <w:jc w:val="both"/>
+        <w:rPr>
+          <w:rFonts w:ascii="Arial" w:hAnsi="Arial" w:cs="Arial"/>
+          <w:sz w:val="24"/>
+          <w:szCs w:val="24"/>
+        </w:rPr>
+      </w:pPr>
+      <w:r>
+        <w:rPr>
+          <w:rFonts w:ascii="Arial" w:hAnsi="Arial" w:cs="Arial"/>
+          <w:sz w:val="24"/>
+          <w:szCs w:val="24"/>
+        </w:rPr>
+        <w:t xml:space="preserve">Бележка: с </w:t>
+      </w:r>
+      <w:r>
+        <w:rPr>
+          <w:rFonts w:ascii="Arial" w:hAnsi="Arial" w:cs="Arial"/>
+          <w:sz w:val="24"/>
+          <w:szCs w:val="24"/>
+          <w:lang w:val="en-US"/>
+        </w:rPr>
+        <w:t xml:space="preserve">"^” </w:t>
+      </w:r>
+      <w:r>
+        <w:rPr>
+          <w:rFonts w:ascii="Arial" w:hAnsi="Arial" w:cs="Arial"/>
+          <w:sz w:val="24"/>
+          <w:szCs w:val="24"/>
+        </w:rPr>
+        <w:t>означаваме операцията дизюнкция(</w:t>
+      </w:r>
+      <w:r>
+        <w:rPr>
+          <w:rFonts w:ascii="Arial" w:hAnsi="Arial" w:cs="Arial"/>
+          <w:sz w:val="24"/>
+          <w:szCs w:val="24"/>
+          <w:lang w:val="en-US"/>
+        </w:rPr>
+        <w:t>“</w:t>
+      </w:r>
+      <w:r>
+        <w:rPr>
+          <w:rFonts w:ascii="Arial" w:hAnsi="Arial" w:cs="Arial"/>
+          <w:sz w:val="24"/>
+          <w:szCs w:val="24"/>
+        </w:rPr>
+        <w:t>логическо и</w:t>
+      </w:r>
+      <w:r>
+        <w:rPr>
+          <w:rFonts w:ascii="Arial" w:hAnsi="Arial" w:cs="Arial"/>
+          <w:sz w:val="24"/>
+          <w:szCs w:val="24"/>
+          <w:lang w:val="en-US"/>
+        </w:rPr>
+        <w:t>”</w:t>
+      </w:r>
+      <w:r>
+        <w:rPr>
+          <w:rFonts w:ascii="Arial" w:hAnsi="Arial" w:cs="Arial"/>
+          <w:sz w:val="24"/>
+          <w:szCs w:val="24"/>
+        </w:rPr>
+        <w:t xml:space="preserve">) и с </w:t>
+      </w:r>
+      <w:r>
+        <w:rPr>
+          <w:rFonts w:ascii="Arial" w:hAnsi="Arial" w:cs="Arial"/>
+          <w:sz w:val="24"/>
+          <w:szCs w:val="24"/>
+          <w:lang w:val="en-US"/>
+        </w:rPr>
+        <w:t xml:space="preserve">“V” </w:t>
+      </w:r>
+      <w:r>
+        <w:rPr>
+          <w:rFonts w:ascii="Arial" w:hAnsi="Arial" w:cs="Arial"/>
+          <w:sz w:val="24"/>
+          <w:szCs w:val="24"/>
+        </w:rPr>
+        <w:t>означаване операцията конюнкция(</w:t>
+      </w:r>
+      <w:r>
+        <w:rPr>
+          <w:rFonts w:ascii="Arial" w:hAnsi="Arial" w:cs="Arial"/>
+          <w:sz w:val="24"/>
+          <w:szCs w:val="24"/>
+          <w:lang w:val="en-US"/>
+        </w:rPr>
+        <w:t>“</w:t>
+      </w:r>
+      <w:r>
+        <w:rPr>
+          <w:rFonts w:ascii="Arial" w:hAnsi="Arial" w:cs="Arial"/>
+          <w:sz w:val="24"/>
+          <w:szCs w:val="24"/>
+        </w:rPr>
+        <w:t>логическо и</w:t>
+      </w:r>
+      <w:r>
+        <w:rPr>
+          <w:rFonts w:ascii="Arial" w:hAnsi="Arial" w:cs="Arial"/>
+          <w:sz w:val="24"/>
+          <w:szCs w:val="24"/>
+        </w:rPr>
+        <w:t>ли</w:t>
+      </w:r>
+      <w:r>
+        <w:rPr>
+          <w:rFonts w:ascii="Arial" w:hAnsi="Arial" w:cs="Arial"/>
+          <w:sz w:val="24"/>
+          <w:szCs w:val="24"/>
+          <w:lang w:val="en-US"/>
+        </w:rPr>
+        <w:t>”</w:t>
+      </w:r>
+      <w:r>
+        <w:rPr>
+          <w:rFonts w:ascii="Arial" w:hAnsi="Arial" w:cs="Arial"/>
+          <w:sz w:val="24"/>
+          <w:szCs w:val="24"/>
+        </w:rPr>
+        <w:t>)</w:t>
+      </w:r>
+      <w:r>
+        <w:rPr>
+          <w:rFonts w:ascii="Arial" w:hAnsi="Arial" w:cs="Arial"/>
+          <w:sz w:val="24"/>
+          <w:szCs w:val="24"/>
+          <w:lang w:val="en-US"/>
+        </w:rPr>
+        <w:t xml:space="preserve">, </w:t>
+      </w:r>
+      <w:r>
+        <w:rPr>
+          <w:rFonts w:ascii="Arial" w:hAnsi="Arial" w:cs="Arial"/>
+          <w:sz w:val="24"/>
+          <w:szCs w:val="24"/>
+        </w:rPr>
+        <w:t xml:space="preserve">а с </w:t>
+      </w:r>
+      <w:r>
+        <w:rPr>
+          <w:rFonts w:ascii="Arial" w:hAnsi="Arial" w:cs="Arial"/>
+          <w:sz w:val="24"/>
+          <w:szCs w:val="24"/>
+          <w:lang w:val="en-US"/>
+        </w:rPr>
+        <w:t>“</w:t>
+      </w:r>
+      <w:r>
+        <w:rPr>
+          <w:rFonts w:ascii="Arial" w:hAnsi="Arial" w:cs="Arial"/>
+          <w:sz w:val="24"/>
+          <w:szCs w:val="24"/>
+        </w:rPr>
+        <w:t>!</w:t>
+      </w:r>
+      <w:r>
+        <w:rPr>
+          <w:rFonts w:ascii="Arial" w:hAnsi="Arial" w:cs="Arial"/>
+          <w:sz w:val="24"/>
+          <w:szCs w:val="24"/>
+          <w:lang w:val="en-US"/>
+        </w:rPr>
+        <w:t>”</w:t>
+      </w:r>
+      <w:r>
+        <w:rPr>
+          <w:rFonts w:ascii="Arial" w:hAnsi="Arial" w:cs="Arial"/>
+          <w:sz w:val="24"/>
+          <w:szCs w:val="24"/>
+        </w:rPr>
+        <w:t xml:space="preserve"> означаваме операцията отрицание. Следната диаграма представлява матричната схема на алгоритъма:</w:t>
+      </w:r>
+    </w:p>
+    <w:p>
+      <w:pPr>
+        <w:spacing w:line="360" w:lineRule="auto"/>
+        <w:jc w:val="both"/>
+        <w:rPr>
+          <w:rFonts w:ascii="Arial" w:hAnsi="Arial" w:cs="Arial"/>
+          <w:sz w:val="24"/>
+          <w:szCs w:val="24"/>
+        </w:rPr>
+      </w:pPr>
+    </w:p>
+    <w:p>
+      <w:pPr>
+        <w:spacing w:line="360" w:lineRule="auto"/>
+        <w:jc w:val="both"/>
+        <w:rPr>
+          <w:rFonts w:ascii="Arial" w:hAnsi="Arial" w:cs="Arial"/>
+          <w:sz w:val="24"/>
+          <w:szCs w:val="24"/>
+        </w:rPr>
+      </w:pPr>
+    </w:p>
+    <w:p>
+      <w:pPr>
+        <w:spacing w:line="360" w:lineRule="auto"/>
+        <w:jc w:val="both"/>
+        <w:rPr>
+          <w:rFonts w:ascii="Arial" w:hAnsi="Arial" w:cs="Arial"/>
+          <w:sz w:val="24"/>
+          <w:szCs w:val="24"/>
+        </w:rPr>
+      </w:pPr>
+    </w:p>
+    <w:p>
+      <w:pPr>
+        <w:spacing w:line="360" w:lineRule="auto"/>
+        <w:jc w:val="both"/>
+        <w:rPr>
+          <w:rFonts w:ascii="Arial" w:hAnsi="Arial" w:cs="Arial"/>
+          <w:sz w:val="24"/>
+          <w:szCs w:val="24"/>
+        </w:rPr>
+      </w:pPr>
+    </w:p>
+    <w:p>
+      <w:pPr>
+        <w:spacing w:line="360" w:lineRule="auto"/>
+        <w:jc w:val="both"/>
+        <w:rPr>
+          <w:rFonts w:ascii="Arial" w:hAnsi="Arial" w:cs="Arial"/>
+          <w:sz w:val="24"/>
+          <w:szCs w:val="24"/>
+        </w:rPr>
+      </w:pPr>
+    </w:p>
+    <w:tbl>
+      <w:tblPr>
+        <w:tblStyle w:val="a7"/>
+        <w:tblW w:w="0" w:type="auto"/>
+        <w:jc w:val="center"/>
+        <w:tblLook w:val="04A0" w:firstRow="1" w:lastRow="0" w:firstColumn="1" w:lastColumn="0" w:noHBand="0" w:noVBand="1"/>
+      </w:tblPr>
+      <w:tblGrid>
+        <w:gridCol w:w="1313"/>
+        <w:gridCol w:w="943"/>
+        <w:gridCol w:w="1000"/>
+        <w:gridCol w:w="1001"/>
+        <w:gridCol w:w="944"/>
+        <w:gridCol w:w="944"/>
+        <w:gridCol w:w="944"/>
+        <w:gridCol w:w="1270"/>
+        <w:gridCol w:w="675"/>
+      </w:tblGrid>
+      <w:tr>
+        <w:trPr>
+          <w:jc w:val="center"/>
+        </w:trPr>
+        <w:tc>
+          <w:tcPr>
+            <w:tcW w:w="1313" w:type="dxa"/>
+          </w:tcPr>
+          <w:p>
+            <w:pPr>
+              <w:spacing w:line="360" w:lineRule="auto"/>
+              <w:jc w:val="center"/>
+              <w:rPr>
+                <w:rFonts w:ascii="Arial" w:hAnsi="Arial" w:cs="Arial"/>
+                <w:b/>
+                <w:sz w:val="28"/>
+                <w:szCs w:val="28"/>
+                <w:lang w:val="en-US"/>
+              </w:rPr>
+            </w:pPr>
+          </w:p>
+        </w:tc>
+        <w:tc>
+          <w:tcPr>
+            <w:tcW w:w="943" w:type="dxa"/>
+          </w:tcPr>
+          <w:p>
+            <w:pPr>
+              <w:spacing w:line="360" w:lineRule="auto"/>
+              <w:jc w:val="center"/>
+              <w:rPr>
+                <w:rFonts w:ascii="Arial" w:hAnsi="Arial" w:cs="Arial"/>
+                <w:b/>
+                <w:sz w:val="28"/>
+                <w:szCs w:val="28"/>
+                <w:lang w:val="en-US"/>
+              </w:rPr>
+            </w:pPr>
+            <w:r>
+              <w:rPr>
+                <w:rFonts w:ascii="Arial" w:hAnsi="Arial" w:cs="Arial"/>
+                <w:b/>
+                <w:sz w:val="28"/>
+                <w:szCs w:val="28"/>
+                <w:lang w:val="en-US"/>
+              </w:rPr>
+              <w:t>A</w:t>
+            </w:r>
+            <w:r>
+              <w:rPr>
+                <w:rFonts w:ascii="Arial" w:hAnsi="Arial" w:cs="Arial"/>
+                <w:b/>
+                <w:sz w:val="28"/>
+                <w:szCs w:val="28"/>
+                <w:vertAlign w:val="subscript"/>
+              </w:rPr>
+              <w:t>1</w:t>
+            </w:r>
+          </w:p>
+        </w:tc>
+        <w:tc>
+          <w:tcPr>
+            <w:tcW w:w="1000" w:type="dxa"/>
+          </w:tcPr>
+          <w:p>
+            <w:pPr>
+              <w:spacing w:line="360" w:lineRule="auto"/>
+              <w:jc w:val="center"/>
+              <w:rPr>
+                <w:rFonts w:ascii="Arial" w:hAnsi="Arial" w:cs="Arial"/>
+                <w:b/>
+                <w:sz w:val="28"/>
+                <w:szCs w:val="28"/>
+                <w:lang w:val="en-US"/>
+              </w:rPr>
+            </w:pPr>
+            <w:r>
+              <w:rPr>
+                <w:rFonts w:ascii="Arial" w:hAnsi="Arial" w:cs="Arial"/>
+                <w:b/>
+                <w:sz w:val="28"/>
+                <w:szCs w:val="28"/>
+                <w:lang w:val="en-US"/>
+              </w:rPr>
+              <w:t>A</w:t>
+            </w:r>
+            <w:r>
+              <w:rPr>
+                <w:rFonts w:ascii="Arial" w:hAnsi="Arial" w:cs="Arial"/>
+                <w:b/>
+                <w:sz w:val="28"/>
+                <w:szCs w:val="28"/>
+                <w:vertAlign w:val="subscript"/>
+              </w:rPr>
+              <w:t>2</w:t>
+            </w:r>
+          </w:p>
+        </w:tc>
+        <w:tc>
+          <w:tcPr>
+            <w:tcW w:w="1001" w:type="dxa"/>
+          </w:tcPr>
+          <w:p>
+            <w:pPr>
+              <w:spacing w:line="360" w:lineRule="auto"/>
+              <w:jc w:val="center"/>
+              <w:rPr>
+                <w:rFonts w:ascii="Arial" w:hAnsi="Arial" w:cs="Arial"/>
+                <w:b/>
+                <w:sz w:val="28"/>
+                <w:szCs w:val="28"/>
+                <w:lang w:val="en-US"/>
+              </w:rPr>
+            </w:pPr>
+            <w:r>
+              <w:rPr>
+                <w:rFonts w:ascii="Arial" w:hAnsi="Arial" w:cs="Arial"/>
+                <w:b/>
+                <w:sz w:val="28"/>
+                <w:szCs w:val="28"/>
+                <w:lang w:val="en-US"/>
+              </w:rPr>
+              <w:t>A</w:t>
+            </w:r>
+            <w:r>
+              <w:rPr>
+                <w:rFonts w:ascii="Arial" w:hAnsi="Arial" w:cs="Arial"/>
+                <w:b/>
+                <w:sz w:val="28"/>
+                <w:szCs w:val="28"/>
+                <w:vertAlign w:val="subscript"/>
+              </w:rPr>
+              <w:t>3</w:t>
+            </w:r>
+          </w:p>
+        </w:tc>
+        <w:tc>
+          <w:tcPr>
+            <w:tcW w:w="944" w:type="dxa"/>
+          </w:tcPr>
+          <w:p>
+            <w:pPr>
+              <w:spacing w:line="360" w:lineRule="auto"/>
+              <w:jc w:val="center"/>
+              <w:rPr>
+                <w:rFonts w:ascii="Arial" w:hAnsi="Arial" w:cs="Arial"/>
+                <w:b/>
+                <w:sz w:val="28"/>
+                <w:szCs w:val="28"/>
+                <w:lang w:val="en-US"/>
+              </w:rPr>
+            </w:pPr>
+            <w:r>
+              <w:rPr>
+                <w:rFonts w:ascii="Arial" w:hAnsi="Arial" w:cs="Arial"/>
+                <w:b/>
+                <w:sz w:val="28"/>
+                <w:szCs w:val="28"/>
+                <w:lang w:val="en-US"/>
+              </w:rPr>
+              <w:t>A</w:t>
+            </w:r>
+            <w:r>
+              <w:rPr>
+                <w:rFonts w:ascii="Arial" w:hAnsi="Arial" w:cs="Arial"/>
+                <w:b/>
+                <w:sz w:val="28"/>
+                <w:szCs w:val="28"/>
+                <w:vertAlign w:val="subscript"/>
+              </w:rPr>
+              <w:t>4</w:t>
+            </w:r>
+          </w:p>
+        </w:tc>
+        <w:tc>
+          <w:tcPr>
+            <w:tcW w:w="944" w:type="dxa"/>
+          </w:tcPr>
+          <w:p>
+            <w:pPr>
+              <w:spacing w:line="360" w:lineRule="auto"/>
+              <w:jc w:val="center"/>
+              <w:rPr>
+                <w:rFonts w:ascii="Arial" w:hAnsi="Arial" w:cs="Arial"/>
+                <w:b/>
+                <w:sz w:val="28"/>
+                <w:szCs w:val="28"/>
+                <w:lang w:val="en-US"/>
+              </w:rPr>
+            </w:pPr>
+            <w:r>
+              <w:rPr>
+                <w:rFonts w:ascii="Arial" w:hAnsi="Arial" w:cs="Arial"/>
+                <w:b/>
+                <w:sz w:val="28"/>
+                <w:szCs w:val="28"/>
+                <w:lang w:val="en-US"/>
+              </w:rPr>
+              <w:t>A</w:t>
+            </w:r>
+            <w:r>
+              <w:rPr>
+                <w:rFonts w:ascii="Arial" w:hAnsi="Arial" w:cs="Arial"/>
+                <w:b/>
+                <w:sz w:val="28"/>
+                <w:szCs w:val="28"/>
+                <w:vertAlign w:val="subscript"/>
+              </w:rPr>
+              <w:t>5</w:t>
+            </w:r>
+          </w:p>
+        </w:tc>
+        <w:tc>
+          <w:tcPr>
+            <w:tcW w:w="944" w:type="dxa"/>
+          </w:tcPr>
+          <w:p>
+            <w:pPr>
+              <w:spacing w:line="360" w:lineRule="auto"/>
+              <w:jc w:val="center"/>
+              <w:rPr>
+                <w:rFonts w:ascii="Arial" w:hAnsi="Arial" w:cs="Arial"/>
+                <w:b/>
+                <w:sz w:val="28"/>
+                <w:szCs w:val="28"/>
+                <w:lang w:val="en-US"/>
+              </w:rPr>
+            </w:pPr>
+            <w:r>
+              <w:rPr>
+                <w:rFonts w:ascii="Arial" w:hAnsi="Arial" w:cs="Arial"/>
+                <w:b/>
+                <w:sz w:val="28"/>
+                <w:szCs w:val="28"/>
+                <w:lang w:val="en-US"/>
+              </w:rPr>
+              <w:t>A</w:t>
+            </w:r>
+            <w:r>
+              <w:rPr>
+                <w:rFonts w:ascii="Arial" w:hAnsi="Arial" w:cs="Arial"/>
+                <w:b/>
+                <w:sz w:val="28"/>
+                <w:szCs w:val="28"/>
+                <w:vertAlign w:val="subscript"/>
+              </w:rPr>
+              <w:t>6</w:t>
+            </w:r>
+          </w:p>
+        </w:tc>
+        <w:tc>
+          <w:tcPr>
+            <w:tcW w:w="1270" w:type="dxa"/>
+          </w:tcPr>
+          <w:p>
+            <w:pPr>
+              <w:spacing w:line="360" w:lineRule="auto"/>
+              <w:jc w:val="center"/>
+              <w:rPr>
+                <w:rFonts w:ascii="Arial" w:hAnsi="Arial" w:cs="Arial"/>
+                <w:b/>
+                <w:sz w:val="28"/>
+                <w:szCs w:val="28"/>
+                <w:lang w:val="en-US"/>
+              </w:rPr>
+            </w:pPr>
+            <w:r>
+              <w:rPr>
+                <w:rFonts w:ascii="Arial" w:hAnsi="Arial" w:cs="Arial"/>
+                <w:b/>
+                <w:sz w:val="28"/>
+                <w:szCs w:val="28"/>
+                <w:lang w:val="en-US"/>
+              </w:rPr>
+              <w:t>A</w:t>
+            </w:r>
+            <w:r>
+              <w:rPr>
+                <w:rFonts w:ascii="Arial" w:hAnsi="Arial" w:cs="Arial"/>
+                <w:b/>
+                <w:sz w:val="28"/>
+                <w:szCs w:val="28"/>
+                <w:vertAlign w:val="subscript"/>
+                <w:lang w:val="en-US"/>
+              </w:rPr>
+              <w:t>7</w:t>
+            </w:r>
+          </w:p>
+        </w:tc>
+        <w:tc>
+          <w:tcPr>
+            <w:tcW w:w="675" w:type="dxa"/>
+          </w:tcPr>
+          <w:p>
+            <w:pPr>
+              <w:spacing w:line="360" w:lineRule="auto"/>
+              <w:jc w:val="center"/>
+              <w:rPr>
+                <w:rFonts w:ascii="Arial" w:hAnsi="Arial" w:cs="Arial"/>
+                <w:b/>
+                <w:sz w:val="28"/>
+                <w:szCs w:val="28"/>
+                <w:lang w:val="en-US"/>
+              </w:rPr>
+            </w:pPr>
+            <w:proofErr w:type="spellStart"/>
+            <w:r>
+              <w:rPr>
+                <w:rFonts w:ascii="Arial" w:hAnsi="Arial" w:cs="Arial"/>
+                <w:b/>
+                <w:sz w:val="28"/>
+                <w:szCs w:val="28"/>
+                <w:lang w:val="en-US"/>
+              </w:rPr>
+              <w:t>A</w:t>
+            </w:r>
+            <w:r>
+              <w:rPr>
+                <w:rFonts w:ascii="Arial" w:hAnsi="Arial" w:cs="Arial"/>
+                <w:b/>
+                <w:sz w:val="28"/>
+                <w:szCs w:val="28"/>
+                <w:vertAlign w:val="subscript"/>
+                <w:lang w:val="en-US"/>
+              </w:rPr>
+              <w:t>k</w:t>
+            </w:r>
+            <w:proofErr w:type="spellEnd"/>
+          </w:p>
+        </w:tc>
+      </w:tr>
+      <w:tr>
+        <w:trPr>
+          <w:jc w:val="center"/>
+        </w:trPr>
+        <w:tc>
+          <w:tcPr>
+            <w:tcW w:w="1313" w:type="dxa"/>
+          </w:tcPr>
+          <w:p>
+            <w:pPr>
+              <w:spacing w:line="360" w:lineRule="auto"/>
+              <w:jc w:val="center"/>
+              <w:rPr>
+                <w:rFonts w:ascii="Arial" w:hAnsi="Arial" w:cs="Arial"/>
+                <w:sz w:val="28"/>
+                <w:szCs w:val="28"/>
+                <w:lang w:val="en-US"/>
+              </w:rPr>
+            </w:pPr>
+            <w:r>
+              <w:rPr>
+                <w:rFonts w:ascii="Arial" w:hAnsi="Arial" w:cs="Arial"/>
+                <w:sz w:val="28"/>
+                <w:szCs w:val="28"/>
+                <w:lang w:val="en-US"/>
+              </w:rPr>
+              <w:t>A</w:t>
+            </w:r>
+            <w:r>
+              <w:rPr>
+                <w:rFonts w:ascii="Arial" w:hAnsi="Arial" w:cs="Arial"/>
+                <w:sz w:val="28"/>
+                <w:szCs w:val="28"/>
+                <w:vertAlign w:val="subscript"/>
+                <w:lang w:val="en-US"/>
+              </w:rPr>
+              <w:t>0</w:t>
+            </w:r>
+          </w:p>
+        </w:tc>
+        <w:tc>
+          <w:tcPr>
+            <w:tcW w:w="943" w:type="dxa"/>
+          </w:tcPr>
+          <w:p>
+            <w:pPr>
+              <w:spacing w:line="360" w:lineRule="auto"/>
+              <w:jc w:val="center"/>
+              <w:rPr>
+                <w:rFonts w:ascii="Arial" w:hAnsi="Arial" w:cs="Arial"/>
+                <w:sz w:val="24"/>
+                <w:szCs w:val="24"/>
+                <w:lang w:val="en-US"/>
+              </w:rPr>
+            </w:pPr>
+            <w:r>
+              <w:rPr>
+                <w:rFonts w:ascii="Arial" w:hAnsi="Arial" w:cs="Arial"/>
+                <w:sz w:val="24"/>
+                <w:szCs w:val="24"/>
+                <w:lang w:val="en-US"/>
+              </w:rPr>
+              <w:t>1</w:t>
+            </w:r>
+          </w:p>
+        </w:tc>
+        <w:tc>
+          <w:tcPr>
+            <w:tcW w:w="1000" w:type="dxa"/>
+          </w:tcPr>
+          <w:p>
+            <w:pPr>
+              <w:spacing w:line="360" w:lineRule="auto"/>
+              <w:jc w:val="center"/>
+              <w:rPr>
+                <w:rFonts w:ascii="Arial" w:hAnsi="Arial" w:cs="Arial"/>
+                <w:sz w:val="24"/>
+                <w:szCs w:val="24"/>
+                <w:lang w:val="en-US"/>
+              </w:rPr>
+            </w:pPr>
+          </w:p>
+        </w:tc>
+        <w:tc>
+          <w:tcPr>
+            <w:tcW w:w="1001" w:type="dxa"/>
+          </w:tcPr>
+          <w:p>
+            <w:pPr>
+              <w:spacing w:line="360" w:lineRule="auto"/>
+              <w:jc w:val="center"/>
+              <w:rPr>
+                <w:rFonts w:ascii="Arial" w:hAnsi="Arial" w:cs="Arial"/>
+                <w:sz w:val="24"/>
+                <w:szCs w:val="24"/>
+                <w:lang w:val="en-US"/>
+              </w:rPr>
+            </w:pPr>
+          </w:p>
+        </w:tc>
+        <w:tc>
+          <w:tcPr>
+            <w:tcW w:w="944" w:type="dxa"/>
+          </w:tcPr>
+          <w:p>
+            <w:pPr>
+              <w:spacing w:line="360" w:lineRule="auto"/>
+              <w:jc w:val="center"/>
+              <w:rPr>
+                <w:rFonts w:ascii="Arial" w:hAnsi="Arial" w:cs="Arial"/>
+                <w:sz w:val="24"/>
+                <w:szCs w:val="24"/>
+                <w:lang w:val="en-US"/>
+              </w:rPr>
+            </w:pPr>
+          </w:p>
+        </w:tc>
+        <w:tc>
+          <w:tcPr>
+            <w:tcW w:w="944" w:type="dxa"/>
+          </w:tcPr>
+          <w:p>
+            <w:pPr>
+              <w:spacing w:line="360" w:lineRule="auto"/>
+              <w:jc w:val="center"/>
+              <w:rPr>
+                <w:rFonts w:ascii="Arial" w:hAnsi="Arial" w:cs="Arial"/>
+                <w:sz w:val="24"/>
+                <w:szCs w:val="24"/>
+                <w:lang w:val="en-US"/>
+              </w:rPr>
+            </w:pPr>
+          </w:p>
+        </w:tc>
+        <w:tc>
+          <w:tcPr>
+            <w:tcW w:w="944" w:type="dxa"/>
+          </w:tcPr>
+          <w:p>
+            <w:pPr>
+              <w:spacing w:line="360" w:lineRule="auto"/>
+              <w:jc w:val="center"/>
+              <w:rPr>
+                <w:rFonts w:ascii="Arial" w:hAnsi="Arial" w:cs="Arial"/>
+                <w:sz w:val="24"/>
+                <w:szCs w:val="24"/>
+                <w:lang w:val="en-US"/>
+              </w:rPr>
+            </w:pPr>
+          </w:p>
+        </w:tc>
+        <w:tc>
+          <w:tcPr>
+            <w:tcW w:w="1270" w:type="dxa"/>
+          </w:tcPr>
+          <w:p>
+            <w:pPr>
+              <w:spacing w:line="360" w:lineRule="auto"/>
+              <w:jc w:val="center"/>
+              <w:rPr>
+                <w:rFonts w:ascii="Arial" w:hAnsi="Arial" w:cs="Arial"/>
+                <w:sz w:val="24"/>
+                <w:szCs w:val="24"/>
+                <w:lang w:val="en-US"/>
+              </w:rPr>
+            </w:pPr>
+          </w:p>
+        </w:tc>
+        <w:tc>
+          <w:tcPr>
+            <w:tcW w:w="675" w:type="dxa"/>
+          </w:tcPr>
+          <w:p>
+            <w:pPr>
+              <w:spacing w:line="360" w:lineRule="auto"/>
+              <w:jc w:val="center"/>
+              <w:rPr>
+                <w:rFonts w:ascii="Arial" w:hAnsi="Arial" w:cs="Arial"/>
+                <w:sz w:val="24"/>
+                <w:szCs w:val="24"/>
+                <w:lang w:val="en-US"/>
+              </w:rPr>
+            </w:pPr>
+          </w:p>
+        </w:tc>
+      </w:tr>
+      <w:tr>
+        <w:trPr>
+          <w:jc w:val="center"/>
+        </w:trPr>
+        <w:tc>
+          <w:tcPr>
+            <w:tcW w:w="1313" w:type="dxa"/>
+          </w:tcPr>
+          <w:p>
+            <w:pPr>
+              <w:spacing w:line="360" w:lineRule="auto"/>
+              <w:jc w:val="center"/>
+              <w:rPr>
+                <w:rFonts w:ascii="Arial" w:hAnsi="Arial" w:cs="Arial"/>
+                <w:sz w:val="28"/>
+                <w:szCs w:val="28"/>
+                <w:lang w:val="en-US"/>
+              </w:rPr>
+            </w:pPr>
+            <w:r>
+              <w:rPr>
+                <w:rFonts w:ascii="Arial" w:hAnsi="Arial" w:cs="Arial"/>
+                <w:sz w:val="28"/>
+                <w:szCs w:val="28"/>
+                <w:lang w:val="en-US"/>
+              </w:rPr>
+              <w:t>A</w:t>
+            </w:r>
+            <w:r>
+              <w:rPr>
+                <w:rFonts w:ascii="Arial" w:hAnsi="Arial" w:cs="Arial"/>
+                <w:sz w:val="28"/>
+                <w:szCs w:val="28"/>
+                <w:vertAlign w:val="subscript"/>
+                <w:lang w:val="en-US"/>
+              </w:rPr>
+              <w:t>1</w:t>
+            </w:r>
+          </w:p>
+        </w:tc>
+        <w:tc>
+          <w:tcPr>
+            <w:tcW w:w="943" w:type="dxa"/>
+          </w:tcPr>
+          <w:p>
+            <w:pPr>
+              <w:spacing w:line="360" w:lineRule="auto"/>
+              <w:jc w:val="center"/>
+              <w:rPr>
+                <w:rFonts w:ascii="Arial" w:hAnsi="Arial" w:cs="Arial"/>
+                <w:sz w:val="24"/>
+                <w:szCs w:val="24"/>
+                <w:lang w:val="en-US"/>
+              </w:rPr>
+            </w:pPr>
+          </w:p>
+        </w:tc>
+        <w:tc>
+          <w:tcPr>
+            <w:tcW w:w="1000" w:type="dxa"/>
+          </w:tcPr>
+          <w:p>
+            <w:pPr>
+              <w:spacing w:line="360" w:lineRule="auto"/>
+              <w:jc w:val="center"/>
+              <w:rPr>
+                <w:rFonts w:ascii="Arial" w:hAnsi="Arial" w:cs="Arial"/>
+                <w:sz w:val="24"/>
+                <w:szCs w:val="24"/>
+                <w:lang w:val="en-US"/>
+              </w:rPr>
+            </w:pPr>
+            <w:r>
+              <w:rPr>
+                <w:rFonts w:ascii="Arial" w:hAnsi="Arial" w:cs="Arial"/>
+                <w:sz w:val="24"/>
+                <w:szCs w:val="24"/>
+                <w:lang w:val="en-US"/>
+              </w:rPr>
+              <w:t>p</w:t>
+            </w:r>
+            <w:r>
+              <w:rPr>
+                <w:rFonts w:ascii="Arial" w:hAnsi="Arial" w:cs="Arial"/>
+                <w:sz w:val="24"/>
+                <w:szCs w:val="24"/>
+                <w:vertAlign w:val="subscript"/>
+                <w:lang w:val="en-US"/>
+              </w:rPr>
+              <w:t>1</w:t>
+            </w:r>
+            <w:r>
+              <w:rPr>
+                <w:rFonts w:ascii="Arial" w:hAnsi="Arial" w:cs="Arial"/>
+                <w:sz w:val="24"/>
+                <w:szCs w:val="24"/>
+                <w:lang w:val="en-US"/>
+              </w:rPr>
+              <w:t>^p</w:t>
+            </w:r>
+            <w:r>
+              <w:rPr>
+                <w:rFonts w:ascii="Arial" w:hAnsi="Arial" w:cs="Arial"/>
+                <w:sz w:val="24"/>
+                <w:szCs w:val="24"/>
+                <w:vertAlign w:val="subscript"/>
+                <w:lang w:val="en-US"/>
+              </w:rPr>
+              <w:t>2</w:t>
+            </w:r>
+          </w:p>
+        </w:tc>
+        <w:tc>
+          <w:tcPr>
+            <w:tcW w:w="1001" w:type="dxa"/>
+          </w:tcPr>
+          <w:p>
+            <w:pPr>
+              <w:spacing w:line="360" w:lineRule="auto"/>
+              <w:jc w:val="center"/>
+              <w:rPr>
+                <w:rFonts w:ascii="Arial" w:hAnsi="Arial" w:cs="Arial"/>
+                <w:sz w:val="24"/>
+                <w:szCs w:val="24"/>
+                <w:lang w:val="en-US"/>
+              </w:rPr>
+            </w:pPr>
+          </w:p>
+        </w:tc>
+        <w:tc>
+          <w:tcPr>
+            <w:tcW w:w="944" w:type="dxa"/>
+          </w:tcPr>
+          <w:p>
+            <w:pPr>
+              <w:spacing w:line="360" w:lineRule="auto"/>
+              <w:jc w:val="center"/>
+              <w:rPr>
+                <w:rFonts w:ascii="Arial" w:hAnsi="Arial" w:cs="Arial"/>
+                <w:sz w:val="24"/>
+                <w:szCs w:val="24"/>
+                <w:lang w:val="en-US"/>
+              </w:rPr>
+            </w:pPr>
+          </w:p>
+        </w:tc>
+        <w:tc>
+          <w:tcPr>
+            <w:tcW w:w="944" w:type="dxa"/>
+          </w:tcPr>
+          <w:p>
+            <w:pPr>
+              <w:spacing w:line="360" w:lineRule="auto"/>
+              <w:jc w:val="center"/>
+              <w:rPr>
+                <w:rFonts w:ascii="Arial" w:hAnsi="Arial" w:cs="Arial"/>
+                <w:sz w:val="24"/>
+                <w:szCs w:val="24"/>
+                <w:lang w:val="en-US"/>
+              </w:rPr>
+            </w:pPr>
+          </w:p>
+        </w:tc>
+        <w:tc>
+          <w:tcPr>
+            <w:tcW w:w="944" w:type="dxa"/>
+          </w:tcPr>
+          <w:p>
+            <w:pPr>
+              <w:spacing w:line="360" w:lineRule="auto"/>
+              <w:jc w:val="center"/>
+              <w:rPr>
+                <w:rFonts w:ascii="Arial" w:hAnsi="Arial" w:cs="Arial"/>
+                <w:sz w:val="24"/>
+                <w:szCs w:val="24"/>
+                <w:lang w:val="en-US"/>
+              </w:rPr>
+            </w:pPr>
+          </w:p>
+        </w:tc>
+        <w:tc>
+          <w:tcPr>
+            <w:tcW w:w="1270" w:type="dxa"/>
+          </w:tcPr>
+          <w:p>
+            <w:pPr>
+              <w:spacing w:line="360" w:lineRule="auto"/>
+              <w:jc w:val="center"/>
+              <w:rPr>
+                <w:rFonts w:ascii="Arial" w:hAnsi="Arial" w:cs="Arial"/>
+                <w:sz w:val="24"/>
+                <w:szCs w:val="24"/>
+                <w:lang w:val="en-US"/>
+              </w:rPr>
+            </w:pPr>
+            <w:r>
+              <w:rPr>
+                <w:rFonts w:ascii="Arial" w:hAnsi="Arial" w:cs="Arial"/>
+                <w:sz w:val="24"/>
+                <w:szCs w:val="24"/>
+                <w:lang w:val="en-US"/>
+              </w:rPr>
+              <w:softHyphen/>
+            </w:r>
+            <w:r>
+              <w:rPr>
+                <w:rFonts w:ascii="Arial" w:hAnsi="Arial" w:cs="Arial"/>
+                <w:sz w:val="24"/>
+                <w:szCs w:val="24"/>
+                <w:lang w:val="en-US"/>
+              </w:rPr>
+              <w:softHyphen/>
+            </w:r>
+            <w:r>
+              <w:rPr>
+                <w:rFonts w:ascii="Arial" w:hAnsi="Arial" w:cs="Arial"/>
+                <w:sz w:val="24"/>
+                <w:szCs w:val="24"/>
+                <w:lang w:val="en-US"/>
+              </w:rPr>
+              <w:t>!p1 V !p2</w:t>
+            </w:r>
+          </w:p>
+        </w:tc>
+        <w:tc>
+          <w:tcPr>
+            <w:tcW w:w="675" w:type="dxa"/>
+          </w:tcPr>
+          <w:p>
+            <w:pPr>
+              <w:spacing w:line="360" w:lineRule="auto"/>
+              <w:jc w:val="center"/>
+              <w:rPr>
+                <w:rFonts w:ascii="Arial" w:hAnsi="Arial" w:cs="Arial"/>
+                <w:sz w:val="24"/>
+                <w:szCs w:val="24"/>
+                <w:lang w:val="en-US"/>
+              </w:rPr>
+            </w:pPr>
+          </w:p>
+        </w:tc>
+      </w:tr>
+      <w:tr>
+        <w:trPr>
+          <w:jc w:val="center"/>
+        </w:trPr>
+        <w:tc>
+          <w:tcPr>
+            <w:tcW w:w="1313" w:type="dxa"/>
+          </w:tcPr>
+          <w:p>
+            <w:pPr>
+              <w:spacing w:line="360" w:lineRule="auto"/>
+              <w:jc w:val="center"/>
+              <w:rPr>
+                <w:rFonts w:ascii="Arial" w:hAnsi="Arial" w:cs="Arial"/>
+                <w:sz w:val="28"/>
+                <w:szCs w:val="28"/>
+                <w:lang w:val="en-US"/>
+              </w:rPr>
+            </w:pPr>
+            <w:r>
+              <w:rPr>
+                <w:rFonts w:ascii="Arial" w:hAnsi="Arial" w:cs="Arial"/>
+                <w:sz w:val="28"/>
+                <w:szCs w:val="28"/>
+                <w:lang w:val="en-US"/>
+              </w:rPr>
+              <w:t>A</w:t>
+            </w:r>
+            <w:r>
+              <w:rPr>
+                <w:rFonts w:ascii="Arial" w:hAnsi="Arial" w:cs="Arial"/>
+                <w:sz w:val="28"/>
+                <w:szCs w:val="28"/>
+                <w:vertAlign w:val="subscript"/>
+                <w:lang w:val="en-US"/>
+              </w:rPr>
+              <w:t>2</w:t>
+            </w:r>
+          </w:p>
+        </w:tc>
+        <w:tc>
+          <w:tcPr>
+            <w:tcW w:w="943" w:type="dxa"/>
+          </w:tcPr>
+          <w:p>
+            <w:pPr>
+              <w:spacing w:line="360" w:lineRule="auto"/>
+              <w:jc w:val="center"/>
+              <w:rPr>
+                <w:rFonts w:ascii="Arial" w:hAnsi="Arial" w:cs="Arial"/>
+                <w:sz w:val="24"/>
+                <w:szCs w:val="24"/>
+                <w:lang w:val="en-US"/>
+              </w:rPr>
+            </w:pPr>
+          </w:p>
+        </w:tc>
+        <w:tc>
+          <w:tcPr>
+            <w:tcW w:w="1000" w:type="dxa"/>
+          </w:tcPr>
+          <w:p>
+            <w:pPr>
+              <w:spacing w:line="360" w:lineRule="auto"/>
+              <w:jc w:val="center"/>
+              <w:rPr>
+                <w:rFonts w:ascii="Arial" w:hAnsi="Arial" w:cs="Arial"/>
+                <w:sz w:val="24"/>
+                <w:szCs w:val="24"/>
+                <w:lang w:val="en-US"/>
+              </w:rPr>
+            </w:pPr>
+          </w:p>
+        </w:tc>
+        <w:tc>
+          <w:tcPr>
+            <w:tcW w:w="1001" w:type="dxa"/>
+          </w:tcPr>
+          <w:p>
+            <w:pPr>
+              <w:spacing w:line="360" w:lineRule="auto"/>
+              <w:jc w:val="center"/>
+              <w:rPr>
+                <w:rFonts w:ascii="Arial" w:hAnsi="Arial" w:cs="Arial"/>
+                <w:sz w:val="24"/>
+                <w:szCs w:val="24"/>
+                <w:lang w:val="en-US"/>
+              </w:rPr>
+            </w:pPr>
+            <w:r>
+              <w:rPr>
+                <w:rFonts w:ascii="Arial" w:hAnsi="Arial" w:cs="Arial"/>
+                <w:sz w:val="24"/>
+                <w:szCs w:val="24"/>
+                <w:lang w:val="en-US"/>
+              </w:rPr>
+              <w:t>p</w:t>
+            </w:r>
+            <w:r>
+              <w:rPr>
+                <w:rFonts w:ascii="Arial" w:hAnsi="Arial" w:cs="Arial"/>
+                <w:sz w:val="24"/>
+                <w:szCs w:val="24"/>
+                <w:vertAlign w:val="subscript"/>
+                <w:lang w:val="en-US"/>
+              </w:rPr>
+              <w:t>3</w:t>
+            </w:r>
+            <w:r>
+              <w:rPr>
+                <w:rFonts w:ascii="Arial" w:hAnsi="Arial" w:cs="Arial"/>
+                <w:sz w:val="24"/>
+                <w:szCs w:val="24"/>
+                <w:lang w:val="en-US"/>
+              </w:rPr>
+              <w:softHyphen/>
+              <w:t>^p</w:t>
+            </w:r>
+            <w:r>
+              <w:rPr>
+                <w:rFonts w:ascii="Arial" w:hAnsi="Arial" w:cs="Arial"/>
+                <w:sz w:val="24"/>
+                <w:szCs w:val="24"/>
+                <w:vertAlign w:val="subscript"/>
+                <w:lang w:val="en-US"/>
+              </w:rPr>
+              <w:t>4</w:t>
+            </w:r>
+          </w:p>
+        </w:tc>
+        <w:tc>
+          <w:tcPr>
+            <w:tcW w:w="944" w:type="dxa"/>
+          </w:tcPr>
+          <w:p>
+            <w:pPr>
+              <w:spacing w:line="360" w:lineRule="auto"/>
+              <w:jc w:val="center"/>
+              <w:rPr>
+                <w:rFonts w:ascii="Arial" w:hAnsi="Arial" w:cs="Arial"/>
+                <w:sz w:val="24"/>
+                <w:szCs w:val="24"/>
+                <w:lang w:val="en-US"/>
+              </w:rPr>
+            </w:pPr>
+          </w:p>
+        </w:tc>
+        <w:tc>
+          <w:tcPr>
+            <w:tcW w:w="944" w:type="dxa"/>
+          </w:tcPr>
+          <w:p>
+            <w:pPr>
+              <w:spacing w:line="360" w:lineRule="auto"/>
+              <w:jc w:val="center"/>
+              <w:rPr>
+                <w:rFonts w:ascii="Arial" w:hAnsi="Arial" w:cs="Arial"/>
+                <w:sz w:val="24"/>
+                <w:szCs w:val="24"/>
+                <w:lang w:val="en-US"/>
+              </w:rPr>
+            </w:pPr>
+          </w:p>
+        </w:tc>
+        <w:tc>
+          <w:tcPr>
+            <w:tcW w:w="944" w:type="dxa"/>
+          </w:tcPr>
+          <w:p>
+            <w:pPr>
+              <w:spacing w:line="360" w:lineRule="auto"/>
+              <w:jc w:val="center"/>
+              <w:rPr>
+                <w:rFonts w:ascii="Arial" w:hAnsi="Arial" w:cs="Arial"/>
+                <w:sz w:val="24"/>
+                <w:szCs w:val="24"/>
+                <w:lang w:val="en-US"/>
+              </w:rPr>
+            </w:pPr>
+          </w:p>
+        </w:tc>
+        <w:tc>
+          <w:tcPr>
+            <w:tcW w:w="1270" w:type="dxa"/>
+          </w:tcPr>
+          <w:p>
+            <w:pPr>
+              <w:spacing w:line="360" w:lineRule="auto"/>
+              <w:jc w:val="center"/>
+              <w:rPr>
+                <w:rFonts w:ascii="Arial" w:hAnsi="Arial" w:cs="Arial"/>
+                <w:sz w:val="24"/>
+                <w:szCs w:val="24"/>
+                <w:lang w:val="en-US"/>
+              </w:rPr>
+            </w:pPr>
+            <w:r>
+              <w:rPr>
+                <w:rFonts w:ascii="Arial" w:hAnsi="Arial" w:cs="Arial"/>
+                <w:sz w:val="24"/>
+                <w:szCs w:val="24"/>
+              </w:rPr>
+              <w:t>!</w:t>
+            </w:r>
+            <w:r>
+              <w:rPr>
+                <w:rFonts w:ascii="Arial" w:hAnsi="Arial" w:cs="Arial"/>
+                <w:sz w:val="24"/>
+                <w:szCs w:val="24"/>
+                <w:lang w:val="en-US"/>
+              </w:rPr>
+              <w:t>p</w:t>
+            </w:r>
+            <w:r>
+              <w:rPr>
+                <w:rFonts w:ascii="Arial" w:hAnsi="Arial" w:cs="Arial"/>
+                <w:sz w:val="24"/>
+                <w:szCs w:val="24"/>
+                <w:vertAlign w:val="subscript"/>
+                <w:lang w:val="en-US"/>
+              </w:rPr>
+              <w:t>3</w:t>
+            </w:r>
+            <w:r>
+              <w:rPr>
+                <w:rFonts w:ascii="Arial" w:hAnsi="Arial" w:cs="Arial"/>
+                <w:sz w:val="24"/>
+                <w:szCs w:val="24"/>
+                <w:lang w:val="en-US"/>
+              </w:rPr>
+              <w:t xml:space="preserve"> V !</w:t>
+            </w:r>
+            <w:r>
+              <w:rPr>
+                <w:rFonts w:ascii="Arial" w:hAnsi="Arial" w:cs="Arial"/>
+                <w:sz w:val="24"/>
+                <w:szCs w:val="24"/>
+                <w:lang w:val="en-US"/>
+              </w:rPr>
+              <w:t>p</w:t>
+            </w:r>
+            <w:r>
+              <w:rPr>
+                <w:rFonts w:ascii="Arial" w:hAnsi="Arial" w:cs="Arial"/>
+                <w:sz w:val="24"/>
+                <w:szCs w:val="24"/>
+                <w:vertAlign w:val="subscript"/>
+                <w:lang w:val="en-US"/>
+              </w:rPr>
+              <w:t>4</w:t>
+            </w:r>
+          </w:p>
+        </w:tc>
+        <w:tc>
+          <w:tcPr>
+            <w:tcW w:w="675" w:type="dxa"/>
+          </w:tcPr>
+          <w:p>
+            <w:pPr>
+              <w:spacing w:line="360" w:lineRule="auto"/>
+              <w:jc w:val="center"/>
+              <w:rPr>
+                <w:rFonts w:ascii="Arial" w:hAnsi="Arial" w:cs="Arial"/>
+                <w:sz w:val="24"/>
+                <w:szCs w:val="24"/>
+                <w:lang w:val="en-US"/>
+              </w:rPr>
+            </w:pPr>
+          </w:p>
+        </w:tc>
+      </w:tr>
+      <w:tr>
+        <w:trPr>
+          <w:jc w:val="center"/>
+        </w:trPr>
+        <w:tc>
+          <w:tcPr>
+            <w:tcW w:w="1313" w:type="dxa"/>
+          </w:tcPr>
+          <w:p>
+            <w:pPr>
+              <w:spacing w:line="360" w:lineRule="auto"/>
+              <w:jc w:val="center"/>
+              <w:rPr>
+                <w:rFonts w:ascii="Arial" w:hAnsi="Arial" w:cs="Arial"/>
+                <w:sz w:val="28"/>
+                <w:szCs w:val="28"/>
+                <w:lang w:val="en-US"/>
+              </w:rPr>
+            </w:pPr>
+            <w:r>
+              <w:rPr>
+                <w:rFonts w:ascii="Arial" w:hAnsi="Arial" w:cs="Arial"/>
+                <w:sz w:val="28"/>
+                <w:szCs w:val="28"/>
+                <w:lang w:val="en-US"/>
+              </w:rPr>
+              <w:t>A</w:t>
+            </w:r>
+            <w:r>
+              <w:rPr>
+                <w:rFonts w:ascii="Arial" w:hAnsi="Arial" w:cs="Arial"/>
+                <w:sz w:val="28"/>
+                <w:szCs w:val="28"/>
+                <w:vertAlign w:val="subscript"/>
+                <w:lang w:val="en-US"/>
+              </w:rPr>
+              <w:t>3</w:t>
+            </w:r>
+          </w:p>
+        </w:tc>
+        <w:tc>
+          <w:tcPr>
+            <w:tcW w:w="943" w:type="dxa"/>
+          </w:tcPr>
+          <w:p>
+            <w:pPr>
+              <w:spacing w:line="360" w:lineRule="auto"/>
+              <w:jc w:val="center"/>
+              <w:rPr>
+                <w:rFonts w:ascii="Arial" w:hAnsi="Arial" w:cs="Arial"/>
+                <w:sz w:val="24"/>
+                <w:szCs w:val="24"/>
+                <w:lang w:val="en-US"/>
+              </w:rPr>
+            </w:pPr>
+          </w:p>
+        </w:tc>
+        <w:tc>
+          <w:tcPr>
+            <w:tcW w:w="1000" w:type="dxa"/>
+          </w:tcPr>
+          <w:p>
+            <w:pPr>
+              <w:spacing w:line="360" w:lineRule="auto"/>
+              <w:jc w:val="center"/>
+              <w:rPr>
+                <w:rFonts w:ascii="Arial" w:hAnsi="Arial" w:cs="Arial"/>
+                <w:sz w:val="24"/>
+                <w:szCs w:val="24"/>
+                <w:lang w:val="en-US"/>
+              </w:rPr>
+            </w:pPr>
+          </w:p>
+        </w:tc>
+        <w:tc>
+          <w:tcPr>
+            <w:tcW w:w="1001" w:type="dxa"/>
+          </w:tcPr>
+          <w:p>
+            <w:pPr>
+              <w:spacing w:line="360" w:lineRule="auto"/>
+              <w:jc w:val="center"/>
+              <w:rPr>
+                <w:rFonts w:ascii="Arial" w:hAnsi="Arial" w:cs="Arial"/>
+                <w:sz w:val="24"/>
+                <w:szCs w:val="24"/>
+                <w:lang w:val="en-US"/>
+              </w:rPr>
+            </w:pPr>
+          </w:p>
+        </w:tc>
+        <w:tc>
+          <w:tcPr>
+            <w:tcW w:w="944" w:type="dxa"/>
+          </w:tcPr>
+          <w:p>
+            <w:pPr>
+              <w:spacing w:line="360" w:lineRule="auto"/>
+              <w:jc w:val="center"/>
+              <w:rPr>
+                <w:rFonts w:ascii="Arial" w:hAnsi="Arial" w:cs="Arial"/>
+                <w:sz w:val="24"/>
+                <w:szCs w:val="24"/>
+                <w:lang w:val="en-US"/>
+              </w:rPr>
+            </w:pPr>
+            <w:r>
+              <w:rPr>
+                <w:rFonts w:ascii="Arial" w:hAnsi="Arial" w:cs="Arial"/>
+                <w:sz w:val="24"/>
+                <w:szCs w:val="24"/>
+                <w:lang w:val="en-US"/>
+              </w:rPr>
+              <w:t>p</w:t>
+            </w:r>
+            <w:r>
+              <w:rPr>
+                <w:rFonts w:ascii="Arial" w:hAnsi="Arial" w:cs="Arial"/>
+                <w:sz w:val="24"/>
+                <w:szCs w:val="24"/>
+                <w:vertAlign w:val="subscript"/>
+                <w:lang w:val="en-US"/>
+              </w:rPr>
+              <w:t>5</w:t>
+            </w:r>
+          </w:p>
+        </w:tc>
+        <w:tc>
+          <w:tcPr>
+            <w:tcW w:w="944" w:type="dxa"/>
+          </w:tcPr>
+          <w:p>
+            <w:pPr>
+              <w:spacing w:line="360" w:lineRule="auto"/>
+              <w:jc w:val="center"/>
+              <w:rPr>
+                <w:rFonts w:ascii="Arial" w:hAnsi="Arial" w:cs="Arial"/>
+                <w:sz w:val="24"/>
+                <w:szCs w:val="24"/>
+                <w:lang w:val="en-US"/>
+              </w:rPr>
+            </w:pPr>
+          </w:p>
+        </w:tc>
+        <w:tc>
+          <w:tcPr>
+            <w:tcW w:w="944" w:type="dxa"/>
+          </w:tcPr>
+          <w:p>
+            <w:pPr>
+              <w:spacing w:line="360" w:lineRule="auto"/>
+              <w:jc w:val="center"/>
+              <w:rPr>
+                <w:rFonts w:ascii="Arial" w:hAnsi="Arial" w:cs="Arial"/>
+                <w:sz w:val="24"/>
+                <w:szCs w:val="24"/>
+                <w:lang w:val="en-US"/>
+              </w:rPr>
+            </w:pPr>
+          </w:p>
+        </w:tc>
+        <w:tc>
+          <w:tcPr>
+            <w:tcW w:w="1270" w:type="dxa"/>
+          </w:tcPr>
+          <w:p>
+            <w:pPr>
+              <w:spacing w:line="360" w:lineRule="auto"/>
+              <w:jc w:val="center"/>
+              <w:rPr>
+                <w:rFonts w:ascii="Arial" w:hAnsi="Arial" w:cs="Arial"/>
+                <w:sz w:val="24"/>
+                <w:szCs w:val="24"/>
+                <w:lang w:val="en-US"/>
+              </w:rPr>
+            </w:pPr>
+            <w:r>
+              <w:rPr>
+                <w:rFonts w:ascii="Arial" w:hAnsi="Arial" w:cs="Arial"/>
+                <w:sz w:val="24"/>
+                <w:szCs w:val="24"/>
+                <w:lang w:val="en-US"/>
+              </w:rPr>
+              <w:t>!p</w:t>
+            </w:r>
+            <w:r>
+              <w:rPr>
+                <w:rFonts w:ascii="Arial" w:hAnsi="Arial" w:cs="Arial"/>
+                <w:sz w:val="24"/>
+                <w:szCs w:val="24"/>
+                <w:vertAlign w:val="subscript"/>
+                <w:lang w:val="en-US"/>
+              </w:rPr>
+              <w:t>5</w:t>
+            </w:r>
+          </w:p>
+        </w:tc>
+        <w:tc>
+          <w:tcPr>
+            <w:tcW w:w="675" w:type="dxa"/>
+          </w:tcPr>
+          <w:p>
+            <w:pPr>
+              <w:spacing w:line="360" w:lineRule="auto"/>
+              <w:jc w:val="center"/>
+              <w:rPr>
+                <w:rFonts w:ascii="Arial" w:hAnsi="Arial" w:cs="Arial"/>
+                <w:sz w:val="24"/>
+                <w:szCs w:val="24"/>
+                <w:lang w:val="en-US"/>
+              </w:rPr>
+            </w:pPr>
+          </w:p>
+        </w:tc>
+      </w:tr>
+      <w:tr>
+        <w:trPr>
+          <w:jc w:val="center"/>
+        </w:trPr>
+        <w:tc>
+          <w:tcPr>
+            <w:tcW w:w="1313" w:type="dxa"/>
+          </w:tcPr>
+          <w:p>
+            <w:pPr>
+              <w:spacing w:line="360" w:lineRule="auto"/>
+              <w:jc w:val="center"/>
+              <w:rPr>
+                <w:rFonts w:ascii="Arial" w:hAnsi="Arial" w:cs="Arial"/>
+                <w:sz w:val="28"/>
+                <w:szCs w:val="28"/>
+                <w:lang w:val="en-US"/>
+              </w:rPr>
+            </w:pPr>
+            <w:r>
+              <w:rPr>
+                <w:rFonts w:ascii="Arial" w:hAnsi="Arial" w:cs="Arial"/>
+                <w:sz w:val="28"/>
+                <w:szCs w:val="28"/>
+                <w:lang w:val="en-US"/>
+              </w:rPr>
+              <w:t>A</w:t>
+            </w:r>
+            <w:r>
+              <w:rPr>
+                <w:rFonts w:ascii="Arial" w:hAnsi="Arial" w:cs="Arial"/>
+                <w:sz w:val="28"/>
+                <w:szCs w:val="28"/>
+                <w:vertAlign w:val="subscript"/>
+                <w:lang w:val="en-US"/>
+              </w:rPr>
+              <w:t>4</w:t>
+            </w:r>
+          </w:p>
+        </w:tc>
+        <w:tc>
+          <w:tcPr>
+            <w:tcW w:w="943" w:type="dxa"/>
+          </w:tcPr>
+          <w:p>
+            <w:pPr>
+              <w:spacing w:line="360" w:lineRule="auto"/>
+              <w:jc w:val="center"/>
+              <w:rPr>
+                <w:rFonts w:ascii="Arial" w:hAnsi="Arial" w:cs="Arial"/>
+                <w:sz w:val="24"/>
+                <w:szCs w:val="24"/>
+                <w:lang w:val="en-US"/>
+              </w:rPr>
+            </w:pPr>
+          </w:p>
+        </w:tc>
+        <w:tc>
+          <w:tcPr>
+            <w:tcW w:w="1000" w:type="dxa"/>
+          </w:tcPr>
+          <w:p>
+            <w:pPr>
+              <w:spacing w:line="360" w:lineRule="auto"/>
+              <w:jc w:val="center"/>
+              <w:rPr>
+                <w:rFonts w:ascii="Arial" w:hAnsi="Arial" w:cs="Arial"/>
+                <w:sz w:val="24"/>
+                <w:szCs w:val="24"/>
+                <w:lang w:val="en-US"/>
+              </w:rPr>
+            </w:pPr>
+          </w:p>
+        </w:tc>
+        <w:tc>
+          <w:tcPr>
+            <w:tcW w:w="1001" w:type="dxa"/>
+          </w:tcPr>
+          <w:p>
+            <w:pPr>
+              <w:spacing w:line="360" w:lineRule="auto"/>
+              <w:jc w:val="center"/>
+              <w:rPr>
+                <w:rFonts w:ascii="Arial" w:hAnsi="Arial" w:cs="Arial"/>
+                <w:sz w:val="24"/>
+                <w:szCs w:val="24"/>
+                <w:lang w:val="en-US"/>
+              </w:rPr>
+            </w:pPr>
+          </w:p>
+        </w:tc>
+        <w:tc>
+          <w:tcPr>
+            <w:tcW w:w="944" w:type="dxa"/>
+          </w:tcPr>
+          <w:p>
+            <w:pPr>
+              <w:spacing w:line="360" w:lineRule="auto"/>
+              <w:jc w:val="center"/>
+              <w:rPr>
+                <w:rFonts w:ascii="Arial" w:hAnsi="Arial" w:cs="Arial"/>
+                <w:sz w:val="24"/>
+                <w:szCs w:val="24"/>
+                <w:lang w:val="en-US"/>
+              </w:rPr>
+            </w:pPr>
+          </w:p>
+        </w:tc>
+        <w:tc>
+          <w:tcPr>
+            <w:tcW w:w="944" w:type="dxa"/>
+          </w:tcPr>
+          <w:p>
+            <w:pPr>
+              <w:spacing w:line="360" w:lineRule="auto"/>
+              <w:jc w:val="center"/>
+              <w:rPr>
+                <w:rFonts w:ascii="Arial" w:hAnsi="Arial" w:cs="Arial"/>
+                <w:sz w:val="24"/>
+                <w:szCs w:val="24"/>
+                <w:lang w:val="en-US"/>
+              </w:rPr>
+            </w:pPr>
+            <w:r>
+              <w:rPr>
+                <w:rFonts w:ascii="Arial" w:hAnsi="Arial" w:cs="Arial"/>
+                <w:sz w:val="24"/>
+                <w:szCs w:val="24"/>
+                <w:lang w:val="en-US"/>
+              </w:rPr>
+              <w:t>p</w:t>
+            </w:r>
+            <w:r>
+              <w:rPr>
+                <w:rFonts w:ascii="Arial" w:hAnsi="Arial" w:cs="Arial"/>
+                <w:sz w:val="24"/>
+                <w:szCs w:val="24"/>
+                <w:vertAlign w:val="subscript"/>
+                <w:lang w:val="en-US"/>
+              </w:rPr>
+              <w:t>6</w:t>
+            </w:r>
+          </w:p>
+        </w:tc>
+        <w:tc>
+          <w:tcPr>
+            <w:tcW w:w="944" w:type="dxa"/>
+          </w:tcPr>
+          <w:p>
+            <w:pPr>
+              <w:spacing w:line="360" w:lineRule="auto"/>
+              <w:jc w:val="center"/>
+              <w:rPr>
+                <w:rFonts w:ascii="Arial" w:hAnsi="Arial" w:cs="Arial"/>
+                <w:sz w:val="24"/>
+                <w:szCs w:val="24"/>
+                <w:lang w:val="en-US"/>
+              </w:rPr>
+            </w:pPr>
+          </w:p>
+        </w:tc>
+        <w:tc>
+          <w:tcPr>
+            <w:tcW w:w="1270" w:type="dxa"/>
+          </w:tcPr>
+          <w:p>
+            <w:pPr>
+              <w:spacing w:line="360" w:lineRule="auto"/>
+              <w:jc w:val="center"/>
+              <w:rPr>
+                <w:rFonts w:ascii="Arial" w:hAnsi="Arial" w:cs="Arial"/>
+                <w:sz w:val="24"/>
+                <w:szCs w:val="24"/>
+                <w:lang w:val="en-US"/>
+              </w:rPr>
+            </w:pPr>
+            <w:r>
+              <w:rPr>
+                <w:rFonts w:ascii="Arial" w:hAnsi="Arial" w:cs="Arial"/>
+                <w:sz w:val="24"/>
+                <w:szCs w:val="24"/>
+              </w:rPr>
+              <w:t>!</w:t>
+            </w:r>
+            <w:r>
+              <w:rPr>
+                <w:rFonts w:ascii="Arial" w:hAnsi="Arial" w:cs="Arial"/>
+                <w:sz w:val="24"/>
+                <w:szCs w:val="24"/>
+                <w:lang w:val="en-US"/>
+              </w:rPr>
+              <w:t>p</w:t>
+            </w:r>
+            <w:r>
+              <w:rPr>
+                <w:rFonts w:ascii="Arial" w:hAnsi="Arial" w:cs="Arial"/>
+                <w:sz w:val="24"/>
+                <w:szCs w:val="24"/>
+                <w:vertAlign w:val="subscript"/>
+                <w:lang w:val="en-US"/>
+              </w:rPr>
+              <w:t>6</w:t>
+            </w:r>
+          </w:p>
+        </w:tc>
+        <w:tc>
+          <w:tcPr>
+            <w:tcW w:w="675" w:type="dxa"/>
+          </w:tcPr>
+          <w:p>
+            <w:pPr>
+              <w:spacing w:line="360" w:lineRule="auto"/>
+              <w:jc w:val="center"/>
+              <w:rPr>
+                <w:rFonts w:ascii="Arial" w:hAnsi="Arial" w:cs="Arial"/>
+                <w:sz w:val="24"/>
+                <w:szCs w:val="24"/>
+                <w:lang w:val="en-US"/>
+              </w:rPr>
+            </w:pPr>
+          </w:p>
+        </w:tc>
+      </w:tr>
+      <w:tr>
+        <w:trPr>
+          <w:jc w:val="center"/>
+        </w:trPr>
+        <w:tc>
+          <w:tcPr>
+            <w:tcW w:w="1313" w:type="dxa"/>
+          </w:tcPr>
+          <w:p>
+            <w:pPr>
+              <w:spacing w:line="360" w:lineRule="auto"/>
+              <w:jc w:val="center"/>
+              <w:rPr>
+                <w:rFonts w:ascii="Arial" w:hAnsi="Arial" w:cs="Arial"/>
+                <w:sz w:val="28"/>
+                <w:szCs w:val="28"/>
+                <w:lang w:val="en-US"/>
+              </w:rPr>
+            </w:pPr>
+            <w:r>
+              <w:rPr>
+                <w:rFonts w:ascii="Arial" w:hAnsi="Arial" w:cs="Arial"/>
+                <w:sz w:val="28"/>
+                <w:szCs w:val="28"/>
+                <w:lang w:val="en-US"/>
+              </w:rPr>
+              <w:t>A</w:t>
+            </w:r>
+            <w:r>
+              <w:rPr>
+                <w:rFonts w:ascii="Arial" w:hAnsi="Arial" w:cs="Arial"/>
+                <w:sz w:val="28"/>
+                <w:szCs w:val="28"/>
+                <w:vertAlign w:val="subscript"/>
+                <w:lang w:val="en-US"/>
+              </w:rPr>
+              <w:t>5</w:t>
+            </w:r>
+          </w:p>
+        </w:tc>
+        <w:tc>
+          <w:tcPr>
+            <w:tcW w:w="943" w:type="dxa"/>
+          </w:tcPr>
+          <w:p>
+            <w:pPr>
+              <w:spacing w:line="360" w:lineRule="auto"/>
+              <w:jc w:val="center"/>
+              <w:rPr>
+                <w:rFonts w:ascii="Arial" w:hAnsi="Arial" w:cs="Arial"/>
+                <w:sz w:val="24"/>
+                <w:szCs w:val="24"/>
+                <w:lang w:val="en-US"/>
+              </w:rPr>
+            </w:pPr>
+          </w:p>
+        </w:tc>
+        <w:tc>
+          <w:tcPr>
+            <w:tcW w:w="1000" w:type="dxa"/>
+          </w:tcPr>
+          <w:p>
+            <w:pPr>
+              <w:spacing w:line="360" w:lineRule="auto"/>
+              <w:jc w:val="center"/>
+              <w:rPr>
+                <w:rFonts w:ascii="Arial" w:hAnsi="Arial" w:cs="Arial"/>
+                <w:sz w:val="24"/>
+                <w:szCs w:val="24"/>
+                <w:lang w:val="en-US"/>
+              </w:rPr>
+            </w:pPr>
+          </w:p>
+        </w:tc>
+        <w:tc>
+          <w:tcPr>
+            <w:tcW w:w="1001" w:type="dxa"/>
+          </w:tcPr>
+          <w:p>
+            <w:pPr>
+              <w:spacing w:line="360" w:lineRule="auto"/>
+              <w:jc w:val="center"/>
+              <w:rPr>
+                <w:rFonts w:ascii="Arial" w:hAnsi="Arial" w:cs="Arial"/>
+                <w:sz w:val="24"/>
+                <w:szCs w:val="24"/>
+                <w:lang w:val="en-US"/>
+              </w:rPr>
+            </w:pPr>
+          </w:p>
+        </w:tc>
+        <w:tc>
+          <w:tcPr>
+            <w:tcW w:w="944" w:type="dxa"/>
+          </w:tcPr>
+          <w:p>
+            <w:pPr>
+              <w:spacing w:line="360" w:lineRule="auto"/>
+              <w:jc w:val="center"/>
+              <w:rPr>
+                <w:rFonts w:ascii="Arial" w:hAnsi="Arial" w:cs="Arial"/>
+                <w:sz w:val="24"/>
+                <w:szCs w:val="24"/>
+                <w:lang w:val="en-US"/>
+              </w:rPr>
+            </w:pPr>
+          </w:p>
+        </w:tc>
+        <w:tc>
+          <w:tcPr>
+            <w:tcW w:w="944" w:type="dxa"/>
+          </w:tcPr>
+          <w:p>
+            <w:pPr>
+              <w:spacing w:line="360" w:lineRule="auto"/>
+              <w:jc w:val="center"/>
+              <w:rPr>
+                <w:rFonts w:ascii="Arial" w:hAnsi="Arial" w:cs="Arial"/>
+                <w:sz w:val="24"/>
+                <w:szCs w:val="24"/>
+                <w:lang w:val="en-US"/>
+              </w:rPr>
+            </w:pPr>
+          </w:p>
+        </w:tc>
+        <w:tc>
+          <w:tcPr>
+            <w:tcW w:w="944" w:type="dxa"/>
+          </w:tcPr>
+          <w:p>
+            <w:pPr>
+              <w:spacing w:line="360" w:lineRule="auto"/>
+              <w:jc w:val="center"/>
+              <w:rPr>
+                <w:rFonts w:ascii="Arial" w:hAnsi="Arial" w:cs="Arial"/>
+                <w:sz w:val="24"/>
+                <w:szCs w:val="24"/>
+                <w:lang w:val="en-US"/>
+              </w:rPr>
+            </w:pPr>
+            <w:r>
+              <w:rPr>
+                <w:rFonts w:ascii="Arial" w:hAnsi="Arial" w:cs="Arial"/>
+                <w:sz w:val="24"/>
+                <w:szCs w:val="24"/>
+                <w:lang w:val="en-US"/>
+              </w:rPr>
+              <w:t>1</w:t>
+            </w:r>
+          </w:p>
+        </w:tc>
+        <w:tc>
+          <w:tcPr>
+            <w:tcW w:w="1270" w:type="dxa"/>
+          </w:tcPr>
+          <w:p>
+            <w:pPr>
+              <w:spacing w:line="360" w:lineRule="auto"/>
+              <w:jc w:val="center"/>
+              <w:rPr>
+                <w:rFonts w:ascii="Arial" w:hAnsi="Arial" w:cs="Arial"/>
+                <w:sz w:val="24"/>
+                <w:szCs w:val="24"/>
+                <w:lang w:val="en-US"/>
+              </w:rPr>
+            </w:pPr>
+          </w:p>
+        </w:tc>
+        <w:tc>
+          <w:tcPr>
+            <w:tcW w:w="675" w:type="dxa"/>
+          </w:tcPr>
+          <w:p>
+            <w:pPr>
+              <w:spacing w:line="360" w:lineRule="auto"/>
+              <w:jc w:val="center"/>
+              <w:rPr>
+                <w:rFonts w:ascii="Arial" w:hAnsi="Arial" w:cs="Arial"/>
+                <w:sz w:val="24"/>
+                <w:szCs w:val="24"/>
+                <w:lang w:val="en-US"/>
+              </w:rPr>
+            </w:pPr>
+          </w:p>
+        </w:tc>
+      </w:tr>
+      <w:tr>
+        <w:trPr>
+          <w:jc w:val="center"/>
+        </w:trPr>
+        <w:tc>
+          <w:tcPr>
+            <w:tcW w:w="1313" w:type="dxa"/>
+          </w:tcPr>
+          <w:p>
+            <w:pPr>
+              <w:spacing w:line="360" w:lineRule="auto"/>
+              <w:jc w:val="center"/>
+              <w:rPr>
+                <w:rFonts w:ascii="Arial" w:hAnsi="Arial" w:cs="Arial"/>
+                <w:sz w:val="28"/>
+                <w:szCs w:val="28"/>
+                <w:lang w:val="en-US"/>
+              </w:rPr>
+            </w:pPr>
+            <w:r>
+              <w:rPr>
+                <w:rFonts w:ascii="Arial" w:hAnsi="Arial" w:cs="Arial"/>
+                <w:sz w:val="28"/>
+                <w:szCs w:val="28"/>
+                <w:lang w:val="en-US"/>
+              </w:rPr>
+              <w:t>A</w:t>
+            </w:r>
+            <w:r>
+              <w:rPr>
+                <w:rFonts w:ascii="Arial" w:hAnsi="Arial" w:cs="Arial"/>
+                <w:sz w:val="28"/>
+                <w:szCs w:val="28"/>
+                <w:vertAlign w:val="subscript"/>
+                <w:lang w:val="en-US"/>
+              </w:rPr>
+              <w:t>6</w:t>
+            </w:r>
+          </w:p>
+        </w:tc>
+        <w:tc>
+          <w:tcPr>
+            <w:tcW w:w="943" w:type="dxa"/>
+          </w:tcPr>
+          <w:p>
+            <w:pPr>
+              <w:spacing w:line="360" w:lineRule="auto"/>
+              <w:jc w:val="center"/>
+              <w:rPr>
+                <w:rFonts w:ascii="Arial" w:hAnsi="Arial" w:cs="Arial"/>
+                <w:sz w:val="24"/>
+                <w:szCs w:val="24"/>
+                <w:lang w:val="en-US"/>
+              </w:rPr>
+            </w:pPr>
+          </w:p>
+        </w:tc>
+        <w:tc>
+          <w:tcPr>
+            <w:tcW w:w="1000" w:type="dxa"/>
+          </w:tcPr>
+          <w:p>
+            <w:pPr>
+              <w:spacing w:line="360" w:lineRule="auto"/>
+              <w:jc w:val="center"/>
+              <w:rPr>
+                <w:rFonts w:ascii="Arial" w:hAnsi="Arial" w:cs="Arial"/>
+                <w:sz w:val="24"/>
+                <w:szCs w:val="24"/>
+                <w:lang w:val="en-US"/>
+              </w:rPr>
+            </w:pPr>
+          </w:p>
+        </w:tc>
+        <w:tc>
+          <w:tcPr>
+            <w:tcW w:w="1001" w:type="dxa"/>
+          </w:tcPr>
+          <w:p>
+            <w:pPr>
+              <w:spacing w:line="360" w:lineRule="auto"/>
+              <w:jc w:val="center"/>
+              <w:rPr>
+                <w:rFonts w:ascii="Arial" w:hAnsi="Arial" w:cs="Arial"/>
+                <w:sz w:val="24"/>
+                <w:szCs w:val="24"/>
+                <w:lang w:val="en-US"/>
+              </w:rPr>
+            </w:pPr>
+          </w:p>
+        </w:tc>
+        <w:tc>
+          <w:tcPr>
+            <w:tcW w:w="944" w:type="dxa"/>
+          </w:tcPr>
+          <w:p>
+            <w:pPr>
+              <w:spacing w:line="360" w:lineRule="auto"/>
+              <w:jc w:val="center"/>
+              <w:rPr>
+                <w:rFonts w:ascii="Arial" w:hAnsi="Arial" w:cs="Arial"/>
+                <w:sz w:val="24"/>
+                <w:szCs w:val="24"/>
+                <w:lang w:val="en-US"/>
+              </w:rPr>
+            </w:pPr>
+          </w:p>
+        </w:tc>
+        <w:tc>
+          <w:tcPr>
+            <w:tcW w:w="944" w:type="dxa"/>
+          </w:tcPr>
+          <w:p>
+            <w:pPr>
+              <w:spacing w:line="360" w:lineRule="auto"/>
+              <w:jc w:val="center"/>
+              <w:rPr>
+                <w:rFonts w:ascii="Arial" w:hAnsi="Arial" w:cs="Arial"/>
+                <w:sz w:val="24"/>
+                <w:szCs w:val="24"/>
+                <w:lang w:val="en-US"/>
+              </w:rPr>
+            </w:pPr>
+          </w:p>
+        </w:tc>
+        <w:tc>
+          <w:tcPr>
+            <w:tcW w:w="944" w:type="dxa"/>
+          </w:tcPr>
+          <w:p>
+            <w:pPr>
+              <w:spacing w:line="360" w:lineRule="auto"/>
+              <w:jc w:val="center"/>
+              <w:rPr>
+                <w:rFonts w:ascii="Arial" w:hAnsi="Arial" w:cs="Arial"/>
+                <w:sz w:val="24"/>
+                <w:szCs w:val="24"/>
+                <w:lang w:val="en-US"/>
+              </w:rPr>
+            </w:pPr>
+          </w:p>
+        </w:tc>
+        <w:tc>
+          <w:tcPr>
+            <w:tcW w:w="1270" w:type="dxa"/>
+          </w:tcPr>
+          <w:p>
+            <w:pPr>
+              <w:spacing w:line="360" w:lineRule="auto"/>
+              <w:jc w:val="center"/>
+              <w:rPr>
+                <w:rFonts w:ascii="Arial" w:hAnsi="Arial" w:cs="Arial"/>
+                <w:sz w:val="24"/>
+                <w:szCs w:val="24"/>
+                <w:lang w:val="en-US"/>
+              </w:rPr>
+            </w:pPr>
+            <w:r>
+              <w:rPr>
+                <w:rFonts w:ascii="Arial" w:hAnsi="Arial" w:cs="Arial"/>
+                <w:sz w:val="24"/>
+                <w:szCs w:val="24"/>
+                <w:lang w:val="en-US"/>
+              </w:rPr>
+              <w:t>1</w:t>
+            </w:r>
+          </w:p>
+        </w:tc>
+        <w:tc>
+          <w:tcPr>
+            <w:tcW w:w="675" w:type="dxa"/>
+          </w:tcPr>
+          <w:p>
+            <w:pPr>
+              <w:spacing w:line="360" w:lineRule="auto"/>
+              <w:jc w:val="center"/>
+              <w:rPr>
+                <w:rFonts w:ascii="Arial" w:hAnsi="Arial" w:cs="Arial"/>
+                <w:sz w:val="24"/>
+                <w:szCs w:val="24"/>
+                <w:lang w:val="en-US"/>
+              </w:rPr>
+            </w:pPr>
+          </w:p>
+        </w:tc>
+      </w:tr>
+      <w:tr>
+        <w:trPr>
+          <w:jc w:val="center"/>
+        </w:trPr>
+        <w:tc>
+          <w:tcPr>
+            <w:tcW w:w="1313" w:type="dxa"/>
+          </w:tcPr>
+          <w:p>
+            <w:pPr>
+              <w:spacing w:line="360" w:lineRule="auto"/>
+              <w:jc w:val="center"/>
+              <w:rPr>
+                <w:rFonts w:ascii="Arial" w:hAnsi="Arial" w:cs="Arial"/>
+                <w:sz w:val="28"/>
+                <w:szCs w:val="28"/>
+                <w:lang w:val="en-US"/>
+              </w:rPr>
+            </w:pPr>
+            <w:r>
+              <w:rPr>
+                <w:rFonts w:ascii="Arial" w:hAnsi="Arial" w:cs="Arial"/>
+                <w:sz w:val="28"/>
+                <w:szCs w:val="28"/>
+                <w:lang w:val="en-US"/>
+              </w:rPr>
+              <w:t>A</w:t>
+            </w:r>
+            <w:r>
+              <w:rPr>
+                <w:rFonts w:ascii="Arial" w:hAnsi="Arial" w:cs="Arial"/>
+                <w:sz w:val="28"/>
+                <w:szCs w:val="28"/>
+                <w:vertAlign w:val="subscript"/>
+                <w:lang w:val="en-US"/>
+              </w:rPr>
+              <w:t>7</w:t>
+            </w:r>
+          </w:p>
+        </w:tc>
+        <w:tc>
+          <w:tcPr>
+            <w:tcW w:w="943" w:type="dxa"/>
+          </w:tcPr>
+          <w:p>
+            <w:pPr>
+              <w:spacing w:line="360" w:lineRule="auto"/>
+              <w:jc w:val="center"/>
+              <w:rPr>
+                <w:rFonts w:ascii="Arial" w:hAnsi="Arial" w:cs="Arial"/>
+                <w:sz w:val="24"/>
+                <w:szCs w:val="24"/>
+                <w:lang w:val="en-US"/>
+              </w:rPr>
+            </w:pPr>
+          </w:p>
+        </w:tc>
+        <w:tc>
+          <w:tcPr>
+            <w:tcW w:w="1000" w:type="dxa"/>
+          </w:tcPr>
+          <w:p>
+            <w:pPr>
+              <w:spacing w:line="360" w:lineRule="auto"/>
+              <w:jc w:val="center"/>
+              <w:rPr>
+                <w:rFonts w:ascii="Arial" w:hAnsi="Arial" w:cs="Arial"/>
+                <w:sz w:val="24"/>
+                <w:szCs w:val="24"/>
+                <w:lang w:val="en-US"/>
+              </w:rPr>
+            </w:pPr>
+          </w:p>
+        </w:tc>
+        <w:tc>
+          <w:tcPr>
+            <w:tcW w:w="1001" w:type="dxa"/>
+          </w:tcPr>
+          <w:p>
+            <w:pPr>
+              <w:spacing w:line="360" w:lineRule="auto"/>
+              <w:jc w:val="center"/>
+              <w:rPr>
+                <w:rFonts w:ascii="Arial" w:hAnsi="Arial" w:cs="Arial"/>
+                <w:sz w:val="24"/>
+                <w:szCs w:val="24"/>
+                <w:lang w:val="en-US"/>
+              </w:rPr>
+            </w:pPr>
+          </w:p>
+        </w:tc>
+        <w:tc>
+          <w:tcPr>
+            <w:tcW w:w="944" w:type="dxa"/>
+          </w:tcPr>
+          <w:p>
+            <w:pPr>
+              <w:spacing w:line="360" w:lineRule="auto"/>
+              <w:jc w:val="center"/>
+              <w:rPr>
+                <w:rFonts w:ascii="Arial" w:hAnsi="Arial" w:cs="Arial"/>
+                <w:sz w:val="24"/>
+                <w:szCs w:val="24"/>
+                <w:lang w:val="en-US"/>
+              </w:rPr>
+            </w:pPr>
+          </w:p>
+        </w:tc>
+        <w:tc>
+          <w:tcPr>
+            <w:tcW w:w="944" w:type="dxa"/>
+          </w:tcPr>
+          <w:p>
+            <w:pPr>
+              <w:spacing w:line="360" w:lineRule="auto"/>
+              <w:jc w:val="center"/>
+              <w:rPr>
+                <w:rFonts w:ascii="Arial" w:hAnsi="Arial" w:cs="Arial"/>
+                <w:sz w:val="24"/>
+                <w:szCs w:val="24"/>
+                <w:lang w:val="en-US"/>
+              </w:rPr>
+            </w:pPr>
+          </w:p>
+        </w:tc>
+        <w:tc>
+          <w:tcPr>
+            <w:tcW w:w="944" w:type="dxa"/>
+          </w:tcPr>
+          <w:p>
+            <w:pPr>
+              <w:spacing w:line="360" w:lineRule="auto"/>
+              <w:jc w:val="center"/>
+              <w:rPr>
+                <w:rFonts w:ascii="Arial" w:hAnsi="Arial" w:cs="Arial"/>
+                <w:sz w:val="24"/>
+                <w:szCs w:val="24"/>
+                <w:lang w:val="en-US"/>
+              </w:rPr>
+            </w:pPr>
+          </w:p>
+        </w:tc>
+        <w:tc>
+          <w:tcPr>
+            <w:tcW w:w="1270" w:type="dxa"/>
+          </w:tcPr>
+          <w:p>
+            <w:pPr>
+              <w:spacing w:line="360" w:lineRule="auto"/>
+              <w:jc w:val="center"/>
+              <w:rPr>
+                <w:rFonts w:ascii="Arial" w:hAnsi="Arial" w:cs="Arial"/>
+                <w:sz w:val="24"/>
+                <w:szCs w:val="24"/>
+                <w:lang w:val="en-US"/>
+              </w:rPr>
+            </w:pPr>
+          </w:p>
+        </w:tc>
+        <w:tc>
+          <w:tcPr>
+            <w:tcW w:w="675" w:type="dxa"/>
+          </w:tcPr>
+          <w:p>
+            <w:pPr>
+              <w:spacing w:line="360" w:lineRule="auto"/>
+              <w:jc w:val="center"/>
+              <w:rPr>
+                <w:rFonts w:ascii="Arial" w:hAnsi="Arial" w:cs="Arial"/>
+                <w:sz w:val="24"/>
+                <w:szCs w:val="24"/>
+                <w:lang w:val="en-US"/>
+              </w:rPr>
+            </w:pPr>
+            <w:r>
+              <w:rPr>
+                <w:rFonts w:ascii="Arial" w:hAnsi="Arial" w:cs="Arial"/>
+                <w:sz w:val="24"/>
+                <w:szCs w:val="24"/>
+                <w:lang w:val="en-US"/>
+              </w:rPr>
+              <w:t>1</w:t>
+            </w:r>
+          </w:p>
+        </w:tc>
+      </w:tr>
+    </w:tbl>
+    <w:p>
+      <w:pPr>
+        <w:spacing w:line="360" w:lineRule="auto"/>
+        <w:ind w:left="708"/>
+        <w:jc w:val="both"/>
+        <w:rPr>
+          <w:rFonts w:ascii="Arial" w:hAnsi="Arial" w:cs="Arial"/>
+          <w:sz w:val="24"/>
+          <w:szCs w:val="24"/>
+          <w:lang w:val="en-US"/>
+        </w:rPr>
+      </w:pPr>
+    </w:p>
+    <w:p>
+      <w:pPr>
+        <w:spacing w:line="360" w:lineRule="auto"/>
+        <w:ind w:firstLine="708"/>
+        <w:jc w:val="both"/>
+      </w:pPr>
+      <w:r>
+        <w:rPr>
+          <w:rFonts w:ascii="Arial" w:hAnsi="Arial" w:cs="Arial"/>
+          <w:sz w:val="24"/>
+          <w:szCs w:val="24"/>
+        </w:rPr>
+        <w:t>Проверяваме условието за пълнота на алгоритъма</w:t>
+      </w:r>
+      <w:r>
+        <w:rPr>
+          <w:rFonts w:ascii="Arial" w:hAnsi="Arial" w:cs="Arial"/>
+          <w:sz w:val="24"/>
+          <w:szCs w:val="24"/>
+          <w:lang w:val="en-US"/>
+        </w:rPr>
+        <w:t xml:space="preserve"> </w:t>
+      </w:r>
+      <w:r>
+        <w:rPr>
+          <w:rFonts w:ascii="Arial" w:hAnsi="Arial" w:cs="Arial"/>
+          <w:sz w:val="24"/>
+          <w:szCs w:val="24"/>
+        </w:rPr>
+        <w:t xml:space="preserve">за редовете </w:t>
+      </w:r>
+      <w:r>
+        <w:rPr>
+          <w:rFonts w:ascii="Arial" w:hAnsi="Arial" w:cs="Arial"/>
+          <w:sz w:val="24"/>
+          <w:szCs w:val="24"/>
+          <w:lang w:val="en-US"/>
+        </w:rPr>
+        <w:t>A</w:t>
+      </w:r>
+      <w:r>
+        <w:rPr>
+          <w:rFonts w:ascii="Arial" w:hAnsi="Arial" w:cs="Arial"/>
+          <w:sz w:val="24"/>
+          <w:szCs w:val="24"/>
+          <w:lang w:val="en-US"/>
+        </w:rPr>
+        <w:t>1</w:t>
+      </w:r>
+      <w:r>
+        <w:rPr>
+          <w:rFonts w:ascii="Arial" w:hAnsi="Arial" w:cs="Arial"/>
+          <w:sz w:val="24"/>
+          <w:szCs w:val="24"/>
+          <w:lang w:val="en-US"/>
+        </w:rPr>
+        <w:t xml:space="preserve">, A2, A3, A4 </w:t>
+      </w:r>
+      <w:r>
+        <w:rPr>
+          <w:rFonts w:ascii="Arial" w:hAnsi="Arial" w:cs="Arial"/>
+          <w:sz w:val="24"/>
+          <w:szCs w:val="24"/>
+        </w:rPr>
+        <w:t>- д</w:t>
+      </w:r>
+      <w:r>
+        <w:rPr>
+          <w:rFonts w:ascii="Arial" w:hAnsi="Arial" w:cs="Arial"/>
+          <w:sz w:val="24"/>
+          <w:szCs w:val="24"/>
+        </w:rPr>
+        <w:t>и</w:t>
+      </w:r>
+      <w:r>
+        <w:rPr>
+          <w:rFonts w:ascii="Arial" w:hAnsi="Arial" w:cs="Arial"/>
+          <w:sz w:val="24"/>
+          <w:szCs w:val="24"/>
+        </w:rPr>
+        <w:t xml:space="preserve">зюнкцията на всички елементи за </w:t>
+      </w:r>
+      <w:r>
+        <w:rPr>
+          <w:rFonts w:ascii="Arial" w:hAnsi="Arial" w:cs="Arial"/>
+          <w:sz w:val="24"/>
+          <w:szCs w:val="24"/>
+        </w:rPr>
+        <w:t xml:space="preserve">всеки от </w:t>
+      </w:r>
+      <w:r>
+        <w:rPr>
+          <w:rFonts w:ascii="Arial" w:hAnsi="Arial" w:cs="Arial"/>
+          <w:sz w:val="24"/>
+          <w:szCs w:val="24"/>
+        </w:rPr>
+        <w:t>изброените редове е равна на 1, следователно</w:t>
+      </w:r>
+      <w:r>
+        <w:t xml:space="preserve"> </w:t>
+      </w:r>
+      <w:r>
+        <w:rPr>
+          <w:rFonts w:ascii="Arial" w:hAnsi="Arial" w:cs="Arial"/>
+          <w:sz w:val="24"/>
+          <w:szCs w:val="24"/>
+        </w:rPr>
+        <w:t xml:space="preserve">алгоритъмът е </w:t>
+      </w:r>
+      <w:r>
+        <w:rPr>
+          <w:rFonts w:ascii="Arial" w:hAnsi="Arial" w:cs="Arial"/>
+          <w:sz w:val="24"/>
+          <w:szCs w:val="24"/>
+        </w:rPr>
+        <w:t>пълен.</w:t>
+      </w:r>
+    </w:p>
+    <w:p>
+      <w:pPr>
+        <w:spacing w:line="360" w:lineRule="auto"/>
+        <w:ind w:firstLine="708"/>
+        <w:jc w:val="both"/>
+        <w:rPr>
+          <w:rFonts w:ascii="Arial" w:hAnsi="Arial" w:cs="Arial"/>
+          <w:sz w:val="24"/>
+          <w:szCs w:val="24"/>
+        </w:rPr>
+      </w:pPr>
+      <w:r>
+        <w:rPr>
+          <w:rFonts w:ascii="Arial" w:hAnsi="Arial" w:cs="Arial"/>
+          <w:sz w:val="24"/>
+          <w:szCs w:val="24"/>
+        </w:rPr>
+        <w:t>Проверяваме условието за непротиворечивост за редовете А</w:t>
+      </w:r>
+      <w:r>
+        <w:rPr>
+          <w:rFonts w:ascii="Arial" w:hAnsi="Arial" w:cs="Arial"/>
+          <w:sz w:val="24"/>
+          <w:szCs w:val="24"/>
+        </w:rPr>
+        <w:t>1, А2, А3, А4 -</w:t>
+      </w:r>
+      <w:r>
+        <w:rPr>
+          <w:rFonts w:ascii="Arial" w:hAnsi="Arial" w:cs="Arial"/>
+          <w:sz w:val="24"/>
+          <w:szCs w:val="24"/>
+          <w:lang w:val="en-US"/>
+        </w:rPr>
+        <w:t xml:space="preserve"> </w:t>
+      </w:r>
+      <w:r>
+        <w:rPr>
+          <w:rFonts w:ascii="Arial" w:hAnsi="Arial" w:cs="Arial"/>
+          <w:sz w:val="24"/>
+          <w:szCs w:val="24"/>
+        </w:rPr>
+        <w:t>к</w:t>
+      </w:r>
+      <w:r>
+        <w:rPr>
+          <w:rFonts w:ascii="Arial" w:hAnsi="Arial" w:cs="Arial"/>
+          <w:sz w:val="24"/>
+          <w:szCs w:val="24"/>
+        </w:rPr>
+        <w:t>онюнкцията на всеки</w:t>
+      </w:r>
+      <w:r>
+        <w:rPr>
+          <w:rFonts w:ascii="Arial" w:hAnsi="Arial" w:cs="Arial"/>
+          <w:sz w:val="24"/>
+          <w:szCs w:val="24"/>
+        </w:rPr>
+        <w:t xml:space="preserve"> </w:t>
+      </w:r>
+      <w:r>
+        <w:rPr>
+          <w:rFonts w:ascii="Arial" w:hAnsi="Arial" w:cs="Arial"/>
+          <w:sz w:val="24"/>
+          <w:szCs w:val="24"/>
+        </w:rPr>
+        <w:t>два елемента за всеки от изброените редове е равна на 0, следователно</w:t>
+      </w:r>
+      <w:r>
+        <w:rPr>
+          <w:rFonts w:ascii="Arial" w:hAnsi="Arial" w:cs="Arial"/>
+          <w:sz w:val="24"/>
+          <w:szCs w:val="24"/>
+        </w:rPr>
+        <w:t xml:space="preserve"> алгоритъмът е непротиворечив.</w:t>
+      </w:r>
+      <w:bookmarkStart w:id="7" w:name="_GoBack"/>
       <w:bookmarkEnd w:id="7"/>
     </w:p>
     <w:p>
@@ -12139,7 +15664,6 @@
   <w:style w:type="character" w:default="1" w:styleId="a0">
     <w:name w:val="Default Paragraph Font"/>
     <w:uiPriority w:val="1"/>
-    <w:semiHidden/>
     <w:unhideWhenUsed/>
   </w:style>
   <w:style w:type="table" w:default="1" w:styleId="a1">
@@ -12364,545 +15888,6 @@
     </w:rPr>
   </w:style>
 </w:styles>
-</file>
-
-<file path=word/glossary/document.xml><?xml version="1.0" encoding="utf-8"?>
-<w:glossaryDocument xmlns:wpc="http://schemas.microsoft.com/office/word/2010/wordprocessingCanvas" xmlns:mc="http://schemas.openxmlformats.org/markup-compatibility/2006" xmlns:o="urn:schemas-microsoft-com:office:office" xmlns:r="http://schemas.openxmlformats.org/officeDocument/2006/relationships" xmlns:m="http://schemas.openxmlformats.org/officeDocument/2006/math" xmlns:v="urn:schemas-microsoft-com:vml" xmlns:wp14="http://schemas.microsoft.com/office/word/2010/wordprocessingDrawing" xmlns:wp="http://schemas.openxmlformats.org/drawingml/2006/wordprocessingDrawing" xmlns:w10="urn:schemas-microsoft-com:office:word" xmlns:w="http://schemas.openxmlformats.org/wordprocessingml/2006/main" xmlns:w14="http://schemas.microsoft.com/office/word/2010/wordml" xmlns:w15="http://schemas.microsoft.com/office/word/2012/wordml" xmlns:wpg="http://schemas.microsoft.com/office/word/2010/wordprocessingGroup" xmlns:wpi="http://schemas.microsoft.com/office/word/2010/wordprocessingInk" xmlns:wne="http://schemas.microsoft.com/office/word/2006/wordml" xmlns:wps="http://schemas.microsoft.com/office/word/2010/wordprocessingShape" mc:Ignorable="w14 w15 wp14"/>
-</file>
-
-<file path=word/glossary/fontTable.xml><?xml version="1.0" encoding="utf-8"?>
-<w:fonts xmlns:mc="http://schemas.openxmlformats.org/markup-compatibility/2006" xmlns:r="http://schemas.openxmlformats.org/officeDocument/2006/relationships" xmlns:w="http://schemas.openxmlformats.org/wordprocessingml/2006/main" xmlns:w14="http://schemas.microsoft.com/office/word/2010/wordml" xmlns:w15="http://schemas.microsoft.com/office/word/2012/wordml" mc:Ignorable="w14 w15">
-  <w:font w:name="Times New Roman">
-    <w:panose1 w:val="02020603050405020304"/>
-    <w:charset w:val="CC"/>
-    <w:family w:val="roman"/>
-    <w:pitch w:val="variable"/>
-    <w:sig w:usb0="E0002EFF" w:usb1="C000785B" w:usb2="00000009" w:usb3="00000000" w:csb0="000001FF" w:csb1="00000000"/>
-  </w:font>
-  <w:font w:name="Symbol">
-    <w:panose1 w:val="05050102010706020507"/>
-    <w:charset w:val="02"/>
-    <w:family w:val="roman"/>
-    <w:pitch w:val="variable"/>
-    <w:sig w:usb0="00000000" w:usb1="10000000" w:usb2="00000000" w:usb3="00000000" w:csb0="80000000" w:csb1="00000000"/>
-  </w:font>
-  <w:font w:name="Courier New">
-    <w:panose1 w:val="02070309020205020404"/>
-    <w:charset w:val="CC"/>
-    <w:family w:val="modern"/>
-    <w:pitch w:val="fixed"/>
-    <w:sig w:usb0="E0002EFF" w:usb1="C0007843" w:usb2="00000009" w:usb3="00000000" w:csb0="000001FF" w:csb1="00000000"/>
-  </w:font>
-  <w:font w:name="Wingdings">
-    <w:panose1 w:val="05000000000000000000"/>
-    <w:charset w:val="02"/>
-    <w:family w:val="auto"/>
-    <w:pitch w:val="variable"/>
-    <w:sig w:usb0="00000000" w:usb1="10000000" w:usb2="00000000" w:usb3="00000000" w:csb0="80000000" w:csb1="00000000"/>
-  </w:font>
-  <w:font w:name="Calibri">
-    <w:panose1 w:val="020F0502020204030204"/>
-    <w:charset w:val="CC"/>
-    <w:family w:val="swiss"/>
-    <w:pitch w:val="variable"/>
-    <w:sig w:usb0="E4002EFF" w:usb1="C000247B" w:usb2="00000009" w:usb3="00000000" w:csb0="000001FF" w:csb1="00000000"/>
-  </w:font>
-  <w:font w:name="Calibri Light">
-    <w:panose1 w:val="020F0302020204030204"/>
-    <w:charset w:val="CC"/>
-    <w:family w:val="swiss"/>
-    <w:pitch w:val="variable"/>
-    <w:sig w:usb0="E4002EFF" w:usb1="C000247B" w:usb2="00000009" w:usb3="00000000" w:csb0="000001FF" w:csb1="00000000"/>
-  </w:font>
-  <w:font w:name="Arial">
-    <w:panose1 w:val="020B0604020202020204"/>
-    <w:charset w:val="CC"/>
-    <w:family w:val="swiss"/>
-    <w:pitch w:val="variable"/>
-    <w:sig w:usb0="E0002EFF" w:usb1="C000785B" w:usb2="00000009" w:usb3="00000000" w:csb0="000001FF" w:csb1="00000000"/>
-  </w:font>
-</w:fonts>
-</file>
-
-<file path=word/glossary/settings.xml><?xml version="1.0" encoding="utf-8"?>
-<w:settings xmlns:mc="http://schemas.openxmlformats.org/markup-compatibility/2006" xmlns:o="urn:schemas-microsoft-com:office:office" xmlns:r="http://schemas.openxmlformats.org/officeDocument/2006/relationships" xmlns:m="http://schemas.openxmlformats.org/officeDocument/2006/math" xmlns:v="urn:schemas-microsoft-com:vml" xmlns:w10="urn:schemas-microsoft-com:office:word" xmlns:w="http://schemas.openxmlformats.org/wordprocessingml/2006/main" xmlns:w14="http://schemas.microsoft.com/office/word/2010/wordml" xmlns:w15="http://schemas.microsoft.com/office/word/2012/wordml" xmlns:sl="http://schemas.openxmlformats.org/schemaLibrary/2006/main" mc:Ignorable="w14 w15">
-  <w:view w:val="normal"/>
-  <w:defaultTabStop w:val="708"/>
-  <w:hyphenationZone w:val="425"/>
-  <w:characterSpacingControl w:val="doNotCompress"/>
-  <w:compat>
-    <w:useFELayout/>
-    <w:compatSetting w:name="compatibilityMode" w:uri="http://schemas.microsoft.com/office/word" w:val="15"/>
-    <w:compatSetting w:name="overrideTableStyleFontSizeAndJustification" w:uri="http://schemas.microsoft.com/office/word" w:val="1"/>
-    <w:compatSetting w:name="enableOpenTypeFeatures" w:uri="http://schemas.microsoft.com/office/word" w:val="1"/>
-    <w:compatSetting w:name="doNotFlipMirrorIndents" w:uri="http://schemas.microsoft.com/office/word" w:val="1"/>
-    <w:compatSetting w:name="differentiateMultirowTableHeaders" w:uri="http://schemas.microsoft.com/office/word" w:val="1"/>
-  </w:compat>
-  <w:rsids>
-    <w:rsidRoot w:val="00B54C8C"/>
-    <w:rsid w:val="004B64C5"/>
-    <w:rsid w:val="00B54C8C"/>
-  </w:rsids>
-  <m:mathPr>
-    <m:mathFont m:val="Cambria Math"/>
-    <m:brkBin m:val="before"/>
-    <m:brkBinSub m:val="--"/>
-    <m:smallFrac m:val="0"/>
-    <m:dispDef/>
-    <m:lMargin m:val="0"/>
-    <m:rMargin m:val="0"/>
-    <m:defJc m:val="centerGroup"/>
-    <m:wrapIndent m:val="1440"/>
-    <m:intLim m:val="subSup"/>
-    <m:naryLim m:val="undOvr"/>
-  </m:mathPr>
-  <w:themeFontLang w:val="bg-BG"/>
-  <w:clrSchemeMapping w:bg1="light1" w:t1="dark1" w:bg2="light2" w:t2="dark2" w:accent1="accent1" w:accent2="accent2" w:accent3="accent3" w:accent4="accent4" w:accent5="accent5" w:accent6="accent6" w:hyperlink="hyperlink" w:followedHyperlink="followedHyperlink"/>
-  <w:decimalSymbol w:val=","/>
-  <w:listSeparator w:val=";"/>
-  <w15:chartTrackingRefBased/>
-</w:settings>
-</file>
-
-<file path=word/glossary/styles.xml><?xml version="1.0" encoding="utf-8"?>
-<w:styles xmlns:mc="http://schemas.openxmlformats.org/markup-compatibility/2006" xmlns:r="http://schemas.openxmlformats.org/officeDocument/2006/relationships" xmlns:w="http://schemas.openxmlformats.org/wordprocessingml/2006/main" xmlns:w14="http://schemas.microsoft.com/office/word/2010/wordml" xmlns:w15="http://schemas.microsoft.com/office/word/2012/wordml" mc:Ignorable="w14 w15">
-  <w:docDefaults>
-    <w:rPrDefault>
-      <w:rPr>
-        <w:rFonts w:asciiTheme="minorHAnsi" w:eastAsiaTheme="minorEastAsia" w:hAnsiTheme="minorHAnsi" w:cstheme="minorBidi"/>
-        <w:sz w:val="22"/>
-        <w:szCs w:val="22"/>
-        <w:lang w:val="bg-BG" w:eastAsia="bg-BG" w:bidi="ar-SA"/>
-      </w:rPr>
-    </w:rPrDefault>
-    <w:pPrDefault>
-      <w:pPr>
-        <w:spacing w:after="160" w:line="259" w:lineRule="auto"/>
-      </w:pPr>
-    </w:pPrDefault>
-  </w:docDefaults>
-  <w:latentStyles w:defLockedState="0" w:defUIPriority="99" w:defSemiHidden="0" w:defUnhideWhenUsed="0" w:defQFormat="0" w:count="371">
-    <w:lsdException w:name="Normal" w:uiPriority="0" w:qFormat="1"/>
-    <w:lsdException w:name="heading 1" w:uiPriority="9" w:qFormat="1"/>
-    <w:lsdException w:name="heading 2" w:semiHidden="1" w:uiPriority="9" w:unhideWhenUsed="1" w:qFormat="1"/>
-    <w:lsdException w:name="heading 3" w:semiHidden="1" w:uiPriority="9" w:unhideWhenUsed="1" w:qFormat="1"/>
-    <w:lsdException w:name="heading 4" w:semiHidden="1" w:uiPriority="9" w:unhideWhenUsed="1" w:qFormat="1"/>
-    <w:lsdException w:name="heading 5" w:semiHidden="1" w:uiPriority="9" w:unhideWhenUsed="1" w:qFormat="1"/>
-    <w:lsdException w:name="heading 6" w:semiHidden="1" w:uiPriority="9" w:unhideWhenUsed="1" w:qFormat="1"/>
-    <w:lsdException w:name="heading 7" w:semiHidden="1" w:uiPriority="9" w:unhideWhenUsed="1" w:qFormat="1"/>
-    <w:lsdException w:name="heading 8" w:semiHidden="1" w:uiPriority="9" w:unhideWhenUsed="1" w:qFormat="1"/>
-    <w:lsdException w:name="heading 9" w:semiHidden="1" w:uiPriority="9" w:unhideWhenUsed="1" w:qFormat="1"/>
-    <w:lsdException w:name="index 1" w:semiHidden="1" w:unhideWhenUsed="1"/>
-    <w:lsdException w:name="index 2" w:semiHidden="1" w:unhideWhenUsed="1"/>
-    <w:lsdException w:name="index 3" w:semiHidden="1" w:unhideWhenUsed="1"/>
-    <w:lsdException w:name="index 4" w:semiHidden="1" w:unhideWhenUsed="1"/>
-    <w:lsdException w:name="index 5" w:semiHidden="1" w:unhideWhenUsed="1"/>
-    <w:lsdException w:name="index 6" w:semiHidden="1" w:unhideWhenUsed="1"/>
-    <w:lsdException w:name="index 7" w:semiHidden="1" w:unhideWhenUsed="1"/>
-    <w:lsdException w:name="index 8" w:semiHidden="1" w:unhideWhenUsed="1"/>
-    <w:lsdException w:name="index 9" w:semiHidden="1" w:unhideWhenUsed="1"/>
-    <w:lsdException w:name="toc 1" w:semiHidden="1" w:uiPriority="39" w:unhideWhenUsed="1"/>
-    <w:lsdException w:name="toc 2" w:semiHidden="1" w:uiPriority="39" w:unhideWhenUsed="1"/>
-    <w:lsdException w:name="toc 3" w:semiHidden="1" w:uiPriority="39" w:unhideWhenUsed="1"/>
-    <w:lsdException w:name="toc 4" w:semiHidden="1" w:uiPriority="39" w:unhideWhenUsed="1"/>
-    <w:lsdException w:name="toc 5" w:semiHidden="1" w:uiPriority="39" w:unhideWhenUsed="1"/>
-    <w:lsdException w:name="toc 6" w:semiHidden="1" w:uiPriority="39" w:unhideWhenUsed="1"/>
-    <w:lsdException w:name="toc 7" w:semiHidden="1" w:uiPriority="39" w:unhideWhenUsed="1"/>
-    <w:lsdException w:name="toc 8" w:semiHidden="1" w:uiPriority="39" w:unhideWhenUsed="1"/>
-    <w:lsdException w:name="toc 9" w:semiHidden="1" w:uiPriority="39" w:unhideWhenUsed="1"/>
-    <w:lsdException w:name="Normal Indent" w:semiHidden="1" w:unhideWhenUsed="1"/>
-    <w:lsdException w:name="footnote text" w:semiHidden="1" w:unhideWhenUsed="1"/>
-    <w:lsdException w:name="annotation text" w:semiHidden="1" w:unhideWhenUsed="1"/>
-    <w:lsdException w:name="header" w:semiHidden="1" w:unhideWhenUsed="1"/>
-    <w:lsdException w:name="footer" w:semiHidden="1" w:unhideWhenUsed="1"/>
-    <w:lsdException w:name="index heading" w:semiHidden="1" w:unhideWhenUsed="1"/>
-    <w:lsdException w:name="caption" w:semiHidden="1" w:uiPriority="35" w:unhideWhenUsed="1" w:qFormat="1"/>
-    <w:lsdException w:name="table of figures" w:semiHidden="1" w:unhideWhenUsed="1"/>
-    <w:lsdException w:name="envelope address" w:semiHidden="1" w:unhideWhenUsed="1"/>
-    <w:lsdException w:name="envelope return" w:semiHidden="1" w:unhideWhenUsed="1"/>
-    <w:lsdException w:name="footnote reference" w:semiHidden="1" w:unhideWhenUsed="1"/>
-    <w:lsdException w:name="annotation reference" w:semiHidden="1" w:unhideWhenUsed="1"/>
-    <w:lsdException w:name="line number" w:semiHidden="1" w:unhideWhenUsed="1"/>
-    <w:lsdException w:name="page number" w:semiHidden="1" w:unhideWhenUsed="1"/>
-    <w:lsdException w:name="endnote reference" w:semiHidden="1" w:unhideWhenUsed="1"/>
-    <w:lsdException w:name="endnote text" w:semiHidden="1" w:unhideWhenUsed="1"/>
-    <w:lsdException w:name="table of authorities" w:semiHidden="1" w:unhideWhenUsed="1"/>
-    <w:lsdException w:name="macro" w:semiHidden="1" w:unhideWhenUsed="1"/>
-    <w:lsdException w:name="toa heading" w:semiHidden="1" w:unhideWhenUsed="1"/>
-    <w:lsdException w:name="List" w:semiHidden="1" w:unhideWhenUsed="1"/>
-    <w:lsdException w:name="List Bullet" w:semiHidden="1" w:unhideWhenUsed="1"/>
-    <w:lsdException w:name="List Number" w:semiHidden="1" w:unhideWhenUsed="1"/>
-    <w:lsdException w:name="List 2" w:semiHidden="1" w:unhideWhenUsed="1"/>
-    <w:lsdException w:name="List 3" w:semiHidden="1" w:unhideWhenUsed="1"/>
-    <w:lsdException w:name="List 4" w:semiHidden="1" w:unhideWhenUsed="1"/>
-    <w:lsdException w:name="List 5" w:semiHidden="1" w:unhideWhenUsed="1"/>
-    <w:lsdException w:name="List Bullet 2" w:semiHidden="1" w:unhideWhenUsed="1"/>
-    <w:lsdException w:name="List Bullet 3" w:semiHidden="1" w:unhideWhenUsed="1"/>
-    <w:lsdException w:name="List Bullet 4" w:semiHidden="1" w:unhideWhenUsed="1"/>
-    <w:lsdException w:name="List Bullet 5" w:semiHidden="1" w:unhideWhenUsed="1"/>
-    <w:lsdException w:name="List Number 2" w:semiHidden="1" w:unhideWhenUsed="1"/>
-    <w:lsdException w:name="List Number 3" w:semiHidden="1" w:unhideWhenUsed="1"/>
-    <w:lsdException w:name="List Number 4" w:semiHidden="1" w:unhideWhenUsed="1"/>
-    <w:lsdException w:name="List Number 5" w:semiHidden="1" w:unhideWhenUsed="1"/>
-    <w:lsdException w:name="Title" w:uiPriority="10" w:qFormat="1"/>
-    <w:lsdException w:name="Closing" w:semiHidden="1" w:unhideWhenUsed="1"/>
-    <w:lsdException w:name="Signature" w:semiHidden="1" w:unhideWhenUsed="1"/>
-    <w:lsdException w:name="Default Paragraph Font" w:semiHidden="1" w:uiPriority="1" w:unhideWhenUsed="1"/>
-    <w:lsdException w:name="Body Text" w:semiHidden="1" w:unhideWhenUsed="1"/>
-    <w:lsdException w:name="Body Text Indent" w:semiHidden="1" w:unhideWhenUsed="1"/>
-    <w:lsdException w:name="List Continue" w:semiHidden="1" w:unhideWhenUsed="1"/>
-    <w:lsdException w:name="List Continue 2" w:semiHidden="1" w:unhideWhenUsed="1"/>
-    <w:lsdException w:name="List Continue 3" w:semiHidden="1" w:unhideWhenUsed="1"/>
-    <w:lsdException w:name="List Continue 4" w:semiHidden="1" w:unhideWhenUsed="1"/>
-    <w:lsdException w:name="List Continue 5" w:semiHidden="1" w:unhideWhenUsed="1"/>
-    <w:lsdException w:name="Message Header" w:semiHidden="1" w:unhideWhenUsed="1"/>
-    <w:lsdException w:name="Subtitle" w:uiPriority="11" w:qFormat="1"/>
-    <w:lsdException w:name="Salutation" w:semiHidden="1" w:unhideWhenUsed="1"/>
-    <w:lsdException w:name="Date" w:semiHidden="1" w:unhideWhenUsed="1"/>
-    <w:lsdException w:name="Body Text First Indent" w:semiHidden="1" w:unhideWhenUsed="1"/>
-    <w:lsdException w:name="Body Text First Indent 2" w:semiHidden="1" w:unhideWhenUsed="1"/>
-    <w:lsdException w:name="Note Heading" w:semiHidden="1" w:unhideWhenUsed="1"/>
-    <w:lsdException w:name="Body Text 2" w:semiHidden="1" w:unhideWhenUsed="1"/>
-    <w:lsdException w:name="Body Text 3" w:semiHidden="1" w:unhideWhenUsed="1"/>
-    <w:lsdException w:name="Body Text Indent 2" w:semiHidden="1" w:unhideWhenUsed="1"/>
-    <w:lsdException w:name="Body Text Indent 3" w:semiHidden="1" w:unhideWhenUsed="1"/>
-    <w:lsdException w:name="Block Text" w:semiHidden="1" w:unhideWhenUsed="1"/>
-    <w:lsdException w:name="Hyperlink" w:semiHidden="1" w:unhideWhenUsed="1"/>
-    <w:lsdException w:name="FollowedHyperlink" w:semiHidden="1" w:unhideWhenUsed="1"/>
-    <w:lsdException w:name="Strong" w:uiPriority="22" w:qFormat="1"/>
-    <w:lsdException w:name="Emphasis" w:uiPriority="20" w:qFormat="1"/>
-    <w:lsdException w:name="Document Map" w:semiHidden="1" w:unhideWhenUsed="1"/>
-    <w:lsdException w:name="Plain Text" w:semiHidden="1" w:unhideWhenUsed="1"/>
-    <w:lsdException w:name="E-mail Signature" w:semiHidden="1" w:unhideWhenUsed="1"/>
-    <w:lsdException w:name="HTML Top of Form" w:semiHidden="1" w:unhideWhenUsed="1"/>
-    <w:lsdException w:name="HTML Bottom of Form" w:semiHidden="1" w:unhideWhenUsed="1"/>
-    <w:lsdException w:name="Normal (Web)" w:semiHidden="1" w:unhideWhenUsed="1"/>
-    <w:lsdException w:name="HTML Acronym" w:semiHidden="1" w:unhideWhenUsed="1"/>
-    <w:lsdException w:name="HTML Address" w:semiHidden="1" w:unhideWhenUsed="1"/>
-    <w:lsdException w:name="HTML Cite" w:semiHidden="1" w:unhideWhenUsed="1"/>
-    <w:lsdException w:name="HTML Code" w:semiHidden="1" w:unhideWhenUsed="1"/>
-    <w:lsdException w:name="HTML Definition" w:semiHidden="1" w:unhideWhenUsed="1"/>
-    <w:lsdException w:name="HTML Keyboard" w:semiHidden="1" w:unhideWhenUsed="1"/>
-    <w:lsdException w:name="HTML Preformatted" w:semiHidden="1" w:unhideWhenUsed="1"/>
-    <w:lsdException w:name="HTML Sample" w:semiHidden="1" w:unhideWhenUsed="1"/>
-    <w:lsdException w:name="HTML Typewriter" w:semiHidden="1" w:unhideWhenUsed="1"/>
-    <w:lsdException w:name="HTML Variable" w:semiHidden="1" w:unhideWhenUsed="1"/>
-    <w:lsdException w:name="Normal Table" w:semiHidden="1" w:unhideWhenUsed="1"/>
-    <w:lsdException w:name="annotation subject" w:semiHidden="1" w:unhideWhenUsed="1"/>
-    <w:lsdException w:name="No List" w:semiHidden="1" w:unhideWhenUsed="1"/>
-    <w:lsdException w:name="Outline List 1" w:semiHidden="1" w:unhideWhenUsed="1"/>
-    <w:lsdException w:name="Outline List 2" w:semiHidden="1" w:unhideWhenUsed="1"/>
-    <w:lsdException w:name="Outline List 3" w:semiHidden="1" w:unhideWhenUsed="1"/>
-    <w:lsdException w:name="Table Simple 1" w:semiHidden="1" w:unhideWhenUsed="1"/>
-    <w:lsdException w:name="Table Simple 2" w:semiHidden="1" w:unhideWhenUsed="1"/>
-    <w:lsdException w:name="Table Simple 3" w:semiHidden="1" w:unhideWhenUsed="1"/>
-    <w:lsdException w:name="Table Classic 1" w:semiHidden="1" w:unhideWhenUsed="1"/>
-    <w:lsdException w:name="Table Classic 2" w:semiHidden="1" w:unhideWhenUsed="1"/>
-    <w:lsdException w:name="Table Classic 3" w:semiHidden="1" w:unhideWhenUsed="1"/>
-    <w:lsdException w:name="Table Classic 4" w:semiHidden="1" w:unhideWhenUsed="1"/>
-    <w:lsdException w:name="Table Colorful 1" w:semiHidden="1" w:unhideWhenUsed="1"/>
-    <w:lsdException w:name="Table Colorful 2" w:semiHidden="1" w:unhideWhenUsed="1"/>
-    <w:lsdException w:name="Table Colorful 3" w:semiHidden="1" w:unhideWhenUsed="1"/>
-    <w:lsdException w:name="Table Columns 1" w:semiHidden="1" w:unhideWhenUsed="1"/>
-    <w:lsdException w:name="Table Columns 2" w:semiHidden="1" w:unhideWhenUsed="1"/>
-    <w:lsdException w:name="Table Columns 3" w:semiHidden="1" w:unhideWhenUsed="1"/>
-    <w:lsdException w:name="Table Columns 4" w:semiHidden="1" w:unhideWhenUsed="1"/>
-    <w:lsdException w:name="Table Columns 5" w:semiHidden="1" w:unhideWhenUsed="1"/>
-    <w:lsdException w:name="Table Grid 1" w:semiHidden="1" w:unhideWhenUsed="1"/>
-    <w:lsdException w:name="Table Grid 2" w:semiHidden="1" w:unhideWhenUsed="1"/>
-    <w:lsdException w:name="Table Grid 3" w:semiHidden="1" w:unhideWhenUsed="1"/>
-    <w:lsdException w:name="Table Grid 4" w:semiHidden="1" w:unhideWhenUsed="1"/>
-    <w:lsdException w:name="Table Grid 5" w:semiHidden="1" w:unhideWhenUsed="1"/>
-    <w:lsdException w:name="Table Grid 6" w:semiHidden="1" w:unhideWhenUsed="1"/>
-    <w:lsdException w:name="Table Grid 7" w:semiHidden="1" w:unhideWhenUsed="1"/>
-    <w:lsdException w:name="Table Grid 8" w:semiHidden="1" w:unhideWhenUsed="1"/>
-    <w:lsdException w:name="Table List 1" w:semiHidden="1" w:unhideWhenUsed="1"/>
-    <w:lsdException w:name="Table List 2" w:semiHidden="1" w:unhideWhenUsed="1"/>
-    <w:lsdException w:name="Table List 3" w:semiHidden="1" w:unhideWhenUsed="1"/>
-    <w:lsdException w:name="Table List 4" w:semiHidden="1" w:unhideWhenUsed="1"/>
-    <w:lsdException w:name="Table List 5" w:semiHidden="1" w:unhideWhenUsed="1"/>
-    <w:lsdException w:name="Table List 6" w:semiHidden="1" w:unhideWhenUsed="1"/>
-    <w:lsdException w:name="Table List 7" w:semiHidden="1" w:unhideWhenUsed="1"/>
-    <w:lsdException w:name="Table List 8" w:semiHidden="1" w:unhideWhenUsed="1"/>
-    <w:lsdException w:name="Table 3D effects 1" w:semiHidden="1" w:unhideWhenUsed="1"/>
-    <w:lsdException w:name="Table 3D effects 2" w:semiHidden="1" w:unhideWhenUsed="1"/>
-    <w:lsdException w:name="Table 3D effects 3" w:semiHidden="1" w:unhideWhenUsed="1"/>
-    <w:lsdException w:name="Table Contemporary" w:semiHidden="1" w:unhideWhenUsed="1"/>
-    <w:lsdException w:name="Table Elegant" w:semiHidden="1" w:unhideWhenUsed="1"/>
-    <w:lsdException w:name="Table Professional" w:semiHidden="1" w:unhideWhenUsed="1"/>
-    <w:lsdException w:name="Table Subtle 1" w:semiHidden="1" w:unhideWhenUsed="1"/>
-    <w:lsdException w:name="Table Subtle 2" w:semiHidden="1" w:unhideWhenUsed="1"/>
-    <w:lsdException w:name="Table Web 1" w:semiHidden="1" w:unhideWhenUsed="1"/>
-    <w:lsdException w:name="Table Web 2" w:semiHidden="1" w:unhideWhenUsed="1"/>
-    <w:lsdException w:name="Table Web 3" w:semiHidden="1" w:unhideWhenUsed="1"/>
-    <w:lsdException w:name="Balloon Text" w:semiHidden="1" w:unhideWhenUsed="1"/>
-    <w:lsdException w:name="Table Grid" w:uiPriority="39"/>
-    <w:lsdException w:name="Table Theme" w:semiHidden="1" w:unhideWhenUsed="1"/>
-    <w:lsdException w:name="Placeholder Text" w:semiHidden="1"/>
-    <w:lsdException w:name="No Spacing" w:uiPriority="1" w:qFormat="1"/>
-    <w:lsdException w:name="Light Shading" w:uiPriority="60"/>
-    <w:lsdException w:name="Light List" w:uiPriority="61"/>
-    <w:lsdException w:name="Light Grid" w:uiPriority="62"/>
-    <w:lsdException w:name="Medium Shading 1" w:uiPriority="63"/>
-    <w:lsdException w:name="Medium Shading 2" w:uiPriority="64"/>
-    <w:lsdException w:name="Medium List 1" w:uiPriority="65"/>
-    <w:lsdException w:name="Medium List 2" w:uiPriority="66"/>
-    <w:lsdException w:name="Medium Grid 1" w:uiPriority="67"/>
-    <w:lsdException w:name="Medium Grid 2" w:uiPriority="68"/>
-    <w:lsdException w:name="Medium Grid 3" w:uiPriority="69"/>
-    <w:lsdException w:name="Dark List" w:uiPriority="70"/>
-    <w:lsdException w:name="Colorful Shading" w:uiPriority="71"/>
-    <w:lsdException w:name="Colorful List" w:uiPriority="72"/>
-    <w:lsdException w:name="Colorful Grid" w:uiPriority="73"/>
-    <w:lsdException w:name="Light Shading Accent 1" w:uiPriority="60"/>
-    <w:lsdException w:name="Light List Accent 1" w:uiPriority="61"/>
-    <w:lsdException w:name="Light Grid Accent 1" w:uiPriority="62"/>
-    <w:lsdException w:name="Medium Shading 1 Accent 1" w:uiPriority="63"/>
-    <w:lsdException w:name="Medium Shading 2 Accent 1" w:uiPriority="64"/>
-    <w:lsdException w:name="Medium List 1 Accent 1" w:uiPriority="65"/>
-    <w:lsdException w:name="Revision" w:semiHidden="1"/>
-    <w:lsdException w:name="List Paragraph" w:uiPriority="34" w:qFormat="1"/>
-    <w:lsdException w:name="Quote" w:uiPriority="29" w:qFormat="1"/>
-    <w:lsdException w:name="Intense Quote" w:uiPriority="30" w:qFormat="1"/>
-    <w:lsdException w:name="Medium List 2 Accent 1" w:uiPriority="66"/>
-    <w:lsdException w:name="Medium Grid 1 Accent 1" w:uiPriority="67"/>
-    <w:lsdException w:name="Medium Grid 2 Accent 1" w:uiPriority="68"/>
-    <w:lsdException w:name="Medium Grid 3 Accent 1" w:uiPriority="69"/>
-    <w:lsdException w:name="Dark List Accent 1" w:uiPriority="70"/>
-    <w:lsdException w:name="Colorful Shading Accent 1" w:uiPriority="71"/>
-    <w:lsdException w:name="Colorful List Accent 1" w:uiPriority="72"/>
-    <w:lsdException w:name="Colorful Grid Accent 1" w:uiPriority="73"/>
-    <w:lsdException w:name="Light Shading Accent 2" w:uiPriority="60"/>
-    <w:lsdException w:name="Light List Accent 2" w:uiPriority="61"/>
-    <w:lsdException w:name="Light Grid Accent 2" w:uiPriority="62"/>
-    <w:lsdException w:name="Medium Shading 1 Accent 2" w:uiPriority="63"/>
-    <w:lsdException w:name="Medium Shading 2 Accent 2" w:uiPriority="64"/>
-    <w:lsdException w:name="Medium List 1 Accent 2" w:uiPriority="65"/>
-    <w:lsdException w:name="Medium List 2 Accent 2" w:uiPriority="66"/>
-    <w:lsdException w:name="Medium Grid 1 Accent 2" w:uiPriority="67"/>
-    <w:lsdException w:name="Medium Grid 2 Accent 2" w:uiPriority="68"/>
-    <w:lsdException w:name="Medium Grid 3 Accent 2" w:uiPriority="69"/>
-    <w:lsdException w:name="Dark List Accent 2" w:uiPriority="70"/>
-    <w:lsdException w:name="Colorful Shading Accent 2" w:uiPriority="71"/>
-    <w:lsdException w:name="Colorful List Accent 2" w:uiPriority="72"/>
-    <w:lsdException w:name="Colorful Grid Accent 2" w:uiPriority="73"/>
-    <w:lsdException w:name="Light Shading Accent 3" w:uiPriority="60"/>
-    <w:lsdException w:name="Light List Accent 3" w:uiPriority="61"/>
-    <w:lsdException w:name="Light Grid Accent 3" w:uiPriority="62"/>
-    <w:lsdException w:name="Medium Shading 1 Accent 3" w:uiPriority="63"/>
-    <w:lsdException w:name="Medium Shading 2 Accent 3" w:uiPriority="64"/>
-    <w:lsdException w:name="Medium List 1 Accent 3" w:uiPriority="65"/>
-    <w:lsdException w:name="Medium List 2 Accent 3" w:uiPriority="66"/>
-    <w:lsdException w:name="Medium Grid 1 Accent 3" w:uiPriority="67"/>
-    <w:lsdException w:name="Medium Grid 2 Accent 3" w:uiPriority="68"/>
-    <w:lsdException w:name="Medium Grid 3 Accent 3" w:uiPriority="69"/>
-    <w:lsdException w:name="Dark List Accent 3" w:uiPriority="70"/>
-    <w:lsdException w:name="Colorful Shading Accent 3" w:uiPriority="71"/>
-    <w:lsdException w:name="Colorful List Accent 3" w:uiPriority="72"/>
-    <w:lsdException w:name="Colorful Grid Accent 3" w:uiPriority="73"/>
-    <w:lsdException w:name="Light Shading Accent 4" w:uiPriority="60"/>
-    <w:lsdException w:name="Light List Accent 4" w:uiPriority="61"/>
-    <w:lsdException w:name="Light Grid Accent 4" w:uiPriority="62"/>
-    <w:lsdException w:name="Medium Shading 1 Accent 4" w:uiPriority="63"/>
-    <w:lsdException w:name="Medium Shading 2 Accent 4" w:uiPriority="64"/>
-    <w:lsdException w:name="Medium List 1 Accent 4" w:uiPriority="65"/>
-    <w:lsdException w:name="Medium List 2 Accent 4" w:uiPriority="66"/>
-    <w:lsdException w:name="Medium Grid 1 Accent 4" w:uiPriority="67"/>
-    <w:lsdException w:name="Medium Grid 2 Accent 4" w:uiPriority="68"/>
-    <w:lsdException w:name="Medium Grid 3 Accent 4" w:uiPriority="69"/>
-    <w:lsdException w:name="Dark List Accent 4" w:uiPriority="70"/>
-    <w:lsdException w:name="Colorful Shading Accent 4" w:uiPriority="71"/>
-    <w:lsdException w:name="Colorful List Accent 4" w:uiPriority="72"/>
-    <w:lsdException w:name="Colorful Grid Accent 4" w:uiPriority="73"/>
-    <w:lsdException w:name="Light Shading Accent 5" w:uiPriority="60"/>
-    <w:lsdException w:name="Light List Accent 5" w:uiPriority="61"/>
-    <w:lsdException w:name="Light Grid Accent 5" w:uiPriority="62"/>
-    <w:lsdException w:name="Medium Shading 1 Accent 5" w:uiPriority="63"/>
-    <w:lsdException w:name="Medium Shading 2 Accent 5" w:uiPriority="64"/>
-    <w:lsdException w:name="Medium List 1 Accent 5" w:uiPriority="65"/>
-    <w:lsdException w:name="Medium List 2 Accent 5" w:uiPriority="66"/>
-    <w:lsdException w:name="Medium Grid 1 Accent 5" w:uiPriority="67"/>
-    <w:lsdException w:name="Medium Grid 2 Accent 5" w:uiPriority="68"/>
-    <w:lsdException w:name="Medium Grid 3 Accent 5" w:uiPriority="69"/>
-    <w:lsdException w:name="Dark List Accent 5" w:uiPriority="70"/>
-    <w:lsdException w:name="Colorful Shading Accent 5" w:uiPriority="71"/>
-    <w:lsdException w:name="Colorful List Accent 5" w:uiPriority="72"/>
-    <w:lsdException w:name="Colorful Grid Accent 5" w:uiPriority="73"/>
-    <w:lsdException w:name="Light Shading Accent 6" w:uiPriority="60"/>
-    <w:lsdException w:name="Light List Accent 6" w:uiPriority="61"/>
-    <w:lsdException w:name="Light Grid Accent 6" w:uiPriority="62"/>
-    <w:lsdException w:name="Medium Shading 1 Accent 6" w:uiPriority="63"/>
-    <w:lsdException w:name="Medium Shading 2 Accent 6" w:uiPriority="64"/>
-    <w:lsdException w:name="Medium List 1 Accent 6" w:uiPriority="65"/>
-    <w:lsdException w:name="Medium List 2 Accent 6" w:uiPriority="66"/>
-    <w:lsdException w:name="Medium Grid 1 Accent 6" w:uiPriority="67"/>
-    <w:lsdException w:name="Medium Grid 2 Accent 6" w:uiPriority="68"/>
-    <w:lsdException w:name="Medium Grid 3 Accent 6" w:uiPriority="69"/>
-    <w:lsdException w:name="Dark List Accent 6" w:uiPriority="70"/>
-    <w:lsdException w:name="Colorful Shading Accent 6" w:uiPriority="71"/>
-    <w:lsdException w:name="Colorful List Accent 6" w:uiPriority="72"/>
-    <w:lsdException w:name="Colorful Grid Accent 6" w:uiPriority="73"/>
-    <w:lsdException w:name="Subtle Emphasis" w:uiPriority="19" w:qFormat="1"/>
-    <w:lsdException w:name="Intense Emphasis" w:uiPriority="21" w:qFormat="1"/>
-    <w:lsdException w:name="Subtle Reference" w:uiPriority="31" w:qFormat="1"/>
-    <w:lsdException w:name="Intense Reference" w:uiPriority="32" w:qFormat="1"/>
-    <w:lsdException w:name="Book Title" w:uiPriority="33" w:qFormat="1"/>
-    <w:lsdException w:name="Bibliography" w:semiHidden="1" w:uiPriority="37" w:unhideWhenUsed="1"/>
-    <w:lsdException w:name="TOC Heading" w:semiHidden="1" w:uiPriority="39" w:unhideWhenUsed="1" w:qFormat="1"/>
-    <w:lsdException w:name="Plain Table 1" w:uiPriority="41"/>
-    <w:lsdException w:name="Plain Table 2" w:uiPriority="42"/>
-    <w:lsdException w:name="Plain Table 3" w:uiPriority="43"/>
-    <w:lsdException w:name="Plain Table 4" w:uiPriority="44"/>
-    <w:lsdException w:name="Plain Table 5" w:uiPriority="45"/>
-    <w:lsdException w:name="Grid Table Light" w:uiPriority="40"/>
-    <w:lsdException w:name="Grid Table 1 Light" w:uiPriority="46"/>
-    <w:lsdException w:name="Grid Table 2" w:uiPriority="47"/>
-    <w:lsdException w:name="Grid Table 3" w:uiPriority="48"/>
-    <w:lsdException w:name="Grid Table 4" w:uiPriority="49"/>
-    <w:lsdException w:name="Grid Table 5 Dark" w:uiPriority="50"/>
-    <w:lsdException w:name="Grid Table 6 Colorful" w:uiPriority="51"/>
-    <w:lsdException w:name="Grid Table 7 Colorful" w:uiPriority="52"/>
-    <w:lsdException w:name="Grid Table 1 Light Accent 1" w:uiPriority="46"/>
-    <w:lsdException w:name="Grid Table 2 Accent 1" w:uiPriority="47"/>
-    <w:lsdException w:name="Grid Table 3 Accent 1" w:uiPriority="48"/>
-    <w:lsdException w:name="Grid Table 4 Accent 1" w:uiPriority="49"/>
-    <w:lsdException w:name="Grid Table 5 Dark Accent 1" w:uiPriority="50"/>
-    <w:lsdException w:name="Grid Table 6 Colorful Accent 1" w:uiPriority="51"/>
-    <w:lsdException w:name="Grid Table 7 Colorful Accent 1" w:uiPriority="52"/>
-    <w:lsdException w:name="Grid Table 1 Light Accent 2" w:uiPriority="46"/>
-    <w:lsdException w:name="Grid Table 2 Accent 2" w:uiPriority="47"/>
-    <w:lsdException w:name="Grid Table 3 Accent 2" w:uiPriority="48"/>
-    <w:lsdException w:name="Grid Table 4 Accent 2" w:uiPriority="49"/>
-    <w:lsdException w:name="Grid Table 5 Dark Accent 2" w:uiPriority="50"/>
-    <w:lsdException w:name="Grid Table 6 Colorful Accent 2" w:uiPriority="51"/>
-    <w:lsdException w:name="Grid Table 7 Colorful Accent 2" w:uiPriority="52"/>
-    <w:lsdException w:name="Grid Table 1 Light Accent 3" w:uiPriority="46"/>
-    <w:lsdException w:name="Grid Table 2 Accent 3" w:uiPriority="47"/>
-    <w:lsdException w:name="Grid Table 3 Accent 3" w:uiPriority="48"/>
-    <w:lsdException w:name="Grid Table 4 Accent 3" w:uiPriority="49"/>
-    <w:lsdException w:name="Grid Table 5 Dark Accent 3" w:uiPriority="50"/>
-    <w:lsdException w:name="Grid Table 6 Colorful Accent 3" w:uiPriority="51"/>
-    <w:lsdException w:name="Grid Table 7 Colorful Accent 3" w:uiPriority="52"/>
-    <w:lsdException w:name="Grid Table 1 Light Accent 4" w:uiPriority="46"/>
-    <w:lsdException w:name="Grid Table 2 Accent 4" w:uiPriority="47"/>
-    <w:lsdException w:name="Grid Table 3 Accent 4" w:uiPriority="48"/>
-    <w:lsdException w:name="Grid Table 4 Accent 4" w:uiPriority="49"/>
-    <w:lsdException w:name="Grid Table 5 Dark Accent 4" w:uiPriority="50"/>
-    <w:lsdException w:name="Grid Table 6 Colorful Accent 4" w:uiPriority="51"/>
-    <w:lsdException w:name="Grid Table 7 Colorful Accent 4" w:uiPriority="52"/>
-    <w:lsdException w:name="Grid Table 1 Light Accent 5" w:uiPriority="46"/>
-    <w:lsdException w:name="Grid Table 2 Accent 5" w:uiPriority="47"/>
-    <w:lsdException w:name="Grid Table 3 Accent 5" w:uiPriority="48"/>
-    <w:lsdException w:name="Grid Table 4 Accent 5" w:uiPriority="49"/>
-    <w:lsdException w:name="Grid Table 5 Dark Accent 5" w:uiPriority="50"/>
-    <w:lsdException w:name="Grid Table 6 Colorful Accent 5" w:uiPriority="51"/>
-    <w:lsdException w:name="Grid Table 7 Colorful Accent 5" w:uiPriority="52"/>
-    <w:lsdException w:name="Grid Table 1 Light Accent 6" w:uiPriority="46"/>
-    <w:lsdException w:name="Grid Table 2 Accent 6" w:uiPriority="47"/>
-    <w:lsdException w:name="Grid Table 3 Accent 6" w:uiPriority="48"/>
-    <w:lsdException w:name="Grid Table 4 Accent 6" w:uiPriority="49"/>
-    <w:lsdException w:name="Grid Table 5 Dark Accent 6" w:uiPriority="50"/>
-    <w:lsdException w:name="Grid Table 6 Colorful Accent 6" w:uiPriority="51"/>
-    <w:lsdException w:name="Grid Table 7 Colorful Accent 6" w:uiPriority="52"/>
-    <w:lsdException w:name="List Table 1 Light" w:uiPriority="46"/>
-    <w:lsdException w:name="List Table 2" w:uiPriority="47"/>
-    <w:lsdException w:name="List Table 3" w:uiPriority="48"/>
-    <w:lsdException w:name="List Table 4" w:uiPriority="49"/>
-    <w:lsdException w:name="List Table 5 Dark" w:uiPriority="50"/>
-    <w:lsdException w:name="List Table 6 Colorful" w:uiPriority="51"/>
-    <w:lsdException w:name="List Table 7 Colorful" w:uiPriority="52"/>
-    <w:lsdException w:name="List Table 1 Light Accent 1" w:uiPriority="46"/>
-    <w:lsdException w:name="List Table 2 Accent 1" w:uiPriority="47"/>
-    <w:lsdException w:name="List Table 3 Accent 1" w:uiPriority="48"/>
-    <w:lsdException w:name="List Table 4 Accent 1" w:uiPriority="49"/>
-    <w:lsdException w:name="List Table 5 Dark Accent 1" w:uiPriority="50"/>
-    <w:lsdException w:name="List Table 6 Colorful Accent 1" w:uiPriority="51"/>
-    <w:lsdException w:name="List Table 7 Colorful Accent 1" w:uiPriority="52"/>
-    <w:lsdException w:name="List Table 1 Light Accent 2" w:uiPriority="46"/>
-    <w:lsdException w:name="List Table 2 Accent 2" w:uiPriority="47"/>
-    <w:lsdException w:name="List Table 3 Accent 2" w:uiPriority="48"/>
-    <w:lsdException w:name="List Table 4 Accent 2" w:uiPriority="49"/>
-    <w:lsdException w:name="List Table 5 Dark Accent 2" w:uiPriority="50"/>
-    <w:lsdException w:name="List Table 6 Colorful Accent 2" w:uiPriority="51"/>
-    <w:lsdException w:name="List Table 7 Colorful Accent 2" w:uiPriority="52"/>
-    <w:lsdException w:name="List Table 1 Light Accent 3" w:uiPriority="46"/>
-    <w:lsdException w:name="List Table 2 Accent 3" w:uiPriority="47"/>
-    <w:lsdException w:name="List Table 3 Accent 3" w:uiPriority="48"/>
-    <w:lsdException w:name="List Table 4 Accent 3" w:uiPriority="49"/>
-    <w:lsdException w:name="List Table 5 Dark Accent 3" w:uiPriority="50"/>
-    <w:lsdException w:name="List Table 6 Colorful Accent 3" w:uiPriority="51"/>
-    <w:lsdException w:name="List Table 7 Colorful Accent 3" w:uiPriority="52"/>
-    <w:lsdException w:name="List Table 1 Light Accent 4" w:uiPriority="46"/>
-    <w:lsdException w:name="List Table 2 Accent 4" w:uiPriority="47"/>
-    <w:lsdException w:name="List Table 3 Accent 4" w:uiPriority="48"/>
-    <w:lsdException w:name="List Table 4 Accent 4" w:uiPriority="49"/>
-    <w:lsdException w:name="List Table 5 Dark Accent 4" w:uiPriority="50"/>
-    <w:lsdException w:name="List Table 6 Colorful Accent 4" w:uiPriority="51"/>
-    <w:lsdException w:name="List Table 7 Colorful Accent 4" w:uiPriority="52"/>
-    <w:lsdException w:name="List Table 1 Light Accent 5" w:uiPriority="46"/>
-    <w:lsdException w:name="List Table 2 Accent 5" w:uiPriority="47"/>
-    <w:lsdException w:name="List Table 3 Accent 5" w:uiPriority="48"/>
-    <w:lsdException w:name="List Table 4 Accent 5" w:uiPriority="49"/>
-    <w:lsdException w:name="List Table 5 Dark Accent 5" w:uiPriority="50"/>
-    <w:lsdException w:name="List Table 6 Colorful Accent 5" w:uiPriority="51"/>
-    <w:lsdException w:name="List Table 7 Colorful Accent 5" w:uiPriority="52"/>
-    <w:lsdException w:name="List Table 1 Light Accent 6" w:uiPriority="46"/>
-    <w:lsdException w:name="List Table 2 Accent 6" w:uiPriority="47"/>
-    <w:lsdException w:name="List Table 3 Accent 6" w:uiPriority="48"/>
-    <w:lsdException w:name="List Table 4 Accent 6" w:uiPriority="49"/>
-    <w:lsdException w:name="List Table 5 Dark Accent 6" w:uiPriority="50"/>
-    <w:lsdException w:name="List Table 6 Colorful Accent 6" w:uiPriority="51"/>
-    <w:lsdException w:name="List Table 7 Colorful Accent 6" w:uiPriority="52"/>
-  </w:latentStyles>
-  <w:style w:type="paragraph" w:default="1" w:styleId="a">
-    <w:name w:val="Normal"/>
-    <w:qFormat/>
-  </w:style>
-  <w:style w:type="character" w:default="1" w:styleId="a0">
-    <w:name w:val="Default Paragraph Font"/>
-    <w:uiPriority w:val="1"/>
-    <w:semiHidden/>
-    <w:unhideWhenUsed/>
-  </w:style>
-  <w:style w:type="table" w:default="1" w:styleId="a1">
-    <w:name w:val="Normal Table"/>
-    <w:uiPriority w:val="99"/>
-    <w:semiHidden/>
-    <w:unhideWhenUsed/>
-    <w:tblPr>
-      <w:tblInd w:w="0" w:type="dxa"/>
-      <w:tblCellMar>
-        <w:top w:w="0" w:type="dxa"/>
-        <w:left w:w="108" w:type="dxa"/>
-        <w:bottom w:w="0" w:type="dxa"/>
-        <w:right w:w="108" w:type="dxa"/>
-      </w:tblCellMar>
-    </w:tblPr>
-  </w:style>
-  <w:style w:type="numbering" w:default="1" w:styleId="a2">
-    <w:name w:val="No List"/>
-    <w:uiPriority w:val="99"/>
-    <w:semiHidden/>
-    <w:unhideWhenUsed/>
-  </w:style>
-  <w:style w:type="character" w:styleId="a3">
-    <w:name w:val="Placeholder Text"/>
-    <w:basedOn w:val="a0"/>
-    <w:uiPriority w:val="99"/>
-    <w:semiHidden/>
-    <w:rsid w:val="00B54C8C"/>
-    <w:rPr>
-      <w:color w:val="808080"/>
-    </w:rPr>
-  </w:style>
-</w:styles>
-</file>
-
-<file path=word/glossary/webSettings.xml><?xml version="1.0" encoding="utf-8"?>
-<w:webSettings xmlns:mc="http://schemas.openxmlformats.org/markup-compatibility/2006" xmlns:r="http://schemas.openxmlformats.org/officeDocument/2006/relationships" xmlns:w="http://schemas.openxmlformats.org/wordprocessingml/2006/main" xmlns:w14="http://schemas.microsoft.com/office/word/2010/wordml" xmlns:w15="http://schemas.microsoft.com/office/word/2012/wordml" mc:Ignorable="w14 w15">
-  <w:optimizeForBrowser/>
-  <w:allowPNG/>
-</w:webSettings>
 </file>
 
 <file path=word/theme/theme1.xml><?xml version="1.0" encoding="utf-8"?>
@@ -13171,7 +16156,7 @@
 </file>
 
 <file path=customXml/itemProps1.xml><?xml version="1.0" encoding="utf-8"?>
-<ds:datastoreItem xmlns:ds="http://schemas.openxmlformats.org/officeDocument/2006/customXml" ds:itemID="{75803FA6-01C8-472E-A6F0-55CBB3C6EC9D}">
+<ds:datastoreItem xmlns:ds="http://schemas.openxmlformats.org/officeDocument/2006/customXml" ds:itemID="{8B8B88AC-20E8-49A8-8C77-CB5C502D21A0}">
   <ds:schemaRefs>
     <ds:schemaRef ds:uri="http://schemas.openxmlformats.org/officeDocument/2006/bibliography"/>
   </ds:schemaRefs>

</xml_diff>

<commit_message>
add remove password graph-scheme
fixes in retrieve password matrix algo scheme
</commit_message>
<xml_diff>
--- a/secure-interactions-modeling-project-Ivan-Chuchulski-4MI3400043.docx
+++ b/secure-interactions-modeling-project-Ivan-Chuchulski-4MI3400043.docx
@@ -8,13 +8,13 @@
       </w:pPr>
       <w:r>
         <w:object w:dxaOrig="1875" w:dyaOrig="2175">
-          <v:shape id="ole_rId2" o:spid="_x0000_i1025" style="width:93.75pt;height:108.75pt" coordsize="" o:spt="100" adj="0,,0" path="" stroked="f">
+          <v:shape id="ole_rId2" o:spid="_x0000_i1025" style="width:93.75pt;height:108.85pt" coordsize="" o:spt="100" adj="0,,0" path="" stroked="f">
             <v:stroke joinstyle="miter"/>
             <v:imagedata r:id="rId6" o:title=""/>
             <v:formulas/>
             <v:path o:connecttype="segments"/>
           </v:shape>
-          <o:OLEObject Type="Embed" ProgID="Word.Picture.8" ShapeID="ole_rId2" DrawAspect="Content" ObjectID="_1717691906" r:id="rId7"/>
+          <o:OLEObject Type="Embed" ProgID="Word.Picture.8" ShapeID="ole_rId2" DrawAspect="Content" ObjectID="_1717694339" r:id="rId7"/>
         </w:object>
       </w:r>
     </w:p>
@@ -511,7 +511,7 @@
             </w:rPr>
             <w:fldChar w:fldCharType="separate"/>
           </w:r>
-          <w:hyperlink w:anchor="_Toc107061794" w:history="1">
+          <w:hyperlink w:anchor="_Toc107081520" w:history="1">
             <w:r>
               <w:rPr>
                 <w:rStyle w:val="a5"/>
@@ -557,7 +557,7 @@
                 <w:noProof/>
                 <w:webHidden/>
               </w:rPr>
-              <w:instrText xml:space="preserve"> PAGEREF _Toc107061794 \h </w:instrText>
+              <w:instrText xml:space="preserve"> PAGEREF _Toc107081520 \h </w:instrText>
             </w:r>
             <w:r>
               <w:rPr>
@@ -601,7 +601,7 @@
               <w:lang w:eastAsia="bg-BG"/>
             </w:rPr>
           </w:pPr>
-          <w:hyperlink w:anchor="_Toc107061795" w:history="1">
+          <w:hyperlink w:anchor="_Toc107081521" w:history="1">
             <w:r>
               <w:rPr>
                 <w:rStyle w:val="a5"/>
@@ -647,7 +647,7 @@
                 <w:noProof/>
                 <w:webHidden/>
               </w:rPr>
-              <w:instrText xml:space="preserve"> PAGEREF _Toc107061795 \h </w:instrText>
+              <w:instrText xml:space="preserve"> PAGEREF _Toc107081521 \h </w:instrText>
             </w:r>
             <w:r>
               <w:rPr>
@@ -691,7 +691,7 @@
               <w:lang w:eastAsia="bg-BG"/>
             </w:rPr>
           </w:pPr>
-          <w:hyperlink w:anchor="_Toc107061796" w:history="1">
+          <w:hyperlink w:anchor="_Toc107081522" w:history="1">
             <w:r>
               <w:rPr>
                 <w:rStyle w:val="a5"/>
@@ -737,7 +737,7 @@
                 <w:noProof/>
                 <w:webHidden/>
               </w:rPr>
-              <w:instrText xml:space="preserve"> PAGEREF _Toc107061796 \h </w:instrText>
+              <w:instrText xml:space="preserve"> PAGEREF _Toc107081522 \h </w:instrText>
             </w:r>
             <w:r>
               <w:rPr>
@@ -781,7 +781,7 @@
               <w:lang w:eastAsia="bg-BG"/>
             </w:rPr>
           </w:pPr>
-          <w:hyperlink w:anchor="_Toc107061797" w:history="1">
+          <w:hyperlink w:anchor="_Toc107081523" w:history="1">
             <w:r>
               <w:rPr>
                 <w:rStyle w:val="a5"/>
@@ -827,7 +827,7 @@
                 <w:noProof/>
                 <w:webHidden/>
               </w:rPr>
-              <w:instrText xml:space="preserve"> PAGEREF _Toc107061797 \h </w:instrText>
+              <w:instrText xml:space="preserve"> PAGEREF _Toc107081523 \h </w:instrText>
             </w:r>
             <w:r>
               <w:rPr>
@@ -871,7 +871,7 @@
               <w:lang w:eastAsia="bg-BG"/>
             </w:rPr>
           </w:pPr>
-          <w:hyperlink w:anchor="_Toc107061798" w:history="1">
+          <w:hyperlink w:anchor="_Toc107081524" w:history="1">
             <w:r>
               <w:rPr>
                 <w:rStyle w:val="a5"/>
@@ -917,79 +917,7 @@
                 <w:noProof/>
                 <w:webHidden/>
               </w:rPr>
-              <w:instrText xml:space="preserve"> PAGEREF _Toc107061798 \h </w:instrText>
-            </w:r>
-            <w:r>
-              <w:rPr>
-                <w:noProof/>
-                <w:webHidden/>
-              </w:rPr>
-            </w:r>
-            <w:r>
-              <w:rPr>
-                <w:noProof/>
-                <w:webHidden/>
-              </w:rPr>
-              <w:fldChar w:fldCharType="separate"/>
-            </w:r>
-            <w:r>
-              <w:rPr>
-                <w:noProof/>
-                <w:webHidden/>
-              </w:rPr>
-              <w:t>7</w:t>
-            </w:r>
-            <w:r>
-              <w:rPr>
-                <w:noProof/>
-                <w:webHidden/>
-              </w:rPr>
-              <w:fldChar w:fldCharType="end"/>
-            </w:r>
-          </w:hyperlink>
-        </w:p>
-        <w:p>
-          <w:pPr>
-            <w:pStyle w:val="21"/>
-            <w:tabs>
-              <w:tab w:val="right" w:leader="dot" w:pos="9062"/>
-            </w:tabs>
-            <w:rPr>
-              <w:rFonts w:eastAsiaTheme="minorEastAsia"/>
-              <w:noProof/>
-              <w:lang w:eastAsia="bg-BG"/>
-            </w:rPr>
-          </w:pPr>
-          <w:hyperlink w:anchor="_Toc107061799" w:history="1">
-            <w:r>
-              <w:rPr>
-                <w:rStyle w:val="a5"/>
-                <w:rFonts w:ascii="Arial" w:hAnsi="Arial" w:cs="Arial"/>
-                <w:b/>
-                <w:noProof/>
-              </w:rPr>
-              <w:t>3.3.1 Представяне на процедурата с краен автомат</w:t>
-            </w:r>
-            <w:r>
-              <w:rPr>
-                <w:noProof/>
-                <w:webHidden/>
-              </w:rPr>
-              <w:tab/>
-            </w:r>
-            <w:r>
-              <w:rPr>
-                <w:noProof/>
-                <w:webHidden/>
-              </w:rPr>
-              <w:fldChar w:fldCharType="begin"/>
-            </w:r>
-            <w:r>
-              <w:rPr>
-                <w:noProof/>
-                <w:webHidden/>
-              </w:rPr>
-              <w:instrText xml:space="preserve"> PAGEREF _Toc107061799 \h </w:instrText>
+              <w:instrText xml:space="preserve"> PAGEREF _Toc107081524 \h </w:instrText>
             </w:r>
             <w:r>
               <w:rPr>
@@ -1033,7 +961,7 @@
               <w:lang w:eastAsia="bg-BG"/>
             </w:rPr>
           </w:pPr>
-          <w:hyperlink w:anchor="_Toc107061800" w:history="1">
+          <w:hyperlink w:anchor="_Toc107081525" w:history="1">
             <w:r>
               <w:rPr>
                 <w:rStyle w:val="a5"/>
@@ -1079,7 +1007,7 @@
                 <w:noProof/>
                 <w:webHidden/>
               </w:rPr>
-              <w:instrText xml:space="preserve"> PAGEREF _Toc107061800 \h </w:instrText>
+              <w:instrText xml:space="preserve"> PAGEREF _Toc107081525 \h </w:instrText>
             </w:r>
             <w:r>
               <w:rPr>
@@ -1123,7 +1051,7 @@
               <w:lang w:eastAsia="bg-BG"/>
             </w:rPr>
           </w:pPr>
-          <w:hyperlink w:anchor="_Toc107061801" w:history="1">
+          <w:hyperlink w:anchor="_Toc107081526" w:history="1">
             <w:r>
               <w:rPr>
                 <w:rStyle w:val="a5"/>
@@ -1169,7 +1097,7 @@
                 <w:noProof/>
                 <w:webHidden/>
               </w:rPr>
-              <w:instrText xml:space="preserve"> PAGEREF _Toc107061801 \h </w:instrText>
+              <w:instrText xml:space="preserve"> PAGEREF _Toc107081526 \h </w:instrText>
             </w:r>
             <w:r>
               <w:rPr>
@@ -1213,7 +1141,7 @@
               <w:lang w:eastAsia="bg-BG"/>
             </w:rPr>
           </w:pPr>
-          <w:hyperlink w:anchor="_Toc107061802" w:history="1">
+          <w:hyperlink w:anchor="_Toc107081527" w:history="1">
             <w:r>
               <w:rPr>
                 <w:rStyle w:val="a5"/>
@@ -1259,7 +1187,7 @@
                 <w:noProof/>
                 <w:webHidden/>
               </w:rPr>
-              <w:instrText xml:space="preserve"> PAGEREF _Toc107061802 \h </w:instrText>
+              <w:instrText xml:space="preserve"> PAGEREF _Toc107081527 \h </w:instrText>
             </w:r>
             <w:r>
               <w:rPr>
@@ -1279,7 +1207,7 @@
                 <w:noProof/>
                 <w:webHidden/>
               </w:rPr>
-              <w:t>14</w:t>
+              <w:t>17</w:t>
             </w:r>
             <w:r>
               <w:rPr>
@@ -1449,7 +1377,7 @@
           <w:color w:val="auto"/>
         </w:rPr>
       </w:pPr>
-      <w:bookmarkStart w:id="0" w:name="_Toc107061794"/>
+      <w:bookmarkStart w:id="0" w:name="_Toc107081520"/>
       <w:r>
         <w:rPr>
           <w:rFonts w:ascii="Arial" w:hAnsi="Arial" w:cs="Arial"/>
@@ -1624,7 +1552,7 @@
           <w:color w:val="auto"/>
         </w:rPr>
       </w:pPr>
-      <w:bookmarkStart w:id="1" w:name="_Toc107061795"/>
+      <w:bookmarkStart w:id="1" w:name="_Toc107081521"/>
       <w:r>
         <w:rPr>
           <w:rFonts w:ascii="Arial" w:hAnsi="Arial" w:cs="Arial"/>
@@ -2085,7 +2013,7 @@
           <w:color w:val="auto"/>
         </w:rPr>
       </w:pPr>
-      <w:bookmarkStart w:id="2" w:name="_Toc107061796"/>
+      <w:bookmarkStart w:id="2" w:name="_Toc107081522"/>
       <w:r>
         <w:rPr>
           <w:rFonts w:ascii="Arial" w:hAnsi="Arial" w:cs="Arial"/>
@@ -2130,7 +2058,7 @@
           <w:szCs w:val="24"/>
         </w:rPr>
       </w:pPr>
-      <w:bookmarkStart w:id="3" w:name="_Toc107061797"/>
+      <w:bookmarkStart w:id="3" w:name="_Toc107081523"/>
       <w:r>
         <w:rPr>
           <w:rFonts w:ascii="Arial" w:hAnsi="Arial" w:cs="Arial"/>
@@ -2914,6 +2842,7 @@
         </w:rPr>
         <w:t>“</w:t>
       </w:r>
+      <w:proofErr w:type="spellStart"/>
       <w:r>
         <w:rPr>
           <w:rFonts w:ascii="Arial" w:hAnsi="Arial" w:cs="Arial"/>
@@ -2923,6 +2852,7 @@
         </w:rPr>
         <w:t>CheckPassword</w:t>
       </w:r>
+      <w:proofErr w:type="spellEnd"/>
       <w:r>
         <w:rPr>
           <w:rFonts w:ascii="Arial" w:hAnsi="Arial" w:cs="Arial"/>
@@ -2954,6 +2884,105 @@
           <w:sz w:val="24"/>
           <w:szCs w:val="24"/>
         </w:rPr>
+        <w:t xml:space="preserve">Извличане на парола, примитив </w:t>
+      </w:r>
+      <w:proofErr w:type="spellStart"/>
+      <w:r>
+        <w:rPr>
+          <w:rFonts w:ascii="Arial" w:hAnsi="Arial" w:cs="Arial"/>
+          <w:sz w:val="24"/>
+          <w:szCs w:val="24"/>
+          <w:lang w:val="en-US"/>
+        </w:rPr>
+        <w:t>RetrievePassword</w:t>
+      </w:r>
+      <w:proofErr w:type="spellEnd"/>
+    </w:p>
+    <w:p>
+      <w:pPr>
+        <w:pStyle w:val="a3"/>
+        <w:numPr>
+          <w:ilvl w:val="0"/>
+          <w:numId w:val="3"/>
+        </w:numPr>
+        <w:spacing w:line="360" w:lineRule="auto"/>
+        <w:jc w:val="both"/>
+        <w:rPr>
+          <w:rFonts w:ascii="Arial" w:hAnsi="Arial" w:cs="Arial"/>
+          <w:sz w:val="24"/>
+          <w:szCs w:val="24"/>
+        </w:rPr>
+      </w:pPr>
+      <w:r>
+        <w:rPr>
+          <w:rFonts w:ascii="Arial" w:hAnsi="Arial" w:cs="Arial"/>
+          <w:sz w:val="24"/>
+          <w:szCs w:val="24"/>
+        </w:rPr>
+        <w:t>Премахване на парола</w:t>
+      </w:r>
+      <w:r>
+        <w:rPr>
+          <w:rFonts w:ascii="Arial" w:hAnsi="Arial" w:cs="Arial"/>
+          <w:sz w:val="24"/>
+          <w:szCs w:val="24"/>
+          <w:lang w:val="en-US"/>
+        </w:rPr>
+        <w:t xml:space="preserve">, </w:t>
+      </w:r>
+      <w:proofErr w:type="spellStart"/>
+      <w:r>
+        <w:rPr>
+          <w:rFonts w:ascii="Arial" w:hAnsi="Arial" w:cs="Arial"/>
+          <w:sz w:val="24"/>
+          <w:szCs w:val="24"/>
+          <w:lang w:val="en-US"/>
+        </w:rPr>
+        <w:t>примитив</w:t>
+      </w:r>
+      <w:proofErr w:type="spellEnd"/>
+      <w:r>
+        <w:rPr>
+          <w:rFonts w:ascii="Arial" w:hAnsi="Arial" w:cs="Arial"/>
+          <w:sz w:val="24"/>
+          <w:szCs w:val="24"/>
+          <w:lang w:val="en-US"/>
+        </w:rPr>
+        <w:t xml:space="preserve"> </w:t>
+      </w:r>
+      <w:proofErr w:type="spellStart"/>
+      <w:r>
+        <w:rPr>
+          <w:rFonts w:ascii="Arial" w:hAnsi="Arial" w:cs="Arial"/>
+          <w:sz w:val="24"/>
+          <w:szCs w:val="24"/>
+          <w:lang w:val="en-US"/>
+        </w:rPr>
+        <w:t>RemovePassword</w:t>
+      </w:r>
+      <w:proofErr w:type="spellEnd"/>
+    </w:p>
+    <w:p>
+      <w:pPr>
+        <w:pStyle w:val="a3"/>
+        <w:numPr>
+          <w:ilvl w:val="0"/>
+          <w:numId w:val="3"/>
+        </w:numPr>
+        <w:spacing w:line="360" w:lineRule="auto"/>
+        <w:jc w:val="both"/>
+        <w:rPr>
+          <w:rFonts w:ascii="Arial" w:hAnsi="Arial" w:cs="Arial"/>
+          <w:sz w:val="24"/>
+          <w:szCs w:val="24"/>
+        </w:rPr>
+      </w:pPr>
+      <w:r>
+        <w:rPr>
+          <w:rFonts w:ascii="Arial" w:hAnsi="Arial" w:cs="Arial"/>
+          <w:sz w:val="24"/>
+          <w:szCs w:val="24"/>
+        </w:rPr>
         <w:t>Изход от системата</w:t>
       </w:r>
       <w:r>
@@ -3084,7 +3113,7 @@
           <w:szCs w:val="24"/>
         </w:rPr>
       </w:pPr>
-      <w:bookmarkStart w:id="4" w:name="_Toc107061798"/>
+      <w:bookmarkStart w:id="4" w:name="_Toc107081524"/>
       <w:r>
         <w:rPr>
           <w:rFonts w:ascii="Arial" w:hAnsi="Arial" w:cs="Arial"/>
@@ -4265,6 +4294,8 @@
         </w:rPr>
         <w:t>съобщение за грешка</w:t>
       </w:r>
+      <w:bookmarkStart w:id="5" w:name="_GoBack"/>
+      <w:bookmarkEnd w:id="5"/>
     </w:p>
     <w:p>
       <w:pPr>
@@ -6553,7 +6584,7 @@
             <v:path o:extrusionok="f" gradientshapeok="t" o:connecttype="rect"/>
             <o:lock v:ext="edit" aspectratio="t"/>
           </v:shapetype>
-          <v:shape id="_x0000_i1026" type="#_x0000_t75" style="width:271.5pt;height:227.25pt">
+          <v:shape id="_x0000_i1026" type="#_x0000_t75" style="width:271.25pt;height:226.9pt">
             <v:imagedata r:id="rId10" o:title="01-add-password-automaton"/>
           </v:shape>
         </w:pict>
@@ -6685,7 +6716,7 @@
           <w:lang w:val="en-US"/>
         </w:rPr>
         <w:pict>
-          <v:shape id="_x0000_i1027" type="#_x0000_t75" style="width:318pt;height:660pt">
+          <v:shape id="_x0000_i1027" type="#_x0000_t75" style="width:318.15pt;height:660.55pt">
             <v:imagedata r:id="rId11" o:title="02-add-password-graph-scheme"/>
           </v:shape>
         </w:pict>
@@ -9865,6 +9896,23 @@
                 <w:lang w:val="en-US"/>
               </w:rPr>
             </w:pPr>
+          </w:p>
+        </w:tc>
+        <w:tc>
+          <w:tcPr>
+            <w:tcW w:w="851" w:type="dxa"/>
+          </w:tcPr>
+          <w:p>
+            <w:pPr>
+              <w:spacing w:line="360" w:lineRule="auto"/>
+              <w:jc w:val="center"/>
+              <w:rPr>
+                <w:rFonts w:ascii="Arial" w:hAnsi="Arial" w:cs="Arial"/>
+                <w:sz w:val="24"/>
+                <w:szCs w:val="24"/>
+                <w:lang w:val="en-US"/>
+              </w:rPr>
+            </w:pPr>
             <w:r>
               <w:rPr>
                 <w:rFonts w:ascii="Arial" w:hAnsi="Arial" w:cs="Arial"/>
@@ -9874,23 +9922,6 @@
               </w:rPr>
               <w:t>1</w:t>
             </w:r>
-          </w:p>
-        </w:tc>
-        <w:tc>
-          <w:tcPr>
-            <w:tcW w:w="851" w:type="dxa"/>
-          </w:tcPr>
-          <w:p>
-            <w:pPr>
-              <w:spacing w:line="360" w:lineRule="auto"/>
-              <w:jc w:val="center"/>
-              <w:rPr>
-                <w:rFonts w:ascii="Arial" w:hAnsi="Arial" w:cs="Arial"/>
-                <w:sz w:val="24"/>
-                <w:szCs w:val="24"/>
-                <w:lang w:val="en-US"/>
-              </w:rPr>
-            </w:pPr>
           </w:p>
         </w:tc>
         <w:tc>
@@ -10565,7 +10596,7 @@
           <w:szCs w:val="24"/>
         </w:rPr>
       </w:pPr>
-      <w:bookmarkStart w:id="5" w:name="_Toc107061800"/>
+      <w:bookmarkStart w:id="6" w:name="_Toc107081525"/>
       <w:r>
         <w:rPr>
           <w:rFonts w:ascii="Arial" w:hAnsi="Arial" w:cs="Arial"/>
@@ -10586,7 +10617,7 @@
         </w:rPr>
         <w:t>данни за автентикация</w:t>
       </w:r>
-      <w:bookmarkEnd w:id="5"/>
+      <w:bookmarkEnd w:id="6"/>
     </w:p>
     <w:p>
       <w:pPr>
@@ -10759,7 +10790,7 @@
           <w:sz w:val="24"/>
         </w:rPr>
         <w:pict>
-          <v:shape id="_x0000_i1028" type="#_x0000_t75" style="width:318pt;height:662.25pt">
+          <v:shape id="_x0000_i1028" type="#_x0000_t75" style="width:318.15pt;height:662.25pt">
             <v:imagedata r:id="rId12" o:title="03-generate-password"/>
           </v:shape>
         </w:pict>
@@ -13495,6 +13526,23 @@
                 <w:lang w:val="en-US"/>
               </w:rPr>
             </w:pPr>
+          </w:p>
+        </w:tc>
+        <w:tc>
+          <w:tcPr>
+            <w:tcW w:w="851" w:type="dxa"/>
+          </w:tcPr>
+          <w:p>
+            <w:pPr>
+              <w:spacing w:line="360" w:lineRule="auto"/>
+              <w:jc w:val="center"/>
+              <w:rPr>
+                <w:rFonts w:ascii="Arial" w:hAnsi="Arial" w:cs="Arial"/>
+                <w:sz w:val="24"/>
+                <w:szCs w:val="24"/>
+                <w:lang w:val="en-US"/>
+              </w:rPr>
+            </w:pPr>
             <w:r>
               <w:rPr>
                 <w:rFonts w:ascii="Arial" w:hAnsi="Arial" w:cs="Arial"/>
@@ -13504,23 +13552,6 @@
               </w:rPr>
               <w:t>1</w:t>
             </w:r>
-          </w:p>
-        </w:tc>
-        <w:tc>
-          <w:tcPr>
-            <w:tcW w:w="851" w:type="dxa"/>
-          </w:tcPr>
-          <w:p>
-            <w:pPr>
-              <w:spacing w:line="360" w:lineRule="auto"/>
-              <w:jc w:val="center"/>
-              <w:rPr>
-                <w:rFonts w:ascii="Arial" w:hAnsi="Arial" w:cs="Arial"/>
-                <w:sz w:val="24"/>
-                <w:szCs w:val="24"/>
-                <w:lang w:val="en-US"/>
-              </w:rPr>
-            </w:pPr>
           </w:p>
         </w:tc>
         <w:tc>
@@ -14145,7 +14176,7 @@
           <w:szCs w:val="24"/>
         </w:rPr>
       </w:pPr>
-      <w:bookmarkStart w:id="6" w:name="_Toc107061801"/>
+      <w:bookmarkStart w:id="7" w:name="_Toc107081526"/>
       <w:r>
         <w:rPr>
           <w:rFonts w:ascii="Arial" w:hAnsi="Arial" w:cs="Arial"/>
@@ -14166,7 +14197,68 @@
         </w:rPr>
         <w:t xml:space="preserve"> данни за автентикация</w:t>
       </w:r>
-      <w:bookmarkEnd w:id="6"/>
+      <w:bookmarkEnd w:id="7"/>
+    </w:p>
+    <w:p>
+      <w:pPr>
+        <w:spacing w:line="360" w:lineRule="auto"/>
+        <w:ind w:left="708" w:firstLine="405"/>
+        <w:jc w:val="both"/>
+        <w:rPr>
+          <w:rFonts w:ascii="Arial" w:hAnsi="Arial" w:cs="Arial"/>
+          <w:sz w:val="24"/>
+        </w:rPr>
+      </w:pPr>
+      <w:r>
+        <w:rPr>
+          <w:rFonts w:ascii="Arial" w:hAnsi="Arial" w:cs="Arial"/>
+          <w:sz w:val="24"/>
+        </w:rPr>
+        <w:t xml:space="preserve">Алгоритъмът за </w:t>
+      </w:r>
+      <w:r>
+        <w:rPr>
+          <w:rFonts w:ascii="Arial" w:hAnsi="Arial" w:cs="Arial"/>
+          <w:sz w:val="24"/>
+        </w:rPr>
+        <w:t xml:space="preserve">извличане на вече записана </w:t>
+      </w:r>
+      <w:r>
+        <w:rPr>
+          <w:rFonts w:ascii="Arial" w:hAnsi="Arial" w:cs="Arial"/>
+          <w:sz w:val="24"/>
+        </w:rPr>
+        <w:t xml:space="preserve">парола е последователен. </w:t>
+      </w:r>
+      <w:r>
+        <w:rPr>
+          <w:rFonts w:ascii="Arial" w:hAnsi="Arial" w:cs="Arial"/>
+          <w:sz w:val="24"/>
+        </w:rPr>
+        <w:t xml:space="preserve">Потребителят трябва да избере за коя от записаните си услуги желае да види паролата. За целта той трябва да въведе своята </w:t>
+      </w:r>
+      <w:r>
+        <w:rPr>
+          <w:rFonts w:ascii="Arial" w:hAnsi="Arial" w:cs="Arial"/>
+          <w:sz w:val="24"/>
+          <w:lang w:val="en-US"/>
+        </w:rPr>
+        <w:t xml:space="preserve">master </w:t>
+      </w:r>
+      <w:r>
+        <w:rPr>
+          <w:rFonts w:ascii="Arial" w:hAnsi="Arial" w:cs="Arial"/>
+          <w:sz w:val="24"/>
+        </w:rPr>
+        <w:t xml:space="preserve">парола, тъй като тя участва в операциите по декриптирането и </w:t>
+      </w:r>
+      <w:r>
+        <w:rPr>
+          <w:rFonts w:ascii="Arial" w:hAnsi="Arial" w:cs="Arial"/>
+          <w:sz w:val="24"/>
+        </w:rPr>
+        <w:t>извличането на желаната парола в „чист вид“.</w:t>
+      </w:r>
     </w:p>
     <w:p>
       <w:pPr>
@@ -14178,56 +14270,6 @@
           <w:sz w:val="24"/>
         </w:rPr>
       </w:pPr>
-      <w:r>
-        <w:rPr>
-          <w:rFonts w:ascii="Arial" w:hAnsi="Arial" w:cs="Arial"/>
-          <w:sz w:val="24"/>
-        </w:rPr>
-        <w:t xml:space="preserve">Алгоритъмът за </w:t>
-      </w:r>
-      <w:r>
-        <w:rPr>
-          <w:rFonts w:ascii="Arial" w:hAnsi="Arial" w:cs="Arial"/>
-          <w:sz w:val="24"/>
-        </w:rPr>
-        <w:t xml:space="preserve">извличане на вече записана </w:t>
-      </w:r>
-      <w:r>
-        <w:rPr>
-          <w:rFonts w:ascii="Arial" w:hAnsi="Arial" w:cs="Arial"/>
-          <w:sz w:val="24"/>
-        </w:rPr>
-        <w:t xml:space="preserve">парола е последователен. </w:t>
-      </w:r>
-      <w:r>
-        <w:rPr>
-          <w:rFonts w:ascii="Arial" w:hAnsi="Arial" w:cs="Arial"/>
-          <w:sz w:val="24"/>
-        </w:rPr>
-        <w:t xml:space="preserve">Потребителят трябва да избере за коя от записаните си услуги желае да види паролата. За целта той трябва да въведе своята </w:t>
-      </w:r>
-      <w:r>
-        <w:rPr>
-          <w:rFonts w:ascii="Arial" w:hAnsi="Arial" w:cs="Arial"/>
-          <w:sz w:val="24"/>
-          <w:lang w:val="en-US"/>
-        </w:rPr>
-        <w:t xml:space="preserve">master </w:t>
-      </w:r>
-      <w:r>
-        <w:rPr>
-          <w:rFonts w:ascii="Arial" w:hAnsi="Arial" w:cs="Arial"/>
-          <w:sz w:val="24"/>
-        </w:rPr>
-        <w:t xml:space="preserve">парола, тъй като тя участва в операциите по декриптирането и </w:t>
-      </w:r>
-      <w:r>
-        <w:rPr>
-          <w:rFonts w:ascii="Arial" w:hAnsi="Arial" w:cs="Arial"/>
-          <w:sz w:val="24"/>
-        </w:rPr>
-        <w:t>извличането на желаната парола в „чист вид“.</w:t>
-      </w:r>
     </w:p>
     <w:p>
       <w:pPr>
@@ -14287,17 +14329,6 @@
     <w:p>
       <w:pPr>
         <w:spacing w:line="360" w:lineRule="auto"/>
-        <w:ind w:left="708"/>
-        <w:jc w:val="both"/>
-        <w:rPr>
-          <w:rFonts w:ascii="Arial" w:hAnsi="Arial" w:cs="Arial"/>
-          <w:sz w:val="24"/>
-        </w:rPr>
-      </w:pPr>
-    </w:p>
-    <w:p>
-      <w:pPr>
-        <w:spacing w:line="360" w:lineRule="auto"/>
         <w:ind w:left="708" w:firstLine="405"/>
         <w:jc w:val="both"/>
         <w:rPr>
@@ -14330,7 +14361,7 @@
           <w:sz w:val="24"/>
         </w:rPr>
         <w:pict>
-          <v:shape id="_x0000_i1029" type="#_x0000_t75" style="width:318pt;height:665.25pt">
+          <v:shape id="_x0000_i1029" type="#_x0000_t75" style="width:344.1pt;height:656.35pt">
             <v:imagedata r:id="rId13" o:title="04-retrieve-credentials.drawio"/>
           </v:shape>
         </w:pict>
@@ -14478,15 +14509,32 @@
           <w:szCs w:val="24"/>
           <w:lang w:val="en-US"/>
         </w:rPr>
-        <w:t xml:space="preserve"> –</w:t>
-      </w:r>
-      <w:r>
-        <w:rPr>
-          <w:rFonts w:ascii="Arial" w:hAnsi="Arial" w:cs="Arial"/>
-          <w:sz w:val="24"/>
-          <w:szCs w:val="24"/>
-        </w:rPr>
-        <w:t>валидност на въведените данни за услугата (ДА)</w:t>
+        <w:t xml:space="preserve"> – </w:t>
+      </w:r>
+      <w:r>
+        <w:rPr>
+          <w:rFonts w:ascii="Arial" w:hAnsi="Arial" w:cs="Arial"/>
+          <w:sz w:val="24"/>
+          <w:szCs w:val="24"/>
+        </w:rPr>
+        <w:t xml:space="preserve">дали подадената </w:t>
+      </w:r>
+      <w:r>
+        <w:rPr>
+          <w:rFonts w:ascii="Arial" w:hAnsi="Arial" w:cs="Arial"/>
+          <w:sz w:val="24"/>
+          <w:szCs w:val="24"/>
+          <w:lang w:val="en-US"/>
+        </w:rPr>
+        <w:t xml:space="preserve">master </w:t>
+      </w:r>
+      <w:r>
+        <w:rPr>
+          <w:rFonts w:ascii="Arial" w:hAnsi="Arial" w:cs="Arial"/>
+          <w:sz w:val="24"/>
+          <w:szCs w:val="24"/>
+        </w:rPr>
+        <w:t>парола съвпада със записаната в БД (ДА)</w:t>
       </w:r>
     </w:p>
     <w:p>
@@ -14530,32 +14578,15 @@
           <w:szCs w:val="24"/>
           <w:lang w:val="en-US"/>
         </w:rPr>
-        <w:t xml:space="preserve"> – </w:t>
-      </w:r>
-      <w:r>
-        <w:rPr>
-          <w:rFonts w:ascii="Arial" w:hAnsi="Arial" w:cs="Arial"/>
-          <w:sz w:val="24"/>
-          <w:szCs w:val="24"/>
-        </w:rPr>
-        <w:t xml:space="preserve">дали подадената </w:t>
-      </w:r>
-      <w:r>
-        <w:rPr>
-          <w:rFonts w:ascii="Arial" w:hAnsi="Arial" w:cs="Arial"/>
-          <w:sz w:val="24"/>
-          <w:szCs w:val="24"/>
-          <w:lang w:val="en-US"/>
-        </w:rPr>
-        <w:t xml:space="preserve">master </w:t>
-      </w:r>
-      <w:r>
-        <w:rPr>
-          <w:rFonts w:ascii="Arial" w:hAnsi="Arial" w:cs="Arial"/>
-          <w:sz w:val="24"/>
-          <w:szCs w:val="24"/>
-        </w:rPr>
-        <w:t>парола съвпада със записаната в БД (ДА)</w:t>
+        <w:t xml:space="preserve"> –</w:t>
+      </w:r>
+      <w:r>
+        <w:rPr>
+          <w:rFonts w:ascii="Arial" w:hAnsi="Arial" w:cs="Arial"/>
+          <w:sz w:val="24"/>
+          <w:szCs w:val="24"/>
+        </w:rPr>
+        <w:t>дали съществува такъв идентификатор на услуга в БД (ДА)</w:t>
       </w:r>
     </w:p>
     <w:p>
@@ -14597,52 +14628,10 @@
           <w:rFonts w:ascii="Arial" w:hAnsi="Arial" w:cs="Arial"/>
           <w:sz w:val="24"/>
           <w:szCs w:val="24"/>
-          <w:lang w:val="en-US"/>
-        </w:rPr>
-        <w:t xml:space="preserve"> –</w:t>
-      </w:r>
-      <w:r>
-        <w:rPr>
-          <w:rFonts w:ascii="Arial" w:hAnsi="Arial" w:cs="Arial"/>
-          <w:sz w:val="24"/>
-          <w:szCs w:val="24"/>
-        </w:rPr>
-        <w:t>дали съществува такъв идентификатор на услуга в БД (ДА)</w:t>
-      </w:r>
-    </w:p>
-    <w:p>
-      <w:pPr>
-        <w:pStyle w:val="a3"/>
-        <w:numPr>
-          <w:ilvl w:val="0"/>
-          <w:numId w:val="5"/>
-        </w:numPr>
-        <w:spacing w:line="360" w:lineRule="auto"/>
-        <w:jc w:val="both"/>
-        <w:rPr>
-          <w:rFonts w:ascii="Arial" w:hAnsi="Arial" w:cs="Arial"/>
-          <w:sz w:val="24"/>
-          <w:szCs w:val="24"/>
-        </w:rPr>
-      </w:pPr>
-      <w:r>
-        <w:rPr>
-          <w:rFonts w:ascii="Arial" w:hAnsi="Arial" w:cs="Arial"/>
-          <w:sz w:val="24"/>
-          <w:szCs w:val="24"/>
-          <w:lang w:val="en-US"/>
-        </w:rPr>
-        <w:t>p</w:t>
-      </w:r>
-      <w:r>
-        <w:rPr>
-          <w:rFonts w:ascii="Arial" w:hAnsi="Arial" w:cs="Arial"/>
-          <w:sz w:val="24"/>
-          <w:szCs w:val="24"/>
           <w:vertAlign w:val="subscript"/>
           <w:lang w:val="en-US"/>
         </w:rPr>
-        <w:t xml:space="preserve">5 </w:t>
+        <w:t xml:space="preserve"> </w:t>
       </w:r>
       <w:r>
         <w:rPr>
@@ -14659,23 +14648,7 @@
           <w:sz w:val="24"/>
           <w:szCs w:val="24"/>
         </w:rPr>
-        <w:t xml:space="preserve">дали </w:t>
-      </w:r>
-      <w:r>
-        <w:rPr>
-          <w:rFonts w:ascii="Arial" w:hAnsi="Arial" w:cs="Arial"/>
-          <w:sz w:val="24"/>
-          <w:szCs w:val="24"/>
-        </w:rPr>
-        <w:t>де</w:t>
-      </w:r>
-      <w:r>
-        <w:rPr>
-          <w:rFonts w:ascii="Arial" w:hAnsi="Arial" w:cs="Arial"/>
-          <w:sz w:val="24"/>
-          <w:szCs w:val="24"/>
-        </w:rPr>
-        <w:t>криптирането е успешно (ДА)</w:t>
+        <w:t>дали декриптирането е успешно (ДА)</w:t>
       </w:r>
     </w:p>
     <w:p>
@@ -14968,7 +14941,7 @@
           <w:sz w:val="24"/>
           <w:szCs w:val="24"/>
         </w:rPr>
-        <w:t>криптографски операции по декриптиране на подадената парола</w:t>
+        <w:t xml:space="preserve"> извличане на данните, нужни за декриптиране</w:t>
       </w:r>
     </w:p>
     <w:p>
@@ -15021,7 +14994,15 @@
           <w:sz w:val="24"/>
           <w:szCs w:val="24"/>
         </w:rPr>
-        <w:t>– записване на резултата в БД</w:t>
+        <w:t xml:space="preserve">– </w:t>
+      </w:r>
+      <w:r>
+        <w:rPr>
+          <w:rFonts w:ascii="Arial" w:hAnsi="Arial" w:cs="Arial"/>
+          <w:sz w:val="24"/>
+          <w:szCs w:val="24"/>
+        </w:rPr>
+        <w:t>криптографски операции по декриптиране на подадената парола</w:t>
       </w:r>
     </w:p>
     <w:p>
@@ -15262,92 +15243,6 @@
         </w:rPr>
         <w:t>- край на алгоритъма</w:t>
       </w:r>
-    </w:p>
-    <w:p>
-      <w:pPr>
-        <w:spacing w:line="360" w:lineRule="auto"/>
-        <w:jc w:val="both"/>
-        <w:rPr>
-          <w:rFonts w:ascii="Arial" w:hAnsi="Arial" w:cs="Arial"/>
-          <w:sz w:val="24"/>
-          <w:szCs w:val="24"/>
-          <w:lang w:val="en-US"/>
-        </w:rPr>
-      </w:pPr>
-    </w:p>
-    <w:p>
-      <w:pPr>
-        <w:spacing w:line="360" w:lineRule="auto"/>
-        <w:jc w:val="both"/>
-        <w:rPr>
-          <w:rFonts w:ascii="Arial" w:hAnsi="Arial" w:cs="Arial"/>
-          <w:sz w:val="24"/>
-          <w:szCs w:val="24"/>
-          <w:lang w:val="en-US"/>
-        </w:rPr>
-      </w:pPr>
-    </w:p>
-    <w:p>
-      <w:pPr>
-        <w:spacing w:line="360" w:lineRule="auto"/>
-        <w:jc w:val="both"/>
-        <w:rPr>
-          <w:rFonts w:ascii="Arial" w:hAnsi="Arial" w:cs="Arial"/>
-          <w:sz w:val="24"/>
-          <w:szCs w:val="24"/>
-          <w:lang w:val="en-US"/>
-        </w:rPr>
-      </w:pPr>
-    </w:p>
-    <w:p>
-      <w:pPr>
-        <w:spacing w:line="360" w:lineRule="auto"/>
-        <w:jc w:val="both"/>
-        <w:rPr>
-          <w:rFonts w:ascii="Arial" w:hAnsi="Arial" w:cs="Arial"/>
-          <w:sz w:val="24"/>
-          <w:szCs w:val="24"/>
-          <w:lang w:val="en-US"/>
-        </w:rPr>
-      </w:pPr>
-    </w:p>
-    <w:p>
-      <w:pPr>
-        <w:spacing w:line="360" w:lineRule="auto"/>
-        <w:jc w:val="both"/>
-        <w:rPr>
-          <w:rFonts w:ascii="Arial" w:hAnsi="Arial" w:cs="Arial"/>
-          <w:sz w:val="24"/>
-          <w:szCs w:val="24"/>
-          <w:lang w:val="en-US"/>
-        </w:rPr>
-      </w:pPr>
-    </w:p>
-    <w:p>
-      <w:pPr>
-        <w:spacing w:line="360" w:lineRule="auto"/>
-        <w:jc w:val="both"/>
-        <w:rPr>
-          <w:rFonts w:ascii="Arial" w:hAnsi="Arial" w:cs="Arial"/>
-          <w:sz w:val="24"/>
-          <w:szCs w:val="24"/>
-          <w:lang w:val="en-US"/>
-        </w:rPr>
-      </w:pPr>
-    </w:p>
-    <w:p>
-      <w:pPr>
-        <w:spacing w:line="360" w:lineRule="auto"/>
-        <w:jc w:val="both"/>
-        <w:rPr>
-          <w:rFonts w:ascii="Arial" w:hAnsi="Arial" w:cs="Arial"/>
-          <w:sz w:val="24"/>
-          <w:szCs w:val="24"/>
-          <w:lang w:val="en-US"/>
-        </w:rPr>
-      </w:pPr>
-      <w:bookmarkStart w:id="7" w:name="_GoBack"/>
-      <w:bookmarkEnd w:id="7"/>
     </w:p>
     <w:p>
       <w:pPr>
@@ -15937,14 +15832,83 @@
               </w:rPr>
               <w:t>1</w:t>
             </w:r>
-            <w:r>
-              <w:rPr>
-                <w:rFonts w:ascii="Arial" w:hAnsi="Arial" w:cs="Arial"/>
-                <w:sz w:val="24"/>
-                <w:szCs w:val="24"/>
-                <w:lang w:val="en-US"/>
-              </w:rPr>
-              <w:t>^p</w:t>
+          </w:p>
+        </w:tc>
+        <w:tc>
+          <w:tcPr>
+            <w:tcW w:w="1001" w:type="dxa"/>
+          </w:tcPr>
+          <w:p>
+            <w:pPr>
+              <w:spacing w:line="360" w:lineRule="auto"/>
+              <w:jc w:val="center"/>
+              <w:rPr>
+                <w:rFonts w:ascii="Arial" w:hAnsi="Arial" w:cs="Arial"/>
+                <w:sz w:val="24"/>
+                <w:szCs w:val="24"/>
+                <w:lang w:val="en-US"/>
+              </w:rPr>
+            </w:pPr>
+          </w:p>
+        </w:tc>
+        <w:tc>
+          <w:tcPr>
+            <w:tcW w:w="944" w:type="dxa"/>
+          </w:tcPr>
+          <w:p>
+            <w:pPr>
+              <w:spacing w:line="360" w:lineRule="auto"/>
+              <w:jc w:val="center"/>
+              <w:rPr>
+                <w:rFonts w:ascii="Arial" w:hAnsi="Arial" w:cs="Arial"/>
+                <w:sz w:val="24"/>
+                <w:szCs w:val="24"/>
+                <w:lang w:val="en-US"/>
+              </w:rPr>
+            </w:pPr>
+          </w:p>
+        </w:tc>
+        <w:tc>
+          <w:tcPr>
+            <w:tcW w:w="1315" w:type="dxa"/>
+          </w:tcPr>
+          <w:p>
+            <w:pPr>
+              <w:spacing w:line="360" w:lineRule="auto"/>
+              <w:jc w:val="center"/>
+              <w:rPr>
+                <w:rFonts w:ascii="Arial" w:hAnsi="Arial" w:cs="Arial"/>
+                <w:sz w:val="24"/>
+                <w:szCs w:val="24"/>
+                <w:lang w:val="en-US"/>
+              </w:rPr>
+            </w:pPr>
+            <w:r>
+              <w:rPr>
+                <w:rFonts w:ascii="Arial" w:hAnsi="Arial" w:cs="Arial"/>
+                <w:sz w:val="24"/>
+                <w:szCs w:val="24"/>
+                <w:lang w:val="en-US"/>
+              </w:rPr>
+              <w:softHyphen/>
+            </w:r>
+            <w:r>
+              <w:rPr>
+                <w:rFonts w:ascii="Arial" w:hAnsi="Arial" w:cs="Arial"/>
+                <w:sz w:val="24"/>
+                <w:szCs w:val="24"/>
+                <w:lang w:val="en-US"/>
+              </w:rPr>
+              <w:softHyphen/>
+            </w:r>
+            <w:r>
+              <w:rPr>
+                <w:rFonts w:ascii="Arial" w:hAnsi="Arial" w:cs="Arial"/>
+                <w:sz w:val="24"/>
+                <w:szCs w:val="24"/>
+                <w:lang w:val="en-US"/>
+              </w:rPr>
+              <w:t>!p</w:t>
             </w:r>
             <w:r>
               <w:rPr>
@@ -15954,114 +15918,7 @@
                 <w:vertAlign w:val="subscript"/>
                 <w:lang w:val="en-US"/>
               </w:rPr>
-              <w:t>2</w:t>
-            </w:r>
-          </w:p>
-        </w:tc>
-        <w:tc>
-          <w:tcPr>
-            <w:tcW w:w="1001" w:type="dxa"/>
-          </w:tcPr>
-          <w:p>
-            <w:pPr>
-              <w:spacing w:line="360" w:lineRule="auto"/>
-              <w:jc w:val="center"/>
-              <w:rPr>
-                <w:rFonts w:ascii="Arial" w:hAnsi="Arial" w:cs="Arial"/>
-                <w:sz w:val="24"/>
-                <w:szCs w:val="24"/>
-                <w:lang w:val="en-US"/>
-              </w:rPr>
-            </w:pPr>
-          </w:p>
-        </w:tc>
-        <w:tc>
-          <w:tcPr>
-            <w:tcW w:w="944" w:type="dxa"/>
-          </w:tcPr>
-          <w:p>
-            <w:pPr>
-              <w:spacing w:line="360" w:lineRule="auto"/>
-              <w:jc w:val="center"/>
-              <w:rPr>
-                <w:rFonts w:ascii="Arial" w:hAnsi="Arial" w:cs="Arial"/>
-                <w:sz w:val="24"/>
-                <w:szCs w:val="24"/>
-                <w:lang w:val="en-US"/>
-              </w:rPr>
-            </w:pPr>
-          </w:p>
-        </w:tc>
-        <w:tc>
-          <w:tcPr>
-            <w:tcW w:w="1315" w:type="dxa"/>
-          </w:tcPr>
-          <w:p>
-            <w:pPr>
-              <w:spacing w:line="360" w:lineRule="auto"/>
-              <w:jc w:val="center"/>
-              <w:rPr>
-                <w:rFonts w:ascii="Arial" w:hAnsi="Arial" w:cs="Arial"/>
-                <w:sz w:val="24"/>
-                <w:szCs w:val="24"/>
-                <w:lang w:val="en-US"/>
-              </w:rPr>
-            </w:pPr>
-            <w:r>
-              <w:rPr>
-                <w:rFonts w:ascii="Arial" w:hAnsi="Arial" w:cs="Arial"/>
-                <w:sz w:val="24"/>
-                <w:szCs w:val="24"/>
-                <w:lang w:val="en-US"/>
-              </w:rPr>
-              <w:softHyphen/>
-            </w:r>
-            <w:r>
-              <w:rPr>
-                <w:rFonts w:ascii="Arial" w:hAnsi="Arial" w:cs="Arial"/>
-                <w:sz w:val="24"/>
-                <w:szCs w:val="24"/>
-                <w:lang w:val="en-US"/>
-              </w:rPr>
-              <w:softHyphen/>
-            </w:r>
-            <w:r>
-              <w:rPr>
-                <w:rFonts w:ascii="Arial" w:hAnsi="Arial" w:cs="Arial"/>
-                <w:sz w:val="24"/>
-                <w:szCs w:val="24"/>
-                <w:lang w:val="en-US"/>
-              </w:rPr>
-              <w:t>!p</w:t>
-            </w:r>
-            <w:r>
-              <w:rPr>
-                <w:rFonts w:ascii="Arial" w:hAnsi="Arial" w:cs="Arial"/>
-                <w:sz w:val="24"/>
-                <w:szCs w:val="24"/>
-                <w:vertAlign w:val="subscript"/>
-                <w:lang w:val="en-US"/>
-              </w:rPr>
               <w:t>1</w:t>
-            </w:r>
-            <w:r>
-              <w:rPr>
-                <w:rFonts w:ascii="Arial" w:hAnsi="Arial" w:cs="Arial"/>
-                <w:sz w:val="24"/>
-                <w:szCs w:val="24"/>
-                <w:lang w:val="en-US"/>
-              </w:rPr>
-              <w:t xml:space="preserve"> V !p</w:t>
-            </w:r>
-            <w:r>
-              <w:rPr>
-                <w:rFonts w:ascii="Arial" w:hAnsi="Arial" w:cs="Arial"/>
-                <w:sz w:val="24"/>
-                <w:szCs w:val="24"/>
-                <w:vertAlign w:val="subscript"/>
-                <w:lang w:val="en-US"/>
-              </w:rPr>
-              <w:t>2</w:t>
             </w:r>
           </w:p>
         </w:tc>
@@ -16209,7 +16066,7 @@
                 <w:vertAlign w:val="subscript"/>
                 <w:lang w:val="en-US"/>
               </w:rPr>
-              <w:t>3</w:t>
+              <w:t>2</w:t>
             </w:r>
             <w:r>
               <w:rPr>
@@ -16219,7 +16076,57 @@
                 <w:lang w:val="en-US"/>
               </w:rPr>
               <w:softHyphen/>
-              <w:t>^p</w:t>
+            </w:r>
+          </w:p>
+        </w:tc>
+        <w:tc>
+          <w:tcPr>
+            <w:tcW w:w="944" w:type="dxa"/>
+          </w:tcPr>
+          <w:p>
+            <w:pPr>
+              <w:spacing w:line="360" w:lineRule="auto"/>
+              <w:jc w:val="center"/>
+              <w:rPr>
+                <w:rFonts w:ascii="Arial" w:hAnsi="Arial" w:cs="Arial"/>
+                <w:sz w:val="24"/>
+                <w:szCs w:val="24"/>
+                <w:lang w:val="en-US"/>
+              </w:rPr>
+            </w:pPr>
+          </w:p>
+        </w:tc>
+        <w:tc>
+          <w:tcPr>
+            <w:tcW w:w="1315" w:type="dxa"/>
+          </w:tcPr>
+          <w:p>
+            <w:pPr>
+              <w:spacing w:line="360" w:lineRule="auto"/>
+              <w:jc w:val="center"/>
+              <w:rPr>
+                <w:rFonts w:ascii="Arial" w:hAnsi="Arial" w:cs="Arial"/>
+                <w:sz w:val="24"/>
+                <w:szCs w:val="24"/>
+                <w:lang w:val="en-US"/>
+              </w:rPr>
+            </w:pPr>
+            <w:r>
+              <w:rPr>
+                <w:rFonts w:ascii="Arial" w:hAnsi="Arial" w:cs="Arial"/>
+                <w:sz w:val="24"/>
+                <w:szCs w:val="24"/>
+              </w:rPr>
+              <w:t>!</w:t>
+            </w:r>
+            <w:r>
+              <w:rPr>
+                <w:rFonts w:ascii="Arial" w:hAnsi="Arial" w:cs="Arial"/>
+                <w:sz w:val="24"/>
+                <w:szCs w:val="24"/>
+                <w:lang w:val="en-US"/>
+              </w:rPr>
+              <w:t>p</w:t>
             </w:r>
             <w:r>
               <w:rPr>
@@ -16229,96 +16136,7 @@
                 <w:vertAlign w:val="subscript"/>
                 <w:lang w:val="en-US"/>
               </w:rPr>
-              <w:t>4</w:t>
-            </w:r>
-          </w:p>
-        </w:tc>
-        <w:tc>
-          <w:tcPr>
-            <w:tcW w:w="944" w:type="dxa"/>
-          </w:tcPr>
-          <w:p>
-            <w:pPr>
-              <w:spacing w:line="360" w:lineRule="auto"/>
-              <w:jc w:val="center"/>
-              <w:rPr>
-                <w:rFonts w:ascii="Arial" w:hAnsi="Arial" w:cs="Arial"/>
-                <w:sz w:val="24"/>
-                <w:szCs w:val="24"/>
-                <w:lang w:val="en-US"/>
-              </w:rPr>
-            </w:pPr>
-          </w:p>
-        </w:tc>
-        <w:tc>
-          <w:tcPr>
-            <w:tcW w:w="1315" w:type="dxa"/>
-          </w:tcPr>
-          <w:p>
-            <w:pPr>
-              <w:spacing w:line="360" w:lineRule="auto"/>
-              <w:jc w:val="center"/>
-              <w:rPr>
-                <w:rFonts w:ascii="Arial" w:hAnsi="Arial" w:cs="Arial"/>
-                <w:sz w:val="24"/>
-                <w:szCs w:val="24"/>
-                <w:lang w:val="en-US"/>
-              </w:rPr>
-            </w:pPr>
-            <w:r>
-              <w:rPr>
-                <w:rFonts w:ascii="Arial" w:hAnsi="Arial" w:cs="Arial"/>
-                <w:sz w:val="24"/>
-                <w:szCs w:val="24"/>
-              </w:rPr>
-              <w:t>!</w:t>
-            </w:r>
-            <w:r>
-              <w:rPr>
-                <w:rFonts w:ascii="Arial" w:hAnsi="Arial" w:cs="Arial"/>
-                <w:sz w:val="24"/>
-                <w:szCs w:val="24"/>
-                <w:lang w:val="en-US"/>
-              </w:rPr>
-              <w:t>p</w:t>
-            </w:r>
-            <w:r>
-              <w:rPr>
-                <w:rFonts w:ascii="Arial" w:hAnsi="Arial" w:cs="Arial"/>
-                <w:sz w:val="24"/>
-                <w:szCs w:val="24"/>
-                <w:vertAlign w:val="subscript"/>
-                <w:lang w:val="en-US"/>
-              </w:rPr>
-              <w:t>3</w:t>
-            </w:r>
-            <w:r>
-              <w:rPr>
-                <w:rFonts w:ascii="Arial" w:hAnsi="Arial" w:cs="Arial"/>
-                <w:sz w:val="24"/>
-                <w:szCs w:val="24"/>
-                <w:lang w:val="en-US"/>
-              </w:rPr>
-              <w:t xml:space="preserve"> V !</w:t>
-            </w:r>
-            <w:r>
-              <w:rPr>
-                <w:rFonts w:ascii="Arial" w:hAnsi="Arial" w:cs="Arial"/>
-                <w:sz w:val="24"/>
-                <w:szCs w:val="24"/>
-                <w:lang w:val="en-US"/>
-              </w:rPr>
-              <w:t>p</w:t>
-            </w:r>
-            <w:r>
-              <w:rPr>
-                <w:rFonts w:ascii="Arial" w:hAnsi="Arial" w:cs="Arial"/>
-                <w:sz w:val="24"/>
-                <w:szCs w:val="24"/>
-                <w:vertAlign w:val="subscript"/>
-                <w:lang w:val="en-US"/>
-              </w:rPr>
-              <w:t>4</w:t>
+              <w:t>2</w:t>
             </w:r>
           </w:p>
         </w:tc>
@@ -16483,7 +16301,7 @@
                 <w:vertAlign w:val="subscript"/>
                 <w:lang w:val="en-US"/>
               </w:rPr>
-              <w:t>5</w:t>
+              <w:t>3</w:t>
             </w:r>
           </w:p>
         </w:tc>
@@ -16519,7 +16337,7 @@
                 <w:vertAlign w:val="subscript"/>
                 <w:lang w:val="en-US"/>
               </w:rPr>
-              <w:t>5</w:t>
+              <w:t>3</w:t>
             </w:r>
           </w:p>
         </w:tc>
@@ -16691,7 +16509,17 @@
                 <w:szCs w:val="24"/>
                 <w:lang w:val="en-US"/>
               </w:rPr>
-              <w:t>1</w:t>
+              <w:t>!p</w:t>
+            </w:r>
+            <w:r>
+              <w:rPr>
+                <w:rFonts w:ascii="Arial" w:hAnsi="Arial" w:cs="Arial"/>
+                <w:sz w:val="24"/>
+                <w:szCs w:val="24"/>
+                <w:vertAlign w:val="subscript"/>
+                <w:lang w:val="en-US"/>
+              </w:rPr>
+              <w:t>4</w:t>
             </w:r>
           </w:p>
         </w:tc>
@@ -16710,6 +16538,25 @@
                 <w:lang w:val="en-US"/>
               </w:rPr>
             </w:pPr>
+            <w:r>
+              <w:rPr>
+                <w:rFonts w:ascii="Arial" w:hAnsi="Arial" w:cs="Arial"/>
+                <w:sz w:val="24"/>
+                <w:szCs w:val="24"/>
+                <w:lang w:val="en-US"/>
+              </w:rPr>
+              <w:t>p</w:t>
+            </w:r>
+            <w:r>
+              <w:rPr>
+                <w:rFonts w:ascii="Arial" w:hAnsi="Arial" w:cs="Arial"/>
+                <w:sz w:val="24"/>
+                <w:szCs w:val="24"/>
+                <w:vertAlign w:val="subscript"/>
+                <w:lang w:val="en-US"/>
+              </w:rPr>
+              <w:t>4</w:t>
+            </w:r>
           </w:p>
         </w:tc>
         <w:tc>
@@ -17089,7 +16936,7 @@
     <w:p>
       <w:pPr>
         <w:spacing w:line="360" w:lineRule="auto"/>
-        <w:ind w:firstLine="708"/>
+        <w:ind w:left="708" w:firstLine="708"/>
         <w:jc w:val="both"/>
       </w:pPr>
       <w:r>
@@ -17098,6 +16945,7 @@
           <w:sz w:val="24"/>
           <w:szCs w:val="24"/>
         </w:rPr>
+        <w:lastRenderedPageBreak/>
         <w:t>Проверяваме условието за пълнота на алгоритъма</w:t>
       </w:r>
       <w:r>
@@ -17150,16 +16998,42 @@
           <w:sz w:val="24"/>
           <w:szCs w:val="24"/>
         </w:rPr>
-        <w:t xml:space="preserve"> и</w:t>
-      </w:r>
-      <w:r>
-        <w:rPr>
-          <w:rFonts w:ascii="Arial" w:hAnsi="Arial" w:cs="Arial"/>
-          <w:sz w:val="24"/>
-          <w:szCs w:val="24"/>
-          <w:lang w:val="en-US"/>
-        </w:rPr>
-        <w:t xml:space="preserve"> A3 </w:t>
+        <w:t xml:space="preserve">, </w:t>
+      </w:r>
+      <w:r>
+        <w:rPr>
+          <w:rFonts w:ascii="Arial" w:hAnsi="Arial" w:cs="Arial"/>
+          <w:sz w:val="24"/>
+          <w:szCs w:val="24"/>
+          <w:lang w:val="en-US"/>
+        </w:rPr>
+        <w:t>A3</w:t>
+      </w:r>
+      <w:r>
+        <w:rPr>
+          <w:rFonts w:ascii="Arial" w:hAnsi="Arial" w:cs="Arial"/>
+          <w:sz w:val="24"/>
+          <w:szCs w:val="24"/>
+        </w:rPr>
+        <w:t xml:space="preserve"> и </w:t>
+      </w:r>
+      <w:r>
+        <w:rPr>
+          <w:rFonts w:ascii="Arial" w:hAnsi="Arial" w:cs="Arial"/>
+          <w:sz w:val="24"/>
+          <w:szCs w:val="24"/>
+          <w:lang w:val="en-US"/>
+        </w:rPr>
+        <w:t>A4</w:t>
+      </w:r>
+      <w:r>
+        <w:rPr>
+          <w:rFonts w:ascii="Arial" w:hAnsi="Arial" w:cs="Arial"/>
+          <w:sz w:val="24"/>
+          <w:szCs w:val="24"/>
+          <w:lang w:val="en-US"/>
+        </w:rPr>
+        <w:t xml:space="preserve"> </w:t>
       </w:r>
       <w:r>
         <w:rPr>
@@ -17224,7 +17098,7 @@
     <w:p>
       <w:pPr>
         <w:spacing w:line="360" w:lineRule="auto"/>
-        <w:ind w:firstLine="708"/>
+        <w:ind w:left="708" w:firstLine="405"/>
         <w:jc w:val="both"/>
         <w:rPr>
           <w:rFonts w:ascii="Arial" w:hAnsi="Arial" w:cs="Arial"/>
@@ -17246,15 +17120,40 @@
           <w:sz w:val="24"/>
           <w:szCs w:val="24"/>
         </w:rPr>
-        <w:t xml:space="preserve">1, А2 и </w:t>
-      </w:r>
-      <w:r>
-        <w:rPr>
-          <w:rFonts w:ascii="Arial" w:hAnsi="Arial" w:cs="Arial"/>
-          <w:sz w:val="24"/>
-          <w:szCs w:val="24"/>
-        </w:rPr>
-        <w:t>А3 -</w:t>
+        <w:t xml:space="preserve">1, А2, </w:t>
+      </w:r>
+      <w:r>
+        <w:rPr>
+          <w:rFonts w:ascii="Arial" w:hAnsi="Arial" w:cs="Arial"/>
+          <w:sz w:val="24"/>
+          <w:szCs w:val="24"/>
+        </w:rPr>
+        <w:t xml:space="preserve">А3 </w:t>
+      </w:r>
+      <w:r>
+        <w:rPr>
+          <w:rFonts w:ascii="Arial" w:hAnsi="Arial" w:cs="Arial"/>
+          <w:sz w:val="24"/>
+          <w:szCs w:val="24"/>
+        </w:rPr>
+        <w:t xml:space="preserve">и </w:t>
+      </w:r>
+      <w:r>
+        <w:rPr>
+          <w:rFonts w:ascii="Arial" w:hAnsi="Arial" w:cs="Arial"/>
+          <w:sz w:val="24"/>
+          <w:szCs w:val="24"/>
+          <w:lang w:val="en-US"/>
+        </w:rPr>
+        <w:t xml:space="preserve">A4 </w:t>
+      </w:r>
+      <w:r>
+        <w:rPr>
+          <w:rFonts w:ascii="Arial" w:hAnsi="Arial" w:cs="Arial"/>
+          <w:sz w:val="24"/>
+          <w:szCs w:val="24"/>
+        </w:rPr>
+        <w:t>-</w:t>
       </w:r>
       <w:r>
         <w:rPr>
@@ -17323,7 +17222,7 @@
           <w:szCs w:val="24"/>
         </w:rPr>
       </w:pPr>
-      <w:bookmarkStart w:id="8" w:name="_Toc107061802"/>
+      <w:bookmarkStart w:id="8" w:name="_Toc107081527"/>
       <w:r>
         <w:rPr>
           <w:rFonts w:ascii="Arial" w:hAnsi="Arial" w:cs="Arial"/>
@@ -17349,12 +17248,196 @@
     <w:p>
       <w:pPr>
         <w:spacing w:line="360" w:lineRule="auto"/>
-        <w:ind w:left="360" w:firstLine="348"/>
+        <w:ind w:left="708" w:firstLine="405"/>
         <w:jc w:val="both"/>
         <w:rPr>
           <w:rFonts w:ascii="Arial" w:hAnsi="Arial" w:cs="Arial"/>
           <w:sz w:val="24"/>
-          <w:szCs w:val="24"/>
+        </w:rPr>
+      </w:pPr>
+      <w:r>
+        <w:rPr>
+          <w:rFonts w:ascii="Arial" w:hAnsi="Arial" w:cs="Arial"/>
+          <w:sz w:val="24"/>
+        </w:rPr>
+        <w:t xml:space="preserve">Алгоритъмът за </w:t>
+      </w:r>
+      <w:r>
+        <w:rPr>
+          <w:rFonts w:ascii="Arial" w:hAnsi="Arial" w:cs="Arial"/>
+          <w:sz w:val="24"/>
+        </w:rPr>
+        <w:t xml:space="preserve">премахване </w:t>
+      </w:r>
+      <w:r>
+        <w:rPr>
+          <w:rFonts w:ascii="Arial" w:hAnsi="Arial" w:cs="Arial"/>
+          <w:sz w:val="24"/>
+        </w:rPr>
+        <w:t>на вече записана парола е последователен. Потребителят трябва да избере за коя от записаните си услуги желае да</w:t>
+      </w:r>
+      <w:r>
+        <w:rPr>
+          <w:rFonts w:ascii="Arial" w:hAnsi="Arial" w:cs="Arial"/>
+          <w:sz w:val="24"/>
+        </w:rPr>
+        <w:t xml:space="preserve"> премахне</w:t>
+      </w:r>
+      <w:r>
+        <w:rPr>
+          <w:rFonts w:ascii="Arial" w:hAnsi="Arial" w:cs="Arial"/>
+          <w:sz w:val="24"/>
+        </w:rPr>
+        <w:t xml:space="preserve">. </w:t>
+      </w:r>
+      <w:r>
+        <w:rPr>
+          <w:rFonts w:ascii="Arial" w:hAnsi="Arial" w:cs="Arial"/>
+          <w:sz w:val="24"/>
+        </w:rPr>
+        <w:t>След това с цел увеличена сигур</w:t>
+      </w:r>
+      <w:r>
+        <w:rPr>
+          <w:rFonts w:ascii="Arial" w:hAnsi="Arial" w:cs="Arial"/>
+          <w:sz w:val="24"/>
+        </w:rPr>
+        <w:t>ност, се изисква той да въведе</w:t>
+      </w:r>
+      <w:r>
+        <w:rPr>
+          <w:rFonts w:ascii="Arial" w:hAnsi="Arial" w:cs="Arial"/>
+          <w:sz w:val="24"/>
+        </w:rPr>
+        <w:t xml:space="preserve"> своята </w:t>
+      </w:r>
+      <w:r>
+        <w:rPr>
+          <w:rFonts w:ascii="Arial" w:hAnsi="Arial" w:cs="Arial"/>
+          <w:sz w:val="24"/>
+          <w:lang w:val="en-US"/>
+        </w:rPr>
+        <w:t xml:space="preserve">master </w:t>
+      </w:r>
+      <w:r>
+        <w:rPr>
+          <w:rFonts w:ascii="Arial" w:hAnsi="Arial" w:cs="Arial"/>
+          <w:sz w:val="24"/>
+        </w:rPr>
+        <w:t>парола</w:t>
+      </w:r>
+      <w:r>
+        <w:rPr>
+          <w:rFonts w:ascii="Arial" w:hAnsi="Arial" w:cs="Arial"/>
+          <w:sz w:val="24"/>
+        </w:rPr>
+        <w:t>. В този случай тя не участва в никакви криптографски операции, но се явява един вид допълнителна тайна, която увеличава защитата от затриване на лична информация</w:t>
+      </w:r>
+      <w:r>
+        <w:rPr>
+          <w:rFonts w:ascii="Arial" w:hAnsi="Arial" w:cs="Arial"/>
+          <w:sz w:val="24"/>
+        </w:rPr>
+        <w:t xml:space="preserve">. Един възможен сценарий е в </w:t>
+      </w:r>
+      <w:r>
+        <w:rPr>
+          <w:rFonts w:ascii="Arial" w:hAnsi="Arial" w:cs="Arial"/>
+          <w:sz w:val="24"/>
+        </w:rPr>
+        <w:t xml:space="preserve">случай </w:t>
+      </w:r>
+      <w:r>
+        <w:rPr>
+          <w:rFonts w:ascii="Arial" w:hAnsi="Arial" w:cs="Arial"/>
+          <w:sz w:val="24"/>
+        </w:rPr>
+        <w:t xml:space="preserve">на нерегламентиран достъп </w:t>
+      </w:r>
+      <w:r>
+        <w:rPr>
+          <w:rFonts w:ascii="Arial" w:hAnsi="Arial" w:cs="Arial"/>
+          <w:sz w:val="24"/>
+        </w:rPr>
+        <w:t>до</w:t>
+      </w:r>
+      <w:r>
+        <w:rPr>
+          <w:rFonts w:ascii="Arial" w:hAnsi="Arial" w:cs="Arial"/>
+          <w:sz w:val="24"/>
+        </w:rPr>
+        <w:t xml:space="preserve"> системата от човек, различен от потребителя</w:t>
+      </w:r>
+      <w:r>
+        <w:rPr>
+          <w:rFonts w:ascii="Arial" w:hAnsi="Arial" w:cs="Arial"/>
+          <w:sz w:val="24"/>
+        </w:rPr>
+        <w:t xml:space="preserve"> </w:t>
+      </w:r>
+      <w:r>
+        <w:rPr>
+          <w:rFonts w:ascii="Arial" w:hAnsi="Arial" w:cs="Arial"/>
+          <w:sz w:val="24"/>
+        </w:rPr>
+        <w:t xml:space="preserve">или дори </w:t>
+      </w:r>
+      <w:r>
+        <w:rPr>
+          <w:rFonts w:ascii="Arial" w:hAnsi="Arial" w:cs="Arial"/>
+          <w:sz w:val="24"/>
+        </w:rPr>
+        <w:t>при</w:t>
+      </w:r>
+      <w:r>
+        <w:rPr>
+          <w:rFonts w:ascii="Arial" w:hAnsi="Arial" w:cs="Arial"/>
+          <w:sz w:val="24"/>
+        </w:rPr>
+        <w:t xml:space="preserve"> оставен активен софтуер не е възможно нарочно изтриване на записаните данни за услугите без знанието на </w:t>
+      </w:r>
+      <w:r>
+        <w:rPr>
+          <w:rFonts w:ascii="Arial" w:hAnsi="Arial" w:cs="Arial"/>
+          <w:sz w:val="24"/>
+          <w:lang w:val="en-US"/>
+        </w:rPr>
+        <w:t xml:space="preserve">master </w:t>
+      </w:r>
+      <w:r>
+        <w:rPr>
+          <w:rFonts w:ascii="Arial" w:hAnsi="Arial" w:cs="Arial"/>
+          <w:sz w:val="24"/>
+        </w:rPr>
+        <w:t>паролата</w:t>
+      </w:r>
+      <w:r>
+        <w:rPr>
+          <w:rFonts w:ascii="Arial" w:hAnsi="Arial" w:cs="Arial"/>
+          <w:sz w:val="24"/>
+        </w:rPr>
+        <w:t>.</w:t>
+      </w:r>
+    </w:p>
+    <w:p>
+      <w:pPr>
+        <w:spacing w:line="360" w:lineRule="auto"/>
+        <w:ind w:left="708" w:firstLine="405"/>
+        <w:jc w:val="both"/>
+        <w:rPr>
+          <w:rFonts w:ascii="Arial" w:hAnsi="Arial" w:cs="Arial"/>
+          <w:sz w:val="24"/>
+        </w:rPr>
+      </w:pPr>
+    </w:p>
+    <w:p>
+      <w:pPr>
+        <w:spacing w:line="360" w:lineRule="auto"/>
+        <w:ind w:left="708" w:firstLine="405"/>
+        <w:jc w:val="both"/>
+        <w:rPr>
+          <w:rFonts w:ascii="Arial" w:hAnsi="Arial" w:cs="Arial"/>
+          <w:sz w:val="24"/>
         </w:rPr>
       </w:pPr>
     </w:p>
@@ -17364,9 +17447,2809 @@
         <w:ind w:left="360" w:firstLine="348"/>
         <w:jc w:val="both"/>
         <w:rPr>
-          <w:lang w:val="en-US"/>
-        </w:rPr>
-      </w:pPr>
+          <w:rFonts w:ascii="Arial" w:hAnsi="Arial" w:cs="Arial"/>
+          <w:sz w:val="24"/>
+          <w:szCs w:val="24"/>
+          <w:lang w:val="en-US"/>
+        </w:rPr>
+      </w:pPr>
+    </w:p>
+    <w:p>
+      <w:pPr>
+        <w:spacing w:line="360" w:lineRule="auto"/>
+        <w:ind w:left="360" w:firstLine="348"/>
+        <w:jc w:val="both"/>
+        <w:rPr>
+          <w:lang w:val="en-US"/>
+        </w:rPr>
+      </w:pPr>
+    </w:p>
+    <w:p/>
+    <w:p/>
+    <w:p/>
+    <w:p/>
+    <w:p/>
+    <w:p/>
+    <w:p/>
+    <w:p/>
+    <w:p>
+      <w:pPr>
+        <w:rPr>
+          <w:rFonts w:ascii="Arial" w:hAnsi="Arial" w:cs="Arial"/>
+          <w:sz w:val="24"/>
+        </w:rPr>
+      </w:pPr>
+      <w:r>
+        <w:rPr>
+          <w:rFonts w:ascii="Arial" w:hAnsi="Arial" w:cs="Arial"/>
+          <w:sz w:val="24"/>
+        </w:rPr>
+        <w:br w:type="page"/>
+      </w:r>
+    </w:p>
+    <w:p>
+      <w:pPr>
+        <w:spacing w:line="360" w:lineRule="auto"/>
+        <w:ind w:left="708" w:firstLine="405"/>
+        <w:jc w:val="both"/>
+        <w:rPr>
+          <w:rFonts w:ascii="Arial" w:hAnsi="Arial" w:cs="Arial"/>
+          <w:sz w:val="24"/>
+        </w:rPr>
+      </w:pPr>
+      <w:r>
+        <w:rPr>
+          <w:rFonts w:ascii="Arial" w:hAnsi="Arial" w:cs="Arial"/>
+          <w:sz w:val="24"/>
+        </w:rPr>
+        <w:lastRenderedPageBreak/>
+        <w:t>Следната граф-схема описва процедурата:</w:t>
+      </w:r>
+    </w:p>
+    <w:p>
+      <w:pPr>
+        <w:jc w:val="center"/>
+      </w:pPr>
+      <w:r>
+        <w:pict>
+          <v:shape id="_x0000_i1030" type="#_x0000_t75" style="width:372.55pt;height:594.4pt">
+            <v:imagedata r:id="rId14" o:title="05-delete-credential.drawio"/>
+          </v:shape>
+        </w:pict>
+      </w:r>
+    </w:p>
+    <w:p>
+      <w:pPr>
+        <w:spacing w:line="360" w:lineRule="auto"/>
+        <w:ind w:left="708" w:firstLine="405"/>
+        <w:jc w:val="both"/>
+        <w:rPr>
+          <w:rFonts w:ascii="Arial" w:hAnsi="Arial" w:cs="Arial"/>
+          <w:sz w:val="24"/>
+          <w:szCs w:val="24"/>
+        </w:rPr>
+      </w:pPr>
+    </w:p>
+    <w:p>
+      <w:pPr>
+        <w:spacing w:line="360" w:lineRule="auto"/>
+        <w:ind w:left="708" w:firstLine="405"/>
+        <w:jc w:val="both"/>
+        <w:rPr>
+          <w:rFonts w:ascii="Arial" w:hAnsi="Arial" w:cs="Arial"/>
+          <w:sz w:val="24"/>
+          <w:szCs w:val="24"/>
+        </w:rPr>
+      </w:pPr>
+    </w:p>
+    <w:p>
+      <w:pPr>
+        <w:spacing w:line="360" w:lineRule="auto"/>
+        <w:ind w:left="708" w:firstLine="405"/>
+        <w:jc w:val="both"/>
+        <w:rPr>
+          <w:rFonts w:ascii="Arial" w:hAnsi="Arial" w:cs="Arial"/>
+          <w:sz w:val="24"/>
+          <w:szCs w:val="24"/>
+        </w:rPr>
+      </w:pPr>
+      <w:r>
+        <w:rPr>
+          <w:rFonts w:ascii="Arial" w:hAnsi="Arial" w:cs="Arial"/>
+          <w:sz w:val="24"/>
+          <w:szCs w:val="24"/>
+        </w:rPr>
+        <w:lastRenderedPageBreak/>
+        <w:t xml:space="preserve">Ще проверим пълнотата и непротиворечивостта на алгоритъма като изградим Матрична схема на алгоритъма(МСА). </w:t>
+      </w:r>
+    </w:p>
+    <w:p>
+      <w:pPr>
+        <w:spacing w:line="360" w:lineRule="auto"/>
+        <w:ind w:left="708"/>
+        <w:jc w:val="both"/>
+        <w:rPr>
+          <w:rFonts w:ascii="Arial" w:hAnsi="Arial" w:cs="Arial"/>
+          <w:sz w:val="24"/>
+          <w:szCs w:val="24"/>
+        </w:rPr>
+      </w:pPr>
+      <w:r>
+        <w:rPr>
+          <w:rFonts w:ascii="Arial" w:hAnsi="Arial" w:cs="Arial"/>
+          <w:sz w:val="24"/>
+          <w:szCs w:val="24"/>
+        </w:rPr>
+        <w:t>Логически условия:</w:t>
+      </w:r>
+    </w:p>
+    <w:p>
+      <w:pPr>
+        <w:pStyle w:val="a3"/>
+        <w:numPr>
+          <w:ilvl w:val="0"/>
+          <w:numId w:val="5"/>
+        </w:numPr>
+        <w:spacing w:line="360" w:lineRule="auto"/>
+        <w:jc w:val="both"/>
+        <w:rPr>
+          <w:rFonts w:ascii="Arial" w:hAnsi="Arial" w:cs="Arial"/>
+          <w:sz w:val="24"/>
+          <w:szCs w:val="24"/>
+        </w:rPr>
+      </w:pPr>
+      <w:r>
+        <w:rPr>
+          <w:rFonts w:ascii="Arial" w:hAnsi="Arial" w:cs="Arial"/>
+          <w:sz w:val="24"/>
+          <w:szCs w:val="24"/>
+          <w:lang w:val="en-US"/>
+        </w:rPr>
+        <w:t>p</w:t>
+      </w:r>
+      <w:r>
+        <w:rPr>
+          <w:rFonts w:ascii="Arial" w:hAnsi="Arial" w:cs="Arial"/>
+          <w:sz w:val="24"/>
+          <w:szCs w:val="24"/>
+          <w:vertAlign w:val="subscript"/>
+          <w:lang w:val="en-US"/>
+        </w:rPr>
+        <w:t>1</w:t>
+      </w:r>
+      <w:r>
+        <w:rPr>
+          <w:rFonts w:ascii="Arial" w:hAnsi="Arial" w:cs="Arial"/>
+          <w:sz w:val="24"/>
+          <w:szCs w:val="24"/>
+          <w:lang w:val="en-US"/>
+        </w:rPr>
+        <w:t xml:space="preserve"> –</w:t>
+      </w:r>
+      <w:r>
+        <w:rPr>
+          <w:rFonts w:ascii="Arial" w:hAnsi="Arial" w:cs="Arial"/>
+          <w:sz w:val="24"/>
+          <w:szCs w:val="24"/>
+        </w:rPr>
+        <w:t>валидност на сесията (ДА)</w:t>
+      </w:r>
+    </w:p>
+    <w:p>
+      <w:pPr>
+        <w:pStyle w:val="a3"/>
+        <w:numPr>
+          <w:ilvl w:val="0"/>
+          <w:numId w:val="5"/>
+        </w:numPr>
+        <w:spacing w:line="360" w:lineRule="auto"/>
+        <w:jc w:val="both"/>
+        <w:rPr>
+          <w:rFonts w:ascii="Arial" w:hAnsi="Arial" w:cs="Arial"/>
+          <w:sz w:val="24"/>
+          <w:szCs w:val="24"/>
+        </w:rPr>
+      </w:pPr>
+      <w:r>
+        <w:rPr>
+          <w:rFonts w:ascii="Arial" w:hAnsi="Arial" w:cs="Arial"/>
+          <w:sz w:val="24"/>
+          <w:szCs w:val="24"/>
+          <w:lang w:val="en-US"/>
+        </w:rPr>
+        <w:t>p</w:t>
+      </w:r>
+      <w:r>
+        <w:rPr>
+          <w:rFonts w:ascii="Arial" w:hAnsi="Arial" w:cs="Arial"/>
+          <w:sz w:val="24"/>
+          <w:szCs w:val="24"/>
+          <w:vertAlign w:val="subscript"/>
+          <w:lang w:val="en-US"/>
+        </w:rPr>
+        <w:t>2</w:t>
+      </w:r>
+      <w:r>
+        <w:rPr>
+          <w:rFonts w:ascii="Arial" w:hAnsi="Arial" w:cs="Arial"/>
+          <w:sz w:val="24"/>
+          <w:szCs w:val="24"/>
+          <w:lang w:val="en-US"/>
+        </w:rPr>
+        <w:t xml:space="preserve"> – </w:t>
+      </w:r>
+      <w:r>
+        <w:rPr>
+          <w:rFonts w:ascii="Arial" w:hAnsi="Arial" w:cs="Arial"/>
+          <w:sz w:val="24"/>
+          <w:szCs w:val="24"/>
+        </w:rPr>
+        <w:t xml:space="preserve">дали подадената </w:t>
+      </w:r>
+      <w:r>
+        <w:rPr>
+          <w:rFonts w:ascii="Arial" w:hAnsi="Arial" w:cs="Arial"/>
+          <w:sz w:val="24"/>
+          <w:szCs w:val="24"/>
+          <w:lang w:val="en-US"/>
+        </w:rPr>
+        <w:t xml:space="preserve">master </w:t>
+      </w:r>
+      <w:r>
+        <w:rPr>
+          <w:rFonts w:ascii="Arial" w:hAnsi="Arial" w:cs="Arial"/>
+          <w:sz w:val="24"/>
+          <w:szCs w:val="24"/>
+        </w:rPr>
+        <w:t>парола съвпада със записаната в БД (ДА)</w:t>
+      </w:r>
+    </w:p>
+    <w:p>
+      <w:pPr>
+        <w:pStyle w:val="a3"/>
+        <w:numPr>
+          <w:ilvl w:val="0"/>
+          <w:numId w:val="5"/>
+        </w:numPr>
+        <w:spacing w:line="360" w:lineRule="auto"/>
+        <w:jc w:val="both"/>
+        <w:rPr>
+          <w:rFonts w:ascii="Arial" w:hAnsi="Arial" w:cs="Arial"/>
+          <w:sz w:val="24"/>
+          <w:szCs w:val="24"/>
+        </w:rPr>
+      </w:pPr>
+      <w:r>
+        <w:rPr>
+          <w:rFonts w:ascii="Arial" w:hAnsi="Arial" w:cs="Arial"/>
+          <w:sz w:val="24"/>
+          <w:szCs w:val="24"/>
+          <w:lang w:val="en-US"/>
+        </w:rPr>
+        <w:t>p</w:t>
+      </w:r>
+      <w:r>
+        <w:rPr>
+          <w:rFonts w:ascii="Arial" w:hAnsi="Arial" w:cs="Arial"/>
+          <w:sz w:val="24"/>
+          <w:szCs w:val="24"/>
+          <w:vertAlign w:val="subscript"/>
+          <w:lang w:val="en-US"/>
+        </w:rPr>
+        <w:t>3</w:t>
+      </w:r>
+      <w:r>
+        <w:rPr>
+          <w:rFonts w:ascii="Arial" w:hAnsi="Arial" w:cs="Arial"/>
+          <w:sz w:val="24"/>
+          <w:szCs w:val="24"/>
+          <w:lang w:val="en-US"/>
+        </w:rPr>
+        <w:t xml:space="preserve"> –</w:t>
+      </w:r>
+      <w:r>
+        <w:rPr>
+          <w:rFonts w:ascii="Arial" w:hAnsi="Arial" w:cs="Arial"/>
+          <w:sz w:val="24"/>
+          <w:szCs w:val="24"/>
+        </w:rPr>
+        <w:t>дали съществува такъв идентификатор на услуга в БД (ДА)</w:t>
+      </w:r>
+    </w:p>
+    <w:p>
+      <w:pPr>
+        <w:spacing w:line="360" w:lineRule="auto"/>
+        <w:ind w:left="708"/>
+        <w:jc w:val="both"/>
+        <w:rPr>
+          <w:rFonts w:ascii="Arial" w:hAnsi="Arial" w:cs="Arial"/>
+          <w:sz w:val="24"/>
+          <w:szCs w:val="24"/>
+          <w:lang w:val="en-US"/>
+        </w:rPr>
+      </w:pPr>
+      <w:r>
+        <w:rPr>
+          <w:rFonts w:ascii="Arial" w:hAnsi="Arial" w:cs="Arial"/>
+          <w:sz w:val="24"/>
+          <w:szCs w:val="24"/>
+        </w:rPr>
+        <w:t xml:space="preserve">Оператори: </w:t>
+      </w:r>
+    </w:p>
+    <w:p>
+      <w:pPr>
+        <w:pStyle w:val="a3"/>
+        <w:numPr>
+          <w:ilvl w:val="0"/>
+          <w:numId w:val="6"/>
+        </w:numPr>
+        <w:spacing w:line="360" w:lineRule="auto"/>
+        <w:jc w:val="both"/>
+        <w:rPr>
+          <w:rFonts w:ascii="Arial" w:hAnsi="Arial" w:cs="Arial"/>
+          <w:sz w:val="24"/>
+          <w:szCs w:val="24"/>
+          <w:lang w:val="en-US"/>
+        </w:rPr>
+      </w:pPr>
+      <w:r>
+        <w:rPr>
+          <w:rFonts w:ascii="Arial" w:hAnsi="Arial" w:cs="Arial"/>
+          <w:sz w:val="24"/>
+          <w:szCs w:val="24"/>
+          <w:lang w:val="en-US"/>
+        </w:rPr>
+        <w:t>A</w:t>
+      </w:r>
+      <w:r>
+        <w:rPr>
+          <w:rFonts w:ascii="Arial" w:hAnsi="Arial" w:cs="Arial"/>
+          <w:sz w:val="24"/>
+          <w:szCs w:val="24"/>
+          <w:vertAlign w:val="subscript"/>
+          <w:lang w:val="en-US"/>
+        </w:rPr>
+        <w:t>0</w:t>
+      </w:r>
+      <w:r>
+        <w:rPr>
+          <w:rFonts w:ascii="Arial" w:hAnsi="Arial" w:cs="Arial"/>
+          <w:sz w:val="24"/>
+          <w:szCs w:val="24"/>
+          <w:lang w:val="en-US"/>
+        </w:rPr>
+        <w:t xml:space="preserve"> – </w:t>
+      </w:r>
+      <w:r>
+        <w:rPr>
+          <w:rFonts w:ascii="Arial" w:hAnsi="Arial" w:cs="Arial"/>
+          <w:sz w:val="24"/>
+          <w:szCs w:val="24"/>
+        </w:rPr>
+        <w:t>начало на алгоритъма</w:t>
+      </w:r>
+    </w:p>
+    <w:p>
+      <w:pPr>
+        <w:pStyle w:val="a3"/>
+        <w:numPr>
+          <w:ilvl w:val="0"/>
+          <w:numId w:val="6"/>
+        </w:numPr>
+        <w:spacing w:line="360" w:lineRule="auto"/>
+        <w:jc w:val="both"/>
+        <w:rPr>
+          <w:rFonts w:ascii="Arial" w:hAnsi="Arial" w:cs="Arial"/>
+          <w:sz w:val="24"/>
+          <w:szCs w:val="24"/>
+          <w:lang w:val="en-US"/>
+        </w:rPr>
+      </w:pPr>
+      <w:r>
+        <w:rPr>
+          <w:rFonts w:ascii="Arial" w:hAnsi="Arial" w:cs="Arial"/>
+          <w:sz w:val="24"/>
+          <w:szCs w:val="24"/>
+          <w:lang w:val="en-US"/>
+        </w:rPr>
+        <w:t>A</w:t>
+      </w:r>
+      <w:r>
+        <w:rPr>
+          <w:rFonts w:ascii="Arial" w:hAnsi="Arial" w:cs="Arial"/>
+          <w:sz w:val="24"/>
+          <w:szCs w:val="24"/>
+          <w:vertAlign w:val="subscript"/>
+          <w:lang w:val="en-US"/>
+        </w:rPr>
+        <w:t>1</w:t>
+      </w:r>
+      <w:r>
+        <w:rPr>
+          <w:rFonts w:ascii="Arial" w:hAnsi="Arial" w:cs="Arial"/>
+          <w:sz w:val="24"/>
+          <w:szCs w:val="24"/>
+          <w:vertAlign w:val="subscript"/>
+        </w:rPr>
+        <w:t xml:space="preserve"> </w:t>
+      </w:r>
+      <w:r>
+        <w:rPr>
+          <w:rFonts w:ascii="Arial" w:hAnsi="Arial" w:cs="Arial"/>
+          <w:sz w:val="24"/>
+          <w:szCs w:val="24"/>
+          <w:lang w:val="en-US"/>
+        </w:rPr>
+        <w:t>–</w:t>
+      </w:r>
+      <w:r>
+        <w:rPr>
+          <w:rFonts w:ascii="Arial" w:hAnsi="Arial" w:cs="Arial"/>
+          <w:sz w:val="24"/>
+          <w:szCs w:val="24"/>
+        </w:rPr>
+        <w:t xml:space="preserve"> изпълнение на </w:t>
+      </w:r>
+      <w:r>
+        <w:rPr>
+          <w:rFonts w:ascii="Arial" w:hAnsi="Arial" w:cs="Arial"/>
+          <w:sz w:val="24"/>
+          <w:szCs w:val="24"/>
+          <w:lang w:val="en-US"/>
+        </w:rPr>
+        <w:t>Remove</w:t>
+      </w:r>
+      <w:r>
+        <w:rPr>
+          <w:rFonts w:ascii="Arial" w:hAnsi="Arial" w:cs="Arial"/>
+          <w:sz w:val="24"/>
+          <w:szCs w:val="24"/>
+          <w:lang w:val="en-US"/>
+        </w:rPr>
+        <w:t>Credentials</w:t>
+      </w:r>
+    </w:p>
+    <w:p>
+      <w:pPr>
+        <w:pStyle w:val="a3"/>
+        <w:numPr>
+          <w:ilvl w:val="0"/>
+          <w:numId w:val="6"/>
+        </w:numPr>
+        <w:spacing w:line="360" w:lineRule="auto"/>
+        <w:jc w:val="both"/>
+        <w:rPr>
+          <w:rFonts w:ascii="Arial" w:hAnsi="Arial" w:cs="Arial"/>
+          <w:sz w:val="24"/>
+          <w:szCs w:val="24"/>
+          <w:lang w:val="en-US"/>
+        </w:rPr>
+      </w:pPr>
+      <w:r>
+        <w:rPr>
+          <w:rFonts w:ascii="Arial" w:hAnsi="Arial" w:cs="Arial"/>
+          <w:sz w:val="24"/>
+          <w:szCs w:val="24"/>
+          <w:lang w:val="en-US"/>
+        </w:rPr>
+        <w:t>A</w:t>
+      </w:r>
+      <w:r>
+        <w:rPr>
+          <w:rFonts w:ascii="Arial" w:hAnsi="Arial" w:cs="Arial"/>
+          <w:sz w:val="24"/>
+          <w:szCs w:val="24"/>
+          <w:vertAlign w:val="subscript"/>
+          <w:lang w:val="en-US"/>
+        </w:rPr>
+        <w:t xml:space="preserve">2 </w:t>
+      </w:r>
+      <w:r>
+        <w:rPr>
+          <w:rFonts w:ascii="Arial" w:hAnsi="Arial" w:cs="Arial"/>
+          <w:sz w:val="24"/>
+          <w:szCs w:val="24"/>
+          <w:lang w:val="en-US"/>
+        </w:rPr>
+        <w:t xml:space="preserve">– </w:t>
+      </w:r>
+      <w:r>
+        <w:rPr>
+          <w:rFonts w:ascii="Arial" w:hAnsi="Arial" w:cs="Arial"/>
+          <w:sz w:val="24"/>
+          <w:szCs w:val="24"/>
+        </w:rPr>
+        <w:t xml:space="preserve">извличане на </w:t>
+      </w:r>
+      <w:r>
+        <w:rPr>
+          <w:rFonts w:ascii="Arial" w:hAnsi="Arial" w:cs="Arial"/>
+          <w:sz w:val="24"/>
+          <w:szCs w:val="24"/>
+          <w:lang w:val="en-US"/>
+        </w:rPr>
+        <w:t xml:space="preserve">master </w:t>
+      </w:r>
+      <w:r>
+        <w:rPr>
+          <w:rFonts w:ascii="Arial" w:hAnsi="Arial" w:cs="Arial"/>
+          <w:sz w:val="24"/>
+          <w:szCs w:val="24"/>
+        </w:rPr>
+        <w:t>паролата от БД</w:t>
+      </w:r>
+    </w:p>
+    <w:p>
+      <w:pPr>
+        <w:pStyle w:val="a3"/>
+        <w:numPr>
+          <w:ilvl w:val="0"/>
+          <w:numId w:val="6"/>
+        </w:numPr>
+        <w:spacing w:line="360" w:lineRule="auto"/>
+        <w:jc w:val="both"/>
+        <w:rPr>
+          <w:rFonts w:ascii="Arial" w:hAnsi="Arial" w:cs="Arial"/>
+          <w:sz w:val="24"/>
+          <w:szCs w:val="24"/>
+          <w:lang w:val="en-US"/>
+        </w:rPr>
+      </w:pPr>
+      <w:r>
+        <w:rPr>
+          <w:rFonts w:ascii="Arial" w:hAnsi="Arial" w:cs="Arial"/>
+          <w:sz w:val="24"/>
+          <w:szCs w:val="24"/>
+          <w:lang w:val="en-US"/>
+        </w:rPr>
+        <w:t>A</w:t>
+      </w:r>
+      <w:r>
+        <w:rPr>
+          <w:rFonts w:ascii="Arial" w:hAnsi="Arial" w:cs="Arial"/>
+          <w:sz w:val="24"/>
+          <w:szCs w:val="24"/>
+          <w:vertAlign w:val="subscript"/>
+          <w:lang w:val="en-US"/>
+        </w:rPr>
+        <w:t>3</w:t>
+      </w:r>
+      <w:r>
+        <w:rPr>
+          <w:rFonts w:ascii="Arial" w:hAnsi="Arial" w:cs="Arial"/>
+          <w:sz w:val="24"/>
+          <w:szCs w:val="24"/>
+          <w:lang w:val="en-US"/>
+        </w:rPr>
+        <w:t xml:space="preserve"> –</w:t>
+      </w:r>
+      <w:r>
+        <w:rPr>
+          <w:rFonts w:ascii="Arial" w:hAnsi="Arial" w:cs="Arial"/>
+          <w:sz w:val="24"/>
+          <w:szCs w:val="24"/>
+        </w:rPr>
+        <w:t xml:space="preserve"> </w:t>
+      </w:r>
+      <w:r>
+        <w:rPr>
+          <w:rFonts w:ascii="Arial" w:hAnsi="Arial" w:cs="Arial"/>
+          <w:sz w:val="24"/>
+          <w:szCs w:val="24"/>
+        </w:rPr>
+        <w:t xml:space="preserve"> търсене на идентификатора за </w:t>
+      </w:r>
+      <w:r>
+        <w:rPr>
+          <w:rFonts w:ascii="Arial" w:hAnsi="Arial" w:cs="Arial"/>
+          <w:sz w:val="24"/>
+          <w:szCs w:val="24"/>
+        </w:rPr>
+        <w:t>премахване</w:t>
+      </w:r>
+    </w:p>
+    <w:p>
+      <w:pPr>
+        <w:pStyle w:val="a3"/>
+        <w:numPr>
+          <w:ilvl w:val="0"/>
+          <w:numId w:val="6"/>
+        </w:numPr>
+        <w:spacing w:line="360" w:lineRule="auto"/>
+        <w:jc w:val="both"/>
+        <w:rPr>
+          <w:rFonts w:ascii="Arial" w:hAnsi="Arial" w:cs="Arial"/>
+          <w:sz w:val="24"/>
+          <w:szCs w:val="24"/>
+          <w:lang w:val="en-US"/>
+        </w:rPr>
+      </w:pPr>
+      <w:r>
+        <w:rPr>
+          <w:rFonts w:ascii="Arial" w:hAnsi="Arial" w:cs="Arial"/>
+          <w:sz w:val="24"/>
+          <w:szCs w:val="24"/>
+          <w:lang w:val="en-US"/>
+        </w:rPr>
+        <w:t>A</w:t>
+      </w:r>
+      <w:r>
+        <w:rPr>
+          <w:rFonts w:ascii="Arial" w:hAnsi="Arial" w:cs="Arial"/>
+          <w:sz w:val="24"/>
+          <w:szCs w:val="24"/>
+          <w:vertAlign w:val="subscript"/>
+        </w:rPr>
+        <w:t>4</w:t>
+      </w:r>
+      <w:r>
+        <w:rPr>
+          <w:rFonts w:ascii="Arial" w:hAnsi="Arial" w:cs="Arial"/>
+          <w:sz w:val="24"/>
+          <w:szCs w:val="24"/>
+          <w:vertAlign w:val="subscript"/>
+          <w:lang w:val="en-US"/>
+        </w:rPr>
+        <w:t xml:space="preserve"> </w:t>
+      </w:r>
+      <w:r>
+        <w:rPr>
+          <w:rFonts w:ascii="Arial" w:hAnsi="Arial" w:cs="Arial"/>
+          <w:sz w:val="24"/>
+          <w:szCs w:val="24"/>
+        </w:rPr>
+        <w:t xml:space="preserve">– </w:t>
+      </w:r>
+      <w:r>
+        <w:rPr>
+          <w:rFonts w:ascii="Arial" w:hAnsi="Arial" w:cs="Arial"/>
+          <w:sz w:val="24"/>
+          <w:szCs w:val="24"/>
+        </w:rPr>
+        <w:t>премахване на записаните данни</w:t>
+      </w:r>
+      <w:r>
+        <w:rPr>
+          <w:rFonts w:ascii="Arial" w:hAnsi="Arial" w:cs="Arial"/>
+          <w:sz w:val="24"/>
+          <w:szCs w:val="24"/>
+        </w:rPr>
+        <w:t xml:space="preserve"> за паролата</w:t>
+      </w:r>
+    </w:p>
+    <w:p>
+      <w:pPr>
+        <w:pStyle w:val="a3"/>
+        <w:numPr>
+          <w:ilvl w:val="0"/>
+          <w:numId w:val="6"/>
+        </w:numPr>
+        <w:spacing w:line="360" w:lineRule="auto"/>
+        <w:jc w:val="both"/>
+        <w:rPr>
+          <w:rFonts w:ascii="Arial" w:hAnsi="Arial" w:cs="Arial"/>
+          <w:sz w:val="24"/>
+          <w:szCs w:val="24"/>
+          <w:lang w:val="en-US"/>
+        </w:rPr>
+      </w:pPr>
+      <w:r>
+        <w:rPr>
+          <w:rFonts w:ascii="Arial" w:hAnsi="Arial" w:cs="Arial"/>
+          <w:sz w:val="24"/>
+          <w:szCs w:val="24"/>
+          <w:lang w:val="en-US"/>
+        </w:rPr>
+        <w:t>A</w:t>
+      </w:r>
+      <w:r>
+        <w:rPr>
+          <w:rFonts w:ascii="Arial" w:hAnsi="Arial" w:cs="Arial"/>
+          <w:sz w:val="24"/>
+          <w:szCs w:val="24"/>
+          <w:vertAlign w:val="subscript"/>
+        </w:rPr>
+        <w:t>5</w:t>
+      </w:r>
+      <w:r>
+        <w:rPr>
+          <w:rFonts w:ascii="Arial" w:hAnsi="Arial" w:cs="Arial"/>
+          <w:sz w:val="24"/>
+          <w:szCs w:val="24"/>
+          <w:vertAlign w:val="subscript"/>
+          <w:lang w:val="en-US"/>
+        </w:rPr>
+        <w:t xml:space="preserve"> </w:t>
+      </w:r>
+      <w:r>
+        <w:rPr>
+          <w:rFonts w:ascii="Arial" w:hAnsi="Arial" w:cs="Arial"/>
+          <w:sz w:val="24"/>
+          <w:szCs w:val="24"/>
+        </w:rPr>
+        <w:t xml:space="preserve">– изпълнение на </w:t>
+      </w:r>
+      <w:r>
+        <w:rPr>
+          <w:rFonts w:ascii="Arial" w:hAnsi="Arial" w:cs="Arial"/>
+          <w:sz w:val="24"/>
+          <w:szCs w:val="24"/>
+          <w:lang w:val="en-US"/>
+        </w:rPr>
+        <w:t>LogUserAction</w:t>
+      </w:r>
+    </w:p>
+    <w:p>
+      <w:pPr>
+        <w:pStyle w:val="a3"/>
+        <w:numPr>
+          <w:ilvl w:val="0"/>
+          <w:numId w:val="6"/>
+        </w:numPr>
+        <w:spacing w:line="360" w:lineRule="auto"/>
+        <w:jc w:val="both"/>
+        <w:rPr>
+          <w:rFonts w:ascii="Arial" w:hAnsi="Arial" w:cs="Arial"/>
+          <w:sz w:val="24"/>
+          <w:szCs w:val="24"/>
+          <w:lang w:val="en-US"/>
+        </w:rPr>
+      </w:pPr>
+      <w:r>
+        <w:rPr>
+          <w:rFonts w:ascii="Arial" w:hAnsi="Arial" w:cs="Arial"/>
+          <w:sz w:val="24"/>
+          <w:szCs w:val="24"/>
+          <w:lang w:val="en-US"/>
+        </w:rPr>
+        <w:t>A</w:t>
+      </w:r>
+      <w:r>
+        <w:rPr>
+          <w:rFonts w:ascii="Arial" w:hAnsi="Arial" w:cs="Arial"/>
+          <w:sz w:val="24"/>
+          <w:szCs w:val="24"/>
+          <w:vertAlign w:val="subscript"/>
+        </w:rPr>
+        <w:t>6</w:t>
+      </w:r>
+      <w:r>
+        <w:rPr>
+          <w:rFonts w:ascii="Arial" w:hAnsi="Arial" w:cs="Arial"/>
+          <w:sz w:val="24"/>
+          <w:szCs w:val="24"/>
+          <w:vertAlign w:val="subscript"/>
+          <w:lang w:val="en-US"/>
+        </w:rPr>
+        <w:t xml:space="preserve"> </w:t>
+      </w:r>
+      <w:r>
+        <w:rPr>
+          <w:rFonts w:ascii="Arial" w:hAnsi="Arial" w:cs="Arial"/>
+          <w:sz w:val="24"/>
+          <w:szCs w:val="24"/>
+        </w:rPr>
+        <w:t xml:space="preserve">– изпълнение на </w:t>
+      </w:r>
+      <w:r>
+        <w:rPr>
+          <w:rFonts w:ascii="Arial" w:hAnsi="Arial" w:cs="Arial"/>
+          <w:sz w:val="24"/>
+          <w:szCs w:val="24"/>
+          <w:lang w:val="en-US"/>
+        </w:rPr>
+        <w:t>SendResponse</w:t>
+      </w:r>
+      <w:r>
+        <w:rPr>
+          <w:rFonts w:ascii="Arial" w:hAnsi="Arial" w:cs="Arial"/>
+          <w:sz w:val="24"/>
+          <w:szCs w:val="24"/>
+        </w:rPr>
+        <w:t xml:space="preserve">, </w:t>
+      </w:r>
+      <w:r>
+        <w:rPr>
+          <w:rFonts w:ascii="Arial" w:hAnsi="Arial" w:cs="Arial"/>
+          <w:sz w:val="24"/>
+          <w:szCs w:val="24"/>
+        </w:rPr>
+        <w:t xml:space="preserve">изпълнение на </w:t>
+      </w:r>
+      <w:r>
+        <w:rPr>
+          <w:rFonts w:ascii="Arial" w:hAnsi="Arial" w:cs="Arial"/>
+          <w:sz w:val="24"/>
+          <w:szCs w:val="24"/>
+          <w:lang w:val="en-US"/>
+        </w:rPr>
+        <w:t>ViewResponse</w:t>
+      </w:r>
+      <w:r>
+        <w:rPr>
+          <w:rFonts w:ascii="Arial" w:hAnsi="Arial" w:cs="Arial"/>
+          <w:sz w:val="24"/>
+          <w:szCs w:val="24"/>
+        </w:rPr>
+        <w:t xml:space="preserve">, </w:t>
+      </w:r>
+      <w:r>
+        <w:rPr>
+          <w:rFonts w:ascii="Arial" w:hAnsi="Arial" w:cs="Arial"/>
+          <w:sz w:val="24"/>
+          <w:szCs w:val="24"/>
+        </w:rPr>
+        <w:t xml:space="preserve">изпълнение на </w:t>
+      </w:r>
+      <w:r>
+        <w:rPr>
+          <w:rFonts w:ascii="Arial" w:hAnsi="Arial" w:cs="Arial"/>
+          <w:sz w:val="24"/>
+          <w:szCs w:val="24"/>
+          <w:lang w:val="en-US"/>
+        </w:rPr>
+        <w:t>Quit</w:t>
+      </w:r>
+    </w:p>
+    <w:p>
+      <w:pPr>
+        <w:pStyle w:val="a3"/>
+        <w:numPr>
+          <w:ilvl w:val="0"/>
+          <w:numId w:val="6"/>
+        </w:numPr>
+        <w:spacing w:line="360" w:lineRule="auto"/>
+        <w:jc w:val="both"/>
+        <w:rPr>
+          <w:rFonts w:ascii="Arial" w:hAnsi="Arial" w:cs="Arial"/>
+          <w:sz w:val="24"/>
+          <w:szCs w:val="24"/>
+          <w:lang w:val="en-US"/>
+        </w:rPr>
+      </w:pPr>
+      <w:proofErr w:type="spellStart"/>
+      <w:r>
+        <w:rPr>
+          <w:rFonts w:ascii="Arial" w:hAnsi="Arial" w:cs="Arial"/>
+          <w:sz w:val="24"/>
+          <w:szCs w:val="24"/>
+          <w:lang w:val="en-US"/>
+        </w:rPr>
+        <w:t>A</w:t>
+      </w:r>
+      <w:r>
+        <w:rPr>
+          <w:rFonts w:ascii="Arial" w:hAnsi="Arial" w:cs="Arial"/>
+          <w:sz w:val="24"/>
+          <w:szCs w:val="24"/>
+          <w:vertAlign w:val="subscript"/>
+          <w:lang w:val="en-US"/>
+        </w:rPr>
+        <w:t>k</w:t>
+      </w:r>
+      <w:proofErr w:type="spellEnd"/>
+      <w:r>
+        <w:rPr>
+          <w:rFonts w:ascii="Arial" w:hAnsi="Arial" w:cs="Arial"/>
+          <w:sz w:val="24"/>
+          <w:szCs w:val="24"/>
+          <w:vertAlign w:val="subscript"/>
+          <w:lang w:val="en-US"/>
+        </w:rPr>
+        <w:t xml:space="preserve"> </w:t>
+      </w:r>
+      <w:r>
+        <w:rPr>
+          <w:rFonts w:ascii="Arial" w:hAnsi="Arial" w:cs="Arial"/>
+          <w:sz w:val="24"/>
+          <w:szCs w:val="24"/>
+          <w:vertAlign w:val="subscript"/>
+        </w:rPr>
+        <w:t xml:space="preserve"> </w:t>
+      </w:r>
+      <w:r>
+        <w:rPr>
+          <w:rFonts w:ascii="Arial" w:hAnsi="Arial" w:cs="Arial"/>
+          <w:sz w:val="24"/>
+          <w:szCs w:val="24"/>
+        </w:rPr>
+        <w:t>- край на алгоритъма</w:t>
+      </w:r>
+    </w:p>
+    <w:p>
+      <w:pPr>
+        <w:spacing w:line="360" w:lineRule="auto"/>
+        <w:jc w:val="both"/>
+        <w:rPr>
+          <w:rFonts w:ascii="Arial" w:hAnsi="Arial" w:cs="Arial"/>
+          <w:sz w:val="24"/>
+          <w:szCs w:val="24"/>
+          <w:lang w:val="en-US"/>
+        </w:rPr>
+      </w:pPr>
+    </w:p>
+    <w:tbl>
+      <w:tblPr>
+        <w:tblStyle w:val="a7"/>
+        <w:tblW w:w="0" w:type="auto"/>
+        <w:jc w:val="center"/>
+        <w:tblLook w:val="04A0" w:firstRow="1" w:lastRow="0" w:firstColumn="1" w:lastColumn="0" w:noHBand="0" w:noVBand="1"/>
+      </w:tblPr>
+      <w:tblGrid>
+        <w:gridCol w:w="1313"/>
+        <w:gridCol w:w="943"/>
+        <w:gridCol w:w="1000"/>
+        <w:gridCol w:w="1001"/>
+        <w:gridCol w:w="944"/>
+        <w:gridCol w:w="1315"/>
+        <w:gridCol w:w="992"/>
+        <w:gridCol w:w="851"/>
+      </w:tblGrid>
+      <w:tr>
+        <w:trPr>
+          <w:jc w:val="center"/>
+        </w:trPr>
+        <w:tc>
+          <w:tcPr>
+            <w:tcW w:w="1313" w:type="dxa"/>
+          </w:tcPr>
+          <w:p>
+            <w:pPr>
+              <w:spacing w:line="360" w:lineRule="auto"/>
+              <w:jc w:val="center"/>
+              <w:rPr>
+                <w:rFonts w:ascii="Arial" w:hAnsi="Arial" w:cs="Arial"/>
+                <w:b/>
+                <w:sz w:val="28"/>
+                <w:szCs w:val="28"/>
+                <w:lang w:val="en-US"/>
+              </w:rPr>
+            </w:pPr>
+          </w:p>
+        </w:tc>
+        <w:tc>
+          <w:tcPr>
+            <w:tcW w:w="943" w:type="dxa"/>
+          </w:tcPr>
+          <w:p>
+            <w:pPr>
+              <w:spacing w:line="360" w:lineRule="auto"/>
+              <w:jc w:val="center"/>
+              <w:rPr>
+                <w:rFonts w:ascii="Arial" w:hAnsi="Arial" w:cs="Arial"/>
+                <w:b/>
+                <w:sz w:val="28"/>
+                <w:szCs w:val="28"/>
+                <w:lang w:val="en-US"/>
+              </w:rPr>
+            </w:pPr>
+            <w:r>
+              <w:rPr>
+                <w:rFonts w:ascii="Arial" w:hAnsi="Arial" w:cs="Arial"/>
+                <w:b/>
+                <w:sz w:val="28"/>
+                <w:szCs w:val="28"/>
+                <w:lang w:val="en-US"/>
+              </w:rPr>
+              <w:t>A</w:t>
+            </w:r>
+            <w:r>
+              <w:rPr>
+                <w:rFonts w:ascii="Arial" w:hAnsi="Arial" w:cs="Arial"/>
+                <w:b/>
+                <w:sz w:val="28"/>
+                <w:szCs w:val="28"/>
+                <w:vertAlign w:val="subscript"/>
+              </w:rPr>
+              <w:t>1</w:t>
+            </w:r>
+          </w:p>
+        </w:tc>
+        <w:tc>
+          <w:tcPr>
+            <w:tcW w:w="1000" w:type="dxa"/>
+          </w:tcPr>
+          <w:p>
+            <w:pPr>
+              <w:spacing w:line="360" w:lineRule="auto"/>
+              <w:jc w:val="center"/>
+              <w:rPr>
+                <w:rFonts w:ascii="Arial" w:hAnsi="Arial" w:cs="Arial"/>
+                <w:b/>
+                <w:sz w:val="28"/>
+                <w:szCs w:val="28"/>
+                <w:lang w:val="en-US"/>
+              </w:rPr>
+            </w:pPr>
+            <w:r>
+              <w:rPr>
+                <w:rFonts w:ascii="Arial" w:hAnsi="Arial" w:cs="Arial"/>
+                <w:b/>
+                <w:sz w:val="28"/>
+                <w:szCs w:val="28"/>
+                <w:lang w:val="en-US"/>
+              </w:rPr>
+              <w:t>A</w:t>
+            </w:r>
+            <w:r>
+              <w:rPr>
+                <w:rFonts w:ascii="Arial" w:hAnsi="Arial" w:cs="Arial"/>
+                <w:b/>
+                <w:sz w:val="28"/>
+                <w:szCs w:val="28"/>
+                <w:vertAlign w:val="subscript"/>
+              </w:rPr>
+              <w:t>2</w:t>
+            </w:r>
+          </w:p>
+        </w:tc>
+        <w:tc>
+          <w:tcPr>
+            <w:tcW w:w="1001" w:type="dxa"/>
+          </w:tcPr>
+          <w:p>
+            <w:pPr>
+              <w:spacing w:line="360" w:lineRule="auto"/>
+              <w:jc w:val="center"/>
+              <w:rPr>
+                <w:rFonts w:ascii="Arial" w:hAnsi="Arial" w:cs="Arial"/>
+                <w:b/>
+                <w:sz w:val="28"/>
+                <w:szCs w:val="28"/>
+                <w:lang w:val="en-US"/>
+              </w:rPr>
+            </w:pPr>
+            <w:r>
+              <w:rPr>
+                <w:rFonts w:ascii="Arial" w:hAnsi="Arial" w:cs="Arial"/>
+                <w:b/>
+                <w:sz w:val="28"/>
+                <w:szCs w:val="28"/>
+                <w:lang w:val="en-US"/>
+              </w:rPr>
+              <w:t>A</w:t>
+            </w:r>
+            <w:r>
+              <w:rPr>
+                <w:rFonts w:ascii="Arial" w:hAnsi="Arial" w:cs="Arial"/>
+                <w:b/>
+                <w:sz w:val="28"/>
+                <w:szCs w:val="28"/>
+                <w:vertAlign w:val="subscript"/>
+              </w:rPr>
+              <w:t>3</w:t>
+            </w:r>
+          </w:p>
+        </w:tc>
+        <w:tc>
+          <w:tcPr>
+            <w:tcW w:w="944" w:type="dxa"/>
+          </w:tcPr>
+          <w:p>
+            <w:pPr>
+              <w:spacing w:line="360" w:lineRule="auto"/>
+              <w:jc w:val="center"/>
+              <w:rPr>
+                <w:rFonts w:ascii="Arial" w:hAnsi="Arial" w:cs="Arial"/>
+                <w:b/>
+                <w:sz w:val="28"/>
+                <w:szCs w:val="28"/>
+                <w:lang w:val="en-US"/>
+              </w:rPr>
+            </w:pPr>
+            <w:r>
+              <w:rPr>
+                <w:rFonts w:ascii="Arial" w:hAnsi="Arial" w:cs="Arial"/>
+                <w:b/>
+                <w:sz w:val="28"/>
+                <w:szCs w:val="28"/>
+                <w:lang w:val="en-US"/>
+              </w:rPr>
+              <w:t>A</w:t>
+            </w:r>
+            <w:r>
+              <w:rPr>
+                <w:rFonts w:ascii="Arial" w:hAnsi="Arial" w:cs="Arial"/>
+                <w:b/>
+                <w:sz w:val="28"/>
+                <w:szCs w:val="28"/>
+                <w:vertAlign w:val="subscript"/>
+              </w:rPr>
+              <w:t>4</w:t>
+            </w:r>
+          </w:p>
+        </w:tc>
+        <w:tc>
+          <w:tcPr>
+            <w:tcW w:w="1315" w:type="dxa"/>
+          </w:tcPr>
+          <w:p>
+            <w:pPr>
+              <w:spacing w:line="360" w:lineRule="auto"/>
+              <w:jc w:val="center"/>
+              <w:rPr>
+                <w:rFonts w:ascii="Arial" w:hAnsi="Arial" w:cs="Arial"/>
+                <w:b/>
+                <w:sz w:val="28"/>
+                <w:szCs w:val="28"/>
+                <w:lang w:val="en-US"/>
+              </w:rPr>
+            </w:pPr>
+            <w:r>
+              <w:rPr>
+                <w:rFonts w:ascii="Arial" w:hAnsi="Arial" w:cs="Arial"/>
+                <w:b/>
+                <w:sz w:val="28"/>
+                <w:szCs w:val="28"/>
+                <w:lang w:val="en-US"/>
+              </w:rPr>
+              <w:t>A</w:t>
+            </w:r>
+            <w:r>
+              <w:rPr>
+                <w:rFonts w:ascii="Arial" w:hAnsi="Arial" w:cs="Arial"/>
+                <w:b/>
+                <w:sz w:val="28"/>
+                <w:szCs w:val="28"/>
+                <w:vertAlign w:val="subscript"/>
+              </w:rPr>
+              <w:t>5</w:t>
+            </w:r>
+          </w:p>
+        </w:tc>
+        <w:tc>
+          <w:tcPr>
+            <w:tcW w:w="992" w:type="dxa"/>
+          </w:tcPr>
+          <w:p>
+            <w:pPr>
+              <w:spacing w:line="360" w:lineRule="auto"/>
+              <w:jc w:val="center"/>
+              <w:rPr>
+                <w:rFonts w:ascii="Arial" w:hAnsi="Arial" w:cs="Arial"/>
+                <w:b/>
+                <w:sz w:val="28"/>
+                <w:szCs w:val="28"/>
+                <w:lang w:val="en-US"/>
+              </w:rPr>
+            </w:pPr>
+            <w:r>
+              <w:rPr>
+                <w:rFonts w:ascii="Arial" w:hAnsi="Arial" w:cs="Arial"/>
+                <w:b/>
+                <w:sz w:val="28"/>
+                <w:szCs w:val="28"/>
+                <w:lang w:val="en-US"/>
+              </w:rPr>
+              <w:t>A</w:t>
+            </w:r>
+            <w:r>
+              <w:rPr>
+                <w:rFonts w:ascii="Arial" w:hAnsi="Arial" w:cs="Arial"/>
+                <w:b/>
+                <w:sz w:val="28"/>
+                <w:szCs w:val="28"/>
+                <w:vertAlign w:val="subscript"/>
+                <w:lang w:val="en-US"/>
+              </w:rPr>
+              <w:t>6</w:t>
+            </w:r>
+          </w:p>
+        </w:tc>
+        <w:tc>
+          <w:tcPr>
+            <w:tcW w:w="851" w:type="dxa"/>
+          </w:tcPr>
+          <w:p>
+            <w:pPr>
+              <w:spacing w:line="360" w:lineRule="auto"/>
+              <w:jc w:val="center"/>
+              <w:rPr>
+                <w:rFonts w:ascii="Arial" w:hAnsi="Arial" w:cs="Arial"/>
+                <w:b/>
+                <w:sz w:val="28"/>
+                <w:szCs w:val="28"/>
+                <w:lang w:val="en-US"/>
+              </w:rPr>
+            </w:pPr>
+            <w:proofErr w:type="spellStart"/>
+            <w:r>
+              <w:rPr>
+                <w:rFonts w:ascii="Arial" w:hAnsi="Arial" w:cs="Arial"/>
+                <w:b/>
+                <w:sz w:val="28"/>
+                <w:szCs w:val="28"/>
+                <w:lang w:val="en-US"/>
+              </w:rPr>
+              <w:t>A</w:t>
+            </w:r>
+            <w:r>
+              <w:rPr>
+                <w:rFonts w:ascii="Arial" w:hAnsi="Arial" w:cs="Arial"/>
+                <w:b/>
+                <w:sz w:val="28"/>
+                <w:szCs w:val="28"/>
+                <w:vertAlign w:val="subscript"/>
+                <w:lang w:val="en-US"/>
+              </w:rPr>
+              <w:t>k</w:t>
+            </w:r>
+            <w:proofErr w:type="spellEnd"/>
+          </w:p>
+        </w:tc>
+      </w:tr>
+      <w:tr>
+        <w:trPr>
+          <w:jc w:val="center"/>
+        </w:trPr>
+        <w:tc>
+          <w:tcPr>
+            <w:tcW w:w="1313" w:type="dxa"/>
+          </w:tcPr>
+          <w:p>
+            <w:pPr>
+              <w:spacing w:line="360" w:lineRule="auto"/>
+              <w:jc w:val="center"/>
+              <w:rPr>
+                <w:rFonts w:ascii="Arial" w:hAnsi="Arial" w:cs="Arial"/>
+                <w:b/>
+                <w:sz w:val="28"/>
+                <w:szCs w:val="28"/>
+                <w:lang w:val="en-US"/>
+              </w:rPr>
+            </w:pPr>
+            <w:r>
+              <w:rPr>
+                <w:rFonts w:ascii="Arial" w:hAnsi="Arial" w:cs="Arial"/>
+                <w:b/>
+                <w:sz w:val="28"/>
+                <w:szCs w:val="28"/>
+                <w:lang w:val="en-US"/>
+              </w:rPr>
+              <w:t>A</w:t>
+            </w:r>
+            <w:r>
+              <w:rPr>
+                <w:rFonts w:ascii="Arial" w:hAnsi="Arial" w:cs="Arial"/>
+                <w:b/>
+                <w:sz w:val="28"/>
+                <w:szCs w:val="28"/>
+                <w:vertAlign w:val="subscript"/>
+                <w:lang w:val="en-US"/>
+              </w:rPr>
+              <w:t>0</w:t>
+            </w:r>
+          </w:p>
+        </w:tc>
+        <w:tc>
+          <w:tcPr>
+            <w:tcW w:w="943" w:type="dxa"/>
+          </w:tcPr>
+          <w:p>
+            <w:pPr>
+              <w:spacing w:line="360" w:lineRule="auto"/>
+              <w:jc w:val="center"/>
+              <w:rPr>
+                <w:rFonts w:ascii="Arial" w:hAnsi="Arial" w:cs="Arial"/>
+                <w:sz w:val="24"/>
+                <w:szCs w:val="24"/>
+                <w:lang w:val="en-US"/>
+              </w:rPr>
+            </w:pPr>
+            <w:r>
+              <w:rPr>
+                <w:rFonts w:ascii="Arial" w:hAnsi="Arial" w:cs="Arial"/>
+                <w:sz w:val="24"/>
+                <w:szCs w:val="24"/>
+                <w:lang w:val="en-US"/>
+              </w:rPr>
+              <w:t>1</w:t>
+            </w:r>
+          </w:p>
+        </w:tc>
+        <w:tc>
+          <w:tcPr>
+            <w:tcW w:w="1000" w:type="dxa"/>
+          </w:tcPr>
+          <w:p>
+            <w:pPr>
+              <w:spacing w:line="360" w:lineRule="auto"/>
+              <w:jc w:val="center"/>
+              <w:rPr>
+                <w:rFonts w:ascii="Arial" w:hAnsi="Arial" w:cs="Arial"/>
+                <w:sz w:val="24"/>
+                <w:szCs w:val="24"/>
+                <w:lang w:val="en-US"/>
+              </w:rPr>
+            </w:pPr>
+          </w:p>
+        </w:tc>
+        <w:tc>
+          <w:tcPr>
+            <w:tcW w:w="1001" w:type="dxa"/>
+          </w:tcPr>
+          <w:p>
+            <w:pPr>
+              <w:spacing w:line="360" w:lineRule="auto"/>
+              <w:jc w:val="center"/>
+              <w:rPr>
+                <w:rFonts w:ascii="Arial" w:hAnsi="Arial" w:cs="Arial"/>
+                <w:sz w:val="24"/>
+                <w:szCs w:val="24"/>
+                <w:lang w:val="en-US"/>
+              </w:rPr>
+            </w:pPr>
+          </w:p>
+        </w:tc>
+        <w:tc>
+          <w:tcPr>
+            <w:tcW w:w="944" w:type="dxa"/>
+          </w:tcPr>
+          <w:p>
+            <w:pPr>
+              <w:spacing w:line="360" w:lineRule="auto"/>
+              <w:jc w:val="center"/>
+              <w:rPr>
+                <w:rFonts w:ascii="Arial" w:hAnsi="Arial" w:cs="Arial"/>
+                <w:sz w:val="24"/>
+                <w:szCs w:val="24"/>
+                <w:lang w:val="en-US"/>
+              </w:rPr>
+            </w:pPr>
+          </w:p>
+        </w:tc>
+        <w:tc>
+          <w:tcPr>
+            <w:tcW w:w="1315" w:type="dxa"/>
+          </w:tcPr>
+          <w:p>
+            <w:pPr>
+              <w:spacing w:line="360" w:lineRule="auto"/>
+              <w:jc w:val="center"/>
+              <w:rPr>
+                <w:rFonts w:ascii="Arial" w:hAnsi="Arial" w:cs="Arial"/>
+                <w:sz w:val="24"/>
+                <w:szCs w:val="24"/>
+                <w:lang w:val="en-US"/>
+              </w:rPr>
+            </w:pPr>
+          </w:p>
+        </w:tc>
+        <w:tc>
+          <w:tcPr>
+            <w:tcW w:w="992" w:type="dxa"/>
+          </w:tcPr>
+          <w:p>
+            <w:pPr>
+              <w:spacing w:line="360" w:lineRule="auto"/>
+              <w:jc w:val="center"/>
+              <w:rPr>
+                <w:rFonts w:ascii="Arial" w:hAnsi="Arial" w:cs="Arial"/>
+                <w:sz w:val="24"/>
+                <w:szCs w:val="24"/>
+                <w:lang w:val="en-US"/>
+              </w:rPr>
+            </w:pPr>
+          </w:p>
+        </w:tc>
+        <w:tc>
+          <w:tcPr>
+            <w:tcW w:w="851" w:type="dxa"/>
+          </w:tcPr>
+          <w:p>
+            <w:pPr>
+              <w:spacing w:line="360" w:lineRule="auto"/>
+              <w:jc w:val="center"/>
+              <w:rPr>
+                <w:rFonts w:ascii="Arial" w:hAnsi="Arial" w:cs="Arial"/>
+                <w:sz w:val="24"/>
+                <w:szCs w:val="24"/>
+                <w:lang w:val="en-US"/>
+              </w:rPr>
+            </w:pPr>
+          </w:p>
+        </w:tc>
+      </w:tr>
+      <w:tr>
+        <w:trPr>
+          <w:jc w:val="center"/>
+        </w:trPr>
+        <w:tc>
+          <w:tcPr>
+            <w:tcW w:w="1313" w:type="dxa"/>
+          </w:tcPr>
+          <w:p>
+            <w:pPr>
+              <w:spacing w:line="360" w:lineRule="auto"/>
+              <w:jc w:val="center"/>
+              <w:rPr>
+                <w:rFonts w:ascii="Arial" w:hAnsi="Arial" w:cs="Arial"/>
+                <w:b/>
+                <w:sz w:val="28"/>
+                <w:szCs w:val="28"/>
+                <w:lang w:val="en-US"/>
+              </w:rPr>
+            </w:pPr>
+            <w:r>
+              <w:rPr>
+                <w:rFonts w:ascii="Arial" w:hAnsi="Arial" w:cs="Arial"/>
+                <w:b/>
+                <w:sz w:val="28"/>
+                <w:szCs w:val="28"/>
+                <w:lang w:val="en-US"/>
+              </w:rPr>
+              <w:t>A</w:t>
+            </w:r>
+            <w:r>
+              <w:rPr>
+                <w:rFonts w:ascii="Arial" w:hAnsi="Arial" w:cs="Arial"/>
+                <w:b/>
+                <w:sz w:val="28"/>
+                <w:szCs w:val="28"/>
+                <w:vertAlign w:val="subscript"/>
+                <w:lang w:val="en-US"/>
+              </w:rPr>
+              <w:t>1</w:t>
+            </w:r>
+          </w:p>
+        </w:tc>
+        <w:tc>
+          <w:tcPr>
+            <w:tcW w:w="943" w:type="dxa"/>
+          </w:tcPr>
+          <w:p>
+            <w:pPr>
+              <w:spacing w:line="360" w:lineRule="auto"/>
+              <w:jc w:val="center"/>
+              <w:rPr>
+                <w:rFonts w:ascii="Arial" w:hAnsi="Arial" w:cs="Arial"/>
+                <w:sz w:val="24"/>
+                <w:szCs w:val="24"/>
+                <w:lang w:val="en-US"/>
+              </w:rPr>
+            </w:pPr>
+          </w:p>
+        </w:tc>
+        <w:tc>
+          <w:tcPr>
+            <w:tcW w:w="1000" w:type="dxa"/>
+          </w:tcPr>
+          <w:p>
+            <w:pPr>
+              <w:spacing w:line="360" w:lineRule="auto"/>
+              <w:jc w:val="center"/>
+              <w:rPr>
+                <w:rFonts w:ascii="Arial" w:hAnsi="Arial" w:cs="Arial"/>
+                <w:sz w:val="24"/>
+                <w:szCs w:val="24"/>
+                <w:lang w:val="en-US"/>
+              </w:rPr>
+            </w:pPr>
+            <w:r>
+              <w:rPr>
+                <w:rFonts w:ascii="Arial" w:hAnsi="Arial" w:cs="Arial"/>
+                <w:sz w:val="24"/>
+                <w:szCs w:val="24"/>
+                <w:lang w:val="en-US"/>
+              </w:rPr>
+              <w:t>p</w:t>
+            </w:r>
+            <w:r>
+              <w:rPr>
+                <w:rFonts w:ascii="Arial" w:hAnsi="Arial" w:cs="Arial"/>
+                <w:sz w:val="24"/>
+                <w:szCs w:val="24"/>
+                <w:vertAlign w:val="subscript"/>
+                <w:lang w:val="en-US"/>
+              </w:rPr>
+              <w:t>1</w:t>
+            </w:r>
+          </w:p>
+        </w:tc>
+        <w:tc>
+          <w:tcPr>
+            <w:tcW w:w="1001" w:type="dxa"/>
+          </w:tcPr>
+          <w:p>
+            <w:pPr>
+              <w:spacing w:line="360" w:lineRule="auto"/>
+              <w:jc w:val="center"/>
+              <w:rPr>
+                <w:rFonts w:ascii="Arial" w:hAnsi="Arial" w:cs="Arial"/>
+                <w:sz w:val="24"/>
+                <w:szCs w:val="24"/>
+                <w:lang w:val="en-US"/>
+              </w:rPr>
+            </w:pPr>
+          </w:p>
+        </w:tc>
+        <w:tc>
+          <w:tcPr>
+            <w:tcW w:w="944" w:type="dxa"/>
+          </w:tcPr>
+          <w:p>
+            <w:pPr>
+              <w:spacing w:line="360" w:lineRule="auto"/>
+              <w:jc w:val="center"/>
+              <w:rPr>
+                <w:rFonts w:ascii="Arial" w:hAnsi="Arial" w:cs="Arial"/>
+                <w:sz w:val="24"/>
+                <w:szCs w:val="24"/>
+                <w:lang w:val="en-US"/>
+              </w:rPr>
+            </w:pPr>
+          </w:p>
+        </w:tc>
+        <w:tc>
+          <w:tcPr>
+            <w:tcW w:w="1315" w:type="dxa"/>
+          </w:tcPr>
+          <w:p>
+            <w:pPr>
+              <w:spacing w:line="360" w:lineRule="auto"/>
+              <w:jc w:val="center"/>
+              <w:rPr>
+                <w:rFonts w:ascii="Arial" w:hAnsi="Arial" w:cs="Arial"/>
+                <w:sz w:val="24"/>
+                <w:szCs w:val="24"/>
+                <w:lang w:val="en-US"/>
+              </w:rPr>
+            </w:pPr>
+            <w:r>
+              <w:rPr>
+                <w:rFonts w:ascii="Arial" w:hAnsi="Arial" w:cs="Arial"/>
+                <w:sz w:val="24"/>
+                <w:szCs w:val="24"/>
+                <w:lang w:val="en-US"/>
+              </w:rPr>
+              <w:softHyphen/>
+            </w:r>
+            <w:r>
+              <w:rPr>
+                <w:rFonts w:ascii="Arial" w:hAnsi="Arial" w:cs="Arial"/>
+                <w:sz w:val="24"/>
+                <w:szCs w:val="24"/>
+                <w:lang w:val="en-US"/>
+              </w:rPr>
+              <w:softHyphen/>
+            </w:r>
+            <w:r>
+              <w:rPr>
+                <w:rFonts w:ascii="Arial" w:hAnsi="Arial" w:cs="Arial"/>
+                <w:sz w:val="24"/>
+                <w:szCs w:val="24"/>
+                <w:lang w:val="en-US"/>
+              </w:rPr>
+              <w:t>!p</w:t>
+            </w:r>
+            <w:r>
+              <w:rPr>
+                <w:rFonts w:ascii="Arial" w:hAnsi="Arial" w:cs="Arial"/>
+                <w:sz w:val="24"/>
+                <w:szCs w:val="24"/>
+                <w:vertAlign w:val="subscript"/>
+                <w:lang w:val="en-US"/>
+              </w:rPr>
+              <w:t>1</w:t>
+            </w:r>
+          </w:p>
+        </w:tc>
+        <w:tc>
+          <w:tcPr>
+            <w:tcW w:w="992" w:type="dxa"/>
+          </w:tcPr>
+          <w:p>
+            <w:pPr>
+              <w:spacing w:line="360" w:lineRule="auto"/>
+              <w:jc w:val="center"/>
+              <w:rPr>
+                <w:rFonts w:ascii="Arial" w:hAnsi="Arial" w:cs="Arial"/>
+                <w:sz w:val="24"/>
+                <w:szCs w:val="24"/>
+                <w:lang w:val="en-US"/>
+              </w:rPr>
+            </w:pPr>
+          </w:p>
+        </w:tc>
+        <w:tc>
+          <w:tcPr>
+            <w:tcW w:w="851" w:type="dxa"/>
+          </w:tcPr>
+          <w:p>
+            <w:pPr>
+              <w:spacing w:line="360" w:lineRule="auto"/>
+              <w:jc w:val="center"/>
+              <w:rPr>
+                <w:rFonts w:ascii="Arial" w:hAnsi="Arial" w:cs="Arial"/>
+                <w:sz w:val="24"/>
+                <w:szCs w:val="24"/>
+                <w:lang w:val="en-US"/>
+              </w:rPr>
+            </w:pPr>
+          </w:p>
+        </w:tc>
+      </w:tr>
+      <w:tr>
+        <w:trPr>
+          <w:jc w:val="center"/>
+        </w:trPr>
+        <w:tc>
+          <w:tcPr>
+            <w:tcW w:w="1313" w:type="dxa"/>
+          </w:tcPr>
+          <w:p>
+            <w:pPr>
+              <w:spacing w:line="360" w:lineRule="auto"/>
+              <w:jc w:val="center"/>
+              <w:rPr>
+                <w:rFonts w:ascii="Arial" w:hAnsi="Arial" w:cs="Arial"/>
+                <w:b/>
+                <w:sz w:val="28"/>
+                <w:szCs w:val="28"/>
+                <w:lang w:val="en-US"/>
+              </w:rPr>
+            </w:pPr>
+            <w:r>
+              <w:rPr>
+                <w:rFonts w:ascii="Arial" w:hAnsi="Arial" w:cs="Arial"/>
+                <w:b/>
+                <w:sz w:val="28"/>
+                <w:szCs w:val="28"/>
+                <w:lang w:val="en-US"/>
+              </w:rPr>
+              <w:t>A</w:t>
+            </w:r>
+            <w:r>
+              <w:rPr>
+                <w:rFonts w:ascii="Arial" w:hAnsi="Arial" w:cs="Arial"/>
+                <w:b/>
+                <w:sz w:val="28"/>
+                <w:szCs w:val="28"/>
+                <w:vertAlign w:val="subscript"/>
+                <w:lang w:val="en-US"/>
+              </w:rPr>
+              <w:t>2</w:t>
+            </w:r>
+          </w:p>
+        </w:tc>
+        <w:tc>
+          <w:tcPr>
+            <w:tcW w:w="943" w:type="dxa"/>
+          </w:tcPr>
+          <w:p>
+            <w:pPr>
+              <w:spacing w:line="360" w:lineRule="auto"/>
+              <w:jc w:val="center"/>
+              <w:rPr>
+                <w:rFonts w:ascii="Arial" w:hAnsi="Arial" w:cs="Arial"/>
+                <w:sz w:val="24"/>
+                <w:szCs w:val="24"/>
+                <w:lang w:val="en-US"/>
+              </w:rPr>
+            </w:pPr>
+          </w:p>
+        </w:tc>
+        <w:tc>
+          <w:tcPr>
+            <w:tcW w:w="1000" w:type="dxa"/>
+          </w:tcPr>
+          <w:p>
+            <w:pPr>
+              <w:spacing w:line="360" w:lineRule="auto"/>
+              <w:jc w:val="center"/>
+              <w:rPr>
+                <w:rFonts w:ascii="Arial" w:hAnsi="Arial" w:cs="Arial"/>
+                <w:sz w:val="24"/>
+                <w:szCs w:val="24"/>
+                <w:lang w:val="en-US"/>
+              </w:rPr>
+            </w:pPr>
+          </w:p>
+        </w:tc>
+        <w:tc>
+          <w:tcPr>
+            <w:tcW w:w="1001" w:type="dxa"/>
+          </w:tcPr>
+          <w:p>
+            <w:pPr>
+              <w:spacing w:line="360" w:lineRule="auto"/>
+              <w:jc w:val="center"/>
+              <w:rPr>
+                <w:rFonts w:ascii="Arial" w:hAnsi="Arial" w:cs="Arial"/>
+                <w:sz w:val="24"/>
+                <w:szCs w:val="24"/>
+                <w:lang w:val="en-US"/>
+              </w:rPr>
+            </w:pPr>
+            <w:r>
+              <w:rPr>
+                <w:rFonts w:ascii="Arial" w:hAnsi="Arial" w:cs="Arial"/>
+                <w:sz w:val="24"/>
+                <w:szCs w:val="24"/>
+                <w:lang w:val="en-US"/>
+              </w:rPr>
+              <w:t>p</w:t>
+            </w:r>
+            <w:r>
+              <w:rPr>
+                <w:rFonts w:ascii="Arial" w:hAnsi="Arial" w:cs="Arial"/>
+                <w:sz w:val="24"/>
+                <w:szCs w:val="24"/>
+                <w:vertAlign w:val="subscript"/>
+                <w:lang w:val="en-US"/>
+              </w:rPr>
+              <w:t>2</w:t>
+            </w:r>
+            <w:r>
+              <w:rPr>
+                <w:rFonts w:ascii="Arial" w:hAnsi="Arial" w:cs="Arial"/>
+                <w:sz w:val="24"/>
+                <w:szCs w:val="24"/>
+                <w:lang w:val="en-US"/>
+              </w:rPr>
+              <w:softHyphen/>
+            </w:r>
+          </w:p>
+        </w:tc>
+        <w:tc>
+          <w:tcPr>
+            <w:tcW w:w="944" w:type="dxa"/>
+          </w:tcPr>
+          <w:p>
+            <w:pPr>
+              <w:spacing w:line="360" w:lineRule="auto"/>
+              <w:jc w:val="center"/>
+              <w:rPr>
+                <w:rFonts w:ascii="Arial" w:hAnsi="Arial" w:cs="Arial"/>
+                <w:sz w:val="24"/>
+                <w:szCs w:val="24"/>
+                <w:lang w:val="en-US"/>
+              </w:rPr>
+            </w:pPr>
+          </w:p>
+        </w:tc>
+        <w:tc>
+          <w:tcPr>
+            <w:tcW w:w="1315" w:type="dxa"/>
+          </w:tcPr>
+          <w:p>
+            <w:pPr>
+              <w:spacing w:line="360" w:lineRule="auto"/>
+              <w:jc w:val="center"/>
+              <w:rPr>
+                <w:rFonts w:ascii="Arial" w:hAnsi="Arial" w:cs="Arial"/>
+                <w:sz w:val="24"/>
+                <w:szCs w:val="24"/>
+                <w:lang w:val="en-US"/>
+              </w:rPr>
+            </w:pPr>
+            <w:r>
+              <w:rPr>
+                <w:rFonts w:ascii="Arial" w:hAnsi="Arial" w:cs="Arial"/>
+                <w:sz w:val="24"/>
+                <w:szCs w:val="24"/>
+              </w:rPr>
+              <w:t>!</w:t>
+            </w:r>
+            <w:r>
+              <w:rPr>
+                <w:rFonts w:ascii="Arial" w:hAnsi="Arial" w:cs="Arial"/>
+                <w:sz w:val="24"/>
+                <w:szCs w:val="24"/>
+                <w:lang w:val="en-US"/>
+              </w:rPr>
+              <w:t>p</w:t>
+            </w:r>
+            <w:r>
+              <w:rPr>
+                <w:rFonts w:ascii="Arial" w:hAnsi="Arial" w:cs="Arial"/>
+                <w:sz w:val="24"/>
+                <w:szCs w:val="24"/>
+                <w:vertAlign w:val="subscript"/>
+                <w:lang w:val="en-US"/>
+              </w:rPr>
+              <w:t>2</w:t>
+            </w:r>
+          </w:p>
+        </w:tc>
+        <w:tc>
+          <w:tcPr>
+            <w:tcW w:w="992" w:type="dxa"/>
+          </w:tcPr>
+          <w:p>
+            <w:pPr>
+              <w:spacing w:line="360" w:lineRule="auto"/>
+              <w:jc w:val="center"/>
+              <w:rPr>
+                <w:rFonts w:ascii="Arial" w:hAnsi="Arial" w:cs="Arial"/>
+                <w:sz w:val="24"/>
+                <w:szCs w:val="24"/>
+                <w:lang w:val="en-US"/>
+              </w:rPr>
+            </w:pPr>
+          </w:p>
+        </w:tc>
+        <w:tc>
+          <w:tcPr>
+            <w:tcW w:w="851" w:type="dxa"/>
+          </w:tcPr>
+          <w:p>
+            <w:pPr>
+              <w:spacing w:line="360" w:lineRule="auto"/>
+              <w:jc w:val="center"/>
+              <w:rPr>
+                <w:rFonts w:ascii="Arial" w:hAnsi="Arial" w:cs="Arial"/>
+                <w:sz w:val="24"/>
+                <w:szCs w:val="24"/>
+                <w:lang w:val="en-US"/>
+              </w:rPr>
+            </w:pPr>
+          </w:p>
+        </w:tc>
+      </w:tr>
+      <w:tr>
+        <w:trPr>
+          <w:jc w:val="center"/>
+        </w:trPr>
+        <w:tc>
+          <w:tcPr>
+            <w:tcW w:w="1313" w:type="dxa"/>
+          </w:tcPr>
+          <w:p>
+            <w:pPr>
+              <w:spacing w:line="360" w:lineRule="auto"/>
+              <w:jc w:val="center"/>
+              <w:rPr>
+                <w:rFonts w:ascii="Arial" w:hAnsi="Arial" w:cs="Arial"/>
+                <w:b/>
+                <w:sz w:val="28"/>
+                <w:szCs w:val="28"/>
+                <w:lang w:val="en-US"/>
+              </w:rPr>
+            </w:pPr>
+            <w:r>
+              <w:rPr>
+                <w:rFonts w:ascii="Arial" w:hAnsi="Arial" w:cs="Arial"/>
+                <w:b/>
+                <w:sz w:val="28"/>
+                <w:szCs w:val="28"/>
+                <w:lang w:val="en-US"/>
+              </w:rPr>
+              <w:t>A</w:t>
+            </w:r>
+            <w:r>
+              <w:rPr>
+                <w:rFonts w:ascii="Arial" w:hAnsi="Arial" w:cs="Arial"/>
+                <w:b/>
+                <w:sz w:val="28"/>
+                <w:szCs w:val="28"/>
+                <w:vertAlign w:val="subscript"/>
+                <w:lang w:val="en-US"/>
+              </w:rPr>
+              <w:t>3</w:t>
+            </w:r>
+          </w:p>
+        </w:tc>
+        <w:tc>
+          <w:tcPr>
+            <w:tcW w:w="943" w:type="dxa"/>
+          </w:tcPr>
+          <w:p>
+            <w:pPr>
+              <w:spacing w:line="360" w:lineRule="auto"/>
+              <w:jc w:val="center"/>
+              <w:rPr>
+                <w:rFonts w:ascii="Arial" w:hAnsi="Arial" w:cs="Arial"/>
+                <w:sz w:val="24"/>
+                <w:szCs w:val="24"/>
+                <w:lang w:val="en-US"/>
+              </w:rPr>
+            </w:pPr>
+          </w:p>
+        </w:tc>
+        <w:tc>
+          <w:tcPr>
+            <w:tcW w:w="1000" w:type="dxa"/>
+          </w:tcPr>
+          <w:p>
+            <w:pPr>
+              <w:spacing w:line="360" w:lineRule="auto"/>
+              <w:jc w:val="center"/>
+              <w:rPr>
+                <w:rFonts w:ascii="Arial" w:hAnsi="Arial" w:cs="Arial"/>
+                <w:sz w:val="24"/>
+                <w:szCs w:val="24"/>
+                <w:lang w:val="en-US"/>
+              </w:rPr>
+            </w:pPr>
+          </w:p>
+        </w:tc>
+        <w:tc>
+          <w:tcPr>
+            <w:tcW w:w="1001" w:type="dxa"/>
+          </w:tcPr>
+          <w:p>
+            <w:pPr>
+              <w:spacing w:line="360" w:lineRule="auto"/>
+              <w:jc w:val="center"/>
+              <w:rPr>
+                <w:rFonts w:ascii="Arial" w:hAnsi="Arial" w:cs="Arial"/>
+                <w:sz w:val="24"/>
+                <w:szCs w:val="24"/>
+                <w:lang w:val="en-US"/>
+              </w:rPr>
+            </w:pPr>
+          </w:p>
+        </w:tc>
+        <w:tc>
+          <w:tcPr>
+            <w:tcW w:w="944" w:type="dxa"/>
+          </w:tcPr>
+          <w:p>
+            <w:pPr>
+              <w:spacing w:line="360" w:lineRule="auto"/>
+              <w:jc w:val="center"/>
+              <w:rPr>
+                <w:rFonts w:ascii="Arial" w:hAnsi="Arial" w:cs="Arial"/>
+                <w:sz w:val="24"/>
+                <w:szCs w:val="24"/>
+                <w:lang w:val="en-US"/>
+              </w:rPr>
+            </w:pPr>
+            <w:r>
+              <w:rPr>
+                <w:rFonts w:ascii="Arial" w:hAnsi="Arial" w:cs="Arial"/>
+                <w:sz w:val="24"/>
+                <w:szCs w:val="24"/>
+                <w:lang w:val="en-US"/>
+              </w:rPr>
+              <w:t>p</w:t>
+            </w:r>
+            <w:r>
+              <w:rPr>
+                <w:rFonts w:ascii="Arial" w:hAnsi="Arial" w:cs="Arial"/>
+                <w:sz w:val="24"/>
+                <w:szCs w:val="24"/>
+                <w:vertAlign w:val="subscript"/>
+                <w:lang w:val="en-US"/>
+              </w:rPr>
+              <w:t>3</w:t>
+            </w:r>
+          </w:p>
+        </w:tc>
+        <w:tc>
+          <w:tcPr>
+            <w:tcW w:w="1315" w:type="dxa"/>
+          </w:tcPr>
+          <w:p>
+            <w:pPr>
+              <w:spacing w:line="360" w:lineRule="auto"/>
+              <w:jc w:val="center"/>
+              <w:rPr>
+                <w:rFonts w:ascii="Arial" w:hAnsi="Arial" w:cs="Arial"/>
+                <w:sz w:val="24"/>
+                <w:szCs w:val="24"/>
+                <w:lang w:val="en-US"/>
+              </w:rPr>
+            </w:pPr>
+            <w:r>
+              <w:rPr>
+                <w:rFonts w:ascii="Arial" w:hAnsi="Arial" w:cs="Arial"/>
+                <w:sz w:val="24"/>
+                <w:szCs w:val="24"/>
+                <w:lang w:val="en-US"/>
+              </w:rPr>
+              <w:t>!p</w:t>
+            </w:r>
+            <w:r>
+              <w:rPr>
+                <w:rFonts w:ascii="Arial" w:hAnsi="Arial" w:cs="Arial"/>
+                <w:sz w:val="24"/>
+                <w:szCs w:val="24"/>
+                <w:vertAlign w:val="subscript"/>
+                <w:lang w:val="en-US"/>
+              </w:rPr>
+              <w:t>3</w:t>
+            </w:r>
+          </w:p>
+        </w:tc>
+        <w:tc>
+          <w:tcPr>
+            <w:tcW w:w="992" w:type="dxa"/>
+          </w:tcPr>
+          <w:p>
+            <w:pPr>
+              <w:spacing w:line="360" w:lineRule="auto"/>
+              <w:jc w:val="center"/>
+              <w:rPr>
+                <w:rFonts w:ascii="Arial" w:hAnsi="Arial" w:cs="Arial"/>
+                <w:sz w:val="24"/>
+                <w:szCs w:val="24"/>
+                <w:lang w:val="en-US"/>
+              </w:rPr>
+            </w:pPr>
+          </w:p>
+        </w:tc>
+        <w:tc>
+          <w:tcPr>
+            <w:tcW w:w="851" w:type="dxa"/>
+          </w:tcPr>
+          <w:p>
+            <w:pPr>
+              <w:spacing w:line="360" w:lineRule="auto"/>
+              <w:jc w:val="center"/>
+              <w:rPr>
+                <w:rFonts w:ascii="Arial" w:hAnsi="Arial" w:cs="Arial"/>
+                <w:sz w:val="24"/>
+                <w:szCs w:val="24"/>
+                <w:lang w:val="en-US"/>
+              </w:rPr>
+            </w:pPr>
+          </w:p>
+        </w:tc>
+      </w:tr>
+      <w:tr>
+        <w:trPr>
+          <w:jc w:val="center"/>
+        </w:trPr>
+        <w:tc>
+          <w:tcPr>
+            <w:tcW w:w="1313" w:type="dxa"/>
+          </w:tcPr>
+          <w:p>
+            <w:pPr>
+              <w:spacing w:line="360" w:lineRule="auto"/>
+              <w:jc w:val="center"/>
+              <w:rPr>
+                <w:rFonts w:ascii="Arial" w:hAnsi="Arial" w:cs="Arial"/>
+                <w:b/>
+                <w:sz w:val="28"/>
+                <w:szCs w:val="28"/>
+                <w:lang w:val="en-US"/>
+              </w:rPr>
+            </w:pPr>
+            <w:r>
+              <w:rPr>
+                <w:rFonts w:ascii="Arial" w:hAnsi="Arial" w:cs="Arial"/>
+                <w:b/>
+                <w:sz w:val="28"/>
+                <w:szCs w:val="28"/>
+                <w:lang w:val="en-US"/>
+              </w:rPr>
+              <w:t>A</w:t>
+            </w:r>
+            <w:r>
+              <w:rPr>
+                <w:rFonts w:ascii="Arial" w:hAnsi="Arial" w:cs="Arial"/>
+                <w:b/>
+                <w:sz w:val="28"/>
+                <w:szCs w:val="28"/>
+                <w:vertAlign w:val="subscript"/>
+                <w:lang w:val="en-US"/>
+              </w:rPr>
+              <w:t>4</w:t>
+            </w:r>
+          </w:p>
+        </w:tc>
+        <w:tc>
+          <w:tcPr>
+            <w:tcW w:w="943" w:type="dxa"/>
+          </w:tcPr>
+          <w:p>
+            <w:pPr>
+              <w:spacing w:line="360" w:lineRule="auto"/>
+              <w:jc w:val="center"/>
+              <w:rPr>
+                <w:rFonts w:ascii="Arial" w:hAnsi="Arial" w:cs="Arial"/>
+                <w:sz w:val="24"/>
+                <w:szCs w:val="24"/>
+                <w:lang w:val="en-US"/>
+              </w:rPr>
+            </w:pPr>
+          </w:p>
+        </w:tc>
+        <w:tc>
+          <w:tcPr>
+            <w:tcW w:w="1000" w:type="dxa"/>
+          </w:tcPr>
+          <w:p>
+            <w:pPr>
+              <w:spacing w:line="360" w:lineRule="auto"/>
+              <w:jc w:val="center"/>
+              <w:rPr>
+                <w:rFonts w:ascii="Arial" w:hAnsi="Arial" w:cs="Arial"/>
+                <w:sz w:val="24"/>
+                <w:szCs w:val="24"/>
+                <w:lang w:val="en-US"/>
+              </w:rPr>
+            </w:pPr>
+          </w:p>
+        </w:tc>
+        <w:tc>
+          <w:tcPr>
+            <w:tcW w:w="1001" w:type="dxa"/>
+          </w:tcPr>
+          <w:p>
+            <w:pPr>
+              <w:spacing w:line="360" w:lineRule="auto"/>
+              <w:jc w:val="center"/>
+              <w:rPr>
+                <w:rFonts w:ascii="Arial" w:hAnsi="Arial" w:cs="Arial"/>
+                <w:sz w:val="24"/>
+                <w:szCs w:val="24"/>
+                <w:lang w:val="en-US"/>
+              </w:rPr>
+            </w:pPr>
+          </w:p>
+        </w:tc>
+        <w:tc>
+          <w:tcPr>
+            <w:tcW w:w="944" w:type="dxa"/>
+          </w:tcPr>
+          <w:p>
+            <w:pPr>
+              <w:spacing w:line="360" w:lineRule="auto"/>
+              <w:jc w:val="center"/>
+              <w:rPr>
+                <w:rFonts w:ascii="Arial" w:hAnsi="Arial" w:cs="Arial"/>
+                <w:sz w:val="24"/>
+                <w:szCs w:val="24"/>
+                <w:lang w:val="en-US"/>
+              </w:rPr>
+            </w:pPr>
+          </w:p>
+        </w:tc>
+        <w:tc>
+          <w:tcPr>
+            <w:tcW w:w="1315" w:type="dxa"/>
+          </w:tcPr>
+          <w:p>
+            <w:pPr>
+              <w:spacing w:line="360" w:lineRule="auto"/>
+              <w:jc w:val="center"/>
+              <w:rPr>
+                <w:rFonts w:ascii="Arial" w:hAnsi="Arial" w:cs="Arial"/>
+                <w:sz w:val="24"/>
+                <w:szCs w:val="24"/>
+                <w:lang w:val="en-US"/>
+              </w:rPr>
+            </w:pPr>
+          </w:p>
+        </w:tc>
+        <w:tc>
+          <w:tcPr>
+            <w:tcW w:w="992" w:type="dxa"/>
+          </w:tcPr>
+          <w:p>
+            <w:pPr>
+              <w:spacing w:line="360" w:lineRule="auto"/>
+              <w:jc w:val="center"/>
+              <w:rPr>
+                <w:rFonts w:ascii="Arial" w:hAnsi="Arial" w:cs="Arial"/>
+                <w:sz w:val="24"/>
+                <w:szCs w:val="24"/>
+                <w:lang w:val="en-US"/>
+              </w:rPr>
+            </w:pPr>
+            <w:r>
+              <w:rPr>
+                <w:rFonts w:ascii="Arial" w:hAnsi="Arial" w:cs="Arial"/>
+                <w:sz w:val="24"/>
+                <w:szCs w:val="24"/>
+                <w:lang w:val="en-US"/>
+              </w:rPr>
+              <w:t>1</w:t>
+            </w:r>
+          </w:p>
+        </w:tc>
+        <w:tc>
+          <w:tcPr>
+            <w:tcW w:w="851" w:type="dxa"/>
+          </w:tcPr>
+          <w:p>
+            <w:pPr>
+              <w:spacing w:line="360" w:lineRule="auto"/>
+              <w:jc w:val="center"/>
+              <w:rPr>
+                <w:rFonts w:ascii="Arial" w:hAnsi="Arial" w:cs="Arial"/>
+                <w:sz w:val="24"/>
+                <w:szCs w:val="24"/>
+                <w:lang w:val="en-US"/>
+              </w:rPr>
+            </w:pPr>
+          </w:p>
+        </w:tc>
+      </w:tr>
+      <w:tr>
+        <w:trPr>
+          <w:jc w:val="center"/>
+        </w:trPr>
+        <w:tc>
+          <w:tcPr>
+            <w:tcW w:w="1313" w:type="dxa"/>
+          </w:tcPr>
+          <w:p>
+            <w:pPr>
+              <w:spacing w:line="360" w:lineRule="auto"/>
+              <w:jc w:val="center"/>
+              <w:rPr>
+                <w:rFonts w:ascii="Arial" w:hAnsi="Arial" w:cs="Arial"/>
+                <w:b/>
+                <w:sz w:val="28"/>
+                <w:szCs w:val="28"/>
+                <w:lang w:val="en-US"/>
+              </w:rPr>
+            </w:pPr>
+            <w:r>
+              <w:rPr>
+                <w:rFonts w:ascii="Arial" w:hAnsi="Arial" w:cs="Arial"/>
+                <w:b/>
+                <w:sz w:val="28"/>
+                <w:szCs w:val="28"/>
+                <w:lang w:val="en-US"/>
+              </w:rPr>
+              <w:t>A</w:t>
+            </w:r>
+            <w:r>
+              <w:rPr>
+                <w:rFonts w:ascii="Arial" w:hAnsi="Arial" w:cs="Arial"/>
+                <w:b/>
+                <w:sz w:val="28"/>
+                <w:szCs w:val="28"/>
+                <w:vertAlign w:val="subscript"/>
+                <w:lang w:val="en-US"/>
+              </w:rPr>
+              <w:t>5</w:t>
+            </w:r>
+          </w:p>
+        </w:tc>
+        <w:tc>
+          <w:tcPr>
+            <w:tcW w:w="943" w:type="dxa"/>
+          </w:tcPr>
+          <w:p>
+            <w:pPr>
+              <w:spacing w:line="360" w:lineRule="auto"/>
+              <w:jc w:val="center"/>
+              <w:rPr>
+                <w:rFonts w:ascii="Arial" w:hAnsi="Arial" w:cs="Arial"/>
+                <w:sz w:val="24"/>
+                <w:szCs w:val="24"/>
+                <w:lang w:val="en-US"/>
+              </w:rPr>
+            </w:pPr>
+          </w:p>
+        </w:tc>
+        <w:tc>
+          <w:tcPr>
+            <w:tcW w:w="1000" w:type="dxa"/>
+          </w:tcPr>
+          <w:p>
+            <w:pPr>
+              <w:spacing w:line="360" w:lineRule="auto"/>
+              <w:jc w:val="center"/>
+              <w:rPr>
+                <w:rFonts w:ascii="Arial" w:hAnsi="Arial" w:cs="Arial"/>
+                <w:sz w:val="24"/>
+                <w:szCs w:val="24"/>
+                <w:lang w:val="en-US"/>
+              </w:rPr>
+            </w:pPr>
+          </w:p>
+        </w:tc>
+        <w:tc>
+          <w:tcPr>
+            <w:tcW w:w="1001" w:type="dxa"/>
+          </w:tcPr>
+          <w:p>
+            <w:pPr>
+              <w:spacing w:line="360" w:lineRule="auto"/>
+              <w:jc w:val="center"/>
+              <w:rPr>
+                <w:rFonts w:ascii="Arial" w:hAnsi="Arial" w:cs="Arial"/>
+                <w:sz w:val="24"/>
+                <w:szCs w:val="24"/>
+                <w:lang w:val="en-US"/>
+              </w:rPr>
+            </w:pPr>
+          </w:p>
+        </w:tc>
+        <w:tc>
+          <w:tcPr>
+            <w:tcW w:w="944" w:type="dxa"/>
+          </w:tcPr>
+          <w:p>
+            <w:pPr>
+              <w:spacing w:line="360" w:lineRule="auto"/>
+              <w:jc w:val="center"/>
+              <w:rPr>
+                <w:rFonts w:ascii="Arial" w:hAnsi="Arial" w:cs="Arial"/>
+                <w:sz w:val="24"/>
+                <w:szCs w:val="24"/>
+                <w:lang w:val="en-US"/>
+              </w:rPr>
+            </w:pPr>
+          </w:p>
+        </w:tc>
+        <w:tc>
+          <w:tcPr>
+            <w:tcW w:w="1315" w:type="dxa"/>
+          </w:tcPr>
+          <w:p>
+            <w:pPr>
+              <w:spacing w:line="360" w:lineRule="auto"/>
+              <w:jc w:val="center"/>
+              <w:rPr>
+                <w:rFonts w:ascii="Arial" w:hAnsi="Arial" w:cs="Arial"/>
+                <w:sz w:val="24"/>
+                <w:szCs w:val="24"/>
+              </w:rPr>
+            </w:pPr>
+          </w:p>
+        </w:tc>
+        <w:tc>
+          <w:tcPr>
+            <w:tcW w:w="992" w:type="dxa"/>
+          </w:tcPr>
+          <w:p>
+            <w:pPr>
+              <w:spacing w:line="360" w:lineRule="auto"/>
+              <w:jc w:val="center"/>
+              <w:rPr>
+                <w:rFonts w:ascii="Arial" w:hAnsi="Arial" w:cs="Arial"/>
+                <w:sz w:val="24"/>
+                <w:szCs w:val="24"/>
+                <w:lang w:val="en-US"/>
+              </w:rPr>
+            </w:pPr>
+            <w:r>
+              <w:rPr>
+                <w:rFonts w:ascii="Arial" w:hAnsi="Arial" w:cs="Arial"/>
+                <w:sz w:val="24"/>
+                <w:szCs w:val="24"/>
+                <w:lang w:val="en-US"/>
+              </w:rPr>
+              <w:t>1</w:t>
+            </w:r>
+          </w:p>
+        </w:tc>
+        <w:tc>
+          <w:tcPr>
+            <w:tcW w:w="851" w:type="dxa"/>
+          </w:tcPr>
+          <w:p>
+            <w:pPr>
+              <w:spacing w:line="360" w:lineRule="auto"/>
+              <w:jc w:val="center"/>
+              <w:rPr>
+                <w:rFonts w:ascii="Arial" w:hAnsi="Arial" w:cs="Arial"/>
+                <w:sz w:val="24"/>
+                <w:szCs w:val="24"/>
+                <w:lang w:val="en-US"/>
+              </w:rPr>
+            </w:pPr>
+          </w:p>
+        </w:tc>
+      </w:tr>
+      <w:tr>
+        <w:trPr>
+          <w:jc w:val="center"/>
+        </w:trPr>
+        <w:tc>
+          <w:tcPr>
+            <w:tcW w:w="1313" w:type="dxa"/>
+          </w:tcPr>
+          <w:p>
+            <w:pPr>
+              <w:spacing w:line="360" w:lineRule="auto"/>
+              <w:jc w:val="center"/>
+              <w:rPr>
+                <w:rFonts w:ascii="Arial" w:hAnsi="Arial" w:cs="Arial"/>
+                <w:b/>
+                <w:sz w:val="28"/>
+                <w:szCs w:val="28"/>
+                <w:lang w:val="en-US"/>
+              </w:rPr>
+            </w:pPr>
+            <w:r>
+              <w:rPr>
+                <w:rFonts w:ascii="Arial" w:hAnsi="Arial" w:cs="Arial"/>
+                <w:b/>
+                <w:sz w:val="28"/>
+                <w:szCs w:val="28"/>
+                <w:lang w:val="en-US"/>
+              </w:rPr>
+              <w:t>A</w:t>
+            </w:r>
+            <w:r>
+              <w:rPr>
+                <w:rFonts w:ascii="Arial" w:hAnsi="Arial" w:cs="Arial"/>
+                <w:b/>
+                <w:sz w:val="28"/>
+                <w:szCs w:val="28"/>
+                <w:vertAlign w:val="subscript"/>
+                <w:lang w:val="en-US"/>
+              </w:rPr>
+              <w:t>6</w:t>
+            </w:r>
+          </w:p>
+        </w:tc>
+        <w:tc>
+          <w:tcPr>
+            <w:tcW w:w="943" w:type="dxa"/>
+          </w:tcPr>
+          <w:p>
+            <w:pPr>
+              <w:spacing w:line="360" w:lineRule="auto"/>
+              <w:jc w:val="center"/>
+              <w:rPr>
+                <w:rFonts w:ascii="Arial" w:hAnsi="Arial" w:cs="Arial"/>
+                <w:sz w:val="24"/>
+                <w:szCs w:val="24"/>
+                <w:lang w:val="en-US"/>
+              </w:rPr>
+            </w:pPr>
+          </w:p>
+        </w:tc>
+        <w:tc>
+          <w:tcPr>
+            <w:tcW w:w="1000" w:type="dxa"/>
+          </w:tcPr>
+          <w:p>
+            <w:pPr>
+              <w:spacing w:line="360" w:lineRule="auto"/>
+              <w:jc w:val="center"/>
+              <w:rPr>
+                <w:rFonts w:ascii="Arial" w:hAnsi="Arial" w:cs="Arial"/>
+                <w:sz w:val="24"/>
+                <w:szCs w:val="24"/>
+                <w:lang w:val="en-US"/>
+              </w:rPr>
+            </w:pPr>
+          </w:p>
+        </w:tc>
+        <w:tc>
+          <w:tcPr>
+            <w:tcW w:w="1001" w:type="dxa"/>
+          </w:tcPr>
+          <w:p>
+            <w:pPr>
+              <w:spacing w:line="360" w:lineRule="auto"/>
+              <w:jc w:val="center"/>
+              <w:rPr>
+                <w:rFonts w:ascii="Arial" w:hAnsi="Arial" w:cs="Arial"/>
+                <w:sz w:val="24"/>
+                <w:szCs w:val="24"/>
+                <w:lang w:val="en-US"/>
+              </w:rPr>
+            </w:pPr>
+          </w:p>
+        </w:tc>
+        <w:tc>
+          <w:tcPr>
+            <w:tcW w:w="944" w:type="dxa"/>
+          </w:tcPr>
+          <w:p>
+            <w:pPr>
+              <w:spacing w:line="360" w:lineRule="auto"/>
+              <w:jc w:val="center"/>
+              <w:rPr>
+                <w:rFonts w:ascii="Arial" w:hAnsi="Arial" w:cs="Arial"/>
+                <w:sz w:val="24"/>
+                <w:szCs w:val="24"/>
+                <w:lang w:val="en-US"/>
+              </w:rPr>
+            </w:pPr>
+          </w:p>
+        </w:tc>
+        <w:tc>
+          <w:tcPr>
+            <w:tcW w:w="1315" w:type="dxa"/>
+          </w:tcPr>
+          <w:p>
+            <w:pPr>
+              <w:spacing w:line="360" w:lineRule="auto"/>
+              <w:jc w:val="center"/>
+              <w:rPr>
+                <w:rFonts w:ascii="Arial" w:hAnsi="Arial" w:cs="Arial"/>
+                <w:sz w:val="24"/>
+                <w:szCs w:val="24"/>
+                <w:lang w:val="en-US"/>
+              </w:rPr>
+            </w:pPr>
+          </w:p>
+        </w:tc>
+        <w:tc>
+          <w:tcPr>
+            <w:tcW w:w="992" w:type="dxa"/>
+          </w:tcPr>
+          <w:p>
+            <w:pPr>
+              <w:spacing w:line="360" w:lineRule="auto"/>
+              <w:jc w:val="center"/>
+              <w:rPr>
+                <w:rFonts w:ascii="Arial" w:hAnsi="Arial" w:cs="Arial"/>
+                <w:sz w:val="24"/>
+                <w:szCs w:val="24"/>
+              </w:rPr>
+            </w:pPr>
+          </w:p>
+        </w:tc>
+        <w:tc>
+          <w:tcPr>
+            <w:tcW w:w="851" w:type="dxa"/>
+          </w:tcPr>
+          <w:p>
+            <w:pPr>
+              <w:spacing w:line="360" w:lineRule="auto"/>
+              <w:jc w:val="center"/>
+              <w:rPr>
+                <w:rFonts w:ascii="Arial" w:hAnsi="Arial" w:cs="Arial"/>
+                <w:sz w:val="24"/>
+                <w:szCs w:val="24"/>
+                <w:lang w:val="en-US"/>
+              </w:rPr>
+            </w:pPr>
+            <w:r>
+              <w:rPr>
+                <w:rFonts w:ascii="Arial" w:hAnsi="Arial" w:cs="Arial"/>
+                <w:sz w:val="24"/>
+                <w:szCs w:val="24"/>
+                <w:lang w:val="en-US"/>
+              </w:rPr>
+              <w:t>1</w:t>
+            </w:r>
+          </w:p>
+        </w:tc>
+      </w:tr>
+    </w:tbl>
+    <w:p/>
+    <w:p>
+      <w:pPr>
+        <w:spacing w:line="360" w:lineRule="auto"/>
+        <w:ind w:left="708" w:firstLine="708"/>
+        <w:jc w:val="both"/>
+      </w:pPr>
+      <w:r>
+        <w:rPr>
+          <w:rFonts w:ascii="Arial" w:hAnsi="Arial" w:cs="Arial"/>
+          <w:sz w:val="24"/>
+          <w:szCs w:val="24"/>
+        </w:rPr>
+        <w:lastRenderedPageBreak/>
+        <w:t>Проверяваме условието за пълнота на алгоритъма</w:t>
+      </w:r>
+      <w:r>
+        <w:rPr>
+          <w:rFonts w:ascii="Arial" w:hAnsi="Arial" w:cs="Arial"/>
+          <w:sz w:val="24"/>
+          <w:szCs w:val="24"/>
+          <w:lang w:val="en-US"/>
+        </w:rPr>
+        <w:t xml:space="preserve"> </w:t>
+      </w:r>
+      <w:r>
+        <w:rPr>
+          <w:rFonts w:ascii="Arial" w:hAnsi="Arial" w:cs="Arial"/>
+          <w:sz w:val="24"/>
+          <w:szCs w:val="24"/>
+        </w:rPr>
+        <w:t xml:space="preserve">за редовете </w:t>
+      </w:r>
+      <w:r>
+        <w:rPr>
+          <w:rFonts w:ascii="Arial" w:hAnsi="Arial" w:cs="Arial"/>
+          <w:sz w:val="24"/>
+          <w:szCs w:val="24"/>
+          <w:lang w:val="en-US"/>
+        </w:rPr>
+        <w:t>A</w:t>
+      </w:r>
+      <w:r>
+        <w:rPr>
+          <w:rFonts w:ascii="Arial" w:hAnsi="Arial" w:cs="Arial"/>
+          <w:sz w:val="24"/>
+          <w:szCs w:val="24"/>
+          <w:lang w:val="en-US"/>
+        </w:rPr>
+        <w:t>1</w:t>
+      </w:r>
+      <w:r>
+        <w:rPr>
+          <w:rFonts w:ascii="Arial" w:hAnsi="Arial" w:cs="Arial"/>
+          <w:sz w:val="24"/>
+          <w:szCs w:val="24"/>
+          <w:lang w:val="en-US"/>
+        </w:rPr>
+        <w:t>, A2</w:t>
+      </w:r>
+      <w:r>
+        <w:rPr>
+          <w:rFonts w:ascii="Arial" w:hAnsi="Arial" w:cs="Arial"/>
+          <w:sz w:val="24"/>
+          <w:szCs w:val="24"/>
+        </w:rPr>
+        <w:t xml:space="preserve"> и</w:t>
+      </w:r>
+      <w:r>
+        <w:rPr>
+          <w:rFonts w:ascii="Arial" w:hAnsi="Arial" w:cs="Arial"/>
+          <w:sz w:val="24"/>
+          <w:szCs w:val="24"/>
+        </w:rPr>
+        <w:t xml:space="preserve"> </w:t>
+      </w:r>
+      <w:r>
+        <w:rPr>
+          <w:rFonts w:ascii="Arial" w:hAnsi="Arial" w:cs="Arial"/>
+          <w:sz w:val="24"/>
+          <w:szCs w:val="24"/>
+          <w:lang w:val="en-US"/>
+        </w:rPr>
+        <w:t xml:space="preserve">A3 </w:t>
+      </w:r>
+      <w:r>
+        <w:rPr>
+          <w:rFonts w:ascii="Arial" w:hAnsi="Arial" w:cs="Arial"/>
+          <w:sz w:val="24"/>
+          <w:szCs w:val="24"/>
+        </w:rPr>
+        <w:t>- д</w:t>
+      </w:r>
+      <w:r>
+        <w:rPr>
+          <w:rFonts w:ascii="Arial" w:hAnsi="Arial" w:cs="Arial"/>
+          <w:sz w:val="24"/>
+          <w:szCs w:val="24"/>
+        </w:rPr>
+        <w:t>и</w:t>
+      </w:r>
+      <w:r>
+        <w:rPr>
+          <w:rFonts w:ascii="Arial" w:hAnsi="Arial" w:cs="Arial"/>
+          <w:sz w:val="24"/>
+          <w:szCs w:val="24"/>
+        </w:rPr>
+        <w:t xml:space="preserve">зюнкцията на всички елементи за </w:t>
+      </w:r>
+      <w:r>
+        <w:rPr>
+          <w:rFonts w:ascii="Arial" w:hAnsi="Arial" w:cs="Arial"/>
+          <w:sz w:val="24"/>
+          <w:szCs w:val="24"/>
+        </w:rPr>
+        <w:t xml:space="preserve">всеки от </w:t>
+      </w:r>
+      <w:r>
+        <w:rPr>
+          <w:rFonts w:ascii="Arial" w:hAnsi="Arial" w:cs="Arial"/>
+          <w:sz w:val="24"/>
+          <w:szCs w:val="24"/>
+        </w:rPr>
+        <w:t>изброените редове е равна на 1, следователно</w:t>
+      </w:r>
+      <w:r>
+        <w:t xml:space="preserve"> </w:t>
+      </w:r>
+      <w:r>
+        <w:rPr>
+          <w:rFonts w:ascii="Arial" w:hAnsi="Arial" w:cs="Arial"/>
+          <w:sz w:val="24"/>
+          <w:szCs w:val="24"/>
+        </w:rPr>
+        <w:t xml:space="preserve">алгоритъмът е </w:t>
+      </w:r>
+      <w:r>
+        <w:rPr>
+          <w:rFonts w:ascii="Arial" w:hAnsi="Arial" w:cs="Arial"/>
+          <w:sz w:val="24"/>
+          <w:szCs w:val="24"/>
+        </w:rPr>
+        <w:t>пълен.</w:t>
+      </w:r>
+    </w:p>
+    <w:p>
+      <w:pPr>
+        <w:spacing w:line="360" w:lineRule="auto"/>
+        <w:ind w:left="708" w:firstLine="405"/>
+        <w:jc w:val="both"/>
+        <w:rPr>
+          <w:rFonts w:ascii="Arial" w:hAnsi="Arial" w:cs="Arial"/>
+          <w:sz w:val="24"/>
+          <w:szCs w:val="24"/>
+          <w:lang w:val="en-US"/>
+        </w:rPr>
+      </w:pPr>
+      <w:r>
+        <w:rPr>
+          <w:rFonts w:ascii="Arial" w:hAnsi="Arial" w:cs="Arial"/>
+          <w:sz w:val="24"/>
+          <w:szCs w:val="24"/>
+        </w:rPr>
+        <w:t>Проверяваме условието за непротиворечивост за редовете А</w:t>
+      </w:r>
+      <w:r>
+        <w:rPr>
+          <w:rFonts w:ascii="Arial" w:hAnsi="Arial" w:cs="Arial"/>
+          <w:sz w:val="24"/>
+          <w:szCs w:val="24"/>
+        </w:rPr>
+        <w:t xml:space="preserve">1, А2 и </w:t>
+      </w:r>
+      <w:r>
+        <w:rPr>
+          <w:rFonts w:ascii="Arial" w:hAnsi="Arial" w:cs="Arial"/>
+          <w:sz w:val="24"/>
+          <w:szCs w:val="24"/>
+        </w:rPr>
+        <w:t>А3</w:t>
+      </w:r>
+      <w:r>
+        <w:rPr>
+          <w:rFonts w:ascii="Arial" w:hAnsi="Arial" w:cs="Arial"/>
+          <w:sz w:val="24"/>
+          <w:szCs w:val="24"/>
+        </w:rPr>
+        <w:t xml:space="preserve"> </w:t>
+      </w:r>
+      <w:r>
+        <w:rPr>
+          <w:rFonts w:ascii="Arial" w:hAnsi="Arial" w:cs="Arial"/>
+          <w:sz w:val="24"/>
+          <w:szCs w:val="24"/>
+        </w:rPr>
+        <w:t>-</w:t>
+      </w:r>
+      <w:r>
+        <w:rPr>
+          <w:rFonts w:ascii="Arial" w:hAnsi="Arial" w:cs="Arial"/>
+          <w:sz w:val="24"/>
+          <w:szCs w:val="24"/>
+          <w:lang w:val="en-US"/>
+        </w:rPr>
+        <w:t xml:space="preserve"> </w:t>
+      </w:r>
+      <w:r>
+        <w:rPr>
+          <w:rFonts w:ascii="Arial" w:hAnsi="Arial" w:cs="Arial"/>
+          <w:sz w:val="24"/>
+          <w:szCs w:val="24"/>
+        </w:rPr>
+        <w:t>к</w:t>
+      </w:r>
+      <w:r>
+        <w:rPr>
+          <w:rFonts w:ascii="Arial" w:hAnsi="Arial" w:cs="Arial"/>
+          <w:sz w:val="24"/>
+          <w:szCs w:val="24"/>
+        </w:rPr>
+        <w:t>онюнкцията на всеки</w:t>
+      </w:r>
+      <w:r>
+        <w:rPr>
+          <w:rFonts w:ascii="Arial" w:hAnsi="Arial" w:cs="Arial"/>
+          <w:sz w:val="24"/>
+          <w:szCs w:val="24"/>
+        </w:rPr>
+        <w:t xml:space="preserve"> </w:t>
+      </w:r>
+      <w:r>
+        <w:rPr>
+          <w:rFonts w:ascii="Arial" w:hAnsi="Arial" w:cs="Arial"/>
+          <w:sz w:val="24"/>
+          <w:szCs w:val="24"/>
+        </w:rPr>
+        <w:t>два елемента за всеки от изброените редове е равна на 0, следователно</w:t>
+      </w:r>
+      <w:r>
+        <w:rPr>
+          <w:rFonts w:ascii="Arial" w:hAnsi="Arial" w:cs="Arial"/>
+          <w:sz w:val="24"/>
+          <w:szCs w:val="24"/>
+        </w:rPr>
+        <w:t xml:space="preserve"> алгоритъмът е непротиворечив.</w:t>
+      </w:r>
     </w:p>
     <w:p/>
     <w:sectPr>
@@ -18998,7 +21881,7 @@
 </file>
 
 <file path=customXml/itemProps1.xml><?xml version="1.0" encoding="utf-8"?>
-<ds:datastoreItem xmlns:ds="http://schemas.openxmlformats.org/officeDocument/2006/customXml" ds:itemID="{FCEB1A12-8771-4B9F-91E8-93CFA1B48AD9}">
+<ds:datastoreItem xmlns:ds="http://schemas.openxmlformats.org/officeDocument/2006/customXml" ds:itemID="{CEEED873-BA69-46B9-A665-073D8FE8FE6F}">
   <ds:schemaRefs>
     <ds:schemaRef ds:uri="http://schemas.openxmlformats.org/officeDocument/2006/bibliography"/>
   </ds:schemaRefs>

</xml_diff>

<commit_message>
add boolean predicated calculation clarification
add presentation structure
</commit_message>
<xml_diff>
--- a/secure-interactions-modeling-project-Ivan-Chuchulski-4MI3400043.docx
+++ b/secure-interactions-modeling-project-Ivan-Chuchulski-4MI3400043.docx
@@ -7,14 +7,14 @@
         <w:jc w:val="center"/>
       </w:pPr>
       <w:r>
-        <w:object w:dxaOrig="1875" w:dyaOrig="2175">
-          <v:shape id="ole_rId2" o:spid="_x0000_i1025" style="width:93.75pt;height:108.85pt" coordsize="" o:spt="100" adj="0,,0" path="" stroked="f">
+        <w:object w:dxaOrig="1875" w:dyaOrig="2177">
+          <v:shape id="ole_rId2" o:spid="_x0000_i1025" style="width:93.5pt;height:108.45pt" coordsize="" o:spt="100" adj="0,,0" path="" stroked="f">
             <v:stroke joinstyle="miter"/>
             <v:imagedata r:id="rId6" o:title=""/>
             <v:formulas/>
             <v:path o:connecttype="segments"/>
           </v:shape>
-          <o:OLEObject Type="Embed" ProgID="Word.Picture.8" ShapeID="ole_rId2" DrawAspect="Content" ObjectID="_1717694339" r:id="rId7"/>
+          <o:OLEObject Type="Embed" ProgID="Word.Picture.8" ShapeID="ole_rId2" DrawAspect="Content" ObjectID="_1717762556" r:id="rId7"/>
         </w:object>
       </w:r>
     </w:p>
@@ -1435,27 +1435,7 @@
           <w:szCs w:val="24"/>
           <w:lang w:val="en-US"/>
         </w:rPr>
-        <w:t>, е-</w:t>
-      </w:r>
-      <w:proofErr w:type="spellStart"/>
-      <w:r>
-        <w:rPr>
-          <w:rFonts w:ascii="Arial" w:hAnsi="Arial" w:cs="Arial"/>
-          <w:sz w:val="24"/>
-          <w:szCs w:val="24"/>
-          <w:lang w:val="en-US"/>
-        </w:rPr>
-        <w:t>мрежи</w:t>
-      </w:r>
-      <w:proofErr w:type="spellEnd"/>
-      <w:r>
-        <w:rPr>
-          <w:rFonts w:ascii="Arial" w:hAnsi="Arial" w:cs="Arial"/>
-          <w:sz w:val="24"/>
-          <w:szCs w:val="24"/>
-          <w:lang w:val="en-US"/>
-        </w:rPr>
-        <w:t xml:space="preserve"> </w:t>
+        <w:t xml:space="preserve">, е-мрежи </w:t>
       </w:r>
       <w:r>
         <w:rPr>
@@ -1527,6 +1507,7 @@
           <w:rFonts w:ascii="Arial" w:hAnsi="Arial" w:cs="Arial"/>
           <w:sz w:val="24"/>
           <w:szCs w:val="24"/>
+          <w:lang w:val="en-US"/>
         </w:rPr>
       </w:pPr>
       <w:r>
@@ -4294,8 +4275,6 @@
         </w:rPr>
         <w:t>съобщение за грешка</w:t>
       </w:r>
-      <w:bookmarkStart w:id="5" w:name="_GoBack"/>
-      <w:bookmarkEnd w:id="5"/>
     </w:p>
     <w:p>
       <w:pPr>
@@ -6584,7 +6563,7 @@
             <v:path o:extrusionok="f" gradientshapeok="t" o:connecttype="rect"/>
             <o:lock v:ext="edit" aspectratio="t"/>
           </v:shapetype>
-          <v:shape id="_x0000_i1026" type="#_x0000_t75" style="width:271.25pt;height:226.9pt">
+          <v:shape id="_x0000_i1026" type="#_x0000_t75" style="width:271.15pt;height:227.2pt">
             <v:imagedata r:id="rId10" o:title="01-add-password-automaton"/>
           </v:shape>
         </w:pict>
@@ -6669,30 +6648,6 @@
           <w:sz w:val="24"/>
           <w:szCs w:val="24"/>
         </w:rPr>
-        <w:t xml:space="preserve"> описва</w:t>
-      </w:r>
-      <w:r>
-        <w:rPr>
-          <w:rFonts w:ascii="Arial" w:hAnsi="Arial" w:cs="Arial"/>
-          <w:sz w:val="24"/>
-          <w:szCs w:val="24"/>
-        </w:rPr>
-        <w:t xml:space="preserve"> алгори</w:t>
-      </w:r>
-      <w:r>
-        <w:rPr>
-          <w:rFonts w:ascii="Arial" w:hAnsi="Arial" w:cs="Arial"/>
-          <w:sz w:val="24"/>
-          <w:szCs w:val="24"/>
-        </w:rPr>
-        <w:t>тъма</w:t>
-      </w:r>
-      <w:r>
-        <w:rPr>
-          <w:rFonts w:ascii="Arial" w:hAnsi="Arial" w:cs="Arial"/>
-          <w:sz w:val="24"/>
-          <w:szCs w:val="24"/>
-        </w:rPr>
         <w:t>:</w:t>
       </w:r>
     </w:p>
@@ -6716,7 +6671,7 @@
           <w:lang w:val="en-US"/>
         </w:rPr>
         <w:pict>
-          <v:shape id="_x0000_i1027" type="#_x0000_t75" style="width:318.15pt;height:660.55pt">
+          <v:shape id="_x0000_i1027" type="#_x0000_t75" style="width:317.9pt;height:660.15pt">
             <v:imagedata r:id="rId11" o:title="02-add-password-graph-scheme"/>
           </v:shape>
         </w:pict>
@@ -7942,6 +7897,7 @@
     <w:p>
       <w:pPr>
         <w:spacing w:line="360" w:lineRule="auto"/>
+        <w:ind w:left="708"/>
         <w:jc w:val="both"/>
         <w:rPr>
           <w:rFonts w:ascii="Arial" w:hAnsi="Arial" w:cs="Arial"/>
@@ -10336,23 +10292,124 @@
     <w:p>
       <w:pPr>
         <w:spacing w:line="360" w:lineRule="auto"/>
-        <w:ind w:left="708" w:firstLine="708"/>
+        <w:ind w:left="708" w:firstLine="405"/>
         <w:jc w:val="both"/>
-      </w:pPr>
-      <w:r>
-        <w:rPr>
-          <w:rFonts w:ascii="Arial" w:hAnsi="Arial" w:cs="Arial"/>
-          <w:sz w:val="24"/>
-          <w:szCs w:val="24"/>
-        </w:rPr>
-        <w:t>Проверяваме условието за пълнота на алгоритъма</w:t>
-      </w:r>
-      <w:r>
-        <w:rPr>
-          <w:rFonts w:ascii="Arial" w:hAnsi="Arial" w:cs="Arial"/>
-          <w:sz w:val="24"/>
-          <w:szCs w:val="24"/>
-          <w:lang w:val="en-US"/>
+        <w:rPr>
+          <w:rFonts w:ascii="Arial" w:hAnsi="Arial" w:cs="Arial"/>
+          <w:sz w:val="24"/>
+          <w:szCs w:val="24"/>
+        </w:rPr>
+      </w:pPr>
+      <w:r>
+        <w:rPr>
+          <w:rFonts w:ascii="Arial" w:hAnsi="Arial" w:cs="Arial"/>
+          <w:sz w:val="24"/>
+          <w:szCs w:val="24"/>
+        </w:rPr>
+        <w:t xml:space="preserve">При проверката на условията за пълнота и непротиворечивост на съответния ред </w:t>
+      </w:r>
+      <w:r>
+        <w:rPr>
+          <w:rFonts w:ascii="Arial" w:hAnsi="Arial" w:cs="Arial"/>
+          <w:sz w:val="24"/>
+          <w:szCs w:val="24"/>
+          <w:lang w:val="en-US"/>
+        </w:rPr>
+        <w:t>Ai</w:t>
+      </w:r>
+      <w:r>
+        <w:rPr>
+          <w:rFonts w:ascii="Arial" w:hAnsi="Arial" w:cs="Arial"/>
+          <w:sz w:val="24"/>
+          <w:szCs w:val="24"/>
+        </w:rPr>
+        <w:t xml:space="preserve"> прилагаме следните пресмятания за условията на реда.</w:t>
+      </w:r>
+      <w:r>
+        <w:rPr>
+          <w:rFonts w:ascii="Arial" w:hAnsi="Arial" w:cs="Arial"/>
+          <w:sz w:val="24"/>
+          <w:szCs w:val="24"/>
+        </w:rPr>
+        <w:t xml:space="preserve"> Нека </w:t>
+      </w:r>
+      <w:r>
+        <w:rPr>
+          <w:rFonts w:ascii="Arial" w:hAnsi="Arial" w:cs="Arial"/>
+          <w:sz w:val="24"/>
+          <w:szCs w:val="24"/>
+          <w:lang w:val="en-US"/>
+        </w:rPr>
+        <w:t>p</w:t>
+      </w:r>
+      <w:r>
+        <w:rPr>
+          <w:rFonts w:ascii="Arial" w:hAnsi="Arial" w:cs="Arial"/>
+          <w:sz w:val="24"/>
+          <w:szCs w:val="24"/>
+          <w:vertAlign w:val="subscript"/>
+          <w:lang w:val="en-US"/>
+        </w:rPr>
+        <w:t>i</w:t>
+      </w:r>
+      <w:r>
+        <w:rPr>
+          <w:rFonts w:ascii="Arial" w:hAnsi="Arial" w:cs="Arial"/>
+          <w:sz w:val="24"/>
+          <w:szCs w:val="24"/>
+          <w:lang w:val="en-US"/>
+        </w:rPr>
+        <w:t xml:space="preserve"> и p</w:t>
+      </w:r>
+      <w:r>
+        <w:rPr>
+          <w:rFonts w:ascii="Arial" w:hAnsi="Arial" w:cs="Arial"/>
+          <w:sz w:val="24"/>
+          <w:szCs w:val="24"/>
+          <w:vertAlign w:val="subscript"/>
+          <w:lang w:val="en-US"/>
+        </w:rPr>
+        <w:t xml:space="preserve">k </w:t>
+      </w:r>
+      <w:r>
+        <w:rPr>
+          <w:rFonts w:ascii="Arial" w:hAnsi="Arial" w:cs="Arial"/>
+          <w:sz w:val="24"/>
+          <w:szCs w:val="24"/>
+          <w:vertAlign w:val="subscript"/>
+          <w:lang w:val="en-US"/>
+        </w:rPr>
+        <w:softHyphen/>
+      </w:r>
+      <w:r>
+        <w:rPr>
+          <w:rFonts w:ascii="Arial" w:hAnsi="Arial" w:cs="Arial"/>
+          <w:sz w:val="24"/>
+          <w:szCs w:val="24"/>
+        </w:rPr>
+        <w:t>са две различни логически условия. Тогава при пресмятането за пълнота имаме следните два случая:</w:t>
+      </w:r>
+    </w:p>
+    <w:p>
+      <w:pPr>
+        <w:pStyle w:val="a3"/>
+        <w:numPr>
+          <w:ilvl w:val="0"/>
+          <w:numId w:val="7"/>
+        </w:numPr>
+        <w:spacing w:line="360" w:lineRule="auto"/>
+        <w:jc w:val="both"/>
+        <w:rPr>
+          <w:rFonts w:ascii="Arial" w:hAnsi="Arial" w:cs="Arial"/>
+          <w:sz w:val="24"/>
+          <w:szCs w:val="24"/>
+        </w:rPr>
+      </w:pPr>
+      <w:r>
+        <w:rPr>
+          <w:rFonts w:ascii="Arial" w:hAnsi="Arial" w:cs="Arial"/>
+          <w:sz w:val="24"/>
+          <w:szCs w:val="24"/>
         </w:rPr>
         <w:t xml:space="preserve"> </w:t>
       </w:r>
@@ -10361,59 +10418,98 @@
           <w:rFonts w:ascii="Arial" w:hAnsi="Arial" w:cs="Arial"/>
           <w:sz w:val="24"/>
           <w:szCs w:val="24"/>
-        </w:rPr>
-        <w:t xml:space="preserve">за редовете </w:t>
-      </w:r>
-      <w:r>
-        <w:rPr>
-          <w:rFonts w:ascii="Arial" w:hAnsi="Arial" w:cs="Arial"/>
-          <w:sz w:val="24"/>
-          <w:szCs w:val="24"/>
-          <w:lang w:val="en-US"/>
-        </w:rPr>
-        <w:t>A</w:t>
-      </w:r>
-      <w:r>
-        <w:rPr>
-          <w:rFonts w:ascii="Arial" w:hAnsi="Arial" w:cs="Arial"/>
-          <w:sz w:val="24"/>
-          <w:szCs w:val="24"/>
-          <w:lang w:val="en-US"/>
-        </w:rPr>
-        <w:t>1</w:t>
-      </w:r>
-      <w:r>
-        <w:rPr>
-          <w:rFonts w:ascii="Arial" w:hAnsi="Arial" w:cs="Arial"/>
-          <w:sz w:val="24"/>
-          <w:szCs w:val="24"/>
-          <w:lang w:val="en-US"/>
-        </w:rPr>
-        <w:t>,</w:t>
-      </w:r>
-      <w:r>
-        <w:rPr>
-          <w:rFonts w:ascii="Arial" w:hAnsi="Arial" w:cs="Arial"/>
-          <w:sz w:val="24"/>
-          <w:szCs w:val="24"/>
-          <w:lang w:val="en-US"/>
-        </w:rPr>
-        <w:t xml:space="preserve"> A2, A3 и </w:t>
-      </w:r>
-      <w:r>
-        <w:rPr>
-          <w:rFonts w:ascii="Arial" w:hAnsi="Arial" w:cs="Arial"/>
-          <w:sz w:val="24"/>
-          <w:szCs w:val="24"/>
-          <w:lang w:val="en-US"/>
-        </w:rPr>
-        <w:t>A4</w:t>
-      </w:r>
-      <w:r>
-        <w:rPr>
-          <w:rFonts w:ascii="Arial" w:hAnsi="Arial" w:cs="Arial"/>
-          <w:sz w:val="24"/>
-          <w:szCs w:val="24"/>
+          <w:lang w:val="en-US"/>
+        </w:rPr>
+        <w:t>p</w:t>
+      </w:r>
+      <w:r>
+        <w:rPr>
+          <w:rFonts w:ascii="Arial" w:hAnsi="Arial" w:cs="Arial"/>
+          <w:sz w:val="24"/>
+          <w:szCs w:val="24"/>
+          <w:vertAlign w:val="subscript"/>
+          <w:lang w:val="en-US"/>
+        </w:rPr>
+        <w:t>i</w:t>
+      </w:r>
+      <w:r>
+        <w:rPr>
+          <w:rFonts w:ascii="Arial" w:hAnsi="Arial" w:cs="Arial"/>
+          <w:sz w:val="24"/>
+          <w:szCs w:val="24"/>
+          <w:lang w:val="en-US"/>
+        </w:rPr>
+        <w:t xml:space="preserve"> V !p</w:t>
+      </w:r>
+      <w:r>
+        <w:rPr>
+          <w:rFonts w:ascii="Arial" w:hAnsi="Arial" w:cs="Arial"/>
+          <w:sz w:val="24"/>
+          <w:szCs w:val="24"/>
+          <w:vertAlign w:val="subscript"/>
+          <w:lang w:val="en-US"/>
+        </w:rPr>
+        <w:t>i</w:t>
+      </w:r>
+      <w:r>
+        <w:rPr>
+          <w:rFonts w:ascii="Arial" w:hAnsi="Arial" w:cs="Arial"/>
+          <w:sz w:val="24"/>
+          <w:szCs w:val="24"/>
+          <w:lang w:val="en-US"/>
+        </w:rPr>
+        <w:softHyphen/>
+        <w:t xml:space="preserve"> = 1 </w:t>
+      </w:r>
+      <w:r>
+        <w:rPr>
+          <w:rFonts w:ascii="Arial" w:hAnsi="Arial" w:cs="Arial"/>
+          <w:sz w:val="24"/>
+          <w:szCs w:val="24"/>
+        </w:rPr>
+        <w:t>(свойства на булевата функция константа единица)</w:t>
+      </w:r>
+    </w:p>
+    <w:p>
+      <w:pPr>
+        <w:pStyle w:val="a3"/>
+        <w:numPr>
+          <w:ilvl w:val="0"/>
+          <w:numId w:val="7"/>
+        </w:numPr>
+        <w:spacing w:line="360" w:lineRule="auto"/>
+        <w:jc w:val="both"/>
+        <w:rPr>
+          <w:rFonts w:ascii="Arial" w:hAnsi="Arial" w:cs="Arial"/>
+          <w:sz w:val="24"/>
+          <w:szCs w:val="24"/>
+        </w:rPr>
+      </w:pPr>
+      <w:r>
+        <w:rPr>
+          <w:rFonts w:ascii="Arial" w:hAnsi="Arial" w:cs="Arial"/>
+          <w:sz w:val="24"/>
+          <w:szCs w:val="24"/>
+          <w:lang w:val="en-US"/>
+        </w:rPr>
+        <w:t>(p</w:t>
+      </w:r>
+      <w:r>
+        <w:rPr>
+          <w:rFonts w:ascii="Arial" w:hAnsi="Arial" w:cs="Arial"/>
+          <w:sz w:val="24"/>
+          <w:szCs w:val="24"/>
+          <w:vertAlign w:val="subscript"/>
+          <w:lang w:val="en-US"/>
+        </w:rPr>
+        <w:t>i</w:t>
+      </w:r>
+      <w:r>
+        <w:rPr>
+          <w:rFonts w:ascii="Arial" w:hAnsi="Arial" w:cs="Arial"/>
+          <w:sz w:val="24"/>
+          <w:szCs w:val="24"/>
+          <w:vertAlign w:val="subscript"/>
           <w:lang w:val="en-US"/>
         </w:rPr>
         <w:t xml:space="preserve"> </w:t>
@@ -10423,50 +10519,17 @@
           <w:rFonts w:ascii="Arial" w:hAnsi="Arial" w:cs="Arial"/>
           <w:sz w:val="24"/>
           <w:szCs w:val="24"/>
-        </w:rPr>
-        <w:t xml:space="preserve">- </w:t>
-      </w:r>
-      <w:r>
-        <w:rPr>
-          <w:rFonts w:ascii="Arial" w:hAnsi="Arial" w:cs="Arial"/>
-          <w:sz w:val="24"/>
-          <w:szCs w:val="24"/>
-        </w:rPr>
-        <w:t>д</w:t>
-      </w:r>
-      <w:r>
-        <w:rPr>
-          <w:rFonts w:ascii="Arial" w:hAnsi="Arial" w:cs="Arial"/>
-          <w:sz w:val="24"/>
-          <w:szCs w:val="24"/>
-        </w:rPr>
-        <w:t>и</w:t>
-      </w:r>
-      <w:r>
-        <w:rPr>
-          <w:rFonts w:ascii="Arial" w:hAnsi="Arial" w:cs="Arial"/>
-          <w:sz w:val="24"/>
-          <w:szCs w:val="24"/>
-        </w:rPr>
-        <w:t xml:space="preserve">зюнкцията на всички елементи за </w:t>
-      </w:r>
-      <w:r>
-        <w:rPr>
-          <w:rFonts w:ascii="Arial" w:hAnsi="Arial" w:cs="Arial"/>
-          <w:sz w:val="24"/>
-          <w:szCs w:val="24"/>
-        </w:rPr>
-        <w:t xml:space="preserve">всеки от </w:t>
-      </w:r>
-      <w:r>
-        <w:rPr>
-          <w:rFonts w:ascii="Arial" w:hAnsi="Arial" w:cs="Arial"/>
-          <w:sz w:val="24"/>
-          <w:szCs w:val="24"/>
-        </w:rPr>
-        <w:t>изброените редове е равна на 1, следователно</w:t>
-      </w:r>
-      <w:r>
+          <w:lang w:val="en-US"/>
+        </w:rPr>
+        <w:t>^</w:t>
+      </w:r>
+      <w:r>
+        <w:rPr>
+          <w:rFonts w:ascii="Arial" w:hAnsi="Arial" w:cs="Arial"/>
+          <w:sz w:val="24"/>
+          <w:szCs w:val="24"/>
+          <w:lang w:val="en-US"/>
+        </w:rPr>
         <w:t xml:space="preserve"> </w:t>
       </w:r>
       <w:r>
@@ -10474,16 +10537,1692 @@
           <w:rFonts w:ascii="Arial" w:hAnsi="Arial" w:cs="Arial"/>
           <w:sz w:val="24"/>
           <w:szCs w:val="24"/>
-        </w:rPr>
-        <w:t xml:space="preserve">алгоритъмът е </w:t>
-      </w:r>
-      <w:r>
-        <w:rPr>
-          <w:rFonts w:ascii="Arial" w:hAnsi="Arial" w:cs="Arial"/>
-          <w:sz w:val="24"/>
-          <w:szCs w:val="24"/>
-        </w:rPr>
-        <w:t>пълен.</w:t>
+          <w:lang w:val="en-US"/>
+        </w:rPr>
+        <w:t>p</w:t>
+      </w:r>
+      <w:r>
+        <w:rPr>
+          <w:rFonts w:ascii="Arial" w:hAnsi="Arial" w:cs="Arial"/>
+          <w:sz w:val="24"/>
+          <w:szCs w:val="24"/>
+          <w:vertAlign w:val="subscript"/>
+          <w:lang w:val="en-US"/>
+        </w:rPr>
+        <w:t>k</w:t>
+      </w:r>
+      <w:r>
+        <w:rPr>
+          <w:rFonts w:ascii="Arial" w:hAnsi="Arial" w:cs="Arial"/>
+          <w:sz w:val="24"/>
+          <w:szCs w:val="24"/>
+          <w:lang w:val="en-US"/>
+        </w:rPr>
+        <w:t>) V (!p</w:t>
+      </w:r>
+      <w:r>
+        <w:rPr>
+          <w:rFonts w:ascii="Arial" w:hAnsi="Arial" w:cs="Arial"/>
+          <w:sz w:val="24"/>
+          <w:szCs w:val="24"/>
+          <w:vertAlign w:val="subscript"/>
+          <w:lang w:val="en-US"/>
+        </w:rPr>
+        <w:t>i</w:t>
+      </w:r>
+      <w:r>
+        <w:rPr>
+          <w:rFonts w:ascii="Arial" w:hAnsi="Arial" w:cs="Arial"/>
+          <w:sz w:val="24"/>
+          <w:szCs w:val="24"/>
+          <w:vertAlign w:val="subscript"/>
+          <w:lang w:val="en-US"/>
+        </w:rPr>
+        <w:t xml:space="preserve"> </w:t>
+      </w:r>
+      <w:r>
+        <w:rPr>
+          <w:rFonts w:ascii="Arial" w:hAnsi="Arial" w:cs="Arial"/>
+          <w:sz w:val="24"/>
+          <w:szCs w:val="24"/>
+          <w:lang w:val="en-US"/>
+        </w:rPr>
+        <w:t>V !</w:t>
+      </w:r>
+      <w:r>
+        <w:rPr>
+          <w:rFonts w:ascii="Arial" w:hAnsi="Arial" w:cs="Arial"/>
+          <w:sz w:val="24"/>
+          <w:szCs w:val="24"/>
+          <w:lang w:val="en-US"/>
+        </w:rPr>
+        <w:t>p</w:t>
+      </w:r>
+      <w:r>
+        <w:rPr>
+          <w:rFonts w:ascii="Arial" w:hAnsi="Arial" w:cs="Arial"/>
+          <w:sz w:val="24"/>
+          <w:szCs w:val="24"/>
+          <w:vertAlign w:val="subscript"/>
+          <w:lang w:val="en-US"/>
+        </w:rPr>
+        <w:t>k</w:t>
+      </w:r>
+      <w:r>
+        <w:rPr>
+          <w:rFonts w:ascii="Arial" w:hAnsi="Arial" w:cs="Arial"/>
+          <w:sz w:val="24"/>
+          <w:szCs w:val="24"/>
+          <w:lang w:val="en-US"/>
+        </w:rPr>
+        <w:t>)</w:t>
+      </w:r>
+      <w:r>
+        <w:rPr>
+          <w:rFonts w:ascii="Arial" w:hAnsi="Arial" w:cs="Arial"/>
+          <w:sz w:val="24"/>
+          <w:szCs w:val="24"/>
+          <w:lang w:val="en-US"/>
+        </w:rPr>
+        <w:softHyphen/>
+        <w:t xml:space="preserve"> = </w:t>
+      </w:r>
+    </w:p>
+    <w:p>
+      <w:pPr>
+        <w:spacing w:line="360" w:lineRule="auto"/>
+        <w:ind w:left="1125" w:firstLine="708"/>
+        <w:jc w:val="both"/>
+        <w:rPr>
+          <w:rFonts w:ascii="Arial" w:hAnsi="Arial" w:cs="Arial"/>
+          <w:sz w:val="24"/>
+          <w:szCs w:val="24"/>
+          <w:lang w:val="en-US"/>
+        </w:rPr>
+      </w:pPr>
+      <w:r>
+        <w:rPr>
+          <w:rFonts w:ascii="Arial" w:hAnsi="Arial" w:cs="Arial"/>
+          <w:sz w:val="24"/>
+          <w:szCs w:val="24"/>
+          <w:lang w:val="en-US"/>
+        </w:rPr>
+        <w:t>!p</w:t>
+      </w:r>
+      <w:r>
+        <w:rPr>
+          <w:rFonts w:ascii="Arial" w:hAnsi="Arial" w:cs="Arial"/>
+          <w:sz w:val="24"/>
+          <w:szCs w:val="24"/>
+          <w:vertAlign w:val="subscript"/>
+          <w:lang w:val="en-US"/>
+        </w:rPr>
+        <w:t>i</w:t>
+      </w:r>
+      <w:r>
+        <w:rPr>
+          <w:rFonts w:ascii="Arial" w:hAnsi="Arial" w:cs="Arial"/>
+          <w:sz w:val="24"/>
+          <w:szCs w:val="24"/>
+          <w:lang w:val="en-US"/>
+        </w:rPr>
+        <w:t xml:space="preserve"> V </w:t>
+      </w:r>
+      <w:proofErr w:type="gramStart"/>
+      <w:r>
+        <w:rPr>
+          <w:rFonts w:ascii="Arial" w:hAnsi="Arial" w:cs="Arial"/>
+          <w:sz w:val="24"/>
+          <w:szCs w:val="24"/>
+          <w:lang w:val="en-US"/>
+        </w:rPr>
+        <w:t>( p</w:t>
+      </w:r>
+      <w:r>
+        <w:rPr>
+          <w:rFonts w:ascii="Arial" w:hAnsi="Arial" w:cs="Arial"/>
+          <w:sz w:val="24"/>
+          <w:szCs w:val="24"/>
+          <w:vertAlign w:val="subscript"/>
+          <w:lang w:val="en-US"/>
+        </w:rPr>
+        <w:t>i</w:t>
+      </w:r>
+      <w:proofErr w:type="gramEnd"/>
+      <w:r>
+        <w:rPr>
+          <w:rFonts w:ascii="Arial" w:hAnsi="Arial" w:cs="Arial"/>
+          <w:sz w:val="24"/>
+          <w:szCs w:val="24"/>
+          <w:vertAlign w:val="subscript"/>
+          <w:lang w:val="en-US"/>
+        </w:rPr>
+        <w:t xml:space="preserve"> </w:t>
+      </w:r>
+      <w:r>
+        <w:rPr>
+          <w:rFonts w:ascii="Arial" w:hAnsi="Arial" w:cs="Arial"/>
+          <w:sz w:val="24"/>
+          <w:szCs w:val="24"/>
+          <w:lang w:val="en-US"/>
+        </w:rPr>
+        <w:t>^ p</w:t>
+      </w:r>
+      <w:r>
+        <w:rPr>
+          <w:rFonts w:ascii="Arial" w:hAnsi="Arial" w:cs="Arial"/>
+          <w:sz w:val="24"/>
+          <w:szCs w:val="24"/>
+          <w:vertAlign w:val="subscript"/>
+          <w:lang w:val="en-US"/>
+        </w:rPr>
+        <w:t>k</w:t>
+      </w:r>
+      <w:r>
+        <w:rPr>
+          <w:rFonts w:ascii="Arial" w:hAnsi="Arial" w:cs="Arial"/>
+          <w:sz w:val="24"/>
+          <w:szCs w:val="24"/>
+          <w:lang w:val="en-US"/>
+        </w:rPr>
+        <w:t>) V !p</w:t>
+      </w:r>
+      <w:r>
+        <w:rPr>
+          <w:rFonts w:ascii="Arial" w:hAnsi="Arial" w:cs="Arial"/>
+          <w:sz w:val="24"/>
+          <w:szCs w:val="24"/>
+          <w:vertAlign w:val="subscript"/>
+          <w:lang w:val="en-US"/>
+        </w:rPr>
+        <w:t>k</w:t>
+      </w:r>
+      <w:r>
+        <w:rPr>
+          <w:rFonts w:ascii="Arial" w:hAnsi="Arial" w:cs="Arial"/>
+          <w:sz w:val="24"/>
+          <w:szCs w:val="24"/>
+          <w:lang w:val="en-US"/>
+        </w:rPr>
+        <w:t xml:space="preserve"> = </w:t>
+      </w:r>
+    </w:p>
+    <w:p>
+      <w:pPr>
+        <w:spacing w:line="360" w:lineRule="auto"/>
+        <w:ind w:left="1125" w:firstLine="708"/>
+        <w:jc w:val="both"/>
+        <w:rPr>
+          <w:rFonts w:ascii="Arial" w:hAnsi="Arial" w:cs="Arial"/>
+          <w:sz w:val="24"/>
+          <w:szCs w:val="24"/>
+          <w:lang w:val="en-US"/>
+        </w:rPr>
+      </w:pPr>
+      <w:r>
+        <w:rPr>
+          <w:rFonts w:ascii="Arial" w:hAnsi="Arial" w:cs="Arial"/>
+          <w:sz w:val="24"/>
+          <w:szCs w:val="24"/>
+          <w:lang w:val="en-US"/>
+        </w:rPr>
+        <w:t>(</w:t>
+      </w:r>
+      <w:proofErr w:type="gramStart"/>
+      <w:r>
+        <w:rPr>
+          <w:rFonts w:ascii="Arial" w:hAnsi="Arial" w:cs="Arial"/>
+          <w:sz w:val="24"/>
+          <w:szCs w:val="24"/>
+          <w:lang w:val="en-US"/>
+        </w:rPr>
+        <w:t>p</w:t>
+      </w:r>
+      <w:r>
+        <w:rPr>
+          <w:rFonts w:ascii="Arial" w:hAnsi="Arial" w:cs="Arial"/>
+          <w:sz w:val="24"/>
+          <w:szCs w:val="24"/>
+          <w:vertAlign w:val="subscript"/>
+          <w:lang w:val="en-US"/>
+        </w:rPr>
+        <w:t>i</w:t>
+      </w:r>
+      <w:proofErr w:type="gramEnd"/>
+      <w:r>
+        <w:rPr>
+          <w:rFonts w:ascii="Arial" w:hAnsi="Arial" w:cs="Arial"/>
+          <w:sz w:val="24"/>
+          <w:szCs w:val="24"/>
+          <w:lang w:val="en-US"/>
+        </w:rPr>
+        <w:t xml:space="preserve"> V !p</w:t>
+      </w:r>
+      <w:r>
+        <w:rPr>
+          <w:rFonts w:ascii="Arial" w:hAnsi="Arial" w:cs="Arial"/>
+          <w:sz w:val="24"/>
+          <w:szCs w:val="24"/>
+          <w:vertAlign w:val="subscript"/>
+          <w:lang w:val="en-US"/>
+        </w:rPr>
+        <w:t>i</w:t>
+      </w:r>
+      <w:r>
+        <w:rPr>
+          <w:rFonts w:ascii="Arial" w:hAnsi="Arial" w:cs="Arial"/>
+          <w:sz w:val="24"/>
+          <w:szCs w:val="24"/>
+          <w:lang w:val="en-US"/>
+        </w:rPr>
+        <w:t>) ^ (</w:t>
+      </w:r>
+      <w:proofErr w:type="gramStart"/>
+      <w:r>
+        <w:rPr>
+          <w:rFonts w:ascii="Arial" w:hAnsi="Arial" w:cs="Arial"/>
+          <w:sz w:val="24"/>
+          <w:szCs w:val="24"/>
+          <w:lang w:val="en-US"/>
+        </w:rPr>
+        <w:t>!p</w:t>
+      </w:r>
+      <w:r>
+        <w:rPr>
+          <w:rFonts w:ascii="Arial" w:hAnsi="Arial" w:cs="Arial"/>
+          <w:sz w:val="24"/>
+          <w:szCs w:val="24"/>
+          <w:vertAlign w:val="subscript"/>
+          <w:lang w:val="en-US"/>
+        </w:rPr>
+        <w:t>i</w:t>
+      </w:r>
+      <w:proofErr w:type="gramEnd"/>
+      <w:r>
+        <w:rPr>
+          <w:rFonts w:ascii="Arial" w:hAnsi="Arial" w:cs="Arial"/>
+          <w:sz w:val="24"/>
+          <w:szCs w:val="24"/>
+          <w:lang w:val="en-US"/>
+        </w:rPr>
+        <w:t xml:space="preserve"> V p</w:t>
+      </w:r>
+      <w:r>
+        <w:rPr>
+          <w:rFonts w:ascii="Arial" w:hAnsi="Arial" w:cs="Arial"/>
+          <w:sz w:val="24"/>
+          <w:szCs w:val="24"/>
+          <w:vertAlign w:val="subscript"/>
+          <w:lang w:val="en-US"/>
+        </w:rPr>
+        <w:t>k</w:t>
+      </w:r>
+      <w:r>
+        <w:rPr>
+          <w:rFonts w:ascii="Arial" w:hAnsi="Arial" w:cs="Arial"/>
+          <w:sz w:val="24"/>
+          <w:szCs w:val="24"/>
+          <w:lang w:val="en-US"/>
+        </w:rPr>
+        <w:t>) V !p</w:t>
+      </w:r>
+      <w:r>
+        <w:rPr>
+          <w:rFonts w:ascii="Arial" w:hAnsi="Arial" w:cs="Arial"/>
+          <w:sz w:val="24"/>
+          <w:szCs w:val="24"/>
+          <w:vertAlign w:val="subscript"/>
+          <w:lang w:val="en-US"/>
+        </w:rPr>
+        <w:t>k</w:t>
+      </w:r>
+      <w:r>
+        <w:rPr>
+          <w:rFonts w:ascii="Arial" w:hAnsi="Arial" w:cs="Arial"/>
+          <w:sz w:val="24"/>
+          <w:szCs w:val="24"/>
+          <w:lang w:val="en-US"/>
+        </w:rPr>
+        <w:t xml:space="preserve"> =  </w:t>
+      </w:r>
+    </w:p>
+    <w:p>
+      <w:pPr>
+        <w:spacing w:line="360" w:lineRule="auto"/>
+        <w:ind w:left="1125" w:firstLine="708"/>
+        <w:jc w:val="both"/>
+        <w:rPr>
+          <w:rFonts w:ascii="Arial" w:hAnsi="Arial" w:cs="Arial"/>
+          <w:sz w:val="24"/>
+          <w:szCs w:val="24"/>
+          <w:lang w:val="en-US"/>
+        </w:rPr>
+      </w:pPr>
+      <w:r>
+        <w:rPr>
+          <w:rFonts w:ascii="Arial" w:hAnsi="Arial" w:cs="Arial"/>
+          <w:sz w:val="24"/>
+          <w:szCs w:val="24"/>
+          <w:lang w:val="en-US"/>
+        </w:rPr>
+        <w:t>1 ^ (</w:t>
+      </w:r>
+      <w:proofErr w:type="gramStart"/>
+      <w:r>
+        <w:rPr>
+          <w:rFonts w:ascii="Arial" w:hAnsi="Arial" w:cs="Arial"/>
+          <w:sz w:val="24"/>
+          <w:szCs w:val="24"/>
+          <w:lang w:val="en-US"/>
+        </w:rPr>
+        <w:t>!pi</w:t>
+      </w:r>
+      <w:proofErr w:type="gramEnd"/>
+      <w:r>
+        <w:rPr>
+          <w:rFonts w:ascii="Arial" w:hAnsi="Arial" w:cs="Arial"/>
+          <w:sz w:val="24"/>
+          <w:szCs w:val="24"/>
+          <w:lang w:val="en-US"/>
+        </w:rPr>
+        <w:t xml:space="preserve"> V p</w:t>
+      </w:r>
+      <w:r>
+        <w:rPr>
+          <w:rFonts w:ascii="Arial" w:hAnsi="Arial" w:cs="Arial"/>
+          <w:sz w:val="24"/>
+          <w:szCs w:val="24"/>
+          <w:vertAlign w:val="subscript"/>
+          <w:lang w:val="en-US"/>
+        </w:rPr>
+        <w:t>k</w:t>
+      </w:r>
+      <w:r>
+        <w:rPr>
+          <w:rFonts w:ascii="Arial" w:hAnsi="Arial" w:cs="Arial"/>
+          <w:sz w:val="24"/>
+          <w:szCs w:val="24"/>
+          <w:lang w:val="en-US"/>
+        </w:rPr>
+        <w:t>) V !p</w:t>
+      </w:r>
+      <w:r>
+        <w:rPr>
+          <w:rFonts w:ascii="Arial" w:hAnsi="Arial" w:cs="Arial"/>
+          <w:sz w:val="24"/>
+          <w:szCs w:val="24"/>
+          <w:vertAlign w:val="subscript"/>
+          <w:lang w:val="en-US"/>
+        </w:rPr>
+        <w:t>k</w:t>
+      </w:r>
+      <w:r>
+        <w:rPr>
+          <w:rFonts w:ascii="Arial" w:hAnsi="Arial" w:cs="Arial"/>
+          <w:sz w:val="24"/>
+          <w:szCs w:val="24"/>
+          <w:lang w:val="en-US"/>
+        </w:rPr>
+        <w:t xml:space="preserve"> = </w:t>
+      </w:r>
+    </w:p>
+    <w:p>
+      <w:pPr>
+        <w:spacing w:line="360" w:lineRule="auto"/>
+        <w:ind w:left="1125" w:firstLine="708"/>
+        <w:jc w:val="both"/>
+        <w:rPr>
+          <w:rFonts w:ascii="Arial" w:hAnsi="Arial" w:cs="Arial"/>
+          <w:sz w:val="24"/>
+          <w:szCs w:val="24"/>
+          <w:lang w:val="en-US"/>
+        </w:rPr>
+      </w:pPr>
+      <w:proofErr w:type="gramStart"/>
+      <w:r>
+        <w:rPr>
+          <w:rFonts w:ascii="Arial" w:hAnsi="Arial" w:cs="Arial"/>
+          <w:sz w:val="24"/>
+          <w:szCs w:val="24"/>
+          <w:lang w:val="en-US"/>
+        </w:rPr>
+        <w:t>(!p</w:t>
+      </w:r>
+      <w:r>
+        <w:rPr>
+          <w:rFonts w:ascii="Arial" w:hAnsi="Arial" w:cs="Arial"/>
+          <w:sz w:val="24"/>
+          <w:szCs w:val="24"/>
+          <w:vertAlign w:val="subscript"/>
+          <w:lang w:val="en-US"/>
+        </w:rPr>
+        <w:t>i</w:t>
+      </w:r>
+      <w:proofErr w:type="gramEnd"/>
+      <w:r>
+        <w:rPr>
+          <w:rFonts w:ascii="Arial" w:hAnsi="Arial" w:cs="Arial"/>
+          <w:sz w:val="24"/>
+          <w:szCs w:val="24"/>
+          <w:lang w:val="en-US"/>
+        </w:rPr>
+        <w:t xml:space="preserve"> V p</w:t>
+      </w:r>
+      <w:r>
+        <w:rPr>
+          <w:rFonts w:ascii="Arial" w:hAnsi="Arial" w:cs="Arial"/>
+          <w:sz w:val="24"/>
+          <w:szCs w:val="24"/>
+          <w:vertAlign w:val="subscript"/>
+          <w:lang w:val="en-US"/>
+        </w:rPr>
+        <w:t>k</w:t>
+      </w:r>
+      <w:r>
+        <w:rPr>
+          <w:rFonts w:ascii="Arial" w:hAnsi="Arial" w:cs="Arial"/>
+          <w:sz w:val="24"/>
+          <w:szCs w:val="24"/>
+          <w:lang w:val="en-US"/>
+        </w:rPr>
+        <w:t xml:space="preserve">) </w:t>
+      </w:r>
+      <w:proofErr w:type="gramStart"/>
+      <w:r>
+        <w:rPr>
+          <w:rFonts w:ascii="Arial" w:hAnsi="Arial" w:cs="Arial"/>
+          <w:sz w:val="24"/>
+          <w:szCs w:val="24"/>
+          <w:lang w:val="en-US"/>
+        </w:rPr>
+        <w:t>V !</w:t>
+      </w:r>
+      <w:proofErr w:type="gramEnd"/>
+      <w:r>
+        <w:rPr>
+          <w:rFonts w:ascii="Arial" w:hAnsi="Arial" w:cs="Arial"/>
+          <w:sz w:val="24"/>
+          <w:szCs w:val="24"/>
+          <w:lang w:val="en-US"/>
+        </w:rPr>
+        <w:t>p</w:t>
+      </w:r>
+      <w:r>
+        <w:rPr>
+          <w:rFonts w:ascii="Arial" w:hAnsi="Arial" w:cs="Arial"/>
+          <w:sz w:val="24"/>
+          <w:szCs w:val="24"/>
+          <w:vertAlign w:val="subscript"/>
+          <w:lang w:val="en-US"/>
+        </w:rPr>
+        <w:t>k</w:t>
+      </w:r>
+      <w:r>
+        <w:rPr>
+          <w:rFonts w:ascii="Arial" w:hAnsi="Arial" w:cs="Arial"/>
+          <w:sz w:val="24"/>
+          <w:szCs w:val="24"/>
+          <w:lang w:val="en-US"/>
+        </w:rPr>
+        <w:t xml:space="preserve"> = </w:t>
+      </w:r>
+    </w:p>
+    <w:p>
+      <w:pPr>
+        <w:spacing w:line="360" w:lineRule="auto"/>
+        <w:ind w:left="1125" w:firstLine="708"/>
+        <w:jc w:val="both"/>
+        <w:rPr>
+          <w:rFonts w:ascii="Arial" w:hAnsi="Arial" w:cs="Arial"/>
+          <w:sz w:val="24"/>
+          <w:szCs w:val="24"/>
+          <w:lang w:val="en-US"/>
+        </w:rPr>
+      </w:pPr>
+      <w:r>
+        <w:rPr>
+          <w:rFonts w:ascii="Arial" w:hAnsi="Arial" w:cs="Arial"/>
+          <w:sz w:val="24"/>
+          <w:szCs w:val="24"/>
+          <w:lang w:val="en-US"/>
+        </w:rPr>
+        <w:t>!p</w:t>
+      </w:r>
+      <w:r>
+        <w:rPr>
+          <w:rFonts w:ascii="Arial" w:hAnsi="Arial" w:cs="Arial"/>
+          <w:sz w:val="24"/>
+          <w:szCs w:val="24"/>
+          <w:vertAlign w:val="subscript"/>
+          <w:lang w:val="en-US"/>
+        </w:rPr>
+        <w:t>i</w:t>
+      </w:r>
+      <w:r>
+        <w:rPr>
+          <w:rFonts w:ascii="Arial" w:hAnsi="Arial" w:cs="Arial"/>
+          <w:sz w:val="24"/>
+          <w:szCs w:val="24"/>
+          <w:lang w:val="en-US"/>
+        </w:rPr>
+        <w:t xml:space="preserve"> V (p</w:t>
+      </w:r>
+      <w:r>
+        <w:rPr>
+          <w:rFonts w:ascii="Arial" w:hAnsi="Arial" w:cs="Arial"/>
+          <w:sz w:val="24"/>
+          <w:szCs w:val="24"/>
+          <w:vertAlign w:val="subscript"/>
+          <w:lang w:val="en-US"/>
+        </w:rPr>
+        <w:t>k</w:t>
+      </w:r>
+      <w:r>
+        <w:rPr>
+          <w:rFonts w:ascii="Arial" w:hAnsi="Arial" w:cs="Arial"/>
+          <w:sz w:val="24"/>
+          <w:szCs w:val="24"/>
+          <w:lang w:val="en-US"/>
+        </w:rPr>
+        <w:t xml:space="preserve"> </w:t>
+      </w:r>
+      <w:proofErr w:type="gramStart"/>
+      <w:r>
+        <w:rPr>
+          <w:rFonts w:ascii="Arial" w:hAnsi="Arial" w:cs="Arial"/>
+          <w:sz w:val="24"/>
+          <w:szCs w:val="24"/>
+          <w:lang w:val="en-US"/>
+        </w:rPr>
+        <w:t>V !</w:t>
+      </w:r>
+      <w:proofErr w:type="gramEnd"/>
+      <w:r>
+        <w:rPr>
+          <w:rFonts w:ascii="Arial" w:hAnsi="Arial" w:cs="Arial"/>
+          <w:sz w:val="24"/>
+          <w:szCs w:val="24"/>
+          <w:lang w:val="en-US"/>
+        </w:rPr>
+        <w:t>p</w:t>
+      </w:r>
+      <w:r>
+        <w:rPr>
+          <w:rFonts w:ascii="Arial" w:hAnsi="Arial" w:cs="Arial"/>
+          <w:sz w:val="24"/>
+          <w:szCs w:val="24"/>
+          <w:vertAlign w:val="subscript"/>
+          <w:lang w:val="en-US"/>
+        </w:rPr>
+        <w:t>k</w:t>
+      </w:r>
+      <w:r>
+        <w:rPr>
+          <w:rFonts w:ascii="Arial" w:hAnsi="Arial" w:cs="Arial"/>
+          <w:sz w:val="24"/>
+          <w:szCs w:val="24"/>
+          <w:lang w:val="en-US"/>
+        </w:rPr>
+        <w:t>) =  !p</w:t>
+      </w:r>
+      <w:r>
+        <w:rPr>
+          <w:rFonts w:ascii="Arial" w:hAnsi="Arial" w:cs="Arial"/>
+          <w:sz w:val="24"/>
+          <w:szCs w:val="24"/>
+          <w:vertAlign w:val="subscript"/>
+          <w:lang w:val="en-US"/>
+        </w:rPr>
+        <w:t>i</w:t>
+      </w:r>
+      <w:r>
+        <w:rPr>
+          <w:rFonts w:ascii="Arial" w:hAnsi="Arial" w:cs="Arial"/>
+          <w:sz w:val="24"/>
+          <w:szCs w:val="24"/>
+          <w:lang w:val="en-US"/>
+        </w:rPr>
+        <w:t xml:space="preserve"> V 1 = 1</w:t>
+      </w:r>
+    </w:p>
+    <w:p>
+      <w:pPr>
+        <w:spacing w:line="360" w:lineRule="auto"/>
+        <w:ind w:left="708" w:firstLine="405"/>
+        <w:jc w:val="both"/>
+        <w:rPr>
+          <w:rFonts w:ascii="Arial" w:hAnsi="Arial" w:cs="Arial"/>
+          <w:sz w:val="24"/>
+          <w:szCs w:val="24"/>
+        </w:rPr>
+      </w:pPr>
+      <w:r>
+        <w:rPr>
+          <w:rFonts w:ascii="Arial" w:hAnsi="Arial" w:cs="Arial"/>
+          <w:sz w:val="24"/>
+          <w:szCs w:val="24"/>
+        </w:rPr>
+        <w:t>А при пресмятанията за непротиворечивост:</w:t>
+      </w:r>
+    </w:p>
+    <w:p>
+      <w:pPr>
+        <w:pStyle w:val="a3"/>
+        <w:numPr>
+          <w:ilvl w:val="0"/>
+          <w:numId w:val="8"/>
+        </w:numPr>
+        <w:spacing w:line="360" w:lineRule="auto"/>
+        <w:jc w:val="both"/>
+        <w:rPr>
+          <w:rFonts w:ascii="Arial" w:hAnsi="Arial" w:cs="Arial"/>
+          <w:sz w:val="24"/>
+          <w:szCs w:val="24"/>
+          <w:lang w:val="en-US"/>
+        </w:rPr>
+      </w:pPr>
+      <w:r>
+        <w:rPr>
+          <w:rFonts w:ascii="Arial" w:hAnsi="Arial" w:cs="Arial"/>
+          <w:sz w:val="24"/>
+          <w:szCs w:val="24"/>
+          <w:lang w:val="en-US"/>
+        </w:rPr>
+        <w:t>p</w:t>
+      </w:r>
+      <w:r>
+        <w:rPr>
+          <w:rFonts w:ascii="Arial" w:hAnsi="Arial" w:cs="Arial"/>
+          <w:sz w:val="24"/>
+          <w:szCs w:val="24"/>
+          <w:vertAlign w:val="subscript"/>
+          <w:lang w:val="en-US"/>
+        </w:rPr>
+        <w:t>i</w:t>
+      </w:r>
+      <w:r>
+        <w:rPr>
+          <w:rFonts w:ascii="Arial" w:hAnsi="Arial" w:cs="Arial"/>
+          <w:sz w:val="24"/>
+          <w:szCs w:val="24"/>
+          <w:lang w:val="en-US"/>
+        </w:rPr>
+        <w:t xml:space="preserve"> ^ !p</w:t>
+      </w:r>
+      <w:r>
+        <w:rPr>
+          <w:rFonts w:ascii="Arial" w:hAnsi="Arial" w:cs="Arial"/>
+          <w:sz w:val="24"/>
+          <w:szCs w:val="24"/>
+          <w:vertAlign w:val="subscript"/>
+          <w:lang w:val="en-US"/>
+        </w:rPr>
+        <w:t>i</w:t>
+      </w:r>
+      <w:r>
+        <w:rPr>
+          <w:rFonts w:ascii="Arial" w:hAnsi="Arial" w:cs="Arial"/>
+          <w:sz w:val="24"/>
+          <w:szCs w:val="24"/>
+          <w:lang w:val="en-US"/>
+        </w:rPr>
+        <w:softHyphen/>
+        <w:t xml:space="preserve"> = 0</w:t>
+      </w:r>
+      <w:r>
+        <w:rPr>
+          <w:rFonts w:ascii="Arial" w:hAnsi="Arial" w:cs="Arial"/>
+          <w:sz w:val="24"/>
+          <w:szCs w:val="24"/>
+        </w:rPr>
+        <w:t xml:space="preserve"> (свойства на булевата функция константа </w:t>
+      </w:r>
+      <w:r>
+        <w:rPr>
+          <w:rFonts w:ascii="Arial" w:hAnsi="Arial" w:cs="Arial"/>
+          <w:sz w:val="24"/>
+          <w:szCs w:val="24"/>
+        </w:rPr>
+        <w:t>нула</w:t>
+      </w:r>
+      <w:r>
+        <w:rPr>
+          <w:rFonts w:ascii="Arial" w:hAnsi="Arial" w:cs="Arial"/>
+          <w:sz w:val="24"/>
+          <w:szCs w:val="24"/>
+        </w:rPr>
+        <w:t>)</w:t>
+      </w:r>
+    </w:p>
+    <w:p>
+      <w:pPr>
+        <w:pStyle w:val="a3"/>
+        <w:numPr>
+          <w:ilvl w:val="0"/>
+          <w:numId w:val="8"/>
+        </w:numPr>
+        <w:spacing w:line="360" w:lineRule="auto"/>
+        <w:jc w:val="both"/>
+        <w:rPr>
+          <w:rFonts w:ascii="Arial" w:hAnsi="Arial" w:cs="Arial"/>
+          <w:sz w:val="24"/>
+          <w:szCs w:val="24"/>
+        </w:rPr>
+      </w:pPr>
+      <w:r>
+        <w:rPr>
+          <w:rFonts w:ascii="Arial" w:hAnsi="Arial" w:cs="Arial"/>
+          <w:sz w:val="24"/>
+          <w:szCs w:val="24"/>
+          <w:lang w:val="en-US"/>
+        </w:rPr>
+        <w:t>(p</w:t>
+      </w:r>
+      <w:r>
+        <w:rPr>
+          <w:rFonts w:ascii="Arial" w:hAnsi="Arial" w:cs="Arial"/>
+          <w:sz w:val="24"/>
+          <w:szCs w:val="24"/>
+          <w:vertAlign w:val="subscript"/>
+          <w:lang w:val="en-US"/>
+        </w:rPr>
+        <w:t>i</w:t>
+      </w:r>
+      <w:r>
+        <w:rPr>
+          <w:rFonts w:ascii="Arial" w:hAnsi="Arial" w:cs="Arial"/>
+          <w:sz w:val="24"/>
+          <w:szCs w:val="24"/>
+          <w:vertAlign w:val="subscript"/>
+          <w:lang w:val="en-US"/>
+        </w:rPr>
+        <w:t xml:space="preserve"> </w:t>
+      </w:r>
+      <w:r>
+        <w:rPr>
+          <w:rFonts w:ascii="Arial" w:hAnsi="Arial" w:cs="Arial"/>
+          <w:sz w:val="24"/>
+          <w:szCs w:val="24"/>
+          <w:lang w:val="en-US"/>
+        </w:rPr>
+        <w:t>^</w:t>
+      </w:r>
+      <w:r>
+        <w:rPr>
+          <w:rFonts w:ascii="Arial" w:hAnsi="Arial" w:cs="Arial"/>
+          <w:sz w:val="24"/>
+          <w:szCs w:val="24"/>
+          <w:lang w:val="en-US"/>
+        </w:rPr>
+        <w:t xml:space="preserve"> </w:t>
+      </w:r>
+      <w:r>
+        <w:rPr>
+          <w:rFonts w:ascii="Arial" w:hAnsi="Arial" w:cs="Arial"/>
+          <w:sz w:val="24"/>
+          <w:szCs w:val="24"/>
+          <w:lang w:val="en-US"/>
+        </w:rPr>
+        <w:t>p</w:t>
+      </w:r>
+      <w:r>
+        <w:rPr>
+          <w:rFonts w:ascii="Arial" w:hAnsi="Arial" w:cs="Arial"/>
+          <w:sz w:val="24"/>
+          <w:szCs w:val="24"/>
+          <w:vertAlign w:val="subscript"/>
+          <w:lang w:val="en-US"/>
+        </w:rPr>
+        <w:t>k</w:t>
+      </w:r>
+      <w:r>
+        <w:rPr>
+          <w:rFonts w:ascii="Arial" w:hAnsi="Arial" w:cs="Arial"/>
+          <w:sz w:val="24"/>
+          <w:szCs w:val="24"/>
+          <w:lang w:val="en-US"/>
+        </w:rPr>
+        <w:t xml:space="preserve">) </w:t>
+      </w:r>
+      <w:r>
+        <w:rPr>
+          <w:rFonts w:ascii="Arial" w:hAnsi="Arial" w:cs="Arial"/>
+          <w:sz w:val="24"/>
+          <w:szCs w:val="24"/>
+          <w:lang w:val="en-US"/>
+        </w:rPr>
+        <w:t>^</w:t>
+      </w:r>
+      <w:r>
+        <w:rPr>
+          <w:rFonts w:ascii="Arial" w:hAnsi="Arial" w:cs="Arial"/>
+          <w:sz w:val="24"/>
+          <w:szCs w:val="24"/>
+          <w:lang w:val="en-US"/>
+        </w:rPr>
+        <w:t xml:space="preserve"> (!p</w:t>
+      </w:r>
+      <w:r>
+        <w:rPr>
+          <w:rFonts w:ascii="Arial" w:hAnsi="Arial" w:cs="Arial"/>
+          <w:sz w:val="24"/>
+          <w:szCs w:val="24"/>
+          <w:vertAlign w:val="subscript"/>
+          <w:lang w:val="en-US"/>
+        </w:rPr>
+        <w:t>i</w:t>
+      </w:r>
+      <w:r>
+        <w:rPr>
+          <w:rFonts w:ascii="Arial" w:hAnsi="Arial" w:cs="Arial"/>
+          <w:sz w:val="24"/>
+          <w:szCs w:val="24"/>
+          <w:vertAlign w:val="subscript"/>
+          <w:lang w:val="en-US"/>
+        </w:rPr>
+        <w:t xml:space="preserve"> </w:t>
+      </w:r>
+      <w:r>
+        <w:rPr>
+          <w:rFonts w:ascii="Arial" w:hAnsi="Arial" w:cs="Arial"/>
+          <w:sz w:val="24"/>
+          <w:szCs w:val="24"/>
+          <w:lang w:val="en-US"/>
+        </w:rPr>
+        <w:t>V !</w:t>
+      </w:r>
+      <w:r>
+        <w:rPr>
+          <w:rFonts w:ascii="Arial" w:hAnsi="Arial" w:cs="Arial"/>
+          <w:sz w:val="24"/>
+          <w:szCs w:val="24"/>
+          <w:lang w:val="en-US"/>
+        </w:rPr>
+        <w:t>p</w:t>
+      </w:r>
+      <w:r>
+        <w:rPr>
+          <w:rFonts w:ascii="Arial" w:hAnsi="Arial" w:cs="Arial"/>
+          <w:sz w:val="24"/>
+          <w:szCs w:val="24"/>
+          <w:vertAlign w:val="subscript"/>
+          <w:lang w:val="en-US"/>
+        </w:rPr>
+        <w:t>k</w:t>
+      </w:r>
+      <w:r>
+        <w:rPr>
+          <w:rFonts w:ascii="Arial" w:hAnsi="Arial" w:cs="Arial"/>
+          <w:sz w:val="24"/>
+          <w:szCs w:val="24"/>
+          <w:lang w:val="en-US"/>
+        </w:rPr>
+        <w:t>)</w:t>
+      </w:r>
+      <w:r>
+        <w:rPr>
+          <w:rFonts w:ascii="Arial" w:hAnsi="Arial" w:cs="Arial"/>
+          <w:sz w:val="24"/>
+          <w:szCs w:val="24"/>
+          <w:lang w:val="en-US"/>
+        </w:rPr>
+        <w:softHyphen/>
+        <w:t xml:space="preserve"> = </w:t>
+      </w:r>
+    </w:p>
+    <w:p>
+      <w:pPr>
+        <w:pStyle w:val="a3"/>
+        <w:spacing w:line="360" w:lineRule="auto"/>
+        <w:ind w:left="1833"/>
+        <w:jc w:val="both"/>
+        <w:rPr>
+          <w:rFonts w:ascii="Arial" w:hAnsi="Arial" w:cs="Arial"/>
+          <w:sz w:val="24"/>
+          <w:szCs w:val="24"/>
+          <w:vertAlign w:val="subscript"/>
+          <w:lang w:val="en-US"/>
+        </w:rPr>
+      </w:pPr>
+      <w:proofErr w:type="gramStart"/>
+      <w:r>
+        <w:rPr>
+          <w:rFonts w:ascii="Arial" w:hAnsi="Arial" w:cs="Arial"/>
+          <w:sz w:val="24"/>
+          <w:szCs w:val="24"/>
+          <w:lang w:val="en-US"/>
+        </w:rPr>
+        <w:t>p</w:t>
+      </w:r>
+      <w:r>
+        <w:rPr>
+          <w:rFonts w:ascii="Arial" w:hAnsi="Arial" w:cs="Arial"/>
+          <w:sz w:val="24"/>
+          <w:szCs w:val="24"/>
+          <w:vertAlign w:val="subscript"/>
+          <w:lang w:val="en-US"/>
+        </w:rPr>
+        <w:t>i</w:t>
+      </w:r>
+      <w:proofErr w:type="gramEnd"/>
+      <w:r>
+        <w:rPr>
+          <w:rFonts w:ascii="Arial" w:hAnsi="Arial" w:cs="Arial"/>
+          <w:sz w:val="24"/>
+          <w:szCs w:val="24"/>
+          <w:vertAlign w:val="subscript"/>
+          <w:lang w:val="en-US"/>
+        </w:rPr>
+        <w:t xml:space="preserve"> </w:t>
+      </w:r>
+      <w:r>
+        <w:rPr>
+          <w:rFonts w:ascii="Arial" w:hAnsi="Arial" w:cs="Arial"/>
+          <w:sz w:val="24"/>
+          <w:szCs w:val="24"/>
+          <w:lang w:val="en-US"/>
+        </w:rPr>
+        <w:t>^</w:t>
+      </w:r>
+      <w:r>
+        <w:rPr>
+          <w:rFonts w:ascii="Arial" w:hAnsi="Arial" w:cs="Arial"/>
+          <w:sz w:val="24"/>
+          <w:szCs w:val="24"/>
+          <w:lang w:val="en-US"/>
+        </w:rPr>
+        <w:t xml:space="preserve"> </w:t>
+      </w:r>
+      <w:r>
+        <w:rPr>
+          <w:rFonts w:ascii="Arial" w:hAnsi="Arial" w:cs="Arial"/>
+          <w:sz w:val="24"/>
+          <w:szCs w:val="24"/>
+          <w:lang w:val="en-US"/>
+        </w:rPr>
+        <w:t>(!p</w:t>
+      </w:r>
+      <w:r>
+        <w:rPr>
+          <w:rFonts w:ascii="Arial" w:hAnsi="Arial" w:cs="Arial"/>
+          <w:sz w:val="24"/>
+          <w:szCs w:val="24"/>
+          <w:vertAlign w:val="subscript"/>
+          <w:lang w:val="en-US"/>
+        </w:rPr>
+        <w:t>i</w:t>
+      </w:r>
+      <w:r>
+        <w:rPr>
+          <w:rFonts w:ascii="Arial" w:hAnsi="Arial" w:cs="Arial"/>
+          <w:sz w:val="24"/>
+          <w:szCs w:val="24"/>
+          <w:vertAlign w:val="subscript"/>
+          <w:lang w:val="en-US"/>
+        </w:rPr>
+        <w:t xml:space="preserve"> </w:t>
+      </w:r>
+      <w:r>
+        <w:rPr>
+          <w:rFonts w:ascii="Arial" w:hAnsi="Arial" w:cs="Arial"/>
+          <w:sz w:val="24"/>
+          <w:szCs w:val="24"/>
+          <w:lang w:val="en-US"/>
+        </w:rPr>
+        <w:t>V !</w:t>
+      </w:r>
+      <w:r>
+        <w:rPr>
+          <w:rFonts w:ascii="Arial" w:hAnsi="Arial" w:cs="Arial"/>
+          <w:sz w:val="24"/>
+          <w:szCs w:val="24"/>
+          <w:lang w:val="en-US"/>
+        </w:rPr>
+        <w:t>p</w:t>
+      </w:r>
+      <w:r>
+        <w:rPr>
+          <w:rFonts w:ascii="Arial" w:hAnsi="Arial" w:cs="Arial"/>
+          <w:sz w:val="24"/>
+          <w:szCs w:val="24"/>
+          <w:vertAlign w:val="subscript"/>
+          <w:lang w:val="en-US"/>
+        </w:rPr>
+        <w:t>k</w:t>
+      </w:r>
+      <w:r>
+        <w:rPr>
+          <w:rFonts w:ascii="Arial" w:hAnsi="Arial" w:cs="Arial"/>
+          <w:sz w:val="24"/>
+          <w:szCs w:val="24"/>
+          <w:lang w:val="en-US"/>
+        </w:rPr>
+        <w:t>)</w:t>
+      </w:r>
+      <w:r>
+        <w:rPr>
+          <w:rFonts w:ascii="Arial" w:hAnsi="Arial" w:cs="Arial"/>
+          <w:sz w:val="24"/>
+          <w:szCs w:val="24"/>
+          <w:lang w:val="en-US"/>
+        </w:rPr>
+        <w:softHyphen/>
+      </w:r>
+      <w:r>
+        <w:rPr>
+          <w:rFonts w:ascii="Arial" w:hAnsi="Arial" w:cs="Arial"/>
+          <w:sz w:val="24"/>
+          <w:szCs w:val="24"/>
+          <w:lang w:val="en-US"/>
+        </w:rPr>
+        <w:t xml:space="preserve"> ^ </w:t>
+      </w:r>
+      <w:r>
+        <w:rPr>
+          <w:rFonts w:ascii="Arial" w:hAnsi="Arial" w:cs="Arial"/>
+          <w:sz w:val="24"/>
+          <w:szCs w:val="24"/>
+          <w:lang w:val="en-US"/>
+        </w:rPr>
+        <w:t>p</w:t>
+      </w:r>
+      <w:r>
+        <w:rPr>
+          <w:rFonts w:ascii="Arial" w:hAnsi="Arial" w:cs="Arial"/>
+          <w:sz w:val="24"/>
+          <w:szCs w:val="24"/>
+          <w:vertAlign w:val="subscript"/>
+          <w:lang w:val="en-US"/>
+        </w:rPr>
+        <w:t>k</w:t>
+      </w:r>
+      <w:r>
+        <w:rPr>
+          <w:rFonts w:ascii="Arial" w:hAnsi="Arial" w:cs="Arial"/>
+          <w:sz w:val="24"/>
+          <w:szCs w:val="24"/>
+          <w:vertAlign w:val="subscript"/>
+          <w:lang w:val="en-US"/>
+        </w:rPr>
+        <w:t xml:space="preserve"> </w:t>
+      </w:r>
+      <w:r>
+        <w:rPr>
+          <w:rFonts w:ascii="Arial" w:hAnsi="Arial" w:cs="Arial"/>
+          <w:sz w:val="24"/>
+          <w:szCs w:val="24"/>
+          <w:lang w:val="en-US"/>
+        </w:rPr>
+        <w:t>=</w:t>
+      </w:r>
+      <w:r>
+        <w:rPr>
+          <w:rFonts w:ascii="Arial" w:hAnsi="Arial" w:cs="Arial"/>
+          <w:sz w:val="24"/>
+          <w:szCs w:val="24"/>
+          <w:vertAlign w:val="subscript"/>
+          <w:lang w:val="en-US"/>
+        </w:rPr>
+        <w:t xml:space="preserve"> </w:t>
+      </w:r>
+    </w:p>
+    <w:p>
+      <w:pPr>
+        <w:pStyle w:val="a3"/>
+        <w:spacing w:line="360" w:lineRule="auto"/>
+        <w:ind w:left="1833"/>
+        <w:jc w:val="both"/>
+        <w:rPr>
+          <w:rFonts w:ascii="Arial" w:hAnsi="Arial" w:cs="Arial"/>
+          <w:sz w:val="24"/>
+          <w:szCs w:val="24"/>
+          <w:vertAlign w:val="subscript"/>
+          <w:lang w:val="en-US"/>
+        </w:rPr>
+      </w:pPr>
+      <w:r>
+        <w:rPr>
+          <w:rFonts w:ascii="Arial" w:hAnsi="Arial" w:cs="Arial"/>
+          <w:sz w:val="24"/>
+          <w:szCs w:val="24"/>
+          <w:lang w:val="en-US"/>
+        </w:rPr>
+        <w:t>(</w:t>
+      </w:r>
+      <w:proofErr w:type="gramStart"/>
+      <w:r>
+        <w:rPr>
+          <w:rFonts w:ascii="Arial" w:hAnsi="Arial" w:cs="Arial"/>
+          <w:sz w:val="24"/>
+          <w:szCs w:val="24"/>
+          <w:lang w:val="en-US"/>
+        </w:rPr>
+        <w:t>p</w:t>
+      </w:r>
+      <w:r>
+        <w:rPr>
+          <w:rFonts w:ascii="Arial" w:hAnsi="Arial" w:cs="Arial"/>
+          <w:sz w:val="24"/>
+          <w:szCs w:val="24"/>
+          <w:vertAlign w:val="subscript"/>
+          <w:lang w:val="en-US"/>
+        </w:rPr>
+        <w:t>i</w:t>
+      </w:r>
+      <w:proofErr w:type="gramEnd"/>
+      <w:r>
+        <w:rPr>
+          <w:rFonts w:ascii="Arial" w:hAnsi="Arial" w:cs="Arial"/>
+          <w:sz w:val="24"/>
+          <w:szCs w:val="24"/>
+          <w:vertAlign w:val="subscript"/>
+          <w:lang w:val="en-US"/>
+        </w:rPr>
+        <w:t xml:space="preserve"> </w:t>
+      </w:r>
+      <w:r>
+        <w:rPr>
+          <w:rFonts w:ascii="Arial" w:hAnsi="Arial" w:cs="Arial"/>
+          <w:sz w:val="24"/>
+          <w:szCs w:val="24"/>
+          <w:lang w:val="en-US"/>
+        </w:rPr>
+        <w:t>^</w:t>
+      </w:r>
+      <w:r>
+        <w:rPr>
+          <w:rFonts w:ascii="Arial" w:hAnsi="Arial" w:cs="Arial"/>
+          <w:sz w:val="24"/>
+          <w:szCs w:val="24"/>
+          <w:lang w:val="en-US"/>
+        </w:rPr>
+        <w:t xml:space="preserve"> </w:t>
+      </w:r>
+      <w:r>
+        <w:rPr>
+          <w:rFonts w:ascii="Arial" w:hAnsi="Arial" w:cs="Arial"/>
+          <w:sz w:val="24"/>
+          <w:szCs w:val="24"/>
+          <w:lang w:val="en-US"/>
+        </w:rPr>
+        <w:t>!p</w:t>
+      </w:r>
+      <w:r>
+        <w:rPr>
+          <w:rFonts w:ascii="Arial" w:hAnsi="Arial" w:cs="Arial"/>
+          <w:sz w:val="24"/>
+          <w:szCs w:val="24"/>
+          <w:vertAlign w:val="subscript"/>
+          <w:lang w:val="en-US"/>
+        </w:rPr>
+        <w:t>i</w:t>
+      </w:r>
+      <w:r>
+        <w:rPr>
+          <w:rFonts w:ascii="Arial" w:hAnsi="Arial" w:cs="Arial"/>
+          <w:sz w:val="24"/>
+          <w:szCs w:val="24"/>
+          <w:vertAlign w:val="subscript"/>
+          <w:lang w:val="en-US"/>
+        </w:rPr>
+        <w:t xml:space="preserve">) </w:t>
+      </w:r>
+      <w:r>
+        <w:rPr>
+          <w:rFonts w:ascii="Arial" w:hAnsi="Arial" w:cs="Arial"/>
+          <w:sz w:val="24"/>
+          <w:szCs w:val="24"/>
+          <w:lang w:val="en-US"/>
+        </w:rPr>
+        <w:t>V (p</w:t>
+      </w:r>
+      <w:r>
+        <w:rPr>
+          <w:rFonts w:ascii="Arial" w:hAnsi="Arial" w:cs="Arial"/>
+          <w:sz w:val="24"/>
+          <w:szCs w:val="24"/>
+          <w:vertAlign w:val="subscript"/>
+          <w:lang w:val="en-US"/>
+        </w:rPr>
+        <w:t>i</w:t>
+      </w:r>
+      <w:r>
+        <w:rPr>
+          <w:rFonts w:ascii="Arial" w:hAnsi="Arial" w:cs="Arial"/>
+          <w:sz w:val="24"/>
+          <w:szCs w:val="24"/>
+          <w:lang w:val="en-US"/>
+        </w:rPr>
+        <w:t xml:space="preserve"> </w:t>
+      </w:r>
+      <w:proofErr w:type="gramStart"/>
+      <w:r>
+        <w:rPr>
+          <w:rFonts w:ascii="Arial" w:hAnsi="Arial" w:cs="Arial"/>
+          <w:sz w:val="24"/>
+          <w:szCs w:val="24"/>
+          <w:lang w:val="en-US"/>
+        </w:rPr>
+        <w:t>^ !</w:t>
+      </w:r>
+      <w:proofErr w:type="gramEnd"/>
+      <w:r>
+        <w:rPr>
+          <w:rFonts w:ascii="Arial" w:hAnsi="Arial" w:cs="Arial"/>
+          <w:sz w:val="24"/>
+          <w:szCs w:val="24"/>
+          <w:lang w:val="en-US"/>
+        </w:rPr>
+        <w:t>p</w:t>
+      </w:r>
+      <w:r>
+        <w:rPr>
+          <w:rFonts w:ascii="Arial" w:hAnsi="Arial" w:cs="Arial"/>
+          <w:sz w:val="24"/>
+          <w:szCs w:val="24"/>
+          <w:vertAlign w:val="subscript"/>
+          <w:lang w:val="en-US"/>
+        </w:rPr>
+        <w:t>k</w:t>
+      </w:r>
+      <w:r>
+        <w:rPr>
+          <w:rFonts w:ascii="Arial" w:hAnsi="Arial" w:cs="Arial"/>
+          <w:sz w:val="24"/>
+          <w:szCs w:val="24"/>
+          <w:lang w:val="en-US"/>
+        </w:rPr>
+        <w:t>)</w:t>
+      </w:r>
+      <w:r>
+        <w:rPr>
+          <w:rFonts w:ascii="Arial" w:hAnsi="Arial" w:cs="Arial"/>
+          <w:sz w:val="24"/>
+          <w:szCs w:val="24"/>
+          <w:lang w:val="en-US"/>
+        </w:rPr>
+        <w:softHyphen/>
+      </w:r>
+      <w:r>
+        <w:rPr>
+          <w:rFonts w:ascii="Arial" w:hAnsi="Arial" w:cs="Arial"/>
+          <w:sz w:val="24"/>
+          <w:szCs w:val="24"/>
+          <w:lang w:val="en-US"/>
+        </w:rPr>
+        <w:t xml:space="preserve"> ^ </w:t>
+      </w:r>
+      <w:r>
+        <w:rPr>
+          <w:rFonts w:ascii="Arial" w:hAnsi="Arial" w:cs="Arial"/>
+          <w:sz w:val="24"/>
+          <w:szCs w:val="24"/>
+          <w:lang w:val="en-US"/>
+        </w:rPr>
+        <w:t>p</w:t>
+      </w:r>
+      <w:r>
+        <w:rPr>
+          <w:rFonts w:ascii="Arial" w:hAnsi="Arial" w:cs="Arial"/>
+          <w:sz w:val="24"/>
+          <w:szCs w:val="24"/>
+          <w:vertAlign w:val="subscript"/>
+          <w:lang w:val="en-US"/>
+        </w:rPr>
+        <w:t>k</w:t>
+      </w:r>
+      <w:r>
+        <w:rPr>
+          <w:rFonts w:ascii="Arial" w:hAnsi="Arial" w:cs="Arial"/>
+          <w:sz w:val="24"/>
+          <w:szCs w:val="24"/>
+          <w:vertAlign w:val="subscript"/>
+          <w:lang w:val="en-US"/>
+        </w:rPr>
+        <w:t xml:space="preserve"> </w:t>
+      </w:r>
+      <w:r>
+        <w:rPr>
+          <w:rFonts w:ascii="Arial" w:hAnsi="Arial" w:cs="Arial"/>
+          <w:sz w:val="24"/>
+          <w:szCs w:val="24"/>
+          <w:lang w:val="en-US"/>
+        </w:rPr>
+        <w:t>=</w:t>
+      </w:r>
+      <w:r>
+        <w:rPr>
+          <w:rFonts w:ascii="Arial" w:hAnsi="Arial" w:cs="Arial"/>
+          <w:sz w:val="24"/>
+          <w:szCs w:val="24"/>
+          <w:vertAlign w:val="subscript"/>
+          <w:lang w:val="en-US"/>
+        </w:rPr>
+        <w:t xml:space="preserve"> </w:t>
+      </w:r>
+    </w:p>
+    <w:p>
+      <w:pPr>
+        <w:pStyle w:val="a3"/>
+        <w:spacing w:line="360" w:lineRule="auto"/>
+        <w:ind w:left="1833"/>
+        <w:jc w:val="both"/>
+        <w:rPr>
+          <w:rFonts w:ascii="Arial" w:hAnsi="Arial" w:cs="Arial"/>
+          <w:sz w:val="24"/>
+          <w:szCs w:val="24"/>
+          <w:vertAlign w:val="subscript"/>
+          <w:lang w:val="en-US"/>
+        </w:rPr>
+      </w:pPr>
+      <w:r>
+        <w:rPr>
+          <w:rFonts w:ascii="Arial" w:hAnsi="Arial" w:cs="Arial"/>
+          <w:sz w:val="24"/>
+          <w:szCs w:val="24"/>
+          <w:lang w:val="en-US"/>
+        </w:rPr>
+        <w:t>0 V (p</w:t>
+      </w:r>
+      <w:r>
+        <w:rPr>
+          <w:rFonts w:ascii="Arial" w:hAnsi="Arial" w:cs="Arial"/>
+          <w:sz w:val="24"/>
+          <w:szCs w:val="24"/>
+          <w:vertAlign w:val="subscript"/>
+          <w:lang w:val="en-US"/>
+        </w:rPr>
+        <w:t>i</w:t>
+      </w:r>
+      <w:r>
+        <w:rPr>
+          <w:rFonts w:ascii="Arial" w:hAnsi="Arial" w:cs="Arial"/>
+          <w:sz w:val="24"/>
+          <w:szCs w:val="24"/>
+          <w:lang w:val="en-US"/>
+        </w:rPr>
+        <w:t xml:space="preserve"> </w:t>
+      </w:r>
+      <w:proofErr w:type="gramStart"/>
+      <w:r>
+        <w:rPr>
+          <w:rFonts w:ascii="Arial" w:hAnsi="Arial" w:cs="Arial"/>
+          <w:sz w:val="24"/>
+          <w:szCs w:val="24"/>
+          <w:lang w:val="en-US"/>
+        </w:rPr>
+        <w:t>^ !</w:t>
+      </w:r>
+      <w:proofErr w:type="gramEnd"/>
+      <w:r>
+        <w:rPr>
+          <w:rFonts w:ascii="Arial" w:hAnsi="Arial" w:cs="Arial"/>
+          <w:sz w:val="24"/>
+          <w:szCs w:val="24"/>
+          <w:lang w:val="en-US"/>
+        </w:rPr>
+        <w:t>p</w:t>
+      </w:r>
+      <w:r>
+        <w:rPr>
+          <w:rFonts w:ascii="Arial" w:hAnsi="Arial" w:cs="Arial"/>
+          <w:sz w:val="24"/>
+          <w:szCs w:val="24"/>
+          <w:vertAlign w:val="subscript"/>
+          <w:lang w:val="en-US"/>
+        </w:rPr>
+        <w:t>k</w:t>
+      </w:r>
+      <w:r>
+        <w:rPr>
+          <w:rFonts w:ascii="Arial" w:hAnsi="Arial" w:cs="Arial"/>
+          <w:sz w:val="24"/>
+          <w:szCs w:val="24"/>
+          <w:lang w:val="en-US"/>
+        </w:rPr>
+        <w:t>)</w:t>
+      </w:r>
+      <w:r>
+        <w:rPr>
+          <w:rFonts w:ascii="Arial" w:hAnsi="Arial" w:cs="Arial"/>
+          <w:sz w:val="24"/>
+          <w:szCs w:val="24"/>
+          <w:lang w:val="en-US"/>
+        </w:rPr>
+        <w:softHyphen/>
+      </w:r>
+      <w:r>
+        <w:rPr>
+          <w:rFonts w:ascii="Arial" w:hAnsi="Arial" w:cs="Arial"/>
+          <w:sz w:val="24"/>
+          <w:szCs w:val="24"/>
+          <w:lang w:val="en-US"/>
+        </w:rPr>
+        <w:t xml:space="preserve"> ^ </w:t>
+      </w:r>
+      <w:r>
+        <w:rPr>
+          <w:rFonts w:ascii="Arial" w:hAnsi="Arial" w:cs="Arial"/>
+          <w:sz w:val="24"/>
+          <w:szCs w:val="24"/>
+          <w:lang w:val="en-US"/>
+        </w:rPr>
+        <w:t>p</w:t>
+      </w:r>
+      <w:r>
+        <w:rPr>
+          <w:rFonts w:ascii="Arial" w:hAnsi="Arial" w:cs="Arial"/>
+          <w:sz w:val="24"/>
+          <w:szCs w:val="24"/>
+          <w:vertAlign w:val="subscript"/>
+          <w:lang w:val="en-US"/>
+        </w:rPr>
+        <w:t>k</w:t>
+      </w:r>
+      <w:r>
+        <w:rPr>
+          <w:rFonts w:ascii="Arial" w:hAnsi="Arial" w:cs="Arial"/>
+          <w:sz w:val="24"/>
+          <w:szCs w:val="24"/>
+          <w:vertAlign w:val="subscript"/>
+          <w:lang w:val="en-US"/>
+        </w:rPr>
+        <w:t xml:space="preserve"> </w:t>
+      </w:r>
+      <w:r>
+        <w:rPr>
+          <w:rFonts w:ascii="Arial" w:hAnsi="Arial" w:cs="Arial"/>
+          <w:sz w:val="24"/>
+          <w:szCs w:val="24"/>
+          <w:lang w:val="en-US"/>
+        </w:rPr>
+        <w:t>=</w:t>
+      </w:r>
+      <w:r>
+        <w:rPr>
+          <w:rFonts w:ascii="Arial" w:hAnsi="Arial" w:cs="Arial"/>
+          <w:sz w:val="24"/>
+          <w:szCs w:val="24"/>
+          <w:vertAlign w:val="subscript"/>
+          <w:lang w:val="en-US"/>
+        </w:rPr>
+        <w:t xml:space="preserve"> </w:t>
+      </w:r>
+    </w:p>
+    <w:p>
+      <w:pPr>
+        <w:pStyle w:val="a3"/>
+        <w:spacing w:line="360" w:lineRule="auto"/>
+        <w:ind w:left="1833"/>
+        <w:jc w:val="both"/>
+        <w:rPr>
+          <w:rFonts w:ascii="Arial" w:hAnsi="Arial" w:cs="Arial"/>
+          <w:sz w:val="24"/>
+          <w:szCs w:val="24"/>
+          <w:lang w:val="en-US"/>
+        </w:rPr>
+      </w:pPr>
+      <w:proofErr w:type="gramStart"/>
+      <w:r>
+        <w:rPr>
+          <w:rFonts w:ascii="Arial" w:hAnsi="Arial" w:cs="Arial"/>
+          <w:sz w:val="24"/>
+          <w:szCs w:val="24"/>
+          <w:lang w:val="en-US"/>
+        </w:rPr>
+        <w:t>p</w:t>
+      </w:r>
+      <w:r>
+        <w:rPr>
+          <w:rFonts w:ascii="Arial" w:hAnsi="Arial" w:cs="Arial"/>
+          <w:sz w:val="24"/>
+          <w:szCs w:val="24"/>
+          <w:vertAlign w:val="subscript"/>
+          <w:lang w:val="en-US"/>
+        </w:rPr>
+        <w:t>i</w:t>
+      </w:r>
+      <w:proofErr w:type="gramEnd"/>
+      <w:r>
+        <w:rPr>
+          <w:rFonts w:ascii="Arial" w:hAnsi="Arial" w:cs="Arial"/>
+          <w:sz w:val="24"/>
+          <w:szCs w:val="24"/>
+          <w:lang w:val="en-US"/>
+        </w:rPr>
+        <w:t xml:space="preserve"> ^ </w:t>
+      </w:r>
+      <w:r>
+        <w:rPr>
+          <w:rFonts w:ascii="Arial" w:hAnsi="Arial" w:cs="Arial"/>
+          <w:sz w:val="24"/>
+          <w:szCs w:val="24"/>
+          <w:lang w:val="en-US"/>
+        </w:rPr>
+        <w:t>p</w:t>
+      </w:r>
+      <w:r>
+        <w:rPr>
+          <w:rFonts w:ascii="Arial" w:hAnsi="Arial" w:cs="Arial"/>
+          <w:sz w:val="24"/>
+          <w:szCs w:val="24"/>
+          <w:vertAlign w:val="subscript"/>
+          <w:lang w:val="en-US"/>
+        </w:rPr>
+        <w:t>k</w:t>
+      </w:r>
+      <w:r>
+        <w:rPr>
+          <w:rFonts w:ascii="Arial" w:hAnsi="Arial" w:cs="Arial"/>
+          <w:sz w:val="24"/>
+          <w:szCs w:val="24"/>
+          <w:lang w:val="en-US"/>
+        </w:rPr>
+        <w:t xml:space="preserve"> ^ !</w:t>
+      </w:r>
+      <w:r>
+        <w:rPr>
+          <w:rFonts w:ascii="Arial" w:hAnsi="Arial" w:cs="Arial"/>
+          <w:sz w:val="24"/>
+          <w:szCs w:val="24"/>
+          <w:lang w:val="en-US"/>
+        </w:rPr>
+        <w:t>p</w:t>
+      </w:r>
+      <w:r>
+        <w:rPr>
+          <w:rFonts w:ascii="Arial" w:hAnsi="Arial" w:cs="Arial"/>
+          <w:sz w:val="24"/>
+          <w:szCs w:val="24"/>
+          <w:vertAlign w:val="subscript"/>
+          <w:lang w:val="en-US"/>
+        </w:rPr>
+        <w:t>k</w:t>
+      </w:r>
+      <w:r>
+        <w:rPr>
+          <w:rFonts w:ascii="Arial" w:hAnsi="Arial" w:cs="Arial"/>
+          <w:sz w:val="24"/>
+          <w:szCs w:val="24"/>
+          <w:vertAlign w:val="subscript"/>
+          <w:lang w:val="en-US"/>
+        </w:rPr>
+        <w:t xml:space="preserve"> </w:t>
+      </w:r>
+      <w:r>
+        <w:rPr>
+          <w:rFonts w:ascii="Arial" w:hAnsi="Arial" w:cs="Arial"/>
+          <w:sz w:val="24"/>
+          <w:szCs w:val="24"/>
+          <w:lang w:val="en-US"/>
+        </w:rPr>
+        <w:t>=</w:t>
+      </w:r>
+      <w:r>
+        <w:rPr>
+          <w:rFonts w:ascii="Arial" w:hAnsi="Arial" w:cs="Arial"/>
+          <w:sz w:val="24"/>
+          <w:szCs w:val="24"/>
+          <w:vertAlign w:val="subscript"/>
+          <w:lang w:val="en-US"/>
+        </w:rPr>
+        <w:t xml:space="preserve">  </w:t>
+      </w:r>
+      <w:r>
+        <w:rPr>
+          <w:rFonts w:ascii="Arial" w:hAnsi="Arial" w:cs="Arial"/>
+          <w:sz w:val="24"/>
+          <w:szCs w:val="24"/>
+          <w:lang w:val="en-US"/>
+        </w:rPr>
+        <w:t>p</w:t>
+      </w:r>
+      <w:r>
+        <w:rPr>
+          <w:rFonts w:ascii="Arial" w:hAnsi="Arial" w:cs="Arial"/>
+          <w:sz w:val="24"/>
+          <w:szCs w:val="24"/>
+          <w:vertAlign w:val="subscript"/>
+          <w:lang w:val="en-US"/>
+        </w:rPr>
+        <w:t>i</w:t>
+      </w:r>
+      <w:r>
+        <w:rPr>
+          <w:rFonts w:ascii="Arial" w:hAnsi="Arial" w:cs="Arial"/>
+          <w:sz w:val="24"/>
+          <w:szCs w:val="24"/>
+          <w:lang w:val="en-US"/>
+        </w:rPr>
+        <w:t xml:space="preserve"> ^ 0 </w:t>
+      </w:r>
+      <w:r>
+        <w:rPr>
+          <w:rFonts w:ascii="Arial" w:hAnsi="Arial" w:cs="Arial"/>
+          <w:sz w:val="24"/>
+          <w:szCs w:val="24"/>
+          <w:lang w:val="en-US"/>
+        </w:rPr>
+        <w:t>=</w:t>
+      </w:r>
+      <w:r>
+        <w:rPr>
+          <w:rFonts w:ascii="Arial" w:hAnsi="Arial" w:cs="Arial"/>
+          <w:sz w:val="24"/>
+          <w:szCs w:val="24"/>
+          <w:vertAlign w:val="subscript"/>
+          <w:lang w:val="en-US"/>
+        </w:rPr>
+        <w:t xml:space="preserve"> </w:t>
+      </w:r>
+      <w:r>
+        <w:rPr>
+          <w:rFonts w:ascii="Arial" w:hAnsi="Arial" w:cs="Arial"/>
+          <w:sz w:val="24"/>
+          <w:szCs w:val="24"/>
+          <w:lang w:val="en-US"/>
+        </w:rPr>
+        <w:t>0</w:t>
       </w:r>
     </w:p>
     <w:p>
@@ -10491,6 +12230,125 @@
         <w:spacing w:line="360" w:lineRule="auto"/>
         <w:ind w:left="708" w:firstLine="708"/>
         <w:jc w:val="both"/>
+      </w:pPr>
+      <w:r>
+        <w:rPr>
+          <w:rFonts w:ascii="Arial" w:hAnsi="Arial" w:cs="Arial"/>
+          <w:sz w:val="24"/>
+          <w:szCs w:val="24"/>
+        </w:rPr>
+        <w:lastRenderedPageBreak/>
+        <w:t>Проверяваме условието за пълнота на алгоритъма</w:t>
+      </w:r>
+      <w:r>
+        <w:rPr>
+          <w:rFonts w:ascii="Arial" w:hAnsi="Arial" w:cs="Arial"/>
+          <w:sz w:val="24"/>
+          <w:szCs w:val="24"/>
+          <w:lang w:val="en-US"/>
+        </w:rPr>
+        <w:t xml:space="preserve"> </w:t>
+      </w:r>
+      <w:r>
+        <w:rPr>
+          <w:rFonts w:ascii="Arial" w:hAnsi="Arial" w:cs="Arial"/>
+          <w:sz w:val="24"/>
+          <w:szCs w:val="24"/>
+        </w:rPr>
+        <w:t xml:space="preserve">за редовете </w:t>
+      </w:r>
+      <w:r>
+        <w:rPr>
+          <w:rFonts w:ascii="Arial" w:hAnsi="Arial" w:cs="Arial"/>
+          <w:sz w:val="24"/>
+          <w:szCs w:val="24"/>
+          <w:lang w:val="en-US"/>
+        </w:rPr>
+        <w:t>A</w:t>
+      </w:r>
+      <w:r>
+        <w:rPr>
+          <w:rFonts w:ascii="Arial" w:hAnsi="Arial" w:cs="Arial"/>
+          <w:sz w:val="24"/>
+          <w:szCs w:val="24"/>
+          <w:lang w:val="en-US"/>
+        </w:rPr>
+        <w:t>1</w:t>
+      </w:r>
+      <w:r>
+        <w:rPr>
+          <w:rFonts w:ascii="Arial" w:hAnsi="Arial" w:cs="Arial"/>
+          <w:sz w:val="24"/>
+          <w:szCs w:val="24"/>
+          <w:lang w:val="en-US"/>
+        </w:rPr>
+        <w:t xml:space="preserve">, A2, A3 и A4 </w:t>
+      </w:r>
+      <w:r>
+        <w:rPr>
+          <w:rFonts w:ascii="Arial" w:hAnsi="Arial" w:cs="Arial"/>
+          <w:sz w:val="24"/>
+          <w:szCs w:val="24"/>
+        </w:rPr>
+        <w:t>- д</w:t>
+      </w:r>
+      <w:r>
+        <w:rPr>
+          <w:rFonts w:ascii="Arial" w:hAnsi="Arial" w:cs="Arial"/>
+          <w:sz w:val="24"/>
+          <w:szCs w:val="24"/>
+        </w:rPr>
+        <w:t>и</w:t>
+      </w:r>
+      <w:r>
+        <w:rPr>
+          <w:rFonts w:ascii="Arial" w:hAnsi="Arial" w:cs="Arial"/>
+          <w:sz w:val="24"/>
+          <w:szCs w:val="24"/>
+        </w:rPr>
+        <w:t xml:space="preserve">зюнкцията на всички елементи за </w:t>
+      </w:r>
+      <w:r>
+        <w:rPr>
+          <w:rFonts w:ascii="Arial" w:hAnsi="Arial" w:cs="Arial"/>
+          <w:sz w:val="24"/>
+          <w:szCs w:val="24"/>
+        </w:rPr>
+        <w:t xml:space="preserve">всеки от </w:t>
+      </w:r>
+      <w:r>
+        <w:rPr>
+          <w:rFonts w:ascii="Arial" w:hAnsi="Arial" w:cs="Arial"/>
+          <w:sz w:val="24"/>
+          <w:szCs w:val="24"/>
+        </w:rPr>
+        <w:t>изброените редове е равна на 1, следователно</w:t>
+      </w:r>
+      <w:r>
+        <w:t xml:space="preserve"> </w:t>
+      </w:r>
+      <w:r>
+        <w:rPr>
+          <w:rFonts w:ascii="Arial" w:hAnsi="Arial" w:cs="Arial"/>
+          <w:sz w:val="24"/>
+          <w:szCs w:val="24"/>
+        </w:rPr>
+        <w:t xml:space="preserve">алгоритъмът е </w:t>
+      </w:r>
+      <w:r>
+        <w:rPr>
+          <w:rFonts w:ascii="Arial" w:hAnsi="Arial" w:cs="Arial"/>
+          <w:sz w:val="24"/>
+          <w:szCs w:val="24"/>
+        </w:rPr>
+        <w:t>пълен.</w:t>
+      </w:r>
+    </w:p>
+    <w:p>
+      <w:pPr>
+        <w:spacing w:line="360" w:lineRule="auto"/>
+        <w:ind w:left="708" w:firstLine="708"/>
+        <w:jc w:val="both"/>
         <w:rPr>
           <w:rFonts w:ascii="Arial" w:hAnsi="Arial" w:cs="Arial"/>
           <w:sz w:val="24"/>
@@ -10511,15 +12369,7 @@
           <w:sz w:val="24"/>
           <w:szCs w:val="24"/>
         </w:rPr>
-        <w:t xml:space="preserve">1, А2, А3 и </w:t>
-      </w:r>
-      <w:r>
-        <w:rPr>
-          <w:rFonts w:ascii="Arial" w:hAnsi="Arial" w:cs="Arial"/>
-          <w:sz w:val="24"/>
-          <w:szCs w:val="24"/>
-        </w:rPr>
-        <w:t>А4 -</w:t>
+        <w:t>1, А2, А3 и А4 -</w:t>
       </w:r>
       <w:r>
         <w:rPr>
@@ -10568,16 +12418,20 @@
           <w:sz w:val="24"/>
           <w:szCs w:val="24"/>
         </w:rPr>
-        <w:t xml:space="preserve"> </w:t>
-      </w:r>
-      <w:r>
-        <w:rPr>
-          <w:rFonts w:ascii="Arial" w:hAnsi="Arial" w:cs="Arial"/>
-          <w:sz w:val="24"/>
-          <w:szCs w:val="24"/>
-        </w:rPr>
-        <w:t>алгоритъмът е непротиворечив.</w:t>
-      </w:r>
+        <w:t xml:space="preserve"> алгоритъмът е непротиворечив.</w:t>
+      </w:r>
+    </w:p>
+    <w:p>
+      <w:pPr>
+        <w:spacing w:line="360" w:lineRule="auto"/>
+        <w:ind w:left="708" w:firstLine="708"/>
+        <w:jc w:val="both"/>
+        <w:rPr>
+          <w:rFonts w:ascii="Arial" w:hAnsi="Arial" w:cs="Arial"/>
+          <w:sz w:val="24"/>
+          <w:szCs w:val="24"/>
+        </w:rPr>
+      </w:pPr>
     </w:p>
     <w:p>
       <w:pPr>
@@ -10596,7 +12450,7 @@
           <w:szCs w:val="24"/>
         </w:rPr>
       </w:pPr>
-      <w:bookmarkStart w:id="6" w:name="_Toc107081525"/>
+      <w:bookmarkStart w:id="5" w:name="_Toc107081525"/>
       <w:r>
         <w:rPr>
           <w:rFonts w:ascii="Arial" w:hAnsi="Arial" w:cs="Arial"/>
@@ -10617,7 +12471,7 @@
         </w:rPr>
         <w:t>данни за автентикация</w:t>
       </w:r>
-      <w:bookmarkEnd w:id="6"/>
+      <w:bookmarkEnd w:id="5"/>
     </w:p>
     <w:p>
       <w:pPr>
@@ -10749,30 +12603,9 @@
         <w:rPr>
           <w:rFonts w:ascii="Arial" w:hAnsi="Arial" w:cs="Arial"/>
           <w:sz w:val="24"/>
-        </w:rPr>
-      </w:pPr>
-      <w:r>
-        <w:rPr>
-          <w:rFonts w:ascii="Arial" w:hAnsi="Arial" w:cs="Arial"/>
-          <w:sz w:val="24"/>
-        </w:rPr>
-        <w:lastRenderedPageBreak/>
-        <w:t xml:space="preserve">Следната граф-схема описва </w:t>
-      </w:r>
-      <w:r>
-        <w:rPr>
-          <w:rFonts w:ascii="Arial" w:hAnsi="Arial" w:cs="Arial"/>
-          <w:sz w:val="24"/>
-        </w:rPr>
-        <w:t>процедурата</w:t>
-      </w:r>
-      <w:r>
-        <w:rPr>
-          <w:rFonts w:ascii="Arial" w:hAnsi="Arial" w:cs="Arial"/>
-          <w:sz w:val="24"/>
-        </w:rPr>
-        <w:t>:</w:t>
-      </w:r>
+          <w:lang w:val="en-US"/>
+        </w:rPr>
+      </w:pPr>
     </w:p>
     <w:p>
       <w:pPr>
@@ -10782,6 +12615,137 @@
         <w:rPr>
           <w:rFonts w:ascii="Arial" w:hAnsi="Arial" w:cs="Arial"/>
           <w:sz w:val="24"/>
+          <w:lang w:val="en-US"/>
+        </w:rPr>
+      </w:pPr>
+    </w:p>
+    <w:p>
+      <w:pPr>
+        <w:spacing w:line="360" w:lineRule="auto"/>
+        <w:ind w:left="708" w:firstLine="405"/>
+        <w:jc w:val="both"/>
+        <w:rPr>
+          <w:rFonts w:ascii="Arial" w:hAnsi="Arial" w:cs="Arial"/>
+          <w:sz w:val="24"/>
+          <w:lang w:val="en-US"/>
+        </w:rPr>
+      </w:pPr>
+    </w:p>
+    <w:p>
+      <w:pPr>
+        <w:spacing w:line="360" w:lineRule="auto"/>
+        <w:ind w:left="708" w:firstLine="405"/>
+        <w:jc w:val="both"/>
+        <w:rPr>
+          <w:rFonts w:ascii="Arial" w:hAnsi="Arial" w:cs="Arial"/>
+          <w:sz w:val="24"/>
+          <w:lang w:val="en-US"/>
+        </w:rPr>
+      </w:pPr>
+    </w:p>
+    <w:p>
+      <w:pPr>
+        <w:spacing w:line="360" w:lineRule="auto"/>
+        <w:ind w:left="708" w:firstLine="405"/>
+        <w:jc w:val="both"/>
+        <w:rPr>
+          <w:rFonts w:ascii="Arial" w:hAnsi="Arial" w:cs="Arial"/>
+          <w:sz w:val="24"/>
+          <w:lang w:val="en-US"/>
+        </w:rPr>
+      </w:pPr>
+    </w:p>
+    <w:p>
+      <w:pPr>
+        <w:spacing w:line="360" w:lineRule="auto"/>
+        <w:ind w:left="708" w:firstLine="405"/>
+        <w:jc w:val="both"/>
+        <w:rPr>
+          <w:rFonts w:ascii="Arial" w:hAnsi="Arial" w:cs="Arial"/>
+          <w:sz w:val="24"/>
+          <w:lang w:val="en-US"/>
+        </w:rPr>
+      </w:pPr>
+    </w:p>
+    <w:p>
+      <w:pPr>
+        <w:spacing w:line="360" w:lineRule="auto"/>
+        <w:ind w:left="708" w:firstLine="405"/>
+        <w:jc w:val="both"/>
+        <w:rPr>
+          <w:rFonts w:ascii="Arial" w:hAnsi="Arial" w:cs="Arial"/>
+          <w:sz w:val="24"/>
+          <w:lang w:val="en-US"/>
+        </w:rPr>
+      </w:pPr>
+    </w:p>
+    <w:p>
+      <w:pPr>
+        <w:spacing w:line="360" w:lineRule="auto"/>
+        <w:ind w:left="708" w:firstLine="405"/>
+        <w:jc w:val="both"/>
+        <w:rPr>
+          <w:rFonts w:ascii="Arial" w:hAnsi="Arial" w:cs="Arial"/>
+          <w:sz w:val="24"/>
+          <w:lang w:val="en-US"/>
+        </w:rPr>
+      </w:pPr>
+    </w:p>
+    <w:p>
+      <w:pPr>
+        <w:spacing w:line="360" w:lineRule="auto"/>
+        <w:ind w:left="708" w:firstLine="405"/>
+        <w:jc w:val="both"/>
+        <w:rPr>
+          <w:rFonts w:ascii="Arial" w:hAnsi="Arial" w:cs="Arial"/>
+          <w:sz w:val="24"/>
+        </w:rPr>
+      </w:pPr>
+      <w:r>
+        <w:rPr>
+          <w:rFonts w:ascii="Arial" w:hAnsi="Arial" w:cs="Arial"/>
+          <w:sz w:val="24"/>
+        </w:rPr>
+        <w:lastRenderedPageBreak/>
+        <w:t xml:space="preserve">Следната граф-схема описва </w:t>
+      </w:r>
+      <w:r>
+        <w:rPr>
+          <w:rFonts w:ascii="Arial" w:hAnsi="Arial" w:cs="Arial"/>
+          <w:sz w:val="24"/>
+        </w:rPr>
+        <w:t>процедурата</w:t>
+      </w:r>
+      <w:r>
+        <w:rPr>
+          <w:rFonts w:ascii="Arial" w:hAnsi="Arial" w:cs="Arial"/>
+          <w:sz w:val="24"/>
+        </w:rPr>
+        <w:t xml:space="preserve"> по генериране на</w:t>
+      </w:r>
+      <w:r>
+        <w:rPr>
+          <w:rFonts w:ascii="Arial" w:hAnsi="Arial" w:cs="Arial"/>
+          <w:sz w:val="24"/>
+        </w:rPr>
+        <w:t xml:space="preserve"> парола</w:t>
+      </w:r>
+      <w:r>
+        <w:rPr>
+          <w:rFonts w:ascii="Arial" w:hAnsi="Arial" w:cs="Arial"/>
+          <w:sz w:val="24"/>
+        </w:rPr>
+        <w:t>:</w:t>
+      </w:r>
+    </w:p>
+    <w:p>
+      <w:pPr>
+        <w:spacing w:line="360" w:lineRule="auto"/>
+        <w:ind w:left="708" w:firstLine="405"/>
+        <w:jc w:val="both"/>
+        <w:rPr>
+          <w:rFonts w:ascii="Arial" w:hAnsi="Arial" w:cs="Arial"/>
+          <w:sz w:val="24"/>
         </w:rPr>
       </w:pPr>
       <w:r>
@@ -10790,7 +12754,7 @@
           <w:sz w:val="24"/>
         </w:rPr>
         <w:pict>
-          <v:shape id="_x0000_i1028" type="#_x0000_t75" style="width:318.15pt;height:662.25pt">
+          <v:shape id="_x0000_i1028" type="#_x0000_t75" style="width:317.9pt;height:662.05pt">
             <v:imagedata r:id="rId12" o:title="03-generate-password"/>
           </v:shape>
         </w:pict>
@@ -11797,6 +13761,7 @@
           <w:rFonts w:ascii="Arial" w:hAnsi="Arial" w:cs="Arial"/>
           <w:sz w:val="24"/>
           <w:szCs w:val="24"/>
+          <w:lang w:val="en-US"/>
         </w:rPr>
       </w:pPr>
     </w:p>
@@ -11808,6 +13773,7 @@
           <w:rFonts w:ascii="Arial" w:hAnsi="Arial" w:cs="Arial"/>
           <w:sz w:val="24"/>
           <w:szCs w:val="24"/>
+          <w:lang w:val="en-US"/>
         </w:rPr>
       </w:pPr>
     </w:p>
@@ -11819,6 +13785,7 @@
           <w:rFonts w:ascii="Arial" w:hAnsi="Arial" w:cs="Arial"/>
           <w:sz w:val="24"/>
           <w:szCs w:val="24"/>
+          <w:lang w:val="en-US"/>
         </w:rPr>
       </w:pPr>
     </w:p>
@@ -11830,6 +13797,7 @@
           <w:rFonts w:ascii="Arial" w:hAnsi="Arial" w:cs="Arial"/>
           <w:sz w:val="24"/>
           <w:szCs w:val="24"/>
+          <w:lang w:val="en-US"/>
         </w:rPr>
       </w:pPr>
     </w:p>
@@ -11841,6 +13809,7 @@
           <w:rFonts w:ascii="Arial" w:hAnsi="Arial" w:cs="Arial"/>
           <w:sz w:val="24"/>
           <w:szCs w:val="24"/>
+          <w:lang w:val="en-US"/>
         </w:rPr>
       </w:pPr>
     </w:p>
@@ -11852,6 +13821,7 @@
           <w:rFonts w:ascii="Arial" w:hAnsi="Arial" w:cs="Arial"/>
           <w:sz w:val="24"/>
           <w:szCs w:val="24"/>
+          <w:lang w:val="en-US"/>
         </w:rPr>
       </w:pPr>
     </w:p>
@@ -14176,7 +16146,7 @@
           <w:szCs w:val="24"/>
         </w:rPr>
       </w:pPr>
-      <w:bookmarkStart w:id="7" w:name="_Toc107081526"/>
+      <w:bookmarkStart w:id="6" w:name="_Toc107081526"/>
       <w:r>
         <w:rPr>
           <w:rFonts w:ascii="Arial" w:hAnsi="Arial" w:cs="Arial"/>
@@ -14197,7 +16167,7 @@
         </w:rPr>
         <w:t xml:space="preserve"> данни за автентикация</w:t>
       </w:r>
-      <w:bookmarkEnd w:id="7"/>
+      <w:bookmarkEnd w:id="6"/>
     </w:p>
     <w:p>
       <w:pPr>
@@ -14342,7 +16312,47 @@
           <w:sz w:val="24"/>
         </w:rPr>
         <w:lastRenderedPageBreak/>
-        <w:t>Следната граф-схема описва процедурата:</w:t>
+        <w:t>Следната граф-схема описва процедурата</w:t>
+      </w:r>
+      <w:r>
+        <w:rPr>
+          <w:rFonts w:ascii="Arial" w:hAnsi="Arial" w:cs="Arial"/>
+          <w:sz w:val="24"/>
+          <w:lang w:val="en-US"/>
+        </w:rPr>
+        <w:t xml:space="preserve"> </w:t>
+      </w:r>
+      <w:proofErr w:type="spellStart"/>
+      <w:r>
+        <w:rPr>
+          <w:rFonts w:ascii="Arial" w:hAnsi="Arial" w:cs="Arial"/>
+          <w:sz w:val="24"/>
+          <w:lang w:val="en-US"/>
+        </w:rPr>
+        <w:t>по</w:t>
+      </w:r>
+      <w:proofErr w:type="spellEnd"/>
+      <w:r>
+        <w:rPr>
+          <w:rFonts w:ascii="Arial" w:hAnsi="Arial" w:cs="Arial"/>
+          <w:sz w:val="24"/>
+          <w:lang w:val="en-US"/>
+        </w:rPr>
+        <w:t xml:space="preserve"> извличане на</w:t>
+      </w:r>
+      <w:r>
+        <w:rPr>
+          <w:rFonts w:ascii="Arial" w:hAnsi="Arial" w:cs="Arial"/>
+          <w:sz w:val="24"/>
+        </w:rPr>
+        <w:t xml:space="preserve"> парола</w:t>
+      </w:r>
+      <w:r>
+        <w:rPr>
+          <w:rFonts w:ascii="Arial" w:hAnsi="Arial" w:cs="Arial"/>
+          <w:sz w:val="24"/>
+        </w:rPr>
+        <w:t>:</w:t>
       </w:r>
     </w:p>
     <w:p>
@@ -14361,8 +16371,8 @@
           <w:sz w:val="24"/>
         </w:rPr>
         <w:pict>
-          <v:shape id="_x0000_i1029" type="#_x0000_t75" style="width:344.1pt;height:656.35pt">
-            <v:imagedata r:id="rId13" o:title="04-retrieve-credentials.drawio"/>
+          <v:shape id="_x0000_i1029" type="#_x0000_t75" style="width:344.1pt;height:656.4pt">
+            <v:imagedata r:id="rId13" o:title="04-retrieve-credentials"/>
           </v:shape>
         </w:pict>
       </w:r>
@@ -17207,6 +19217,18 @@
     </w:p>
     <w:p>
       <w:pPr>
+        <w:spacing w:line="360" w:lineRule="auto"/>
+        <w:ind w:left="708" w:firstLine="405"/>
+        <w:jc w:val="both"/>
+        <w:rPr>
+          <w:rFonts w:ascii="Arial" w:hAnsi="Arial" w:cs="Arial"/>
+          <w:sz w:val="24"/>
+          <w:szCs w:val="24"/>
+        </w:rPr>
+      </w:pPr>
+    </w:p>
+    <w:p>
+      <w:pPr>
         <w:pStyle w:val="2"/>
         <w:numPr>
           <w:ilvl w:val="1"/>
@@ -17222,7 +19244,7 @@
           <w:szCs w:val="24"/>
         </w:rPr>
       </w:pPr>
-      <w:bookmarkStart w:id="8" w:name="_Toc107081527"/>
+      <w:bookmarkStart w:id="7" w:name="_Toc107081527"/>
       <w:r>
         <w:rPr>
           <w:rFonts w:ascii="Arial" w:hAnsi="Arial" w:cs="Arial"/>
@@ -17243,7 +19265,7 @@
         </w:rPr>
         <w:t>данни за автентикация</w:t>
       </w:r>
-      <w:bookmarkEnd w:id="8"/>
+      <w:bookmarkEnd w:id="7"/>
     </w:p>
     <w:p>
       <w:pPr>
@@ -17471,21 +19493,13 @@
     <w:p/>
     <w:p/>
     <w:p/>
-    <w:p/>
-    <w:p>
-      <w:pPr>
-        <w:rPr>
-          <w:rFonts w:ascii="Arial" w:hAnsi="Arial" w:cs="Arial"/>
-          <w:sz w:val="24"/>
-        </w:rPr>
-      </w:pPr>
-      <w:r>
-        <w:rPr>
-          <w:rFonts w:ascii="Arial" w:hAnsi="Arial" w:cs="Arial"/>
-          <w:sz w:val="24"/>
-        </w:rPr>
-        <w:br w:type="page"/>
-      </w:r>
+    <w:p>
+      <w:pPr>
+        <w:rPr>
+          <w:rFonts w:ascii="Arial" w:hAnsi="Arial" w:cs="Arial"/>
+          <w:sz w:val="24"/>
+        </w:rPr>
+      </w:pPr>
     </w:p>
     <w:p>
       <w:pPr>
@@ -17512,8 +19526,8 @@
       </w:pPr>
       <w:r>
         <w:pict>
-          <v:shape id="_x0000_i1030" type="#_x0000_t75" style="width:372.55pt;height:594.4pt">
-            <v:imagedata r:id="rId14" o:title="05-delete-credential.drawio"/>
+          <v:shape id="_x0000_i1030" type="#_x0000_t75" style="width:372.15pt;height:594.7pt">
+            <v:imagedata r:id="rId14" o:title="05-delete-credential"/>
           </v:shape>
         </w:pict>
       </w:r>
@@ -20158,7 +22172,6 @@
           <w:rFonts w:ascii="Arial" w:hAnsi="Arial" w:cs="Arial"/>
           <w:sz w:val="24"/>
           <w:szCs w:val="24"/>
-          <w:lang w:val="en-US"/>
         </w:rPr>
       </w:pPr>
       <w:r>
@@ -20250,8 +22263,126 @@
         </w:rPr>
         <w:t xml:space="preserve"> алгоритъмът е непротиворечив.</w:t>
       </w:r>
-    </w:p>
-    <w:p/>
+      <w:bookmarkStart w:id="8" w:name="_GoBack"/>
+      <w:bookmarkEnd w:id="8"/>
+    </w:p>
+    <w:p>
+      <w:pPr>
+        <w:pStyle w:val="a3"/>
+        <w:spacing w:line="360" w:lineRule="auto"/>
+        <w:ind w:left="1833"/>
+        <w:jc w:val="both"/>
+        <w:rPr>
+          <w:rFonts w:ascii="Arial" w:hAnsi="Arial" w:cs="Arial"/>
+          <w:sz w:val="24"/>
+          <w:szCs w:val="24"/>
+          <w:vertAlign w:val="subscript"/>
+          <w:lang w:val="en-US"/>
+        </w:rPr>
+      </w:pPr>
+    </w:p>
+    <w:p>
+      <w:pPr>
+        <w:pStyle w:val="a3"/>
+        <w:spacing w:line="360" w:lineRule="auto"/>
+        <w:ind w:left="1833"/>
+        <w:jc w:val="both"/>
+        <w:rPr>
+          <w:rFonts w:ascii="Arial" w:hAnsi="Arial" w:cs="Arial"/>
+          <w:sz w:val="24"/>
+          <w:szCs w:val="24"/>
+          <w:vertAlign w:val="subscript"/>
+          <w:lang w:val="en-US"/>
+        </w:rPr>
+      </w:pPr>
+    </w:p>
+    <w:p>
+      <w:pPr>
+        <w:pStyle w:val="a3"/>
+        <w:spacing w:line="360" w:lineRule="auto"/>
+        <w:ind w:left="1833"/>
+        <w:jc w:val="both"/>
+        <w:rPr>
+          <w:rFonts w:ascii="Arial" w:hAnsi="Arial" w:cs="Arial"/>
+          <w:sz w:val="24"/>
+          <w:szCs w:val="24"/>
+          <w:lang w:val="en-US"/>
+        </w:rPr>
+      </w:pPr>
+    </w:p>
+    <w:p>
+      <w:pPr>
+        <w:pStyle w:val="a3"/>
+        <w:spacing w:line="360" w:lineRule="auto"/>
+        <w:ind w:left="1833"/>
+        <w:jc w:val="both"/>
+        <w:rPr>
+          <w:rFonts w:ascii="Arial" w:hAnsi="Arial" w:cs="Arial"/>
+          <w:sz w:val="24"/>
+          <w:szCs w:val="24"/>
+          <w:lang w:val="en-US"/>
+        </w:rPr>
+      </w:pPr>
+    </w:p>
+    <w:p>
+      <w:pPr>
+        <w:pStyle w:val="a3"/>
+        <w:spacing w:line="360" w:lineRule="auto"/>
+        <w:ind w:left="1833"/>
+        <w:jc w:val="both"/>
+        <w:rPr>
+          <w:rFonts w:ascii="Arial" w:hAnsi="Arial" w:cs="Arial"/>
+          <w:sz w:val="24"/>
+          <w:szCs w:val="24"/>
+          <w:vertAlign w:val="subscript"/>
+          <w:lang w:val="en-US"/>
+        </w:rPr>
+      </w:pPr>
+    </w:p>
+    <w:p>
+      <w:pPr>
+        <w:pStyle w:val="a3"/>
+        <w:spacing w:line="360" w:lineRule="auto"/>
+        <w:ind w:left="1833"/>
+        <w:jc w:val="both"/>
+        <w:rPr>
+          <w:rFonts w:ascii="Arial" w:hAnsi="Arial" w:cs="Arial"/>
+          <w:sz w:val="24"/>
+          <w:szCs w:val="24"/>
+          <w:lang w:val="en-US"/>
+        </w:rPr>
+      </w:pPr>
+    </w:p>
+    <w:p>
+      <w:pPr>
+        <w:spacing w:line="360" w:lineRule="auto"/>
+        <w:ind w:left="708" w:firstLine="405"/>
+        <w:jc w:val="both"/>
+        <w:rPr>
+          <w:rFonts w:ascii="Arial" w:hAnsi="Arial" w:cs="Arial"/>
+          <w:sz w:val="24"/>
+          <w:szCs w:val="24"/>
+          <w:lang w:val="en-US"/>
+        </w:rPr>
+      </w:pPr>
+    </w:p>
+    <w:p>
+      <w:pPr>
+        <w:spacing w:line="360" w:lineRule="auto"/>
+        <w:ind w:left="708" w:firstLine="405"/>
+        <w:jc w:val="both"/>
+        <w:rPr>
+          <w:rFonts w:ascii="Arial" w:hAnsi="Arial" w:cs="Arial"/>
+          <w:sz w:val="24"/>
+          <w:szCs w:val="24"/>
+        </w:rPr>
+      </w:pPr>
+    </w:p>
+    <w:p>
+      <w:r>
+        <w:t xml:space="preserve"> </w:t>
+      </w:r>
+    </w:p>
     <w:sectPr>
       <w:pgSz w:w="11906" w:h="16838"/>
       <w:pgMar w:top="1417" w:right="1417" w:bottom="1417" w:left="1417" w:header="708" w:footer="708" w:gutter="0"/>
@@ -20725,6 +22856,92 @@
     </w:lvl>
   </w:abstractNum>
   <w:abstractNum w:abstractNumId="4" w15:restartNumberingAfterBreak="0">
+    <w:nsid w:val="647B0F0B"/>
+    <w:multiLevelType w:val="hybridMultilevel"/>
+    <w:tmpl w:val="AA6EF13A"/>
+    <w:lvl w:ilvl="0" w:tplc="0402000F">
+      <w:start w:val="1"/>
+      <w:numFmt w:val="decimal"/>
+      <w:lvlText w:val="%1."/>
+      <w:lvlJc w:val="left"/>
+      <w:pPr>
+        <w:ind w:left="1833" w:hanging="360"/>
+      </w:pPr>
+    </w:lvl>
+    <w:lvl w:ilvl="1" w:tplc="04020019" w:tentative="1">
+      <w:start w:val="1"/>
+      <w:numFmt w:val="lowerLetter"/>
+      <w:lvlText w:val="%2."/>
+      <w:lvlJc w:val="left"/>
+      <w:pPr>
+        <w:ind w:left="2553" w:hanging="360"/>
+      </w:pPr>
+    </w:lvl>
+    <w:lvl w:ilvl="2" w:tplc="0402001B" w:tentative="1">
+      <w:start w:val="1"/>
+      <w:numFmt w:val="lowerRoman"/>
+      <w:lvlText w:val="%3."/>
+      <w:lvlJc w:val="right"/>
+      <w:pPr>
+        <w:ind w:left="3273" w:hanging="180"/>
+      </w:pPr>
+    </w:lvl>
+    <w:lvl w:ilvl="3" w:tplc="0402000F" w:tentative="1">
+      <w:start w:val="1"/>
+      <w:numFmt w:val="decimal"/>
+      <w:lvlText w:val="%4."/>
+      <w:lvlJc w:val="left"/>
+      <w:pPr>
+        <w:ind w:left="3993" w:hanging="360"/>
+      </w:pPr>
+    </w:lvl>
+    <w:lvl w:ilvl="4" w:tplc="04020019" w:tentative="1">
+      <w:start w:val="1"/>
+      <w:numFmt w:val="lowerLetter"/>
+      <w:lvlText w:val="%5."/>
+      <w:lvlJc w:val="left"/>
+      <w:pPr>
+        <w:ind w:left="4713" w:hanging="360"/>
+      </w:pPr>
+    </w:lvl>
+    <w:lvl w:ilvl="5" w:tplc="0402001B" w:tentative="1">
+      <w:start w:val="1"/>
+      <w:numFmt w:val="lowerRoman"/>
+      <w:lvlText w:val="%6."/>
+      <w:lvlJc w:val="right"/>
+      <w:pPr>
+        <w:ind w:left="5433" w:hanging="180"/>
+      </w:pPr>
+    </w:lvl>
+    <w:lvl w:ilvl="6" w:tplc="0402000F" w:tentative="1">
+      <w:start w:val="1"/>
+      <w:numFmt w:val="decimal"/>
+      <w:lvlText w:val="%7."/>
+      <w:lvlJc w:val="left"/>
+      <w:pPr>
+        <w:ind w:left="6153" w:hanging="360"/>
+      </w:pPr>
+    </w:lvl>
+    <w:lvl w:ilvl="7" w:tplc="04020019" w:tentative="1">
+      <w:start w:val="1"/>
+      <w:numFmt w:val="lowerLetter"/>
+      <w:lvlText w:val="%8."/>
+      <w:lvlJc w:val="left"/>
+      <w:pPr>
+        <w:ind w:left="6873" w:hanging="360"/>
+      </w:pPr>
+    </w:lvl>
+    <w:lvl w:ilvl="8" w:tplc="0402001B" w:tentative="1">
+      <w:start w:val="1"/>
+      <w:numFmt w:val="lowerRoman"/>
+      <w:lvlText w:val="%9."/>
+      <w:lvlJc w:val="right"/>
+      <w:pPr>
+        <w:ind w:left="7593" w:hanging="180"/>
+      </w:pPr>
+    </w:lvl>
+  </w:abstractNum>
+  <w:abstractNum w:abstractNumId="5" w15:restartNumberingAfterBreak="0">
     <w:nsid w:val="65F54078"/>
     <w:multiLevelType w:val="hybridMultilevel"/>
     <w:tmpl w:val="FE80035A"/>
@@ -20837,7 +23054,7 @@
       </w:rPr>
     </w:lvl>
   </w:abstractNum>
-  <w:abstractNum w:abstractNumId="5" w15:restartNumberingAfterBreak="0">
+  <w:abstractNum w:abstractNumId="6" w15:restartNumberingAfterBreak="0">
     <w:nsid w:val="6A2318DE"/>
     <w:multiLevelType w:val="hybridMultilevel"/>
     <w:tmpl w:val="F07A1790"/>
@@ -20926,8 +23143,94 @@
       </w:pPr>
     </w:lvl>
   </w:abstractNum>
+  <w:abstractNum w:abstractNumId="7" w15:restartNumberingAfterBreak="0">
+    <w:nsid w:val="7F9F4B95"/>
+    <w:multiLevelType w:val="hybridMultilevel"/>
+    <w:tmpl w:val="90C453BC"/>
+    <w:lvl w:ilvl="0" w:tplc="0402000F">
+      <w:start w:val="1"/>
+      <w:numFmt w:val="decimal"/>
+      <w:lvlText w:val="%1."/>
+      <w:lvlJc w:val="left"/>
+      <w:pPr>
+        <w:ind w:left="1833" w:hanging="360"/>
+      </w:pPr>
+    </w:lvl>
+    <w:lvl w:ilvl="1" w:tplc="04020019" w:tentative="1">
+      <w:start w:val="1"/>
+      <w:numFmt w:val="lowerLetter"/>
+      <w:lvlText w:val="%2."/>
+      <w:lvlJc w:val="left"/>
+      <w:pPr>
+        <w:ind w:left="2553" w:hanging="360"/>
+      </w:pPr>
+    </w:lvl>
+    <w:lvl w:ilvl="2" w:tplc="0402001B" w:tentative="1">
+      <w:start w:val="1"/>
+      <w:numFmt w:val="lowerRoman"/>
+      <w:lvlText w:val="%3."/>
+      <w:lvlJc w:val="right"/>
+      <w:pPr>
+        <w:ind w:left="3273" w:hanging="180"/>
+      </w:pPr>
+    </w:lvl>
+    <w:lvl w:ilvl="3" w:tplc="0402000F" w:tentative="1">
+      <w:start w:val="1"/>
+      <w:numFmt w:val="decimal"/>
+      <w:lvlText w:val="%4."/>
+      <w:lvlJc w:val="left"/>
+      <w:pPr>
+        <w:ind w:left="3993" w:hanging="360"/>
+      </w:pPr>
+    </w:lvl>
+    <w:lvl w:ilvl="4" w:tplc="04020019" w:tentative="1">
+      <w:start w:val="1"/>
+      <w:numFmt w:val="lowerLetter"/>
+      <w:lvlText w:val="%5."/>
+      <w:lvlJc w:val="left"/>
+      <w:pPr>
+        <w:ind w:left="4713" w:hanging="360"/>
+      </w:pPr>
+    </w:lvl>
+    <w:lvl w:ilvl="5" w:tplc="0402001B" w:tentative="1">
+      <w:start w:val="1"/>
+      <w:numFmt w:val="lowerRoman"/>
+      <w:lvlText w:val="%6."/>
+      <w:lvlJc w:val="right"/>
+      <w:pPr>
+        <w:ind w:left="5433" w:hanging="180"/>
+      </w:pPr>
+    </w:lvl>
+    <w:lvl w:ilvl="6" w:tplc="0402000F" w:tentative="1">
+      <w:start w:val="1"/>
+      <w:numFmt w:val="decimal"/>
+      <w:lvlText w:val="%7."/>
+      <w:lvlJc w:val="left"/>
+      <w:pPr>
+        <w:ind w:left="6153" w:hanging="360"/>
+      </w:pPr>
+    </w:lvl>
+    <w:lvl w:ilvl="7" w:tplc="04020019" w:tentative="1">
+      <w:start w:val="1"/>
+      <w:numFmt w:val="lowerLetter"/>
+      <w:lvlText w:val="%8."/>
+      <w:lvlJc w:val="left"/>
+      <w:pPr>
+        <w:ind w:left="6873" w:hanging="360"/>
+      </w:pPr>
+    </w:lvl>
+    <w:lvl w:ilvl="8" w:tplc="0402001B" w:tentative="1">
+      <w:start w:val="1"/>
+      <w:numFmt w:val="lowerRoman"/>
+      <w:lvlText w:val="%9."/>
+      <w:lvlJc w:val="right"/>
+      <w:pPr>
+        <w:ind w:left="7593" w:hanging="180"/>
+      </w:pPr>
+    </w:lvl>
+  </w:abstractNum>
   <w:num w:numId="1">
-    <w:abstractNumId w:val="5"/>
+    <w:abstractNumId w:val="6"/>
   </w:num>
   <w:num w:numId="2">
     <w:abstractNumId w:val="0"/>
@@ -20936,13 +23239,19 @@
     <w:abstractNumId w:val="1"/>
   </w:num>
   <w:num w:numId="4">
-    <w:abstractNumId w:val="4"/>
+    <w:abstractNumId w:val="5"/>
   </w:num>
   <w:num w:numId="5">
     <w:abstractNumId w:val="2"/>
   </w:num>
   <w:num w:numId="6">
     <w:abstractNumId w:val="3"/>
+  </w:num>
+  <w:num w:numId="7">
+    <w:abstractNumId w:val="7"/>
+  </w:num>
+  <w:num w:numId="8">
+    <w:abstractNumId w:val="4"/>
   </w:num>
 </w:numbering>
 </file>
@@ -21388,7 +23697,6 @@
   <w:style w:type="character" w:default="1" w:styleId="a0">
     <w:name w:val="Default Paragraph Font"/>
     <w:uiPriority w:val="1"/>
-    <w:semiHidden/>
     <w:unhideWhenUsed/>
   </w:style>
   <w:style w:type="table" w:default="1" w:styleId="a1">
@@ -21881,7 +24189,7 @@
 </file>
 
 <file path=customXml/itemProps1.xml><?xml version="1.0" encoding="utf-8"?>
-<ds:datastoreItem xmlns:ds="http://schemas.openxmlformats.org/officeDocument/2006/customXml" ds:itemID="{CEEED873-BA69-46B9-A665-073D8FE8FE6F}">
+<ds:datastoreItem xmlns:ds="http://schemas.openxmlformats.org/officeDocument/2006/customXml" ds:itemID="{A2C06D4E-F14C-4237-BDEC-D667825C2311}">
   <ds:schemaRefs>
     <ds:schemaRef ds:uri="http://schemas.openxmlformats.org/officeDocument/2006/bibliography"/>
   </ds:schemaRefs>

</xml_diff>

<commit_message>
fix typo in heading
</commit_message>
<xml_diff>
--- a/secure-interactions-modeling-project-Ivan-Chuchulski-4MI3400043.docx
+++ b/secure-interactions-modeling-project-Ivan-Chuchulski-4MI3400043.docx
@@ -14,7 +14,7 @@
             <v:formulas/>
             <v:path o:connecttype="segments"/>
           </v:shape>
-          <o:OLEObject Type="Embed" ProgID="Word.Picture.8" ShapeID="ole_rId2" DrawAspect="Content" ObjectID="_1717791468" r:id="rId7"/>
+          <o:OLEObject Type="Embed" ProgID="Word.Picture.8" ShapeID="ole_rId2" DrawAspect="Content" ObjectID="_1717791965" r:id="rId7"/>
         </w:object>
       </w:r>
     </w:p>
@@ -88,6 +88,8 @@
           <w:szCs w:val="20"/>
         </w:rPr>
       </w:pPr>
+      <w:bookmarkStart w:id="0" w:name="_GoBack"/>
+      <w:bookmarkEnd w:id="0"/>
     </w:p>
     <w:p>
       <w:pPr>
@@ -511,7 +513,7 @@
             </w:rPr>
             <w:fldChar w:fldCharType="separate"/>
           </w:r>
-          <w:hyperlink w:anchor="_Toc107168284" w:history="1">
+          <w:hyperlink w:anchor="_Toc107179223" w:history="1">
             <w:r>
               <w:rPr>
                 <w:rStyle w:val="a5"/>
@@ -557,7 +559,7 @@
                 <w:noProof/>
                 <w:webHidden/>
               </w:rPr>
-              <w:instrText xml:space="preserve"> PAGEREF _Toc107168284 \h </w:instrText>
+              <w:instrText xml:space="preserve"> PAGEREF _Toc107179223 \h </w:instrText>
             </w:r>
             <w:r>
               <w:rPr>
@@ -601,7 +603,7 @@
               <w:lang w:eastAsia="bg-BG"/>
             </w:rPr>
           </w:pPr>
-          <w:hyperlink w:anchor="_Toc107168285" w:history="1">
+          <w:hyperlink w:anchor="_Toc107179224" w:history="1">
             <w:r>
               <w:rPr>
                 <w:rStyle w:val="a5"/>
@@ -647,7 +649,7 @@
                 <w:noProof/>
                 <w:webHidden/>
               </w:rPr>
-              <w:instrText xml:space="preserve"> PAGEREF _Toc107168285 \h </w:instrText>
+              <w:instrText xml:space="preserve"> PAGEREF _Toc107179224 \h </w:instrText>
             </w:r>
             <w:r>
               <w:rPr>
@@ -691,7 +693,7 @@
               <w:lang w:eastAsia="bg-BG"/>
             </w:rPr>
           </w:pPr>
-          <w:hyperlink w:anchor="_Toc107168286" w:history="1">
+          <w:hyperlink w:anchor="_Toc107179225" w:history="1">
             <w:r>
               <w:rPr>
                 <w:rStyle w:val="a5"/>
@@ -737,7 +739,7 @@
                 <w:noProof/>
                 <w:webHidden/>
               </w:rPr>
-              <w:instrText xml:space="preserve"> PAGEREF _Toc107168286 \h </w:instrText>
+              <w:instrText xml:space="preserve"> PAGEREF _Toc107179225 \h </w:instrText>
             </w:r>
             <w:r>
               <w:rPr>
@@ -781,7 +783,7 @@
               <w:lang w:eastAsia="bg-BG"/>
             </w:rPr>
           </w:pPr>
-          <w:hyperlink w:anchor="_Toc107168287" w:history="1">
+          <w:hyperlink w:anchor="_Toc107179226" w:history="1">
             <w:r>
               <w:rPr>
                 <w:rStyle w:val="a5"/>
@@ -827,7 +829,7 @@
                 <w:noProof/>
                 <w:webHidden/>
               </w:rPr>
-              <w:instrText xml:space="preserve"> PAGEREF _Toc107168287 \h </w:instrText>
+              <w:instrText xml:space="preserve"> PAGEREF _Toc107179226 \h </w:instrText>
             </w:r>
             <w:r>
               <w:rPr>
@@ -871,7 +873,7 @@
               <w:lang w:eastAsia="bg-BG"/>
             </w:rPr>
           </w:pPr>
-          <w:hyperlink w:anchor="_Toc107168288" w:history="1">
+          <w:hyperlink w:anchor="_Toc107179227" w:history="1">
             <w:r>
               <w:rPr>
                 <w:rStyle w:val="a5"/>
@@ -917,7 +919,7 @@
                 <w:noProof/>
                 <w:webHidden/>
               </w:rPr>
-              <w:instrText xml:space="preserve"> PAGEREF _Toc107168288 \h </w:instrText>
+              <w:instrText xml:space="preserve"> PAGEREF _Toc107179227 \h </w:instrText>
             </w:r>
             <w:r>
               <w:rPr>
@@ -961,7 +963,7 @@
               <w:lang w:eastAsia="bg-BG"/>
             </w:rPr>
           </w:pPr>
-          <w:hyperlink w:anchor="_Toc107168289" w:history="1">
+          <w:hyperlink w:anchor="_Toc107179228" w:history="1">
             <w:r>
               <w:rPr>
                 <w:rStyle w:val="a5"/>
@@ -1007,7 +1009,7 @@
                 <w:noProof/>
                 <w:webHidden/>
               </w:rPr>
-              <w:instrText xml:space="preserve"> PAGEREF _Toc107168289 \h </w:instrText>
+              <w:instrText xml:space="preserve"> PAGEREF _Toc107179228 \h </w:instrText>
             </w:r>
             <w:r>
               <w:rPr>
@@ -1051,7 +1053,7 @@
               <w:lang w:eastAsia="bg-BG"/>
             </w:rPr>
           </w:pPr>
-          <w:hyperlink w:anchor="_Toc107168290" w:history="1">
+          <w:hyperlink w:anchor="_Toc107179229" w:history="1">
             <w:r>
               <w:rPr>
                 <w:rStyle w:val="a5"/>
@@ -1097,7 +1099,7 @@
                 <w:noProof/>
                 <w:webHidden/>
               </w:rPr>
-              <w:instrText xml:space="preserve"> PAGEREF _Toc107168290 \h </w:instrText>
+              <w:instrText xml:space="preserve"> PAGEREF _Toc107179229 \h </w:instrText>
             </w:r>
             <w:r>
               <w:rPr>
@@ -1141,7 +1143,7 @@
               <w:lang w:eastAsia="bg-BG"/>
             </w:rPr>
           </w:pPr>
-          <w:hyperlink w:anchor="_Toc107168291" w:history="1">
+          <w:hyperlink w:anchor="_Toc107179230" w:history="1">
             <w:r>
               <w:rPr>
                 <w:rStyle w:val="a5"/>
@@ -1187,7 +1189,7 @@
                 <w:noProof/>
                 <w:webHidden/>
               </w:rPr>
-              <w:instrText xml:space="preserve"> PAGEREF _Toc107168291 \h </w:instrText>
+              <w:instrText xml:space="preserve"> PAGEREF _Toc107179230 \h </w:instrText>
             </w:r>
             <w:r>
               <w:rPr>
@@ -1231,7 +1233,7 @@
               <w:lang w:eastAsia="bg-BG"/>
             </w:rPr>
           </w:pPr>
-          <w:hyperlink w:anchor="_Toc107168292" w:history="1">
+          <w:hyperlink w:anchor="_Toc107179231" w:history="1">
             <w:r>
               <w:rPr>
                 <w:rStyle w:val="a5"/>
@@ -1256,7 +1258,7 @@
                 <w:b/>
                 <w:noProof/>
               </w:rPr>
-              <w:t>Описание на основните системата с е-мрежа</w:t>
+              <w:t>Описание на системата с е-мрежа</w:t>
             </w:r>
             <w:r>
               <w:rPr>
@@ -1277,7 +1279,7 @@
                 <w:noProof/>
                 <w:webHidden/>
               </w:rPr>
-              <w:instrText xml:space="preserve"> PAGEREF _Toc107168292 \h </w:instrText>
+              <w:instrText xml:space="preserve"> PAGEREF _Toc107179231 \h </w:instrText>
             </w:r>
             <w:r>
               <w:rPr>
@@ -1321,7 +1323,7 @@
               <w:lang w:eastAsia="bg-BG"/>
             </w:rPr>
           </w:pPr>
-          <w:hyperlink w:anchor="_Toc107168293" w:history="1">
+          <w:hyperlink w:anchor="_Toc107179232" w:history="1">
             <w:r>
               <w:rPr>
                 <w:rStyle w:val="a5"/>
@@ -1367,7 +1369,7 @@
                 <w:noProof/>
                 <w:webHidden/>
               </w:rPr>
-              <w:instrText xml:space="preserve"> PAGEREF _Toc107168293 \h </w:instrText>
+              <w:instrText xml:space="preserve"> PAGEREF _Toc107179232 \h </w:instrText>
             </w:r>
             <w:r>
               <w:rPr>
@@ -1557,7 +1559,7 @@
           <w:color w:val="auto"/>
         </w:rPr>
       </w:pPr>
-      <w:bookmarkStart w:id="0" w:name="_Toc107168284"/>
+      <w:bookmarkStart w:id="1" w:name="_Toc107179223"/>
       <w:r>
         <w:rPr>
           <w:rFonts w:ascii="Arial" w:hAnsi="Arial" w:cs="Arial"/>
@@ -1567,7 +1569,7 @@
         <w:lastRenderedPageBreak/>
         <w:t>Въведение</w:t>
       </w:r>
-      <w:bookmarkEnd w:id="0"/>
+      <w:bookmarkEnd w:id="1"/>
     </w:p>
     <w:p>
       <w:pPr>
@@ -1713,7 +1715,7 @@
           <w:color w:val="auto"/>
         </w:rPr>
       </w:pPr>
-      <w:bookmarkStart w:id="1" w:name="_Toc107168285"/>
+      <w:bookmarkStart w:id="2" w:name="_Toc107179224"/>
       <w:r>
         <w:rPr>
           <w:rFonts w:ascii="Arial" w:hAnsi="Arial" w:cs="Arial"/>
@@ -1722,7 +1724,7 @@
         </w:rPr>
         <w:t>Описание на системата</w:t>
       </w:r>
-      <w:bookmarkEnd w:id="1"/>
+      <w:bookmarkEnd w:id="2"/>
     </w:p>
     <w:p>
       <w:pPr>
@@ -2174,7 +2176,7 @@
           <w:color w:val="auto"/>
         </w:rPr>
       </w:pPr>
-      <w:bookmarkStart w:id="2" w:name="_Toc107168286"/>
+      <w:bookmarkStart w:id="3" w:name="_Toc107179225"/>
       <w:r>
         <w:rPr>
           <w:rFonts w:ascii="Arial" w:hAnsi="Arial" w:cs="Arial"/>
@@ -2200,7 +2202,7 @@
         </w:rPr>
         <w:t xml:space="preserve"> в системата</w:t>
       </w:r>
-      <w:bookmarkEnd w:id="2"/>
+      <w:bookmarkEnd w:id="3"/>
     </w:p>
     <w:p>
       <w:pPr>
@@ -2219,7 +2221,7 @@
           <w:szCs w:val="24"/>
         </w:rPr>
       </w:pPr>
-      <w:bookmarkStart w:id="3" w:name="_Toc107168287"/>
+      <w:bookmarkStart w:id="4" w:name="_Toc107179226"/>
       <w:r>
         <w:rPr>
           <w:rFonts w:ascii="Arial" w:hAnsi="Arial" w:cs="Arial"/>
@@ -2230,7 +2232,7 @@
         </w:rPr>
         <w:t>Основни функционални възможности на потребителите</w:t>
       </w:r>
-      <w:bookmarkEnd w:id="3"/>
+      <w:bookmarkEnd w:id="4"/>
     </w:p>
     <w:p>
       <w:pPr>
@@ -3085,7 +3087,27 @@
           <w:szCs w:val="24"/>
           <w:lang w:val="en-US"/>
         </w:rPr>
-        <w:t xml:space="preserve">, примитив </w:t>
+        <w:t xml:space="preserve">, </w:t>
+      </w:r>
+      <w:proofErr w:type="spellStart"/>
+      <w:r>
+        <w:rPr>
+          <w:rFonts w:ascii="Arial" w:hAnsi="Arial" w:cs="Arial"/>
+          <w:sz w:val="24"/>
+          <w:szCs w:val="24"/>
+          <w:lang w:val="en-US"/>
+        </w:rPr>
+        <w:t>примитив</w:t>
+      </w:r>
+      <w:proofErr w:type="spellEnd"/>
+      <w:r>
+        <w:rPr>
+          <w:rFonts w:ascii="Arial" w:hAnsi="Arial" w:cs="Arial"/>
+          <w:sz w:val="24"/>
+          <w:szCs w:val="24"/>
+          <w:lang w:val="en-US"/>
+        </w:rPr>
+        <w:t xml:space="preserve"> </w:t>
       </w:r>
       <w:proofErr w:type="spellStart"/>
       <w:r>
@@ -3250,7 +3272,7 @@
           <w:szCs w:val="24"/>
         </w:rPr>
       </w:pPr>
-      <w:bookmarkStart w:id="4" w:name="_Toc107168288"/>
+      <w:bookmarkStart w:id="5" w:name="_Toc107179227"/>
       <w:r>
         <w:rPr>
           <w:rFonts w:ascii="Arial" w:hAnsi="Arial" w:cs="Arial"/>
@@ -3272,7 +3294,7 @@
         </w:rPr>
         <w:t>данни за автентикация</w:t>
       </w:r>
-      <w:bookmarkEnd w:id="4"/>
+      <w:bookmarkEnd w:id="5"/>
     </w:p>
     <w:p>
       <w:pPr>
@@ -12759,7 +12781,7 @@
           <w:szCs w:val="24"/>
         </w:rPr>
       </w:pPr>
-      <w:bookmarkStart w:id="5" w:name="_Toc107168289"/>
+      <w:bookmarkStart w:id="6" w:name="_Toc107179228"/>
       <w:r>
         <w:rPr>
           <w:rFonts w:ascii="Arial" w:hAnsi="Arial" w:cs="Arial"/>
@@ -12780,7 +12802,7 @@
         </w:rPr>
         <w:t>данни за автентикация</w:t>
       </w:r>
-      <w:bookmarkEnd w:id="5"/>
+      <w:bookmarkEnd w:id="6"/>
     </w:p>
     <w:p>
       <w:pPr>
@@ -16619,7 +16641,7 @@
           <w:szCs w:val="24"/>
         </w:rPr>
       </w:pPr>
-      <w:bookmarkStart w:id="6" w:name="_Toc107168290"/>
+      <w:bookmarkStart w:id="7" w:name="_Toc107179229"/>
       <w:r>
         <w:rPr>
           <w:rFonts w:ascii="Arial" w:hAnsi="Arial" w:cs="Arial"/>
@@ -16640,7 +16662,7 @@
         </w:rPr>
         <w:t xml:space="preserve"> данни за автентикация</w:t>
       </w:r>
-      <w:bookmarkEnd w:id="6"/>
+      <w:bookmarkEnd w:id="7"/>
     </w:p>
     <w:p>
       <w:pPr>
@@ -19789,7 +19811,7 @@
           <w:szCs w:val="24"/>
         </w:rPr>
       </w:pPr>
-      <w:bookmarkStart w:id="7" w:name="_Toc107168291"/>
+      <w:bookmarkStart w:id="8" w:name="_Toc107179230"/>
       <w:r>
         <w:rPr>
           <w:rFonts w:ascii="Arial" w:hAnsi="Arial" w:cs="Arial"/>
@@ -19810,7 +19832,7 @@
         </w:rPr>
         <w:t>данни за автентикация</w:t>
       </w:r>
-      <w:bookmarkEnd w:id="7"/>
+      <w:bookmarkEnd w:id="8"/>
     </w:p>
     <w:p>
       <w:pPr>
@@ -22920,7 +22942,7 @@
           <w:color w:val="auto"/>
         </w:rPr>
       </w:pPr>
-      <w:bookmarkStart w:id="8" w:name="_Toc107168292"/>
+      <w:bookmarkStart w:id="9" w:name="_Toc107179231"/>
       <w:r>
         <w:rPr>
           <w:rFonts w:ascii="Arial" w:hAnsi="Arial" w:cs="Arial"/>
@@ -22945,7 +22967,7 @@
         </w:rPr>
         <w:t xml:space="preserve"> с е-мрежа</w:t>
       </w:r>
-      <w:bookmarkEnd w:id="8"/>
+      <w:bookmarkEnd w:id="9"/>
     </w:p>
     <w:p>
       <w:pPr>
@@ -24191,8 +24213,6 @@
         </w:rPr>
         <w:t>r</w:t>
       </w:r>
-      <w:bookmarkStart w:id="9" w:name="_GoBack"/>
-      <w:bookmarkEnd w:id="9"/>
       <w:r>
         <w:rPr>
           <w:rFonts w:ascii="Arial" w:hAnsi="Arial" w:cs="Arial"/>
@@ -24889,7 +24909,7 @@
           <w:color w:val="auto"/>
         </w:rPr>
       </w:pPr>
-      <w:bookmarkStart w:id="10" w:name="_Toc107168293"/>
+      <w:bookmarkStart w:id="10" w:name="_Toc107179232"/>
       <w:r>
         <w:rPr>
           <w:rFonts w:ascii="Arial" w:hAnsi="Arial" w:cs="Arial"/>
@@ -27732,7 +27752,7 @@
 </file>
 
 <file path=customXml/itemProps1.xml><?xml version="1.0" encoding="utf-8"?>
-<ds:datastoreItem xmlns:ds="http://schemas.openxmlformats.org/officeDocument/2006/customXml" ds:itemID="{1C9C67B7-E216-4148-A56D-F80D13BE0FBA}">
+<ds:datastoreItem xmlns:ds="http://schemas.openxmlformats.org/officeDocument/2006/customXml" ds:itemID="{FC93E597-3327-4683-9FD5-2E5766F61609}">
   <ds:schemaRefs>
     <ds:schemaRef ds:uri="http://schemas.openxmlformats.org/officeDocument/2006/bibliography"/>
   </ds:schemaRefs>

</xml_diff>